<commit_message>
More ship rules and systems
</commit_message>
<xml_diff>
--- a/ShipCombatHero.docx
+++ b/ShipCombatHero.docx
@@ -855,7 +855,7 @@
                 <w:sz w:val="16"/>
                 <w:szCs w:val="16"/>
               </w:rPr>
-              <w:t>Juggernaut</w:t>
+              <w:t>Juggernaut Class Fighter (70t / 2</w:t>
             </w:r>
             <w:r>
               <w:rPr>
@@ -864,7 +864,7 @@
                 <w:sz w:val="16"/>
                 <w:szCs w:val="16"/>
               </w:rPr>
-              <w:t xml:space="preserve"> Class Fighter (</w:t>
+              <w:t>29</w:t>
             </w:r>
             <w:r>
               <w:rPr>
@@ -873,34 +873,7 @@
                 <w:sz w:val="16"/>
                 <w:szCs w:val="16"/>
               </w:rPr>
-              <w:t>70t / 2</w:t>
-            </w:r>
-            <w:r>
-              <w:rPr>
-                <w:rFonts w:ascii="BankGothic Md BT" w:hAnsi="BankGothic Md BT"/>
-                <w:b/>
-                <w:sz w:val="16"/>
-                <w:szCs w:val="16"/>
-              </w:rPr>
-              <w:t>29</w:t>
-            </w:r>
-            <w:r>
-              <w:rPr>
-                <w:rFonts w:ascii="BankGothic Md BT" w:hAnsi="BankGothic Md BT"/>
-                <w:b/>
-                <w:sz w:val="16"/>
-                <w:szCs w:val="16"/>
-              </w:rPr>
-              <w:t>pt</w:t>
-            </w:r>
-            <w:r>
-              <w:rPr>
-                <w:rFonts w:ascii="BankGothic Md BT" w:hAnsi="BankGothic Md BT"/>
-                <w:b/>
-                <w:sz w:val="16"/>
-                <w:szCs w:val="16"/>
-              </w:rPr>
-              <w:t>)</w:t>
+              <w:t>pt)</w:t>
             </w:r>
           </w:p>
         </w:tc>
@@ -1797,8 +1770,6 @@
               </w:rPr>
               <w:t>1</w:t>
             </w:r>
-            <w:bookmarkStart w:id="0" w:name="_GoBack"/>
-            <w:bookmarkEnd w:id="0"/>
           </w:p>
           <w:p>
             <w:pPr>
@@ -1857,15 +1828,7 @@
                 <w:sz w:val="16"/>
                 <w:szCs w:val="16"/>
               </w:rPr>
-              <w:t>/</w:t>
-            </w:r>
-            <w:r>
-              <w:rPr>
-                <w:rFonts w:ascii="BankGothic Md BT" w:hAnsi="BankGothic Md BT" w:cs="Arial"/>
-                <w:sz w:val="16"/>
-                <w:szCs w:val="16"/>
-              </w:rPr>
-              <w:t>3</w:t>
+              <w:t>/3</w:t>
             </w:r>
           </w:p>
           <w:p>
@@ -1895,15 +1858,7 @@
                 <w:sz w:val="16"/>
                 <w:szCs w:val="16"/>
               </w:rPr>
-              <w:t>/</w:t>
-            </w:r>
-            <w:r>
-              <w:rPr>
-                <w:rFonts w:ascii="BankGothic Md BT" w:hAnsi="BankGothic Md BT" w:cs="Arial"/>
-                <w:sz w:val="16"/>
-                <w:szCs w:val="16"/>
-              </w:rPr>
-              <w:t>2</w:t>
+              <w:t>/2</w:t>
             </w:r>
           </w:p>
           <w:p>
@@ -1983,15 +1938,7 @@
                 <w:sz w:val="16"/>
                 <w:szCs w:val="16"/>
               </w:rPr>
-              <w:t xml:space="preserve">+1 </w:t>
-            </w:r>
-            <w:r>
-              <w:rPr>
-                <w:rFonts w:ascii="BankGothic Md BT" w:hAnsi="BankGothic Md BT"/>
-                <w:sz w:val="16"/>
-                <w:szCs w:val="16"/>
-              </w:rPr>
-              <w:t>mechanics rolls (10 pt)</w:t>
+              <w:t>+1 mechanics rolls (10 pt)</w:t>
             </w:r>
           </w:p>
         </w:tc>
@@ -3068,6 +3015,1048 @@
                 <w:szCs w:val="16"/>
               </w:rPr>
               <w:t>+1 sys ops rolls (10 pt)</w:t>
+            </w:r>
+          </w:p>
+        </w:tc>
+      </w:tr>
+    </w:tbl>
+    <w:p>
+      <w:pPr>
+        <w:rPr>
+          <w:rFonts w:ascii="BankGothic Md BT" w:hAnsi="BankGothic Md BT"/>
+          <w:sz w:val="16"/>
+          <w:szCs w:val="16"/>
+        </w:rPr>
+      </w:pPr>
+    </w:p>
+    <w:p>
+      <w:pPr>
+        <w:rPr>
+          <w:rFonts w:ascii="BankGothic Md BT" w:hAnsi="BankGothic Md BT"/>
+          <w:sz w:val="16"/>
+          <w:szCs w:val="16"/>
+        </w:rPr>
+      </w:pPr>
+    </w:p>
+    <w:tbl>
+      <w:tblPr>
+        <w:tblStyle w:val="TableGrid"/>
+        <w:tblW w:w="0" w:type="auto"/>
+        <w:tblLayout w:type="fixed"/>
+        <w:tblLook w:val="04A0" w:firstRow="1" w:lastRow="0" w:firstColumn="1" w:lastColumn="0" w:noHBand="0" w:noVBand="1"/>
+      </w:tblPr>
+      <w:tblGrid>
+        <w:gridCol w:w="675"/>
+        <w:gridCol w:w="517"/>
+        <w:gridCol w:w="499"/>
+        <w:gridCol w:w="971"/>
+        <w:gridCol w:w="756"/>
+        <w:gridCol w:w="408"/>
+      </w:tblGrid>
+      <w:tr>
+        <w:tc>
+          <w:tcPr>
+            <w:tcW w:w="3826" w:type="dxa"/>
+            <w:gridSpan w:val="6"/>
+          </w:tcPr>
+          <w:p>
+            <w:pPr>
+              <w:rPr>
+                <w:rFonts w:ascii="BankGothic Md BT" w:hAnsi="BankGothic Md BT"/>
+                <w:b/>
+                <w:sz w:val="16"/>
+                <w:szCs w:val="16"/>
+              </w:rPr>
+            </w:pPr>
+            <w:r>
+              <w:rPr>
+                <w:rFonts w:ascii="BankGothic Md BT" w:hAnsi="BankGothic Md BT"/>
+                <w:b/>
+                <w:sz w:val="16"/>
+                <w:szCs w:val="16"/>
+              </w:rPr>
+              <w:t>Lancer</w:t>
+            </w:r>
+            <w:r>
+              <w:rPr>
+                <w:rFonts w:ascii="BankGothic Md BT" w:hAnsi="BankGothic Md BT"/>
+                <w:b/>
+                <w:sz w:val="16"/>
+                <w:szCs w:val="16"/>
+              </w:rPr>
+              <w:t xml:space="preserve"> Class Fighter </w:t>
+            </w:r>
+            <w:r>
+              <w:rPr>
+                <w:rFonts w:ascii="BankGothic Md BT" w:hAnsi="BankGothic Md BT"/>
+                <w:b/>
+                <w:sz w:val="16"/>
+                <w:szCs w:val="16"/>
+              </w:rPr>
+              <w:t>(40T / 206pt)</w:t>
+            </w:r>
+          </w:p>
+        </w:tc>
+      </w:tr>
+      <w:tr>
+        <w:tc>
+          <w:tcPr>
+            <w:tcW w:w="675" w:type="dxa"/>
+          </w:tcPr>
+          <w:p>
+            <w:pPr>
+              <w:rPr>
+                <w:rFonts w:ascii="BankGothic Md BT" w:hAnsi="BankGothic Md BT"/>
+                <w:sz w:val="16"/>
+                <w:szCs w:val="16"/>
+              </w:rPr>
+            </w:pPr>
+            <w:r>
+              <w:rPr>
+                <w:rFonts w:ascii="BankGothic Md BT" w:hAnsi="BankGothic Md BT"/>
+                <w:sz w:val="16"/>
+                <w:szCs w:val="16"/>
+              </w:rPr>
+              <w:t>STR</w:t>
+            </w:r>
+          </w:p>
+        </w:tc>
+        <w:tc>
+          <w:tcPr>
+            <w:tcW w:w="517" w:type="dxa"/>
+          </w:tcPr>
+          <w:p>
+            <w:pPr>
+              <w:jc w:val="right"/>
+              <w:rPr>
+                <w:rFonts w:ascii="BankGothic Md BT" w:hAnsi="BankGothic Md BT"/>
+                <w:sz w:val="16"/>
+                <w:szCs w:val="16"/>
+              </w:rPr>
+            </w:pPr>
+            <w:r>
+              <w:rPr>
+                <w:rFonts w:ascii="BankGothic Md BT" w:hAnsi="BankGothic Md BT"/>
+                <w:sz w:val="16"/>
+                <w:szCs w:val="16"/>
+              </w:rPr>
+              <w:t>20</w:t>
+            </w:r>
+          </w:p>
+        </w:tc>
+        <w:tc>
+          <w:tcPr>
+            <w:tcW w:w="499" w:type="dxa"/>
+          </w:tcPr>
+          <w:p>
+            <w:pPr>
+              <w:jc w:val="right"/>
+              <w:rPr>
+                <w:rFonts w:cs="Arial"/>
+                <w:sz w:val="14"/>
+                <w:szCs w:val="14"/>
+              </w:rPr>
+            </w:pPr>
+            <w:r>
+              <w:rPr>
+                <w:rFonts w:cs="Arial"/>
+                <w:sz w:val="14"/>
+                <w:szCs w:val="14"/>
+              </w:rPr>
+              <w:t>40</w:t>
+            </w:r>
+          </w:p>
+        </w:tc>
+        <w:tc>
+          <w:tcPr>
+            <w:tcW w:w="971" w:type="dxa"/>
+          </w:tcPr>
+          <w:p>
+            <w:pPr>
+              <w:rPr>
+                <w:rFonts w:ascii="BankGothic Md BT" w:hAnsi="BankGothic Md BT"/>
+                <w:sz w:val="16"/>
+                <w:szCs w:val="16"/>
+              </w:rPr>
+            </w:pPr>
+            <w:r>
+              <w:rPr>
+                <w:rFonts w:ascii="BankGothic Md BT" w:hAnsi="BankGothic Md BT"/>
+                <w:sz w:val="16"/>
+                <w:szCs w:val="16"/>
+              </w:rPr>
+              <w:t>Armor</w:t>
+            </w:r>
+          </w:p>
+        </w:tc>
+        <w:tc>
+          <w:tcPr>
+            <w:tcW w:w="756" w:type="dxa"/>
+          </w:tcPr>
+          <w:p>
+            <w:pPr>
+              <w:jc w:val="right"/>
+              <w:rPr>
+                <w:rFonts w:ascii="BankGothic Md BT" w:hAnsi="BankGothic Md BT"/>
+                <w:sz w:val="16"/>
+                <w:szCs w:val="16"/>
+              </w:rPr>
+            </w:pPr>
+            <w:r>
+              <w:rPr>
+                <w:rFonts w:ascii="BankGothic Md BT" w:hAnsi="BankGothic Md BT"/>
+                <w:sz w:val="16"/>
+                <w:szCs w:val="16"/>
+              </w:rPr>
+              <w:t>4</w:t>
+            </w:r>
+          </w:p>
+        </w:tc>
+        <w:tc>
+          <w:tcPr>
+            <w:tcW w:w="408" w:type="dxa"/>
+          </w:tcPr>
+          <w:p>
+            <w:pPr>
+              <w:jc w:val="right"/>
+              <w:rPr>
+                <w:rFonts w:cs="Arial"/>
+                <w:sz w:val="14"/>
+                <w:szCs w:val="14"/>
+              </w:rPr>
+            </w:pPr>
+          </w:p>
+        </w:tc>
+      </w:tr>
+      <w:tr>
+        <w:tc>
+          <w:tcPr>
+            <w:tcW w:w="675" w:type="dxa"/>
+          </w:tcPr>
+          <w:p>
+            <w:pPr>
+              <w:rPr>
+                <w:rFonts w:ascii="BankGothic Md BT" w:hAnsi="BankGothic Md BT"/>
+                <w:sz w:val="16"/>
+                <w:szCs w:val="16"/>
+              </w:rPr>
+            </w:pPr>
+            <w:r>
+              <w:rPr>
+                <w:rFonts w:ascii="BankGothic Md BT" w:hAnsi="BankGothic Md BT"/>
+                <w:sz w:val="16"/>
+                <w:szCs w:val="16"/>
+              </w:rPr>
+              <w:t>DEX</w:t>
+            </w:r>
+          </w:p>
+        </w:tc>
+        <w:tc>
+          <w:tcPr>
+            <w:tcW w:w="517" w:type="dxa"/>
+          </w:tcPr>
+          <w:p>
+            <w:pPr>
+              <w:jc w:val="right"/>
+              <w:rPr>
+                <w:rFonts w:ascii="BankGothic Md BT" w:hAnsi="BankGothic Md BT"/>
+                <w:sz w:val="16"/>
+                <w:szCs w:val="16"/>
+              </w:rPr>
+            </w:pPr>
+            <w:r>
+              <w:rPr>
+                <w:rFonts w:ascii="BankGothic Md BT" w:hAnsi="BankGothic Md BT"/>
+                <w:sz w:val="16"/>
+                <w:szCs w:val="16"/>
+              </w:rPr>
+              <w:t>20</w:t>
+            </w:r>
+          </w:p>
+        </w:tc>
+        <w:tc>
+          <w:tcPr>
+            <w:tcW w:w="499" w:type="dxa"/>
+          </w:tcPr>
+          <w:p>
+            <w:pPr>
+              <w:jc w:val="right"/>
+              <w:rPr>
+                <w:rFonts w:cs="Arial"/>
+                <w:sz w:val="14"/>
+                <w:szCs w:val="14"/>
+              </w:rPr>
+            </w:pPr>
+            <w:r>
+              <w:rPr>
+                <w:rFonts w:cs="Arial"/>
+                <w:sz w:val="14"/>
+                <w:szCs w:val="14"/>
+              </w:rPr>
+              <w:t>100</w:t>
+            </w:r>
+          </w:p>
+        </w:tc>
+        <w:tc>
+          <w:tcPr>
+            <w:tcW w:w="971" w:type="dxa"/>
+          </w:tcPr>
+          <w:p>
+            <w:pPr>
+              <w:rPr>
+                <w:rFonts w:ascii="BankGothic Md BT" w:hAnsi="BankGothic Md BT"/>
+                <w:sz w:val="16"/>
+                <w:szCs w:val="16"/>
+              </w:rPr>
+            </w:pPr>
+            <w:r>
+              <w:rPr>
+                <w:rFonts w:ascii="BankGothic Md BT" w:hAnsi="BankGothic Md BT"/>
+                <w:sz w:val="16"/>
+                <w:szCs w:val="16"/>
+              </w:rPr>
+              <w:t>Power</w:t>
+            </w:r>
+          </w:p>
+        </w:tc>
+        <w:tc>
+          <w:tcPr>
+            <w:tcW w:w="756" w:type="dxa"/>
+          </w:tcPr>
+          <w:p>
+            <w:pPr>
+              <w:jc w:val="right"/>
+              <w:rPr>
+                <w:rFonts w:ascii="BankGothic Md BT" w:hAnsi="BankGothic Md BT"/>
+                <w:sz w:val="16"/>
+                <w:szCs w:val="16"/>
+              </w:rPr>
+            </w:pPr>
+            <w:r>
+              <w:rPr>
+                <w:rFonts w:ascii="BankGothic Md BT" w:hAnsi="BankGothic Md BT"/>
+                <w:sz w:val="16"/>
+                <w:szCs w:val="16"/>
+              </w:rPr>
+              <w:t>14</w:t>
+            </w:r>
+          </w:p>
+        </w:tc>
+        <w:tc>
+          <w:tcPr>
+            <w:tcW w:w="408" w:type="dxa"/>
+          </w:tcPr>
+          <w:p>
+            <w:pPr>
+              <w:jc w:val="right"/>
+              <w:rPr>
+                <w:rFonts w:cs="Arial"/>
+                <w:sz w:val="14"/>
+                <w:szCs w:val="14"/>
+              </w:rPr>
+            </w:pPr>
+          </w:p>
+        </w:tc>
+      </w:tr>
+      <w:tr>
+        <w:tc>
+          <w:tcPr>
+            <w:tcW w:w="675" w:type="dxa"/>
+          </w:tcPr>
+          <w:p>
+            <w:pPr>
+              <w:rPr>
+                <w:rFonts w:ascii="BankGothic Md BT" w:hAnsi="BankGothic Md BT"/>
+                <w:sz w:val="16"/>
+                <w:szCs w:val="16"/>
+              </w:rPr>
+            </w:pPr>
+            <w:r>
+              <w:rPr>
+                <w:rFonts w:ascii="BankGothic Md BT" w:hAnsi="BankGothic Md BT"/>
+                <w:sz w:val="16"/>
+                <w:szCs w:val="16"/>
+              </w:rPr>
+              <w:t>CON</w:t>
+            </w:r>
+          </w:p>
+        </w:tc>
+        <w:tc>
+          <w:tcPr>
+            <w:tcW w:w="517" w:type="dxa"/>
+          </w:tcPr>
+          <w:p>
+            <w:pPr>
+              <w:jc w:val="right"/>
+              <w:rPr>
+                <w:rFonts w:ascii="BankGothic Md BT" w:hAnsi="BankGothic Md BT"/>
+                <w:sz w:val="16"/>
+                <w:szCs w:val="16"/>
+              </w:rPr>
+            </w:pPr>
+            <w:r>
+              <w:rPr>
+                <w:rFonts w:ascii="BankGothic Md BT" w:hAnsi="BankGothic Md BT"/>
+                <w:sz w:val="16"/>
+                <w:szCs w:val="16"/>
+              </w:rPr>
+              <w:t>20</w:t>
+            </w:r>
+          </w:p>
+        </w:tc>
+        <w:tc>
+          <w:tcPr>
+            <w:tcW w:w="499" w:type="dxa"/>
+          </w:tcPr>
+          <w:p>
+            <w:pPr>
+              <w:jc w:val="right"/>
+              <w:rPr>
+                <w:rFonts w:cs="Arial"/>
+                <w:sz w:val="14"/>
+                <w:szCs w:val="14"/>
+              </w:rPr>
+            </w:pPr>
+            <w:r>
+              <w:rPr>
+                <w:rFonts w:cs="Arial"/>
+                <w:sz w:val="14"/>
+                <w:szCs w:val="14"/>
+              </w:rPr>
+              <w:t>40</w:t>
+            </w:r>
+          </w:p>
+        </w:tc>
+        <w:tc>
+          <w:tcPr>
+            <w:tcW w:w="971" w:type="dxa"/>
+          </w:tcPr>
+          <w:p>
+            <w:pPr>
+              <w:rPr>
+                <w:rFonts w:ascii="BankGothic Md BT" w:hAnsi="BankGothic Md BT"/>
+                <w:sz w:val="16"/>
+                <w:szCs w:val="16"/>
+              </w:rPr>
+            </w:pPr>
+            <w:r>
+              <w:rPr>
+                <w:rFonts w:ascii="BankGothic Md BT" w:hAnsi="BankGothic Md BT"/>
+                <w:sz w:val="16"/>
+                <w:szCs w:val="16"/>
+              </w:rPr>
+              <w:t>Mounts</w:t>
+            </w:r>
+          </w:p>
+        </w:tc>
+        <w:tc>
+          <w:tcPr>
+            <w:tcW w:w="756" w:type="dxa"/>
+          </w:tcPr>
+          <w:p>
+            <w:pPr>
+              <w:jc w:val="right"/>
+              <w:rPr>
+                <w:rFonts w:ascii="BankGothic Md BT" w:hAnsi="BankGothic Md BT"/>
+                <w:sz w:val="16"/>
+                <w:szCs w:val="16"/>
+              </w:rPr>
+            </w:pPr>
+            <w:r>
+              <w:rPr>
+                <w:rFonts w:ascii="BankGothic Md BT" w:hAnsi="BankGothic Md BT"/>
+                <w:sz w:val="16"/>
+                <w:szCs w:val="16"/>
+              </w:rPr>
+              <w:t>4</w:t>
+            </w:r>
+          </w:p>
+        </w:tc>
+        <w:tc>
+          <w:tcPr>
+            <w:tcW w:w="408" w:type="dxa"/>
+          </w:tcPr>
+          <w:p>
+            <w:pPr>
+              <w:jc w:val="right"/>
+              <w:rPr>
+                <w:rFonts w:cs="Arial"/>
+                <w:sz w:val="14"/>
+                <w:szCs w:val="14"/>
+              </w:rPr>
+            </w:pPr>
+          </w:p>
+        </w:tc>
+      </w:tr>
+      <w:tr>
+        <w:tc>
+          <w:tcPr>
+            <w:tcW w:w="675" w:type="dxa"/>
+          </w:tcPr>
+          <w:p>
+            <w:pPr>
+              <w:rPr>
+                <w:rFonts w:ascii="BankGothic Md BT" w:hAnsi="BankGothic Md BT"/>
+                <w:sz w:val="16"/>
+                <w:szCs w:val="16"/>
+              </w:rPr>
+            </w:pPr>
+            <w:r>
+              <w:rPr>
+                <w:rFonts w:ascii="BankGothic Md BT" w:hAnsi="BankGothic Md BT"/>
+                <w:sz w:val="16"/>
+                <w:szCs w:val="16"/>
+              </w:rPr>
+              <w:t>Body</w:t>
+            </w:r>
+          </w:p>
+        </w:tc>
+        <w:tc>
+          <w:tcPr>
+            <w:tcW w:w="517" w:type="dxa"/>
+          </w:tcPr>
+          <w:p>
+            <w:pPr>
+              <w:jc w:val="right"/>
+              <w:rPr>
+                <w:rFonts w:ascii="BankGothic Md BT" w:hAnsi="BankGothic Md BT"/>
+                <w:sz w:val="16"/>
+                <w:szCs w:val="16"/>
+              </w:rPr>
+            </w:pPr>
+            <w:r>
+              <w:rPr>
+                <w:rFonts w:ascii="BankGothic Md BT" w:hAnsi="BankGothic Md BT"/>
+                <w:sz w:val="16"/>
+                <w:szCs w:val="16"/>
+              </w:rPr>
+              <w:t>8</w:t>
+            </w:r>
+          </w:p>
+        </w:tc>
+        <w:tc>
+          <w:tcPr>
+            <w:tcW w:w="499" w:type="dxa"/>
+          </w:tcPr>
+          <w:p>
+            <w:pPr>
+              <w:jc w:val="right"/>
+              <w:rPr>
+                <w:rFonts w:cs="Arial"/>
+                <w:sz w:val="14"/>
+                <w:szCs w:val="14"/>
+              </w:rPr>
+            </w:pPr>
+            <w:r>
+              <w:rPr>
+                <w:rFonts w:cs="Arial"/>
+                <w:sz w:val="14"/>
+                <w:szCs w:val="14"/>
+              </w:rPr>
+              <w:t>16</w:t>
+            </w:r>
+          </w:p>
+        </w:tc>
+        <w:tc>
+          <w:tcPr>
+            <w:tcW w:w="971" w:type="dxa"/>
+          </w:tcPr>
+          <w:p>
+            <w:pPr>
+              <w:rPr>
+                <w:rFonts w:ascii="BankGothic Md BT" w:hAnsi="BankGothic Md BT"/>
+                <w:sz w:val="16"/>
+                <w:szCs w:val="16"/>
+              </w:rPr>
+            </w:pPr>
+            <w:r>
+              <w:rPr>
+                <w:rFonts w:ascii="BankGothic Md BT" w:hAnsi="BankGothic Md BT"/>
+                <w:sz w:val="16"/>
+                <w:szCs w:val="16"/>
+              </w:rPr>
+              <w:t>Sig</w:t>
+            </w:r>
+          </w:p>
+        </w:tc>
+        <w:tc>
+          <w:tcPr>
+            <w:tcW w:w="756" w:type="dxa"/>
+          </w:tcPr>
+          <w:p>
+            <w:pPr>
+              <w:jc w:val="right"/>
+              <w:rPr>
+                <w:rFonts w:ascii="BankGothic Md BT" w:hAnsi="BankGothic Md BT"/>
+                <w:sz w:val="16"/>
+                <w:szCs w:val="16"/>
+              </w:rPr>
+            </w:pPr>
+            <w:r>
+              <w:rPr>
+                <w:rFonts w:ascii="BankGothic Md BT" w:hAnsi="BankGothic Md BT"/>
+                <w:sz w:val="16"/>
+                <w:szCs w:val="16"/>
+              </w:rPr>
+              <w:t>5</w:t>
+            </w:r>
+          </w:p>
+        </w:tc>
+        <w:tc>
+          <w:tcPr>
+            <w:tcW w:w="408" w:type="dxa"/>
+          </w:tcPr>
+          <w:p>
+            <w:pPr>
+              <w:jc w:val="right"/>
+              <w:rPr>
+                <w:rFonts w:cs="Arial"/>
+                <w:sz w:val="14"/>
+                <w:szCs w:val="14"/>
+              </w:rPr>
+            </w:pPr>
+          </w:p>
+        </w:tc>
+      </w:tr>
+      <w:tr>
+        <w:tc>
+          <w:tcPr>
+            <w:tcW w:w="675" w:type="dxa"/>
+          </w:tcPr>
+          <w:p>
+            <w:pPr>
+              <w:rPr>
+                <w:rFonts w:ascii="BankGothic Md BT" w:hAnsi="BankGothic Md BT"/>
+                <w:sz w:val="16"/>
+                <w:szCs w:val="16"/>
+              </w:rPr>
+            </w:pPr>
+            <w:r>
+              <w:rPr>
+                <w:rFonts w:ascii="BankGothic Md BT" w:hAnsi="BankGothic Md BT"/>
+                <w:sz w:val="16"/>
+                <w:szCs w:val="16"/>
+              </w:rPr>
+              <w:t>CV</w:t>
+            </w:r>
+          </w:p>
+        </w:tc>
+        <w:tc>
+          <w:tcPr>
+            <w:tcW w:w="517" w:type="dxa"/>
+          </w:tcPr>
+          <w:p>
+            <w:pPr>
+              <w:jc w:val="right"/>
+              <w:rPr>
+                <w:rFonts w:ascii="BankGothic Md BT" w:hAnsi="BankGothic Md BT"/>
+                <w:sz w:val="16"/>
+                <w:szCs w:val="16"/>
+              </w:rPr>
+            </w:pPr>
+            <w:r>
+              <w:rPr>
+                <w:rFonts w:ascii="BankGothic Md BT" w:hAnsi="BankGothic Md BT"/>
+                <w:sz w:val="16"/>
+                <w:szCs w:val="16"/>
+              </w:rPr>
+              <w:t>7/7</w:t>
+            </w:r>
+          </w:p>
+        </w:tc>
+        <w:tc>
+          <w:tcPr>
+            <w:tcW w:w="499" w:type="dxa"/>
+          </w:tcPr>
+          <w:p>
+            <w:pPr>
+              <w:jc w:val="right"/>
+              <w:rPr>
+                <w:rFonts w:cs="Arial"/>
+                <w:sz w:val="14"/>
+                <w:szCs w:val="14"/>
+              </w:rPr>
+            </w:pPr>
+          </w:p>
+        </w:tc>
+        <w:tc>
+          <w:tcPr>
+            <w:tcW w:w="971" w:type="dxa"/>
+          </w:tcPr>
+          <w:p>
+            <w:pPr>
+              <w:rPr>
+                <w:rFonts w:ascii="BankGothic Md BT" w:hAnsi="BankGothic Md BT"/>
+                <w:sz w:val="16"/>
+                <w:szCs w:val="16"/>
+              </w:rPr>
+            </w:pPr>
+            <w:r>
+              <w:rPr>
+                <w:rFonts w:ascii="BankGothic Md BT" w:hAnsi="BankGothic Md BT"/>
+                <w:sz w:val="16"/>
+                <w:szCs w:val="16"/>
+              </w:rPr>
+              <w:t>Spd/Mvr</w:t>
+            </w:r>
+          </w:p>
+        </w:tc>
+        <w:tc>
+          <w:tcPr>
+            <w:tcW w:w="756" w:type="dxa"/>
+          </w:tcPr>
+          <w:p>
+            <w:pPr>
+              <w:jc w:val="right"/>
+              <w:rPr>
+                <w:rFonts w:ascii="BankGothic Md BT" w:hAnsi="BankGothic Md BT"/>
+                <w:sz w:val="16"/>
+                <w:szCs w:val="16"/>
+              </w:rPr>
+            </w:pPr>
+            <w:r>
+              <w:rPr>
+                <w:rFonts w:ascii="BankGothic Md BT" w:hAnsi="BankGothic Md BT"/>
+                <w:sz w:val="16"/>
+                <w:szCs w:val="16"/>
+              </w:rPr>
+              <w:t>10/4</w:t>
+            </w:r>
+          </w:p>
+        </w:tc>
+        <w:tc>
+          <w:tcPr>
+            <w:tcW w:w="408" w:type="dxa"/>
+          </w:tcPr>
+          <w:p>
+            <w:pPr>
+              <w:jc w:val="right"/>
+              <w:rPr>
+                <w:rFonts w:cs="Arial"/>
+                <w:sz w:val="14"/>
+                <w:szCs w:val="14"/>
+              </w:rPr>
+            </w:pPr>
+          </w:p>
+        </w:tc>
+      </w:tr>
+      <w:tr>
+        <w:trPr>
+          <w:trHeight w:val="1007"/>
+        </w:trPr>
+        <w:tc>
+          <w:tcPr>
+            <w:tcW w:w="1691" w:type="dxa"/>
+            <w:gridSpan w:val="3"/>
+          </w:tcPr>
+          <w:p>
+            <w:pPr>
+              <w:rPr>
+                <w:rFonts w:ascii="BankGothic Md BT" w:hAnsi="BankGothic Md BT"/>
+                <w:sz w:val="16"/>
+                <w:szCs w:val="16"/>
+              </w:rPr>
+            </w:pPr>
+            <w:r>
+              <w:rPr>
+                <w:rFonts w:ascii="BankGothic Md BT" w:hAnsi="BankGothic Md BT"/>
+                <w:sz w:val="16"/>
+                <w:szCs w:val="16"/>
+              </w:rPr>
+              <w:t>Mounts</w:t>
+            </w:r>
+          </w:p>
+          <w:p>
+            <w:pPr>
+              <w:pStyle w:val="ListParagraph"/>
+              <w:numPr>
+                <w:ilvl w:val="0"/>
+                <w:numId w:val="10"/>
+              </w:numPr>
+              <w:rPr>
+                <w:rFonts w:ascii="BankGothic Md BT" w:hAnsi="BankGothic Md BT" w:cs="Arial"/>
+                <w:sz w:val="16"/>
+                <w:szCs w:val="16"/>
+              </w:rPr>
+            </w:pPr>
+            <w:r>
+              <w:rPr>
+                <w:rFonts w:ascii="BankGothic Md BT" w:hAnsi="BankGothic Md BT" w:cs="Arial"/>
+                <w:sz w:val="16"/>
+                <w:szCs w:val="16"/>
+              </w:rPr>
+              <w:t>Wing</w:t>
+            </w:r>
+          </w:p>
+          <w:p>
+            <w:pPr>
+              <w:pStyle w:val="ListParagraph"/>
+              <w:numPr>
+                <w:ilvl w:val="0"/>
+                <w:numId w:val="10"/>
+              </w:numPr>
+              <w:rPr>
+                <w:rFonts w:ascii="BankGothic Md BT" w:hAnsi="BankGothic Md BT" w:cs="Arial"/>
+                <w:sz w:val="16"/>
+                <w:szCs w:val="16"/>
+              </w:rPr>
+            </w:pPr>
+            <w:r>
+              <w:rPr>
+                <w:rFonts w:ascii="BankGothic Md BT" w:hAnsi="BankGothic Md BT" w:cs="Arial"/>
+                <w:sz w:val="16"/>
+                <w:szCs w:val="16"/>
+              </w:rPr>
+              <w:t>Wing</w:t>
+            </w:r>
+          </w:p>
+          <w:p>
+            <w:pPr>
+              <w:pStyle w:val="ListParagraph"/>
+              <w:numPr>
+                <w:ilvl w:val="0"/>
+                <w:numId w:val="10"/>
+              </w:numPr>
+              <w:rPr>
+                <w:rFonts w:ascii="BankGothic Md BT" w:hAnsi="BankGothic Md BT" w:cs="Arial"/>
+                <w:sz w:val="16"/>
+                <w:szCs w:val="16"/>
+              </w:rPr>
+            </w:pPr>
+            <w:r>
+              <w:rPr>
+                <w:rFonts w:ascii="BankGothic Md BT" w:hAnsi="BankGothic Md BT" w:cs="Arial"/>
+                <w:sz w:val="16"/>
+                <w:szCs w:val="16"/>
+              </w:rPr>
+              <w:t>Body</w:t>
+            </w:r>
+          </w:p>
+          <w:p>
+            <w:pPr>
+              <w:pStyle w:val="ListParagraph"/>
+              <w:numPr>
+                <w:ilvl w:val="0"/>
+                <w:numId w:val="10"/>
+              </w:numPr>
+              <w:rPr>
+                <w:rFonts w:ascii="BankGothic Md BT" w:hAnsi="BankGothic Md BT" w:cs="Arial"/>
+                <w:sz w:val="16"/>
+                <w:szCs w:val="16"/>
+              </w:rPr>
+            </w:pPr>
+            <w:r>
+              <w:rPr>
+                <w:rFonts w:ascii="BankGothic Md BT" w:hAnsi="BankGothic Md BT" w:cs="Arial"/>
+                <w:sz w:val="16"/>
+                <w:szCs w:val="16"/>
+              </w:rPr>
+              <w:t>Engine</w:t>
+            </w:r>
+          </w:p>
+        </w:tc>
+        <w:tc>
+          <w:tcPr>
+            <w:tcW w:w="2135" w:type="dxa"/>
+            <w:gridSpan w:val="3"/>
+          </w:tcPr>
+          <w:p>
+            <w:pPr>
+              <w:rPr>
+                <w:rFonts w:ascii="BankGothic Md BT" w:hAnsi="BankGothic Md BT"/>
+                <w:sz w:val="16"/>
+                <w:szCs w:val="16"/>
+              </w:rPr>
+            </w:pPr>
+            <w:r>
+              <w:rPr>
+                <w:rFonts w:ascii="BankGothic Md BT" w:hAnsi="BankGothic Md BT"/>
+                <w:sz w:val="16"/>
+                <w:szCs w:val="16"/>
+              </w:rPr>
+              <w:t>Speeds</w:t>
+            </w:r>
+          </w:p>
+          <w:p>
+            <w:pPr>
+              <w:pStyle w:val="ListParagraph"/>
+              <w:numPr>
+                <w:ilvl w:val="0"/>
+                <w:numId w:val="11"/>
+              </w:numPr>
+              <w:rPr>
+                <w:rFonts w:ascii="BankGothic Md BT" w:hAnsi="BankGothic Md BT" w:cs="Arial"/>
+                <w:sz w:val="16"/>
+                <w:szCs w:val="16"/>
+              </w:rPr>
+            </w:pPr>
+            <w:r>
+              <w:rPr>
+                <w:rFonts w:ascii="BankGothic Md BT" w:hAnsi="BankGothic Md BT" w:cs="Arial"/>
+                <w:sz w:val="16"/>
+                <w:szCs w:val="16"/>
+              </w:rPr>
+              <w:t>1/1</w:t>
+            </w:r>
+          </w:p>
+          <w:p>
+            <w:pPr>
+              <w:pStyle w:val="ListParagraph"/>
+              <w:numPr>
+                <w:ilvl w:val="0"/>
+                <w:numId w:val="11"/>
+              </w:numPr>
+              <w:rPr>
+                <w:rFonts w:ascii="BankGothic Md BT" w:hAnsi="BankGothic Md BT" w:cs="Arial"/>
+                <w:sz w:val="16"/>
+                <w:szCs w:val="16"/>
+              </w:rPr>
+            </w:pPr>
+            <w:r>
+              <w:rPr>
+                <w:rFonts w:ascii="BankGothic Md BT" w:hAnsi="BankGothic Md BT" w:cs="Arial"/>
+                <w:sz w:val="16"/>
+                <w:szCs w:val="16"/>
+              </w:rPr>
+              <w:t>3/2</w:t>
+            </w:r>
+          </w:p>
+          <w:p>
+            <w:pPr>
+              <w:pStyle w:val="ListParagraph"/>
+              <w:numPr>
+                <w:ilvl w:val="0"/>
+                <w:numId w:val="11"/>
+              </w:numPr>
+              <w:rPr>
+                <w:rFonts w:ascii="BankGothic Md BT" w:hAnsi="BankGothic Md BT" w:cs="Arial"/>
+                <w:sz w:val="16"/>
+                <w:szCs w:val="16"/>
+              </w:rPr>
+            </w:pPr>
+            <w:r>
+              <w:rPr>
+                <w:rFonts w:ascii="BankGothic Md BT" w:hAnsi="BankGothic Md BT" w:cs="Arial"/>
+                <w:sz w:val="16"/>
+                <w:szCs w:val="16"/>
+              </w:rPr>
+              <w:t>5/3</w:t>
+            </w:r>
+          </w:p>
+          <w:p>
+            <w:pPr>
+              <w:pStyle w:val="ListParagraph"/>
+              <w:numPr>
+                <w:ilvl w:val="0"/>
+                <w:numId w:val="11"/>
+              </w:numPr>
+              <w:rPr>
+                <w:rFonts w:ascii="BankGothic Md BT" w:hAnsi="BankGothic Md BT" w:cs="Arial"/>
+                <w:sz w:val="16"/>
+                <w:szCs w:val="16"/>
+              </w:rPr>
+            </w:pPr>
+            <w:r>
+              <w:rPr>
+                <w:rFonts w:ascii="BankGothic Md BT" w:hAnsi="BankGothic Md BT" w:cs="Arial"/>
+                <w:sz w:val="16"/>
+                <w:szCs w:val="16"/>
+              </w:rPr>
+              <w:t>7/4</w:t>
+            </w:r>
+          </w:p>
+          <w:p>
+            <w:pPr>
+              <w:pStyle w:val="ListParagraph"/>
+              <w:numPr>
+                <w:ilvl w:val="0"/>
+                <w:numId w:val="11"/>
+              </w:numPr>
+              <w:rPr>
+                <w:rFonts w:ascii="BankGothic Md BT" w:hAnsi="BankGothic Md BT" w:cs="Arial"/>
+                <w:sz w:val="16"/>
+                <w:szCs w:val="16"/>
+              </w:rPr>
+            </w:pPr>
+            <w:r>
+              <w:rPr>
+                <w:rFonts w:ascii="BankGothic Md BT" w:hAnsi="BankGothic Md BT" w:cs="Arial"/>
+                <w:sz w:val="16"/>
+                <w:szCs w:val="16"/>
+              </w:rPr>
+              <w:t>9/3</w:t>
+            </w:r>
+          </w:p>
+          <w:p>
+            <w:pPr>
+              <w:pStyle w:val="ListParagraph"/>
+              <w:numPr>
+                <w:ilvl w:val="0"/>
+                <w:numId w:val="11"/>
+              </w:numPr>
+              <w:rPr>
+                <w:rFonts w:ascii="BankGothic Md BT" w:hAnsi="BankGothic Md BT" w:cs="Arial"/>
+                <w:sz w:val="16"/>
+                <w:szCs w:val="16"/>
+              </w:rPr>
+            </w:pPr>
+            <w:r>
+              <w:rPr>
+                <w:rFonts w:ascii="BankGothic Md BT" w:hAnsi="BankGothic Md BT" w:cs="Arial"/>
+                <w:sz w:val="16"/>
+                <w:szCs w:val="16"/>
+              </w:rPr>
+              <w:t>10/2</w:t>
+            </w:r>
+          </w:p>
+        </w:tc>
+      </w:tr>
+      <w:tr>
+        <w:trPr>
+          <w:trHeight w:val="422"/>
+        </w:trPr>
+        <w:tc>
+          <w:tcPr>
+            <w:tcW w:w="3826" w:type="dxa"/>
+            <w:gridSpan w:val="6"/>
+          </w:tcPr>
+          <w:p>
+            <w:pPr>
+              <w:rPr>
+                <w:rFonts w:ascii="BankGothic Md BT" w:hAnsi="BankGothic Md BT"/>
+                <w:sz w:val="16"/>
+                <w:szCs w:val="16"/>
+              </w:rPr>
+            </w:pPr>
+            <w:r>
+              <w:rPr>
+                <w:rFonts w:ascii="BankGothic Md BT" w:hAnsi="BankGothic Md BT"/>
+                <w:sz w:val="16"/>
+                <w:szCs w:val="16"/>
+              </w:rPr>
+              <w:t>Specials</w:t>
+            </w:r>
+          </w:p>
+          <w:p>
+            <w:pPr>
+              <w:pStyle w:val="ListParagraph"/>
+              <w:numPr>
+                <w:ilvl w:val="0"/>
+                <w:numId w:val="24"/>
+              </w:numPr>
+              <w:rPr>
+                <w:rFonts w:ascii="BankGothic Md BT" w:hAnsi="BankGothic Md BT"/>
+                <w:sz w:val="16"/>
+                <w:szCs w:val="16"/>
+              </w:rPr>
+            </w:pPr>
+            <w:r>
+              <w:rPr>
+                <w:rFonts w:ascii="BankGothic Md BT" w:hAnsi="BankGothic Md BT"/>
+                <w:sz w:val="16"/>
+                <w:szCs w:val="16"/>
+              </w:rPr>
+              <w:t>All weapons have range step increased by 1” (10 pt)</w:t>
             </w:r>
           </w:p>
         </w:tc>
@@ -5431,6 +6420,7 @@
                 <w:sz w:val="16"/>
                 <w:szCs w:val="16"/>
               </w:rPr>
+              <w:lastRenderedPageBreak/>
               <w:t>STR</w:t>
             </w:r>
           </w:p>
@@ -9237,6 +10227,7 @@
                 <w:sz w:val="16"/>
                 <w:szCs w:val="16"/>
               </w:rPr>
+              <w:lastRenderedPageBreak/>
               <w:t>Limited uses (4)</w:t>
             </w:r>
           </w:p>
@@ -9261,6 +10252,7 @@
                 <w:sz w:val="16"/>
                 <w:szCs w:val="16"/>
               </w:rPr>
+              <w:lastRenderedPageBreak/>
               <w:t>Basic HUD</w:t>
             </w:r>
           </w:p>
@@ -9360,7 +10352,23 @@
                 <w:sz w:val="16"/>
                 <w:szCs w:val="16"/>
               </w:rPr>
-              <w:t>Allows linking of two systems (weapons only?) of the same type so they may be fired together without penalty</w:t>
+              <w:t xml:space="preserve">Allows linking of two </w:t>
+            </w:r>
+            <w:r>
+              <w:rPr>
+                <w:rFonts w:ascii="BankGothic Md BT" w:hAnsi="BankGothic Md BT"/>
+                <w:sz w:val="16"/>
+                <w:szCs w:val="16"/>
+              </w:rPr>
+              <w:t>weapons</w:t>
+            </w:r>
+            <w:r>
+              <w:rPr>
+                <w:rFonts w:ascii="BankGothic Md BT" w:hAnsi="BankGothic Md BT"/>
+                <w:sz w:val="16"/>
+                <w:szCs w:val="16"/>
+              </w:rPr>
+              <w:t xml:space="preserve"> of the same type so they may be fired together without penalty</w:t>
             </w:r>
           </w:p>
         </w:tc>
@@ -10053,7 +11061,6 @@
                 <w:szCs w:val="16"/>
                 <w:u w:val="single"/>
               </w:rPr>
-              <w:lastRenderedPageBreak/>
               <w:t>Break Locks</w:t>
             </w:r>
             <w:r>
@@ -10148,8 +11155,15 @@
                 <w:sz w:val="16"/>
                 <w:szCs w:val="16"/>
               </w:rPr>
-              <w:lastRenderedPageBreak/>
-              <w:t>Lateral Thrusters</w:t>
+              <w:t xml:space="preserve">Lateral </w:t>
+            </w:r>
+            <w:r>
+              <w:rPr>
+                <w:rFonts w:ascii="BankGothic Md BT" w:hAnsi="BankGothic Md BT"/>
+                <w:sz w:val="16"/>
+                <w:szCs w:val="16"/>
+              </w:rPr>
+              <w:t>Booster</w:t>
             </w:r>
           </w:p>
         </w:tc>
@@ -10249,6 +11263,14 @@
                 <w:szCs w:val="16"/>
               </w:rPr>
               <w:t>Allow 1” movement from side to side</w:t>
+            </w:r>
+            <w:r>
+              <w:rPr>
+                <w:rFonts w:ascii="BankGothic Md BT" w:hAnsi="BankGothic Md BT"/>
+                <w:sz w:val="16"/>
+                <w:szCs w:val="16"/>
+              </w:rPr>
+              <w:t xml:space="preserve"> at any time during your move</w:t>
             </w:r>
           </w:p>
           <w:p>
@@ -12009,8 +13031,18 @@
                 <w:sz w:val="16"/>
                 <w:szCs w:val="16"/>
               </w:rPr>
-              <w:t>Mass Driver</w:t>
-            </w:r>
+              <w:t xml:space="preserve">Ion </w:t>
+            </w:r>
+            <w:r>
+              <w:rPr>
+                <w:rFonts w:ascii="BankGothic Md BT" w:hAnsi="BankGothic Md BT"/>
+                <w:sz w:val="16"/>
+                <w:szCs w:val="16"/>
+              </w:rPr>
+              <w:t>Gun</w:t>
+            </w:r>
+            <w:bookmarkStart w:id="0" w:name="_GoBack"/>
+            <w:bookmarkEnd w:id="0"/>
           </w:p>
         </w:tc>
         <w:tc>
@@ -12032,7 +13064,7 @@
                 <w:sz w:val="16"/>
                 <w:szCs w:val="16"/>
               </w:rPr>
-              <w:t>4</w:t>
+              <w:t>3</w:t>
             </w:r>
           </w:p>
         </w:tc>
@@ -12078,7 +13110,7 @@
                 <w:sz w:val="16"/>
                 <w:szCs w:val="16"/>
               </w:rPr>
-              <w:t>-1/3”</w:t>
+              <w:t>-1/4”</w:t>
             </w:r>
           </w:p>
         </w:tc>
@@ -12101,7 +13133,7 @@
                 <w:sz w:val="16"/>
                 <w:szCs w:val="16"/>
               </w:rPr>
-              <w:t>4d6</w:t>
+              <w:t>2d6</w:t>
             </w:r>
           </w:p>
         </w:tc>
@@ -12150,7 +13182,7 @@
                 <w:sz w:val="16"/>
                 <w:szCs w:val="16"/>
               </w:rPr>
-              <w:t>Ignores Shields</w:t>
+              <w:t>never causes body damage, hull breach, armor breach, or fire</w:t>
             </w:r>
           </w:p>
           <w:p>
@@ -12172,7 +13204,7 @@
                 <w:sz w:val="16"/>
                 <w:szCs w:val="16"/>
               </w:rPr>
-              <w:t>Limited uses (8)</w:t>
+              <w:t>other penalizing effects of internals from this weapon are doubled</w:t>
             </w:r>
           </w:p>
         </w:tc>
@@ -12196,7 +13228,8 @@
                 <w:sz w:val="16"/>
                 <w:szCs w:val="16"/>
               </w:rPr>
-              <w:t>Missile</w:t>
+              <w:lastRenderedPageBreak/>
+              <w:t>Mass Driver</w:t>
             </w:r>
           </w:p>
         </w:tc>
@@ -12219,7 +13252,7 @@
                 <w:sz w:val="16"/>
                 <w:szCs w:val="16"/>
               </w:rPr>
-              <w:t>2/5</w:t>
+              <w:t>4</w:t>
             </w:r>
           </w:p>
         </w:tc>
@@ -12242,7 +13275,7 @@
                 <w:sz w:val="16"/>
                 <w:szCs w:val="16"/>
               </w:rPr>
-              <w:t>0</w:t>
+              <w:t>-1</w:t>
             </w:r>
           </w:p>
         </w:tc>
@@ -12265,7 +13298,7 @@
                 <w:sz w:val="16"/>
                 <w:szCs w:val="16"/>
               </w:rPr>
-              <w:t>---</w:t>
+              <w:t>-1/3”</w:t>
             </w:r>
           </w:p>
         </w:tc>
@@ -12315,7 +13348,7 @@
                 <w:sz w:val="16"/>
                 <w:szCs w:val="16"/>
               </w:rPr>
-              <w:t>Must take a round and a sensor ops roll to lock on (2 pow)</w:t>
+              <w:t>can be overcharged for +1 dmg/+1 pow</w:t>
             </w:r>
           </w:p>
           <w:p>
@@ -12337,7 +13370,7 @@
                 <w:sz w:val="16"/>
                 <w:szCs w:val="16"/>
               </w:rPr>
-              <w:t>Fired only at the end of your movement (5 pow)</w:t>
+              <w:t>Ignores Shields</w:t>
             </w:r>
           </w:p>
           <w:p>
@@ -12359,9 +13392,130 @@
                 <w:sz w:val="16"/>
                 <w:szCs w:val="16"/>
               </w:rPr>
-              <w:t>Cannot be fired 6” or less</w:t>
-            </w:r>
-          </w:p>
+              <w:t>Limited uses (8)</w:t>
+            </w:r>
+          </w:p>
+        </w:tc>
+      </w:tr>
+      <w:tr>
+        <w:tc>
+          <w:tcPr>
+            <w:tcW w:w="2075" w:type="dxa"/>
+          </w:tcPr>
+          <w:p>
+            <w:pPr>
+              <w:rPr>
+                <w:rFonts w:ascii="BankGothic Md BT" w:hAnsi="BankGothic Md BT"/>
+                <w:sz w:val="16"/>
+                <w:szCs w:val="16"/>
+              </w:rPr>
+            </w:pPr>
+            <w:r>
+              <w:rPr>
+                <w:rFonts w:ascii="BankGothic Md BT" w:hAnsi="BankGothic Md BT"/>
+                <w:sz w:val="16"/>
+                <w:szCs w:val="16"/>
+              </w:rPr>
+              <w:t>Missile</w:t>
+            </w:r>
+          </w:p>
+        </w:tc>
+        <w:tc>
+          <w:tcPr>
+            <w:tcW w:w="700" w:type="dxa"/>
+          </w:tcPr>
+          <w:p>
+            <w:pPr>
+              <w:jc w:val="right"/>
+              <w:rPr>
+                <w:rFonts w:ascii="BankGothic Md BT" w:hAnsi="BankGothic Md BT"/>
+                <w:sz w:val="16"/>
+                <w:szCs w:val="16"/>
+              </w:rPr>
+            </w:pPr>
+            <w:r>
+              <w:rPr>
+                <w:rFonts w:ascii="BankGothic Md BT" w:hAnsi="BankGothic Md BT"/>
+                <w:sz w:val="16"/>
+                <w:szCs w:val="16"/>
+              </w:rPr>
+              <w:t>2/5</w:t>
+            </w:r>
+          </w:p>
+        </w:tc>
+        <w:tc>
+          <w:tcPr>
+            <w:tcW w:w="718" w:type="dxa"/>
+          </w:tcPr>
+          <w:p>
+            <w:pPr>
+              <w:jc w:val="right"/>
+              <w:rPr>
+                <w:rFonts w:ascii="BankGothic Md BT" w:hAnsi="BankGothic Md BT"/>
+                <w:sz w:val="16"/>
+                <w:szCs w:val="16"/>
+              </w:rPr>
+            </w:pPr>
+            <w:r>
+              <w:rPr>
+                <w:rFonts w:ascii="BankGothic Md BT" w:hAnsi="BankGothic Md BT"/>
+                <w:sz w:val="16"/>
+                <w:szCs w:val="16"/>
+              </w:rPr>
+              <w:t>0</w:t>
+            </w:r>
+          </w:p>
+        </w:tc>
+        <w:tc>
+          <w:tcPr>
+            <w:tcW w:w="777" w:type="dxa"/>
+          </w:tcPr>
+          <w:p>
+            <w:pPr>
+              <w:jc w:val="right"/>
+              <w:rPr>
+                <w:rFonts w:ascii="BankGothic Md BT" w:hAnsi="BankGothic Md BT"/>
+                <w:sz w:val="16"/>
+                <w:szCs w:val="16"/>
+              </w:rPr>
+            </w:pPr>
+            <w:r>
+              <w:rPr>
+                <w:rFonts w:ascii="BankGothic Md BT" w:hAnsi="BankGothic Md BT"/>
+                <w:sz w:val="16"/>
+                <w:szCs w:val="16"/>
+              </w:rPr>
+              <w:t>---</w:t>
+            </w:r>
+          </w:p>
+        </w:tc>
+        <w:tc>
+          <w:tcPr>
+            <w:tcW w:w="924" w:type="dxa"/>
+          </w:tcPr>
+          <w:p>
+            <w:pPr>
+              <w:jc w:val="right"/>
+              <w:rPr>
+                <w:rFonts w:ascii="BankGothic Md BT" w:hAnsi="BankGothic Md BT"/>
+                <w:sz w:val="16"/>
+                <w:szCs w:val="16"/>
+              </w:rPr>
+            </w:pPr>
+            <w:r>
+              <w:rPr>
+                <w:rFonts w:ascii="BankGothic Md BT" w:hAnsi="BankGothic Md BT"/>
+                <w:sz w:val="16"/>
+                <w:szCs w:val="16"/>
+              </w:rPr>
+              <w:t>4d6</w:t>
+            </w:r>
+          </w:p>
+        </w:tc>
+        <w:tc>
+          <w:tcPr>
+            <w:tcW w:w="4804" w:type="dxa"/>
+          </w:tcPr>
           <w:p>
             <w:pPr>
               <w:pStyle w:val="ListParagraph"/>
@@ -12381,7 +13535,7 @@
                 <w:sz w:val="16"/>
                 <w:szCs w:val="16"/>
               </w:rPr>
-              <w:t>Will move to target for 6 rounds and explode on contact</w:t>
+              <w:t>Must take a round and a sensor ops roll to lock on (2 pow)</w:t>
             </w:r>
           </w:p>
           <w:p>
@@ -12403,7 +13557,7 @@
                 <w:sz w:val="16"/>
                 <w:szCs w:val="16"/>
               </w:rPr>
-              <w:t>Speed profile is same as 11/5 fighter</w:t>
+              <w:t>Fired only at the end of your movement (5 pow)</w:t>
             </w:r>
           </w:p>
           <w:p>
@@ -12425,7 +13579,7 @@
                 <w:sz w:val="16"/>
                 <w:szCs w:val="16"/>
               </w:rPr>
-              <w:t>Starting speed is equal to firing ship</w:t>
+              <w:t>Cannot be fired 6” or less</w:t>
             </w:r>
           </w:p>
           <w:p>
@@ -12447,23 +13601,7 @@
                 <w:sz w:val="16"/>
                 <w:szCs w:val="16"/>
               </w:rPr>
-              <w:t>Subject to point defense fire (DCV 5</w:t>
-            </w:r>
-            <w:r>
-              <w:rPr>
-                <w:rFonts w:ascii="BankGothic Md BT" w:hAnsi="BankGothic Md BT"/>
-                <w:sz w:val="16"/>
-                <w:szCs w:val="16"/>
-              </w:rPr>
-              <w:t>, STR 10</w:t>
-            </w:r>
-            <w:r>
-              <w:rPr>
-                <w:rFonts w:ascii="BankGothic Md BT" w:hAnsi="BankGothic Md BT"/>
-                <w:sz w:val="16"/>
-                <w:szCs w:val="16"/>
-              </w:rPr>
-              <w:t>)</w:t>
+              <w:t>Will move to target for 6 rounds and explode on contact</w:t>
             </w:r>
           </w:p>
           <w:p>
@@ -12485,7 +13623,7 @@
                 <w:sz w:val="16"/>
                 <w:szCs w:val="16"/>
               </w:rPr>
-              <w:t>Ignores shields</w:t>
+              <w:t>Speed profile is same as 11/5 fighter</w:t>
             </w:r>
           </w:p>
           <w:p>
@@ -12507,6 +13645,66 @@
                 <w:sz w:val="16"/>
                 <w:szCs w:val="16"/>
               </w:rPr>
+              <w:t>Starting speed is equal to firing ship</w:t>
+            </w:r>
+          </w:p>
+          <w:p>
+            <w:pPr>
+              <w:pStyle w:val="ListParagraph"/>
+              <w:numPr>
+                <w:ilvl w:val="0"/>
+                <w:numId w:val="12"/>
+              </w:numPr>
+              <w:rPr>
+                <w:rFonts w:ascii="BankGothic Md BT" w:hAnsi="BankGothic Md BT"/>
+                <w:sz w:val="16"/>
+                <w:szCs w:val="16"/>
+              </w:rPr>
+            </w:pPr>
+            <w:r>
+              <w:rPr>
+                <w:rFonts w:ascii="BankGothic Md BT" w:hAnsi="BankGothic Md BT"/>
+                <w:sz w:val="16"/>
+                <w:szCs w:val="16"/>
+              </w:rPr>
+              <w:t>Subject to point defense fire (DCV 5</w:t>
+            </w:r>
+            <w:r>
+              <w:rPr>
+                <w:rFonts w:ascii="BankGothic Md BT" w:hAnsi="BankGothic Md BT"/>
+                <w:sz w:val="16"/>
+                <w:szCs w:val="16"/>
+              </w:rPr>
+              <w:t>, STR 10</w:t>
+            </w:r>
+            <w:r>
+              <w:rPr>
+                <w:rFonts w:ascii="BankGothic Md BT" w:hAnsi="BankGothic Md BT"/>
+                <w:sz w:val="16"/>
+                <w:szCs w:val="16"/>
+              </w:rPr>
+              <w:t>)</w:t>
+            </w:r>
+          </w:p>
+          <w:p>
+            <w:pPr>
+              <w:pStyle w:val="ListParagraph"/>
+              <w:numPr>
+                <w:ilvl w:val="0"/>
+                <w:numId w:val="12"/>
+              </w:numPr>
+              <w:rPr>
+                <w:rFonts w:ascii="BankGothic Md BT" w:hAnsi="BankGothic Md BT"/>
+                <w:sz w:val="16"/>
+                <w:szCs w:val="16"/>
+              </w:rPr>
+            </w:pPr>
+            <w:r>
+              <w:rPr>
+                <w:rFonts w:ascii="BankGothic Md BT" w:hAnsi="BankGothic Md BT"/>
+                <w:sz w:val="16"/>
+                <w:szCs w:val="16"/>
+              </w:rPr>
               <w:t>Limited uses (6)</w:t>
             </w:r>
           </w:p>
@@ -12694,7 +13892,23 @@
                 <w:sz w:val="16"/>
                 <w:szCs w:val="16"/>
               </w:rPr>
-              <w:t>Cannot be fired 3” or less</w:t>
+              <w:t xml:space="preserve">Cannot be fired </w:t>
+            </w:r>
+            <w:r>
+              <w:rPr>
+                <w:rFonts w:ascii="BankGothic Md BT" w:hAnsi="BankGothic Md BT"/>
+                <w:sz w:val="16"/>
+                <w:szCs w:val="16"/>
+              </w:rPr>
+              <w:t>4</w:t>
+            </w:r>
+            <w:r>
+              <w:rPr>
+                <w:rFonts w:ascii="BankGothic Md BT" w:hAnsi="BankGothic Md BT"/>
+                <w:sz w:val="16"/>
+                <w:szCs w:val="16"/>
+              </w:rPr>
+              <w:t>” or less</w:t>
             </w:r>
           </w:p>
           <w:p>
@@ -12963,7 +14177,6 @@
                 <w:sz w:val="16"/>
                 <w:szCs w:val="16"/>
               </w:rPr>
-              <w:lastRenderedPageBreak/>
               <w:t>Max range 6”</w:t>
             </w:r>
           </w:p>
@@ -13660,6 +14873,7 @@
           <w:sz w:val="16"/>
           <w:szCs w:val="16"/>
         </w:rPr>
+        <w:lastRenderedPageBreak/>
         <w:t>A pilot must declare their speed before they move</w:t>
       </w:r>
     </w:p>
@@ -14135,7 +15349,6 @@
           <w:sz w:val="16"/>
           <w:szCs w:val="16"/>
         </w:rPr>
-        <w:lastRenderedPageBreak/>
         <w:t xml:space="preserve">These penalties stack with the </w:t>
       </w:r>
       <w:r>
@@ -14317,6 +15530,28 @@
           <w:sz w:val="16"/>
           <w:szCs w:val="16"/>
         </w:rPr>
+        <w:t>To-Hit rolls count as skill rolls and accumulate attention</w:t>
+      </w:r>
+    </w:p>
+    <w:p>
+      <w:pPr>
+        <w:pStyle w:val="ListParagraph"/>
+        <w:numPr>
+          <w:ilvl w:val="0"/>
+          <w:numId w:val="18"/>
+        </w:numPr>
+        <w:rPr>
+          <w:rFonts w:ascii="BankGothic Md BT" w:hAnsi="BankGothic Md BT" w:cs="Arial"/>
+          <w:sz w:val="16"/>
+          <w:szCs w:val="16"/>
+        </w:rPr>
+      </w:pPr>
+      <w:r>
+        <w:rPr>
+          <w:rFonts w:ascii="BankGothic Md BT" w:hAnsi="BankGothic Md BT" w:cs="Arial"/>
+          <w:sz w:val="16"/>
+          <w:szCs w:val="16"/>
+        </w:rPr>
         <w:t>You get a modifier to your OCV based on the defender’s facing relative to you</w:t>
       </w:r>
     </w:p>
@@ -14385,6 +15620,1062 @@
         </w:rPr>
         <w:t>A ship facing you is no modifier</w:t>
       </w:r>
+    </w:p>
+    <w:p>
+      <w:pPr>
+        <w:rPr>
+          <w:rFonts w:ascii="BankGothic Md BT" w:hAnsi="BankGothic Md BT" w:cs="Arial"/>
+          <w:sz w:val="16"/>
+          <w:szCs w:val="16"/>
+        </w:rPr>
+      </w:pPr>
+      <w:r>
+        <w:rPr>
+          <w:rFonts w:ascii="BankGothic Md BT" w:hAnsi="BankGothic Md BT" w:cs="Arial"/>
+          <w:sz w:val="16"/>
+          <w:szCs w:val="16"/>
+        </w:rPr>
+        <w:t>Damage</w:t>
+      </w:r>
+    </w:p>
+    <w:p>
+      <w:pPr>
+        <w:pStyle w:val="ListParagraph"/>
+        <w:numPr>
+          <w:ilvl w:val="0"/>
+          <w:numId w:val="25"/>
+        </w:numPr>
+        <w:rPr>
+          <w:rFonts w:ascii="BankGothic Md BT" w:hAnsi="BankGothic Md BT" w:cs="Arial"/>
+          <w:sz w:val="16"/>
+          <w:szCs w:val="16"/>
+        </w:rPr>
+      </w:pPr>
+      <w:r>
+        <w:rPr>
+          <w:rFonts w:ascii="BankGothic Md BT" w:hAnsi="BankGothic Md BT" w:cs="Arial"/>
+          <w:sz w:val="16"/>
+          <w:szCs w:val="16"/>
+        </w:rPr>
+        <w:t>When you</w:t>
+      </w:r>
+      <w:r>
+        <w:rPr>
+          <w:rFonts w:ascii="BankGothic Md BT" w:hAnsi="BankGothic Md BT" w:cs="Arial"/>
+          <w:sz w:val="16"/>
+          <w:szCs w:val="16"/>
+        </w:rPr>
+        <w:t xml:space="preserve"> hit, you roll damage as normal</w:t>
+      </w:r>
+    </w:p>
+    <w:p>
+      <w:pPr>
+        <w:pStyle w:val="ListParagraph"/>
+        <w:numPr>
+          <w:ilvl w:val="0"/>
+          <w:numId w:val="25"/>
+        </w:numPr>
+        <w:rPr>
+          <w:rFonts w:ascii="BankGothic Md BT" w:hAnsi="BankGothic Md BT" w:cs="Arial"/>
+          <w:sz w:val="16"/>
+          <w:szCs w:val="16"/>
+        </w:rPr>
+      </w:pPr>
+      <w:r>
+        <w:rPr>
+          <w:rFonts w:ascii="BankGothic Md BT" w:hAnsi="BankGothic Md BT" w:cs="Arial"/>
+          <w:sz w:val="16"/>
+          <w:szCs w:val="16"/>
+        </w:rPr>
+        <w:t>If the defender has a shield, all damage is taken from shields first, reducing the shield’s value</w:t>
+      </w:r>
+    </w:p>
+    <w:p>
+      <w:pPr>
+        <w:pStyle w:val="ListParagraph"/>
+        <w:numPr>
+          <w:ilvl w:val="1"/>
+          <w:numId w:val="25"/>
+        </w:numPr>
+        <w:rPr>
+          <w:rFonts w:ascii="BankGothic Md BT" w:hAnsi="BankGothic Md BT" w:cs="Arial"/>
+          <w:sz w:val="16"/>
+          <w:szCs w:val="16"/>
+        </w:rPr>
+      </w:pPr>
+      <w:r>
+        <w:rPr>
+          <w:rFonts w:ascii="BankGothic Md BT" w:hAnsi="BankGothic Md BT" w:cs="Arial"/>
+          <w:sz w:val="16"/>
+          <w:szCs w:val="16"/>
+        </w:rPr>
+        <w:t>If the weapon indicates that it is not affected by shields, shields are ignored</w:t>
+      </w:r>
+    </w:p>
+    <w:p>
+      <w:pPr>
+        <w:pStyle w:val="ListParagraph"/>
+        <w:numPr>
+          <w:ilvl w:val="0"/>
+          <w:numId w:val="25"/>
+        </w:numPr>
+        <w:rPr>
+          <w:rFonts w:ascii="BankGothic Md BT" w:hAnsi="BankGothic Md BT" w:cs="Arial"/>
+          <w:sz w:val="16"/>
+          <w:szCs w:val="16"/>
+        </w:rPr>
+      </w:pPr>
+      <w:r>
+        <w:rPr>
+          <w:rFonts w:ascii="BankGothic Md BT" w:hAnsi="BankGothic Md BT" w:cs="Arial"/>
+          <w:sz w:val="16"/>
+          <w:szCs w:val="16"/>
+        </w:rPr>
+        <w:t>Remaining damage is further reduced by armor</w:t>
+      </w:r>
+    </w:p>
+    <w:p>
+      <w:pPr>
+        <w:pStyle w:val="ListParagraph"/>
+        <w:numPr>
+          <w:ilvl w:val="0"/>
+          <w:numId w:val="25"/>
+        </w:numPr>
+        <w:rPr>
+          <w:rFonts w:ascii="BankGothic Md BT" w:hAnsi="BankGothic Md BT" w:cs="Arial"/>
+          <w:sz w:val="16"/>
+          <w:szCs w:val="16"/>
+        </w:rPr>
+      </w:pPr>
+      <w:r>
+        <w:rPr>
+          <w:rFonts w:ascii="BankGothic Md BT" w:hAnsi="BankGothic Md BT" w:cs="Arial"/>
+          <w:sz w:val="16"/>
+          <w:szCs w:val="16"/>
+        </w:rPr>
+        <w:t xml:space="preserve">Once shields and armor are accounted for, every 5 points of damage is an </w:t>
+      </w:r>
+      <w:r>
+        <w:rPr>
+          <w:rFonts w:ascii="BankGothic Md BT" w:hAnsi="BankGothic Md BT" w:cs="Arial"/>
+          <w:b/>
+          <w:i/>
+          <w:sz w:val="16"/>
+          <w:szCs w:val="16"/>
+        </w:rPr>
+        <w:t>internal</w:t>
+      </w:r>
+    </w:p>
+    <w:p>
+      <w:pPr>
+        <w:pStyle w:val="ListParagraph"/>
+        <w:numPr>
+          <w:ilvl w:val="1"/>
+          <w:numId w:val="25"/>
+        </w:numPr>
+        <w:rPr>
+          <w:rFonts w:ascii="BankGothic Md BT" w:hAnsi="BankGothic Md BT" w:cs="Arial"/>
+          <w:sz w:val="16"/>
+          <w:szCs w:val="16"/>
+        </w:rPr>
+      </w:pPr>
+      <w:r>
+        <w:rPr>
+          <w:rFonts w:ascii="BankGothic Md BT" w:hAnsi="BankGothic Md BT" w:cs="Arial"/>
+          <w:sz w:val="16"/>
+          <w:szCs w:val="16"/>
+        </w:rPr>
+        <w:t>Fractions do not count</w:t>
+      </w:r>
+    </w:p>
+    <w:p>
+      <w:pPr>
+        <w:pStyle w:val="ListParagraph"/>
+        <w:numPr>
+          <w:ilvl w:val="1"/>
+          <w:numId w:val="25"/>
+        </w:numPr>
+        <w:rPr>
+          <w:rFonts w:ascii="BankGothic Md BT" w:hAnsi="BankGothic Md BT" w:cs="Arial"/>
+          <w:sz w:val="16"/>
+          <w:szCs w:val="16"/>
+        </w:rPr>
+      </w:pPr>
+      <w:r>
+        <w:rPr>
+          <w:rFonts w:ascii="BankGothic Md BT" w:hAnsi="BankGothic Md BT" w:cs="Arial"/>
+          <w:sz w:val="16"/>
+          <w:szCs w:val="16"/>
+        </w:rPr>
+        <w:t>Hits that do less than 5 damage “scratch the paint” and have no further effect</w:t>
+      </w:r>
+    </w:p>
+    <w:p>
+      <w:pPr>
+        <w:pStyle w:val="ListParagraph"/>
+        <w:numPr>
+          <w:ilvl w:val="0"/>
+          <w:numId w:val="25"/>
+        </w:numPr>
+        <w:rPr>
+          <w:rFonts w:ascii="BankGothic Md BT" w:hAnsi="BankGothic Md BT" w:cs="Arial"/>
+          <w:sz w:val="16"/>
+          <w:szCs w:val="16"/>
+        </w:rPr>
+      </w:pPr>
+      <w:r>
+        <w:rPr>
+          <w:rFonts w:ascii="BankGothic Md BT" w:hAnsi="BankGothic Md BT" w:cs="Arial"/>
+          <w:sz w:val="16"/>
+          <w:szCs w:val="16"/>
+        </w:rPr>
+        <w:t>Each internal takes one Body from the defender</w:t>
+      </w:r>
+    </w:p>
+    <w:p>
+      <w:pPr>
+        <w:pStyle w:val="ListParagraph"/>
+        <w:numPr>
+          <w:ilvl w:val="1"/>
+          <w:numId w:val="25"/>
+        </w:numPr>
+        <w:rPr>
+          <w:rFonts w:ascii="BankGothic Md BT" w:hAnsi="BankGothic Md BT" w:cs="Arial"/>
+          <w:sz w:val="16"/>
+          <w:szCs w:val="16"/>
+        </w:rPr>
+      </w:pPr>
+      <w:r>
+        <w:rPr>
+          <w:rFonts w:ascii="BankGothic Md BT" w:hAnsi="BankGothic Md BT" w:cs="Arial"/>
+          <w:sz w:val="16"/>
+          <w:szCs w:val="16"/>
+        </w:rPr>
+        <w:t>Each internal is then diced to see if it has further effects</w:t>
+      </w:r>
+    </w:p>
+    <w:p>
+      <w:pPr>
+        <w:pStyle w:val="ListParagraph"/>
+        <w:numPr>
+          <w:ilvl w:val="0"/>
+          <w:numId w:val="25"/>
+        </w:numPr>
+        <w:rPr>
+          <w:rFonts w:ascii="BankGothic Md BT" w:hAnsi="BankGothic Md BT" w:cs="Arial"/>
+          <w:sz w:val="16"/>
+          <w:szCs w:val="16"/>
+        </w:rPr>
+      </w:pPr>
+      <w:r>
+        <w:rPr>
+          <w:rFonts w:ascii="BankGothic Md BT" w:hAnsi="BankGothic Md BT" w:cs="Arial"/>
+          <w:sz w:val="16"/>
+          <w:szCs w:val="16"/>
+        </w:rPr>
+        <w:t>A ship that reaches zero Body is disabled or destroyed (GM’s discretion)</w:t>
+      </w:r>
+    </w:p>
+    <w:p>
+      <w:pPr>
+        <w:rPr>
+          <w:rFonts w:ascii="BankGothic Md BT" w:hAnsi="BankGothic Md BT" w:cs="Arial"/>
+          <w:sz w:val="16"/>
+          <w:szCs w:val="16"/>
+        </w:rPr>
+      </w:pPr>
+      <w:r>
+        <w:rPr>
+          <w:rFonts w:ascii="BankGothic Md BT" w:hAnsi="BankGothic Md BT" w:cs="Arial"/>
+          <w:sz w:val="16"/>
+          <w:szCs w:val="16"/>
+        </w:rPr>
+        <w:t>Internal Effects</w:t>
+      </w:r>
+    </w:p>
+    <w:tbl>
+      <w:tblPr>
+        <w:tblStyle w:val="TableGrid"/>
+        <w:tblW w:w="0" w:type="auto"/>
+        <w:tblLook w:val="04A0" w:firstRow="1" w:lastRow="0" w:firstColumn="1" w:lastColumn="0" w:noHBand="0" w:noVBand="1"/>
+      </w:tblPr>
+      <w:tblGrid>
+        <w:gridCol w:w="636"/>
+        <w:gridCol w:w="1439"/>
+        <w:gridCol w:w="7275"/>
+      </w:tblGrid>
+      <w:tr>
+        <w:tc>
+          <w:tcPr>
+            <w:tcW w:w="0" w:type="auto"/>
+          </w:tcPr>
+          <w:p>
+            <w:pPr>
+              <w:rPr>
+                <w:rFonts w:ascii="BankGothic Md BT" w:hAnsi="BankGothic Md BT" w:cs="Arial"/>
+                <w:b/>
+                <w:sz w:val="16"/>
+                <w:szCs w:val="16"/>
+              </w:rPr>
+            </w:pPr>
+            <w:r>
+              <w:rPr>
+                <w:rFonts w:ascii="BankGothic Md BT" w:hAnsi="BankGothic Md BT" w:cs="Arial"/>
+                <w:b/>
+                <w:sz w:val="16"/>
+                <w:szCs w:val="16"/>
+              </w:rPr>
+              <w:t>Roll</w:t>
+            </w:r>
+          </w:p>
+        </w:tc>
+        <w:tc>
+          <w:tcPr>
+            <w:tcW w:w="0" w:type="auto"/>
+          </w:tcPr>
+          <w:p>
+            <w:pPr>
+              <w:rPr>
+                <w:rFonts w:ascii="BankGothic Md BT" w:hAnsi="BankGothic Md BT" w:cs="Arial"/>
+                <w:b/>
+                <w:sz w:val="16"/>
+                <w:szCs w:val="16"/>
+              </w:rPr>
+            </w:pPr>
+            <w:r>
+              <w:rPr>
+                <w:rFonts w:ascii="BankGothic Md BT" w:hAnsi="BankGothic Md BT" w:cs="Arial"/>
+                <w:b/>
+                <w:sz w:val="16"/>
+                <w:szCs w:val="16"/>
+              </w:rPr>
+              <w:t>Effect</w:t>
+            </w:r>
+          </w:p>
+        </w:tc>
+        <w:tc>
+          <w:tcPr>
+            <w:tcW w:w="0" w:type="auto"/>
+          </w:tcPr>
+          <w:p>
+            <w:pPr>
+              <w:rPr>
+                <w:rFonts w:ascii="BankGothic Md BT" w:hAnsi="BankGothic Md BT" w:cs="Arial"/>
+                <w:b/>
+                <w:sz w:val="16"/>
+                <w:szCs w:val="16"/>
+              </w:rPr>
+            </w:pPr>
+            <w:r>
+              <w:rPr>
+                <w:rFonts w:ascii="BankGothic Md BT" w:hAnsi="BankGothic Md BT" w:cs="Arial"/>
+                <w:b/>
+                <w:sz w:val="16"/>
+                <w:szCs w:val="16"/>
+              </w:rPr>
+              <w:t>Details</w:t>
+            </w:r>
+          </w:p>
+        </w:tc>
+      </w:tr>
+      <w:tr>
+        <w:tc>
+          <w:tcPr>
+            <w:tcW w:w="0" w:type="auto"/>
+          </w:tcPr>
+          <w:p>
+            <w:pPr>
+              <w:rPr>
+                <w:rFonts w:ascii="BankGothic Md BT" w:hAnsi="BankGothic Md BT" w:cs="Arial"/>
+                <w:sz w:val="16"/>
+                <w:szCs w:val="16"/>
+              </w:rPr>
+            </w:pPr>
+          </w:p>
+        </w:tc>
+        <w:tc>
+          <w:tcPr>
+            <w:tcW w:w="0" w:type="auto"/>
+          </w:tcPr>
+          <w:p>
+            <w:pPr>
+              <w:rPr>
+                <w:rFonts w:ascii="BankGothic Md BT" w:hAnsi="BankGothic Md BT" w:cs="Arial"/>
+                <w:sz w:val="16"/>
+                <w:szCs w:val="16"/>
+              </w:rPr>
+            </w:pPr>
+            <w:r>
+              <w:rPr>
+                <w:rFonts w:ascii="BankGothic Md BT" w:hAnsi="BankGothic Md BT" w:cs="Arial"/>
+                <w:sz w:val="16"/>
+                <w:szCs w:val="16"/>
+              </w:rPr>
+              <w:t>Armor Breach</w:t>
+            </w:r>
+          </w:p>
+        </w:tc>
+        <w:tc>
+          <w:tcPr>
+            <w:tcW w:w="0" w:type="auto"/>
+          </w:tcPr>
+          <w:p>
+            <w:pPr>
+              <w:pStyle w:val="ListParagraph"/>
+              <w:numPr>
+                <w:ilvl w:val="0"/>
+                <w:numId w:val="27"/>
+              </w:numPr>
+              <w:rPr>
+                <w:rFonts w:ascii="BankGothic Md BT" w:hAnsi="BankGothic Md BT" w:cs="Arial"/>
+                <w:sz w:val="16"/>
+                <w:szCs w:val="16"/>
+              </w:rPr>
+            </w:pPr>
+            <w:r>
+              <w:rPr>
+                <w:rFonts w:ascii="BankGothic Md BT" w:hAnsi="BankGothic Md BT" w:cs="Arial"/>
+                <w:sz w:val="16"/>
+                <w:szCs w:val="16"/>
+              </w:rPr>
+              <w:t>Armor is reduced by (d12)</w:t>
+            </w:r>
+          </w:p>
+          <w:p>
+            <w:pPr>
+              <w:pStyle w:val="ListParagraph"/>
+              <w:numPr>
+                <w:ilvl w:val="1"/>
+                <w:numId w:val="27"/>
+              </w:numPr>
+              <w:rPr>
+                <w:rFonts w:ascii="BankGothic Md BT" w:hAnsi="BankGothic Md BT" w:cs="Arial"/>
+                <w:sz w:val="16"/>
+                <w:szCs w:val="16"/>
+              </w:rPr>
+            </w:pPr>
+            <w:r>
+              <w:rPr>
+                <w:rFonts w:ascii="BankGothic Md BT" w:hAnsi="BankGothic Md BT" w:cs="Arial"/>
+                <w:sz w:val="16"/>
+                <w:szCs w:val="16"/>
+              </w:rPr>
+              <w:t>1-8 = -1 armor; +1 sig</w:t>
+            </w:r>
+          </w:p>
+          <w:p>
+            <w:pPr>
+              <w:pStyle w:val="ListParagraph"/>
+              <w:numPr>
+                <w:ilvl w:val="1"/>
+                <w:numId w:val="27"/>
+              </w:numPr>
+              <w:rPr>
+                <w:rFonts w:ascii="BankGothic Md BT" w:hAnsi="BankGothic Md BT" w:cs="Arial"/>
+                <w:sz w:val="16"/>
+                <w:szCs w:val="16"/>
+              </w:rPr>
+            </w:pPr>
+            <w:r>
+              <w:rPr>
+                <w:rFonts w:ascii="BankGothic Md BT" w:hAnsi="BankGothic Md BT" w:cs="Arial"/>
+                <w:sz w:val="16"/>
+                <w:szCs w:val="16"/>
+              </w:rPr>
+              <w:t>9-11 = -2 armor; +2 sig</w:t>
+            </w:r>
+          </w:p>
+          <w:p>
+            <w:pPr>
+              <w:pStyle w:val="ListParagraph"/>
+              <w:numPr>
+                <w:ilvl w:val="1"/>
+                <w:numId w:val="27"/>
+              </w:numPr>
+              <w:rPr>
+                <w:rFonts w:ascii="BankGothic Md BT" w:hAnsi="BankGothic Md BT" w:cs="Arial"/>
+                <w:sz w:val="16"/>
+                <w:szCs w:val="16"/>
+              </w:rPr>
+            </w:pPr>
+            <w:r>
+              <w:rPr>
+                <w:rFonts w:ascii="BankGothic Md BT" w:hAnsi="BankGothic Md BT" w:cs="Arial"/>
+                <w:sz w:val="16"/>
+                <w:szCs w:val="16"/>
+              </w:rPr>
+              <w:t>12 = -</w:t>
+            </w:r>
+            <w:r>
+              <w:rPr>
+                <w:rFonts w:ascii="BankGothic Md BT" w:hAnsi="BankGothic Md BT" w:cs="Arial"/>
+                <w:sz w:val="16"/>
+                <w:szCs w:val="16"/>
+              </w:rPr>
+              <w:t>2</w:t>
+            </w:r>
+            <w:r>
+              <w:rPr>
+                <w:rFonts w:ascii="BankGothic Md BT" w:hAnsi="BankGothic Md BT" w:cs="Arial"/>
+                <w:sz w:val="16"/>
+                <w:szCs w:val="16"/>
+              </w:rPr>
+              <w:t xml:space="preserve"> armor; +</w:t>
+            </w:r>
+            <w:r>
+              <w:rPr>
+                <w:rFonts w:ascii="BankGothic Md BT" w:hAnsi="BankGothic Md BT" w:cs="Arial"/>
+                <w:sz w:val="16"/>
+                <w:szCs w:val="16"/>
+              </w:rPr>
+              <w:t>2</w:t>
+            </w:r>
+            <w:r>
+              <w:rPr>
+                <w:rFonts w:ascii="BankGothic Md BT" w:hAnsi="BankGothic Md BT" w:cs="Arial"/>
+                <w:sz w:val="16"/>
+                <w:szCs w:val="16"/>
+              </w:rPr>
+              <w:t xml:space="preserve"> sig</w:t>
+            </w:r>
+            <w:r>
+              <w:rPr>
+                <w:rFonts w:ascii="BankGothic Md BT" w:hAnsi="BankGothic Md BT" w:cs="Arial"/>
+                <w:sz w:val="16"/>
+                <w:szCs w:val="16"/>
+              </w:rPr>
+              <w:t>; -1 body</w:t>
+            </w:r>
+          </w:p>
+        </w:tc>
+      </w:tr>
+      <w:tr>
+        <w:tc>
+          <w:tcPr>
+            <w:tcW w:w="0" w:type="auto"/>
+          </w:tcPr>
+          <w:p>
+            <w:pPr>
+              <w:rPr>
+                <w:rFonts w:ascii="BankGothic Md BT" w:hAnsi="BankGothic Md BT" w:cs="Arial"/>
+                <w:sz w:val="16"/>
+                <w:szCs w:val="16"/>
+              </w:rPr>
+            </w:pPr>
+          </w:p>
+        </w:tc>
+        <w:tc>
+          <w:tcPr>
+            <w:tcW w:w="0" w:type="auto"/>
+          </w:tcPr>
+          <w:p>
+            <w:pPr>
+              <w:rPr>
+                <w:rFonts w:ascii="BankGothic Md BT" w:hAnsi="BankGothic Md BT" w:cs="Arial"/>
+                <w:sz w:val="16"/>
+                <w:szCs w:val="16"/>
+              </w:rPr>
+            </w:pPr>
+            <w:r>
+              <w:rPr>
+                <w:rFonts w:ascii="BankGothic Md BT" w:hAnsi="BankGothic Md BT" w:cs="Arial"/>
+                <w:sz w:val="16"/>
+                <w:szCs w:val="16"/>
+              </w:rPr>
+              <w:t>Engine Trouble</w:t>
+            </w:r>
+          </w:p>
+        </w:tc>
+        <w:tc>
+          <w:tcPr>
+            <w:tcW w:w="0" w:type="auto"/>
+          </w:tcPr>
+          <w:p>
+            <w:pPr>
+              <w:pStyle w:val="ListParagraph"/>
+              <w:numPr>
+                <w:ilvl w:val="0"/>
+                <w:numId w:val="28"/>
+              </w:numPr>
+              <w:rPr>
+                <w:rFonts w:ascii="BankGothic Md BT" w:hAnsi="BankGothic Md BT" w:cs="Arial"/>
+                <w:sz w:val="16"/>
+                <w:szCs w:val="16"/>
+              </w:rPr>
+            </w:pPr>
+            <w:r>
+              <w:rPr>
+                <w:rFonts w:ascii="BankGothic Md BT" w:hAnsi="BankGothic Md BT" w:cs="Arial"/>
+                <w:sz w:val="16"/>
+                <w:szCs w:val="16"/>
+              </w:rPr>
+              <w:t>Your engine is damaged</w:t>
+            </w:r>
+            <w:r>
+              <w:rPr>
+                <w:rFonts w:ascii="BankGothic Md BT" w:hAnsi="BankGothic Md BT" w:cs="Arial"/>
+                <w:sz w:val="16"/>
+                <w:szCs w:val="16"/>
+              </w:rPr>
+              <w:t xml:space="preserve"> (d12)</w:t>
+            </w:r>
+          </w:p>
+          <w:p>
+            <w:pPr>
+              <w:pStyle w:val="ListParagraph"/>
+              <w:numPr>
+                <w:ilvl w:val="1"/>
+                <w:numId w:val="28"/>
+              </w:numPr>
+              <w:rPr>
+                <w:rFonts w:ascii="BankGothic Md BT" w:hAnsi="BankGothic Md BT" w:cs="Arial"/>
+                <w:sz w:val="16"/>
+                <w:szCs w:val="16"/>
+              </w:rPr>
+            </w:pPr>
+            <w:r>
+              <w:rPr>
+                <w:rFonts w:ascii="BankGothic Md BT" w:hAnsi="BankGothic Md BT" w:cs="Arial"/>
+                <w:sz w:val="16"/>
+                <w:szCs w:val="16"/>
+              </w:rPr>
+              <w:t>1-8 = Lose the top speed category</w:t>
+            </w:r>
+          </w:p>
+          <w:p>
+            <w:pPr>
+              <w:pStyle w:val="ListParagraph"/>
+              <w:numPr>
+                <w:ilvl w:val="1"/>
+                <w:numId w:val="28"/>
+              </w:numPr>
+              <w:rPr>
+                <w:rFonts w:ascii="BankGothic Md BT" w:hAnsi="BankGothic Md BT" w:cs="Arial"/>
+                <w:sz w:val="16"/>
+                <w:szCs w:val="16"/>
+              </w:rPr>
+            </w:pPr>
+            <w:r>
+              <w:rPr>
+                <w:rFonts w:ascii="BankGothic Md BT" w:hAnsi="BankGothic Md BT" w:cs="Arial"/>
+                <w:sz w:val="16"/>
+                <w:szCs w:val="16"/>
+              </w:rPr>
+              <w:t>9-11 = Lose the top speed category; -1 piloting rolls; -1 body</w:t>
+            </w:r>
+          </w:p>
+          <w:p>
+            <w:pPr>
+              <w:pStyle w:val="ListParagraph"/>
+              <w:numPr>
+                <w:ilvl w:val="1"/>
+                <w:numId w:val="28"/>
+              </w:numPr>
+              <w:rPr>
+                <w:rFonts w:ascii="BankGothic Md BT" w:hAnsi="BankGothic Md BT" w:cs="Arial"/>
+                <w:sz w:val="16"/>
+                <w:szCs w:val="16"/>
+              </w:rPr>
+            </w:pPr>
+            <w:r>
+              <w:rPr>
+                <w:rFonts w:ascii="BankGothic Md BT" w:hAnsi="BankGothic Md BT" w:cs="Arial"/>
+                <w:sz w:val="16"/>
+                <w:szCs w:val="16"/>
+              </w:rPr>
+              <w:lastRenderedPageBreak/>
+              <w:t>12 = Lose the top</w:t>
+            </w:r>
+            <w:r>
+              <w:rPr>
+                <w:rFonts w:ascii="BankGothic Md BT" w:hAnsi="BankGothic Md BT" w:cs="Arial"/>
+                <w:sz w:val="16"/>
+                <w:szCs w:val="16"/>
+              </w:rPr>
+              <w:t xml:space="preserve"> </w:t>
+            </w:r>
+            <w:r>
+              <w:rPr>
+                <w:rFonts w:ascii="BankGothic Md BT" w:hAnsi="BankGothic Md BT" w:cs="Arial"/>
+                <w:sz w:val="16"/>
+                <w:szCs w:val="16"/>
+              </w:rPr>
+              <w:t>speed categor</w:t>
+            </w:r>
+            <w:r>
+              <w:rPr>
+                <w:rFonts w:ascii="BankGothic Md BT" w:hAnsi="BankGothic Md BT" w:cs="Arial"/>
+                <w:sz w:val="16"/>
+                <w:szCs w:val="16"/>
+              </w:rPr>
+              <w:t>ies</w:t>
+            </w:r>
+            <w:r>
+              <w:rPr>
+                <w:rFonts w:ascii="BankGothic Md BT" w:hAnsi="BankGothic Md BT" w:cs="Arial"/>
+                <w:sz w:val="16"/>
+                <w:szCs w:val="16"/>
+              </w:rPr>
+              <w:t>; -</w:t>
+            </w:r>
+            <w:r>
+              <w:rPr>
+                <w:rFonts w:ascii="BankGothic Md BT" w:hAnsi="BankGothic Md BT" w:cs="Arial"/>
+                <w:sz w:val="16"/>
+                <w:szCs w:val="16"/>
+              </w:rPr>
+              <w:t>1</w:t>
+            </w:r>
+            <w:r>
+              <w:rPr>
+                <w:rFonts w:ascii="BankGothic Md BT" w:hAnsi="BankGothic Md BT" w:cs="Arial"/>
+                <w:sz w:val="16"/>
+                <w:szCs w:val="16"/>
+              </w:rPr>
+              <w:t xml:space="preserve"> piloting rolls; -2 body</w:t>
+            </w:r>
+            <w:r>
+              <w:rPr>
+                <w:rFonts w:ascii="BankGothic Md BT" w:hAnsi="BankGothic Md BT" w:cs="Arial"/>
+                <w:sz w:val="16"/>
+                <w:szCs w:val="16"/>
+              </w:rPr>
+              <w:t>; engines shut down until they can be restarted</w:t>
+            </w:r>
+          </w:p>
+        </w:tc>
+      </w:tr>
+      <w:tr>
+        <w:tc>
+          <w:tcPr>
+            <w:tcW w:w="0" w:type="auto"/>
+          </w:tcPr>
+          <w:p>
+            <w:pPr>
+              <w:rPr>
+                <w:rFonts w:ascii="BankGothic Md BT" w:hAnsi="BankGothic Md BT" w:cs="Arial"/>
+                <w:sz w:val="16"/>
+                <w:szCs w:val="16"/>
+              </w:rPr>
+            </w:pPr>
+          </w:p>
+        </w:tc>
+        <w:tc>
+          <w:tcPr>
+            <w:tcW w:w="0" w:type="auto"/>
+          </w:tcPr>
+          <w:p>
+            <w:pPr>
+              <w:rPr>
+                <w:rFonts w:ascii="BankGothic Md BT" w:hAnsi="BankGothic Md BT" w:cs="Arial"/>
+                <w:sz w:val="16"/>
+                <w:szCs w:val="16"/>
+              </w:rPr>
+            </w:pPr>
+            <w:r>
+              <w:rPr>
+                <w:rFonts w:ascii="BankGothic Md BT" w:hAnsi="BankGothic Md BT" w:cs="Arial"/>
+                <w:sz w:val="16"/>
+                <w:szCs w:val="16"/>
+              </w:rPr>
+              <w:t>Lateral Thrusters</w:t>
+            </w:r>
+          </w:p>
+        </w:tc>
+        <w:tc>
+          <w:tcPr>
+            <w:tcW w:w="0" w:type="auto"/>
+          </w:tcPr>
+          <w:p>
+            <w:pPr>
+              <w:pStyle w:val="ListParagraph"/>
+              <w:numPr>
+                <w:ilvl w:val="0"/>
+                <w:numId w:val="28"/>
+              </w:numPr>
+              <w:rPr>
+                <w:rFonts w:ascii="BankGothic Md BT" w:hAnsi="BankGothic Md BT" w:cs="Arial"/>
+                <w:sz w:val="16"/>
+                <w:szCs w:val="16"/>
+              </w:rPr>
+            </w:pPr>
+            <w:r>
+              <w:rPr>
+                <w:rFonts w:ascii="BankGothic Md BT" w:hAnsi="BankGothic Md BT" w:cs="Arial"/>
+                <w:sz w:val="16"/>
+                <w:szCs w:val="16"/>
+              </w:rPr>
+              <w:t>You lateral thrusters are damaged, affecting your maneuverability (d12)</w:t>
+            </w:r>
+          </w:p>
+          <w:p>
+            <w:pPr>
+              <w:pStyle w:val="ListParagraph"/>
+              <w:numPr>
+                <w:ilvl w:val="1"/>
+                <w:numId w:val="28"/>
+              </w:numPr>
+              <w:rPr>
+                <w:rFonts w:ascii="BankGothic Md BT" w:hAnsi="BankGothic Md BT" w:cs="Arial"/>
+                <w:sz w:val="16"/>
+                <w:szCs w:val="16"/>
+              </w:rPr>
+            </w:pPr>
+            <w:r>
+              <w:rPr>
+                <w:rFonts w:ascii="BankGothic Md BT" w:hAnsi="BankGothic Md BT" w:cs="Arial"/>
+                <w:sz w:val="16"/>
+                <w:szCs w:val="16"/>
+              </w:rPr>
+              <w:t>1-8 = -1 piloting rolls</w:t>
+            </w:r>
+          </w:p>
+          <w:p>
+            <w:pPr>
+              <w:pStyle w:val="ListParagraph"/>
+              <w:numPr>
+                <w:ilvl w:val="1"/>
+                <w:numId w:val="28"/>
+              </w:numPr>
+              <w:rPr>
+                <w:rFonts w:ascii="BankGothic Md BT" w:hAnsi="BankGothic Md BT" w:cs="Arial"/>
+                <w:sz w:val="16"/>
+                <w:szCs w:val="16"/>
+              </w:rPr>
+            </w:pPr>
+            <w:r>
+              <w:rPr>
+                <w:rFonts w:ascii="BankGothic Md BT" w:hAnsi="BankGothic Md BT" w:cs="Arial"/>
+                <w:sz w:val="16"/>
+                <w:szCs w:val="16"/>
+              </w:rPr>
+              <w:t>9-10 = -1 maneuver</w:t>
+            </w:r>
+          </w:p>
+          <w:p>
+            <w:pPr>
+              <w:pStyle w:val="ListParagraph"/>
+              <w:numPr>
+                <w:ilvl w:val="1"/>
+                <w:numId w:val="28"/>
+              </w:numPr>
+              <w:rPr>
+                <w:rFonts w:ascii="BankGothic Md BT" w:hAnsi="BankGothic Md BT" w:cs="Arial"/>
+                <w:sz w:val="16"/>
+                <w:szCs w:val="16"/>
+              </w:rPr>
+            </w:pPr>
+            <w:r>
+              <w:rPr>
+                <w:rFonts w:ascii="BankGothic Md BT" w:hAnsi="BankGothic Md BT" w:cs="Arial"/>
+                <w:sz w:val="16"/>
+                <w:szCs w:val="16"/>
+              </w:rPr>
+              <w:t>11 = -1 piloting rolls; -1 maneuver</w:t>
+            </w:r>
+          </w:p>
+          <w:p>
+            <w:pPr>
+              <w:pStyle w:val="ListParagraph"/>
+              <w:numPr>
+                <w:ilvl w:val="1"/>
+                <w:numId w:val="28"/>
+              </w:numPr>
+              <w:rPr>
+                <w:rFonts w:ascii="BankGothic Md BT" w:hAnsi="BankGothic Md BT" w:cs="Arial"/>
+                <w:sz w:val="16"/>
+                <w:szCs w:val="16"/>
+              </w:rPr>
+            </w:pPr>
+            <w:r>
+              <w:rPr>
+                <w:rFonts w:ascii="BankGothic Md BT" w:hAnsi="BankGothic Md BT" w:cs="Arial"/>
+                <w:sz w:val="16"/>
+                <w:szCs w:val="16"/>
+              </w:rPr>
+              <w:t>12 = -1 piloting rolls; -1 maneuver; lateral thrusters are stuck firing in a random direction. You must move laterally 1-3” at the end of your move.</w:t>
+            </w:r>
+          </w:p>
+        </w:tc>
+      </w:tr>
+      <w:tr>
+        <w:tc>
+          <w:tcPr>
+            <w:tcW w:w="0" w:type="auto"/>
+          </w:tcPr>
+          <w:p>
+            <w:pPr>
+              <w:rPr>
+                <w:rFonts w:ascii="BankGothic Md BT" w:hAnsi="BankGothic Md BT" w:cs="Arial"/>
+                <w:sz w:val="16"/>
+                <w:szCs w:val="16"/>
+              </w:rPr>
+            </w:pPr>
+          </w:p>
+        </w:tc>
+        <w:tc>
+          <w:tcPr>
+            <w:tcW w:w="0" w:type="auto"/>
+          </w:tcPr>
+          <w:p>
+            <w:pPr>
+              <w:rPr>
+                <w:rFonts w:ascii="BankGothic Md BT" w:hAnsi="BankGothic Md BT" w:cs="Arial"/>
+                <w:sz w:val="16"/>
+                <w:szCs w:val="16"/>
+              </w:rPr>
+            </w:pPr>
+            <w:r>
+              <w:rPr>
+                <w:rFonts w:ascii="BankGothic Md BT" w:hAnsi="BankGothic Md BT" w:cs="Arial"/>
+                <w:sz w:val="16"/>
+                <w:szCs w:val="16"/>
+              </w:rPr>
+              <w:t>Power Plant</w:t>
+            </w:r>
+          </w:p>
+        </w:tc>
+        <w:tc>
+          <w:tcPr>
+            <w:tcW w:w="0" w:type="auto"/>
+          </w:tcPr>
+          <w:p>
+            <w:pPr>
+              <w:pStyle w:val="ListParagraph"/>
+              <w:numPr>
+                <w:ilvl w:val="0"/>
+                <w:numId w:val="28"/>
+              </w:numPr>
+              <w:rPr>
+                <w:rFonts w:ascii="BankGothic Md BT" w:hAnsi="BankGothic Md BT" w:cs="Arial"/>
+                <w:sz w:val="16"/>
+                <w:szCs w:val="16"/>
+              </w:rPr>
+            </w:pPr>
+            <w:r>
+              <w:rPr>
+                <w:rFonts w:ascii="BankGothic Md BT" w:hAnsi="BankGothic Md BT" w:cs="Arial"/>
+                <w:sz w:val="16"/>
+                <w:szCs w:val="16"/>
+              </w:rPr>
+              <w:t>The lights dim as the attack rips into your power plant (d12)</w:t>
+            </w:r>
+          </w:p>
+          <w:p>
+            <w:pPr>
+              <w:pStyle w:val="ListParagraph"/>
+              <w:numPr>
+                <w:ilvl w:val="1"/>
+                <w:numId w:val="28"/>
+              </w:numPr>
+              <w:rPr>
+                <w:rFonts w:ascii="BankGothic Md BT" w:hAnsi="BankGothic Md BT" w:cs="Arial"/>
+                <w:sz w:val="16"/>
+                <w:szCs w:val="16"/>
+              </w:rPr>
+            </w:pPr>
+            <w:r>
+              <w:rPr>
+                <w:rFonts w:ascii="BankGothic Md BT" w:hAnsi="BankGothic Md BT" w:cs="Arial"/>
+                <w:sz w:val="16"/>
+                <w:szCs w:val="16"/>
+              </w:rPr>
+              <w:t>1-6 = -1 power</w:t>
+            </w:r>
+          </w:p>
+          <w:p>
+            <w:pPr>
+              <w:pStyle w:val="ListParagraph"/>
+              <w:numPr>
+                <w:ilvl w:val="1"/>
+                <w:numId w:val="28"/>
+              </w:numPr>
+              <w:rPr>
+                <w:rFonts w:ascii="BankGothic Md BT" w:hAnsi="BankGothic Md BT" w:cs="Arial"/>
+                <w:sz w:val="16"/>
+                <w:szCs w:val="16"/>
+              </w:rPr>
+            </w:pPr>
+            <w:r>
+              <w:rPr>
+                <w:rFonts w:ascii="BankGothic Md BT" w:hAnsi="BankGothic Md BT" w:cs="Arial"/>
+                <w:sz w:val="16"/>
+                <w:szCs w:val="16"/>
+              </w:rPr>
+              <w:t>7-</w:t>
+            </w:r>
+            <w:r>
+              <w:rPr>
+                <w:rFonts w:ascii="BankGothic Md BT" w:hAnsi="BankGothic Md BT" w:cs="Arial"/>
+                <w:sz w:val="16"/>
+                <w:szCs w:val="16"/>
+              </w:rPr>
+              <w:t>9</w:t>
+            </w:r>
+            <w:r>
+              <w:rPr>
+                <w:rFonts w:ascii="BankGothic Md BT" w:hAnsi="BankGothic Md BT" w:cs="Arial"/>
+                <w:sz w:val="16"/>
+                <w:szCs w:val="16"/>
+              </w:rPr>
+              <w:t xml:space="preserve"> = -2 power</w:t>
+            </w:r>
+          </w:p>
+          <w:p>
+            <w:pPr>
+              <w:pStyle w:val="ListParagraph"/>
+              <w:numPr>
+                <w:ilvl w:val="1"/>
+                <w:numId w:val="28"/>
+              </w:numPr>
+              <w:rPr>
+                <w:rFonts w:ascii="BankGothic Md BT" w:hAnsi="BankGothic Md BT" w:cs="Arial"/>
+                <w:sz w:val="16"/>
+                <w:szCs w:val="16"/>
+              </w:rPr>
+            </w:pPr>
+            <w:r>
+              <w:rPr>
+                <w:rFonts w:ascii="BankGothic Md BT" w:hAnsi="BankGothic Md BT" w:cs="Arial"/>
+                <w:sz w:val="16"/>
+                <w:szCs w:val="16"/>
+              </w:rPr>
+              <w:t>10-11 = -2 power; -1 body; feedback causes 1 internal to a random powered system</w:t>
+            </w:r>
+          </w:p>
+          <w:p>
+            <w:pPr>
+              <w:pStyle w:val="ListParagraph"/>
+              <w:numPr>
+                <w:ilvl w:val="1"/>
+                <w:numId w:val="28"/>
+              </w:numPr>
+              <w:rPr>
+                <w:rFonts w:ascii="BankGothic Md BT" w:hAnsi="BankGothic Md BT" w:cs="Arial"/>
+                <w:sz w:val="16"/>
+                <w:szCs w:val="16"/>
+              </w:rPr>
+            </w:pPr>
+            <w:r>
+              <w:rPr>
+                <w:rFonts w:ascii="BankGothic Md BT" w:hAnsi="BankGothic Md BT" w:cs="Arial"/>
+                <w:sz w:val="16"/>
+                <w:szCs w:val="16"/>
+              </w:rPr>
+              <w:t>12 = -2 power; -1 body; fire causes 1 internal/round until extiguished</w:t>
+            </w:r>
+          </w:p>
+        </w:tc>
+      </w:tr>
+    </w:tbl>
+    <w:p>
+      <w:pPr>
+        <w:rPr>
+          <w:rFonts w:ascii="BankGothic Md BT" w:hAnsi="BankGothic Md BT" w:cs="Arial"/>
+          <w:sz w:val="16"/>
+          <w:szCs w:val="16"/>
+        </w:rPr>
+      </w:pPr>
     </w:p>
     <w:p>
       <w:pPr>
@@ -14758,6 +17049,119 @@
     </w:lvl>
   </w:abstractNum>
   <w:abstractNum w:abstractNumId="3" w15:restartNumberingAfterBreak="0">
+    <w:nsid w:val="1562110A"/>
+    <w:multiLevelType w:val="hybridMultilevel"/>
+    <w:tmpl w:val="C790699C"/>
+    <w:lvl w:ilvl="0" w:tplc="04090001">
+      <w:start w:val="1"/>
+      <w:numFmt w:val="bullet"/>
+      <w:lvlText w:val=""/>
+      <w:lvlJc w:val="left"/>
+      <w:pPr>
+        <w:ind w:left="360" w:hanging="360"/>
+      </w:pPr>
+      <w:rPr>
+        <w:rFonts w:ascii="Symbol" w:hAnsi="Symbol" w:hint="default"/>
+      </w:rPr>
+    </w:lvl>
+    <w:lvl w:ilvl="1" w:tplc="04090003">
+      <w:start w:val="1"/>
+      <w:numFmt w:val="bullet"/>
+      <w:lvlText w:val="o"/>
+      <w:lvlJc w:val="left"/>
+      <w:pPr>
+        <w:ind w:left="1080" w:hanging="360"/>
+      </w:pPr>
+      <w:rPr>
+        <w:rFonts w:ascii="Courier New" w:hAnsi="Courier New" w:cs="Courier New" w:hint="default"/>
+      </w:rPr>
+    </w:lvl>
+    <w:lvl w:ilvl="2" w:tplc="04090005" w:tentative="1">
+      <w:start w:val="1"/>
+      <w:numFmt w:val="bullet"/>
+      <w:lvlText w:val=""/>
+      <w:lvlJc w:val="left"/>
+      <w:pPr>
+        <w:ind w:left="1800" w:hanging="360"/>
+      </w:pPr>
+      <w:rPr>
+        <w:rFonts w:ascii="Wingdings" w:hAnsi="Wingdings" w:hint="default"/>
+      </w:rPr>
+    </w:lvl>
+    <w:lvl w:ilvl="3" w:tplc="04090001" w:tentative="1">
+      <w:start w:val="1"/>
+      <w:numFmt w:val="bullet"/>
+      <w:lvlText w:val=""/>
+      <w:lvlJc w:val="left"/>
+      <w:pPr>
+        <w:ind w:left="2520" w:hanging="360"/>
+      </w:pPr>
+      <w:rPr>
+        <w:rFonts w:ascii="Symbol" w:hAnsi="Symbol" w:hint="default"/>
+      </w:rPr>
+    </w:lvl>
+    <w:lvl w:ilvl="4" w:tplc="04090003" w:tentative="1">
+      <w:start w:val="1"/>
+      <w:numFmt w:val="bullet"/>
+      <w:lvlText w:val="o"/>
+      <w:lvlJc w:val="left"/>
+      <w:pPr>
+        <w:ind w:left="3240" w:hanging="360"/>
+      </w:pPr>
+      <w:rPr>
+        <w:rFonts w:ascii="Courier New" w:hAnsi="Courier New" w:cs="Courier New" w:hint="default"/>
+      </w:rPr>
+    </w:lvl>
+    <w:lvl w:ilvl="5" w:tplc="04090005" w:tentative="1">
+      <w:start w:val="1"/>
+      <w:numFmt w:val="bullet"/>
+      <w:lvlText w:val=""/>
+      <w:lvlJc w:val="left"/>
+      <w:pPr>
+        <w:ind w:left="3960" w:hanging="360"/>
+      </w:pPr>
+      <w:rPr>
+        <w:rFonts w:ascii="Wingdings" w:hAnsi="Wingdings" w:hint="default"/>
+      </w:rPr>
+    </w:lvl>
+    <w:lvl w:ilvl="6" w:tplc="04090001" w:tentative="1">
+      <w:start w:val="1"/>
+      <w:numFmt w:val="bullet"/>
+      <w:lvlText w:val=""/>
+      <w:lvlJc w:val="left"/>
+      <w:pPr>
+        <w:ind w:left="4680" w:hanging="360"/>
+      </w:pPr>
+      <w:rPr>
+        <w:rFonts w:ascii="Symbol" w:hAnsi="Symbol" w:hint="default"/>
+      </w:rPr>
+    </w:lvl>
+    <w:lvl w:ilvl="7" w:tplc="04090003" w:tentative="1">
+      <w:start w:val="1"/>
+      <w:numFmt w:val="bullet"/>
+      <w:lvlText w:val="o"/>
+      <w:lvlJc w:val="left"/>
+      <w:pPr>
+        <w:ind w:left="5400" w:hanging="360"/>
+      </w:pPr>
+      <w:rPr>
+        <w:rFonts w:ascii="Courier New" w:hAnsi="Courier New" w:cs="Courier New" w:hint="default"/>
+      </w:rPr>
+    </w:lvl>
+    <w:lvl w:ilvl="8" w:tplc="04090005" w:tentative="1">
+      <w:start w:val="1"/>
+      <w:numFmt w:val="bullet"/>
+      <w:lvlText w:val=""/>
+      <w:lvlJc w:val="left"/>
+      <w:pPr>
+        <w:ind w:left="6120" w:hanging="360"/>
+      </w:pPr>
+      <w:rPr>
+        <w:rFonts w:ascii="Wingdings" w:hAnsi="Wingdings" w:hint="default"/>
+      </w:rPr>
+    </w:lvl>
+  </w:abstractNum>
+  <w:abstractNum w:abstractNumId="4" w15:restartNumberingAfterBreak="0">
     <w:nsid w:val="19C548DD"/>
     <w:multiLevelType w:val="hybridMultilevel"/>
     <w:tmpl w:val="1520C1B8"/>
@@ -14870,7 +17274,7 @@
       </w:rPr>
     </w:lvl>
   </w:abstractNum>
-  <w:abstractNum w:abstractNumId="4" w15:restartNumberingAfterBreak="0">
+  <w:abstractNum w:abstractNumId="5" w15:restartNumberingAfterBreak="0">
     <w:nsid w:val="1D267EC2"/>
     <w:multiLevelType w:val="hybridMultilevel"/>
     <w:tmpl w:val="3F62F706"/>
@@ -14983,7 +17387,7 @@
       </w:rPr>
     </w:lvl>
   </w:abstractNum>
-  <w:abstractNum w:abstractNumId="5" w15:restartNumberingAfterBreak="0">
+  <w:abstractNum w:abstractNumId="6" w15:restartNumberingAfterBreak="0">
     <w:nsid w:val="25BD6D0E"/>
     <w:multiLevelType w:val="hybridMultilevel"/>
     <w:tmpl w:val="27D8EF34"/>
@@ -15096,7 +17500,7 @@
       </w:rPr>
     </w:lvl>
   </w:abstractNum>
-  <w:abstractNum w:abstractNumId="6" w15:restartNumberingAfterBreak="0">
+  <w:abstractNum w:abstractNumId="7" w15:restartNumberingAfterBreak="0">
     <w:nsid w:val="32466D98"/>
     <w:multiLevelType w:val="hybridMultilevel"/>
     <w:tmpl w:val="79924630"/>
@@ -15209,7 +17613,120 @@
       </w:rPr>
     </w:lvl>
   </w:abstractNum>
-  <w:abstractNum w:abstractNumId="7" w15:restartNumberingAfterBreak="0">
+  <w:abstractNum w:abstractNumId="8" w15:restartNumberingAfterBreak="0">
+    <w:nsid w:val="32663275"/>
+    <w:multiLevelType w:val="hybridMultilevel"/>
+    <w:tmpl w:val="C4D82398"/>
+    <w:lvl w:ilvl="0" w:tplc="04090001">
+      <w:start w:val="1"/>
+      <w:numFmt w:val="bullet"/>
+      <w:lvlText w:val=""/>
+      <w:lvlJc w:val="left"/>
+      <w:pPr>
+        <w:ind w:left="360" w:hanging="360"/>
+      </w:pPr>
+      <w:rPr>
+        <w:rFonts w:ascii="Symbol" w:hAnsi="Symbol" w:hint="default"/>
+      </w:rPr>
+    </w:lvl>
+    <w:lvl w:ilvl="1" w:tplc="04090003">
+      <w:start w:val="1"/>
+      <w:numFmt w:val="bullet"/>
+      <w:lvlText w:val="o"/>
+      <w:lvlJc w:val="left"/>
+      <w:pPr>
+        <w:ind w:left="1080" w:hanging="360"/>
+      </w:pPr>
+      <w:rPr>
+        <w:rFonts w:ascii="Courier New" w:hAnsi="Courier New" w:cs="Courier New" w:hint="default"/>
+      </w:rPr>
+    </w:lvl>
+    <w:lvl w:ilvl="2" w:tplc="04090005" w:tentative="1">
+      <w:start w:val="1"/>
+      <w:numFmt w:val="bullet"/>
+      <w:lvlText w:val=""/>
+      <w:lvlJc w:val="left"/>
+      <w:pPr>
+        <w:ind w:left="1800" w:hanging="360"/>
+      </w:pPr>
+      <w:rPr>
+        <w:rFonts w:ascii="Wingdings" w:hAnsi="Wingdings" w:hint="default"/>
+      </w:rPr>
+    </w:lvl>
+    <w:lvl w:ilvl="3" w:tplc="04090001" w:tentative="1">
+      <w:start w:val="1"/>
+      <w:numFmt w:val="bullet"/>
+      <w:lvlText w:val=""/>
+      <w:lvlJc w:val="left"/>
+      <w:pPr>
+        <w:ind w:left="2520" w:hanging="360"/>
+      </w:pPr>
+      <w:rPr>
+        <w:rFonts w:ascii="Symbol" w:hAnsi="Symbol" w:hint="default"/>
+      </w:rPr>
+    </w:lvl>
+    <w:lvl w:ilvl="4" w:tplc="04090003" w:tentative="1">
+      <w:start w:val="1"/>
+      <w:numFmt w:val="bullet"/>
+      <w:lvlText w:val="o"/>
+      <w:lvlJc w:val="left"/>
+      <w:pPr>
+        <w:ind w:left="3240" w:hanging="360"/>
+      </w:pPr>
+      <w:rPr>
+        <w:rFonts w:ascii="Courier New" w:hAnsi="Courier New" w:cs="Courier New" w:hint="default"/>
+      </w:rPr>
+    </w:lvl>
+    <w:lvl w:ilvl="5" w:tplc="04090005" w:tentative="1">
+      <w:start w:val="1"/>
+      <w:numFmt w:val="bullet"/>
+      <w:lvlText w:val=""/>
+      <w:lvlJc w:val="left"/>
+      <w:pPr>
+        <w:ind w:left="3960" w:hanging="360"/>
+      </w:pPr>
+      <w:rPr>
+        <w:rFonts w:ascii="Wingdings" w:hAnsi="Wingdings" w:hint="default"/>
+      </w:rPr>
+    </w:lvl>
+    <w:lvl w:ilvl="6" w:tplc="04090001" w:tentative="1">
+      <w:start w:val="1"/>
+      <w:numFmt w:val="bullet"/>
+      <w:lvlText w:val=""/>
+      <w:lvlJc w:val="left"/>
+      <w:pPr>
+        <w:ind w:left="4680" w:hanging="360"/>
+      </w:pPr>
+      <w:rPr>
+        <w:rFonts w:ascii="Symbol" w:hAnsi="Symbol" w:hint="default"/>
+      </w:rPr>
+    </w:lvl>
+    <w:lvl w:ilvl="7" w:tplc="04090003" w:tentative="1">
+      <w:start w:val="1"/>
+      <w:numFmt w:val="bullet"/>
+      <w:lvlText w:val="o"/>
+      <w:lvlJc w:val="left"/>
+      <w:pPr>
+        <w:ind w:left="5400" w:hanging="360"/>
+      </w:pPr>
+      <w:rPr>
+        <w:rFonts w:ascii="Courier New" w:hAnsi="Courier New" w:cs="Courier New" w:hint="default"/>
+      </w:rPr>
+    </w:lvl>
+    <w:lvl w:ilvl="8" w:tplc="04090005" w:tentative="1">
+      <w:start w:val="1"/>
+      <w:numFmt w:val="bullet"/>
+      <w:lvlText w:val=""/>
+      <w:lvlJc w:val="left"/>
+      <w:pPr>
+        <w:ind w:left="6120" w:hanging="360"/>
+      </w:pPr>
+      <w:rPr>
+        <w:rFonts w:ascii="Wingdings" w:hAnsi="Wingdings" w:hint="default"/>
+      </w:rPr>
+    </w:lvl>
+  </w:abstractNum>
+  <w:abstractNum w:abstractNumId="9" w15:restartNumberingAfterBreak="0">
     <w:nsid w:val="3C496D4F"/>
     <w:multiLevelType w:val="hybridMultilevel"/>
     <w:tmpl w:val="945887B2"/>
@@ -15322,7 +17839,7 @@
       </w:rPr>
     </w:lvl>
   </w:abstractNum>
-  <w:abstractNum w:abstractNumId="8" w15:restartNumberingAfterBreak="0">
+  <w:abstractNum w:abstractNumId="10" w15:restartNumberingAfterBreak="0">
     <w:nsid w:val="40595AC6"/>
     <w:multiLevelType w:val="hybridMultilevel"/>
     <w:tmpl w:val="626E7722"/>
@@ -15435,7 +17952,7 @@
       </w:rPr>
     </w:lvl>
   </w:abstractNum>
-  <w:abstractNum w:abstractNumId="9" w15:restartNumberingAfterBreak="0">
+  <w:abstractNum w:abstractNumId="11" w15:restartNumberingAfterBreak="0">
     <w:nsid w:val="41BD20EC"/>
     <w:multiLevelType w:val="hybridMultilevel"/>
     <w:tmpl w:val="62FE0B6C"/>
@@ -15548,7 +18065,7 @@
       </w:rPr>
     </w:lvl>
   </w:abstractNum>
-  <w:abstractNum w:abstractNumId="10" w15:restartNumberingAfterBreak="0">
+  <w:abstractNum w:abstractNumId="12" w15:restartNumberingAfterBreak="0">
     <w:nsid w:val="481C296E"/>
     <w:multiLevelType w:val="hybridMultilevel"/>
     <w:tmpl w:val="31D2C8E2"/>
@@ -15661,7 +18178,120 @@
       </w:rPr>
     </w:lvl>
   </w:abstractNum>
-  <w:abstractNum w:abstractNumId="11" w15:restartNumberingAfterBreak="0">
+  <w:abstractNum w:abstractNumId="13" w15:restartNumberingAfterBreak="0">
+    <w:nsid w:val="49EF2495"/>
+    <w:multiLevelType w:val="hybridMultilevel"/>
+    <w:tmpl w:val="9BC44C8A"/>
+    <w:lvl w:ilvl="0" w:tplc="04090001">
+      <w:start w:val="1"/>
+      <w:numFmt w:val="bullet"/>
+      <w:lvlText w:val=""/>
+      <w:lvlJc w:val="left"/>
+      <w:pPr>
+        <w:ind w:left="360" w:hanging="360"/>
+      </w:pPr>
+      <w:rPr>
+        <w:rFonts w:ascii="Symbol" w:hAnsi="Symbol" w:hint="default"/>
+      </w:rPr>
+    </w:lvl>
+    <w:lvl w:ilvl="1" w:tplc="04090003">
+      <w:start w:val="1"/>
+      <w:numFmt w:val="bullet"/>
+      <w:lvlText w:val="o"/>
+      <w:lvlJc w:val="left"/>
+      <w:pPr>
+        <w:ind w:left="1080" w:hanging="360"/>
+      </w:pPr>
+      <w:rPr>
+        <w:rFonts w:ascii="Courier New" w:hAnsi="Courier New" w:cs="Courier New" w:hint="default"/>
+      </w:rPr>
+    </w:lvl>
+    <w:lvl w:ilvl="2" w:tplc="04090005" w:tentative="1">
+      <w:start w:val="1"/>
+      <w:numFmt w:val="bullet"/>
+      <w:lvlText w:val=""/>
+      <w:lvlJc w:val="left"/>
+      <w:pPr>
+        <w:ind w:left="1800" w:hanging="360"/>
+      </w:pPr>
+      <w:rPr>
+        <w:rFonts w:ascii="Wingdings" w:hAnsi="Wingdings" w:hint="default"/>
+      </w:rPr>
+    </w:lvl>
+    <w:lvl w:ilvl="3" w:tplc="04090001" w:tentative="1">
+      <w:start w:val="1"/>
+      <w:numFmt w:val="bullet"/>
+      <w:lvlText w:val=""/>
+      <w:lvlJc w:val="left"/>
+      <w:pPr>
+        <w:ind w:left="2520" w:hanging="360"/>
+      </w:pPr>
+      <w:rPr>
+        <w:rFonts w:ascii="Symbol" w:hAnsi="Symbol" w:hint="default"/>
+      </w:rPr>
+    </w:lvl>
+    <w:lvl w:ilvl="4" w:tplc="04090003" w:tentative="1">
+      <w:start w:val="1"/>
+      <w:numFmt w:val="bullet"/>
+      <w:lvlText w:val="o"/>
+      <w:lvlJc w:val="left"/>
+      <w:pPr>
+        <w:ind w:left="3240" w:hanging="360"/>
+      </w:pPr>
+      <w:rPr>
+        <w:rFonts w:ascii="Courier New" w:hAnsi="Courier New" w:cs="Courier New" w:hint="default"/>
+      </w:rPr>
+    </w:lvl>
+    <w:lvl w:ilvl="5" w:tplc="04090005" w:tentative="1">
+      <w:start w:val="1"/>
+      <w:numFmt w:val="bullet"/>
+      <w:lvlText w:val=""/>
+      <w:lvlJc w:val="left"/>
+      <w:pPr>
+        <w:ind w:left="3960" w:hanging="360"/>
+      </w:pPr>
+      <w:rPr>
+        <w:rFonts w:ascii="Wingdings" w:hAnsi="Wingdings" w:hint="default"/>
+      </w:rPr>
+    </w:lvl>
+    <w:lvl w:ilvl="6" w:tplc="04090001" w:tentative="1">
+      <w:start w:val="1"/>
+      <w:numFmt w:val="bullet"/>
+      <w:lvlText w:val=""/>
+      <w:lvlJc w:val="left"/>
+      <w:pPr>
+        <w:ind w:left="4680" w:hanging="360"/>
+      </w:pPr>
+      <w:rPr>
+        <w:rFonts w:ascii="Symbol" w:hAnsi="Symbol" w:hint="default"/>
+      </w:rPr>
+    </w:lvl>
+    <w:lvl w:ilvl="7" w:tplc="04090003" w:tentative="1">
+      <w:start w:val="1"/>
+      <w:numFmt w:val="bullet"/>
+      <w:lvlText w:val="o"/>
+      <w:lvlJc w:val="left"/>
+      <w:pPr>
+        <w:ind w:left="5400" w:hanging="360"/>
+      </w:pPr>
+      <w:rPr>
+        <w:rFonts w:ascii="Courier New" w:hAnsi="Courier New" w:cs="Courier New" w:hint="default"/>
+      </w:rPr>
+    </w:lvl>
+    <w:lvl w:ilvl="8" w:tplc="04090005" w:tentative="1">
+      <w:start w:val="1"/>
+      <w:numFmt w:val="bullet"/>
+      <w:lvlText w:val=""/>
+      <w:lvlJc w:val="left"/>
+      <w:pPr>
+        <w:ind w:left="6120" w:hanging="360"/>
+      </w:pPr>
+      <w:rPr>
+        <w:rFonts w:ascii="Wingdings" w:hAnsi="Wingdings" w:hint="default"/>
+      </w:rPr>
+    </w:lvl>
+  </w:abstractNum>
+  <w:abstractNum w:abstractNumId="14" w15:restartNumberingAfterBreak="0">
     <w:nsid w:val="512E10C0"/>
     <w:multiLevelType w:val="hybridMultilevel"/>
     <w:tmpl w:val="DD5A7AEC"/>
@@ -15774,7 +18404,7 @@
       </w:rPr>
     </w:lvl>
   </w:abstractNum>
-  <w:abstractNum w:abstractNumId="12" w15:restartNumberingAfterBreak="0">
+  <w:abstractNum w:abstractNumId="15" w15:restartNumberingAfterBreak="0">
     <w:nsid w:val="57911219"/>
     <w:multiLevelType w:val="hybridMultilevel"/>
     <w:tmpl w:val="EBF6C94A"/>
@@ -15887,7 +18517,7 @@
       </w:rPr>
     </w:lvl>
   </w:abstractNum>
-  <w:abstractNum w:abstractNumId="13" w15:restartNumberingAfterBreak="0">
+  <w:abstractNum w:abstractNumId="16" w15:restartNumberingAfterBreak="0">
     <w:nsid w:val="5B6D3EE1"/>
     <w:multiLevelType w:val="hybridMultilevel"/>
     <w:tmpl w:val="1798759A"/>
@@ -16000,7 +18630,7 @@
       </w:rPr>
     </w:lvl>
   </w:abstractNum>
-  <w:abstractNum w:abstractNumId="14" w15:restartNumberingAfterBreak="0">
+  <w:abstractNum w:abstractNumId="17" w15:restartNumberingAfterBreak="0">
     <w:nsid w:val="5C8C1F7C"/>
     <w:multiLevelType w:val="hybridMultilevel"/>
     <w:tmpl w:val="0868BA38"/>
@@ -16113,7 +18743,7 @@
       </w:rPr>
     </w:lvl>
   </w:abstractNum>
-  <w:abstractNum w:abstractNumId="15" w15:restartNumberingAfterBreak="0">
+  <w:abstractNum w:abstractNumId="18" w15:restartNumberingAfterBreak="0">
     <w:nsid w:val="5EDD1A8F"/>
     <w:multiLevelType w:val="hybridMultilevel"/>
     <w:tmpl w:val="06B83DA8"/>
@@ -16226,7 +18856,7 @@
       </w:rPr>
     </w:lvl>
   </w:abstractNum>
-  <w:abstractNum w:abstractNumId="16" w15:restartNumberingAfterBreak="0">
+  <w:abstractNum w:abstractNumId="19" w15:restartNumberingAfterBreak="0">
     <w:nsid w:val="5FF4707F"/>
     <w:multiLevelType w:val="hybridMultilevel"/>
     <w:tmpl w:val="2F28A14A"/>
@@ -16339,7 +18969,7 @@
       </w:rPr>
     </w:lvl>
   </w:abstractNum>
-  <w:abstractNum w:abstractNumId="17" w15:restartNumberingAfterBreak="0">
+  <w:abstractNum w:abstractNumId="20" w15:restartNumberingAfterBreak="0">
     <w:nsid w:val="60892D6A"/>
     <w:multiLevelType w:val="hybridMultilevel"/>
     <w:tmpl w:val="0EA2B2E2"/>
@@ -16452,7 +19082,7 @@
       </w:rPr>
     </w:lvl>
   </w:abstractNum>
-  <w:abstractNum w:abstractNumId="18" w15:restartNumberingAfterBreak="0">
+  <w:abstractNum w:abstractNumId="21" w15:restartNumberingAfterBreak="0">
     <w:nsid w:val="635B61B7"/>
     <w:multiLevelType w:val="hybridMultilevel"/>
     <w:tmpl w:val="0870321E"/>
@@ -16565,7 +19195,120 @@
       </w:rPr>
     </w:lvl>
   </w:abstractNum>
-  <w:abstractNum w:abstractNumId="19" w15:restartNumberingAfterBreak="0">
+  <w:abstractNum w:abstractNumId="22" w15:restartNumberingAfterBreak="0">
+    <w:nsid w:val="64A85633"/>
+    <w:multiLevelType w:val="hybridMultilevel"/>
+    <w:tmpl w:val="4502AE26"/>
+    <w:lvl w:ilvl="0" w:tplc="04090001">
+      <w:start w:val="1"/>
+      <w:numFmt w:val="bullet"/>
+      <w:lvlText w:val=""/>
+      <w:lvlJc w:val="left"/>
+      <w:pPr>
+        <w:ind w:left="360" w:hanging="360"/>
+      </w:pPr>
+      <w:rPr>
+        <w:rFonts w:ascii="Symbol" w:hAnsi="Symbol" w:hint="default"/>
+      </w:rPr>
+    </w:lvl>
+    <w:lvl w:ilvl="1" w:tplc="04090003" w:tentative="1">
+      <w:start w:val="1"/>
+      <w:numFmt w:val="bullet"/>
+      <w:lvlText w:val="o"/>
+      <w:lvlJc w:val="left"/>
+      <w:pPr>
+        <w:ind w:left="1080" w:hanging="360"/>
+      </w:pPr>
+      <w:rPr>
+        <w:rFonts w:ascii="Courier New" w:hAnsi="Courier New" w:cs="Courier New" w:hint="default"/>
+      </w:rPr>
+    </w:lvl>
+    <w:lvl w:ilvl="2" w:tplc="04090005" w:tentative="1">
+      <w:start w:val="1"/>
+      <w:numFmt w:val="bullet"/>
+      <w:lvlText w:val=""/>
+      <w:lvlJc w:val="left"/>
+      <w:pPr>
+        <w:ind w:left="1800" w:hanging="360"/>
+      </w:pPr>
+      <w:rPr>
+        <w:rFonts w:ascii="Wingdings" w:hAnsi="Wingdings" w:hint="default"/>
+      </w:rPr>
+    </w:lvl>
+    <w:lvl w:ilvl="3" w:tplc="04090001" w:tentative="1">
+      <w:start w:val="1"/>
+      <w:numFmt w:val="bullet"/>
+      <w:lvlText w:val=""/>
+      <w:lvlJc w:val="left"/>
+      <w:pPr>
+        <w:ind w:left="2520" w:hanging="360"/>
+      </w:pPr>
+      <w:rPr>
+        <w:rFonts w:ascii="Symbol" w:hAnsi="Symbol" w:hint="default"/>
+      </w:rPr>
+    </w:lvl>
+    <w:lvl w:ilvl="4" w:tplc="04090003" w:tentative="1">
+      <w:start w:val="1"/>
+      <w:numFmt w:val="bullet"/>
+      <w:lvlText w:val="o"/>
+      <w:lvlJc w:val="left"/>
+      <w:pPr>
+        <w:ind w:left="3240" w:hanging="360"/>
+      </w:pPr>
+      <w:rPr>
+        <w:rFonts w:ascii="Courier New" w:hAnsi="Courier New" w:cs="Courier New" w:hint="default"/>
+      </w:rPr>
+    </w:lvl>
+    <w:lvl w:ilvl="5" w:tplc="04090005" w:tentative="1">
+      <w:start w:val="1"/>
+      <w:numFmt w:val="bullet"/>
+      <w:lvlText w:val=""/>
+      <w:lvlJc w:val="left"/>
+      <w:pPr>
+        <w:ind w:left="3960" w:hanging="360"/>
+      </w:pPr>
+      <w:rPr>
+        <w:rFonts w:ascii="Wingdings" w:hAnsi="Wingdings" w:hint="default"/>
+      </w:rPr>
+    </w:lvl>
+    <w:lvl w:ilvl="6" w:tplc="04090001" w:tentative="1">
+      <w:start w:val="1"/>
+      <w:numFmt w:val="bullet"/>
+      <w:lvlText w:val=""/>
+      <w:lvlJc w:val="left"/>
+      <w:pPr>
+        <w:ind w:left="4680" w:hanging="360"/>
+      </w:pPr>
+      <w:rPr>
+        <w:rFonts w:ascii="Symbol" w:hAnsi="Symbol" w:hint="default"/>
+      </w:rPr>
+    </w:lvl>
+    <w:lvl w:ilvl="7" w:tplc="04090003" w:tentative="1">
+      <w:start w:val="1"/>
+      <w:numFmt w:val="bullet"/>
+      <w:lvlText w:val="o"/>
+      <w:lvlJc w:val="left"/>
+      <w:pPr>
+        <w:ind w:left="5400" w:hanging="360"/>
+      </w:pPr>
+      <w:rPr>
+        <w:rFonts w:ascii="Courier New" w:hAnsi="Courier New" w:cs="Courier New" w:hint="default"/>
+      </w:rPr>
+    </w:lvl>
+    <w:lvl w:ilvl="8" w:tplc="04090005" w:tentative="1">
+      <w:start w:val="1"/>
+      <w:numFmt w:val="bullet"/>
+      <w:lvlText w:val=""/>
+      <w:lvlJc w:val="left"/>
+      <w:pPr>
+        <w:ind w:left="6120" w:hanging="360"/>
+      </w:pPr>
+      <w:rPr>
+        <w:rFonts w:ascii="Wingdings" w:hAnsi="Wingdings" w:hint="default"/>
+      </w:rPr>
+    </w:lvl>
+  </w:abstractNum>
+  <w:abstractNum w:abstractNumId="23" w15:restartNumberingAfterBreak="0">
     <w:nsid w:val="64DC213C"/>
     <w:multiLevelType w:val="hybridMultilevel"/>
     <w:tmpl w:val="7D161630"/>
@@ -16678,7 +19421,7 @@
       </w:rPr>
     </w:lvl>
   </w:abstractNum>
-  <w:abstractNum w:abstractNumId="20" w15:restartNumberingAfterBreak="0">
+  <w:abstractNum w:abstractNumId="24" w15:restartNumberingAfterBreak="0">
     <w:nsid w:val="6B0862E2"/>
     <w:multiLevelType w:val="hybridMultilevel"/>
     <w:tmpl w:val="7F9ADF44"/>
@@ -16791,7 +19534,7 @@
       </w:rPr>
     </w:lvl>
   </w:abstractNum>
-  <w:abstractNum w:abstractNumId="21" w15:restartNumberingAfterBreak="0">
+  <w:abstractNum w:abstractNumId="25" w15:restartNumberingAfterBreak="0">
     <w:nsid w:val="6DD83E75"/>
     <w:multiLevelType w:val="hybridMultilevel"/>
     <w:tmpl w:val="93C0D8DC"/>
@@ -16904,7 +19647,7 @@
       </w:rPr>
     </w:lvl>
   </w:abstractNum>
-  <w:abstractNum w:abstractNumId="22" w15:restartNumberingAfterBreak="0">
+  <w:abstractNum w:abstractNumId="26" w15:restartNumberingAfterBreak="0">
     <w:nsid w:val="6F6F3A6C"/>
     <w:multiLevelType w:val="hybridMultilevel"/>
     <w:tmpl w:val="1B36323E"/>
@@ -17017,7 +19760,7 @@
       </w:rPr>
     </w:lvl>
   </w:abstractNum>
-  <w:abstractNum w:abstractNumId="23" w15:restartNumberingAfterBreak="0">
+  <w:abstractNum w:abstractNumId="27" w15:restartNumberingAfterBreak="0">
     <w:nsid w:val="7CC727FD"/>
     <w:multiLevelType w:val="hybridMultilevel"/>
     <w:tmpl w:val="C1544E40"/>
@@ -17131,37 +19874,37 @@
     </w:lvl>
   </w:abstractNum>
   <w:num w:numId="1">
-    <w:abstractNumId w:val="22"/>
+    <w:abstractNumId w:val="26"/>
   </w:num>
   <w:num w:numId="2">
-    <w:abstractNumId w:val="17"/>
+    <w:abstractNumId w:val="20"/>
   </w:num>
   <w:num w:numId="3">
-    <w:abstractNumId w:val="12"/>
+    <w:abstractNumId w:val="15"/>
   </w:num>
   <w:num w:numId="4">
-    <w:abstractNumId w:val="9"/>
+    <w:abstractNumId w:val="11"/>
   </w:num>
   <w:num w:numId="5">
-    <w:abstractNumId w:val="5"/>
+    <w:abstractNumId w:val="6"/>
   </w:num>
   <w:num w:numId="6">
-    <w:abstractNumId w:val="11"/>
+    <w:abstractNumId w:val="14"/>
   </w:num>
   <w:num w:numId="7">
     <w:abstractNumId w:val="1"/>
   </w:num>
   <w:num w:numId="8">
-    <w:abstractNumId w:val="6"/>
+    <w:abstractNumId w:val="7"/>
   </w:num>
   <w:num w:numId="9">
-    <w:abstractNumId w:val="10"/>
+    <w:abstractNumId w:val="12"/>
   </w:num>
   <w:num w:numId="10">
-    <w:abstractNumId w:val="3"/>
+    <w:abstractNumId w:val="4"/>
   </w:num>
   <w:num w:numId="11">
-    <w:abstractNumId w:val="16"/>
+    <w:abstractNumId w:val="19"/>
   </w:num>
   <w:num w:numId="12">
     <w:abstractNumId w:val="2"/>
@@ -17170,37 +19913,49 @@
     <w:abstractNumId w:val="0"/>
   </w:num>
   <w:num w:numId="14">
+    <w:abstractNumId w:val="27"/>
+  </w:num>
+  <w:num w:numId="15">
+    <w:abstractNumId w:val="17"/>
+  </w:num>
+  <w:num w:numId="16">
+    <w:abstractNumId w:val="24"/>
+  </w:num>
+  <w:num w:numId="17">
+    <w:abstractNumId w:val="16"/>
+  </w:num>
+  <w:num w:numId="18">
+    <w:abstractNumId w:val="25"/>
+  </w:num>
+  <w:num w:numId="19">
+    <w:abstractNumId w:val="5"/>
+  </w:num>
+  <w:num w:numId="20">
+    <w:abstractNumId w:val="9"/>
+  </w:num>
+  <w:num w:numId="21">
     <w:abstractNumId w:val="23"/>
   </w:num>
-  <w:num w:numId="15">
-    <w:abstractNumId w:val="14"/>
+  <w:num w:numId="22">
+    <w:abstractNumId w:val="10"/>
   </w:num>
-  <w:num w:numId="16">
-    <w:abstractNumId w:val="20"/>
-  </w:num>
-  <w:num w:numId="17">
-    <w:abstractNumId w:val="13"/>
-  </w:num>
-  <w:num w:numId="18">
+  <w:num w:numId="23">
     <w:abstractNumId w:val="21"/>
   </w:num>
-  <w:num w:numId="19">
-    <w:abstractNumId w:val="4"/>
+  <w:num w:numId="24">
+    <w:abstractNumId w:val="18"/>
   </w:num>
-  <w:num w:numId="20">
-    <w:abstractNumId w:val="7"/>
+  <w:num w:numId="25">
+    <w:abstractNumId w:val="3"/>
   </w:num>
-  <w:num w:numId="21">
-    <w:abstractNumId w:val="19"/>
+  <w:num w:numId="26">
+    <w:abstractNumId w:val="22"/>
   </w:num>
-  <w:num w:numId="22">
+  <w:num w:numId="27">
     <w:abstractNumId w:val="8"/>
   </w:num>
-  <w:num w:numId="23">
-    <w:abstractNumId w:val="18"/>
-  </w:num>
-  <w:num w:numId="24">
-    <w:abstractNumId w:val="15"/>
+  <w:num w:numId="28">
+    <w:abstractNumId w:val="13"/>
   </w:num>
 </w:numbering>
 </file>
@@ -17925,7 +20680,7 @@
 </file>
 
 <file path=customXml/itemProps1.xml><?xml version="1.0" encoding="utf-8"?>
-<ds:datastoreItem xmlns:ds="http://schemas.openxmlformats.org/officeDocument/2006/customXml" ds:itemID="{C2F557C4-131C-403C-A4AE-EE0535DB10A8}">
+<ds:datastoreItem xmlns:ds="http://schemas.openxmlformats.org/officeDocument/2006/customXml" ds:itemID="{862C2BD3-3DA8-4275-B51F-DA3C20CEA032}">
   <ds:schemaRefs>
     <ds:schemaRef ds:uri="http://schemas.openxmlformats.org/officeDocument/2006/bibliography"/>
   </ds:schemaRefs>

</xml_diff>

<commit_message>
First draft of combat rules complete
</commit_message>
<xml_diff>
--- a/ShipCombatHero.docx
+++ b/ShipCombatHero.docx
@@ -811,12 +811,84 @@
     </w:p>
     <w:p>
       <w:pPr>
-        <w:pStyle w:val="ListParagraph"/>
         <w:rPr>
           <w:rFonts w:ascii="BankGothic Md BT" w:hAnsi="BankGothic Md BT"/>
           <w:sz w:val="16"/>
           <w:szCs w:val="16"/>
         </w:rPr>
+      </w:pPr>
+      <w:r>
+        <w:rPr>
+          <w:rFonts w:ascii="BankGothic Md BT" w:hAnsi="BankGothic Md BT"/>
+          <w:sz w:val="16"/>
+          <w:szCs w:val="16"/>
+        </w:rPr>
+        <w:t xml:space="preserve">Body, Bridge and Engine mounts </w:t>
+      </w:r>
+      <w:r>
+        <w:rPr>
+          <w:rFonts w:ascii="BankGothic Md BT" w:hAnsi="BankGothic Md BT"/>
+          <w:sz w:val="16"/>
+          <w:szCs w:val="16"/>
+        </w:rPr>
+        <w:t xml:space="preserve">are somewhat interchangable, and </w:t>
+      </w:r>
+      <w:r>
+        <w:rPr>
+          <w:rFonts w:ascii="BankGothic Md BT" w:hAnsi="BankGothic Md BT"/>
+          <w:sz w:val="16"/>
+          <w:szCs w:val="16"/>
+        </w:rPr>
+        <w:t>may be reconfigured</w:t>
+      </w:r>
+      <w:r>
+        <w:rPr>
+          <w:rFonts w:ascii="BankGothic Md BT" w:hAnsi="BankGothic Md BT"/>
+          <w:sz w:val="16"/>
+          <w:szCs w:val="16"/>
+        </w:rPr>
+        <w:t xml:space="preserve"> to another type</w:t>
+      </w:r>
+      <w:r>
+        <w:rPr>
+          <w:rFonts w:ascii="BankGothic Md BT" w:hAnsi="BankGothic Md BT"/>
+          <w:sz w:val="16"/>
+          <w:szCs w:val="16"/>
+        </w:rPr>
+        <w:t xml:space="preserve"> by a skilled mechanic in about 1 week’s time.</w:t>
+      </w:r>
+      <w:r>
+        <w:rPr>
+          <w:rFonts w:ascii="BankGothic Md BT" w:hAnsi="BankGothic Md BT"/>
+          <w:sz w:val="16"/>
+          <w:szCs w:val="16"/>
+        </w:rPr>
+        <w:t xml:space="preserve"> None of these may be configured into a turret or weapon mount though.</w:t>
+      </w:r>
+    </w:p>
+    <w:p>
+      <w:pPr>
+        <w:rPr>
+          <w:rFonts w:ascii="BankGothic Md BT" w:hAnsi="BankGothic Md BT"/>
+          <w:sz w:val="16"/>
+          <w:szCs w:val="16"/>
+        </w:rPr>
+      </w:pPr>
+    </w:p>
+    <w:p>
+      <w:pPr>
+        <w:rPr>
+          <w:rFonts w:ascii="BankGothic Md BT" w:hAnsi="BankGothic Md BT"/>
+          <w:b/>
+          <w:sz w:val="16"/>
+          <w:szCs w:val="16"/>
+        </w:rPr>
+        <w:sectPr>
+          <w:pgSz w:w="12240" w:h="15840"/>
+          <w:pgMar w:top="1440" w:right="1440" w:bottom="1440" w:left="1440" w:header="720" w:footer="720" w:gutter="0"/>
+          <w:cols w:space="720"/>
+          <w:docGrid w:linePitch="360"/>
+        </w:sectPr>
       </w:pPr>
     </w:p>
     <w:tbl>
@@ -1962,6 +2034,42 @@
         </w:rPr>
       </w:pPr>
     </w:p>
+    <w:p>
+      <w:pPr>
+        <w:rPr>
+          <w:rFonts w:ascii="BankGothic Md BT" w:hAnsi="BankGothic Md BT"/>
+          <w:sz w:val="16"/>
+          <w:szCs w:val="16"/>
+        </w:rPr>
+      </w:pPr>
+    </w:p>
+    <w:p>
+      <w:pPr>
+        <w:rPr>
+          <w:rFonts w:ascii="BankGothic Md BT" w:hAnsi="BankGothic Md BT"/>
+          <w:sz w:val="16"/>
+          <w:szCs w:val="16"/>
+        </w:rPr>
+      </w:pPr>
+    </w:p>
+    <w:p>
+      <w:pPr>
+        <w:rPr>
+          <w:rFonts w:ascii="BankGothic Md BT" w:hAnsi="BankGothic Md BT"/>
+          <w:sz w:val="16"/>
+          <w:szCs w:val="16"/>
+        </w:rPr>
+      </w:pPr>
+    </w:p>
+    <w:p>
+      <w:pPr>
+        <w:rPr>
+          <w:rFonts w:ascii="BankGothic Md BT" w:hAnsi="BankGothic Md BT"/>
+          <w:sz w:val="16"/>
+          <w:szCs w:val="16"/>
+        </w:rPr>
+      </w:pPr>
+    </w:p>
     <w:tbl>
       <w:tblPr>
         <w:tblStyle w:val="TableGrid"/>
@@ -2805,7 +2913,6 @@
                 <w:sz w:val="16"/>
                 <w:szCs w:val="16"/>
               </w:rPr>
-              <w:lastRenderedPageBreak/>
               <w:t>Engine</w:t>
             </w:r>
           </w:p>
@@ -2829,7 +2936,6 @@
                 <w:sz w:val="16"/>
                 <w:szCs w:val="16"/>
               </w:rPr>
-              <w:lastRenderedPageBreak/>
               <w:t>Speeds</w:t>
             </w:r>
           </w:p>
@@ -2940,7 +3046,6 @@
                 <w:sz w:val="16"/>
                 <w:szCs w:val="16"/>
               </w:rPr>
-              <w:lastRenderedPageBreak/>
               <w:t>7/2</w:t>
             </w:r>
           </w:p>
@@ -2991,7 +3096,6 @@
                 <w:sz w:val="16"/>
                 <w:szCs w:val="16"/>
               </w:rPr>
-              <w:lastRenderedPageBreak/>
               <w:t>Specials</w:t>
             </w:r>
           </w:p>
@@ -3020,6 +3124,42 @@
         </w:tc>
       </w:tr>
     </w:tbl>
+    <w:p>
+      <w:pPr>
+        <w:rPr>
+          <w:rFonts w:ascii="BankGothic Md BT" w:hAnsi="BankGothic Md BT"/>
+          <w:sz w:val="16"/>
+          <w:szCs w:val="16"/>
+        </w:rPr>
+      </w:pPr>
+    </w:p>
+    <w:p>
+      <w:pPr>
+        <w:rPr>
+          <w:rFonts w:ascii="BankGothic Md BT" w:hAnsi="BankGothic Md BT"/>
+          <w:sz w:val="16"/>
+          <w:szCs w:val="16"/>
+        </w:rPr>
+      </w:pPr>
+    </w:p>
+    <w:p>
+      <w:pPr>
+        <w:rPr>
+          <w:rFonts w:ascii="BankGothic Md BT" w:hAnsi="BankGothic Md BT"/>
+          <w:sz w:val="16"/>
+          <w:szCs w:val="16"/>
+        </w:rPr>
+      </w:pPr>
+    </w:p>
+    <w:p>
+      <w:pPr>
+        <w:rPr>
+          <w:rFonts w:ascii="BankGothic Md BT" w:hAnsi="BankGothic Md BT"/>
+          <w:sz w:val="16"/>
+          <w:szCs w:val="16"/>
+        </w:rPr>
+      </w:pPr>
+    </w:p>
     <w:p>
       <w:pPr>
         <w:rPr>
@@ -3075,6 +3215,7 @@
                 <w:sz w:val="16"/>
                 <w:szCs w:val="16"/>
               </w:rPr>
+              <w:lastRenderedPageBreak/>
               <w:t>Lancer</w:t>
             </w:r>
             <w:r>
@@ -6296,6 +6437,46 @@
         </w:rPr>
       </w:pPr>
     </w:p>
+    <w:p>
+      <w:pPr>
+        <w:pStyle w:val="ListParagraph"/>
+        <w:ind w:left="0"/>
+        <w:rPr>
+          <w:sz w:val="16"/>
+          <w:szCs w:val="16"/>
+        </w:rPr>
+      </w:pPr>
+    </w:p>
+    <w:p>
+      <w:pPr>
+        <w:pStyle w:val="ListParagraph"/>
+        <w:ind w:left="0"/>
+        <w:rPr>
+          <w:sz w:val="16"/>
+          <w:szCs w:val="16"/>
+        </w:rPr>
+      </w:pPr>
+    </w:p>
+    <w:p>
+      <w:pPr>
+        <w:pStyle w:val="ListParagraph"/>
+        <w:ind w:left="0"/>
+        <w:rPr>
+          <w:sz w:val="16"/>
+          <w:szCs w:val="16"/>
+        </w:rPr>
+      </w:pPr>
+    </w:p>
+    <w:p>
+      <w:pPr>
+        <w:pStyle w:val="ListParagraph"/>
+        <w:ind w:left="0"/>
+        <w:rPr>
+          <w:sz w:val="16"/>
+          <w:szCs w:val="16"/>
+        </w:rPr>
+      </w:pPr>
+    </w:p>
     <w:tbl>
       <w:tblPr>
         <w:tblStyle w:val="TableGrid"/>
@@ -6420,7 +6601,6 @@
                 <w:sz w:val="16"/>
                 <w:szCs w:val="16"/>
               </w:rPr>
-              <w:lastRenderedPageBreak/>
               <w:t>STR</w:t>
             </w:r>
           </w:p>
@@ -8535,12 +8715,12 @@
         <w:tblLook w:val="04A0" w:firstRow="1" w:lastRow="0" w:firstColumn="1" w:lastColumn="0" w:noHBand="0" w:noVBand="1"/>
       </w:tblPr>
       <w:tblGrid>
-        <w:gridCol w:w="1028"/>
-        <w:gridCol w:w="786"/>
-        <w:gridCol w:w="664"/>
-        <w:gridCol w:w="1030"/>
-        <w:gridCol w:w="548"/>
-        <w:gridCol w:w="386"/>
+        <w:gridCol w:w="986"/>
+        <w:gridCol w:w="753"/>
+        <w:gridCol w:w="636"/>
+        <w:gridCol w:w="1015"/>
+        <w:gridCol w:w="540"/>
+        <w:gridCol w:w="380"/>
       </w:tblGrid>
       <w:tr>
         <w:tc>
@@ -9739,6 +9919,19 @@
         </w:tc>
       </w:tr>
     </w:tbl>
+    <w:p>
+      <w:pPr>
+        <w:sectPr>
+          <w:type w:val="continuous"/>
+          <w:pgSz w:w="12240" w:h="15840"/>
+          <w:pgMar w:top="1440" w:right="1440" w:bottom="1440" w:left="1440" w:header="720" w:footer="720" w:gutter="0"/>
+          <w:cols w:num="2" w:space="720"/>
+          <w:docGrid w:linePitch="360"/>
+        </w:sectPr>
+      </w:pPr>
+    </w:p>
+    <w:p/>
+    <w:p/>
     <w:p/>
     <w:tbl>
       <w:tblPr>
@@ -9773,6 +9966,7 @@
                 <w:sz w:val="16"/>
                 <w:szCs w:val="16"/>
               </w:rPr>
+              <w:lastRenderedPageBreak/>
               <w:t>System</w:t>
             </w:r>
           </w:p>
@@ -10227,7 +10421,6 @@
                 <w:sz w:val="16"/>
                 <w:szCs w:val="16"/>
               </w:rPr>
-              <w:lastRenderedPageBreak/>
               <w:t>Limited uses (4)</w:t>
             </w:r>
           </w:p>
@@ -10252,8 +10445,7 @@
                 <w:sz w:val="16"/>
                 <w:szCs w:val="16"/>
               </w:rPr>
-              <w:lastRenderedPageBreak/>
-              <w:t>Basic HUD</w:t>
+              <w:t>Battery</w:t>
             </w:r>
           </w:p>
         </w:tc>
@@ -10276,7 +10468,7 @@
                 <w:sz w:val="16"/>
                 <w:szCs w:val="16"/>
               </w:rPr>
-              <w:t>2</w:t>
+              <w:t>1-3</w:t>
             </w:r>
           </w:p>
         </w:tc>
@@ -10303,7 +10495,7 @@
                 <w:sz w:val="16"/>
                 <w:szCs w:val="16"/>
               </w:rPr>
-              <w:t>Bridge</w:t>
+              <w:t>Body</w:t>
             </w:r>
           </w:p>
           <w:p>
@@ -10325,7 +10517,7 @@
                 <w:sz w:val="16"/>
                 <w:szCs w:val="16"/>
               </w:rPr>
-              <w:t>Turret</w:t>
+              <w:t>Engine</w:t>
             </w:r>
           </w:p>
         </w:tc>
@@ -10352,23 +10544,29 @@
                 <w:sz w:val="16"/>
                 <w:szCs w:val="16"/>
               </w:rPr>
-              <w:t xml:space="preserve">Allows linking of two </w:t>
-            </w:r>
-            <w:r>
-              <w:rPr>
-                <w:rFonts w:ascii="BankGothic Md BT" w:hAnsi="BankGothic Md BT"/>
-                <w:sz w:val="16"/>
-                <w:szCs w:val="16"/>
-              </w:rPr>
-              <w:t>weapons</w:t>
-            </w:r>
-            <w:r>
-              <w:rPr>
-                <w:rFonts w:ascii="BankGothic Md BT" w:hAnsi="BankGothic Md BT"/>
-                <w:sz w:val="16"/>
-                <w:szCs w:val="16"/>
-              </w:rPr>
-              <w:t xml:space="preserve"> of the same type so they may be fired together without penalty</w:t>
+              <w:t>Can hold up to 6 power for later use</w:t>
+            </w:r>
+          </w:p>
+          <w:p>
+            <w:pPr>
+              <w:pStyle w:val="ListParagraph"/>
+              <w:numPr>
+                <w:ilvl w:val="0"/>
+                <w:numId w:val="12"/>
+              </w:numPr>
+              <w:rPr>
+                <w:rFonts w:ascii="BankGothic Md BT" w:hAnsi="BankGothic Md BT"/>
+                <w:sz w:val="16"/>
+                <w:szCs w:val="16"/>
+              </w:rPr>
+            </w:pPr>
+            <w:r>
+              <w:rPr>
+                <w:rFonts w:ascii="BankGothic Md BT" w:hAnsi="BankGothic Md BT"/>
+                <w:sz w:val="16"/>
+                <w:szCs w:val="16"/>
+              </w:rPr>
+              <w:t>Can be charged up to 3 power/round</w:t>
             </w:r>
           </w:p>
         </w:tc>
@@ -10392,7 +10590,7 @@
                 <w:sz w:val="16"/>
                 <w:szCs w:val="16"/>
               </w:rPr>
-              <w:t>Battery</w:t>
+              <w:t>Chaff</w:t>
             </w:r>
           </w:p>
         </w:tc>
@@ -10415,7 +10613,7 @@
                 <w:sz w:val="16"/>
                 <w:szCs w:val="16"/>
               </w:rPr>
-              <w:t>1-3</w:t>
+              <w:t>1</w:t>
             </w:r>
           </w:p>
         </w:tc>
@@ -10464,7 +10662,7 @@
                 <w:sz w:val="16"/>
                 <w:szCs w:val="16"/>
               </w:rPr>
-              <w:t>Engine</w:t>
+              <w:t>Turret</w:t>
             </w:r>
           </w:p>
         </w:tc>
@@ -10491,7 +10689,31 @@
                 <w:sz w:val="16"/>
                 <w:szCs w:val="16"/>
               </w:rPr>
-              <w:t>Can hold up to 6 power for later use</w:t>
+              <w:t xml:space="preserve">Creates </w:t>
+            </w:r>
+            <w:r>
+              <w:rPr>
+                <w:rFonts w:ascii="BankGothic Md BT" w:hAnsi="BankGothic Md BT"/>
+                <w:sz w:val="16"/>
+                <w:szCs w:val="16"/>
+              </w:rPr>
+              <w:t>3</w:t>
+            </w:r>
+            <w:r>
+              <w:rPr>
+                <w:rFonts w:ascii="BankGothic Md BT" w:hAnsi="BankGothic Md BT"/>
+                <w:sz w:val="16"/>
+                <w:szCs w:val="16"/>
+              </w:rPr>
+              <w:t xml:space="preserve">” radius cloud of chaff centered </w:t>
+            </w:r>
+            <w:r>
+              <w:rPr>
+                <w:rFonts w:ascii="BankGothic Md BT" w:hAnsi="BankGothic Md BT"/>
+                <w:sz w:val="16"/>
+                <w:szCs w:val="16"/>
+              </w:rPr>
+              <w:t>on a hex up to 3” away from your ship</w:t>
             </w:r>
           </w:p>
           <w:p>
@@ -10513,7 +10735,51 @@
                 <w:sz w:val="16"/>
                 <w:szCs w:val="16"/>
               </w:rPr>
-              <w:t>Can be charged up to 3 power/round</w:t>
+              <w:t>Missiles that fly through the cloud are destroyed (11- chance/hex)</w:t>
+            </w:r>
+          </w:p>
+          <w:p>
+            <w:pPr>
+              <w:pStyle w:val="ListParagraph"/>
+              <w:numPr>
+                <w:ilvl w:val="0"/>
+                <w:numId w:val="12"/>
+              </w:numPr>
+              <w:rPr>
+                <w:rFonts w:ascii="BankGothic Md BT" w:hAnsi="BankGothic Md BT"/>
+                <w:sz w:val="16"/>
+                <w:szCs w:val="16"/>
+              </w:rPr>
+            </w:pPr>
+            <w:r>
+              <w:rPr>
+                <w:rFonts w:ascii="BankGothic Md BT" w:hAnsi="BankGothic Md BT"/>
+                <w:sz w:val="16"/>
+                <w:szCs w:val="16"/>
+              </w:rPr>
+              <w:t>Torpedos are destroyed on 8-/hex</w:t>
+            </w:r>
+          </w:p>
+          <w:p>
+            <w:pPr>
+              <w:pStyle w:val="ListParagraph"/>
+              <w:numPr>
+                <w:ilvl w:val="0"/>
+                <w:numId w:val="12"/>
+              </w:numPr>
+              <w:rPr>
+                <w:rFonts w:ascii="BankGothic Md BT" w:hAnsi="BankGothic Md BT"/>
+                <w:sz w:val="16"/>
+                <w:szCs w:val="16"/>
+              </w:rPr>
+            </w:pPr>
+            <w:r>
+              <w:rPr>
+                <w:rFonts w:ascii="BankGothic Md BT" w:hAnsi="BankGothic Md BT"/>
+                <w:sz w:val="16"/>
+                <w:szCs w:val="16"/>
+              </w:rPr>
+              <w:t>Limited uses (4)</w:t>
             </w:r>
           </w:p>
         </w:tc>
@@ -10537,7 +10803,7 @@
                 <w:sz w:val="16"/>
                 <w:szCs w:val="16"/>
               </w:rPr>
-              <w:t>Chaff</w:t>
+              <w:t>Computer</w:t>
             </w:r>
           </w:p>
         </w:tc>
@@ -10560,7 +10826,7 @@
                 <w:sz w:val="16"/>
                 <w:szCs w:val="16"/>
               </w:rPr>
-              <w:t>1</w:t>
+              <w:t>2+</w:t>
             </w:r>
           </w:p>
         </w:tc>
@@ -10609,7 +10875,7 @@
                 <w:sz w:val="16"/>
                 <w:szCs w:val="16"/>
               </w:rPr>
-              <w:t>Turret</w:t>
+              <w:t>Bridge</w:t>
             </w:r>
           </w:p>
         </w:tc>
@@ -10636,31 +10902,7 @@
                 <w:sz w:val="16"/>
                 <w:szCs w:val="16"/>
               </w:rPr>
-              <w:t xml:space="preserve">Creates </w:t>
-            </w:r>
-            <w:r>
-              <w:rPr>
-                <w:rFonts w:ascii="BankGothic Md BT" w:hAnsi="BankGothic Md BT"/>
-                <w:sz w:val="16"/>
-                <w:szCs w:val="16"/>
-              </w:rPr>
-              <w:t>3</w:t>
-            </w:r>
-            <w:r>
-              <w:rPr>
-                <w:rFonts w:ascii="BankGothic Md BT" w:hAnsi="BankGothic Md BT"/>
-                <w:sz w:val="16"/>
-                <w:szCs w:val="16"/>
-              </w:rPr>
-              <w:t xml:space="preserve">” radius cloud of chaff centered </w:t>
-            </w:r>
-            <w:r>
-              <w:rPr>
-                <w:rFonts w:ascii="BankGothic Md BT" w:hAnsi="BankGothic Md BT"/>
-                <w:sz w:val="16"/>
-                <w:szCs w:val="16"/>
-              </w:rPr>
-              <w:t>on a hex up to 3” away from your ship</w:t>
+              <w:t>+1 initiative</w:t>
             </w:r>
           </w:p>
           <w:p>
@@ -10682,7 +10924,7 @@
                 <w:sz w:val="16"/>
                 <w:szCs w:val="16"/>
               </w:rPr>
-              <w:t>Missiles that fly through the cloud are destroyed (11- chance/hex)</w:t>
+              <w:t>May run one or more programs that allow the computer to take skill rolls in your place</w:t>
             </w:r>
           </w:p>
           <w:p>
@@ -10704,7 +10946,7 @@
                 <w:sz w:val="16"/>
                 <w:szCs w:val="16"/>
               </w:rPr>
-              <w:t>Torpedos are destroyed on 8-/hex</w:t>
+              <w:t>The computer has a skill of 12-</w:t>
             </w:r>
           </w:p>
           <w:p>
@@ -10726,7 +10968,7 @@
                 <w:sz w:val="16"/>
                 <w:szCs w:val="16"/>
               </w:rPr>
-              <w:t>Limited uses (4)</w:t>
+              <w:t>Each program run costs 1 power in addition to the 2 taken by the computer</w:t>
             </w:r>
           </w:p>
         </w:tc>
@@ -10750,7 +10992,7 @@
                 <w:sz w:val="16"/>
                 <w:szCs w:val="16"/>
               </w:rPr>
-              <w:t>Computer</w:t>
+              <w:t>Damage Control</w:t>
             </w:r>
           </w:p>
         </w:tc>
@@ -10773,7 +11015,7 @@
                 <w:sz w:val="16"/>
                 <w:szCs w:val="16"/>
               </w:rPr>
-              <w:t>2+</w:t>
+              <w:t>2</w:t>
             </w:r>
           </w:p>
         </w:tc>
@@ -10825,6 +11067,28 @@
               <w:t>Bridge</w:t>
             </w:r>
           </w:p>
+          <w:p>
+            <w:pPr>
+              <w:pStyle w:val="ListParagraph"/>
+              <w:numPr>
+                <w:ilvl w:val="0"/>
+                <w:numId w:val="13"/>
+              </w:numPr>
+              <w:rPr>
+                <w:rFonts w:ascii="BankGothic Md BT" w:hAnsi="BankGothic Md BT"/>
+                <w:sz w:val="16"/>
+                <w:szCs w:val="16"/>
+              </w:rPr>
+            </w:pPr>
+            <w:r>
+              <w:rPr>
+                <w:rFonts w:ascii="BankGothic Md BT" w:hAnsi="BankGothic Md BT"/>
+                <w:sz w:val="16"/>
+                <w:szCs w:val="16"/>
+              </w:rPr>
+              <w:t>Engine</w:t>
+            </w:r>
+          </w:p>
         </w:tc>
         <w:tc>
           <w:tcPr>
@@ -10849,7 +11113,7 @@
                 <w:sz w:val="16"/>
                 <w:szCs w:val="16"/>
               </w:rPr>
-              <w:t>+1 initiative</w:t>
+              <w:t>Allows you to attempt one of the following (11- to succeed)</w:t>
             </w:r>
           </w:p>
           <w:p>
@@ -10871,14 +11135,14 @@
                 <w:sz w:val="16"/>
                 <w:szCs w:val="16"/>
               </w:rPr>
-              <w:t>May run one or more programs that allow the computer to take skill rolls in your place</w:t>
-            </w:r>
-          </w:p>
-          <w:p>
-            <w:pPr>
-              <w:pStyle w:val="ListParagraph"/>
-              <w:numPr>
-                <w:ilvl w:val="0"/>
+              <w:t>Mechanic skill can be substituted</w:t>
+            </w:r>
+          </w:p>
+          <w:p>
+            <w:pPr>
+              <w:pStyle w:val="ListParagraph"/>
+              <w:numPr>
+                <w:ilvl w:val="1"/>
                 <w:numId w:val="12"/>
               </w:numPr>
               <w:rPr>
@@ -10892,15 +11156,24 @@
                 <w:rFonts w:ascii="BankGothic Md BT" w:hAnsi="BankGothic Md BT"/>
                 <w:sz w:val="16"/>
                 <w:szCs w:val="16"/>
-              </w:rPr>
-              <w:t>The computer has a skill of 12-</w:t>
-            </w:r>
-          </w:p>
-          <w:p>
-            <w:pPr>
-              <w:pStyle w:val="ListParagraph"/>
-              <w:numPr>
-                <w:ilvl w:val="0"/>
+                <w:u w:val="single"/>
+              </w:rPr>
+              <w:t>Extinguish Fire</w:t>
+            </w:r>
+            <w:r>
+              <w:rPr>
+                <w:rFonts w:ascii="BankGothic Md BT" w:hAnsi="BankGothic Md BT"/>
+                <w:sz w:val="16"/>
+                <w:szCs w:val="16"/>
+              </w:rPr>
+              <w:t xml:space="preserve"> – no roll is required; fire is put out</w:t>
+            </w:r>
+          </w:p>
+          <w:p>
+            <w:pPr>
+              <w:pStyle w:val="ListParagraph"/>
+              <w:numPr>
+                <w:ilvl w:val="1"/>
                 <w:numId w:val="12"/>
               </w:numPr>
               <w:rPr>
@@ -10914,8 +11187,187 @@
                 <w:rFonts w:ascii="BankGothic Md BT" w:hAnsi="BankGothic Md BT"/>
                 <w:sz w:val="16"/>
                 <w:szCs w:val="16"/>
-              </w:rPr>
-              <w:t>Each program run costs 1 power in addition to the 2 taken by the computer</w:t>
+                <w:u w:val="single"/>
+              </w:rPr>
+              <w:t>Repair Breach</w:t>
+            </w:r>
+            <w:r>
+              <w:rPr>
+                <w:rFonts w:ascii="BankGothic Md BT" w:hAnsi="BankGothic Md BT"/>
+                <w:sz w:val="16"/>
+                <w:szCs w:val="16"/>
+              </w:rPr>
+              <w:t xml:space="preserve"> – repair 1 body and 1 armor</w:t>
+            </w:r>
+          </w:p>
+          <w:p>
+            <w:pPr>
+              <w:pStyle w:val="ListParagraph"/>
+              <w:numPr>
+                <w:ilvl w:val="1"/>
+                <w:numId w:val="12"/>
+              </w:numPr>
+              <w:rPr>
+                <w:rFonts w:ascii="BankGothic Md BT" w:hAnsi="BankGothic Md BT"/>
+                <w:sz w:val="16"/>
+                <w:szCs w:val="16"/>
+              </w:rPr>
+            </w:pPr>
+            <w:r>
+              <w:rPr>
+                <w:rFonts w:ascii="BankGothic Md BT" w:hAnsi="BankGothic Md BT"/>
+                <w:sz w:val="16"/>
+                <w:szCs w:val="16"/>
+                <w:u w:val="single"/>
+              </w:rPr>
+              <w:t>Repair Equipment</w:t>
+            </w:r>
+            <w:r>
+              <w:rPr>
+                <w:rFonts w:ascii="BankGothic Md BT" w:hAnsi="BankGothic Md BT"/>
+                <w:sz w:val="16"/>
+                <w:szCs w:val="16"/>
+              </w:rPr>
+              <w:t xml:space="preserve"> – return equipment to functioning, or reduce penalty by 1</w:t>
+            </w:r>
+          </w:p>
+          <w:p>
+            <w:pPr>
+              <w:pStyle w:val="ListParagraph"/>
+              <w:numPr>
+                <w:ilvl w:val="1"/>
+                <w:numId w:val="12"/>
+              </w:numPr>
+              <w:rPr>
+                <w:rFonts w:ascii="BankGothic Md BT" w:hAnsi="BankGothic Md BT"/>
+                <w:sz w:val="16"/>
+                <w:szCs w:val="16"/>
+              </w:rPr>
+            </w:pPr>
+            <w:r>
+              <w:rPr>
+                <w:rFonts w:ascii="BankGothic Md BT" w:hAnsi="BankGothic Md BT"/>
+                <w:sz w:val="16"/>
+                <w:szCs w:val="16"/>
+                <w:u w:val="single"/>
+              </w:rPr>
+              <w:t>Restore Engines</w:t>
+            </w:r>
+            <w:r>
+              <w:rPr>
+                <w:rFonts w:ascii="BankGothic Md BT" w:hAnsi="BankGothic Md BT"/>
+                <w:sz w:val="16"/>
+                <w:szCs w:val="16"/>
+              </w:rPr>
+              <w:t xml:space="preserve"> – regain the lowest speed category lost</w:t>
+            </w:r>
+          </w:p>
+          <w:p>
+            <w:pPr>
+              <w:pStyle w:val="ListParagraph"/>
+              <w:numPr>
+                <w:ilvl w:val="1"/>
+                <w:numId w:val="12"/>
+              </w:numPr>
+              <w:rPr>
+                <w:rFonts w:ascii="BankGothic Md BT" w:hAnsi="BankGothic Md BT"/>
+                <w:sz w:val="16"/>
+                <w:szCs w:val="16"/>
+              </w:rPr>
+            </w:pPr>
+            <w:r>
+              <w:rPr>
+                <w:rFonts w:ascii="BankGothic Md BT" w:hAnsi="BankGothic Md BT"/>
+                <w:sz w:val="16"/>
+                <w:szCs w:val="16"/>
+                <w:u w:val="single"/>
+              </w:rPr>
+              <w:t>Restore Thrusters</w:t>
+            </w:r>
+            <w:r>
+              <w:rPr>
+                <w:rFonts w:ascii="BankGothic Md BT" w:hAnsi="BankGothic Md BT"/>
+                <w:sz w:val="16"/>
+                <w:szCs w:val="16"/>
+              </w:rPr>
+              <w:t xml:space="preserve"> – reduce penalty by 1; restore 1 maneuver</w:t>
+            </w:r>
+          </w:p>
+          <w:p>
+            <w:pPr>
+              <w:pStyle w:val="ListParagraph"/>
+              <w:numPr>
+                <w:ilvl w:val="1"/>
+                <w:numId w:val="12"/>
+              </w:numPr>
+              <w:rPr>
+                <w:rFonts w:ascii="BankGothic Md BT" w:hAnsi="BankGothic Md BT"/>
+                <w:sz w:val="16"/>
+                <w:szCs w:val="16"/>
+              </w:rPr>
+            </w:pPr>
+            <w:r>
+              <w:rPr>
+                <w:rFonts w:ascii="BankGothic Md BT" w:hAnsi="BankGothic Md BT"/>
+                <w:sz w:val="16"/>
+                <w:szCs w:val="16"/>
+                <w:u w:val="single"/>
+              </w:rPr>
+              <w:t>Restore Power</w:t>
+            </w:r>
+            <w:r>
+              <w:rPr>
+                <w:rFonts w:ascii="BankGothic Md BT" w:hAnsi="BankGothic Md BT"/>
+                <w:sz w:val="16"/>
+                <w:szCs w:val="16"/>
+              </w:rPr>
+              <w:t xml:space="preserve"> </w:t>
+            </w:r>
+            <w:r>
+              <w:rPr>
+                <w:rFonts w:ascii="BankGothic Md BT" w:hAnsi="BankGothic Md BT"/>
+                <w:sz w:val="16"/>
+                <w:szCs w:val="16"/>
+              </w:rPr>
+              <w:t>–</w:t>
+            </w:r>
+            <w:r>
+              <w:rPr>
+                <w:rFonts w:ascii="BankGothic Md BT" w:hAnsi="BankGothic Md BT"/>
+                <w:sz w:val="16"/>
+                <w:szCs w:val="16"/>
+              </w:rPr>
+              <w:t xml:space="preserve"> </w:t>
+            </w:r>
+            <w:r>
+              <w:rPr>
+                <w:rFonts w:ascii="BankGothic Md BT" w:hAnsi="BankGothic Md BT"/>
+                <w:sz w:val="16"/>
+                <w:szCs w:val="16"/>
+              </w:rPr>
+              <w:t>restores 2 power</w:t>
+            </w:r>
+          </w:p>
+          <w:p>
+            <w:pPr>
+              <w:pStyle w:val="ListParagraph"/>
+              <w:numPr>
+                <w:ilvl w:val="0"/>
+                <w:numId w:val="12"/>
+              </w:numPr>
+              <w:rPr>
+                <w:rFonts w:ascii="BankGothic Md BT" w:hAnsi="BankGothic Md BT"/>
+                <w:sz w:val="16"/>
+                <w:szCs w:val="16"/>
+              </w:rPr>
+            </w:pPr>
+            <w:r>
+              <w:rPr>
+                <w:rFonts w:ascii="BankGothic Md BT" w:hAnsi="BankGothic Md BT"/>
+                <w:sz w:val="16"/>
+                <w:szCs w:val="16"/>
+              </w:rPr>
+              <w:t>Limited Uses (6)</w:t>
             </w:r>
           </w:p>
         </w:tc>
@@ -10939,7 +11391,7 @@
                 <w:sz w:val="16"/>
                 <w:szCs w:val="16"/>
               </w:rPr>
-              <w:t>ECM</w:t>
+              <w:t>Damage Control, Remote</w:t>
             </w:r>
           </w:p>
         </w:tc>
@@ -10989,7 +11441,51 @@
                 <w:sz w:val="16"/>
                 <w:szCs w:val="16"/>
               </w:rPr>
-              <w:t>Turret</w:t>
+              <w:t>Body</w:t>
+            </w:r>
+          </w:p>
+          <w:p>
+            <w:pPr>
+              <w:pStyle w:val="ListParagraph"/>
+              <w:numPr>
+                <w:ilvl w:val="0"/>
+                <w:numId w:val="13"/>
+              </w:numPr>
+              <w:rPr>
+                <w:rFonts w:ascii="BankGothic Md BT" w:hAnsi="BankGothic Md BT"/>
+                <w:sz w:val="16"/>
+                <w:szCs w:val="16"/>
+              </w:rPr>
+            </w:pPr>
+            <w:r>
+              <w:rPr>
+                <w:rFonts w:ascii="BankGothic Md BT" w:hAnsi="BankGothic Md BT"/>
+                <w:sz w:val="16"/>
+                <w:szCs w:val="16"/>
+              </w:rPr>
+              <w:t>Bridge</w:t>
+            </w:r>
+          </w:p>
+          <w:p>
+            <w:pPr>
+              <w:pStyle w:val="ListParagraph"/>
+              <w:numPr>
+                <w:ilvl w:val="0"/>
+                <w:numId w:val="13"/>
+              </w:numPr>
+              <w:rPr>
+                <w:rFonts w:ascii="BankGothic Md BT" w:hAnsi="BankGothic Md BT"/>
+                <w:sz w:val="16"/>
+                <w:szCs w:val="16"/>
+              </w:rPr>
+            </w:pPr>
+            <w:r>
+              <w:rPr>
+                <w:rFonts w:ascii="BankGothic Md BT" w:hAnsi="BankGothic Md BT"/>
+                <w:sz w:val="16"/>
+                <w:szCs w:val="16"/>
+              </w:rPr>
+              <w:t>Engine</w:t>
             </w:r>
           </w:p>
         </w:tc>
@@ -11016,29 +11512,7 @@
                 <w:sz w:val="16"/>
                 <w:szCs w:val="16"/>
               </w:rPr>
-              <w:t>+1 DCV</w:t>
-            </w:r>
-          </w:p>
-          <w:p>
-            <w:pPr>
-              <w:pStyle w:val="ListParagraph"/>
-              <w:numPr>
-                <w:ilvl w:val="0"/>
-                <w:numId w:val="12"/>
-              </w:numPr>
-              <w:rPr>
-                <w:rFonts w:ascii="BankGothic Md BT" w:hAnsi="BankGothic Md BT"/>
-                <w:sz w:val="16"/>
-                <w:szCs w:val="16"/>
-              </w:rPr>
-            </w:pPr>
-            <w:r>
-              <w:rPr>
-                <w:rFonts w:ascii="BankGothic Md BT" w:hAnsi="BankGothic Md BT"/>
-                <w:sz w:val="16"/>
-                <w:szCs w:val="16"/>
-              </w:rPr>
-              <w:t>Allows sys ops skill to perform one of the following</w:t>
+              <w:t>Same as damage control with the following modifications</w:t>
             </w:r>
           </w:p>
           <w:p>
@@ -11059,17 +11533,8 @@
                 <w:rFonts w:ascii="BankGothic Md BT" w:hAnsi="BankGothic Md BT"/>
                 <w:sz w:val="16"/>
                 <w:szCs w:val="16"/>
-                <w:u w:val="single"/>
-              </w:rPr>
-              <w:t>Break Locks</w:t>
-            </w:r>
-            <w:r>
-              <w:rPr>
-                <w:rFonts w:ascii="BankGothic Md BT" w:hAnsi="BankGothic Md BT"/>
-                <w:sz w:val="16"/>
-                <w:szCs w:val="16"/>
-              </w:rPr>
-              <w:t xml:space="preserve"> – Enemy ship loses fire control and cannot fire until they make an opposed sys ops roll</w:t>
+              </w:rPr>
+              <w:t>Can be used on allies within 3” of you</w:t>
             </w:r>
           </w:p>
           <w:p>
@@ -11090,17 +11555,131 @@
                 <w:rFonts w:ascii="BankGothic Md BT" w:hAnsi="BankGothic Md BT"/>
                 <w:sz w:val="16"/>
                 <w:szCs w:val="16"/>
-                <w:u w:val="single"/>
-              </w:rPr>
-              <w:t>Enhance Fire Control</w:t>
-            </w:r>
-            <w:r>
-              <w:rPr>
-                <w:rFonts w:ascii="BankGothic Md BT" w:hAnsi="BankGothic Md BT"/>
-                <w:sz w:val="16"/>
-                <w:szCs w:val="16"/>
-              </w:rPr>
-              <w:t xml:space="preserve"> -- +1 ocv to an ally within 10”</w:t>
+              </w:rPr>
+              <w:t>Counts as difficult skill roll (-2)</w:t>
+            </w:r>
+          </w:p>
+        </w:tc>
+      </w:tr>
+      <w:tr>
+        <w:tc>
+          <w:tcPr>
+            <w:tcW w:w="1594" w:type="dxa"/>
+          </w:tcPr>
+          <w:p>
+            <w:pPr>
+              <w:rPr>
+                <w:rFonts w:ascii="BankGothic Md BT" w:hAnsi="BankGothic Md BT"/>
+                <w:sz w:val="16"/>
+                <w:szCs w:val="16"/>
+              </w:rPr>
+            </w:pPr>
+            <w:r>
+              <w:rPr>
+                <w:rFonts w:ascii="BankGothic Md BT" w:hAnsi="BankGothic Md BT"/>
+                <w:sz w:val="16"/>
+                <w:szCs w:val="16"/>
+              </w:rPr>
+              <w:t>ECM</w:t>
+            </w:r>
+          </w:p>
+        </w:tc>
+        <w:tc>
+          <w:tcPr>
+            <w:tcW w:w="0" w:type="auto"/>
+          </w:tcPr>
+          <w:p>
+            <w:pPr>
+              <w:jc w:val="right"/>
+              <w:rPr>
+                <w:rFonts w:ascii="BankGothic Md BT" w:hAnsi="BankGothic Md BT"/>
+                <w:sz w:val="16"/>
+                <w:szCs w:val="16"/>
+              </w:rPr>
+            </w:pPr>
+            <w:r>
+              <w:rPr>
+                <w:rFonts w:ascii="BankGothic Md BT" w:hAnsi="BankGothic Md BT"/>
+                <w:sz w:val="16"/>
+                <w:szCs w:val="16"/>
+              </w:rPr>
+              <w:t>4</w:t>
+            </w:r>
+          </w:p>
+        </w:tc>
+        <w:tc>
+          <w:tcPr>
+            <w:tcW w:w="0" w:type="auto"/>
+          </w:tcPr>
+          <w:p>
+            <w:pPr>
+              <w:pStyle w:val="ListParagraph"/>
+              <w:numPr>
+                <w:ilvl w:val="0"/>
+                <w:numId w:val="13"/>
+              </w:numPr>
+              <w:rPr>
+                <w:rFonts w:ascii="BankGothic Md BT" w:hAnsi="BankGothic Md BT"/>
+                <w:sz w:val="16"/>
+                <w:szCs w:val="16"/>
+              </w:rPr>
+            </w:pPr>
+            <w:r>
+              <w:rPr>
+                <w:rFonts w:ascii="BankGothic Md BT" w:hAnsi="BankGothic Md BT"/>
+                <w:sz w:val="16"/>
+                <w:szCs w:val="16"/>
+              </w:rPr>
+              <w:t>Turret</w:t>
+            </w:r>
+          </w:p>
+        </w:tc>
+        <w:tc>
+          <w:tcPr>
+            <w:tcW w:w="0" w:type="auto"/>
+          </w:tcPr>
+          <w:p>
+            <w:pPr>
+              <w:pStyle w:val="ListParagraph"/>
+              <w:numPr>
+                <w:ilvl w:val="0"/>
+                <w:numId w:val="12"/>
+              </w:numPr>
+              <w:rPr>
+                <w:rFonts w:ascii="BankGothic Md BT" w:hAnsi="BankGothic Md BT"/>
+                <w:sz w:val="16"/>
+                <w:szCs w:val="16"/>
+              </w:rPr>
+            </w:pPr>
+            <w:r>
+              <w:rPr>
+                <w:rFonts w:ascii="BankGothic Md BT" w:hAnsi="BankGothic Md BT"/>
+                <w:sz w:val="16"/>
+                <w:szCs w:val="16"/>
+              </w:rPr>
+              <w:t>+1 DCV</w:t>
+            </w:r>
+          </w:p>
+          <w:p>
+            <w:pPr>
+              <w:pStyle w:val="ListParagraph"/>
+              <w:numPr>
+                <w:ilvl w:val="0"/>
+                <w:numId w:val="12"/>
+              </w:numPr>
+              <w:rPr>
+                <w:rFonts w:ascii="BankGothic Md BT" w:hAnsi="BankGothic Md BT"/>
+                <w:sz w:val="16"/>
+                <w:szCs w:val="16"/>
+              </w:rPr>
+            </w:pPr>
+            <w:r>
+              <w:rPr>
+                <w:rFonts w:ascii="BankGothic Md BT" w:hAnsi="BankGothic Md BT"/>
+                <w:sz w:val="16"/>
+                <w:szCs w:val="16"/>
+              </w:rPr>
+              <w:t>Allows sys ops skill to perform one of the following</w:t>
             </w:r>
           </w:p>
           <w:p>
@@ -11123,6 +11702,68 @@
                 <w:szCs w:val="16"/>
                 <w:u w:val="single"/>
               </w:rPr>
+              <w:t>Break Locks</w:t>
+            </w:r>
+            <w:r>
+              <w:rPr>
+                <w:rFonts w:ascii="BankGothic Md BT" w:hAnsi="BankGothic Md BT"/>
+                <w:sz w:val="16"/>
+                <w:szCs w:val="16"/>
+              </w:rPr>
+              <w:t xml:space="preserve"> – Enemy ship loses fire control and cannot fire until they make an opposed sys ops roll</w:t>
+            </w:r>
+          </w:p>
+          <w:p>
+            <w:pPr>
+              <w:pStyle w:val="ListParagraph"/>
+              <w:numPr>
+                <w:ilvl w:val="1"/>
+                <w:numId w:val="12"/>
+              </w:numPr>
+              <w:rPr>
+                <w:rFonts w:ascii="BankGothic Md BT" w:hAnsi="BankGothic Md BT"/>
+                <w:sz w:val="16"/>
+                <w:szCs w:val="16"/>
+              </w:rPr>
+            </w:pPr>
+            <w:r>
+              <w:rPr>
+                <w:rFonts w:ascii="BankGothic Md BT" w:hAnsi="BankGothic Md BT"/>
+                <w:sz w:val="16"/>
+                <w:szCs w:val="16"/>
+                <w:u w:val="single"/>
+              </w:rPr>
+              <w:t>Enhance Fire Control</w:t>
+            </w:r>
+            <w:r>
+              <w:rPr>
+                <w:rFonts w:ascii="BankGothic Md BT" w:hAnsi="BankGothic Md BT"/>
+                <w:sz w:val="16"/>
+                <w:szCs w:val="16"/>
+              </w:rPr>
+              <w:t xml:space="preserve"> -- +1 ocv to an ally within 10”</w:t>
+            </w:r>
+          </w:p>
+          <w:p>
+            <w:pPr>
+              <w:pStyle w:val="ListParagraph"/>
+              <w:numPr>
+                <w:ilvl w:val="1"/>
+                <w:numId w:val="12"/>
+              </w:numPr>
+              <w:rPr>
+                <w:rFonts w:ascii="BankGothic Md BT" w:hAnsi="BankGothic Md BT"/>
+                <w:sz w:val="16"/>
+                <w:szCs w:val="16"/>
+              </w:rPr>
+            </w:pPr>
+            <w:r>
+              <w:rPr>
+                <w:rFonts w:ascii="BankGothic Md BT" w:hAnsi="BankGothic Md BT"/>
+                <w:sz w:val="16"/>
+                <w:szCs w:val="16"/>
+                <w:u w:val="single"/>
+              </w:rPr>
               <w:t>Static Protect</w:t>
             </w:r>
             <w:r>
@@ -11155,15 +11796,7 @@
                 <w:sz w:val="16"/>
                 <w:szCs w:val="16"/>
               </w:rPr>
-              <w:t xml:space="preserve">Lateral </w:t>
-            </w:r>
-            <w:r>
-              <w:rPr>
-                <w:rFonts w:ascii="BankGothic Md BT" w:hAnsi="BankGothic Md BT"/>
-                <w:sz w:val="16"/>
-                <w:szCs w:val="16"/>
-              </w:rPr>
-              <w:t>Booster</w:t>
+              <w:t>Emergency Thrusters</w:t>
             </w:r>
           </w:p>
         </w:tc>
@@ -11186,7 +11819,7 @@
                 <w:sz w:val="16"/>
                 <w:szCs w:val="16"/>
               </w:rPr>
-              <w:t>3</w:t>
+              <w:t>2</w:t>
             </w:r>
           </w:p>
         </w:tc>
@@ -11213,28 +11846,6 @@
                 <w:sz w:val="16"/>
                 <w:szCs w:val="16"/>
               </w:rPr>
-              <w:t>Body</w:t>
-            </w:r>
-          </w:p>
-          <w:p>
-            <w:pPr>
-              <w:pStyle w:val="ListParagraph"/>
-              <w:numPr>
-                <w:ilvl w:val="0"/>
-                <w:numId w:val="13"/>
-              </w:numPr>
-              <w:rPr>
-                <w:rFonts w:ascii="BankGothic Md BT" w:hAnsi="BankGothic Md BT"/>
-                <w:sz w:val="16"/>
-                <w:szCs w:val="16"/>
-              </w:rPr>
-            </w:pPr>
-            <w:r>
-              <w:rPr>
-                <w:rFonts w:ascii="BankGothic Md BT" w:hAnsi="BankGothic Md BT"/>
-                <w:sz w:val="16"/>
-                <w:szCs w:val="16"/>
-              </w:rPr>
               <w:t>Engine</w:t>
             </w:r>
           </w:p>
@@ -11262,15 +11873,7 @@
                 <w:sz w:val="16"/>
                 <w:szCs w:val="16"/>
               </w:rPr>
-              <w:t>Allow 1” movement from side to side</w:t>
-            </w:r>
-            <w:r>
-              <w:rPr>
-                <w:rFonts w:ascii="BankGothic Md BT" w:hAnsi="BankGothic Md BT"/>
-                <w:sz w:val="16"/>
-                <w:szCs w:val="16"/>
-              </w:rPr>
-              <w:t xml:space="preserve"> at any time during your move</w:t>
+              <w:t>Can increase/decrease speed by 2 with no maneuver</w:t>
             </w:r>
           </w:p>
           <w:p>
@@ -11292,7 +11895,29 @@
                 <w:sz w:val="16"/>
                 <w:szCs w:val="16"/>
               </w:rPr>
-              <w:t>Limited Uses (4)</w:t>
+              <w:t>Can increase/decrease speed by 3 with a pilot/mechanic roll and a maneuver</w:t>
+            </w:r>
+          </w:p>
+          <w:p>
+            <w:pPr>
+              <w:pStyle w:val="ListParagraph"/>
+              <w:numPr>
+                <w:ilvl w:val="0"/>
+                <w:numId w:val="12"/>
+              </w:numPr>
+              <w:rPr>
+                <w:rFonts w:ascii="BankGothic Md BT" w:hAnsi="BankGothic Md BT"/>
+                <w:sz w:val="16"/>
+                <w:szCs w:val="16"/>
+              </w:rPr>
+            </w:pPr>
+            <w:r>
+              <w:rPr>
+                <w:rFonts w:ascii="BankGothic Md BT" w:hAnsi="BankGothic Md BT"/>
+                <w:sz w:val="16"/>
+                <w:szCs w:val="16"/>
+              </w:rPr>
+              <w:t>Limited uses (4)</w:t>
             </w:r>
           </w:p>
         </w:tc>
@@ -11316,7 +11941,7 @@
                 <w:sz w:val="16"/>
                 <w:szCs w:val="16"/>
               </w:rPr>
-              <w:t>Reload Rack</w:t>
+              <w:t>HUD, Positional</w:t>
             </w:r>
           </w:p>
         </w:tc>
@@ -11339,7 +11964,7 @@
                 <w:sz w:val="16"/>
                 <w:szCs w:val="16"/>
               </w:rPr>
-              <w:t>0/4</w:t>
+              <w:t>2</w:t>
             </w:r>
           </w:p>
         </w:tc>
@@ -11366,7 +11991,7 @@
                 <w:sz w:val="16"/>
                 <w:szCs w:val="16"/>
               </w:rPr>
-              <w:t>Body</w:t>
+              <w:t>Bridge</w:t>
             </w:r>
           </w:p>
         </w:tc>
@@ -11393,45 +12018,7 @@
                 <w:sz w:val="16"/>
                 <w:szCs w:val="16"/>
               </w:rPr>
-              <w:t>Carries an additional magazine of</w:t>
-            </w:r>
-            <w:r>
-              <w:rPr>
-                <w:rFonts w:ascii="BankGothic Md BT" w:hAnsi="BankGothic Md BT"/>
-                <w:sz w:val="16"/>
-                <w:szCs w:val="16"/>
-              </w:rPr>
-              <w:t xml:space="preserve"> ammo for a limited use</w:t>
-            </w:r>
-            <w:r>
-              <w:rPr>
-                <w:rFonts w:ascii="BankGothic Md BT" w:hAnsi="BankGothic Md BT"/>
-                <w:sz w:val="16"/>
-                <w:szCs w:val="16"/>
-              </w:rPr>
-              <w:t xml:space="preserve"> weapon</w:t>
-            </w:r>
-          </w:p>
-          <w:p>
-            <w:pPr>
-              <w:pStyle w:val="ListParagraph"/>
-              <w:numPr>
-                <w:ilvl w:val="0"/>
-                <w:numId w:val="12"/>
-              </w:numPr>
-              <w:rPr>
-                <w:rFonts w:ascii="BankGothic Md BT" w:hAnsi="BankGothic Md BT"/>
-                <w:sz w:val="16"/>
-                <w:szCs w:val="16"/>
-              </w:rPr>
-            </w:pPr>
-            <w:r>
-              <w:rPr>
-                <w:rFonts w:ascii="BankGothic Md BT" w:hAnsi="BankGothic Md BT"/>
-                <w:sz w:val="16"/>
-                <w:szCs w:val="16"/>
-              </w:rPr>
-              <w:t>Takes 4 power and a full round to reload</w:t>
+              <w:t>Once per round, during your move, you may make a 12- roll to adjust your ship’s position by 1”</w:t>
             </w:r>
           </w:p>
         </w:tc>
@@ -11455,7 +12042,7 @@
                 <w:sz w:val="16"/>
                 <w:szCs w:val="16"/>
               </w:rPr>
-              <w:t>Sand Caster</w:t>
+              <w:t>HUD, Tactical</w:t>
             </w:r>
           </w:p>
         </w:tc>
@@ -11478,7 +12065,7 @@
                 <w:sz w:val="16"/>
                 <w:szCs w:val="16"/>
               </w:rPr>
-              <w:t>1</w:t>
+              <w:t>2</w:t>
             </w:r>
           </w:p>
         </w:tc>
@@ -11505,29 +12092,7 @@
                 <w:sz w:val="16"/>
                 <w:szCs w:val="16"/>
               </w:rPr>
-              <w:t>Body</w:t>
-            </w:r>
-          </w:p>
-          <w:p>
-            <w:pPr>
-              <w:pStyle w:val="ListParagraph"/>
-              <w:numPr>
-                <w:ilvl w:val="0"/>
-                <w:numId w:val="13"/>
-              </w:numPr>
-              <w:rPr>
-                <w:rFonts w:ascii="BankGothic Md BT" w:hAnsi="BankGothic Md BT"/>
-                <w:sz w:val="16"/>
-                <w:szCs w:val="16"/>
-              </w:rPr>
-            </w:pPr>
-            <w:r>
-              <w:rPr>
-                <w:rFonts w:ascii="BankGothic Md BT" w:hAnsi="BankGothic Md BT"/>
-                <w:sz w:val="16"/>
-                <w:szCs w:val="16"/>
-              </w:rPr>
-              <w:t>Turret</w:t>
+              <w:t>Bridge</w:t>
             </w:r>
           </w:p>
         </w:tc>
@@ -11554,67 +12119,31 @@
                 <w:sz w:val="16"/>
                 <w:szCs w:val="16"/>
               </w:rPr>
-              <w:t>Creates 3” radius cloud of sand centered on a hex up to 3” away from your ship</w:t>
-            </w:r>
-          </w:p>
-          <w:p>
-            <w:pPr>
-              <w:pStyle w:val="ListParagraph"/>
-              <w:numPr>
-                <w:ilvl w:val="0"/>
-                <w:numId w:val="12"/>
-              </w:numPr>
-              <w:rPr>
-                <w:rFonts w:ascii="BankGothic Md BT" w:hAnsi="BankGothic Md BT"/>
-                <w:sz w:val="16"/>
-                <w:szCs w:val="16"/>
-              </w:rPr>
-            </w:pPr>
-            <w:r>
-              <w:rPr>
-                <w:rFonts w:ascii="BankGothic Md BT" w:hAnsi="BankGothic Md BT"/>
-                <w:sz w:val="16"/>
-                <w:szCs w:val="16"/>
-              </w:rPr>
-              <w:t>Beams</w:t>
-            </w:r>
-            <w:r>
-              <w:rPr>
-                <w:rFonts w:ascii="BankGothic Md BT" w:hAnsi="BankGothic Md BT"/>
-                <w:sz w:val="16"/>
-                <w:szCs w:val="16"/>
-              </w:rPr>
-              <w:t>/Torpedos</w:t>
-            </w:r>
-            <w:r>
-              <w:rPr>
-                <w:rFonts w:ascii="BankGothic Md BT" w:hAnsi="BankGothic Md BT"/>
-                <w:sz w:val="16"/>
-                <w:szCs w:val="16"/>
-              </w:rPr>
-              <w:t xml:space="preserve"> that fire through the cloud take -1 dc/hex</w:t>
-            </w:r>
-          </w:p>
-          <w:p>
-            <w:pPr>
-              <w:pStyle w:val="ListParagraph"/>
-              <w:numPr>
-                <w:ilvl w:val="0"/>
-                <w:numId w:val="12"/>
-              </w:numPr>
-              <w:rPr>
-                <w:rFonts w:ascii="BankGothic Md BT" w:hAnsi="BankGothic Md BT"/>
-                <w:sz w:val="16"/>
-                <w:szCs w:val="16"/>
-              </w:rPr>
-            </w:pPr>
-            <w:r>
-              <w:rPr>
-                <w:rFonts w:ascii="BankGothic Md BT" w:hAnsi="BankGothic Md BT"/>
-                <w:sz w:val="16"/>
-                <w:szCs w:val="16"/>
-              </w:rPr>
-              <w:t>Limited uses (4)</w:t>
+              <w:t>Eac</w:t>
+            </w:r>
+            <w:r>
+              <w:rPr>
+                <w:rFonts w:ascii="BankGothic Md BT" w:hAnsi="BankGothic Md BT"/>
+                <w:sz w:val="16"/>
+                <w:szCs w:val="16"/>
+              </w:rPr>
+              <w:t>h round choose to take +1 OCV,</w:t>
+            </w:r>
+            <w:r>
+              <w:rPr>
+                <w:rFonts w:ascii="BankGothic Md BT" w:hAnsi="BankGothic Md BT"/>
+                <w:sz w:val="16"/>
+                <w:szCs w:val="16"/>
+              </w:rPr>
+              <w:t xml:space="preserve"> +1 DCV</w:t>
+            </w:r>
+            <w:r>
+              <w:rPr>
+                <w:rFonts w:ascii="BankGothic Md BT" w:hAnsi="BankGothic Md BT"/>
+                <w:sz w:val="16"/>
+                <w:szCs w:val="16"/>
+              </w:rPr>
+              <w:t xml:space="preserve"> or +1 damage</w:t>
             </w:r>
           </w:p>
         </w:tc>
@@ -11638,7 +12167,7 @@
                 <w:sz w:val="16"/>
                 <w:szCs w:val="16"/>
               </w:rPr>
-              <w:t>Shield I</w:t>
+              <w:t>HUD, Weapon Link</w:t>
             </w:r>
           </w:p>
         </w:tc>
@@ -11661,7 +12190,7 @@
                 <w:sz w:val="16"/>
                 <w:szCs w:val="16"/>
               </w:rPr>
-              <w:t>3</w:t>
+              <w:t>2</w:t>
             </w:r>
           </w:p>
         </w:tc>
@@ -11688,75 +12217,9 @@
                 <w:sz w:val="16"/>
                 <w:szCs w:val="16"/>
               </w:rPr>
-              <w:t>Body</w:t>
-            </w:r>
-          </w:p>
-          <w:p>
-            <w:pPr>
-              <w:pStyle w:val="ListParagraph"/>
-              <w:numPr>
-                <w:ilvl w:val="0"/>
-                <w:numId w:val="13"/>
-              </w:numPr>
-              <w:rPr>
-                <w:rFonts w:ascii="BankGothic Md BT" w:hAnsi="BankGothic Md BT"/>
-                <w:sz w:val="16"/>
-                <w:szCs w:val="16"/>
-              </w:rPr>
-            </w:pPr>
-            <w:r>
-              <w:rPr>
-                <w:rFonts w:ascii="BankGothic Md BT" w:hAnsi="BankGothic Md BT"/>
-                <w:sz w:val="16"/>
-                <w:szCs w:val="16"/>
-              </w:rPr>
-              <w:t>Engine</w:t>
-            </w:r>
-          </w:p>
-          <w:p>
-            <w:pPr>
-              <w:pStyle w:val="ListParagraph"/>
-              <w:numPr>
-                <w:ilvl w:val="0"/>
-                <w:numId w:val="13"/>
-              </w:numPr>
-              <w:rPr>
-                <w:rFonts w:ascii="BankGothic Md BT" w:hAnsi="BankGothic Md BT"/>
-                <w:sz w:val="16"/>
-                <w:szCs w:val="16"/>
-              </w:rPr>
-            </w:pPr>
-            <w:r>
-              <w:rPr>
-                <w:rFonts w:ascii="BankGothic Md BT" w:hAnsi="BankGothic Md BT"/>
-                <w:sz w:val="16"/>
-                <w:szCs w:val="16"/>
-              </w:rPr>
               <w:t>Bridge</w:t>
             </w:r>
           </w:p>
-          <w:p>
-            <w:pPr>
-              <w:pStyle w:val="ListParagraph"/>
-              <w:numPr>
-                <w:ilvl w:val="0"/>
-                <w:numId w:val="13"/>
-              </w:numPr>
-              <w:rPr>
-                <w:rFonts w:ascii="BankGothic Md BT" w:hAnsi="BankGothic Md BT"/>
-                <w:sz w:val="16"/>
-                <w:szCs w:val="16"/>
-              </w:rPr>
-            </w:pPr>
-            <w:r>
-              <w:rPr>
-                <w:rFonts w:ascii="BankGothic Md BT" w:hAnsi="BankGothic Md BT"/>
-                <w:sz w:val="16"/>
-                <w:szCs w:val="16"/>
-              </w:rPr>
-              <w:t>Turret</w:t>
-            </w:r>
-          </w:p>
         </w:tc>
         <w:tc>
           <w:tcPr>
@@ -11781,51 +12244,7 @@
                 <w:sz w:val="16"/>
                 <w:szCs w:val="16"/>
               </w:rPr>
-              <w:t>Ablative shield that absorbs 10 points of damage</w:t>
-            </w:r>
-          </w:p>
-          <w:p>
-            <w:pPr>
-              <w:pStyle w:val="ListParagraph"/>
-              <w:numPr>
-                <w:ilvl w:val="0"/>
-                <w:numId w:val="12"/>
-              </w:numPr>
-              <w:rPr>
-                <w:rFonts w:ascii="BankGothic Md BT" w:hAnsi="BankGothic Md BT"/>
-                <w:sz w:val="16"/>
-                <w:szCs w:val="16"/>
-              </w:rPr>
-            </w:pPr>
-            <w:r>
-              <w:rPr>
-                <w:rFonts w:ascii="BankGothic Md BT" w:hAnsi="BankGothic Md BT"/>
-                <w:sz w:val="16"/>
-                <w:szCs w:val="16"/>
-              </w:rPr>
-              <w:t>Recharges 1/2d6 each round</w:t>
-            </w:r>
-          </w:p>
-          <w:p>
-            <w:pPr>
-              <w:pStyle w:val="ListParagraph"/>
-              <w:numPr>
-                <w:ilvl w:val="0"/>
-                <w:numId w:val="12"/>
-              </w:numPr>
-              <w:rPr>
-                <w:rFonts w:ascii="BankGothic Md BT" w:hAnsi="BankGothic Md BT"/>
-                <w:sz w:val="16"/>
-                <w:szCs w:val="16"/>
-              </w:rPr>
-            </w:pPr>
-            <w:r>
-              <w:rPr>
-                <w:rFonts w:ascii="BankGothic Md BT" w:hAnsi="BankGothic Md BT"/>
-                <w:sz w:val="16"/>
-                <w:szCs w:val="16"/>
-              </w:rPr>
-              <w:t>Can be overcharged +1 recharge for +1 pow</w:t>
+              <w:t>Allows linking of two weapons of the same type so they may be fired together without penalty</w:t>
             </w:r>
           </w:p>
         </w:tc>
@@ -11849,6 +12268,779 @@
                 <w:sz w:val="16"/>
                 <w:szCs w:val="16"/>
               </w:rPr>
+              <w:t>Lateral Booster</w:t>
+            </w:r>
+          </w:p>
+        </w:tc>
+        <w:tc>
+          <w:tcPr>
+            <w:tcW w:w="0" w:type="auto"/>
+          </w:tcPr>
+          <w:p>
+            <w:pPr>
+              <w:jc w:val="right"/>
+              <w:rPr>
+                <w:rFonts w:ascii="BankGothic Md BT" w:hAnsi="BankGothic Md BT"/>
+                <w:sz w:val="16"/>
+                <w:szCs w:val="16"/>
+              </w:rPr>
+            </w:pPr>
+            <w:r>
+              <w:rPr>
+                <w:rFonts w:ascii="BankGothic Md BT" w:hAnsi="BankGothic Md BT"/>
+                <w:sz w:val="16"/>
+                <w:szCs w:val="16"/>
+              </w:rPr>
+              <w:t>3</w:t>
+            </w:r>
+          </w:p>
+        </w:tc>
+        <w:tc>
+          <w:tcPr>
+            <w:tcW w:w="0" w:type="auto"/>
+          </w:tcPr>
+          <w:p>
+            <w:pPr>
+              <w:pStyle w:val="ListParagraph"/>
+              <w:numPr>
+                <w:ilvl w:val="0"/>
+                <w:numId w:val="13"/>
+              </w:numPr>
+              <w:rPr>
+                <w:rFonts w:ascii="BankGothic Md BT" w:hAnsi="BankGothic Md BT"/>
+                <w:sz w:val="16"/>
+                <w:szCs w:val="16"/>
+              </w:rPr>
+            </w:pPr>
+            <w:r>
+              <w:rPr>
+                <w:rFonts w:ascii="BankGothic Md BT" w:hAnsi="BankGothic Md BT"/>
+                <w:sz w:val="16"/>
+                <w:szCs w:val="16"/>
+              </w:rPr>
+              <w:t>Body</w:t>
+            </w:r>
+          </w:p>
+          <w:p>
+            <w:pPr>
+              <w:pStyle w:val="ListParagraph"/>
+              <w:numPr>
+                <w:ilvl w:val="0"/>
+                <w:numId w:val="13"/>
+              </w:numPr>
+              <w:rPr>
+                <w:rFonts w:ascii="BankGothic Md BT" w:hAnsi="BankGothic Md BT"/>
+                <w:sz w:val="16"/>
+                <w:szCs w:val="16"/>
+              </w:rPr>
+            </w:pPr>
+            <w:r>
+              <w:rPr>
+                <w:rFonts w:ascii="BankGothic Md BT" w:hAnsi="BankGothic Md BT"/>
+                <w:sz w:val="16"/>
+                <w:szCs w:val="16"/>
+              </w:rPr>
+              <w:t>Engine</w:t>
+            </w:r>
+          </w:p>
+        </w:tc>
+        <w:tc>
+          <w:tcPr>
+            <w:tcW w:w="0" w:type="auto"/>
+          </w:tcPr>
+          <w:p>
+            <w:pPr>
+              <w:pStyle w:val="ListParagraph"/>
+              <w:numPr>
+                <w:ilvl w:val="0"/>
+                <w:numId w:val="12"/>
+              </w:numPr>
+              <w:rPr>
+                <w:rFonts w:ascii="BankGothic Md BT" w:hAnsi="BankGothic Md BT"/>
+                <w:sz w:val="16"/>
+                <w:szCs w:val="16"/>
+              </w:rPr>
+            </w:pPr>
+            <w:r>
+              <w:rPr>
+                <w:rFonts w:ascii="BankGothic Md BT" w:hAnsi="BankGothic Md BT"/>
+                <w:sz w:val="16"/>
+                <w:szCs w:val="16"/>
+              </w:rPr>
+              <w:t>Allow 1” movement from side to side at any time during your move</w:t>
+            </w:r>
+          </w:p>
+          <w:p>
+            <w:pPr>
+              <w:pStyle w:val="ListParagraph"/>
+              <w:numPr>
+                <w:ilvl w:val="0"/>
+                <w:numId w:val="12"/>
+              </w:numPr>
+              <w:rPr>
+                <w:rFonts w:ascii="BankGothic Md BT" w:hAnsi="BankGothic Md BT"/>
+                <w:sz w:val="16"/>
+                <w:szCs w:val="16"/>
+              </w:rPr>
+            </w:pPr>
+            <w:r>
+              <w:rPr>
+                <w:rFonts w:ascii="BankGothic Md BT" w:hAnsi="BankGothic Md BT"/>
+                <w:sz w:val="16"/>
+                <w:szCs w:val="16"/>
+              </w:rPr>
+              <w:t>Limited Uses (4)</w:t>
+            </w:r>
+          </w:p>
+        </w:tc>
+      </w:tr>
+      <w:tr>
+        <w:tc>
+          <w:tcPr>
+            <w:tcW w:w="1594" w:type="dxa"/>
+          </w:tcPr>
+          <w:p>
+            <w:pPr>
+              <w:rPr>
+                <w:rFonts w:ascii="BankGothic Md BT" w:hAnsi="BankGothic Md BT"/>
+                <w:sz w:val="16"/>
+                <w:szCs w:val="16"/>
+              </w:rPr>
+            </w:pPr>
+            <w:r>
+              <w:rPr>
+                <w:rFonts w:ascii="BankGothic Md BT" w:hAnsi="BankGothic Md BT"/>
+                <w:sz w:val="16"/>
+                <w:szCs w:val="16"/>
+              </w:rPr>
+              <w:t>Reload Rack</w:t>
+            </w:r>
+          </w:p>
+        </w:tc>
+        <w:tc>
+          <w:tcPr>
+            <w:tcW w:w="0" w:type="auto"/>
+          </w:tcPr>
+          <w:p>
+            <w:pPr>
+              <w:jc w:val="right"/>
+              <w:rPr>
+                <w:rFonts w:ascii="BankGothic Md BT" w:hAnsi="BankGothic Md BT"/>
+                <w:sz w:val="16"/>
+                <w:szCs w:val="16"/>
+              </w:rPr>
+            </w:pPr>
+            <w:r>
+              <w:rPr>
+                <w:rFonts w:ascii="BankGothic Md BT" w:hAnsi="BankGothic Md BT"/>
+                <w:sz w:val="16"/>
+                <w:szCs w:val="16"/>
+              </w:rPr>
+              <w:t>0/4</w:t>
+            </w:r>
+          </w:p>
+        </w:tc>
+        <w:tc>
+          <w:tcPr>
+            <w:tcW w:w="0" w:type="auto"/>
+          </w:tcPr>
+          <w:p>
+            <w:pPr>
+              <w:pStyle w:val="ListParagraph"/>
+              <w:numPr>
+                <w:ilvl w:val="0"/>
+                <w:numId w:val="13"/>
+              </w:numPr>
+              <w:rPr>
+                <w:rFonts w:ascii="BankGothic Md BT" w:hAnsi="BankGothic Md BT"/>
+                <w:sz w:val="16"/>
+                <w:szCs w:val="16"/>
+              </w:rPr>
+            </w:pPr>
+            <w:r>
+              <w:rPr>
+                <w:rFonts w:ascii="BankGothic Md BT" w:hAnsi="BankGothic Md BT"/>
+                <w:sz w:val="16"/>
+                <w:szCs w:val="16"/>
+              </w:rPr>
+              <w:t>Body</w:t>
+            </w:r>
+          </w:p>
+        </w:tc>
+        <w:tc>
+          <w:tcPr>
+            <w:tcW w:w="0" w:type="auto"/>
+          </w:tcPr>
+          <w:p>
+            <w:pPr>
+              <w:pStyle w:val="ListParagraph"/>
+              <w:numPr>
+                <w:ilvl w:val="0"/>
+                <w:numId w:val="12"/>
+              </w:numPr>
+              <w:rPr>
+                <w:rFonts w:ascii="BankGothic Md BT" w:hAnsi="BankGothic Md BT"/>
+                <w:sz w:val="16"/>
+                <w:szCs w:val="16"/>
+              </w:rPr>
+            </w:pPr>
+            <w:r>
+              <w:rPr>
+                <w:rFonts w:ascii="BankGothic Md BT" w:hAnsi="BankGothic Md BT"/>
+                <w:sz w:val="16"/>
+                <w:szCs w:val="16"/>
+              </w:rPr>
+              <w:t>Carries an additional magazine of ammo for a limited use weapon</w:t>
+            </w:r>
+          </w:p>
+          <w:p>
+            <w:pPr>
+              <w:pStyle w:val="ListParagraph"/>
+              <w:numPr>
+                <w:ilvl w:val="0"/>
+                <w:numId w:val="12"/>
+              </w:numPr>
+              <w:rPr>
+                <w:rFonts w:ascii="BankGothic Md BT" w:hAnsi="BankGothic Md BT"/>
+                <w:sz w:val="16"/>
+                <w:szCs w:val="16"/>
+              </w:rPr>
+            </w:pPr>
+            <w:r>
+              <w:rPr>
+                <w:rFonts w:ascii="BankGothic Md BT" w:hAnsi="BankGothic Md BT"/>
+                <w:sz w:val="16"/>
+                <w:szCs w:val="16"/>
+              </w:rPr>
+              <w:t>Takes 4 power and a full round to reload</w:t>
+            </w:r>
+          </w:p>
+        </w:tc>
+      </w:tr>
+      <w:tr>
+        <w:tc>
+          <w:tcPr>
+            <w:tcW w:w="1594" w:type="dxa"/>
+          </w:tcPr>
+          <w:p>
+            <w:pPr>
+              <w:rPr>
+                <w:rFonts w:ascii="BankGothic Md BT" w:hAnsi="BankGothic Md BT"/>
+                <w:sz w:val="16"/>
+                <w:szCs w:val="16"/>
+              </w:rPr>
+            </w:pPr>
+            <w:r>
+              <w:rPr>
+                <w:rFonts w:ascii="BankGothic Md BT" w:hAnsi="BankGothic Md BT"/>
+                <w:sz w:val="16"/>
+                <w:szCs w:val="16"/>
+              </w:rPr>
+              <w:t>Sand Caster</w:t>
+            </w:r>
+          </w:p>
+        </w:tc>
+        <w:tc>
+          <w:tcPr>
+            <w:tcW w:w="0" w:type="auto"/>
+          </w:tcPr>
+          <w:p>
+            <w:pPr>
+              <w:jc w:val="right"/>
+              <w:rPr>
+                <w:rFonts w:ascii="BankGothic Md BT" w:hAnsi="BankGothic Md BT"/>
+                <w:sz w:val="16"/>
+                <w:szCs w:val="16"/>
+              </w:rPr>
+            </w:pPr>
+            <w:r>
+              <w:rPr>
+                <w:rFonts w:ascii="BankGothic Md BT" w:hAnsi="BankGothic Md BT"/>
+                <w:sz w:val="16"/>
+                <w:szCs w:val="16"/>
+              </w:rPr>
+              <w:t>1</w:t>
+            </w:r>
+          </w:p>
+        </w:tc>
+        <w:tc>
+          <w:tcPr>
+            <w:tcW w:w="0" w:type="auto"/>
+          </w:tcPr>
+          <w:p>
+            <w:pPr>
+              <w:pStyle w:val="ListParagraph"/>
+              <w:numPr>
+                <w:ilvl w:val="0"/>
+                <w:numId w:val="13"/>
+              </w:numPr>
+              <w:rPr>
+                <w:rFonts w:ascii="BankGothic Md BT" w:hAnsi="BankGothic Md BT"/>
+                <w:sz w:val="16"/>
+                <w:szCs w:val="16"/>
+              </w:rPr>
+            </w:pPr>
+            <w:r>
+              <w:rPr>
+                <w:rFonts w:ascii="BankGothic Md BT" w:hAnsi="BankGothic Md BT"/>
+                <w:sz w:val="16"/>
+                <w:szCs w:val="16"/>
+              </w:rPr>
+              <w:t>Body</w:t>
+            </w:r>
+          </w:p>
+          <w:p>
+            <w:pPr>
+              <w:pStyle w:val="ListParagraph"/>
+              <w:numPr>
+                <w:ilvl w:val="0"/>
+                <w:numId w:val="13"/>
+              </w:numPr>
+              <w:rPr>
+                <w:rFonts w:ascii="BankGothic Md BT" w:hAnsi="BankGothic Md BT"/>
+                <w:sz w:val="16"/>
+                <w:szCs w:val="16"/>
+              </w:rPr>
+            </w:pPr>
+            <w:r>
+              <w:rPr>
+                <w:rFonts w:ascii="BankGothic Md BT" w:hAnsi="BankGothic Md BT"/>
+                <w:sz w:val="16"/>
+                <w:szCs w:val="16"/>
+              </w:rPr>
+              <w:t>Turret</w:t>
+            </w:r>
+          </w:p>
+        </w:tc>
+        <w:tc>
+          <w:tcPr>
+            <w:tcW w:w="0" w:type="auto"/>
+          </w:tcPr>
+          <w:p>
+            <w:pPr>
+              <w:pStyle w:val="ListParagraph"/>
+              <w:numPr>
+                <w:ilvl w:val="0"/>
+                <w:numId w:val="12"/>
+              </w:numPr>
+              <w:rPr>
+                <w:rFonts w:ascii="BankGothic Md BT" w:hAnsi="BankGothic Md BT"/>
+                <w:sz w:val="16"/>
+                <w:szCs w:val="16"/>
+              </w:rPr>
+            </w:pPr>
+            <w:r>
+              <w:rPr>
+                <w:rFonts w:ascii="BankGothic Md BT" w:hAnsi="BankGothic Md BT"/>
+                <w:sz w:val="16"/>
+                <w:szCs w:val="16"/>
+              </w:rPr>
+              <w:t>Creates 3” radius cloud of sand centered on a hex up to 3” away from your ship</w:t>
+            </w:r>
+          </w:p>
+          <w:p>
+            <w:pPr>
+              <w:pStyle w:val="ListParagraph"/>
+              <w:numPr>
+                <w:ilvl w:val="0"/>
+                <w:numId w:val="12"/>
+              </w:numPr>
+              <w:rPr>
+                <w:rFonts w:ascii="BankGothic Md BT" w:hAnsi="BankGothic Md BT"/>
+                <w:sz w:val="16"/>
+                <w:szCs w:val="16"/>
+              </w:rPr>
+            </w:pPr>
+            <w:r>
+              <w:rPr>
+                <w:rFonts w:ascii="BankGothic Md BT" w:hAnsi="BankGothic Md BT"/>
+                <w:sz w:val="16"/>
+                <w:szCs w:val="16"/>
+              </w:rPr>
+              <w:t>Beams/Torpedos that fire through the cloud take -1 dc/hex</w:t>
+            </w:r>
+          </w:p>
+          <w:p>
+            <w:pPr>
+              <w:pStyle w:val="ListParagraph"/>
+              <w:numPr>
+                <w:ilvl w:val="0"/>
+                <w:numId w:val="12"/>
+              </w:numPr>
+              <w:rPr>
+                <w:rFonts w:ascii="BankGothic Md BT" w:hAnsi="BankGothic Md BT"/>
+                <w:sz w:val="16"/>
+                <w:szCs w:val="16"/>
+              </w:rPr>
+            </w:pPr>
+            <w:r>
+              <w:rPr>
+                <w:rFonts w:ascii="BankGothic Md BT" w:hAnsi="BankGothic Md BT"/>
+                <w:sz w:val="16"/>
+                <w:szCs w:val="16"/>
+              </w:rPr>
+              <w:t>Limited uses (4)</w:t>
+            </w:r>
+          </w:p>
+        </w:tc>
+      </w:tr>
+      <w:tr>
+        <w:tc>
+          <w:tcPr>
+            <w:tcW w:w="1594" w:type="dxa"/>
+          </w:tcPr>
+          <w:p>
+            <w:pPr>
+              <w:rPr>
+                <w:rFonts w:ascii="BankGothic Md BT" w:hAnsi="BankGothic Md BT"/>
+                <w:sz w:val="16"/>
+                <w:szCs w:val="16"/>
+              </w:rPr>
+            </w:pPr>
+            <w:r>
+              <w:rPr>
+                <w:rFonts w:ascii="BankGothic Md BT" w:hAnsi="BankGothic Md BT"/>
+                <w:sz w:val="16"/>
+                <w:szCs w:val="16"/>
+              </w:rPr>
+              <w:t>Shield Caster</w:t>
+            </w:r>
+          </w:p>
+        </w:tc>
+        <w:tc>
+          <w:tcPr>
+            <w:tcW w:w="0" w:type="auto"/>
+          </w:tcPr>
+          <w:p>
+            <w:pPr>
+              <w:jc w:val="right"/>
+              <w:rPr>
+                <w:rFonts w:ascii="BankGothic Md BT" w:hAnsi="BankGothic Md BT"/>
+                <w:sz w:val="16"/>
+                <w:szCs w:val="16"/>
+              </w:rPr>
+            </w:pPr>
+            <w:r>
+              <w:rPr>
+                <w:rFonts w:ascii="BankGothic Md BT" w:hAnsi="BankGothic Md BT"/>
+                <w:sz w:val="16"/>
+                <w:szCs w:val="16"/>
+              </w:rPr>
+              <w:t>6</w:t>
+            </w:r>
+          </w:p>
+        </w:tc>
+        <w:tc>
+          <w:tcPr>
+            <w:tcW w:w="0" w:type="auto"/>
+          </w:tcPr>
+          <w:p>
+            <w:pPr>
+              <w:pStyle w:val="ListParagraph"/>
+              <w:numPr>
+                <w:ilvl w:val="0"/>
+                <w:numId w:val="13"/>
+              </w:numPr>
+              <w:rPr>
+                <w:rFonts w:ascii="BankGothic Md BT" w:hAnsi="BankGothic Md BT"/>
+                <w:sz w:val="16"/>
+                <w:szCs w:val="16"/>
+              </w:rPr>
+            </w:pPr>
+            <w:r>
+              <w:rPr>
+                <w:rFonts w:ascii="BankGothic Md BT" w:hAnsi="BankGothic Md BT"/>
+                <w:sz w:val="16"/>
+                <w:szCs w:val="16"/>
+              </w:rPr>
+              <w:t>Turret</w:t>
+            </w:r>
+          </w:p>
+        </w:tc>
+        <w:tc>
+          <w:tcPr>
+            <w:tcW w:w="0" w:type="auto"/>
+          </w:tcPr>
+          <w:p>
+            <w:pPr>
+              <w:pStyle w:val="ListParagraph"/>
+              <w:numPr>
+                <w:ilvl w:val="0"/>
+                <w:numId w:val="12"/>
+              </w:numPr>
+              <w:rPr>
+                <w:rFonts w:ascii="BankGothic Md BT" w:hAnsi="BankGothic Md BT"/>
+                <w:sz w:val="16"/>
+                <w:szCs w:val="16"/>
+              </w:rPr>
+            </w:pPr>
+            <w:r>
+              <w:rPr>
+                <w:rFonts w:ascii="BankGothic Md BT" w:hAnsi="BankGothic Md BT"/>
+                <w:sz w:val="16"/>
+                <w:szCs w:val="16"/>
+              </w:rPr>
+              <w:t>Acts as shield I with the following modifications</w:t>
+            </w:r>
+          </w:p>
+          <w:p>
+            <w:pPr>
+              <w:pStyle w:val="ListParagraph"/>
+              <w:numPr>
+                <w:ilvl w:val="1"/>
+                <w:numId w:val="12"/>
+              </w:numPr>
+              <w:rPr>
+                <w:rFonts w:ascii="BankGothic Md BT" w:hAnsi="BankGothic Md BT"/>
+                <w:sz w:val="16"/>
+                <w:szCs w:val="16"/>
+              </w:rPr>
+            </w:pPr>
+            <w:r>
+              <w:rPr>
+                <w:rFonts w:ascii="BankGothic Md BT" w:hAnsi="BankGothic Md BT"/>
+                <w:sz w:val="16"/>
+                <w:szCs w:val="16"/>
+              </w:rPr>
+              <w:t>Takes sys ops roll to project onto an ally up to 10” away (range mod -1/4”)</w:t>
+            </w:r>
+          </w:p>
+        </w:tc>
+      </w:tr>
+      <w:tr>
+        <w:tc>
+          <w:tcPr>
+            <w:tcW w:w="1594" w:type="dxa"/>
+          </w:tcPr>
+          <w:p>
+            <w:pPr>
+              <w:rPr>
+                <w:rFonts w:ascii="BankGothic Md BT" w:hAnsi="BankGothic Md BT"/>
+                <w:sz w:val="16"/>
+                <w:szCs w:val="16"/>
+              </w:rPr>
+            </w:pPr>
+            <w:r>
+              <w:rPr>
+                <w:rFonts w:ascii="BankGothic Md BT" w:hAnsi="BankGothic Md BT"/>
+                <w:sz w:val="16"/>
+                <w:szCs w:val="16"/>
+              </w:rPr>
+              <w:t>Shield I</w:t>
+            </w:r>
+          </w:p>
+        </w:tc>
+        <w:tc>
+          <w:tcPr>
+            <w:tcW w:w="0" w:type="auto"/>
+          </w:tcPr>
+          <w:p>
+            <w:pPr>
+              <w:jc w:val="right"/>
+              <w:rPr>
+                <w:rFonts w:ascii="BankGothic Md BT" w:hAnsi="BankGothic Md BT"/>
+                <w:sz w:val="16"/>
+                <w:szCs w:val="16"/>
+              </w:rPr>
+            </w:pPr>
+            <w:r>
+              <w:rPr>
+                <w:rFonts w:ascii="BankGothic Md BT" w:hAnsi="BankGothic Md BT"/>
+                <w:sz w:val="16"/>
+                <w:szCs w:val="16"/>
+              </w:rPr>
+              <w:t>3</w:t>
+            </w:r>
+          </w:p>
+        </w:tc>
+        <w:tc>
+          <w:tcPr>
+            <w:tcW w:w="0" w:type="auto"/>
+          </w:tcPr>
+          <w:p>
+            <w:pPr>
+              <w:pStyle w:val="ListParagraph"/>
+              <w:numPr>
+                <w:ilvl w:val="0"/>
+                <w:numId w:val="13"/>
+              </w:numPr>
+              <w:rPr>
+                <w:rFonts w:ascii="BankGothic Md BT" w:hAnsi="BankGothic Md BT"/>
+                <w:sz w:val="16"/>
+                <w:szCs w:val="16"/>
+              </w:rPr>
+            </w:pPr>
+            <w:r>
+              <w:rPr>
+                <w:rFonts w:ascii="BankGothic Md BT" w:hAnsi="BankGothic Md BT"/>
+                <w:sz w:val="16"/>
+                <w:szCs w:val="16"/>
+              </w:rPr>
+              <w:t>Body</w:t>
+            </w:r>
+          </w:p>
+          <w:p>
+            <w:pPr>
+              <w:pStyle w:val="ListParagraph"/>
+              <w:numPr>
+                <w:ilvl w:val="0"/>
+                <w:numId w:val="13"/>
+              </w:numPr>
+              <w:rPr>
+                <w:rFonts w:ascii="BankGothic Md BT" w:hAnsi="BankGothic Md BT"/>
+                <w:sz w:val="16"/>
+                <w:szCs w:val="16"/>
+              </w:rPr>
+            </w:pPr>
+            <w:r>
+              <w:rPr>
+                <w:rFonts w:ascii="BankGothic Md BT" w:hAnsi="BankGothic Md BT"/>
+                <w:sz w:val="16"/>
+                <w:szCs w:val="16"/>
+              </w:rPr>
+              <w:t>Engine</w:t>
+            </w:r>
+          </w:p>
+          <w:p>
+            <w:pPr>
+              <w:pStyle w:val="ListParagraph"/>
+              <w:numPr>
+                <w:ilvl w:val="0"/>
+                <w:numId w:val="13"/>
+              </w:numPr>
+              <w:rPr>
+                <w:rFonts w:ascii="BankGothic Md BT" w:hAnsi="BankGothic Md BT"/>
+                <w:sz w:val="16"/>
+                <w:szCs w:val="16"/>
+              </w:rPr>
+            </w:pPr>
+            <w:r>
+              <w:rPr>
+                <w:rFonts w:ascii="BankGothic Md BT" w:hAnsi="BankGothic Md BT"/>
+                <w:sz w:val="16"/>
+                <w:szCs w:val="16"/>
+              </w:rPr>
+              <w:lastRenderedPageBreak/>
+              <w:t>Bridge</w:t>
+            </w:r>
+          </w:p>
+          <w:p>
+            <w:pPr>
+              <w:pStyle w:val="ListParagraph"/>
+              <w:numPr>
+                <w:ilvl w:val="0"/>
+                <w:numId w:val="13"/>
+              </w:numPr>
+              <w:rPr>
+                <w:rFonts w:ascii="BankGothic Md BT" w:hAnsi="BankGothic Md BT"/>
+                <w:sz w:val="16"/>
+                <w:szCs w:val="16"/>
+              </w:rPr>
+            </w:pPr>
+            <w:r>
+              <w:rPr>
+                <w:rFonts w:ascii="BankGothic Md BT" w:hAnsi="BankGothic Md BT"/>
+                <w:sz w:val="16"/>
+                <w:szCs w:val="16"/>
+              </w:rPr>
+              <w:t>Turret</w:t>
+            </w:r>
+          </w:p>
+        </w:tc>
+        <w:tc>
+          <w:tcPr>
+            <w:tcW w:w="0" w:type="auto"/>
+          </w:tcPr>
+          <w:p>
+            <w:pPr>
+              <w:pStyle w:val="ListParagraph"/>
+              <w:numPr>
+                <w:ilvl w:val="0"/>
+                <w:numId w:val="12"/>
+              </w:numPr>
+              <w:rPr>
+                <w:rFonts w:ascii="BankGothic Md BT" w:hAnsi="BankGothic Md BT"/>
+                <w:sz w:val="16"/>
+                <w:szCs w:val="16"/>
+              </w:rPr>
+            </w:pPr>
+            <w:r>
+              <w:rPr>
+                <w:rFonts w:ascii="BankGothic Md BT" w:hAnsi="BankGothic Md BT"/>
+                <w:sz w:val="16"/>
+                <w:szCs w:val="16"/>
+              </w:rPr>
+              <w:lastRenderedPageBreak/>
+              <w:t>Ablative shield that absorbs 10 points of damage</w:t>
+            </w:r>
+          </w:p>
+          <w:p>
+            <w:pPr>
+              <w:pStyle w:val="ListParagraph"/>
+              <w:numPr>
+                <w:ilvl w:val="0"/>
+                <w:numId w:val="12"/>
+              </w:numPr>
+              <w:rPr>
+                <w:rFonts w:ascii="BankGothic Md BT" w:hAnsi="BankGothic Md BT"/>
+                <w:sz w:val="16"/>
+                <w:szCs w:val="16"/>
+              </w:rPr>
+            </w:pPr>
+            <w:r>
+              <w:rPr>
+                <w:rFonts w:ascii="BankGothic Md BT" w:hAnsi="BankGothic Md BT"/>
+                <w:sz w:val="16"/>
+                <w:szCs w:val="16"/>
+              </w:rPr>
+              <w:t>Recharges 1/2d6 each round</w:t>
+            </w:r>
+          </w:p>
+          <w:p>
+            <w:pPr>
+              <w:pStyle w:val="ListParagraph"/>
+              <w:numPr>
+                <w:ilvl w:val="0"/>
+                <w:numId w:val="12"/>
+              </w:numPr>
+              <w:rPr>
+                <w:rFonts w:ascii="BankGothic Md BT" w:hAnsi="BankGothic Md BT"/>
+                <w:sz w:val="16"/>
+                <w:szCs w:val="16"/>
+              </w:rPr>
+            </w:pPr>
+            <w:r>
+              <w:rPr>
+                <w:rFonts w:ascii="BankGothic Md BT" w:hAnsi="BankGothic Md BT"/>
+                <w:sz w:val="16"/>
+                <w:szCs w:val="16"/>
+              </w:rPr>
+              <w:lastRenderedPageBreak/>
+              <w:t>Can be overcharged +1 recharge for +1 pow</w:t>
+            </w:r>
+          </w:p>
+        </w:tc>
+      </w:tr>
+      <w:tr>
+        <w:tc>
+          <w:tcPr>
+            <w:tcW w:w="1594" w:type="dxa"/>
+          </w:tcPr>
+          <w:p>
+            <w:pPr>
+              <w:rPr>
+                <w:rFonts w:ascii="BankGothic Md BT" w:hAnsi="BankGothic Md BT"/>
+                <w:sz w:val="16"/>
+                <w:szCs w:val="16"/>
+              </w:rPr>
+            </w:pPr>
+            <w:r>
+              <w:rPr>
+                <w:rFonts w:ascii="BankGothic Md BT" w:hAnsi="BankGothic Md BT"/>
+                <w:sz w:val="16"/>
+                <w:szCs w:val="16"/>
+              </w:rPr>
+              <w:lastRenderedPageBreak/>
               <w:t>Shield II</w:t>
             </w:r>
           </w:p>
@@ -13041,8 +14233,6 @@
               </w:rPr>
               <w:t>Gun</w:t>
             </w:r>
-            <w:bookmarkStart w:id="0" w:name="_GoBack"/>
-            <w:bookmarkEnd w:id="0"/>
           </w:p>
         </w:tc>
         <w:tc>
@@ -13228,7 +14418,6 @@
                 <w:sz w:val="16"/>
                 <w:szCs w:val="16"/>
               </w:rPr>
-              <w:lastRenderedPageBreak/>
               <w:t>Mass Driver</w:t>
             </w:r>
           </w:p>
@@ -13416,7 +14605,7 @@
                 <w:sz w:val="16"/>
                 <w:szCs w:val="16"/>
               </w:rPr>
-              <w:t>Missile</w:t>
+              <w:t>Mine Layer</w:t>
             </w:r>
           </w:p>
         </w:tc>
@@ -13439,7 +14628,7 @@
                 <w:sz w:val="16"/>
                 <w:szCs w:val="16"/>
               </w:rPr>
-              <w:t>2/5</w:t>
+              <w:t>2</w:t>
             </w:r>
           </w:p>
         </w:tc>
@@ -13462,7 +14651,7 @@
                 <w:sz w:val="16"/>
                 <w:szCs w:val="16"/>
               </w:rPr>
-              <w:t>0</w:t>
+              <w:t>10</w:t>
             </w:r>
           </w:p>
         </w:tc>
@@ -13508,7 +14697,7 @@
                 <w:sz w:val="16"/>
                 <w:szCs w:val="16"/>
               </w:rPr>
-              <w:t>4d6</w:t>
+              <w:t>3d6</w:t>
             </w:r>
           </w:p>
         </w:tc>
@@ -13535,7 +14724,7 @@
                 <w:sz w:val="16"/>
                 <w:szCs w:val="16"/>
               </w:rPr>
-              <w:t>Must take a round and a sensor ops roll to lock on (2 pow)</w:t>
+              <w:t>You drop a mine into an adjacent hex appropriate for the mount</w:t>
             </w:r>
           </w:p>
           <w:p>
@@ -13557,7 +14746,7 @@
                 <w:sz w:val="16"/>
                 <w:szCs w:val="16"/>
               </w:rPr>
-              <w:t>Fired only at the end of your movement (5 pow)</w:t>
+              <w:t>Once you are 4” hexes away the mine will arm</w:t>
             </w:r>
           </w:p>
           <w:p>
@@ -13579,7 +14768,7 @@
                 <w:sz w:val="16"/>
                 <w:szCs w:val="16"/>
               </w:rPr>
-              <w:t>Cannot be fired 6” or less</w:t>
+              <w:t>Any enemy that comes within 4” of the mine will cause it to detonate and attack with an OCV 10</w:t>
             </w:r>
           </w:p>
           <w:p>
@@ -13601,111 +14790,7 @@
                 <w:sz w:val="16"/>
                 <w:szCs w:val="16"/>
               </w:rPr>
-              <w:t>Will move to target for 6 rounds and explode on contact</w:t>
-            </w:r>
-          </w:p>
-          <w:p>
-            <w:pPr>
-              <w:pStyle w:val="ListParagraph"/>
-              <w:numPr>
-                <w:ilvl w:val="0"/>
-                <w:numId w:val="12"/>
-              </w:numPr>
-              <w:rPr>
-                <w:rFonts w:ascii="BankGothic Md BT" w:hAnsi="BankGothic Md BT"/>
-                <w:sz w:val="16"/>
-                <w:szCs w:val="16"/>
-              </w:rPr>
-            </w:pPr>
-            <w:r>
-              <w:rPr>
-                <w:rFonts w:ascii="BankGothic Md BT" w:hAnsi="BankGothic Md BT"/>
-                <w:sz w:val="16"/>
-                <w:szCs w:val="16"/>
-              </w:rPr>
-              <w:t>Speed profile is same as 11/5 fighter</w:t>
-            </w:r>
-          </w:p>
-          <w:p>
-            <w:pPr>
-              <w:pStyle w:val="ListParagraph"/>
-              <w:numPr>
-                <w:ilvl w:val="0"/>
-                <w:numId w:val="12"/>
-              </w:numPr>
-              <w:rPr>
-                <w:rFonts w:ascii="BankGothic Md BT" w:hAnsi="BankGothic Md BT"/>
-                <w:sz w:val="16"/>
-                <w:szCs w:val="16"/>
-              </w:rPr>
-            </w:pPr>
-            <w:r>
-              <w:rPr>
-                <w:rFonts w:ascii="BankGothic Md BT" w:hAnsi="BankGothic Md BT"/>
-                <w:sz w:val="16"/>
-                <w:szCs w:val="16"/>
-              </w:rPr>
-              <w:t>Starting speed is equal to firing ship</w:t>
-            </w:r>
-          </w:p>
-          <w:p>
-            <w:pPr>
-              <w:pStyle w:val="ListParagraph"/>
-              <w:numPr>
-                <w:ilvl w:val="0"/>
-                <w:numId w:val="12"/>
-              </w:numPr>
-              <w:rPr>
-                <w:rFonts w:ascii="BankGothic Md BT" w:hAnsi="BankGothic Md BT"/>
-                <w:sz w:val="16"/>
-                <w:szCs w:val="16"/>
-              </w:rPr>
-            </w:pPr>
-            <w:r>
-              <w:rPr>
-                <w:rFonts w:ascii="BankGothic Md BT" w:hAnsi="BankGothic Md BT"/>
-                <w:sz w:val="16"/>
-                <w:szCs w:val="16"/>
-              </w:rPr>
-              <w:t>Subject to point defense fire (DCV 5</w:t>
-            </w:r>
-            <w:r>
-              <w:rPr>
-                <w:rFonts w:ascii="BankGothic Md BT" w:hAnsi="BankGothic Md BT"/>
-                <w:sz w:val="16"/>
-                <w:szCs w:val="16"/>
-              </w:rPr>
-              <w:t>, STR 10</w:t>
-            </w:r>
-            <w:r>
-              <w:rPr>
-                <w:rFonts w:ascii="BankGothic Md BT" w:hAnsi="BankGothic Md BT"/>
-                <w:sz w:val="16"/>
-                <w:szCs w:val="16"/>
-              </w:rPr>
-              <w:t>)</w:t>
-            </w:r>
-          </w:p>
-          <w:p>
-            <w:pPr>
-              <w:pStyle w:val="ListParagraph"/>
-              <w:numPr>
-                <w:ilvl w:val="0"/>
-                <w:numId w:val="12"/>
-              </w:numPr>
-              <w:rPr>
-                <w:rFonts w:ascii="BankGothic Md BT" w:hAnsi="BankGothic Md BT"/>
-                <w:sz w:val="16"/>
-                <w:szCs w:val="16"/>
-              </w:rPr>
-            </w:pPr>
-            <w:r>
-              <w:rPr>
-                <w:rFonts w:ascii="BankGothic Md BT" w:hAnsi="BankGothic Md BT"/>
-                <w:sz w:val="16"/>
-                <w:szCs w:val="16"/>
-              </w:rPr>
-              <w:t>Limited uses (6)</w:t>
+              <w:t>Mines can be set to ignore missiles/torpedos/ships at the firing ship’s discretion</w:t>
             </w:r>
           </w:p>
         </w:tc>
@@ -13729,7 +14814,7 @@
                 <w:sz w:val="16"/>
                 <w:szCs w:val="16"/>
               </w:rPr>
-              <w:t>Torpedo</w:t>
+              <w:t>Missile</w:t>
             </w:r>
           </w:p>
         </w:tc>
@@ -13752,7 +14837,7 @@
                 <w:sz w:val="16"/>
                 <w:szCs w:val="16"/>
               </w:rPr>
-              <w:t>2x3</w:t>
+              <w:t>2/5</w:t>
             </w:r>
           </w:p>
         </w:tc>
@@ -13798,7 +14883,7 @@
                 <w:sz w:val="16"/>
                 <w:szCs w:val="16"/>
               </w:rPr>
-              <w:t>-1/6”</w:t>
+              <w:t>---</w:t>
             </w:r>
           </w:p>
         </w:tc>
@@ -13848,7 +14933,7 @@
                 <w:sz w:val="16"/>
                 <w:szCs w:val="16"/>
               </w:rPr>
-              <w:t>Can be overcharged for +1 dmg/+1 pow each round</w:t>
+              <w:t>Must take a round and a sensor ops roll to lock on (2 pow)</w:t>
             </w:r>
           </w:p>
           <w:p>
@@ -13870,7 +14955,7 @@
                 <w:sz w:val="16"/>
                 <w:szCs w:val="16"/>
               </w:rPr>
-              <w:t>Loses damage over distance -1 dc/6”</w:t>
+              <w:t>Fired only at the end of your movement (5 pow)</w:t>
             </w:r>
           </w:p>
           <w:p>
@@ -13892,23 +14977,7 @@
                 <w:sz w:val="16"/>
                 <w:szCs w:val="16"/>
               </w:rPr>
-              <w:t xml:space="preserve">Cannot be fired </w:t>
-            </w:r>
-            <w:r>
-              <w:rPr>
-                <w:rFonts w:ascii="BankGothic Md BT" w:hAnsi="BankGothic Md BT"/>
-                <w:sz w:val="16"/>
-                <w:szCs w:val="16"/>
-              </w:rPr>
-              <w:t>4</w:t>
-            </w:r>
-            <w:r>
-              <w:rPr>
-                <w:rFonts w:ascii="BankGothic Md BT" w:hAnsi="BankGothic Md BT"/>
-                <w:sz w:val="16"/>
-                <w:szCs w:val="16"/>
-              </w:rPr>
-              <w:t>” or less</w:t>
+              <w:t>Cannot be fired 6” or less</w:t>
             </w:r>
           </w:p>
           <w:p>
@@ -13930,7 +14999,7 @@
                 <w:sz w:val="16"/>
                 <w:szCs w:val="16"/>
               </w:rPr>
-              <w:t>Can be charged in one round with an engineering roll, for 6 pow</w:t>
+              <w:t>Will move to target for 6 rounds and explode on contact</w:t>
             </w:r>
           </w:p>
           <w:p>
@@ -13952,15 +15021,59 @@
                 <w:sz w:val="16"/>
                 <w:szCs w:val="16"/>
               </w:rPr>
-              <w:t>Subject to point defense fire (DCV 9</w:t>
-            </w:r>
-            <w:r>
-              <w:rPr>
-                <w:rFonts w:ascii="BankGothic Md BT" w:hAnsi="BankGothic Md BT"/>
-                <w:sz w:val="16"/>
-                <w:szCs w:val="16"/>
-              </w:rPr>
-              <w:t>, STR 5</w:t>
+              <w:t>Speed profile is same as 11/5 fighter</w:t>
+            </w:r>
+          </w:p>
+          <w:p>
+            <w:pPr>
+              <w:pStyle w:val="ListParagraph"/>
+              <w:numPr>
+                <w:ilvl w:val="0"/>
+                <w:numId w:val="12"/>
+              </w:numPr>
+              <w:rPr>
+                <w:rFonts w:ascii="BankGothic Md BT" w:hAnsi="BankGothic Md BT"/>
+                <w:sz w:val="16"/>
+                <w:szCs w:val="16"/>
+              </w:rPr>
+            </w:pPr>
+            <w:r>
+              <w:rPr>
+                <w:rFonts w:ascii="BankGothic Md BT" w:hAnsi="BankGothic Md BT"/>
+                <w:sz w:val="16"/>
+                <w:szCs w:val="16"/>
+              </w:rPr>
+              <w:t>Starting speed is equal to firing ship</w:t>
+            </w:r>
+          </w:p>
+          <w:p>
+            <w:pPr>
+              <w:pStyle w:val="ListParagraph"/>
+              <w:numPr>
+                <w:ilvl w:val="0"/>
+                <w:numId w:val="12"/>
+              </w:numPr>
+              <w:rPr>
+                <w:rFonts w:ascii="BankGothic Md BT" w:hAnsi="BankGothic Md BT"/>
+                <w:sz w:val="16"/>
+                <w:szCs w:val="16"/>
+              </w:rPr>
+            </w:pPr>
+            <w:r>
+              <w:rPr>
+                <w:rFonts w:ascii="BankGothic Md BT" w:hAnsi="BankGothic Md BT"/>
+                <w:sz w:val="16"/>
+                <w:szCs w:val="16"/>
+              </w:rPr>
+              <w:t>Subject to point defense fire (DCV 5</w:t>
+            </w:r>
+            <w:r>
+              <w:rPr>
+                <w:rFonts w:ascii="BankGothic Md BT" w:hAnsi="BankGothic Md BT"/>
+                <w:sz w:val="16"/>
+                <w:szCs w:val="16"/>
+              </w:rPr>
+              <w:t>, STR 10</w:t>
             </w:r>
             <w:r>
               <w:rPr>
@@ -14014,6 +15127,291 @@
                 <w:sz w:val="16"/>
                 <w:szCs w:val="16"/>
               </w:rPr>
+              <w:t>Torpedo</w:t>
+            </w:r>
+          </w:p>
+        </w:tc>
+        <w:tc>
+          <w:tcPr>
+            <w:tcW w:w="700" w:type="dxa"/>
+          </w:tcPr>
+          <w:p>
+            <w:pPr>
+              <w:jc w:val="right"/>
+              <w:rPr>
+                <w:rFonts w:ascii="BankGothic Md BT" w:hAnsi="BankGothic Md BT"/>
+                <w:sz w:val="16"/>
+                <w:szCs w:val="16"/>
+              </w:rPr>
+            </w:pPr>
+            <w:r>
+              <w:rPr>
+                <w:rFonts w:ascii="BankGothic Md BT" w:hAnsi="BankGothic Md BT"/>
+                <w:sz w:val="16"/>
+                <w:szCs w:val="16"/>
+              </w:rPr>
+              <w:t>2x3</w:t>
+            </w:r>
+          </w:p>
+        </w:tc>
+        <w:tc>
+          <w:tcPr>
+            <w:tcW w:w="718" w:type="dxa"/>
+          </w:tcPr>
+          <w:p>
+            <w:pPr>
+              <w:jc w:val="right"/>
+              <w:rPr>
+                <w:rFonts w:ascii="BankGothic Md BT" w:hAnsi="BankGothic Md BT"/>
+                <w:sz w:val="16"/>
+                <w:szCs w:val="16"/>
+              </w:rPr>
+            </w:pPr>
+            <w:r>
+              <w:rPr>
+                <w:rFonts w:ascii="BankGothic Md BT" w:hAnsi="BankGothic Md BT"/>
+                <w:sz w:val="16"/>
+                <w:szCs w:val="16"/>
+              </w:rPr>
+              <w:t>0</w:t>
+            </w:r>
+          </w:p>
+        </w:tc>
+        <w:tc>
+          <w:tcPr>
+            <w:tcW w:w="777" w:type="dxa"/>
+          </w:tcPr>
+          <w:p>
+            <w:pPr>
+              <w:jc w:val="right"/>
+              <w:rPr>
+                <w:rFonts w:ascii="BankGothic Md BT" w:hAnsi="BankGothic Md BT"/>
+                <w:sz w:val="16"/>
+                <w:szCs w:val="16"/>
+              </w:rPr>
+            </w:pPr>
+            <w:r>
+              <w:rPr>
+                <w:rFonts w:ascii="BankGothic Md BT" w:hAnsi="BankGothic Md BT"/>
+                <w:sz w:val="16"/>
+                <w:szCs w:val="16"/>
+              </w:rPr>
+              <w:t>-1/6”</w:t>
+            </w:r>
+          </w:p>
+        </w:tc>
+        <w:tc>
+          <w:tcPr>
+            <w:tcW w:w="924" w:type="dxa"/>
+          </w:tcPr>
+          <w:p>
+            <w:pPr>
+              <w:jc w:val="right"/>
+              <w:rPr>
+                <w:rFonts w:ascii="BankGothic Md BT" w:hAnsi="BankGothic Md BT"/>
+                <w:sz w:val="16"/>
+                <w:szCs w:val="16"/>
+              </w:rPr>
+            </w:pPr>
+            <w:r>
+              <w:rPr>
+                <w:rFonts w:ascii="BankGothic Md BT" w:hAnsi="BankGothic Md BT"/>
+                <w:sz w:val="16"/>
+                <w:szCs w:val="16"/>
+              </w:rPr>
+              <w:t>4d6</w:t>
+            </w:r>
+          </w:p>
+        </w:tc>
+        <w:tc>
+          <w:tcPr>
+            <w:tcW w:w="4804" w:type="dxa"/>
+          </w:tcPr>
+          <w:p>
+            <w:pPr>
+              <w:pStyle w:val="ListParagraph"/>
+              <w:numPr>
+                <w:ilvl w:val="0"/>
+                <w:numId w:val="12"/>
+              </w:numPr>
+              <w:rPr>
+                <w:rFonts w:ascii="BankGothic Md BT" w:hAnsi="BankGothic Md BT"/>
+                <w:sz w:val="16"/>
+                <w:szCs w:val="16"/>
+              </w:rPr>
+            </w:pPr>
+            <w:r>
+              <w:rPr>
+                <w:rFonts w:ascii="BankGothic Md BT" w:hAnsi="BankGothic Md BT"/>
+                <w:sz w:val="16"/>
+                <w:szCs w:val="16"/>
+              </w:rPr>
+              <w:t>Can be overcharged for +1 dmg/+1 pow each round</w:t>
+            </w:r>
+          </w:p>
+          <w:p>
+            <w:pPr>
+              <w:pStyle w:val="ListParagraph"/>
+              <w:numPr>
+                <w:ilvl w:val="0"/>
+                <w:numId w:val="12"/>
+              </w:numPr>
+              <w:rPr>
+                <w:rFonts w:ascii="BankGothic Md BT" w:hAnsi="BankGothic Md BT"/>
+                <w:sz w:val="16"/>
+                <w:szCs w:val="16"/>
+              </w:rPr>
+            </w:pPr>
+            <w:r>
+              <w:rPr>
+                <w:rFonts w:ascii="BankGothic Md BT" w:hAnsi="BankGothic Md BT"/>
+                <w:sz w:val="16"/>
+                <w:szCs w:val="16"/>
+              </w:rPr>
+              <w:t>Loses damage over distance -1 dc/6”</w:t>
+            </w:r>
+          </w:p>
+          <w:p>
+            <w:pPr>
+              <w:pStyle w:val="ListParagraph"/>
+              <w:numPr>
+                <w:ilvl w:val="0"/>
+                <w:numId w:val="12"/>
+              </w:numPr>
+              <w:rPr>
+                <w:rFonts w:ascii="BankGothic Md BT" w:hAnsi="BankGothic Md BT"/>
+                <w:sz w:val="16"/>
+                <w:szCs w:val="16"/>
+              </w:rPr>
+            </w:pPr>
+            <w:r>
+              <w:rPr>
+                <w:rFonts w:ascii="BankGothic Md BT" w:hAnsi="BankGothic Md BT"/>
+                <w:sz w:val="16"/>
+                <w:szCs w:val="16"/>
+              </w:rPr>
+              <w:t xml:space="preserve">Cannot be fired </w:t>
+            </w:r>
+            <w:r>
+              <w:rPr>
+                <w:rFonts w:ascii="BankGothic Md BT" w:hAnsi="BankGothic Md BT"/>
+                <w:sz w:val="16"/>
+                <w:szCs w:val="16"/>
+              </w:rPr>
+              <w:t>4</w:t>
+            </w:r>
+            <w:r>
+              <w:rPr>
+                <w:rFonts w:ascii="BankGothic Md BT" w:hAnsi="BankGothic Md BT"/>
+                <w:sz w:val="16"/>
+                <w:szCs w:val="16"/>
+              </w:rPr>
+              <w:t>” or less</w:t>
+            </w:r>
+          </w:p>
+          <w:p>
+            <w:pPr>
+              <w:pStyle w:val="ListParagraph"/>
+              <w:numPr>
+                <w:ilvl w:val="0"/>
+                <w:numId w:val="12"/>
+              </w:numPr>
+              <w:rPr>
+                <w:rFonts w:ascii="BankGothic Md BT" w:hAnsi="BankGothic Md BT"/>
+                <w:sz w:val="16"/>
+                <w:szCs w:val="16"/>
+              </w:rPr>
+            </w:pPr>
+            <w:r>
+              <w:rPr>
+                <w:rFonts w:ascii="BankGothic Md BT" w:hAnsi="BankGothic Md BT"/>
+                <w:sz w:val="16"/>
+                <w:szCs w:val="16"/>
+              </w:rPr>
+              <w:t>Can be charged in one round with an engineering roll, for 6 pow</w:t>
+            </w:r>
+          </w:p>
+          <w:p>
+            <w:pPr>
+              <w:pStyle w:val="ListParagraph"/>
+              <w:numPr>
+                <w:ilvl w:val="0"/>
+                <w:numId w:val="12"/>
+              </w:numPr>
+              <w:rPr>
+                <w:rFonts w:ascii="BankGothic Md BT" w:hAnsi="BankGothic Md BT"/>
+                <w:sz w:val="16"/>
+                <w:szCs w:val="16"/>
+              </w:rPr>
+            </w:pPr>
+            <w:r>
+              <w:rPr>
+                <w:rFonts w:ascii="BankGothic Md BT" w:hAnsi="BankGothic Md BT"/>
+                <w:sz w:val="16"/>
+                <w:szCs w:val="16"/>
+              </w:rPr>
+              <w:t>Subject to point defense fire (DCV 9</w:t>
+            </w:r>
+            <w:r>
+              <w:rPr>
+                <w:rFonts w:ascii="BankGothic Md BT" w:hAnsi="BankGothic Md BT"/>
+                <w:sz w:val="16"/>
+                <w:szCs w:val="16"/>
+              </w:rPr>
+              <w:t>, STR 5</w:t>
+            </w:r>
+            <w:r>
+              <w:rPr>
+                <w:rFonts w:ascii="BankGothic Md BT" w:hAnsi="BankGothic Md BT"/>
+                <w:sz w:val="16"/>
+                <w:szCs w:val="16"/>
+              </w:rPr>
+              <w:t>)</w:t>
+            </w:r>
+          </w:p>
+          <w:p>
+            <w:pPr>
+              <w:pStyle w:val="ListParagraph"/>
+              <w:numPr>
+                <w:ilvl w:val="0"/>
+                <w:numId w:val="12"/>
+              </w:numPr>
+              <w:rPr>
+                <w:rFonts w:ascii="BankGothic Md BT" w:hAnsi="BankGothic Md BT"/>
+                <w:sz w:val="16"/>
+                <w:szCs w:val="16"/>
+              </w:rPr>
+            </w:pPr>
+            <w:r>
+              <w:rPr>
+                <w:rFonts w:ascii="BankGothic Md BT" w:hAnsi="BankGothic Md BT"/>
+                <w:sz w:val="16"/>
+                <w:szCs w:val="16"/>
+              </w:rPr>
+              <w:t>Limited uses (6)</w:t>
+            </w:r>
+          </w:p>
+        </w:tc>
+      </w:tr>
+      <w:tr>
+        <w:tc>
+          <w:tcPr>
+            <w:tcW w:w="2075" w:type="dxa"/>
+          </w:tcPr>
+          <w:p>
+            <w:pPr>
+              <w:rPr>
+                <w:rFonts w:ascii="BankGothic Md BT" w:hAnsi="BankGothic Md BT"/>
+                <w:sz w:val="16"/>
+                <w:szCs w:val="16"/>
+              </w:rPr>
+            </w:pPr>
+            <w:r>
+              <w:rPr>
+                <w:rFonts w:ascii="BankGothic Md BT" w:hAnsi="BankGothic Md BT"/>
+                <w:sz w:val="16"/>
+                <w:szCs w:val="16"/>
+              </w:rPr>
               <w:t>Tractor Beam</w:t>
             </w:r>
           </w:p>
@@ -14243,7 +15641,206 @@
                 <w:sz w:val="16"/>
                 <w:szCs w:val="16"/>
               </w:rPr>
+              <w:lastRenderedPageBreak/>
               <w:t>Torpedos die after one chance to break out</w:t>
+            </w:r>
+          </w:p>
+          <w:p>
+            <w:pPr>
+              <w:pStyle w:val="ListParagraph"/>
+              <w:numPr>
+                <w:ilvl w:val="0"/>
+                <w:numId w:val="12"/>
+              </w:numPr>
+              <w:rPr>
+                <w:rFonts w:ascii="BankGothic Md BT" w:hAnsi="BankGothic Md BT"/>
+                <w:sz w:val="16"/>
+                <w:szCs w:val="16"/>
+              </w:rPr>
+            </w:pPr>
+            <w:r>
+              <w:rPr>
+                <w:rFonts w:ascii="BankGothic Md BT" w:hAnsi="BankGothic Md BT"/>
+                <w:sz w:val="16"/>
+                <w:szCs w:val="16"/>
+              </w:rPr>
+              <w:t>Ships that are held must</w:t>
+            </w:r>
+          </w:p>
+          <w:p>
+            <w:pPr>
+              <w:pStyle w:val="ListParagraph"/>
+              <w:numPr>
+                <w:ilvl w:val="1"/>
+                <w:numId w:val="12"/>
+              </w:numPr>
+              <w:rPr>
+                <w:rFonts w:ascii="BankGothic Md BT" w:hAnsi="BankGothic Md BT"/>
+                <w:sz w:val="16"/>
+                <w:szCs w:val="16"/>
+              </w:rPr>
+            </w:pPr>
+            <w:r>
+              <w:rPr>
+                <w:rFonts w:ascii="BankGothic Md BT" w:hAnsi="BankGothic Md BT"/>
+                <w:sz w:val="16"/>
+                <w:szCs w:val="16"/>
+              </w:rPr>
+              <w:t>Immediately reduce their speed to the tractoring ship</w:t>
+            </w:r>
+          </w:p>
+          <w:p>
+            <w:pPr>
+              <w:pStyle w:val="ListParagraph"/>
+              <w:numPr>
+                <w:ilvl w:val="1"/>
+                <w:numId w:val="12"/>
+              </w:numPr>
+              <w:rPr>
+                <w:rFonts w:ascii="BankGothic Md BT" w:hAnsi="BankGothic Md BT"/>
+                <w:sz w:val="16"/>
+                <w:szCs w:val="16"/>
+              </w:rPr>
+            </w:pPr>
+            <w:r>
+              <w:rPr>
+                <w:rFonts w:ascii="BankGothic Md BT" w:hAnsi="BankGothic Md BT"/>
+                <w:sz w:val="16"/>
+                <w:szCs w:val="16"/>
+              </w:rPr>
+              <w:t>Can change speed, but must remain within 6” of the tractoring ship</w:t>
+            </w:r>
+          </w:p>
+          <w:p>
+            <w:pPr>
+              <w:pStyle w:val="ListParagraph"/>
+              <w:numPr>
+                <w:ilvl w:val="1"/>
+                <w:numId w:val="12"/>
+              </w:numPr>
+              <w:rPr>
+                <w:rFonts w:ascii="BankGothic Md BT" w:hAnsi="BankGothic Md BT"/>
+                <w:sz w:val="16"/>
+                <w:szCs w:val="16"/>
+              </w:rPr>
+            </w:pPr>
+            <w:r>
+              <w:rPr>
+                <w:rFonts w:ascii="BankGothic Md BT" w:hAnsi="BankGothic Md BT"/>
+                <w:sz w:val="16"/>
+                <w:szCs w:val="16"/>
+              </w:rPr>
+              <w:t>If for any reason, they try/have to move more than 6” away, they cannot make the move, and take 1 internal instead</w:t>
+            </w:r>
+          </w:p>
+          <w:p>
+            <w:pPr>
+              <w:pStyle w:val="ListParagraph"/>
+              <w:numPr>
+                <w:ilvl w:val="0"/>
+                <w:numId w:val="12"/>
+              </w:numPr>
+              <w:rPr>
+                <w:rFonts w:ascii="BankGothic Md BT" w:hAnsi="BankGothic Md BT"/>
+                <w:sz w:val="16"/>
+                <w:szCs w:val="16"/>
+              </w:rPr>
+            </w:pPr>
+            <w:r>
+              <w:rPr>
+                <w:rFonts w:ascii="BankGothic Md BT" w:hAnsi="BankGothic Md BT"/>
+                <w:sz w:val="16"/>
+                <w:szCs w:val="16"/>
+              </w:rPr>
+              <w:t>Ships that are held can</w:t>
+            </w:r>
+          </w:p>
+          <w:p>
+            <w:pPr>
+              <w:pStyle w:val="ListParagraph"/>
+              <w:numPr>
+                <w:ilvl w:val="1"/>
+                <w:numId w:val="12"/>
+              </w:numPr>
+              <w:rPr>
+                <w:rFonts w:ascii="BankGothic Md BT" w:hAnsi="BankGothic Md BT"/>
+                <w:sz w:val="16"/>
+                <w:szCs w:val="16"/>
+              </w:rPr>
+            </w:pPr>
+            <w:r>
+              <w:rPr>
+                <w:rFonts w:ascii="BankGothic Md BT" w:hAnsi="BankGothic Md BT"/>
+                <w:sz w:val="16"/>
+                <w:szCs w:val="16"/>
+              </w:rPr>
+              <w:t>break out with an opposed STR check</w:t>
+            </w:r>
+          </w:p>
+          <w:p>
+            <w:pPr>
+              <w:pStyle w:val="ListParagraph"/>
+              <w:numPr>
+                <w:ilvl w:val="2"/>
+                <w:numId w:val="12"/>
+              </w:numPr>
+              <w:rPr>
+                <w:rFonts w:ascii="BankGothic Md BT" w:hAnsi="BankGothic Md BT"/>
+                <w:sz w:val="16"/>
+                <w:szCs w:val="16"/>
+              </w:rPr>
+            </w:pPr>
+            <w:r>
+              <w:rPr>
+                <w:rFonts w:ascii="BankGothic Md BT" w:hAnsi="BankGothic Md BT"/>
+                <w:sz w:val="16"/>
+                <w:szCs w:val="16"/>
+              </w:rPr>
+              <w:t>May add 5 STR for each 1” of speed they have in excess of the holding ship</w:t>
+            </w:r>
+          </w:p>
+          <w:p>
+            <w:pPr>
+              <w:pStyle w:val="ListParagraph"/>
+              <w:numPr>
+                <w:ilvl w:val="2"/>
+                <w:numId w:val="12"/>
+              </w:numPr>
+              <w:rPr>
+                <w:rFonts w:ascii="BankGothic Md BT" w:hAnsi="BankGothic Md BT"/>
+                <w:sz w:val="16"/>
+                <w:szCs w:val="16"/>
+              </w:rPr>
+            </w:pPr>
+            <w:r>
+              <w:rPr>
+                <w:rFonts w:ascii="BankGothic Md BT" w:hAnsi="BankGothic Md BT"/>
+                <w:sz w:val="16"/>
+                <w:szCs w:val="16"/>
+              </w:rPr>
+              <w:t>Breaking out precludes all other action</w:t>
+            </w:r>
+          </w:p>
+          <w:p>
+            <w:pPr>
+              <w:pStyle w:val="ListParagraph"/>
+              <w:numPr>
+                <w:ilvl w:val="1"/>
+                <w:numId w:val="12"/>
+              </w:numPr>
+              <w:rPr>
+                <w:rFonts w:ascii="BankGothic Md BT" w:hAnsi="BankGothic Md BT"/>
+                <w:sz w:val="16"/>
+                <w:szCs w:val="16"/>
+              </w:rPr>
+            </w:pPr>
+            <w:r>
+              <w:rPr>
+                <w:rFonts w:ascii="BankGothic Md BT" w:hAnsi="BankGothic Md BT"/>
+                <w:sz w:val="16"/>
+                <w:szCs w:val="16"/>
+              </w:rPr>
+              <w:t>Move and shoot normally so long as they stay within 6” of the tractoring ship</w:t>
             </w:r>
           </w:p>
         </w:tc>
@@ -14873,7 +16470,6 @@
           <w:sz w:val="16"/>
           <w:szCs w:val="16"/>
         </w:rPr>
-        <w:lastRenderedPageBreak/>
         <w:t>A pilot must declare their speed before they move</w:t>
       </w:r>
     </w:p>
@@ -15058,6 +16654,7 @@
           <w:sz w:val="16"/>
           <w:szCs w:val="16"/>
         </w:rPr>
+        <w:lastRenderedPageBreak/>
         <w:t xml:space="preserve">7/5 &lt;&lt; </w:t>
       </w:r>
       <w:r>
@@ -15875,6 +17472,112 @@
         </w:rPr>
         <w:t>A ship that reaches zero Body is disabled or destroyed (GM’s discretion)</w:t>
       </w:r>
+    </w:p>
+    <w:p>
+      <w:pPr>
+        <w:pStyle w:val="ListParagraph"/>
+        <w:numPr>
+          <w:ilvl w:val="0"/>
+          <w:numId w:val="25"/>
+        </w:numPr>
+        <w:rPr>
+          <w:rFonts w:ascii="BankGothic Md BT" w:hAnsi="BankGothic Md BT" w:cs="Arial"/>
+          <w:sz w:val="16"/>
+          <w:szCs w:val="16"/>
+        </w:rPr>
+      </w:pPr>
+      <w:r>
+        <w:rPr>
+          <w:rFonts w:ascii="BankGothic Md BT" w:hAnsi="BankGothic Md BT" w:cs="Arial"/>
+          <w:sz w:val="16"/>
+          <w:szCs w:val="16"/>
+        </w:rPr>
+        <w:t>If a system gets a fail chance, it must roll before use</w:t>
+      </w:r>
+    </w:p>
+    <w:p>
+      <w:pPr>
+        <w:pStyle w:val="ListParagraph"/>
+        <w:numPr>
+          <w:ilvl w:val="1"/>
+          <w:numId w:val="25"/>
+        </w:numPr>
+        <w:rPr>
+          <w:rFonts w:ascii="BankGothic Md BT" w:hAnsi="BankGothic Md BT" w:cs="Arial"/>
+          <w:sz w:val="16"/>
+          <w:szCs w:val="16"/>
+        </w:rPr>
+      </w:pPr>
+      <w:r>
+        <w:rPr>
+          <w:rFonts w:ascii="BankGothic Md BT" w:hAnsi="BankGothic Md BT" w:cs="Arial"/>
+          <w:sz w:val="16"/>
+          <w:szCs w:val="16"/>
+        </w:rPr>
+        <w:t>Fail chances start at 8-, and increase to 11-, 14-, 16-, Destroyed with subsequent results</w:t>
+      </w:r>
+    </w:p>
+    <w:p>
+      <w:pPr>
+        <w:pStyle w:val="ListParagraph"/>
+        <w:numPr>
+          <w:ilvl w:val="1"/>
+          <w:numId w:val="25"/>
+        </w:numPr>
+        <w:rPr>
+          <w:rFonts w:ascii="BankGothic Md BT" w:hAnsi="BankGothic Md BT" w:cs="Arial"/>
+          <w:sz w:val="16"/>
+          <w:szCs w:val="16"/>
+        </w:rPr>
+      </w:pPr>
+      <w:r>
+        <w:rPr>
+          <w:rFonts w:ascii="BankGothic Md BT" w:hAnsi="BankGothic Md BT" w:cs="Arial"/>
+          <w:sz w:val="16"/>
+          <w:szCs w:val="16"/>
+        </w:rPr>
+        <w:t>A failed system is out of commission, but can still be repaired via damage control</w:t>
+      </w:r>
+    </w:p>
+    <w:p>
+      <w:pPr>
+        <w:pStyle w:val="ListParagraph"/>
+        <w:numPr>
+          <w:ilvl w:val="1"/>
+          <w:numId w:val="25"/>
+        </w:numPr>
+        <w:rPr>
+          <w:rFonts w:ascii="BankGothic Md BT" w:hAnsi="BankGothic Md BT" w:cs="Arial"/>
+          <w:sz w:val="16"/>
+          <w:szCs w:val="16"/>
+        </w:rPr>
+      </w:pPr>
+      <w:r>
+        <w:rPr>
+          <w:rFonts w:ascii="BankGothic Md BT" w:hAnsi="BankGothic Md BT" w:cs="Arial"/>
+          <w:sz w:val="16"/>
+          <w:szCs w:val="16"/>
+        </w:rPr>
+        <w:t>If a system is destroyed, it is beyond the ability of damage control to do in-combat repairs</w:t>
+      </w:r>
+    </w:p>
+    <w:p>
+      <w:pPr>
+        <w:rPr>
+          <w:rFonts w:ascii="BankGothic Md BT" w:hAnsi="BankGothic Md BT" w:cs="Arial"/>
+          <w:sz w:val="16"/>
+          <w:szCs w:val="16"/>
+        </w:rPr>
+      </w:pPr>
+    </w:p>
+    <w:p>
+      <w:pPr>
+        <w:rPr>
+          <w:rFonts w:ascii="BankGothic Md BT" w:hAnsi="BankGothic Md BT" w:cs="Arial"/>
+          <w:sz w:val="16"/>
+          <w:szCs w:val="16"/>
+        </w:rPr>
+      </w:pPr>
     </w:p>
     <w:p>
       <w:pPr>
@@ -15949,7 +17652,7 @@
                 <w:sz w:val="16"/>
                 <w:szCs w:val="16"/>
               </w:rPr>
-              <w:t>Effect</w:t>
+              <w:t>Location</w:t>
             </w:r>
           </w:p>
         </w:tc>
@@ -15973,7 +17676,7 @@
                 <w:sz w:val="16"/>
                 <w:szCs w:val="16"/>
               </w:rPr>
-              <w:t>Details</w:t>
+              <w:t>Damage Effect</w:t>
             </w:r>
           </w:p>
         </w:tc>
@@ -16283,7 +17986,6 @@
                 <w:sz w:val="16"/>
                 <w:szCs w:val="16"/>
               </w:rPr>
-              <w:lastRenderedPageBreak/>
               <w:t>12 = Lose the top</w:t>
             </w:r>
             <w:r>
@@ -16341,6 +18043,14 @@
                 <w:szCs w:val="16"/>
               </w:rPr>
               <w:t>; engines shut down until they can be restarted</w:t>
+            </w:r>
+            <w:r>
+              <w:rPr>
+                <w:rFonts w:ascii="BankGothic Md BT" w:hAnsi="BankGothic Md BT" w:cs="Arial"/>
+                <w:sz w:val="16"/>
+                <w:szCs w:val="16"/>
+              </w:rPr>
+              <w:t xml:space="preserve"> (11- or mechanic)</w:t>
             </w:r>
           </w:p>
         </w:tc>
@@ -16663,6 +18373,79 @@
                 <w:szCs w:val="16"/>
               </w:rPr>
               <w:t>12 = -2 power; -1 body; fire causes 1 internal/round until extiguished</w:t>
+            </w:r>
+            <w:r>
+              <w:rPr>
+                <w:rFonts w:ascii="BankGothic Md BT" w:hAnsi="BankGothic Md BT" w:cs="Arial"/>
+                <w:sz w:val="16"/>
+                <w:szCs w:val="16"/>
+              </w:rPr>
+              <w:t xml:space="preserve"> (8- to extinguish without damage control)</w:t>
+            </w:r>
+          </w:p>
+        </w:tc>
+      </w:tr>
+      <w:tr>
+        <w:tc>
+          <w:tcPr>
+            <w:tcW w:w="0" w:type="auto"/>
+          </w:tcPr>
+          <w:p>
+            <w:pPr>
+              <w:rPr>
+                <w:rFonts w:ascii="BankGothic Md BT" w:hAnsi="BankGothic Md BT" w:cs="Arial"/>
+                <w:sz w:val="16"/>
+                <w:szCs w:val="16"/>
+              </w:rPr>
+            </w:pPr>
+          </w:p>
+        </w:tc>
+        <w:tc>
+          <w:tcPr>
+            <w:tcW w:w="0" w:type="auto"/>
+          </w:tcPr>
+          <w:p>
+            <w:pPr>
+              <w:rPr>
+                <w:rFonts w:ascii="BankGothic Md BT" w:hAnsi="BankGothic Md BT" w:cs="Arial"/>
+                <w:sz w:val="16"/>
+                <w:szCs w:val="16"/>
+              </w:rPr>
+            </w:pPr>
+            <w:r>
+              <w:rPr>
+                <w:rFonts w:ascii="BankGothic Md BT" w:hAnsi="BankGothic Md BT" w:cs="Arial"/>
+                <w:sz w:val="16"/>
+                <w:szCs w:val="16"/>
+              </w:rPr>
+              <w:t>Systems</w:t>
+            </w:r>
+          </w:p>
+        </w:tc>
+        <w:tc>
+          <w:tcPr>
+            <w:tcW w:w="0" w:type="auto"/>
+          </w:tcPr>
+          <w:p>
+            <w:pPr>
+              <w:pStyle w:val="ListParagraph"/>
+              <w:numPr>
+                <w:ilvl w:val="0"/>
+                <w:numId w:val="28"/>
+              </w:numPr>
+              <w:rPr>
+                <w:rFonts w:ascii="BankGothic Md BT" w:hAnsi="BankGothic Md BT" w:cs="Arial"/>
+                <w:sz w:val="16"/>
+                <w:szCs w:val="16"/>
+              </w:rPr>
+            </w:pPr>
+            <w:r>
+              <w:rPr>
+                <w:rFonts w:ascii="BankGothic Md BT" w:hAnsi="BankGothic Md BT" w:cs="Arial"/>
+                <w:sz w:val="16"/>
+                <w:szCs w:val="16"/>
+              </w:rPr>
+              <w:t>An equipment mount is chosen at random and damage is applied</w:t>
             </w:r>
           </w:p>
         </w:tc>
@@ -16677,6 +18460,1158 @@
         </w:rPr>
       </w:pPr>
     </w:p>
+    <w:tbl>
+      <w:tblPr>
+        <w:tblStyle w:val="TableGrid"/>
+        <w:tblW w:w="0" w:type="auto"/>
+        <w:tblLook w:val="04A0" w:firstRow="1" w:lastRow="0" w:firstColumn="1" w:lastColumn="0" w:noHBand="0" w:noVBand="1"/>
+      </w:tblPr>
+      <w:tblGrid>
+        <w:gridCol w:w="1944"/>
+        <w:gridCol w:w="7406"/>
+      </w:tblGrid>
+      <w:tr>
+        <w:tc>
+          <w:tcPr>
+            <w:tcW w:w="0" w:type="auto"/>
+          </w:tcPr>
+          <w:p>
+            <w:pPr>
+              <w:rPr>
+                <w:rFonts w:ascii="BankGothic Md BT" w:hAnsi="BankGothic Md BT" w:cs="Arial"/>
+                <w:b/>
+                <w:sz w:val="16"/>
+                <w:szCs w:val="16"/>
+              </w:rPr>
+            </w:pPr>
+            <w:r>
+              <w:rPr>
+                <w:rFonts w:ascii="BankGothic Md BT" w:hAnsi="BankGothic Md BT" w:cs="Arial"/>
+                <w:b/>
+                <w:sz w:val="16"/>
+                <w:szCs w:val="16"/>
+              </w:rPr>
+              <w:t>System</w:t>
+            </w:r>
+          </w:p>
+        </w:tc>
+        <w:tc>
+          <w:tcPr>
+            <w:tcW w:w="0" w:type="auto"/>
+          </w:tcPr>
+          <w:p>
+            <w:pPr>
+              <w:rPr>
+                <w:rFonts w:ascii="BankGothic Md BT" w:hAnsi="BankGothic Md BT" w:cs="Arial"/>
+                <w:b/>
+                <w:sz w:val="16"/>
+                <w:szCs w:val="16"/>
+              </w:rPr>
+            </w:pPr>
+            <w:r>
+              <w:rPr>
+                <w:rFonts w:ascii="BankGothic Md BT" w:hAnsi="BankGothic Md BT" w:cs="Arial"/>
+                <w:b/>
+                <w:sz w:val="16"/>
+                <w:szCs w:val="16"/>
+              </w:rPr>
+              <w:t>Damage Effect</w:t>
+            </w:r>
+          </w:p>
+        </w:tc>
+      </w:tr>
+      <w:tr>
+        <w:tc>
+          <w:tcPr>
+            <w:tcW w:w="0" w:type="auto"/>
+          </w:tcPr>
+          <w:p>
+            <w:pPr>
+              <w:rPr>
+                <w:rFonts w:ascii="BankGothic Md BT" w:hAnsi="BankGothic Md BT" w:cs="Arial"/>
+                <w:sz w:val="16"/>
+                <w:szCs w:val="16"/>
+              </w:rPr>
+            </w:pPr>
+            <w:r>
+              <w:rPr>
+                <w:rFonts w:ascii="BankGothic Md BT" w:hAnsi="BankGothic Md BT" w:cs="Arial"/>
+                <w:sz w:val="16"/>
+                <w:szCs w:val="16"/>
+              </w:rPr>
+              <w:t>Battery</w:t>
+            </w:r>
+          </w:p>
+        </w:tc>
+        <w:tc>
+          <w:tcPr>
+            <w:tcW w:w="0" w:type="auto"/>
+          </w:tcPr>
+          <w:p>
+            <w:pPr>
+              <w:pStyle w:val="ListParagraph"/>
+              <w:numPr>
+                <w:ilvl w:val="0"/>
+                <w:numId w:val="28"/>
+              </w:numPr>
+              <w:rPr>
+                <w:rFonts w:ascii="BankGothic Md BT" w:hAnsi="BankGothic Md BT" w:cs="Arial"/>
+                <w:sz w:val="16"/>
+                <w:szCs w:val="16"/>
+              </w:rPr>
+            </w:pPr>
+            <w:r>
+              <w:rPr>
+                <w:rFonts w:ascii="BankGothic Md BT" w:hAnsi="BankGothic Md BT" w:cs="Arial"/>
+                <w:sz w:val="16"/>
+                <w:szCs w:val="16"/>
+              </w:rPr>
+              <w:t>1-8 = Power storage reduced 1d6</w:t>
+            </w:r>
+          </w:p>
+          <w:p>
+            <w:pPr>
+              <w:pStyle w:val="ListParagraph"/>
+              <w:numPr>
+                <w:ilvl w:val="0"/>
+                <w:numId w:val="28"/>
+              </w:numPr>
+              <w:rPr>
+                <w:rFonts w:ascii="BankGothic Md BT" w:hAnsi="BankGothic Md BT" w:cs="Arial"/>
+                <w:sz w:val="16"/>
+                <w:szCs w:val="16"/>
+              </w:rPr>
+            </w:pPr>
+            <w:r>
+              <w:rPr>
+                <w:rFonts w:ascii="BankGothic Md BT" w:hAnsi="BankGothic Md BT" w:cs="Arial"/>
+                <w:sz w:val="16"/>
+                <w:szCs w:val="16"/>
+              </w:rPr>
+              <w:t xml:space="preserve">9-10 = </w:t>
+            </w:r>
+            <w:r>
+              <w:rPr>
+                <w:rFonts w:ascii="BankGothic Md BT" w:hAnsi="BankGothic Md BT" w:cs="Arial"/>
+                <w:sz w:val="16"/>
+                <w:szCs w:val="16"/>
+              </w:rPr>
+              <w:t>Power storage reduced; fire for 1 internal/round</w:t>
+            </w:r>
+          </w:p>
+          <w:p>
+            <w:pPr>
+              <w:pStyle w:val="ListParagraph"/>
+              <w:numPr>
+                <w:ilvl w:val="0"/>
+                <w:numId w:val="28"/>
+              </w:numPr>
+              <w:rPr>
+                <w:rFonts w:ascii="BankGothic Md BT" w:hAnsi="BankGothic Md BT" w:cs="Arial"/>
+                <w:sz w:val="16"/>
+                <w:szCs w:val="16"/>
+              </w:rPr>
+            </w:pPr>
+            <w:r>
+              <w:rPr>
+                <w:rFonts w:ascii="BankGothic Md BT" w:hAnsi="BankGothic Md BT" w:cs="Arial"/>
+                <w:sz w:val="16"/>
+                <w:szCs w:val="16"/>
+              </w:rPr>
+              <w:t>11-12 = Battery destroyed; -1 body; 1 internal</w:t>
+            </w:r>
+          </w:p>
+        </w:tc>
+      </w:tr>
+      <w:tr>
+        <w:tc>
+          <w:tcPr>
+            <w:tcW w:w="0" w:type="auto"/>
+          </w:tcPr>
+          <w:p>
+            <w:pPr>
+              <w:rPr>
+                <w:rFonts w:ascii="BankGothic Md BT" w:hAnsi="BankGothic Md BT" w:cs="Arial"/>
+                <w:sz w:val="16"/>
+                <w:szCs w:val="16"/>
+              </w:rPr>
+            </w:pPr>
+            <w:r>
+              <w:rPr>
+                <w:rFonts w:ascii="BankGothic Md BT" w:hAnsi="BankGothic Md BT" w:cs="Arial"/>
+                <w:sz w:val="16"/>
+                <w:szCs w:val="16"/>
+              </w:rPr>
+              <w:t>Beam, Cannon, flak,</w:t>
+            </w:r>
+          </w:p>
+          <w:p>
+            <w:pPr>
+              <w:rPr>
+                <w:rFonts w:ascii="BankGothic Md BT" w:hAnsi="BankGothic Md BT" w:cs="Arial"/>
+                <w:sz w:val="16"/>
+                <w:szCs w:val="16"/>
+              </w:rPr>
+            </w:pPr>
+            <w:r>
+              <w:rPr>
+                <w:rFonts w:ascii="BankGothic Md BT" w:hAnsi="BankGothic Md BT" w:cs="Arial"/>
+                <w:sz w:val="16"/>
+                <w:szCs w:val="16"/>
+              </w:rPr>
+              <w:t>Ion, Torp, or tractor</w:t>
+            </w:r>
+          </w:p>
+        </w:tc>
+        <w:tc>
+          <w:tcPr>
+            <w:tcW w:w="0" w:type="auto"/>
+          </w:tcPr>
+          <w:p>
+            <w:pPr>
+              <w:pStyle w:val="ListParagraph"/>
+              <w:numPr>
+                <w:ilvl w:val="0"/>
+                <w:numId w:val="28"/>
+              </w:numPr>
+              <w:rPr>
+                <w:rFonts w:ascii="BankGothic Md BT" w:hAnsi="BankGothic Md BT" w:cs="Arial"/>
+                <w:sz w:val="16"/>
+                <w:szCs w:val="16"/>
+              </w:rPr>
+            </w:pPr>
+            <w:r>
+              <w:rPr>
+                <w:rFonts w:ascii="BankGothic Md BT" w:hAnsi="BankGothic Md BT" w:cs="Arial"/>
+                <w:sz w:val="16"/>
+                <w:szCs w:val="16"/>
+              </w:rPr>
+              <w:t>1-</w:t>
+            </w:r>
+            <w:r>
+              <w:rPr>
+                <w:rFonts w:ascii="BankGothic Md BT" w:hAnsi="BankGothic Md BT" w:cs="Arial"/>
+                <w:sz w:val="16"/>
+                <w:szCs w:val="16"/>
+              </w:rPr>
+              <w:t>6</w:t>
+            </w:r>
+            <w:r>
+              <w:rPr>
+                <w:rFonts w:ascii="BankGothic Md BT" w:hAnsi="BankGothic Md BT" w:cs="Arial"/>
+                <w:sz w:val="16"/>
+                <w:szCs w:val="16"/>
+              </w:rPr>
+              <w:t xml:space="preserve"> = -1 OCV</w:t>
+            </w:r>
+            <w:r>
+              <w:rPr>
+                <w:rFonts w:ascii="BankGothic Md BT" w:hAnsi="BankGothic Md BT" w:cs="Arial"/>
+                <w:sz w:val="16"/>
+                <w:szCs w:val="16"/>
+              </w:rPr>
+              <w:t>; -1 DC</w:t>
+            </w:r>
+          </w:p>
+          <w:p>
+            <w:pPr>
+              <w:pStyle w:val="ListParagraph"/>
+              <w:numPr>
+                <w:ilvl w:val="0"/>
+                <w:numId w:val="28"/>
+              </w:numPr>
+              <w:rPr>
+                <w:rFonts w:ascii="BankGothic Md BT" w:hAnsi="BankGothic Md BT" w:cs="Arial"/>
+                <w:sz w:val="16"/>
+                <w:szCs w:val="16"/>
+              </w:rPr>
+            </w:pPr>
+            <w:r>
+              <w:rPr>
+                <w:rFonts w:ascii="BankGothic Md BT" w:hAnsi="BankGothic Md BT" w:cs="Arial"/>
+                <w:sz w:val="16"/>
+                <w:szCs w:val="16"/>
+              </w:rPr>
+              <w:t>7-</w:t>
+            </w:r>
+            <w:r>
+              <w:rPr>
+                <w:rFonts w:ascii="BankGothic Md BT" w:hAnsi="BankGothic Md BT" w:cs="Arial"/>
+                <w:sz w:val="16"/>
+                <w:szCs w:val="16"/>
+              </w:rPr>
+              <w:t>9</w:t>
+            </w:r>
+            <w:r>
+              <w:rPr>
+                <w:rFonts w:ascii="BankGothic Md BT" w:hAnsi="BankGothic Md BT" w:cs="Arial"/>
+                <w:sz w:val="16"/>
+                <w:szCs w:val="16"/>
+              </w:rPr>
+              <w:t xml:space="preserve"> = </w:t>
+            </w:r>
+            <w:r>
+              <w:rPr>
+                <w:rFonts w:ascii="BankGothic Md BT" w:hAnsi="BankGothic Md BT" w:cs="Arial"/>
+                <w:sz w:val="16"/>
+                <w:szCs w:val="16"/>
+              </w:rPr>
+              <w:t>Fail chance increases</w:t>
+            </w:r>
+          </w:p>
+          <w:p>
+            <w:pPr>
+              <w:pStyle w:val="ListParagraph"/>
+              <w:numPr>
+                <w:ilvl w:val="0"/>
+                <w:numId w:val="28"/>
+              </w:numPr>
+              <w:rPr>
+                <w:rFonts w:ascii="BankGothic Md BT" w:hAnsi="BankGothic Md BT" w:cs="Arial"/>
+                <w:sz w:val="16"/>
+                <w:szCs w:val="16"/>
+              </w:rPr>
+            </w:pPr>
+            <w:r>
+              <w:rPr>
+                <w:rFonts w:ascii="BankGothic Md BT" w:hAnsi="BankGothic Md BT" w:cs="Arial"/>
+                <w:sz w:val="16"/>
+                <w:szCs w:val="16"/>
+              </w:rPr>
+              <w:t>10-1</w:t>
+            </w:r>
+            <w:r>
+              <w:rPr>
+                <w:rFonts w:ascii="BankGothic Md BT" w:hAnsi="BankGothic Md BT" w:cs="Arial"/>
+                <w:sz w:val="16"/>
+                <w:szCs w:val="16"/>
+              </w:rPr>
+              <w:t>2</w:t>
+            </w:r>
+            <w:r>
+              <w:rPr>
+                <w:rFonts w:ascii="BankGothic Md BT" w:hAnsi="BankGothic Md BT" w:cs="Arial"/>
+                <w:sz w:val="16"/>
+                <w:szCs w:val="16"/>
+              </w:rPr>
+              <w:t xml:space="preserve"> = -1 body; 1 internal to random location; 1d3+1 ammo lost or -1 OCV (if no ammo)</w:t>
+            </w:r>
+          </w:p>
+        </w:tc>
+      </w:tr>
+      <w:tr>
+        <w:tc>
+          <w:tcPr>
+            <w:tcW w:w="0" w:type="auto"/>
+          </w:tcPr>
+          <w:p>
+            <w:pPr>
+              <w:rPr>
+                <w:rFonts w:ascii="BankGothic Md BT" w:hAnsi="BankGothic Md BT" w:cs="Arial"/>
+                <w:sz w:val="16"/>
+                <w:szCs w:val="16"/>
+              </w:rPr>
+            </w:pPr>
+            <w:r>
+              <w:rPr>
+                <w:rFonts w:ascii="BankGothic Md BT" w:hAnsi="BankGothic Md BT" w:cs="Arial"/>
+                <w:sz w:val="16"/>
+                <w:szCs w:val="16"/>
+              </w:rPr>
+              <w:t>Computer</w:t>
+            </w:r>
+          </w:p>
+        </w:tc>
+        <w:tc>
+          <w:tcPr>
+            <w:tcW w:w="0" w:type="auto"/>
+          </w:tcPr>
+          <w:p>
+            <w:pPr>
+              <w:pStyle w:val="ListParagraph"/>
+              <w:numPr>
+                <w:ilvl w:val="0"/>
+                <w:numId w:val="29"/>
+              </w:numPr>
+              <w:rPr>
+                <w:rFonts w:ascii="BankGothic Md BT" w:hAnsi="BankGothic Md BT" w:cs="Arial"/>
+                <w:sz w:val="16"/>
+                <w:szCs w:val="16"/>
+              </w:rPr>
+            </w:pPr>
+            <w:r>
+              <w:rPr>
+                <w:rFonts w:ascii="BankGothic Md BT" w:hAnsi="BankGothic Md BT" w:cs="Arial"/>
+                <w:sz w:val="16"/>
+                <w:szCs w:val="16"/>
+              </w:rPr>
+              <w:t>1-4 = -2 to computer skill</w:t>
+            </w:r>
+          </w:p>
+          <w:p>
+            <w:pPr>
+              <w:pStyle w:val="ListParagraph"/>
+              <w:numPr>
+                <w:ilvl w:val="0"/>
+                <w:numId w:val="29"/>
+              </w:numPr>
+              <w:rPr>
+                <w:rFonts w:ascii="BankGothic Md BT" w:hAnsi="BankGothic Md BT" w:cs="Arial"/>
+                <w:sz w:val="16"/>
+                <w:szCs w:val="16"/>
+              </w:rPr>
+            </w:pPr>
+            <w:r>
+              <w:rPr>
+                <w:rFonts w:ascii="BankGothic Md BT" w:hAnsi="BankGothic Md BT" w:cs="Arial"/>
+                <w:sz w:val="16"/>
+                <w:szCs w:val="16"/>
+              </w:rPr>
+              <w:t>5-6 = Initiative bonus lost, or -2 to computer skill</w:t>
+            </w:r>
+          </w:p>
+          <w:p>
+            <w:pPr>
+              <w:pStyle w:val="ListParagraph"/>
+              <w:numPr>
+                <w:ilvl w:val="0"/>
+                <w:numId w:val="29"/>
+              </w:numPr>
+              <w:rPr>
+                <w:rFonts w:ascii="BankGothic Md BT" w:hAnsi="BankGothic Md BT" w:cs="Arial"/>
+                <w:sz w:val="16"/>
+                <w:szCs w:val="16"/>
+              </w:rPr>
+            </w:pPr>
+            <w:r>
+              <w:rPr>
+                <w:rFonts w:ascii="BankGothic Md BT" w:hAnsi="BankGothic Md BT" w:cs="Arial"/>
+                <w:sz w:val="16"/>
+                <w:szCs w:val="16"/>
+              </w:rPr>
+              <w:t>7-11 = Fail chance increases</w:t>
+            </w:r>
+          </w:p>
+          <w:p>
+            <w:pPr>
+              <w:pStyle w:val="ListParagraph"/>
+              <w:numPr>
+                <w:ilvl w:val="0"/>
+                <w:numId w:val="29"/>
+              </w:numPr>
+              <w:rPr>
+                <w:rFonts w:ascii="BankGothic Md BT" w:hAnsi="BankGothic Md BT" w:cs="Arial"/>
+                <w:sz w:val="16"/>
+                <w:szCs w:val="16"/>
+              </w:rPr>
+            </w:pPr>
+            <w:r>
+              <w:rPr>
+                <w:rFonts w:ascii="BankGothic Md BT" w:hAnsi="BankGothic Md BT" w:cs="Arial"/>
+                <w:sz w:val="16"/>
+                <w:szCs w:val="16"/>
+              </w:rPr>
+              <w:t>12 = Destroyed</w:t>
+            </w:r>
+          </w:p>
+        </w:tc>
+      </w:tr>
+      <w:tr>
+        <w:tc>
+          <w:tcPr>
+            <w:tcW w:w="0" w:type="auto"/>
+          </w:tcPr>
+          <w:p>
+            <w:pPr>
+              <w:rPr>
+                <w:rFonts w:ascii="BankGothic Md BT" w:hAnsi="BankGothic Md BT" w:cs="Arial"/>
+                <w:sz w:val="16"/>
+                <w:szCs w:val="16"/>
+              </w:rPr>
+            </w:pPr>
+            <w:r>
+              <w:rPr>
+                <w:rFonts w:ascii="BankGothic Md BT" w:hAnsi="BankGothic Md BT" w:cs="Arial"/>
+                <w:sz w:val="16"/>
+                <w:szCs w:val="16"/>
+              </w:rPr>
+              <w:t>Damage Control</w:t>
+            </w:r>
+          </w:p>
+        </w:tc>
+        <w:tc>
+          <w:tcPr>
+            <w:tcW w:w="0" w:type="auto"/>
+          </w:tcPr>
+          <w:p>
+            <w:pPr>
+              <w:pStyle w:val="ListParagraph"/>
+              <w:numPr>
+                <w:ilvl w:val="0"/>
+                <w:numId w:val="29"/>
+              </w:numPr>
+              <w:rPr>
+                <w:rFonts w:ascii="BankGothic Md BT" w:hAnsi="BankGothic Md BT" w:cs="Arial"/>
+                <w:sz w:val="16"/>
+                <w:szCs w:val="16"/>
+              </w:rPr>
+            </w:pPr>
+            <w:r>
+              <w:rPr>
+                <w:rFonts w:ascii="BankGothic Md BT" w:hAnsi="BankGothic Md BT" w:cs="Arial"/>
+                <w:sz w:val="16"/>
+                <w:szCs w:val="16"/>
+              </w:rPr>
+              <w:t>1-4 = -2 to skill rolls to use</w:t>
+            </w:r>
+          </w:p>
+        </w:tc>
+      </w:tr>
+      <w:tr>
+        <w:tc>
+          <w:tcPr>
+            <w:tcW w:w="0" w:type="auto"/>
+          </w:tcPr>
+          <w:p>
+            <w:pPr>
+              <w:rPr>
+                <w:rFonts w:ascii="BankGothic Md BT" w:hAnsi="BankGothic Md BT" w:cs="Arial"/>
+                <w:sz w:val="16"/>
+                <w:szCs w:val="16"/>
+              </w:rPr>
+            </w:pPr>
+            <w:r>
+              <w:rPr>
+                <w:rFonts w:ascii="BankGothic Md BT" w:hAnsi="BankGothic Md BT" w:cs="Arial"/>
+                <w:sz w:val="16"/>
+                <w:szCs w:val="16"/>
+              </w:rPr>
+              <w:t>ECM</w:t>
+            </w:r>
+          </w:p>
+        </w:tc>
+        <w:tc>
+          <w:tcPr>
+            <w:tcW w:w="0" w:type="auto"/>
+          </w:tcPr>
+          <w:p>
+            <w:pPr>
+              <w:pStyle w:val="ListParagraph"/>
+              <w:numPr>
+                <w:ilvl w:val="0"/>
+                <w:numId w:val="29"/>
+              </w:numPr>
+              <w:rPr>
+                <w:rFonts w:ascii="BankGothic Md BT" w:hAnsi="BankGothic Md BT" w:cs="Arial"/>
+                <w:sz w:val="16"/>
+                <w:szCs w:val="16"/>
+              </w:rPr>
+            </w:pPr>
+            <w:r>
+              <w:rPr>
+                <w:rFonts w:ascii="BankGothic Md BT" w:hAnsi="BankGothic Md BT" w:cs="Arial"/>
+                <w:sz w:val="16"/>
+                <w:szCs w:val="16"/>
+              </w:rPr>
+              <w:t>1-4 = -2 to skill rolls to use</w:t>
+            </w:r>
+          </w:p>
+          <w:p>
+            <w:pPr>
+              <w:pStyle w:val="ListParagraph"/>
+              <w:numPr>
+                <w:ilvl w:val="0"/>
+                <w:numId w:val="29"/>
+              </w:numPr>
+              <w:rPr>
+                <w:rFonts w:ascii="BankGothic Md BT" w:hAnsi="BankGothic Md BT" w:cs="Arial"/>
+                <w:sz w:val="16"/>
+                <w:szCs w:val="16"/>
+              </w:rPr>
+            </w:pPr>
+            <w:r>
+              <w:rPr>
+                <w:rFonts w:ascii="BankGothic Md BT" w:hAnsi="BankGothic Md BT" w:cs="Arial"/>
+                <w:sz w:val="16"/>
+                <w:szCs w:val="16"/>
+              </w:rPr>
+              <w:t>5-6 = DCV bonus lost, or -2 to skill rolls to use</w:t>
+            </w:r>
+          </w:p>
+          <w:p>
+            <w:pPr>
+              <w:pStyle w:val="ListParagraph"/>
+              <w:numPr>
+                <w:ilvl w:val="0"/>
+                <w:numId w:val="29"/>
+              </w:numPr>
+              <w:rPr>
+                <w:rFonts w:ascii="BankGothic Md BT" w:hAnsi="BankGothic Md BT" w:cs="Arial"/>
+                <w:sz w:val="16"/>
+                <w:szCs w:val="16"/>
+              </w:rPr>
+            </w:pPr>
+            <w:r>
+              <w:rPr>
+                <w:rFonts w:ascii="BankGothic Md BT" w:hAnsi="BankGothic Md BT" w:cs="Arial"/>
+                <w:sz w:val="16"/>
+                <w:szCs w:val="16"/>
+              </w:rPr>
+              <w:t xml:space="preserve">7-11 = </w:t>
+            </w:r>
+            <w:r>
+              <w:rPr>
+                <w:rFonts w:ascii="BankGothic Md BT" w:hAnsi="BankGothic Md BT" w:cs="Arial"/>
+                <w:sz w:val="16"/>
+                <w:szCs w:val="16"/>
+              </w:rPr>
+              <w:t>Fail chance increases</w:t>
+            </w:r>
+          </w:p>
+          <w:p>
+            <w:pPr>
+              <w:pStyle w:val="ListParagraph"/>
+              <w:numPr>
+                <w:ilvl w:val="0"/>
+                <w:numId w:val="29"/>
+              </w:numPr>
+              <w:rPr>
+                <w:rFonts w:ascii="BankGothic Md BT" w:hAnsi="BankGothic Md BT" w:cs="Arial"/>
+                <w:sz w:val="16"/>
+                <w:szCs w:val="16"/>
+              </w:rPr>
+            </w:pPr>
+            <w:r>
+              <w:rPr>
+                <w:rFonts w:ascii="BankGothic Md BT" w:hAnsi="BankGothic Md BT" w:cs="Arial"/>
+                <w:sz w:val="16"/>
+                <w:szCs w:val="16"/>
+              </w:rPr>
+              <w:t>12 = Destroyed</w:t>
+            </w:r>
+          </w:p>
+        </w:tc>
+      </w:tr>
+      <w:tr>
+        <w:tc>
+          <w:tcPr>
+            <w:tcW w:w="0" w:type="auto"/>
+          </w:tcPr>
+          <w:p>
+            <w:pPr>
+              <w:rPr>
+                <w:rFonts w:ascii="BankGothic Md BT" w:hAnsi="BankGothic Md BT" w:cs="Arial"/>
+                <w:sz w:val="16"/>
+                <w:szCs w:val="16"/>
+              </w:rPr>
+            </w:pPr>
+            <w:r>
+              <w:rPr>
+                <w:rFonts w:ascii="BankGothic Md BT" w:hAnsi="BankGothic Md BT" w:cs="Arial"/>
+                <w:sz w:val="16"/>
+                <w:szCs w:val="16"/>
+              </w:rPr>
+              <w:t>Mine</w:t>
+            </w:r>
+          </w:p>
+        </w:tc>
+        <w:tc>
+          <w:tcPr>
+            <w:tcW w:w="0" w:type="auto"/>
+          </w:tcPr>
+          <w:p>
+            <w:pPr>
+              <w:pStyle w:val="ListParagraph"/>
+              <w:numPr>
+                <w:ilvl w:val="0"/>
+                <w:numId w:val="29"/>
+              </w:numPr>
+              <w:rPr>
+                <w:rFonts w:ascii="BankGothic Md BT" w:hAnsi="BankGothic Md BT" w:cs="Arial"/>
+                <w:sz w:val="16"/>
+                <w:szCs w:val="16"/>
+              </w:rPr>
+            </w:pPr>
+            <w:r>
+              <w:rPr>
+                <w:rFonts w:ascii="BankGothic Md BT" w:hAnsi="BankGothic Md BT" w:cs="Arial"/>
+                <w:sz w:val="16"/>
+                <w:szCs w:val="16"/>
+              </w:rPr>
+              <w:t xml:space="preserve">1-8 </w:t>
+            </w:r>
+            <w:r>
+              <w:rPr>
+                <w:rFonts w:ascii="BankGothic Md BT" w:hAnsi="BankGothic Md BT" w:cs="Arial"/>
+                <w:sz w:val="16"/>
+                <w:szCs w:val="16"/>
+              </w:rPr>
+              <w:t xml:space="preserve">= </w:t>
+            </w:r>
+            <w:r>
+              <w:rPr>
+                <w:rFonts w:ascii="BankGothic Md BT" w:hAnsi="BankGothic Md BT" w:cs="Arial"/>
+                <w:sz w:val="16"/>
+                <w:szCs w:val="16"/>
+              </w:rPr>
+              <w:t>Fail chance increases</w:t>
+            </w:r>
+          </w:p>
+          <w:p>
+            <w:pPr>
+              <w:pStyle w:val="ListParagraph"/>
+              <w:numPr>
+                <w:ilvl w:val="0"/>
+                <w:numId w:val="29"/>
+              </w:numPr>
+              <w:rPr>
+                <w:rFonts w:ascii="BankGothic Md BT" w:hAnsi="BankGothic Md BT" w:cs="Arial"/>
+                <w:sz w:val="16"/>
+                <w:szCs w:val="16"/>
+              </w:rPr>
+            </w:pPr>
+            <w:r>
+              <w:rPr>
+                <w:rFonts w:ascii="BankGothic Md BT" w:hAnsi="BankGothic Md BT" w:cs="Arial"/>
+                <w:sz w:val="16"/>
+                <w:szCs w:val="16"/>
+              </w:rPr>
+              <w:t xml:space="preserve">9-12 </w:t>
+            </w:r>
+            <w:r>
+              <w:rPr>
+                <w:rFonts w:ascii="BankGothic Md BT" w:hAnsi="BankGothic Md BT" w:cs="Arial"/>
+                <w:sz w:val="16"/>
+                <w:szCs w:val="16"/>
+              </w:rPr>
+              <w:t>= -1 body; 1 internal to random location; 1d3+1 ammo lost or -1 OCV (if no ammo)</w:t>
+            </w:r>
+          </w:p>
+        </w:tc>
+      </w:tr>
+      <w:tr>
+        <w:tc>
+          <w:tcPr>
+            <w:tcW w:w="0" w:type="auto"/>
+          </w:tcPr>
+          <w:p>
+            <w:pPr>
+              <w:rPr>
+                <w:rFonts w:ascii="BankGothic Md BT" w:hAnsi="BankGothic Md BT" w:cs="Arial"/>
+                <w:sz w:val="16"/>
+                <w:szCs w:val="16"/>
+              </w:rPr>
+            </w:pPr>
+            <w:r>
+              <w:rPr>
+                <w:rFonts w:ascii="BankGothic Md BT" w:hAnsi="BankGothic Md BT" w:cs="Arial"/>
+                <w:sz w:val="16"/>
+                <w:szCs w:val="16"/>
+              </w:rPr>
+              <w:t>Missile</w:t>
+            </w:r>
+          </w:p>
+        </w:tc>
+        <w:tc>
+          <w:tcPr>
+            <w:tcW w:w="0" w:type="auto"/>
+          </w:tcPr>
+          <w:p>
+            <w:pPr>
+              <w:pStyle w:val="ListParagraph"/>
+              <w:numPr>
+                <w:ilvl w:val="0"/>
+                <w:numId w:val="29"/>
+              </w:numPr>
+              <w:rPr>
+                <w:rFonts w:ascii="BankGothic Md BT" w:hAnsi="BankGothic Md BT" w:cs="Arial"/>
+                <w:sz w:val="16"/>
+                <w:szCs w:val="16"/>
+              </w:rPr>
+            </w:pPr>
+            <w:r>
+              <w:rPr>
+                <w:rFonts w:ascii="BankGothic Md BT" w:hAnsi="BankGothic Md BT" w:cs="Arial"/>
+                <w:sz w:val="16"/>
+                <w:szCs w:val="16"/>
+              </w:rPr>
+              <w:t>1-4 = -</w:t>
+            </w:r>
+            <w:r>
+              <w:rPr>
+                <w:rFonts w:ascii="BankGothic Md BT" w:hAnsi="BankGothic Md BT" w:cs="Arial"/>
+                <w:sz w:val="16"/>
+                <w:szCs w:val="16"/>
+              </w:rPr>
+              <w:t>2</w:t>
+            </w:r>
+            <w:r>
+              <w:rPr>
+                <w:rFonts w:ascii="BankGothic Md BT" w:hAnsi="BankGothic Md BT" w:cs="Arial"/>
+                <w:sz w:val="16"/>
+                <w:szCs w:val="16"/>
+              </w:rPr>
+              <w:t xml:space="preserve"> to lock-on rolls</w:t>
+            </w:r>
+          </w:p>
+          <w:p>
+            <w:pPr>
+              <w:pStyle w:val="ListParagraph"/>
+              <w:numPr>
+                <w:ilvl w:val="0"/>
+                <w:numId w:val="29"/>
+              </w:numPr>
+              <w:rPr>
+                <w:rFonts w:ascii="BankGothic Md BT" w:hAnsi="BankGothic Md BT" w:cs="Arial"/>
+                <w:sz w:val="16"/>
+                <w:szCs w:val="16"/>
+              </w:rPr>
+            </w:pPr>
+            <w:r>
+              <w:rPr>
+                <w:rFonts w:ascii="BankGothic Md BT" w:hAnsi="BankGothic Md BT" w:cs="Arial"/>
+                <w:sz w:val="16"/>
+                <w:szCs w:val="16"/>
+              </w:rPr>
+              <w:t xml:space="preserve">5-8 = </w:t>
+            </w:r>
+            <w:r>
+              <w:rPr>
+                <w:rFonts w:ascii="BankGothic Md BT" w:hAnsi="BankGothic Md BT" w:cs="Arial"/>
+                <w:sz w:val="16"/>
+                <w:szCs w:val="16"/>
+              </w:rPr>
+              <w:t>Fail chance increases</w:t>
+            </w:r>
+          </w:p>
+          <w:p>
+            <w:pPr>
+              <w:pStyle w:val="ListParagraph"/>
+              <w:numPr>
+                <w:ilvl w:val="0"/>
+                <w:numId w:val="29"/>
+              </w:numPr>
+              <w:rPr>
+                <w:rFonts w:ascii="BankGothic Md BT" w:hAnsi="BankGothic Md BT" w:cs="Arial"/>
+                <w:sz w:val="16"/>
+                <w:szCs w:val="16"/>
+              </w:rPr>
+            </w:pPr>
+            <w:r>
+              <w:rPr>
+                <w:rFonts w:ascii="BankGothic Md BT" w:hAnsi="BankGothic Md BT" w:cs="Arial"/>
+                <w:sz w:val="16"/>
+                <w:szCs w:val="16"/>
+              </w:rPr>
+              <w:t xml:space="preserve">9-12 = </w:t>
+            </w:r>
+            <w:r>
+              <w:rPr>
+                <w:rFonts w:ascii="BankGothic Md BT" w:hAnsi="BankGothic Md BT" w:cs="Arial"/>
+                <w:sz w:val="16"/>
+                <w:szCs w:val="16"/>
+              </w:rPr>
+              <w:t>-1 body; 1 internal to random location; 1d3+1 ammo lost or -1 OCV (if no ammo)</w:t>
+            </w:r>
+          </w:p>
+        </w:tc>
+      </w:tr>
+      <w:tr>
+        <w:tc>
+          <w:tcPr>
+            <w:tcW w:w="0" w:type="auto"/>
+          </w:tcPr>
+          <w:p>
+            <w:pPr>
+              <w:rPr>
+                <w:rFonts w:ascii="BankGothic Md BT" w:hAnsi="BankGothic Md BT" w:cs="Arial"/>
+                <w:sz w:val="16"/>
+                <w:szCs w:val="16"/>
+              </w:rPr>
+            </w:pPr>
+            <w:r>
+              <w:rPr>
+                <w:rFonts w:ascii="BankGothic Md BT" w:hAnsi="BankGothic Md BT" w:cs="Arial"/>
+                <w:sz w:val="16"/>
+                <w:szCs w:val="16"/>
+              </w:rPr>
+              <w:t>Shield</w:t>
+            </w:r>
+          </w:p>
+        </w:tc>
+        <w:tc>
+          <w:tcPr>
+            <w:tcW w:w="0" w:type="auto"/>
+          </w:tcPr>
+          <w:p>
+            <w:pPr>
+              <w:pStyle w:val="ListParagraph"/>
+              <w:numPr>
+                <w:ilvl w:val="0"/>
+                <w:numId w:val="29"/>
+              </w:numPr>
+              <w:rPr>
+                <w:rFonts w:ascii="BankGothic Md BT" w:hAnsi="BankGothic Md BT" w:cs="Arial"/>
+                <w:sz w:val="16"/>
+                <w:szCs w:val="16"/>
+              </w:rPr>
+            </w:pPr>
+            <w:r>
+              <w:rPr>
+                <w:rFonts w:ascii="BankGothic Md BT" w:hAnsi="BankGothic Md BT" w:cs="Arial"/>
+                <w:sz w:val="16"/>
+                <w:szCs w:val="16"/>
+              </w:rPr>
+              <w:t>1-</w:t>
+            </w:r>
+            <w:r>
+              <w:rPr>
+                <w:rFonts w:ascii="BankGothic Md BT" w:hAnsi="BankGothic Md BT" w:cs="Arial"/>
+                <w:sz w:val="16"/>
+                <w:szCs w:val="16"/>
+              </w:rPr>
+              <w:t>6</w:t>
+            </w:r>
+            <w:r>
+              <w:rPr>
+                <w:rFonts w:ascii="BankGothic Md BT" w:hAnsi="BankGothic Md BT" w:cs="Arial"/>
+                <w:sz w:val="16"/>
+                <w:szCs w:val="16"/>
+              </w:rPr>
+              <w:t xml:space="preserve"> = Shield damage cap is reduced by 1d6</w:t>
+            </w:r>
+          </w:p>
+          <w:p>
+            <w:pPr>
+              <w:pStyle w:val="ListParagraph"/>
+              <w:numPr>
+                <w:ilvl w:val="0"/>
+                <w:numId w:val="29"/>
+              </w:numPr>
+              <w:rPr>
+                <w:rFonts w:ascii="BankGothic Md BT" w:hAnsi="BankGothic Md BT" w:cs="Arial"/>
+                <w:sz w:val="16"/>
+                <w:szCs w:val="16"/>
+              </w:rPr>
+            </w:pPr>
+            <w:r>
+              <w:rPr>
+                <w:rFonts w:ascii="BankGothic Md BT" w:hAnsi="BankGothic Md BT" w:cs="Arial"/>
+                <w:sz w:val="16"/>
+                <w:szCs w:val="16"/>
+              </w:rPr>
+              <w:t>7</w:t>
+            </w:r>
+            <w:r>
+              <w:rPr>
+                <w:rFonts w:ascii="BankGothic Md BT" w:hAnsi="BankGothic Md BT" w:cs="Arial"/>
+                <w:sz w:val="16"/>
+                <w:szCs w:val="16"/>
+              </w:rPr>
+              <w:t>-</w:t>
+            </w:r>
+            <w:r>
+              <w:rPr>
+                <w:rFonts w:ascii="BankGothic Md BT" w:hAnsi="BankGothic Md BT" w:cs="Arial"/>
+                <w:sz w:val="16"/>
+                <w:szCs w:val="16"/>
+              </w:rPr>
+              <w:t>8</w:t>
+            </w:r>
+            <w:r>
+              <w:rPr>
+                <w:rFonts w:ascii="BankGothic Md BT" w:hAnsi="BankGothic Md BT" w:cs="Arial"/>
+                <w:sz w:val="16"/>
+                <w:szCs w:val="16"/>
+              </w:rPr>
+              <w:t xml:space="preserve"> = Shield recharge is -1</w:t>
+            </w:r>
+          </w:p>
+          <w:p>
+            <w:pPr>
+              <w:pStyle w:val="ListParagraph"/>
+              <w:numPr>
+                <w:ilvl w:val="0"/>
+                <w:numId w:val="29"/>
+              </w:numPr>
+              <w:rPr>
+                <w:rFonts w:ascii="BankGothic Md BT" w:hAnsi="BankGothic Md BT" w:cs="Arial"/>
+                <w:sz w:val="16"/>
+                <w:szCs w:val="16"/>
+              </w:rPr>
+            </w:pPr>
+            <w:r>
+              <w:rPr>
+                <w:rFonts w:ascii="BankGothic Md BT" w:hAnsi="BankGothic Md BT" w:cs="Arial"/>
+                <w:sz w:val="16"/>
+                <w:szCs w:val="16"/>
+              </w:rPr>
+              <w:t>9-10</w:t>
+            </w:r>
+            <w:r>
+              <w:rPr>
+                <w:rFonts w:ascii="BankGothic Md BT" w:hAnsi="BankGothic Md BT" w:cs="Arial"/>
+                <w:sz w:val="16"/>
+                <w:szCs w:val="16"/>
+              </w:rPr>
+              <w:t xml:space="preserve"> = </w:t>
+            </w:r>
+            <w:r>
+              <w:rPr>
+                <w:rFonts w:ascii="BankGothic Md BT" w:hAnsi="BankGothic Md BT" w:cs="Arial"/>
+                <w:sz w:val="16"/>
+                <w:szCs w:val="16"/>
+              </w:rPr>
+              <w:t>Fail chance increases</w:t>
+            </w:r>
+          </w:p>
+          <w:p>
+            <w:pPr>
+              <w:pStyle w:val="ListParagraph"/>
+              <w:numPr>
+                <w:ilvl w:val="0"/>
+                <w:numId w:val="29"/>
+              </w:numPr>
+              <w:rPr>
+                <w:rFonts w:ascii="BankGothic Md BT" w:hAnsi="BankGothic Md BT" w:cs="Arial"/>
+                <w:sz w:val="16"/>
+                <w:szCs w:val="16"/>
+              </w:rPr>
+            </w:pPr>
+            <w:r>
+              <w:rPr>
+                <w:rFonts w:ascii="BankGothic Md BT" w:hAnsi="BankGothic Md BT" w:cs="Arial"/>
+                <w:sz w:val="16"/>
+                <w:szCs w:val="16"/>
+              </w:rPr>
+              <w:t>11 = Shield power requirement increases by 2/3/4 based on shield class</w:t>
+            </w:r>
+          </w:p>
+          <w:p>
+            <w:pPr>
+              <w:pStyle w:val="ListParagraph"/>
+              <w:numPr>
+                <w:ilvl w:val="0"/>
+                <w:numId w:val="29"/>
+              </w:numPr>
+              <w:rPr>
+                <w:rFonts w:ascii="BankGothic Md BT" w:hAnsi="BankGothic Md BT" w:cs="Arial"/>
+                <w:sz w:val="16"/>
+                <w:szCs w:val="16"/>
+              </w:rPr>
+            </w:pPr>
+            <w:r>
+              <w:rPr>
+                <w:rFonts w:ascii="BankGothic Md BT" w:hAnsi="BankGothic Md BT" w:cs="Arial"/>
+                <w:sz w:val="16"/>
+                <w:szCs w:val="16"/>
+              </w:rPr>
+              <w:t xml:space="preserve">12 = </w:t>
+            </w:r>
+            <w:r>
+              <w:rPr>
+                <w:rFonts w:ascii="BankGothic Md BT" w:hAnsi="BankGothic Md BT" w:cs="Arial"/>
+                <w:sz w:val="16"/>
+                <w:szCs w:val="16"/>
+              </w:rPr>
+              <w:t xml:space="preserve">-1 body; 1 internal to random location; </w:t>
+            </w:r>
+            <w:r>
+              <w:rPr>
+                <w:rFonts w:ascii="BankGothic Md BT" w:hAnsi="BankGothic Md BT" w:cs="Arial"/>
+                <w:sz w:val="16"/>
+                <w:szCs w:val="16"/>
+              </w:rPr>
+              <w:t>Shield down</w:t>
+            </w:r>
+          </w:p>
+        </w:tc>
+      </w:tr>
+      <w:tr>
+        <w:tc>
+          <w:tcPr>
+            <w:tcW w:w="0" w:type="auto"/>
+          </w:tcPr>
+          <w:p>
+            <w:pPr>
+              <w:rPr>
+                <w:rFonts w:ascii="BankGothic Md BT" w:hAnsi="BankGothic Md BT" w:cs="Arial"/>
+                <w:sz w:val="16"/>
+                <w:szCs w:val="16"/>
+              </w:rPr>
+            </w:pPr>
+            <w:r>
+              <w:rPr>
+                <w:rFonts w:ascii="BankGothic Md BT" w:hAnsi="BankGothic Md BT" w:cs="Arial"/>
+                <w:sz w:val="16"/>
+                <w:szCs w:val="16"/>
+              </w:rPr>
+              <w:t>Systems Not Listed</w:t>
+            </w:r>
+          </w:p>
+        </w:tc>
+        <w:tc>
+          <w:tcPr>
+            <w:tcW w:w="0" w:type="auto"/>
+          </w:tcPr>
+          <w:p>
+            <w:pPr>
+              <w:pStyle w:val="ListParagraph"/>
+              <w:numPr>
+                <w:ilvl w:val="0"/>
+                <w:numId w:val="29"/>
+              </w:numPr>
+              <w:rPr>
+                <w:rFonts w:ascii="BankGothic Md BT" w:hAnsi="BankGothic Md BT" w:cs="Arial"/>
+                <w:sz w:val="16"/>
+                <w:szCs w:val="16"/>
+              </w:rPr>
+            </w:pPr>
+            <w:r>
+              <w:rPr>
+                <w:rFonts w:ascii="BankGothic Md BT" w:hAnsi="BankGothic Md BT" w:cs="Arial"/>
+                <w:sz w:val="16"/>
+                <w:szCs w:val="16"/>
+              </w:rPr>
+              <w:t>1-6 = roll to use -2 (if applicable)</w:t>
+            </w:r>
+            <w:bookmarkStart w:id="0" w:name="_GoBack"/>
+            <w:bookmarkEnd w:id="0"/>
+          </w:p>
+          <w:p>
+            <w:pPr>
+              <w:pStyle w:val="ListParagraph"/>
+              <w:numPr>
+                <w:ilvl w:val="0"/>
+                <w:numId w:val="29"/>
+              </w:numPr>
+              <w:rPr>
+                <w:rFonts w:ascii="BankGothic Md BT" w:hAnsi="BankGothic Md BT" w:cs="Arial"/>
+                <w:sz w:val="16"/>
+                <w:szCs w:val="16"/>
+              </w:rPr>
+            </w:pPr>
+            <w:r>
+              <w:rPr>
+                <w:rFonts w:ascii="BankGothic Md BT" w:hAnsi="BankGothic Md BT" w:cs="Arial"/>
+                <w:sz w:val="16"/>
+                <w:szCs w:val="16"/>
+              </w:rPr>
+              <w:t>7-12 = fail chance increases</w:t>
+            </w:r>
+          </w:p>
+        </w:tc>
+      </w:tr>
+    </w:tbl>
+    <w:p>
+      <w:pPr>
+        <w:rPr>
+          <w:rFonts w:ascii="BankGothic Md BT" w:hAnsi="BankGothic Md BT" w:cs="Arial"/>
+          <w:sz w:val="16"/>
+          <w:szCs w:val="16"/>
+        </w:rPr>
+      </w:pPr>
+    </w:p>
     <w:p>
       <w:pPr>
         <w:pStyle w:val="ListParagraph"/>
@@ -16698,6 +19633,7 @@
       </w:pPr>
     </w:p>
     <w:sectPr>
+      <w:type w:val="continuous"/>
       <w:pgSz w:w="12240" w:h="15840"/>
       <w:pgMar w:top="1440" w:right="1440" w:bottom="1440" w:left="1440" w:header="720" w:footer="720" w:gutter="0"/>
       <w:cols w:space="720"/>
@@ -16963,7 +19899,7 @@
         <w:rFonts w:ascii="Courier New" w:hAnsi="Courier New" w:cs="Courier New" w:hint="default"/>
       </w:rPr>
     </w:lvl>
-    <w:lvl w:ilvl="2" w:tplc="04090005" w:tentative="1">
+    <w:lvl w:ilvl="2" w:tplc="04090005">
       <w:start w:val="1"/>
       <w:numFmt w:val="bullet"/>
       <w:lvlText w:val=""/>
@@ -18181,7 +21117,7 @@
   <w:abstractNum w:abstractNumId="13" w15:restartNumberingAfterBreak="0">
     <w:nsid w:val="49EF2495"/>
     <w:multiLevelType w:val="hybridMultilevel"/>
-    <w:tmpl w:val="9BC44C8A"/>
+    <w:tmpl w:val="4E520594"/>
     <w:lvl w:ilvl="0" w:tplc="04090001">
       <w:start w:val="1"/>
       <w:numFmt w:val="bullet"/>
@@ -19761,6 +22697,119 @@
     </w:lvl>
   </w:abstractNum>
   <w:abstractNum w:abstractNumId="27" w15:restartNumberingAfterBreak="0">
+    <w:nsid w:val="764E6708"/>
+    <w:multiLevelType w:val="hybridMultilevel"/>
+    <w:tmpl w:val="BA247E34"/>
+    <w:lvl w:ilvl="0" w:tplc="04090001">
+      <w:start w:val="1"/>
+      <w:numFmt w:val="bullet"/>
+      <w:lvlText w:val=""/>
+      <w:lvlJc w:val="left"/>
+      <w:pPr>
+        <w:ind w:left="360" w:hanging="360"/>
+      </w:pPr>
+      <w:rPr>
+        <w:rFonts w:ascii="Symbol" w:hAnsi="Symbol" w:hint="default"/>
+      </w:rPr>
+    </w:lvl>
+    <w:lvl w:ilvl="1" w:tplc="04090003" w:tentative="1">
+      <w:start w:val="1"/>
+      <w:numFmt w:val="bullet"/>
+      <w:lvlText w:val="o"/>
+      <w:lvlJc w:val="left"/>
+      <w:pPr>
+        <w:ind w:left="1080" w:hanging="360"/>
+      </w:pPr>
+      <w:rPr>
+        <w:rFonts w:ascii="Courier New" w:hAnsi="Courier New" w:cs="Courier New" w:hint="default"/>
+      </w:rPr>
+    </w:lvl>
+    <w:lvl w:ilvl="2" w:tplc="04090005" w:tentative="1">
+      <w:start w:val="1"/>
+      <w:numFmt w:val="bullet"/>
+      <w:lvlText w:val=""/>
+      <w:lvlJc w:val="left"/>
+      <w:pPr>
+        <w:ind w:left="1800" w:hanging="360"/>
+      </w:pPr>
+      <w:rPr>
+        <w:rFonts w:ascii="Wingdings" w:hAnsi="Wingdings" w:hint="default"/>
+      </w:rPr>
+    </w:lvl>
+    <w:lvl w:ilvl="3" w:tplc="04090001" w:tentative="1">
+      <w:start w:val="1"/>
+      <w:numFmt w:val="bullet"/>
+      <w:lvlText w:val=""/>
+      <w:lvlJc w:val="left"/>
+      <w:pPr>
+        <w:ind w:left="2520" w:hanging="360"/>
+      </w:pPr>
+      <w:rPr>
+        <w:rFonts w:ascii="Symbol" w:hAnsi="Symbol" w:hint="default"/>
+      </w:rPr>
+    </w:lvl>
+    <w:lvl w:ilvl="4" w:tplc="04090003" w:tentative="1">
+      <w:start w:val="1"/>
+      <w:numFmt w:val="bullet"/>
+      <w:lvlText w:val="o"/>
+      <w:lvlJc w:val="left"/>
+      <w:pPr>
+        <w:ind w:left="3240" w:hanging="360"/>
+      </w:pPr>
+      <w:rPr>
+        <w:rFonts w:ascii="Courier New" w:hAnsi="Courier New" w:cs="Courier New" w:hint="default"/>
+      </w:rPr>
+    </w:lvl>
+    <w:lvl w:ilvl="5" w:tplc="04090005" w:tentative="1">
+      <w:start w:val="1"/>
+      <w:numFmt w:val="bullet"/>
+      <w:lvlText w:val=""/>
+      <w:lvlJc w:val="left"/>
+      <w:pPr>
+        <w:ind w:left="3960" w:hanging="360"/>
+      </w:pPr>
+      <w:rPr>
+        <w:rFonts w:ascii="Wingdings" w:hAnsi="Wingdings" w:hint="default"/>
+      </w:rPr>
+    </w:lvl>
+    <w:lvl w:ilvl="6" w:tplc="04090001" w:tentative="1">
+      <w:start w:val="1"/>
+      <w:numFmt w:val="bullet"/>
+      <w:lvlText w:val=""/>
+      <w:lvlJc w:val="left"/>
+      <w:pPr>
+        <w:ind w:left="4680" w:hanging="360"/>
+      </w:pPr>
+      <w:rPr>
+        <w:rFonts w:ascii="Symbol" w:hAnsi="Symbol" w:hint="default"/>
+      </w:rPr>
+    </w:lvl>
+    <w:lvl w:ilvl="7" w:tplc="04090003" w:tentative="1">
+      <w:start w:val="1"/>
+      <w:numFmt w:val="bullet"/>
+      <w:lvlText w:val="o"/>
+      <w:lvlJc w:val="left"/>
+      <w:pPr>
+        <w:ind w:left="5400" w:hanging="360"/>
+      </w:pPr>
+      <w:rPr>
+        <w:rFonts w:ascii="Courier New" w:hAnsi="Courier New" w:cs="Courier New" w:hint="default"/>
+      </w:rPr>
+    </w:lvl>
+    <w:lvl w:ilvl="8" w:tplc="04090005" w:tentative="1">
+      <w:start w:val="1"/>
+      <w:numFmt w:val="bullet"/>
+      <w:lvlText w:val=""/>
+      <w:lvlJc w:val="left"/>
+      <w:pPr>
+        <w:ind w:left="6120" w:hanging="360"/>
+      </w:pPr>
+      <w:rPr>
+        <w:rFonts w:ascii="Wingdings" w:hAnsi="Wingdings" w:hint="default"/>
+      </w:rPr>
+    </w:lvl>
+  </w:abstractNum>
+  <w:abstractNum w:abstractNumId="28" w15:restartNumberingAfterBreak="0">
     <w:nsid w:val="7CC727FD"/>
     <w:multiLevelType w:val="hybridMultilevel"/>
     <w:tmpl w:val="C1544E40"/>
@@ -19913,7 +22962,7 @@
     <w:abstractNumId w:val="0"/>
   </w:num>
   <w:num w:numId="14">
-    <w:abstractNumId w:val="27"/>
+    <w:abstractNumId w:val="28"/>
   </w:num>
   <w:num w:numId="15">
     <w:abstractNumId w:val="17"/>
@@ -19956,6 +23005,9 @@
   </w:num>
   <w:num w:numId="28">
     <w:abstractNumId w:val="13"/>
+  </w:num>
+  <w:num w:numId="29">
+    <w:abstractNumId w:val="27"/>
   </w:num>
 </w:numbering>
 </file>
@@ -20680,7 +23732,7 @@
 </file>
 
 <file path=customXml/itemProps1.xml><?xml version="1.0" encoding="utf-8"?>
-<ds:datastoreItem xmlns:ds="http://schemas.openxmlformats.org/officeDocument/2006/customXml" ds:itemID="{862C2BD3-3DA8-4275-B51F-DA3C20CEA032}">
+<ds:datastoreItem xmlns:ds="http://schemas.openxmlformats.org/officeDocument/2006/customXml" ds:itemID="{B74659BB-0F00-4A9B-BC80-0A7871CB4B2A}">
   <ds:schemaRefs>
     <ds:schemaRef ds:uri="http://schemas.openxmlformats.org/officeDocument/2006/bibliography"/>
   </ds:schemaRefs>

</xml_diff>

<commit_message>
Added maneuver list to document
</commit_message>
<xml_diff>
--- a/ShipCombatHero.docx
+++ b/ShipCombatHero.docx
@@ -6466,6 +6466,18 @@
           <w:szCs w:val="16"/>
         </w:rPr>
       </w:pPr>
+      <w:bookmarkStart w:id="0" w:name="_GoBack"/>
+      <w:bookmarkEnd w:id="0"/>
+    </w:p>
+    <w:p>
+      <w:pPr>
+        <w:pStyle w:val="ListParagraph"/>
+        <w:ind w:left="0"/>
+        <w:rPr>
+          <w:sz w:val="16"/>
+          <w:szCs w:val="16"/>
+        </w:rPr>
+      </w:pPr>
     </w:p>
     <w:p>
       <w:pPr>
@@ -7581,11 +7593,11 @@
       </w:tr>
     </w:tbl>
     <w:p/>
-    <w:p/>
     <w:tbl>
       <w:tblPr>
         <w:tblStyle w:val="TableGrid"/>
         <w:tblW w:w="0" w:type="auto"/>
+        <w:tblLayout w:type="fixed"/>
         <w:tblLook w:val="04A0" w:firstRow="1" w:lastRow="0" w:firstColumn="1" w:lastColumn="0" w:noHBand="0" w:noVBand="1"/>
       </w:tblPr>
       <w:tblGrid>
@@ -7599,7 +7611,7 @@
       <w:tr>
         <w:tc>
           <w:tcPr>
-            <w:tcW w:w="0" w:type="auto"/>
+            <w:tcW w:w="3646" w:type="dxa"/>
             <w:gridSpan w:val="6"/>
           </w:tcPr>
           <w:p>
@@ -7636,7 +7648,25 @@
                 <w:sz w:val="16"/>
                 <w:szCs w:val="16"/>
               </w:rPr>
-              <w:t>250</w:t>
+              <w:t>2</w:t>
+            </w:r>
+            <w:r>
+              <w:rPr>
+                <w:rFonts w:ascii="BankGothic Md BT" w:hAnsi="BankGothic Md BT"/>
+                <w:b/>
+                <w:sz w:val="16"/>
+                <w:szCs w:val="16"/>
+              </w:rPr>
+              <w:t>6</w:t>
+            </w:r>
+            <w:r>
+              <w:rPr>
+                <w:rFonts w:ascii="BankGothic Md BT" w:hAnsi="BankGothic Md BT"/>
+                <w:b/>
+                <w:sz w:val="16"/>
+                <w:szCs w:val="16"/>
+              </w:rPr>
+              <w:t>0</w:t>
             </w:r>
             <w:r>
               <w:rPr>
@@ -7662,7 +7692,7 @@
       <w:tr>
         <w:tc>
           <w:tcPr>
-            <w:tcW w:w="0" w:type="auto"/>
+            <w:tcW w:w="792" w:type="dxa"/>
           </w:tcPr>
           <w:p>
             <w:pPr>
@@ -7684,7 +7714,7 @@
         </w:tc>
         <w:tc>
           <w:tcPr>
-            <w:tcW w:w="0" w:type="auto"/>
+            <w:tcW w:w="606" w:type="dxa"/>
           </w:tcPr>
           <w:p>
             <w:pPr>
@@ -7707,7 +7737,7 @@
         </w:tc>
         <w:tc>
           <w:tcPr>
-            <w:tcW w:w="0" w:type="auto"/>
+            <w:tcW w:w="427" w:type="dxa"/>
           </w:tcPr>
           <w:p>
             <w:pPr>
@@ -7730,7 +7760,7 @@
         </w:tc>
         <w:tc>
           <w:tcPr>
-            <w:tcW w:w="0" w:type="auto"/>
+            <w:tcW w:w="955" w:type="dxa"/>
           </w:tcPr>
           <w:p>
             <w:pPr>
@@ -7752,7 +7782,7 @@
         </w:tc>
         <w:tc>
           <w:tcPr>
-            <w:tcW w:w="0" w:type="auto"/>
+            <w:tcW w:w="508" w:type="dxa"/>
           </w:tcPr>
           <w:p>
             <w:pPr>
@@ -7775,7 +7805,7 @@
         </w:tc>
         <w:tc>
           <w:tcPr>
-            <w:tcW w:w="0" w:type="auto"/>
+            <w:tcW w:w="358" w:type="dxa"/>
           </w:tcPr>
           <w:p>
             <w:pPr>
@@ -7792,7 +7822,7 @@
       <w:tr>
         <w:tc>
           <w:tcPr>
-            <w:tcW w:w="0" w:type="auto"/>
+            <w:tcW w:w="792" w:type="dxa"/>
           </w:tcPr>
           <w:p>
             <w:pPr>
@@ -7814,7 +7844,7 @@
         </w:tc>
         <w:tc>
           <w:tcPr>
-            <w:tcW w:w="0" w:type="auto"/>
+            <w:tcW w:w="606" w:type="dxa"/>
           </w:tcPr>
           <w:p>
             <w:pPr>
@@ -7837,7 +7867,7 @@
         </w:tc>
         <w:tc>
           <w:tcPr>
-            <w:tcW w:w="0" w:type="auto"/>
+            <w:tcW w:w="427" w:type="dxa"/>
           </w:tcPr>
           <w:p>
             <w:pPr>
@@ -7860,7 +7890,7 @@
         </w:tc>
         <w:tc>
           <w:tcPr>
-            <w:tcW w:w="0" w:type="auto"/>
+            <w:tcW w:w="955" w:type="dxa"/>
           </w:tcPr>
           <w:p>
             <w:pPr>
@@ -7882,7 +7912,7 @@
         </w:tc>
         <w:tc>
           <w:tcPr>
-            <w:tcW w:w="0" w:type="auto"/>
+            <w:tcW w:w="508" w:type="dxa"/>
           </w:tcPr>
           <w:p>
             <w:pPr>
@@ -7905,7 +7935,7 @@
         </w:tc>
         <w:tc>
           <w:tcPr>
-            <w:tcW w:w="0" w:type="auto"/>
+            <w:tcW w:w="358" w:type="dxa"/>
           </w:tcPr>
           <w:p>
             <w:pPr>
@@ -7922,7 +7952,7 @@
       <w:tr>
         <w:tc>
           <w:tcPr>
-            <w:tcW w:w="0" w:type="auto"/>
+            <w:tcW w:w="792" w:type="dxa"/>
           </w:tcPr>
           <w:p>
             <w:pPr>
@@ -7944,7 +7974,7 @@
         </w:tc>
         <w:tc>
           <w:tcPr>
-            <w:tcW w:w="0" w:type="auto"/>
+            <w:tcW w:w="606" w:type="dxa"/>
           </w:tcPr>
           <w:p>
             <w:pPr>
@@ -7967,7 +7997,7 @@
         </w:tc>
         <w:tc>
           <w:tcPr>
-            <w:tcW w:w="0" w:type="auto"/>
+            <w:tcW w:w="427" w:type="dxa"/>
           </w:tcPr>
           <w:p>
             <w:pPr>
@@ -7990,7 +8020,7 @@
         </w:tc>
         <w:tc>
           <w:tcPr>
-            <w:tcW w:w="0" w:type="auto"/>
+            <w:tcW w:w="955" w:type="dxa"/>
           </w:tcPr>
           <w:p>
             <w:pPr>
@@ -8012,7 +8042,7 @@
         </w:tc>
         <w:tc>
           <w:tcPr>
-            <w:tcW w:w="0" w:type="auto"/>
+            <w:tcW w:w="508" w:type="dxa"/>
           </w:tcPr>
           <w:p>
             <w:pPr>
@@ -8035,7 +8065,7 @@
         </w:tc>
         <w:tc>
           <w:tcPr>
-            <w:tcW w:w="0" w:type="auto"/>
+            <w:tcW w:w="358" w:type="dxa"/>
           </w:tcPr>
           <w:p>
             <w:pPr>
@@ -8052,7 +8082,7 @@
       <w:tr>
         <w:tc>
           <w:tcPr>
-            <w:tcW w:w="0" w:type="auto"/>
+            <w:tcW w:w="792" w:type="dxa"/>
           </w:tcPr>
           <w:p>
             <w:pPr>
@@ -8074,7 +8104,7 @@
         </w:tc>
         <w:tc>
           <w:tcPr>
-            <w:tcW w:w="0" w:type="auto"/>
+            <w:tcW w:w="606" w:type="dxa"/>
           </w:tcPr>
           <w:p>
             <w:pPr>
@@ -8097,7 +8127,7 @@
         </w:tc>
         <w:tc>
           <w:tcPr>
-            <w:tcW w:w="0" w:type="auto"/>
+            <w:tcW w:w="427" w:type="dxa"/>
           </w:tcPr>
           <w:p>
             <w:pPr>
@@ -8120,7 +8150,7 @@
         </w:tc>
         <w:tc>
           <w:tcPr>
-            <w:tcW w:w="0" w:type="auto"/>
+            <w:tcW w:w="955" w:type="dxa"/>
           </w:tcPr>
           <w:p>
             <w:pPr>
@@ -8142,7 +8172,7 @@
         </w:tc>
         <w:tc>
           <w:tcPr>
-            <w:tcW w:w="0" w:type="auto"/>
+            <w:tcW w:w="508" w:type="dxa"/>
           </w:tcPr>
           <w:p>
             <w:pPr>
@@ -8165,7 +8195,7 @@
         </w:tc>
         <w:tc>
           <w:tcPr>
-            <w:tcW w:w="0" w:type="auto"/>
+            <w:tcW w:w="358" w:type="dxa"/>
           </w:tcPr>
           <w:p>
             <w:pPr>
@@ -8182,7 +8212,7 @@
       <w:tr>
         <w:tc>
           <w:tcPr>
-            <w:tcW w:w="0" w:type="auto"/>
+            <w:tcW w:w="792" w:type="dxa"/>
           </w:tcPr>
           <w:p>
             <w:pPr>
@@ -8204,7 +8234,7 @@
         </w:tc>
         <w:tc>
           <w:tcPr>
-            <w:tcW w:w="0" w:type="auto"/>
+            <w:tcW w:w="606" w:type="dxa"/>
           </w:tcPr>
           <w:p>
             <w:pPr>
@@ -8235,7 +8265,7 @@
         </w:tc>
         <w:tc>
           <w:tcPr>
-            <w:tcW w:w="0" w:type="auto"/>
+            <w:tcW w:w="427" w:type="dxa"/>
           </w:tcPr>
           <w:p>
             <w:pPr>
@@ -8250,7 +8280,7 @@
         </w:tc>
         <w:tc>
           <w:tcPr>
-            <w:tcW w:w="0" w:type="auto"/>
+            <w:tcW w:w="955" w:type="dxa"/>
           </w:tcPr>
           <w:p>
             <w:pPr>
@@ -8272,7 +8302,7 @@
         </w:tc>
         <w:tc>
           <w:tcPr>
-            <w:tcW w:w="0" w:type="auto"/>
+            <w:tcW w:w="508" w:type="dxa"/>
           </w:tcPr>
           <w:p>
             <w:pPr>
@@ -8303,7 +8333,7 @@
         </w:tc>
         <w:tc>
           <w:tcPr>
-            <w:tcW w:w="0" w:type="auto"/>
+            <w:tcW w:w="358" w:type="dxa"/>
           </w:tcPr>
           <w:p>
             <w:pPr>
@@ -8331,7 +8361,7 @@
         </w:trPr>
         <w:tc>
           <w:tcPr>
-            <w:tcW w:w="0" w:type="auto"/>
+            <w:tcW w:w="1825" w:type="dxa"/>
             <w:gridSpan w:val="3"/>
           </w:tcPr>
           <w:p>
@@ -8552,7 +8582,7 @@
         </w:tc>
         <w:tc>
           <w:tcPr>
-            <w:tcW w:w="0" w:type="auto"/>
+            <w:tcW w:w="1821" w:type="dxa"/>
             <w:gridSpan w:val="3"/>
           </w:tcPr>
           <w:p>
@@ -8702,6 +8732,64 @@
                 <w:szCs w:val="16"/>
               </w:rPr>
               <w:t>9/1</w:t>
+            </w:r>
+          </w:p>
+        </w:tc>
+      </w:tr>
+      <w:tr>
+        <w:trPr>
+          <w:trHeight w:val="701"/>
+        </w:trPr>
+        <w:tc>
+          <w:tcPr>
+            <w:tcW w:w="3646" w:type="dxa"/>
+            <w:gridSpan w:val="6"/>
+          </w:tcPr>
+          <w:p>
+            <w:pPr>
+              <w:rPr>
+                <w:rFonts w:ascii="BankGothic Md BT" w:hAnsi="BankGothic Md BT"/>
+                <w:sz w:val="16"/>
+                <w:szCs w:val="16"/>
+              </w:rPr>
+            </w:pPr>
+            <w:r>
+              <w:rPr>
+                <w:rFonts w:ascii="BankGothic Md BT" w:hAnsi="BankGothic Md BT"/>
+                <w:sz w:val="16"/>
+                <w:szCs w:val="16"/>
+              </w:rPr>
+              <w:t>Specials</w:t>
+            </w:r>
+          </w:p>
+          <w:p>
+            <w:pPr>
+              <w:pStyle w:val="ListParagraph"/>
+              <w:numPr>
+                <w:ilvl w:val="0"/>
+                <w:numId w:val="31"/>
+              </w:numPr>
+              <w:rPr>
+                <w:rFonts w:ascii="BankGothic Md BT" w:hAnsi="BankGothic Md BT"/>
+                <w:sz w:val="16"/>
+                <w:szCs w:val="16"/>
+              </w:rPr>
+            </w:pPr>
+            <w:r>
+              <w:rPr>
+                <w:rFonts w:ascii="BankGothic Md BT" w:hAnsi="BankGothic Md BT"/>
+                <w:sz w:val="16"/>
+                <w:szCs w:val="16"/>
+              </w:rPr>
+              <w:t>All cargo bays are hidden and require PER roll (-6) to detect</w:t>
+            </w:r>
+            <w:r>
+              <w:rPr>
+                <w:rFonts w:ascii="BankGothic Md BT" w:hAnsi="BankGothic Md BT"/>
+                <w:sz w:val="16"/>
+                <w:szCs w:val="16"/>
+              </w:rPr>
+              <w:t xml:space="preserve"> (10 pt)</w:t>
             </w:r>
           </w:p>
         </w:tc>
@@ -9966,7 +10054,6 @@
                 <w:sz w:val="16"/>
                 <w:szCs w:val="16"/>
               </w:rPr>
-              <w:lastRenderedPageBreak/>
               <w:t>System</w:t>
             </w:r>
           </w:p>
@@ -12826,6 +12913,7 @@
                 <w:sz w:val="16"/>
                 <w:szCs w:val="16"/>
               </w:rPr>
+              <w:lastRenderedPageBreak/>
               <w:t>Shield I</w:t>
             </w:r>
           </w:p>
@@ -12920,7 +13008,6 @@
                 <w:sz w:val="16"/>
                 <w:szCs w:val="16"/>
               </w:rPr>
-              <w:lastRenderedPageBreak/>
               <w:t>Bridge</w:t>
             </w:r>
           </w:p>
@@ -12970,7 +13057,6 @@
                 <w:sz w:val="16"/>
                 <w:szCs w:val="16"/>
               </w:rPr>
-              <w:lastRenderedPageBreak/>
               <w:t>Ablative shield that absorbs 10 points of damage</w:t>
             </w:r>
           </w:p>
@@ -13015,7 +13101,6 @@
                 <w:sz w:val="16"/>
                 <w:szCs w:val="16"/>
               </w:rPr>
-              <w:lastRenderedPageBreak/>
               <w:t>Can be overcharged +1 recharge for +1 pow</w:t>
             </w:r>
           </w:p>
@@ -13040,7 +13125,6 @@
                 <w:sz w:val="16"/>
                 <w:szCs w:val="16"/>
               </w:rPr>
-              <w:lastRenderedPageBreak/>
               <w:t>Shield II</w:t>
             </w:r>
           </w:p>
@@ -15597,6 +15681,7 @@
                 <w:sz w:val="16"/>
                 <w:szCs w:val="16"/>
               </w:rPr>
+              <w:lastRenderedPageBreak/>
               <w:t>Can be used for point defense</w:t>
             </w:r>
           </w:p>
@@ -15641,7 +15726,6 @@
                 <w:sz w:val="16"/>
                 <w:szCs w:val="16"/>
               </w:rPr>
-              <w:lastRenderedPageBreak/>
               <w:t>Torpedos die after one chance to break out</w:t>
             </w:r>
           </w:p>
@@ -16610,6 +16694,7 @@
           <w:sz w:val="16"/>
           <w:szCs w:val="16"/>
         </w:rPr>
+        <w:lastRenderedPageBreak/>
         <w:t>3/2</w:t>
       </w:r>
     </w:p>
@@ -16654,7 +16739,6 @@
           <w:sz w:val="16"/>
           <w:szCs w:val="16"/>
         </w:rPr>
-        <w:lastRenderedPageBreak/>
         <w:t xml:space="preserve">7/5 &lt;&lt; </w:t>
       </w:r>
       <w:r>
@@ -17024,6 +17108,1732 @@
         </w:rPr>
         <w:t>This includes failed maneuvers</w:t>
       </w:r>
+    </w:p>
+    <w:p>
+      <w:pPr>
+        <w:rPr>
+          <w:rFonts w:ascii="BankGothic Md BT" w:hAnsi="BankGothic Md BT" w:cs="Arial"/>
+          <w:sz w:val="16"/>
+          <w:szCs w:val="16"/>
+        </w:rPr>
+      </w:pPr>
+    </w:p>
+    <w:tbl>
+      <w:tblPr>
+        <w:tblStyle w:val="TableGrid"/>
+        <w:tblW w:w="0" w:type="auto"/>
+        <w:tblLook w:val="04A0" w:firstRow="1" w:lastRow="0" w:firstColumn="1" w:lastColumn="0" w:noHBand="0" w:noVBand="1"/>
+      </w:tblPr>
+      <w:tblGrid>
+        <w:gridCol w:w="1771"/>
+        <w:gridCol w:w="1602"/>
+        <w:gridCol w:w="4609"/>
+        <w:gridCol w:w="1368"/>
+      </w:tblGrid>
+      <w:tr>
+        <w:tc>
+          <w:tcPr>
+            <w:tcW w:w="0" w:type="auto"/>
+          </w:tcPr>
+          <w:p>
+            <w:pPr>
+              <w:rPr>
+                <w:rFonts w:ascii="BankGothic Md BT" w:hAnsi="BankGothic Md BT" w:cs="Arial"/>
+                <w:b/>
+                <w:sz w:val="16"/>
+                <w:szCs w:val="16"/>
+              </w:rPr>
+            </w:pPr>
+            <w:r>
+              <w:rPr>
+                <w:rFonts w:ascii="BankGothic Md BT" w:hAnsi="BankGothic Md BT" w:cs="Arial"/>
+                <w:b/>
+                <w:sz w:val="16"/>
+                <w:szCs w:val="16"/>
+              </w:rPr>
+              <w:t>Maneuver</w:t>
+            </w:r>
+          </w:p>
+        </w:tc>
+        <w:tc>
+          <w:tcPr>
+            <w:tcW w:w="0" w:type="auto"/>
+          </w:tcPr>
+          <w:p>
+            <w:pPr>
+              <w:rPr>
+                <w:rFonts w:ascii="BankGothic Md BT" w:hAnsi="BankGothic Md BT" w:cs="Arial"/>
+                <w:b/>
+                <w:sz w:val="16"/>
+                <w:szCs w:val="16"/>
+              </w:rPr>
+            </w:pPr>
+            <w:r>
+              <w:rPr>
+                <w:rFonts w:ascii="BankGothic Md BT" w:hAnsi="BankGothic Md BT" w:cs="Arial"/>
+                <w:b/>
+                <w:sz w:val="16"/>
+                <w:szCs w:val="16"/>
+              </w:rPr>
+              <w:t>Skill Roll</w:t>
+            </w:r>
+          </w:p>
+        </w:tc>
+        <w:tc>
+          <w:tcPr>
+            <w:tcW w:w="0" w:type="auto"/>
+          </w:tcPr>
+          <w:p>
+            <w:pPr>
+              <w:rPr>
+                <w:rFonts w:ascii="BankGothic Md BT" w:hAnsi="BankGothic Md BT" w:cs="Arial"/>
+                <w:b/>
+                <w:sz w:val="16"/>
+                <w:szCs w:val="16"/>
+              </w:rPr>
+            </w:pPr>
+            <w:r>
+              <w:rPr>
+                <w:rFonts w:ascii="BankGothic Md BT" w:hAnsi="BankGothic Md BT" w:cs="Arial"/>
+                <w:b/>
+                <w:sz w:val="16"/>
+                <w:szCs w:val="16"/>
+              </w:rPr>
+              <w:t>Results</w:t>
+            </w:r>
+          </w:p>
+        </w:tc>
+        <w:tc>
+          <w:tcPr>
+            <w:tcW w:w="0" w:type="auto"/>
+          </w:tcPr>
+          <w:p>
+            <w:pPr>
+              <w:rPr>
+                <w:rFonts w:ascii="BankGothic Md BT" w:hAnsi="BankGothic Md BT" w:cs="Arial"/>
+                <w:b/>
+                <w:sz w:val="16"/>
+                <w:szCs w:val="16"/>
+              </w:rPr>
+            </w:pPr>
+            <w:r>
+              <w:rPr>
+                <w:rFonts w:ascii="BankGothic Md BT" w:hAnsi="BankGothic Md BT" w:cs="Arial"/>
+                <w:b/>
+                <w:sz w:val="16"/>
+                <w:szCs w:val="16"/>
+              </w:rPr>
+              <w:t>Diagram</w:t>
+            </w:r>
+          </w:p>
+        </w:tc>
+      </w:tr>
+      <w:tr>
+        <w:tc>
+          <w:tcPr>
+            <w:tcW w:w="0" w:type="auto"/>
+          </w:tcPr>
+          <w:p>
+            <w:pPr>
+              <w:rPr>
+                <w:rFonts w:ascii="BankGothic Md BT" w:hAnsi="BankGothic Md BT" w:cs="Arial"/>
+                <w:sz w:val="16"/>
+                <w:szCs w:val="16"/>
+              </w:rPr>
+            </w:pPr>
+            <w:r>
+              <w:rPr>
+                <w:rFonts w:ascii="BankGothic Md BT" w:hAnsi="BankGothic Md BT" w:cs="Arial"/>
+                <w:sz w:val="16"/>
+                <w:szCs w:val="16"/>
+              </w:rPr>
+              <w:t>60</w:t>
+            </w:r>
+            <w:r>
+              <w:rPr>
+                <w:rFonts w:ascii="BankGothic Md BT" w:hAnsi="BankGothic Md BT" w:cs="Arial"/>
+                <w:sz w:val="16"/>
+                <w:szCs w:val="16"/>
+                <w:vertAlign w:val="superscript"/>
+              </w:rPr>
+              <w:t>0</w:t>
+            </w:r>
+            <w:r>
+              <w:rPr>
+                <w:rFonts w:ascii="BankGothic Md BT" w:hAnsi="BankGothic Md BT" w:cs="Arial"/>
+                <w:sz w:val="16"/>
+                <w:szCs w:val="16"/>
+              </w:rPr>
+              <w:t xml:space="preserve"> Turn</w:t>
+            </w:r>
+          </w:p>
+        </w:tc>
+        <w:tc>
+          <w:tcPr>
+            <w:tcW w:w="0" w:type="auto"/>
+          </w:tcPr>
+          <w:p>
+            <w:pPr>
+              <w:rPr>
+                <w:rFonts w:ascii="BankGothic Md BT" w:hAnsi="BankGothic Md BT" w:cs="Arial"/>
+                <w:sz w:val="16"/>
+                <w:szCs w:val="16"/>
+              </w:rPr>
+            </w:pPr>
+            <w:r>
+              <w:rPr>
+                <w:rFonts w:ascii="BankGothic Md BT" w:hAnsi="BankGothic Md BT" w:cs="Arial"/>
+                <w:sz w:val="16"/>
+                <w:szCs w:val="16"/>
+              </w:rPr>
+              <w:t>None</w:t>
+            </w:r>
+          </w:p>
+        </w:tc>
+        <w:tc>
+          <w:tcPr>
+            <w:tcW w:w="0" w:type="auto"/>
+          </w:tcPr>
+          <w:p>
+            <w:pPr>
+              <w:pStyle w:val="ListParagraph"/>
+              <w:numPr>
+                <w:ilvl w:val="0"/>
+                <w:numId w:val="30"/>
+              </w:numPr>
+              <w:rPr>
+                <w:rFonts w:ascii="BankGothic Md BT" w:hAnsi="BankGothic Md BT" w:cs="Arial"/>
+                <w:sz w:val="16"/>
+                <w:szCs w:val="16"/>
+              </w:rPr>
+            </w:pPr>
+            <w:r>
+              <w:rPr>
+                <w:rFonts w:ascii="BankGothic Md BT" w:hAnsi="BankGothic Md BT" w:cs="Arial"/>
+                <w:sz w:val="16"/>
+                <w:szCs w:val="16"/>
+              </w:rPr>
+              <w:t>You turn 60</w:t>
+            </w:r>
+            <w:r>
+              <w:rPr>
+                <w:rFonts w:ascii="BankGothic Md BT" w:hAnsi="BankGothic Md BT" w:cs="Arial"/>
+                <w:sz w:val="16"/>
+                <w:szCs w:val="16"/>
+                <w:vertAlign w:val="superscript"/>
+              </w:rPr>
+              <w:t>0</w:t>
+            </w:r>
+          </w:p>
+          <w:p>
+            <w:pPr>
+              <w:pStyle w:val="ListParagraph"/>
+              <w:ind w:left="360"/>
+              <w:rPr>
+                <w:rFonts w:ascii="BankGothic Md BT" w:hAnsi="BankGothic Md BT" w:cs="Arial"/>
+                <w:sz w:val="16"/>
+                <w:szCs w:val="16"/>
+              </w:rPr>
+            </w:pPr>
+          </w:p>
+        </w:tc>
+        <w:tc>
+          <w:tcPr>
+            <w:tcW w:w="0" w:type="auto"/>
+          </w:tcPr>
+          <w:p>
+            <w:pPr>
+              <w:rPr>
+                <w:rFonts w:ascii="BankGothic Md BT" w:hAnsi="BankGothic Md BT" w:cs="Arial"/>
+                <w:sz w:val="16"/>
+                <w:szCs w:val="16"/>
+              </w:rPr>
+            </w:pPr>
+            <w:r>
+              <w:rPr>
+                <w:rFonts w:ascii="BankGothic Md BT" w:hAnsi="BankGothic Md BT" w:cs="Arial"/>
+                <w:sz w:val="16"/>
+                <w:szCs w:val="16"/>
+              </w:rPr>
+              <w:drawing>
+                <wp:inline distT="0" distB="0" distL="0" distR="0" wp14:anchorId="32104633" wp14:editId="3561EA58">
+                  <wp:extent cx="694944" cy="731520"/>
+                  <wp:effectExtent l="0" t="0" r="0" b="0"/>
+                  <wp:docPr id="1" name="Picture 1"/>
+                  <wp:cNvGraphicFramePr>
+                    <a:graphicFrameLocks xmlns:a="http://schemas.openxmlformats.org/drawingml/2006/main" noChangeAspect="1"/>
+                  </wp:cNvGraphicFramePr>
+                  <a:graphic xmlns:a="http://schemas.openxmlformats.org/drawingml/2006/main">
+                    <a:graphicData uri="http://schemas.openxmlformats.org/drawingml/2006/picture">
+                      <pic:pic xmlns:pic="http://schemas.openxmlformats.org/drawingml/2006/picture">
+                        <pic:nvPicPr>
+                          <pic:cNvPr id="1" name=""/>
+                          <pic:cNvPicPr/>
+                        </pic:nvPicPr>
+                        <pic:blipFill>
+                          <a:blip r:embed="rId6"/>
+                          <a:stretch>
+                            <a:fillRect/>
+                          </a:stretch>
+                        </pic:blipFill>
+                        <pic:spPr>
+                          <a:xfrm>
+                            <a:off x="0" y="0"/>
+                            <a:ext cx="694944" cy="731520"/>
+                          </a:xfrm>
+                          <a:prstGeom prst="rect">
+                            <a:avLst/>
+                          </a:prstGeom>
+                        </pic:spPr>
+                      </pic:pic>
+                    </a:graphicData>
+                  </a:graphic>
+                </wp:inline>
+              </w:drawing>
+            </w:r>
+          </w:p>
+        </w:tc>
+      </w:tr>
+      <w:tr>
+        <w:tc>
+          <w:tcPr>
+            <w:tcW w:w="0" w:type="auto"/>
+          </w:tcPr>
+          <w:p>
+            <w:pPr>
+              <w:rPr>
+                <w:rFonts w:ascii="BankGothic Md BT" w:hAnsi="BankGothic Md BT" w:cs="Arial"/>
+                <w:sz w:val="16"/>
+                <w:szCs w:val="16"/>
+              </w:rPr>
+            </w:pPr>
+            <w:r>
+              <w:rPr>
+                <w:rFonts w:ascii="BankGothic Md BT" w:hAnsi="BankGothic Md BT" w:cs="Arial"/>
+                <w:sz w:val="16"/>
+                <w:szCs w:val="16"/>
+              </w:rPr>
+              <w:t>120</w:t>
+            </w:r>
+            <w:r>
+              <w:rPr>
+                <w:rFonts w:ascii="BankGothic Md BT" w:hAnsi="BankGothic Md BT" w:cs="Arial"/>
+                <w:sz w:val="16"/>
+                <w:szCs w:val="16"/>
+                <w:vertAlign w:val="superscript"/>
+              </w:rPr>
+              <w:t>0</w:t>
+            </w:r>
+            <w:r>
+              <w:rPr>
+                <w:rFonts w:ascii="BankGothic Md BT" w:hAnsi="BankGothic Md BT" w:cs="Arial"/>
+                <w:sz w:val="16"/>
+                <w:szCs w:val="16"/>
+              </w:rPr>
+              <w:t xml:space="preserve"> Turn</w:t>
+            </w:r>
+          </w:p>
+        </w:tc>
+        <w:tc>
+          <w:tcPr>
+            <w:tcW w:w="0" w:type="auto"/>
+          </w:tcPr>
+          <w:p>
+            <w:pPr>
+              <w:rPr>
+                <w:rFonts w:ascii="BankGothic Md BT" w:hAnsi="BankGothic Md BT" w:cs="Arial"/>
+                <w:sz w:val="16"/>
+                <w:szCs w:val="16"/>
+              </w:rPr>
+            </w:pPr>
+            <w:r>
+              <w:rPr>
+                <w:rFonts w:ascii="BankGothic Md BT" w:hAnsi="BankGothic Md BT" w:cs="Arial"/>
+                <w:sz w:val="16"/>
+                <w:szCs w:val="16"/>
+              </w:rPr>
+              <w:t>Pilot</w:t>
+            </w:r>
+            <w:r>
+              <w:rPr>
+                <w:rFonts w:ascii="BankGothic Md BT" w:hAnsi="BankGothic Md BT" w:cs="Arial"/>
+                <w:sz w:val="16"/>
+                <w:szCs w:val="16"/>
+              </w:rPr>
+              <w:t xml:space="preserve"> (-2)</w:t>
+            </w:r>
+          </w:p>
+        </w:tc>
+        <w:tc>
+          <w:tcPr>
+            <w:tcW w:w="0" w:type="auto"/>
+          </w:tcPr>
+          <w:p>
+            <w:pPr>
+              <w:pStyle w:val="ListParagraph"/>
+              <w:numPr>
+                <w:ilvl w:val="0"/>
+                <w:numId w:val="30"/>
+              </w:numPr>
+              <w:rPr>
+                <w:rFonts w:ascii="BankGothic Md BT" w:hAnsi="BankGothic Md BT" w:cs="Arial"/>
+                <w:sz w:val="16"/>
+                <w:szCs w:val="16"/>
+              </w:rPr>
+            </w:pPr>
+            <w:r>
+              <w:rPr>
+                <w:rFonts w:ascii="BankGothic Md BT" w:hAnsi="BankGothic Md BT" w:cs="Arial"/>
+                <w:sz w:val="16"/>
+                <w:szCs w:val="16"/>
+              </w:rPr>
+              <w:t>You turn 120</w:t>
+            </w:r>
+            <w:r>
+              <w:rPr>
+                <w:rFonts w:ascii="BankGothic Md BT" w:hAnsi="BankGothic Md BT" w:cs="Arial"/>
+                <w:sz w:val="16"/>
+                <w:szCs w:val="16"/>
+                <w:vertAlign w:val="superscript"/>
+              </w:rPr>
+              <w:t>0</w:t>
+            </w:r>
+          </w:p>
+          <w:p>
+            <w:pPr>
+              <w:rPr>
+                <w:rFonts w:ascii="BankGothic Md BT" w:hAnsi="BankGothic Md BT" w:cs="Arial"/>
+                <w:sz w:val="16"/>
+                <w:szCs w:val="16"/>
+              </w:rPr>
+            </w:pPr>
+          </w:p>
+          <w:p>
+            <w:pPr>
+              <w:rPr>
+                <w:rFonts w:ascii="BankGothic Md BT" w:hAnsi="BankGothic Md BT" w:cs="Arial"/>
+                <w:sz w:val="16"/>
+                <w:szCs w:val="16"/>
+              </w:rPr>
+            </w:pPr>
+          </w:p>
+        </w:tc>
+        <w:tc>
+          <w:tcPr>
+            <w:tcW w:w="0" w:type="auto"/>
+          </w:tcPr>
+          <w:p>
+            <w:pPr>
+              <w:rPr>
+                <w:rFonts w:ascii="BankGothic Md BT" w:hAnsi="BankGothic Md BT" w:cs="Arial"/>
+                <w:sz w:val="16"/>
+                <w:szCs w:val="16"/>
+              </w:rPr>
+            </w:pPr>
+            <w:r>
+              <w:rPr>
+                <w:rFonts w:ascii="BankGothic Md BT" w:hAnsi="BankGothic Md BT" w:cs="Arial"/>
+                <w:sz w:val="16"/>
+                <w:szCs w:val="16"/>
+              </w:rPr>
+              <w:drawing>
+                <wp:inline distT="0" distB="0" distL="0" distR="0" wp14:anchorId="444C46AF" wp14:editId="7077BCBE">
+                  <wp:extent cx="731520" cy="768096"/>
+                  <wp:effectExtent l="0" t="0" r="0" b="0"/>
+                  <wp:docPr id="2" name="Picture 2"/>
+                  <wp:cNvGraphicFramePr>
+                    <a:graphicFrameLocks xmlns:a="http://schemas.openxmlformats.org/drawingml/2006/main" noChangeAspect="1"/>
+                  </wp:cNvGraphicFramePr>
+                  <a:graphic xmlns:a="http://schemas.openxmlformats.org/drawingml/2006/main">
+                    <a:graphicData uri="http://schemas.openxmlformats.org/drawingml/2006/picture">
+                      <pic:pic xmlns:pic="http://schemas.openxmlformats.org/drawingml/2006/picture">
+                        <pic:nvPicPr>
+                          <pic:cNvPr id="1" name=""/>
+                          <pic:cNvPicPr/>
+                        </pic:nvPicPr>
+                        <pic:blipFill>
+                          <a:blip r:embed="rId7"/>
+                          <a:stretch>
+                            <a:fillRect/>
+                          </a:stretch>
+                        </pic:blipFill>
+                        <pic:spPr>
+                          <a:xfrm>
+                            <a:off x="0" y="0"/>
+                            <a:ext cx="731520" cy="768096"/>
+                          </a:xfrm>
+                          <a:prstGeom prst="rect">
+                            <a:avLst/>
+                          </a:prstGeom>
+                        </pic:spPr>
+                      </pic:pic>
+                    </a:graphicData>
+                  </a:graphic>
+                </wp:inline>
+              </w:drawing>
+            </w:r>
+          </w:p>
+        </w:tc>
+      </w:tr>
+      <w:tr>
+        <w:tc>
+          <w:tcPr>
+            <w:tcW w:w="0" w:type="auto"/>
+          </w:tcPr>
+          <w:p>
+            <w:pPr>
+              <w:rPr>
+                <w:rFonts w:ascii="BankGothic Md BT" w:hAnsi="BankGothic Md BT" w:cs="Arial"/>
+                <w:sz w:val="16"/>
+                <w:szCs w:val="16"/>
+              </w:rPr>
+            </w:pPr>
+            <w:r>
+              <w:rPr>
+                <w:rFonts w:ascii="BankGothic Md BT" w:hAnsi="BankGothic Md BT" w:cs="Arial"/>
+                <w:sz w:val="16"/>
+                <w:szCs w:val="16"/>
+              </w:rPr>
+              <w:t>180</w:t>
+            </w:r>
+            <w:r>
+              <w:rPr>
+                <w:rFonts w:ascii="BankGothic Md BT" w:hAnsi="BankGothic Md BT" w:cs="Arial"/>
+                <w:sz w:val="16"/>
+                <w:szCs w:val="16"/>
+                <w:vertAlign w:val="superscript"/>
+              </w:rPr>
+              <w:t>0</w:t>
+            </w:r>
+            <w:r>
+              <w:rPr>
+                <w:rFonts w:ascii="BankGothic Md BT" w:hAnsi="BankGothic Md BT" w:cs="Arial"/>
+                <w:sz w:val="16"/>
+                <w:szCs w:val="16"/>
+              </w:rPr>
+              <w:t xml:space="preserve"> Turn</w:t>
+            </w:r>
+          </w:p>
+        </w:tc>
+        <w:tc>
+          <w:tcPr>
+            <w:tcW w:w="0" w:type="auto"/>
+          </w:tcPr>
+          <w:p>
+            <w:pPr>
+              <w:rPr>
+                <w:rFonts w:ascii="BankGothic Md BT" w:hAnsi="BankGothic Md BT" w:cs="Arial"/>
+                <w:sz w:val="16"/>
+                <w:szCs w:val="16"/>
+              </w:rPr>
+            </w:pPr>
+            <w:r>
+              <w:rPr>
+                <w:rFonts w:ascii="BankGothic Md BT" w:hAnsi="BankGothic Md BT" w:cs="Arial"/>
+                <w:sz w:val="16"/>
+                <w:szCs w:val="16"/>
+              </w:rPr>
+              <w:t xml:space="preserve">Pilot </w:t>
+            </w:r>
+            <w:r>
+              <w:rPr>
+                <w:rFonts w:ascii="BankGothic Md BT" w:hAnsi="BankGothic Md BT" w:cs="Arial"/>
+                <w:sz w:val="16"/>
+                <w:szCs w:val="16"/>
+              </w:rPr>
+              <w:t>(-4)</w:t>
+            </w:r>
+          </w:p>
+        </w:tc>
+        <w:tc>
+          <w:tcPr>
+            <w:tcW w:w="0" w:type="auto"/>
+          </w:tcPr>
+          <w:p>
+            <w:pPr>
+              <w:pStyle w:val="ListParagraph"/>
+              <w:numPr>
+                <w:ilvl w:val="0"/>
+                <w:numId w:val="30"/>
+              </w:numPr>
+              <w:rPr>
+                <w:rFonts w:ascii="BankGothic Md BT" w:hAnsi="BankGothic Md BT" w:cs="Arial"/>
+                <w:sz w:val="16"/>
+                <w:szCs w:val="16"/>
+              </w:rPr>
+            </w:pPr>
+            <w:r>
+              <w:rPr>
+                <w:rFonts w:ascii="BankGothic Md BT" w:hAnsi="BankGothic Md BT" w:cs="Arial"/>
+                <w:sz w:val="16"/>
+                <w:szCs w:val="16"/>
+              </w:rPr>
+              <w:t>You turn 180</w:t>
+            </w:r>
+            <w:r>
+              <w:rPr>
+                <w:rFonts w:ascii="BankGothic Md BT" w:hAnsi="BankGothic Md BT" w:cs="Arial"/>
+                <w:sz w:val="16"/>
+                <w:szCs w:val="16"/>
+                <w:vertAlign w:val="superscript"/>
+              </w:rPr>
+              <w:t>0</w:t>
+            </w:r>
+          </w:p>
+          <w:p>
+            <w:pPr>
+              <w:rPr>
+                <w:rFonts w:ascii="BankGothic Md BT" w:hAnsi="BankGothic Md BT" w:cs="Arial"/>
+                <w:sz w:val="16"/>
+                <w:szCs w:val="16"/>
+              </w:rPr>
+            </w:pPr>
+          </w:p>
+        </w:tc>
+        <w:tc>
+          <w:tcPr>
+            <w:tcW w:w="0" w:type="auto"/>
+          </w:tcPr>
+          <w:p>
+            <w:pPr>
+              <w:rPr>
+                <w:rFonts w:ascii="BankGothic Md BT" w:hAnsi="BankGothic Md BT" w:cs="Arial"/>
+                <w:sz w:val="16"/>
+                <w:szCs w:val="16"/>
+              </w:rPr>
+            </w:pPr>
+            <w:r>
+              <w:rPr>
+                <w:rFonts w:ascii="BankGothic Md BT" w:hAnsi="BankGothic Md BT" w:cs="Arial"/>
+                <w:sz w:val="16"/>
+                <w:szCs w:val="16"/>
+              </w:rPr>
+              <w:drawing>
+                <wp:inline distT="0" distB="0" distL="0" distR="0" wp14:anchorId="7E3CC278" wp14:editId="46073FFF">
+                  <wp:extent cx="731520" cy="768096"/>
+                  <wp:effectExtent l="0" t="0" r="0" b="0"/>
+                  <wp:docPr id="4" name="Picture 4"/>
+                  <wp:cNvGraphicFramePr>
+                    <a:graphicFrameLocks xmlns:a="http://schemas.openxmlformats.org/drawingml/2006/main" noChangeAspect="1"/>
+                  </wp:cNvGraphicFramePr>
+                  <a:graphic xmlns:a="http://schemas.openxmlformats.org/drawingml/2006/main">
+                    <a:graphicData uri="http://schemas.openxmlformats.org/drawingml/2006/picture">
+                      <pic:pic xmlns:pic="http://schemas.openxmlformats.org/drawingml/2006/picture">
+                        <pic:nvPicPr>
+                          <pic:cNvPr id="1" name=""/>
+                          <pic:cNvPicPr/>
+                        </pic:nvPicPr>
+                        <pic:blipFill>
+                          <a:blip r:embed="rId8"/>
+                          <a:stretch>
+                            <a:fillRect/>
+                          </a:stretch>
+                        </pic:blipFill>
+                        <pic:spPr>
+                          <a:xfrm>
+                            <a:off x="0" y="0"/>
+                            <a:ext cx="731520" cy="768096"/>
+                          </a:xfrm>
+                          <a:prstGeom prst="rect">
+                            <a:avLst/>
+                          </a:prstGeom>
+                        </pic:spPr>
+                      </pic:pic>
+                    </a:graphicData>
+                  </a:graphic>
+                </wp:inline>
+              </w:drawing>
+            </w:r>
+          </w:p>
+        </w:tc>
+      </w:tr>
+      <w:tr>
+        <w:tc>
+          <w:tcPr>
+            <w:tcW w:w="0" w:type="auto"/>
+          </w:tcPr>
+          <w:p>
+            <w:pPr>
+              <w:rPr>
+                <w:rFonts w:ascii="BankGothic Md BT" w:hAnsi="BankGothic Md BT" w:cs="Arial"/>
+                <w:sz w:val="16"/>
+                <w:szCs w:val="16"/>
+              </w:rPr>
+            </w:pPr>
+            <w:r>
+              <w:rPr>
+                <w:rFonts w:ascii="BankGothic Md BT" w:hAnsi="BankGothic Md BT" w:cs="Arial"/>
+                <w:sz w:val="16"/>
+                <w:szCs w:val="16"/>
+              </w:rPr>
+              <w:t>Bombing Run</w:t>
+            </w:r>
+          </w:p>
+        </w:tc>
+        <w:tc>
+          <w:tcPr>
+            <w:tcW w:w="0" w:type="auto"/>
+          </w:tcPr>
+          <w:p>
+            <w:pPr>
+              <w:rPr>
+                <w:rFonts w:ascii="BankGothic Md BT" w:hAnsi="BankGothic Md BT" w:cs="Arial"/>
+                <w:sz w:val="16"/>
+                <w:szCs w:val="16"/>
+              </w:rPr>
+            </w:pPr>
+            <w:r>
+              <w:rPr>
+                <w:rFonts w:ascii="BankGothic Md BT" w:hAnsi="BankGothic Md BT" w:cs="Arial"/>
+                <w:sz w:val="16"/>
+                <w:szCs w:val="16"/>
+              </w:rPr>
+              <w:t>Pilot (-2)</w:t>
+            </w:r>
+          </w:p>
+        </w:tc>
+        <w:tc>
+          <w:tcPr>
+            <w:tcW w:w="0" w:type="auto"/>
+          </w:tcPr>
+          <w:p>
+            <w:pPr>
+              <w:pStyle w:val="ListParagraph"/>
+              <w:numPr>
+                <w:ilvl w:val="0"/>
+                <w:numId w:val="30"/>
+              </w:numPr>
+              <w:rPr>
+                <w:rFonts w:ascii="BankGothic Md BT" w:hAnsi="BankGothic Md BT" w:cs="Arial"/>
+                <w:sz w:val="16"/>
+                <w:szCs w:val="16"/>
+              </w:rPr>
+            </w:pPr>
+            <w:r>
+              <w:rPr>
+                <w:rFonts w:ascii="BankGothic Md BT" w:hAnsi="BankGothic Md BT" w:cs="Arial"/>
+                <w:sz w:val="16"/>
+                <w:szCs w:val="16"/>
+              </w:rPr>
+              <w:t>You make a close pass at a large ship (1000+T)</w:t>
+            </w:r>
+          </w:p>
+          <w:p>
+            <w:pPr>
+              <w:pStyle w:val="ListParagraph"/>
+              <w:numPr>
+                <w:ilvl w:val="0"/>
+                <w:numId w:val="30"/>
+              </w:numPr>
+              <w:rPr>
+                <w:rFonts w:ascii="BankGothic Md BT" w:hAnsi="BankGothic Md BT" w:cs="Arial"/>
+                <w:sz w:val="16"/>
+                <w:szCs w:val="16"/>
+              </w:rPr>
+            </w:pPr>
+            <w:r>
+              <w:rPr>
+                <w:rFonts w:ascii="BankGothic Md BT" w:hAnsi="BankGothic Md BT" w:cs="Arial"/>
+                <w:sz w:val="16"/>
+                <w:szCs w:val="16"/>
+              </w:rPr>
+              <w:t>You gain +2 OCV</w:t>
+            </w:r>
+          </w:p>
+          <w:p>
+            <w:pPr>
+              <w:pStyle w:val="ListParagraph"/>
+              <w:numPr>
+                <w:ilvl w:val="0"/>
+                <w:numId w:val="30"/>
+              </w:numPr>
+              <w:rPr>
+                <w:rFonts w:ascii="BankGothic Md BT" w:hAnsi="BankGothic Md BT" w:cs="Arial"/>
+                <w:sz w:val="16"/>
+                <w:szCs w:val="16"/>
+              </w:rPr>
+            </w:pPr>
+            <w:r>
+              <w:rPr>
+                <w:rFonts w:ascii="BankGothic Md BT" w:hAnsi="BankGothic Md BT" w:cs="Arial"/>
+                <w:sz w:val="16"/>
+                <w:szCs w:val="16"/>
+              </w:rPr>
+              <w:t>You take -2 DCV</w:t>
+            </w:r>
+          </w:p>
+          <w:p>
+            <w:pPr>
+              <w:pStyle w:val="ListParagraph"/>
+              <w:numPr>
+                <w:ilvl w:val="0"/>
+                <w:numId w:val="30"/>
+              </w:numPr>
+              <w:rPr>
+                <w:rFonts w:ascii="BankGothic Md BT" w:hAnsi="BankGothic Md BT" w:cs="Arial"/>
+                <w:sz w:val="16"/>
+                <w:szCs w:val="16"/>
+              </w:rPr>
+            </w:pPr>
+            <w:r>
+              <w:rPr>
+                <w:rFonts w:ascii="BankGothic Md BT" w:hAnsi="BankGothic Md BT" w:cs="Arial"/>
+                <w:sz w:val="16"/>
+                <w:szCs w:val="16"/>
+              </w:rPr>
+              <w:t>You are subject to point defense</w:t>
+            </w:r>
+          </w:p>
+          <w:p>
+            <w:pPr>
+              <w:pStyle w:val="ListParagraph"/>
+              <w:numPr>
+                <w:ilvl w:val="0"/>
+                <w:numId w:val="30"/>
+              </w:numPr>
+              <w:rPr>
+                <w:rFonts w:ascii="BankGothic Md BT" w:hAnsi="BankGothic Md BT" w:cs="Arial"/>
+                <w:sz w:val="16"/>
+                <w:szCs w:val="16"/>
+              </w:rPr>
+            </w:pPr>
+            <w:r>
+              <w:rPr>
+                <w:rFonts w:ascii="BankGothic Md BT" w:hAnsi="BankGothic Md BT" w:cs="Arial"/>
+                <w:sz w:val="16"/>
+                <w:szCs w:val="16"/>
+              </w:rPr>
+              <w:t>You may choose your hit location</w:t>
+            </w:r>
+          </w:p>
+        </w:tc>
+        <w:tc>
+          <w:tcPr>
+            <w:tcW w:w="0" w:type="auto"/>
+          </w:tcPr>
+          <w:p>
+            <w:pPr>
+              <w:rPr>
+                <w:rFonts w:ascii="BankGothic Md BT" w:hAnsi="BankGothic Md BT" w:cs="Arial"/>
+                <w:sz w:val="16"/>
+                <w:szCs w:val="16"/>
+              </w:rPr>
+            </w:pPr>
+          </w:p>
+        </w:tc>
+      </w:tr>
+      <w:tr>
+        <w:tc>
+          <w:tcPr>
+            <w:tcW w:w="0" w:type="auto"/>
+          </w:tcPr>
+          <w:p>
+            <w:pPr>
+              <w:rPr>
+                <w:rFonts w:ascii="BankGothic Md BT" w:hAnsi="BankGothic Md BT" w:cs="Arial"/>
+                <w:sz w:val="16"/>
+                <w:szCs w:val="16"/>
+              </w:rPr>
+            </w:pPr>
+            <w:r>
+              <w:rPr>
+                <w:rFonts w:ascii="BankGothic Md BT" w:hAnsi="BankGothic Md BT" w:cs="Arial"/>
+                <w:sz w:val="16"/>
+                <w:szCs w:val="16"/>
+              </w:rPr>
+              <w:t>Double Accelerate</w:t>
+            </w:r>
+          </w:p>
+        </w:tc>
+        <w:tc>
+          <w:tcPr>
+            <w:tcW w:w="0" w:type="auto"/>
+          </w:tcPr>
+          <w:p>
+            <w:pPr>
+              <w:rPr>
+                <w:rFonts w:ascii="BankGothic Md BT" w:hAnsi="BankGothic Md BT" w:cs="Arial"/>
+                <w:sz w:val="16"/>
+                <w:szCs w:val="16"/>
+              </w:rPr>
+            </w:pPr>
+            <w:r>
+              <w:rPr>
+                <w:rFonts w:ascii="BankGothic Md BT" w:hAnsi="BankGothic Md BT" w:cs="Arial"/>
+                <w:sz w:val="16"/>
+                <w:szCs w:val="16"/>
+              </w:rPr>
+              <w:t>Pilot or mechanic</w:t>
+            </w:r>
+          </w:p>
+        </w:tc>
+        <w:tc>
+          <w:tcPr>
+            <w:tcW w:w="0" w:type="auto"/>
+          </w:tcPr>
+          <w:p>
+            <w:pPr>
+              <w:pStyle w:val="ListParagraph"/>
+              <w:numPr>
+                <w:ilvl w:val="0"/>
+                <w:numId w:val="30"/>
+              </w:numPr>
+              <w:rPr>
+                <w:rFonts w:ascii="BankGothic Md BT" w:hAnsi="BankGothic Md BT" w:cs="Arial"/>
+                <w:sz w:val="16"/>
+                <w:szCs w:val="16"/>
+              </w:rPr>
+            </w:pPr>
+            <w:r>
+              <w:rPr>
+                <w:rFonts w:ascii="BankGothic Md BT" w:hAnsi="BankGothic Md BT" w:cs="Arial"/>
+                <w:sz w:val="16"/>
+                <w:szCs w:val="16"/>
+              </w:rPr>
+              <w:t>You may increase/decrease your speed by 2 categories</w:t>
+            </w:r>
+          </w:p>
+        </w:tc>
+        <w:tc>
+          <w:tcPr>
+            <w:tcW w:w="0" w:type="auto"/>
+          </w:tcPr>
+          <w:p>
+            <w:pPr>
+              <w:rPr>
+                <w:rFonts w:ascii="BankGothic Md BT" w:hAnsi="BankGothic Md BT" w:cs="Arial"/>
+                <w:sz w:val="16"/>
+                <w:szCs w:val="16"/>
+              </w:rPr>
+            </w:pPr>
+          </w:p>
+        </w:tc>
+      </w:tr>
+      <w:tr>
+        <w:tc>
+          <w:tcPr>
+            <w:tcW w:w="0" w:type="auto"/>
+          </w:tcPr>
+          <w:p>
+            <w:pPr>
+              <w:rPr>
+                <w:rFonts w:ascii="BankGothic Md BT" w:hAnsi="BankGothic Md BT" w:cs="Arial"/>
+                <w:sz w:val="16"/>
+                <w:szCs w:val="16"/>
+              </w:rPr>
+            </w:pPr>
+            <w:r>
+              <w:rPr>
+                <w:rFonts w:ascii="BankGothic Md BT" w:hAnsi="BankGothic Md BT" w:cs="Arial"/>
+                <w:sz w:val="16"/>
+                <w:szCs w:val="16"/>
+              </w:rPr>
+              <w:t>Evasive Maneuvers</w:t>
+            </w:r>
+          </w:p>
+        </w:tc>
+        <w:tc>
+          <w:tcPr>
+            <w:tcW w:w="0" w:type="auto"/>
+          </w:tcPr>
+          <w:p>
+            <w:pPr>
+              <w:rPr>
+                <w:rFonts w:ascii="BankGothic Md BT" w:hAnsi="BankGothic Md BT" w:cs="Arial"/>
+                <w:sz w:val="16"/>
+                <w:szCs w:val="16"/>
+              </w:rPr>
+            </w:pPr>
+            <w:r>
+              <w:rPr>
+                <w:rFonts w:ascii="BankGothic Md BT" w:hAnsi="BankGothic Md BT" w:cs="Arial"/>
+                <w:sz w:val="16"/>
+                <w:szCs w:val="16"/>
+              </w:rPr>
+              <w:t>Pilot</w:t>
+            </w:r>
+          </w:p>
+        </w:tc>
+        <w:tc>
+          <w:tcPr>
+            <w:tcW w:w="0" w:type="auto"/>
+          </w:tcPr>
+          <w:p>
+            <w:pPr>
+              <w:pStyle w:val="ListParagraph"/>
+              <w:numPr>
+                <w:ilvl w:val="0"/>
+                <w:numId w:val="30"/>
+              </w:numPr>
+              <w:rPr>
+                <w:rFonts w:ascii="BankGothic Md BT" w:hAnsi="BankGothic Md BT" w:cs="Arial"/>
+                <w:sz w:val="16"/>
+                <w:szCs w:val="16"/>
+              </w:rPr>
+            </w:pPr>
+            <w:r>
+              <w:rPr>
+                <w:rFonts w:ascii="BankGothic Md BT" w:hAnsi="BankGothic Md BT" w:cs="Arial"/>
+                <w:sz w:val="16"/>
+                <w:szCs w:val="16"/>
+              </w:rPr>
+              <w:t>You gain +2 DCV</w:t>
+            </w:r>
+          </w:p>
+          <w:p>
+            <w:pPr>
+              <w:pStyle w:val="ListParagraph"/>
+              <w:numPr>
+                <w:ilvl w:val="0"/>
+                <w:numId w:val="30"/>
+              </w:numPr>
+              <w:rPr>
+                <w:rFonts w:ascii="BankGothic Md BT" w:hAnsi="BankGothic Md BT" w:cs="Arial"/>
+                <w:sz w:val="16"/>
+                <w:szCs w:val="16"/>
+              </w:rPr>
+            </w:pPr>
+            <w:r>
+              <w:rPr>
+                <w:rFonts w:ascii="BankGothic Md BT" w:hAnsi="BankGothic Md BT" w:cs="Arial"/>
+                <w:sz w:val="16"/>
+                <w:szCs w:val="16"/>
+              </w:rPr>
+              <w:t>You take -2 OCV</w:t>
+            </w:r>
+          </w:p>
+          <w:p>
+            <w:pPr>
+              <w:pStyle w:val="ListParagraph"/>
+              <w:numPr>
+                <w:ilvl w:val="0"/>
+                <w:numId w:val="30"/>
+              </w:numPr>
+              <w:rPr>
+                <w:rFonts w:ascii="BankGothic Md BT" w:hAnsi="BankGothic Md BT" w:cs="Arial"/>
+                <w:sz w:val="16"/>
+                <w:szCs w:val="16"/>
+              </w:rPr>
+            </w:pPr>
+            <w:r>
+              <w:rPr>
+                <w:rFonts w:ascii="BankGothic Md BT" w:hAnsi="BankGothic Md BT" w:cs="Arial"/>
+                <w:sz w:val="16"/>
+                <w:szCs w:val="16"/>
+              </w:rPr>
+              <w:t>May make the modifiers +1/-1 if desired</w:t>
+            </w:r>
+          </w:p>
+        </w:tc>
+        <w:tc>
+          <w:tcPr>
+            <w:tcW w:w="0" w:type="auto"/>
+          </w:tcPr>
+          <w:p>
+            <w:pPr>
+              <w:rPr>
+                <w:rFonts w:ascii="BankGothic Md BT" w:hAnsi="BankGothic Md BT" w:cs="Arial"/>
+                <w:sz w:val="16"/>
+                <w:szCs w:val="16"/>
+              </w:rPr>
+            </w:pPr>
+          </w:p>
+        </w:tc>
+      </w:tr>
+      <w:tr>
+        <w:tc>
+          <w:tcPr>
+            <w:tcW w:w="0" w:type="auto"/>
+          </w:tcPr>
+          <w:p>
+            <w:pPr>
+              <w:rPr>
+                <w:rFonts w:ascii="BankGothic Md BT" w:hAnsi="BankGothic Md BT" w:cs="Arial"/>
+                <w:sz w:val="16"/>
+                <w:szCs w:val="16"/>
+              </w:rPr>
+            </w:pPr>
+            <w:r>
+              <w:rPr>
+                <w:rFonts w:ascii="BankGothic Md BT" w:hAnsi="BankGothic Md BT" w:cs="Arial"/>
+                <w:sz w:val="16"/>
+                <w:szCs w:val="16"/>
+              </w:rPr>
+              <w:t>Hold Steady</w:t>
+            </w:r>
+          </w:p>
+        </w:tc>
+        <w:tc>
+          <w:tcPr>
+            <w:tcW w:w="0" w:type="auto"/>
+          </w:tcPr>
+          <w:p>
+            <w:pPr>
+              <w:rPr>
+                <w:rFonts w:ascii="BankGothic Md BT" w:hAnsi="BankGothic Md BT" w:cs="Arial"/>
+                <w:sz w:val="16"/>
+                <w:szCs w:val="16"/>
+              </w:rPr>
+            </w:pPr>
+            <w:r>
+              <w:rPr>
+                <w:rFonts w:ascii="BankGothic Md BT" w:hAnsi="BankGothic Md BT" w:cs="Arial"/>
+                <w:sz w:val="16"/>
+                <w:szCs w:val="16"/>
+              </w:rPr>
+              <w:t>Pilot</w:t>
+            </w:r>
+          </w:p>
+        </w:tc>
+        <w:tc>
+          <w:tcPr>
+            <w:tcW w:w="0" w:type="auto"/>
+          </w:tcPr>
+          <w:p>
+            <w:pPr>
+              <w:pStyle w:val="ListParagraph"/>
+              <w:numPr>
+                <w:ilvl w:val="0"/>
+                <w:numId w:val="30"/>
+              </w:numPr>
+              <w:rPr>
+                <w:rFonts w:ascii="BankGothic Md BT" w:hAnsi="BankGothic Md BT" w:cs="Arial"/>
+                <w:sz w:val="16"/>
+                <w:szCs w:val="16"/>
+              </w:rPr>
+            </w:pPr>
+            <w:r>
+              <w:rPr>
+                <w:rFonts w:ascii="BankGothic Md BT" w:hAnsi="BankGothic Md BT" w:cs="Arial"/>
+                <w:sz w:val="16"/>
+                <w:szCs w:val="16"/>
+              </w:rPr>
+              <w:t>You gain +2 OCV</w:t>
+            </w:r>
+          </w:p>
+          <w:p>
+            <w:pPr>
+              <w:pStyle w:val="ListParagraph"/>
+              <w:numPr>
+                <w:ilvl w:val="0"/>
+                <w:numId w:val="30"/>
+              </w:numPr>
+              <w:rPr>
+                <w:rFonts w:ascii="BankGothic Md BT" w:hAnsi="BankGothic Md BT" w:cs="Arial"/>
+                <w:sz w:val="16"/>
+                <w:szCs w:val="16"/>
+              </w:rPr>
+            </w:pPr>
+            <w:r>
+              <w:rPr>
+                <w:rFonts w:ascii="BankGothic Md BT" w:hAnsi="BankGothic Md BT" w:cs="Arial"/>
+                <w:sz w:val="16"/>
+                <w:szCs w:val="16"/>
+              </w:rPr>
+              <w:t>You take -2 DCV</w:t>
+            </w:r>
+          </w:p>
+          <w:p>
+            <w:pPr>
+              <w:pStyle w:val="ListParagraph"/>
+              <w:numPr>
+                <w:ilvl w:val="0"/>
+                <w:numId w:val="30"/>
+              </w:numPr>
+              <w:rPr>
+                <w:rFonts w:ascii="BankGothic Md BT" w:hAnsi="BankGothic Md BT" w:cs="Arial"/>
+                <w:sz w:val="16"/>
+                <w:szCs w:val="16"/>
+              </w:rPr>
+            </w:pPr>
+            <w:r>
+              <w:rPr>
+                <w:rFonts w:ascii="BankGothic Md BT" w:hAnsi="BankGothic Md BT" w:cs="Arial"/>
+                <w:sz w:val="16"/>
+                <w:szCs w:val="16"/>
+              </w:rPr>
+              <w:t>May make the modifiers +1/-1 if desired</w:t>
+            </w:r>
+          </w:p>
+        </w:tc>
+        <w:tc>
+          <w:tcPr>
+            <w:tcW w:w="0" w:type="auto"/>
+          </w:tcPr>
+          <w:p>
+            <w:pPr>
+              <w:rPr>
+                <w:rFonts w:ascii="BankGothic Md BT" w:hAnsi="BankGothic Md BT" w:cs="Arial"/>
+                <w:sz w:val="16"/>
+                <w:szCs w:val="16"/>
+              </w:rPr>
+            </w:pPr>
+          </w:p>
+        </w:tc>
+      </w:tr>
+      <w:tr>
+        <w:tc>
+          <w:tcPr>
+            <w:tcW w:w="0" w:type="auto"/>
+          </w:tcPr>
+          <w:p>
+            <w:pPr>
+              <w:rPr>
+                <w:rFonts w:ascii="BankGothic Md BT" w:hAnsi="BankGothic Md BT" w:cs="Arial"/>
+                <w:sz w:val="16"/>
+                <w:szCs w:val="16"/>
+              </w:rPr>
+            </w:pPr>
+            <w:r>
+              <w:rPr>
+                <w:rFonts w:ascii="BankGothic Md BT" w:hAnsi="BankGothic Md BT" w:cs="Arial"/>
+                <w:sz w:val="16"/>
+                <w:szCs w:val="16"/>
+              </w:rPr>
+              <w:t>Loop</w:t>
+            </w:r>
+          </w:p>
+        </w:tc>
+        <w:tc>
+          <w:tcPr>
+            <w:tcW w:w="0" w:type="auto"/>
+          </w:tcPr>
+          <w:p>
+            <w:pPr>
+              <w:rPr>
+                <w:rFonts w:ascii="BankGothic Md BT" w:hAnsi="BankGothic Md BT" w:cs="Arial"/>
+                <w:sz w:val="16"/>
+                <w:szCs w:val="16"/>
+              </w:rPr>
+            </w:pPr>
+            <w:r>
+              <w:rPr>
+                <w:rFonts w:ascii="BankGothic Md BT" w:hAnsi="BankGothic Md BT" w:cs="Arial"/>
+                <w:sz w:val="16"/>
+                <w:szCs w:val="16"/>
+              </w:rPr>
+              <w:t xml:space="preserve">Pilot </w:t>
+            </w:r>
+            <w:r>
+              <w:rPr>
+                <w:rFonts w:ascii="BankGothic Md BT" w:hAnsi="BankGothic Md BT" w:cs="Arial"/>
+                <w:sz w:val="16"/>
+                <w:szCs w:val="16"/>
+              </w:rPr>
+              <w:t>(-4)</w:t>
+            </w:r>
+          </w:p>
+        </w:tc>
+        <w:tc>
+          <w:tcPr>
+            <w:tcW w:w="0" w:type="auto"/>
+          </w:tcPr>
+          <w:p>
+            <w:pPr>
+              <w:pStyle w:val="ListParagraph"/>
+              <w:numPr>
+                <w:ilvl w:val="0"/>
+                <w:numId w:val="30"/>
+              </w:numPr>
+              <w:rPr>
+                <w:rFonts w:ascii="BankGothic Md BT" w:hAnsi="BankGothic Md BT" w:cs="Arial"/>
+                <w:sz w:val="16"/>
+                <w:szCs w:val="16"/>
+              </w:rPr>
+            </w:pPr>
+            <w:r>
+              <w:rPr>
+                <w:rFonts w:ascii="BankGothic Md BT" w:hAnsi="BankGothic Md BT" w:cs="Arial"/>
+                <w:sz w:val="16"/>
+                <w:szCs w:val="16"/>
+              </w:rPr>
+              <w:t>You use 4” of movement</w:t>
+            </w:r>
+          </w:p>
+          <w:p>
+            <w:pPr>
+              <w:pStyle w:val="ListParagraph"/>
+              <w:numPr>
+                <w:ilvl w:val="0"/>
+                <w:numId w:val="30"/>
+              </w:numPr>
+              <w:rPr>
+                <w:rFonts w:ascii="BankGothic Md BT" w:hAnsi="BankGothic Md BT" w:cs="Arial"/>
+                <w:sz w:val="16"/>
+                <w:szCs w:val="16"/>
+              </w:rPr>
+            </w:pPr>
+            <w:r>
+              <w:rPr>
+                <w:rFonts w:ascii="BankGothic Md BT" w:hAnsi="BankGothic Md BT" w:cs="Arial"/>
+                <w:sz w:val="16"/>
+                <w:szCs w:val="16"/>
+              </w:rPr>
+              <w:t>You end up 4” behind your current position</w:t>
+            </w:r>
+          </w:p>
+          <w:p>
+            <w:pPr>
+              <w:rPr>
+                <w:rFonts w:ascii="BankGothic Md BT" w:hAnsi="BankGothic Md BT" w:cs="Arial"/>
+                <w:sz w:val="16"/>
+                <w:szCs w:val="16"/>
+              </w:rPr>
+            </w:pPr>
+          </w:p>
+        </w:tc>
+        <w:tc>
+          <w:tcPr>
+            <w:tcW w:w="0" w:type="auto"/>
+          </w:tcPr>
+          <w:p>
+            <w:pPr>
+              <w:rPr>
+                <w:rFonts w:ascii="BankGothic Md BT" w:hAnsi="BankGothic Md BT" w:cs="Arial"/>
+                <w:sz w:val="16"/>
+                <w:szCs w:val="16"/>
+              </w:rPr>
+            </w:pPr>
+            <w:r>
+              <w:rPr>
+                <w:rFonts w:ascii="BankGothic Md BT" w:hAnsi="BankGothic Md BT" w:cs="Arial"/>
+                <w:sz w:val="16"/>
+                <w:szCs w:val="16"/>
+              </w:rPr>
+              <w:drawing>
+                <wp:inline distT="0" distB="0" distL="0" distR="0" wp14:anchorId="67C2CF34" wp14:editId="427C5C6B">
+                  <wp:extent cx="731520" cy="768096"/>
+                  <wp:effectExtent l="0" t="0" r="0" b="0"/>
+                  <wp:docPr id="6" name="Picture 6"/>
+                  <wp:cNvGraphicFramePr>
+                    <a:graphicFrameLocks xmlns:a="http://schemas.openxmlformats.org/drawingml/2006/main" noChangeAspect="1"/>
+                  </wp:cNvGraphicFramePr>
+                  <a:graphic xmlns:a="http://schemas.openxmlformats.org/drawingml/2006/main">
+                    <a:graphicData uri="http://schemas.openxmlformats.org/drawingml/2006/picture">
+                      <pic:pic xmlns:pic="http://schemas.openxmlformats.org/drawingml/2006/picture">
+                        <pic:nvPicPr>
+                          <pic:cNvPr id="1" name=""/>
+                          <pic:cNvPicPr/>
+                        </pic:nvPicPr>
+                        <pic:blipFill>
+                          <a:blip r:embed="rId9"/>
+                          <a:stretch>
+                            <a:fillRect/>
+                          </a:stretch>
+                        </pic:blipFill>
+                        <pic:spPr>
+                          <a:xfrm>
+                            <a:off x="0" y="0"/>
+                            <a:ext cx="731520" cy="768096"/>
+                          </a:xfrm>
+                          <a:prstGeom prst="rect">
+                            <a:avLst/>
+                          </a:prstGeom>
+                        </pic:spPr>
+                      </pic:pic>
+                    </a:graphicData>
+                  </a:graphic>
+                </wp:inline>
+              </w:drawing>
+            </w:r>
+          </w:p>
+        </w:tc>
+      </w:tr>
+      <w:tr>
+        <w:tc>
+          <w:tcPr>
+            <w:tcW w:w="0" w:type="auto"/>
+          </w:tcPr>
+          <w:p>
+            <w:pPr>
+              <w:rPr>
+                <w:rFonts w:ascii="BankGothic Md BT" w:hAnsi="BankGothic Md BT" w:cs="Arial"/>
+                <w:sz w:val="16"/>
+                <w:szCs w:val="16"/>
+              </w:rPr>
+            </w:pPr>
+            <w:r>
+              <w:rPr>
+                <w:rFonts w:ascii="BankGothic Md BT" w:hAnsi="BankGothic Md BT" w:cs="Arial"/>
+                <w:sz w:val="16"/>
+                <w:szCs w:val="16"/>
+              </w:rPr>
+              <w:lastRenderedPageBreak/>
+              <w:t>Opportunity Fire</w:t>
+            </w:r>
+          </w:p>
+        </w:tc>
+        <w:tc>
+          <w:tcPr>
+            <w:tcW w:w="0" w:type="auto"/>
+          </w:tcPr>
+          <w:p>
+            <w:pPr>
+              <w:rPr>
+                <w:rFonts w:ascii="BankGothic Md BT" w:hAnsi="BankGothic Md BT" w:cs="Arial"/>
+                <w:sz w:val="16"/>
+                <w:szCs w:val="16"/>
+              </w:rPr>
+            </w:pPr>
+            <w:r>
+              <w:rPr>
+                <w:rFonts w:ascii="BankGothic Md BT" w:hAnsi="BankGothic Md BT" w:cs="Arial"/>
+                <w:sz w:val="16"/>
+                <w:szCs w:val="16"/>
+              </w:rPr>
+              <w:t>None</w:t>
+            </w:r>
+          </w:p>
+        </w:tc>
+        <w:tc>
+          <w:tcPr>
+            <w:tcW w:w="0" w:type="auto"/>
+          </w:tcPr>
+          <w:p>
+            <w:pPr>
+              <w:pStyle w:val="ListParagraph"/>
+              <w:numPr>
+                <w:ilvl w:val="0"/>
+                <w:numId w:val="30"/>
+              </w:numPr>
+              <w:rPr>
+                <w:rFonts w:ascii="BankGothic Md BT" w:hAnsi="BankGothic Md BT" w:cs="Arial"/>
+                <w:sz w:val="16"/>
+                <w:szCs w:val="16"/>
+              </w:rPr>
+            </w:pPr>
+            <w:r>
+              <w:rPr>
+                <w:rFonts w:ascii="BankGothic Md BT" w:hAnsi="BankGothic Md BT" w:cs="Arial"/>
+                <w:sz w:val="16"/>
+                <w:szCs w:val="16"/>
+              </w:rPr>
+              <w:t>You may fire out of turn</w:t>
+            </w:r>
+          </w:p>
+          <w:p>
+            <w:pPr>
+              <w:pStyle w:val="ListParagraph"/>
+              <w:numPr>
+                <w:ilvl w:val="0"/>
+                <w:numId w:val="30"/>
+              </w:numPr>
+              <w:rPr>
+                <w:rFonts w:ascii="BankGothic Md BT" w:hAnsi="BankGothic Md BT" w:cs="Arial"/>
+                <w:sz w:val="16"/>
+                <w:szCs w:val="16"/>
+              </w:rPr>
+            </w:pPr>
+            <w:r>
+              <w:rPr>
+                <w:rFonts w:ascii="BankGothic Md BT" w:hAnsi="BankGothic Md BT" w:cs="Arial"/>
+                <w:sz w:val="16"/>
+                <w:szCs w:val="16"/>
+              </w:rPr>
+              <w:t>You take -2 OCV</w:t>
+            </w:r>
+          </w:p>
+        </w:tc>
+        <w:tc>
+          <w:tcPr>
+            <w:tcW w:w="0" w:type="auto"/>
+          </w:tcPr>
+          <w:p>
+            <w:pPr>
+              <w:rPr>
+                <w:rFonts w:ascii="BankGothic Md BT" w:hAnsi="BankGothic Md BT" w:cs="Arial"/>
+                <w:sz w:val="16"/>
+                <w:szCs w:val="16"/>
+              </w:rPr>
+            </w:pPr>
+          </w:p>
+        </w:tc>
+      </w:tr>
+      <w:tr>
+        <w:tc>
+          <w:tcPr>
+            <w:tcW w:w="0" w:type="auto"/>
+          </w:tcPr>
+          <w:p>
+            <w:pPr>
+              <w:rPr>
+                <w:rFonts w:ascii="BankGothic Md BT" w:hAnsi="BankGothic Md BT" w:cs="Arial"/>
+                <w:sz w:val="16"/>
+                <w:szCs w:val="16"/>
+              </w:rPr>
+            </w:pPr>
+            <w:r>
+              <w:rPr>
+                <w:rFonts w:ascii="BankGothic Md BT" w:hAnsi="BankGothic Md BT" w:cs="Arial"/>
+                <w:sz w:val="16"/>
+                <w:szCs w:val="16"/>
+              </w:rPr>
+              <w:t>Slide</w:t>
+            </w:r>
+          </w:p>
+        </w:tc>
+        <w:tc>
+          <w:tcPr>
+            <w:tcW w:w="0" w:type="auto"/>
+          </w:tcPr>
+          <w:p>
+            <w:pPr>
+              <w:rPr>
+                <w:rFonts w:ascii="BankGothic Md BT" w:hAnsi="BankGothic Md BT" w:cs="Arial"/>
+                <w:sz w:val="16"/>
+                <w:szCs w:val="16"/>
+              </w:rPr>
+            </w:pPr>
+            <w:r>
+              <w:rPr>
+                <w:rFonts w:ascii="BankGothic Md BT" w:hAnsi="BankGothic Md BT" w:cs="Arial"/>
+                <w:sz w:val="16"/>
+                <w:szCs w:val="16"/>
+              </w:rPr>
+              <w:t>Pilot</w:t>
+            </w:r>
+          </w:p>
+        </w:tc>
+        <w:tc>
+          <w:tcPr>
+            <w:tcW w:w="0" w:type="auto"/>
+          </w:tcPr>
+          <w:p>
+            <w:pPr>
+              <w:pStyle w:val="ListParagraph"/>
+              <w:numPr>
+                <w:ilvl w:val="0"/>
+                <w:numId w:val="30"/>
+              </w:numPr>
+              <w:rPr>
+                <w:rFonts w:ascii="BankGothic Md BT" w:hAnsi="BankGothic Md BT" w:cs="Arial"/>
+                <w:sz w:val="16"/>
+                <w:szCs w:val="16"/>
+              </w:rPr>
+            </w:pPr>
+            <w:r>
+              <w:rPr>
+                <w:rFonts w:ascii="BankGothic Md BT" w:hAnsi="BankGothic Md BT" w:cs="Arial"/>
+                <w:sz w:val="16"/>
+                <w:szCs w:val="16"/>
+              </w:rPr>
+              <w:t>You sideslip</w:t>
+            </w:r>
+          </w:p>
+          <w:p>
+            <w:pPr>
+              <w:rPr>
+                <w:rFonts w:ascii="BankGothic Md BT" w:hAnsi="BankGothic Md BT" w:cs="Arial"/>
+                <w:sz w:val="16"/>
+                <w:szCs w:val="16"/>
+              </w:rPr>
+            </w:pPr>
+          </w:p>
+        </w:tc>
+        <w:tc>
+          <w:tcPr>
+            <w:tcW w:w="0" w:type="auto"/>
+          </w:tcPr>
+          <w:p>
+            <w:pPr>
+              <w:rPr>
+                <w:rFonts w:ascii="BankGothic Md BT" w:hAnsi="BankGothic Md BT" w:cs="Arial"/>
+                <w:sz w:val="16"/>
+                <w:szCs w:val="16"/>
+              </w:rPr>
+            </w:pPr>
+            <w:r>
+              <w:rPr>
+                <w:rFonts w:ascii="BankGothic Md BT" w:hAnsi="BankGothic Md BT" w:cs="Arial"/>
+                <w:sz w:val="16"/>
+                <w:szCs w:val="16"/>
+              </w:rPr>
+              <w:drawing>
+                <wp:inline distT="0" distB="0" distL="0" distR="0" wp14:anchorId="7D4B2B10" wp14:editId="2BB885C6">
+                  <wp:extent cx="731520" cy="768096"/>
+                  <wp:effectExtent l="0" t="0" r="0" b="0"/>
+                  <wp:docPr id="5" name="Picture 5"/>
+                  <wp:cNvGraphicFramePr>
+                    <a:graphicFrameLocks xmlns:a="http://schemas.openxmlformats.org/drawingml/2006/main" noChangeAspect="1"/>
+                  </wp:cNvGraphicFramePr>
+                  <a:graphic xmlns:a="http://schemas.openxmlformats.org/drawingml/2006/main">
+                    <a:graphicData uri="http://schemas.openxmlformats.org/drawingml/2006/picture">
+                      <pic:pic xmlns:pic="http://schemas.openxmlformats.org/drawingml/2006/picture">
+                        <pic:nvPicPr>
+                          <pic:cNvPr id="1" name=""/>
+                          <pic:cNvPicPr/>
+                        </pic:nvPicPr>
+                        <pic:blipFill>
+                          <a:blip r:embed="rId10"/>
+                          <a:stretch>
+                            <a:fillRect/>
+                          </a:stretch>
+                        </pic:blipFill>
+                        <pic:spPr>
+                          <a:xfrm>
+                            <a:off x="0" y="0"/>
+                            <a:ext cx="731520" cy="768096"/>
+                          </a:xfrm>
+                          <a:prstGeom prst="rect">
+                            <a:avLst/>
+                          </a:prstGeom>
+                        </pic:spPr>
+                      </pic:pic>
+                    </a:graphicData>
+                  </a:graphic>
+                </wp:inline>
+              </w:drawing>
+            </w:r>
+          </w:p>
+        </w:tc>
+      </w:tr>
+      <w:tr>
+        <w:tc>
+          <w:tcPr>
+            <w:tcW w:w="0" w:type="auto"/>
+          </w:tcPr>
+          <w:p>
+            <w:pPr>
+              <w:rPr>
+                <w:rFonts w:ascii="BankGothic Md BT" w:hAnsi="BankGothic Md BT" w:cs="Arial"/>
+                <w:sz w:val="16"/>
+                <w:szCs w:val="16"/>
+              </w:rPr>
+            </w:pPr>
+            <w:r>
+              <w:rPr>
+                <w:rFonts w:ascii="BankGothic Md BT" w:hAnsi="BankGothic Md BT" w:cs="Arial"/>
+                <w:sz w:val="16"/>
+                <w:szCs w:val="16"/>
+              </w:rPr>
+              <w:t>Slide Back</w:t>
+            </w:r>
+          </w:p>
+        </w:tc>
+        <w:tc>
+          <w:tcPr>
+            <w:tcW w:w="0" w:type="auto"/>
+          </w:tcPr>
+          <w:p>
+            <w:pPr>
+              <w:rPr>
+                <w:rFonts w:ascii="BankGothic Md BT" w:hAnsi="BankGothic Md BT" w:cs="Arial"/>
+                <w:sz w:val="16"/>
+                <w:szCs w:val="16"/>
+              </w:rPr>
+            </w:pPr>
+            <w:r>
+              <w:rPr>
+                <w:rFonts w:ascii="BankGothic Md BT" w:hAnsi="BankGothic Md BT" w:cs="Arial"/>
+                <w:sz w:val="16"/>
+                <w:szCs w:val="16"/>
+              </w:rPr>
+              <w:t>Pilot (-2)</w:t>
+            </w:r>
+          </w:p>
+        </w:tc>
+        <w:tc>
+          <w:tcPr>
+            <w:tcW w:w="0" w:type="auto"/>
+          </w:tcPr>
+          <w:p>
+            <w:pPr>
+              <w:pStyle w:val="ListParagraph"/>
+              <w:numPr>
+                <w:ilvl w:val="0"/>
+                <w:numId w:val="30"/>
+              </w:numPr>
+              <w:rPr>
+                <w:rFonts w:ascii="BankGothic Md BT" w:hAnsi="BankGothic Md BT" w:cs="Arial"/>
+                <w:sz w:val="16"/>
+                <w:szCs w:val="16"/>
+              </w:rPr>
+            </w:pPr>
+            <w:r>
+              <w:rPr>
+                <w:rFonts w:ascii="BankGothic Md BT" w:hAnsi="BankGothic Md BT" w:cs="Arial"/>
+                <w:sz w:val="16"/>
+                <w:szCs w:val="16"/>
+              </w:rPr>
+              <w:t>You sideslip backwards</w:t>
+            </w:r>
+          </w:p>
+        </w:tc>
+        <w:tc>
+          <w:tcPr>
+            <w:tcW w:w="0" w:type="auto"/>
+          </w:tcPr>
+          <w:p>
+            <w:pPr>
+              <w:rPr>
+                <w:rFonts w:ascii="BankGothic Md BT" w:hAnsi="BankGothic Md BT" w:cs="Arial"/>
+                <w:sz w:val="16"/>
+                <w:szCs w:val="16"/>
+              </w:rPr>
+            </w:pPr>
+            <w:r>
+              <w:rPr>
+                <w:rFonts w:ascii="BankGothic Md BT" w:hAnsi="BankGothic Md BT" w:cs="Arial"/>
+                <w:sz w:val="16"/>
+                <w:szCs w:val="16"/>
+              </w:rPr>
+              <w:drawing>
+                <wp:inline distT="0" distB="0" distL="0" distR="0" wp14:anchorId="3E5786F0" wp14:editId="441A30DD">
+                  <wp:extent cx="731520" cy="768096"/>
+                  <wp:effectExtent l="0" t="0" r="0" b="0"/>
+                  <wp:docPr id="7" name="Picture 7"/>
+                  <wp:cNvGraphicFramePr>
+                    <a:graphicFrameLocks xmlns:a="http://schemas.openxmlformats.org/drawingml/2006/main" noChangeAspect="1"/>
+                  </wp:cNvGraphicFramePr>
+                  <a:graphic xmlns:a="http://schemas.openxmlformats.org/drawingml/2006/main">
+                    <a:graphicData uri="http://schemas.openxmlformats.org/drawingml/2006/picture">
+                      <pic:pic xmlns:pic="http://schemas.openxmlformats.org/drawingml/2006/picture">
+                        <pic:nvPicPr>
+                          <pic:cNvPr id="1" name=""/>
+                          <pic:cNvPicPr/>
+                        </pic:nvPicPr>
+                        <pic:blipFill>
+                          <a:blip r:embed="rId11"/>
+                          <a:stretch>
+                            <a:fillRect/>
+                          </a:stretch>
+                        </pic:blipFill>
+                        <pic:spPr>
+                          <a:xfrm>
+                            <a:off x="0" y="0"/>
+                            <a:ext cx="731520" cy="768096"/>
+                          </a:xfrm>
+                          <a:prstGeom prst="rect">
+                            <a:avLst/>
+                          </a:prstGeom>
+                        </pic:spPr>
+                      </pic:pic>
+                    </a:graphicData>
+                  </a:graphic>
+                </wp:inline>
+              </w:drawing>
+            </w:r>
+          </w:p>
+        </w:tc>
+      </w:tr>
+    </w:tbl>
+    <w:p>
+      <w:pPr>
+        <w:rPr>
+          <w:rFonts w:ascii="BankGothic Md BT" w:hAnsi="BankGothic Md BT" w:cs="Arial"/>
+          <w:sz w:val="16"/>
+          <w:szCs w:val="16"/>
+        </w:rPr>
+      </w:pPr>
+    </w:p>
+    <w:p>
+      <w:pPr>
+        <w:rPr>
+          <w:rFonts w:ascii="BankGothic Md BT" w:hAnsi="BankGothic Md BT" w:cs="Arial"/>
+          <w:sz w:val="16"/>
+          <w:szCs w:val="16"/>
+        </w:rPr>
+      </w:pPr>
     </w:p>
     <w:p>
       <w:pPr>
@@ -18181,6 +19991,7 @@
                 <w:sz w:val="16"/>
                 <w:szCs w:val="16"/>
               </w:rPr>
+              <w:lastRenderedPageBreak/>
               <w:t>11 = -1 piloting rolls; -1 maneuver</w:t>
             </w:r>
           </w:p>
@@ -19057,15 +20868,7 @@
                 <w:sz w:val="16"/>
                 <w:szCs w:val="16"/>
               </w:rPr>
-              <w:t xml:space="preserve">7-11 = </w:t>
-            </w:r>
-            <w:r>
-              <w:rPr>
-                <w:rFonts w:ascii="BankGothic Md BT" w:hAnsi="BankGothic Md BT" w:cs="Arial"/>
-                <w:sz w:val="16"/>
-                <w:szCs w:val="16"/>
-              </w:rPr>
-              <w:t>Fail chance increases</w:t>
+              <w:t>7-11 = Fail chance increases</w:t>
             </w:r>
           </w:p>
           <w:p>
@@ -19138,15 +20941,7 @@
                 <w:sz w:val="16"/>
                 <w:szCs w:val="16"/>
               </w:rPr>
-              <w:t xml:space="preserve">1-8 </w:t>
-            </w:r>
-            <w:r>
-              <w:rPr>
-                <w:rFonts w:ascii="BankGothic Md BT" w:hAnsi="BankGothic Md BT" w:cs="Arial"/>
-                <w:sz w:val="16"/>
-                <w:szCs w:val="16"/>
-              </w:rPr>
-              <w:t xml:space="preserve">= </w:t>
+              <w:t xml:space="preserve">1-8 = </w:t>
             </w:r>
             <w:r>
               <w:rPr>
@@ -19176,15 +20971,7 @@
                 <w:sz w:val="16"/>
                 <w:szCs w:val="16"/>
               </w:rPr>
-              <w:t xml:space="preserve">9-12 </w:t>
-            </w:r>
-            <w:r>
-              <w:rPr>
-                <w:rFonts w:ascii="BankGothic Md BT" w:hAnsi="BankGothic Md BT" w:cs="Arial"/>
-                <w:sz w:val="16"/>
-                <w:szCs w:val="16"/>
-              </w:rPr>
-              <w:t>= -1 body; 1 internal to random location; 1d3+1 ammo lost or -1 OCV (if no ammo)</w:t>
+              <w:t>9-12 = -1 body; 1 internal to random location; 1d3+1 ammo lost or -1 OCV (if no ammo)</w:t>
             </w:r>
           </w:p>
         </w:tc>
@@ -19303,15 +21090,7 @@
                 <w:sz w:val="16"/>
                 <w:szCs w:val="16"/>
               </w:rPr>
-              <w:t xml:space="preserve">9-12 = </w:t>
-            </w:r>
-            <w:r>
-              <w:rPr>
-                <w:rFonts w:ascii="BankGothic Md BT" w:hAnsi="BankGothic Md BT" w:cs="Arial"/>
-                <w:sz w:val="16"/>
-                <w:szCs w:val="16"/>
-              </w:rPr>
-              <w:t>-1 body; 1 internal to random location; 1d3+1 ammo lost or -1 OCV (if no ammo)</w:t>
+              <w:t>9-12 = -1 body; 1 internal to random location; 1d3+1 ammo lost or -1 OCV (if no ammo)</w:t>
             </w:r>
           </w:p>
         </w:tc>
@@ -19506,23 +21285,7 @@
                 <w:sz w:val="16"/>
                 <w:szCs w:val="16"/>
               </w:rPr>
-              <w:t xml:space="preserve">12 = </w:t>
-            </w:r>
-            <w:r>
-              <w:rPr>
-                <w:rFonts w:ascii="BankGothic Md BT" w:hAnsi="BankGothic Md BT" w:cs="Arial"/>
-                <w:sz w:val="16"/>
-                <w:szCs w:val="16"/>
-              </w:rPr>
-              <w:t xml:space="preserve">-1 body; 1 internal to random location; </w:t>
-            </w:r>
-            <w:r>
-              <w:rPr>
-                <w:rFonts w:ascii="BankGothic Md BT" w:hAnsi="BankGothic Md BT" w:cs="Arial"/>
-                <w:sz w:val="16"/>
-                <w:szCs w:val="16"/>
-              </w:rPr>
-              <w:t>Shield down</w:t>
+              <w:t>12 = -1 body; 1 internal to random location; Shield down</w:t>
             </w:r>
           </w:p>
         </w:tc>
@@ -19575,8 +21338,6 @@
               </w:rPr>
               <w:t>1-6 = roll to use -2 (if applicable)</w:t>
             </w:r>
-            <w:bookmarkStart w:id="0" w:name="_GoBack"/>
-            <w:bookmarkEnd w:id="0"/>
           </w:p>
           <w:p>
             <w:pPr>
@@ -20211,6 +21972,119 @@
     </w:lvl>
   </w:abstractNum>
   <w:abstractNum w:abstractNumId="5" w15:restartNumberingAfterBreak="0">
+    <w:nsid w:val="1AF6083F"/>
+    <w:multiLevelType w:val="hybridMultilevel"/>
+    <w:tmpl w:val="0BDC34EE"/>
+    <w:lvl w:ilvl="0" w:tplc="04090001">
+      <w:start w:val="1"/>
+      <w:numFmt w:val="bullet"/>
+      <w:lvlText w:val=""/>
+      <w:lvlJc w:val="left"/>
+      <w:pPr>
+        <w:ind w:left="720" w:hanging="360"/>
+      </w:pPr>
+      <w:rPr>
+        <w:rFonts w:ascii="Symbol" w:hAnsi="Symbol" w:hint="default"/>
+      </w:rPr>
+    </w:lvl>
+    <w:lvl w:ilvl="1" w:tplc="04090003" w:tentative="1">
+      <w:start w:val="1"/>
+      <w:numFmt w:val="bullet"/>
+      <w:lvlText w:val="o"/>
+      <w:lvlJc w:val="left"/>
+      <w:pPr>
+        <w:ind w:left="1440" w:hanging="360"/>
+      </w:pPr>
+      <w:rPr>
+        <w:rFonts w:ascii="Courier New" w:hAnsi="Courier New" w:cs="Courier New" w:hint="default"/>
+      </w:rPr>
+    </w:lvl>
+    <w:lvl w:ilvl="2" w:tplc="04090005" w:tentative="1">
+      <w:start w:val="1"/>
+      <w:numFmt w:val="bullet"/>
+      <w:lvlText w:val=""/>
+      <w:lvlJc w:val="left"/>
+      <w:pPr>
+        <w:ind w:left="2160" w:hanging="360"/>
+      </w:pPr>
+      <w:rPr>
+        <w:rFonts w:ascii="Wingdings" w:hAnsi="Wingdings" w:hint="default"/>
+      </w:rPr>
+    </w:lvl>
+    <w:lvl w:ilvl="3" w:tplc="04090001" w:tentative="1">
+      <w:start w:val="1"/>
+      <w:numFmt w:val="bullet"/>
+      <w:lvlText w:val=""/>
+      <w:lvlJc w:val="left"/>
+      <w:pPr>
+        <w:ind w:left="2880" w:hanging="360"/>
+      </w:pPr>
+      <w:rPr>
+        <w:rFonts w:ascii="Symbol" w:hAnsi="Symbol" w:hint="default"/>
+      </w:rPr>
+    </w:lvl>
+    <w:lvl w:ilvl="4" w:tplc="04090003" w:tentative="1">
+      <w:start w:val="1"/>
+      <w:numFmt w:val="bullet"/>
+      <w:lvlText w:val="o"/>
+      <w:lvlJc w:val="left"/>
+      <w:pPr>
+        <w:ind w:left="3600" w:hanging="360"/>
+      </w:pPr>
+      <w:rPr>
+        <w:rFonts w:ascii="Courier New" w:hAnsi="Courier New" w:cs="Courier New" w:hint="default"/>
+      </w:rPr>
+    </w:lvl>
+    <w:lvl w:ilvl="5" w:tplc="04090005" w:tentative="1">
+      <w:start w:val="1"/>
+      <w:numFmt w:val="bullet"/>
+      <w:lvlText w:val=""/>
+      <w:lvlJc w:val="left"/>
+      <w:pPr>
+        <w:ind w:left="4320" w:hanging="360"/>
+      </w:pPr>
+      <w:rPr>
+        <w:rFonts w:ascii="Wingdings" w:hAnsi="Wingdings" w:hint="default"/>
+      </w:rPr>
+    </w:lvl>
+    <w:lvl w:ilvl="6" w:tplc="04090001" w:tentative="1">
+      <w:start w:val="1"/>
+      <w:numFmt w:val="bullet"/>
+      <w:lvlText w:val=""/>
+      <w:lvlJc w:val="left"/>
+      <w:pPr>
+        <w:ind w:left="5040" w:hanging="360"/>
+      </w:pPr>
+      <w:rPr>
+        <w:rFonts w:ascii="Symbol" w:hAnsi="Symbol" w:hint="default"/>
+      </w:rPr>
+    </w:lvl>
+    <w:lvl w:ilvl="7" w:tplc="04090003" w:tentative="1">
+      <w:start w:val="1"/>
+      <w:numFmt w:val="bullet"/>
+      <w:lvlText w:val="o"/>
+      <w:lvlJc w:val="left"/>
+      <w:pPr>
+        <w:ind w:left="5760" w:hanging="360"/>
+      </w:pPr>
+      <w:rPr>
+        <w:rFonts w:ascii="Courier New" w:hAnsi="Courier New" w:cs="Courier New" w:hint="default"/>
+      </w:rPr>
+    </w:lvl>
+    <w:lvl w:ilvl="8" w:tplc="04090005" w:tentative="1">
+      <w:start w:val="1"/>
+      <w:numFmt w:val="bullet"/>
+      <w:lvlText w:val=""/>
+      <w:lvlJc w:val="left"/>
+      <w:pPr>
+        <w:ind w:left="6480" w:hanging="360"/>
+      </w:pPr>
+      <w:rPr>
+        <w:rFonts w:ascii="Wingdings" w:hAnsi="Wingdings" w:hint="default"/>
+      </w:rPr>
+    </w:lvl>
+  </w:abstractNum>
+  <w:abstractNum w:abstractNumId="6" w15:restartNumberingAfterBreak="0">
     <w:nsid w:val="1D267EC2"/>
     <w:multiLevelType w:val="hybridMultilevel"/>
     <w:tmpl w:val="3F62F706"/>
@@ -20323,7 +22197,7 @@
       </w:rPr>
     </w:lvl>
   </w:abstractNum>
-  <w:abstractNum w:abstractNumId="6" w15:restartNumberingAfterBreak="0">
+  <w:abstractNum w:abstractNumId="7" w15:restartNumberingAfterBreak="0">
     <w:nsid w:val="25BD6D0E"/>
     <w:multiLevelType w:val="hybridMultilevel"/>
     <w:tmpl w:val="27D8EF34"/>
@@ -20436,7 +22310,7 @@
       </w:rPr>
     </w:lvl>
   </w:abstractNum>
-  <w:abstractNum w:abstractNumId="7" w15:restartNumberingAfterBreak="0">
+  <w:abstractNum w:abstractNumId="8" w15:restartNumberingAfterBreak="0">
     <w:nsid w:val="32466D98"/>
     <w:multiLevelType w:val="hybridMultilevel"/>
     <w:tmpl w:val="79924630"/>
@@ -20549,7 +22423,7 @@
       </w:rPr>
     </w:lvl>
   </w:abstractNum>
-  <w:abstractNum w:abstractNumId="8" w15:restartNumberingAfterBreak="0">
+  <w:abstractNum w:abstractNumId="9" w15:restartNumberingAfterBreak="0">
     <w:nsid w:val="32663275"/>
     <w:multiLevelType w:val="hybridMultilevel"/>
     <w:tmpl w:val="C4D82398"/>
@@ -20662,7 +22536,7 @@
       </w:rPr>
     </w:lvl>
   </w:abstractNum>
-  <w:abstractNum w:abstractNumId="9" w15:restartNumberingAfterBreak="0">
+  <w:abstractNum w:abstractNumId="10" w15:restartNumberingAfterBreak="0">
     <w:nsid w:val="3C496D4F"/>
     <w:multiLevelType w:val="hybridMultilevel"/>
     <w:tmpl w:val="945887B2"/>
@@ -20775,7 +22649,7 @@
       </w:rPr>
     </w:lvl>
   </w:abstractNum>
-  <w:abstractNum w:abstractNumId="10" w15:restartNumberingAfterBreak="0">
+  <w:abstractNum w:abstractNumId="11" w15:restartNumberingAfterBreak="0">
     <w:nsid w:val="40595AC6"/>
     <w:multiLevelType w:val="hybridMultilevel"/>
     <w:tmpl w:val="626E7722"/>
@@ -20888,7 +22762,7 @@
       </w:rPr>
     </w:lvl>
   </w:abstractNum>
-  <w:abstractNum w:abstractNumId="11" w15:restartNumberingAfterBreak="0">
+  <w:abstractNum w:abstractNumId="12" w15:restartNumberingAfterBreak="0">
     <w:nsid w:val="41BD20EC"/>
     <w:multiLevelType w:val="hybridMultilevel"/>
     <w:tmpl w:val="62FE0B6C"/>
@@ -21001,7 +22875,7 @@
       </w:rPr>
     </w:lvl>
   </w:abstractNum>
-  <w:abstractNum w:abstractNumId="12" w15:restartNumberingAfterBreak="0">
+  <w:abstractNum w:abstractNumId="13" w15:restartNumberingAfterBreak="0">
     <w:nsid w:val="481C296E"/>
     <w:multiLevelType w:val="hybridMultilevel"/>
     <w:tmpl w:val="31D2C8E2"/>
@@ -21114,7 +22988,7 @@
       </w:rPr>
     </w:lvl>
   </w:abstractNum>
-  <w:abstractNum w:abstractNumId="13" w15:restartNumberingAfterBreak="0">
+  <w:abstractNum w:abstractNumId="14" w15:restartNumberingAfterBreak="0">
     <w:nsid w:val="49EF2495"/>
     <w:multiLevelType w:val="hybridMultilevel"/>
     <w:tmpl w:val="4E520594"/>
@@ -21227,7 +23101,7 @@
       </w:rPr>
     </w:lvl>
   </w:abstractNum>
-  <w:abstractNum w:abstractNumId="14" w15:restartNumberingAfterBreak="0">
+  <w:abstractNum w:abstractNumId="15" w15:restartNumberingAfterBreak="0">
     <w:nsid w:val="512E10C0"/>
     <w:multiLevelType w:val="hybridMultilevel"/>
     <w:tmpl w:val="DD5A7AEC"/>
@@ -21340,7 +23214,7 @@
       </w:rPr>
     </w:lvl>
   </w:abstractNum>
-  <w:abstractNum w:abstractNumId="15" w15:restartNumberingAfterBreak="0">
+  <w:abstractNum w:abstractNumId="16" w15:restartNumberingAfterBreak="0">
     <w:nsid w:val="57911219"/>
     <w:multiLevelType w:val="hybridMultilevel"/>
     <w:tmpl w:val="EBF6C94A"/>
@@ -21453,7 +23327,7 @@
       </w:rPr>
     </w:lvl>
   </w:abstractNum>
-  <w:abstractNum w:abstractNumId="16" w15:restartNumberingAfterBreak="0">
+  <w:abstractNum w:abstractNumId="17" w15:restartNumberingAfterBreak="0">
     <w:nsid w:val="5B6D3EE1"/>
     <w:multiLevelType w:val="hybridMultilevel"/>
     <w:tmpl w:val="1798759A"/>
@@ -21566,7 +23440,7 @@
       </w:rPr>
     </w:lvl>
   </w:abstractNum>
-  <w:abstractNum w:abstractNumId="17" w15:restartNumberingAfterBreak="0">
+  <w:abstractNum w:abstractNumId="18" w15:restartNumberingAfterBreak="0">
     <w:nsid w:val="5C8C1F7C"/>
     <w:multiLevelType w:val="hybridMultilevel"/>
     <w:tmpl w:val="0868BA38"/>
@@ -21679,7 +23553,7 @@
       </w:rPr>
     </w:lvl>
   </w:abstractNum>
-  <w:abstractNum w:abstractNumId="18" w15:restartNumberingAfterBreak="0">
+  <w:abstractNum w:abstractNumId="19" w15:restartNumberingAfterBreak="0">
     <w:nsid w:val="5EDD1A8F"/>
     <w:multiLevelType w:val="hybridMultilevel"/>
     <w:tmpl w:val="06B83DA8"/>
@@ -21792,7 +23666,7 @@
       </w:rPr>
     </w:lvl>
   </w:abstractNum>
-  <w:abstractNum w:abstractNumId="19" w15:restartNumberingAfterBreak="0">
+  <w:abstractNum w:abstractNumId="20" w15:restartNumberingAfterBreak="0">
     <w:nsid w:val="5FF4707F"/>
     <w:multiLevelType w:val="hybridMultilevel"/>
     <w:tmpl w:val="2F28A14A"/>
@@ -21905,7 +23779,7 @@
       </w:rPr>
     </w:lvl>
   </w:abstractNum>
-  <w:abstractNum w:abstractNumId="20" w15:restartNumberingAfterBreak="0">
+  <w:abstractNum w:abstractNumId="21" w15:restartNumberingAfterBreak="0">
     <w:nsid w:val="60892D6A"/>
     <w:multiLevelType w:val="hybridMultilevel"/>
     <w:tmpl w:val="0EA2B2E2"/>
@@ -22018,7 +23892,7 @@
       </w:rPr>
     </w:lvl>
   </w:abstractNum>
-  <w:abstractNum w:abstractNumId="21" w15:restartNumberingAfterBreak="0">
+  <w:abstractNum w:abstractNumId="22" w15:restartNumberingAfterBreak="0">
     <w:nsid w:val="635B61B7"/>
     <w:multiLevelType w:val="hybridMultilevel"/>
     <w:tmpl w:val="0870321E"/>
@@ -22131,7 +24005,7 @@
       </w:rPr>
     </w:lvl>
   </w:abstractNum>
-  <w:abstractNum w:abstractNumId="22" w15:restartNumberingAfterBreak="0">
+  <w:abstractNum w:abstractNumId="23" w15:restartNumberingAfterBreak="0">
     <w:nsid w:val="64A85633"/>
     <w:multiLevelType w:val="hybridMultilevel"/>
     <w:tmpl w:val="4502AE26"/>
@@ -22244,7 +24118,7 @@
       </w:rPr>
     </w:lvl>
   </w:abstractNum>
-  <w:abstractNum w:abstractNumId="23" w15:restartNumberingAfterBreak="0">
+  <w:abstractNum w:abstractNumId="24" w15:restartNumberingAfterBreak="0">
     <w:nsid w:val="64DC213C"/>
     <w:multiLevelType w:val="hybridMultilevel"/>
     <w:tmpl w:val="7D161630"/>
@@ -22357,7 +24231,7 @@
       </w:rPr>
     </w:lvl>
   </w:abstractNum>
-  <w:abstractNum w:abstractNumId="24" w15:restartNumberingAfterBreak="0">
+  <w:abstractNum w:abstractNumId="25" w15:restartNumberingAfterBreak="0">
     <w:nsid w:val="6B0862E2"/>
     <w:multiLevelType w:val="hybridMultilevel"/>
     <w:tmpl w:val="7F9ADF44"/>
@@ -22470,7 +24344,7 @@
       </w:rPr>
     </w:lvl>
   </w:abstractNum>
-  <w:abstractNum w:abstractNumId="25" w15:restartNumberingAfterBreak="0">
+  <w:abstractNum w:abstractNumId="26" w15:restartNumberingAfterBreak="0">
     <w:nsid w:val="6DD83E75"/>
     <w:multiLevelType w:val="hybridMultilevel"/>
     <w:tmpl w:val="93C0D8DC"/>
@@ -22583,7 +24457,7 @@
       </w:rPr>
     </w:lvl>
   </w:abstractNum>
-  <w:abstractNum w:abstractNumId="26" w15:restartNumberingAfterBreak="0">
+  <w:abstractNum w:abstractNumId="27" w15:restartNumberingAfterBreak="0">
     <w:nsid w:val="6F6F3A6C"/>
     <w:multiLevelType w:val="hybridMultilevel"/>
     <w:tmpl w:val="1B36323E"/>
@@ -22696,7 +24570,7 @@
       </w:rPr>
     </w:lvl>
   </w:abstractNum>
-  <w:abstractNum w:abstractNumId="27" w15:restartNumberingAfterBreak="0">
+  <w:abstractNum w:abstractNumId="28" w15:restartNumberingAfterBreak="0">
     <w:nsid w:val="764E6708"/>
     <w:multiLevelType w:val="hybridMultilevel"/>
     <w:tmpl w:val="BA247E34"/>
@@ -22809,7 +24683,7 @@
       </w:rPr>
     </w:lvl>
   </w:abstractNum>
-  <w:abstractNum w:abstractNumId="28" w15:restartNumberingAfterBreak="0">
+  <w:abstractNum w:abstractNumId="29" w15:restartNumberingAfterBreak="0">
     <w:nsid w:val="7CC727FD"/>
     <w:multiLevelType w:val="hybridMultilevel"/>
     <w:tmpl w:val="C1544E40"/>
@@ -22922,38 +24796,151 @@
       </w:rPr>
     </w:lvl>
   </w:abstractNum>
+  <w:abstractNum w:abstractNumId="30" w15:restartNumberingAfterBreak="0">
+    <w:nsid w:val="7D8A7B4C"/>
+    <w:multiLevelType w:val="hybridMultilevel"/>
+    <w:tmpl w:val="CB58AC64"/>
+    <w:lvl w:ilvl="0" w:tplc="04090001">
+      <w:start w:val="1"/>
+      <w:numFmt w:val="bullet"/>
+      <w:lvlText w:val=""/>
+      <w:lvlJc w:val="left"/>
+      <w:pPr>
+        <w:ind w:left="360" w:hanging="360"/>
+      </w:pPr>
+      <w:rPr>
+        <w:rFonts w:ascii="Symbol" w:hAnsi="Symbol" w:hint="default"/>
+      </w:rPr>
+    </w:lvl>
+    <w:lvl w:ilvl="1" w:tplc="04090003" w:tentative="1">
+      <w:start w:val="1"/>
+      <w:numFmt w:val="bullet"/>
+      <w:lvlText w:val="o"/>
+      <w:lvlJc w:val="left"/>
+      <w:pPr>
+        <w:ind w:left="1080" w:hanging="360"/>
+      </w:pPr>
+      <w:rPr>
+        <w:rFonts w:ascii="Courier New" w:hAnsi="Courier New" w:cs="Courier New" w:hint="default"/>
+      </w:rPr>
+    </w:lvl>
+    <w:lvl w:ilvl="2" w:tplc="04090005" w:tentative="1">
+      <w:start w:val="1"/>
+      <w:numFmt w:val="bullet"/>
+      <w:lvlText w:val=""/>
+      <w:lvlJc w:val="left"/>
+      <w:pPr>
+        <w:ind w:left="1800" w:hanging="360"/>
+      </w:pPr>
+      <w:rPr>
+        <w:rFonts w:ascii="Wingdings" w:hAnsi="Wingdings" w:hint="default"/>
+      </w:rPr>
+    </w:lvl>
+    <w:lvl w:ilvl="3" w:tplc="04090001" w:tentative="1">
+      <w:start w:val="1"/>
+      <w:numFmt w:val="bullet"/>
+      <w:lvlText w:val=""/>
+      <w:lvlJc w:val="left"/>
+      <w:pPr>
+        <w:ind w:left="2520" w:hanging="360"/>
+      </w:pPr>
+      <w:rPr>
+        <w:rFonts w:ascii="Symbol" w:hAnsi="Symbol" w:hint="default"/>
+      </w:rPr>
+    </w:lvl>
+    <w:lvl w:ilvl="4" w:tplc="04090003" w:tentative="1">
+      <w:start w:val="1"/>
+      <w:numFmt w:val="bullet"/>
+      <w:lvlText w:val="o"/>
+      <w:lvlJc w:val="left"/>
+      <w:pPr>
+        <w:ind w:left="3240" w:hanging="360"/>
+      </w:pPr>
+      <w:rPr>
+        <w:rFonts w:ascii="Courier New" w:hAnsi="Courier New" w:cs="Courier New" w:hint="default"/>
+      </w:rPr>
+    </w:lvl>
+    <w:lvl w:ilvl="5" w:tplc="04090005" w:tentative="1">
+      <w:start w:val="1"/>
+      <w:numFmt w:val="bullet"/>
+      <w:lvlText w:val=""/>
+      <w:lvlJc w:val="left"/>
+      <w:pPr>
+        <w:ind w:left="3960" w:hanging="360"/>
+      </w:pPr>
+      <w:rPr>
+        <w:rFonts w:ascii="Wingdings" w:hAnsi="Wingdings" w:hint="default"/>
+      </w:rPr>
+    </w:lvl>
+    <w:lvl w:ilvl="6" w:tplc="04090001" w:tentative="1">
+      <w:start w:val="1"/>
+      <w:numFmt w:val="bullet"/>
+      <w:lvlText w:val=""/>
+      <w:lvlJc w:val="left"/>
+      <w:pPr>
+        <w:ind w:left="4680" w:hanging="360"/>
+      </w:pPr>
+      <w:rPr>
+        <w:rFonts w:ascii="Symbol" w:hAnsi="Symbol" w:hint="default"/>
+      </w:rPr>
+    </w:lvl>
+    <w:lvl w:ilvl="7" w:tplc="04090003" w:tentative="1">
+      <w:start w:val="1"/>
+      <w:numFmt w:val="bullet"/>
+      <w:lvlText w:val="o"/>
+      <w:lvlJc w:val="left"/>
+      <w:pPr>
+        <w:ind w:left="5400" w:hanging="360"/>
+      </w:pPr>
+      <w:rPr>
+        <w:rFonts w:ascii="Courier New" w:hAnsi="Courier New" w:cs="Courier New" w:hint="default"/>
+      </w:rPr>
+    </w:lvl>
+    <w:lvl w:ilvl="8" w:tplc="04090005" w:tentative="1">
+      <w:start w:val="1"/>
+      <w:numFmt w:val="bullet"/>
+      <w:lvlText w:val=""/>
+      <w:lvlJc w:val="left"/>
+      <w:pPr>
+        <w:ind w:left="6120" w:hanging="360"/>
+      </w:pPr>
+      <w:rPr>
+        <w:rFonts w:ascii="Wingdings" w:hAnsi="Wingdings" w:hint="default"/>
+      </w:rPr>
+    </w:lvl>
+  </w:abstractNum>
   <w:num w:numId="1">
-    <w:abstractNumId w:val="26"/>
+    <w:abstractNumId w:val="27"/>
   </w:num>
   <w:num w:numId="2">
-    <w:abstractNumId w:val="20"/>
+    <w:abstractNumId w:val="21"/>
   </w:num>
   <w:num w:numId="3">
-    <w:abstractNumId w:val="15"/>
+    <w:abstractNumId w:val="16"/>
   </w:num>
   <w:num w:numId="4">
-    <w:abstractNumId w:val="11"/>
+    <w:abstractNumId w:val="12"/>
   </w:num>
   <w:num w:numId="5">
-    <w:abstractNumId w:val="6"/>
+    <w:abstractNumId w:val="7"/>
   </w:num>
   <w:num w:numId="6">
-    <w:abstractNumId w:val="14"/>
+    <w:abstractNumId w:val="15"/>
   </w:num>
   <w:num w:numId="7">
     <w:abstractNumId w:val="1"/>
   </w:num>
   <w:num w:numId="8">
-    <w:abstractNumId w:val="7"/>
+    <w:abstractNumId w:val="8"/>
   </w:num>
   <w:num w:numId="9">
-    <w:abstractNumId w:val="12"/>
+    <w:abstractNumId w:val="13"/>
   </w:num>
   <w:num w:numId="10">
     <w:abstractNumId w:val="4"/>
   </w:num>
   <w:num w:numId="11">
-    <w:abstractNumId w:val="19"/>
+    <w:abstractNumId w:val="20"/>
   </w:num>
   <w:num w:numId="12">
     <w:abstractNumId w:val="2"/>
@@ -22962,52 +24949,58 @@
     <w:abstractNumId w:val="0"/>
   </w:num>
   <w:num w:numId="14">
-    <w:abstractNumId w:val="28"/>
+    <w:abstractNumId w:val="29"/>
   </w:num>
   <w:num w:numId="15">
+    <w:abstractNumId w:val="18"/>
+  </w:num>
+  <w:num w:numId="16">
+    <w:abstractNumId w:val="25"/>
+  </w:num>
+  <w:num w:numId="17">
     <w:abstractNumId w:val="17"/>
   </w:num>
-  <w:num w:numId="16">
+  <w:num w:numId="18">
+    <w:abstractNumId w:val="26"/>
+  </w:num>
+  <w:num w:numId="19">
+    <w:abstractNumId w:val="6"/>
+  </w:num>
+  <w:num w:numId="20">
+    <w:abstractNumId w:val="10"/>
+  </w:num>
+  <w:num w:numId="21">
     <w:abstractNumId w:val="24"/>
   </w:num>
-  <w:num w:numId="17">
-    <w:abstractNumId w:val="16"/>
-  </w:num>
-  <w:num w:numId="18">
-    <w:abstractNumId w:val="25"/>
-  </w:num>
-  <w:num w:numId="19">
-    <w:abstractNumId w:val="5"/>
-  </w:num>
-  <w:num w:numId="20">
-    <w:abstractNumId w:val="9"/>
-  </w:num>
-  <w:num w:numId="21">
-    <w:abstractNumId w:val="23"/>
-  </w:num>
   <w:num w:numId="22">
-    <w:abstractNumId w:val="10"/>
+    <w:abstractNumId w:val="11"/>
   </w:num>
   <w:num w:numId="23">
-    <w:abstractNumId w:val="21"/>
+    <w:abstractNumId w:val="22"/>
   </w:num>
   <w:num w:numId="24">
-    <w:abstractNumId w:val="18"/>
+    <w:abstractNumId w:val="19"/>
   </w:num>
   <w:num w:numId="25">
     <w:abstractNumId w:val="3"/>
   </w:num>
   <w:num w:numId="26">
-    <w:abstractNumId w:val="22"/>
+    <w:abstractNumId w:val="23"/>
   </w:num>
   <w:num w:numId="27">
-    <w:abstractNumId w:val="8"/>
+    <w:abstractNumId w:val="9"/>
   </w:num>
   <w:num w:numId="28">
-    <w:abstractNumId w:val="13"/>
+    <w:abstractNumId w:val="14"/>
   </w:num>
   <w:num w:numId="29">
-    <w:abstractNumId w:val="27"/>
+    <w:abstractNumId w:val="28"/>
+  </w:num>
+  <w:num w:numId="30">
+    <w:abstractNumId w:val="30"/>
+  </w:num>
+  <w:num w:numId="31">
+    <w:abstractNumId w:val="5"/>
   </w:num>
 </w:numbering>
 </file>
@@ -23732,7 +25725,7 @@
 </file>
 
 <file path=customXml/itemProps1.xml><?xml version="1.0" encoding="utf-8"?>
-<ds:datastoreItem xmlns:ds="http://schemas.openxmlformats.org/officeDocument/2006/customXml" ds:itemID="{B74659BB-0F00-4A9B-BC80-0A7871CB4B2A}">
+<ds:datastoreItem xmlns:ds="http://schemas.openxmlformats.org/officeDocument/2006/customXml" ds:itemID="{FDAC130A-EC1E-4923-88CA-05AC908A3D89}">
   <ds:schemaRefs>
     <ds:schemaRef ds:uri="http://schemas.openxmlformats.org/officeDocument/2006/bibliography"/>
   </ds:schemaRefs>

</xml_diff>

<commit_message>
Updated ship combat doc. Upped weapon damage, added 2 body to each hull, changed damage effects
</commit_message>
<xml_diff>
--- a/ShipCombatHero.docx
+++ b/ShipCombatHero.docx
@@ -160,7 +160,23 @@
           <w:sz w:val="16"/>
           <w:szCs w:val="16"/>
         </w:rPr>
-        <w:t>costs 2 points</w:t>
+        <w:t xml:space="preserve">costs </w:t>
+      </w:r>
+      <w:r>
+        <w:rPr>
+          <w:rFonts w:ascii="BankGothic Md BT" w:hAnsi="BankGothic Md BT"/>
+          <w:sz w:val="16"/>
+          <w:szCs w:val="16"/>
+        </w:rPr>
+        <w:t>5</w:t>
+      </w:r>
+      <w:r>
+        <w:rPr>
+          <w:rFonts w:ascii="BankGothic Md BT" w:hAnsi="BankGothic Md BT"/>
+          <w:sz w:val="16"/>
+          <w:szCs w:val="16"/>
+        </w:rPr>
+        <w:t xml:space="preserve"> points</w:t>
       </w:r>
     </w:p>
     <w:p>
@@ -936,7 +952,7 @@
                 <w:sz w:val="16"/>
                 <w:szCs w:val="16"/>
               </w:rPr>
-              <w:t>29</w:t>
+              <w:t>60</w:t>
             </w:r>
             <w:r>
               <w:rPr>
@@ -1382,7 +1398,15 @@
                 <w:sz w:val="16"/>
                 <w:szCs w:val="16"/>
               </w:rPr>
-              <w:t>11</w:t>
+              <w:t>1</w:t>
+            </w:r>
+            <w:r>
+              <w:rPr>
+                <w:rFonts w:ascii="BankGothic Md BT" w:hAnsi="BankGothic Md BT"/>
+                <w:sz w:val="16"/>
+                <w:szCs w:val="16"/>
+              </w:rPr>
+              <w:t>3</w:t>
             </w:r>
           </w:p>
         </w:tc>
@@ -1405,7 +1429,7 @@
                 <w:sz w:val="14"/>
                 <w:szCs w:val="14"/>
               </w:rPr>
-              <w:t>22</w:t>
+              <w:t>65</w:t>
             </w:r>
           </w:p>
         </w:tc>
@@ -2115,7 +2139,7 @@
                 <w:sz w:val="16"/>
                 <w:szCs w:val="16"/>
               </w:rPr>
-              <w:t xml:space="preserve"> (45T / 1</w:t>
+              <w:t xml:space="preserve"> (45T / 2</w:t>
             </w:r>
             <w:r>
               <w:rPr>
@@ -2124,7 +2148,7 @@
                 <w:sz w:val="16"/>
                 <w:szCs w:val="16"/>
               </w:rPr>
-              <w:t>9</w:t>
+              <w:t>4</w:t>
             </w:r>
             <w:r>
               <w:rPr>
@@ -2133,7 +2157,16 @@
                 <w:sz w:val="16"/>
                 <w:szCs w:val="16"/>
               </w:rPr>
-              <w:t>9pt)</w:t>
+              <w:t>0</w:t>
+            </w:r>
+            <w:r>
+              <w:rPr>
+                <w:rFonts w:ascii="BankGothic Md BT" w:hAnsi="BankGothic Md BT"/>
+                <w:b/>
+                <w:sz w:val="16"/>
+                <w:szCs w:val="16"/>
+              </w:rPr>
+              <w:t>pt)</w:t>
             </w:r>
           </w:p>
         </w:tc>
@@ -2570,7 +2603,7 @@
                 <w:sz w:val="16"/>
                 <w:szCs w:val="16"/>
               </w:rPr>
-              <w:t>7</w:t>
+              <w:t>11</w:t>
             </w:r>
           </w:p>
         </w:tc>
@@ -2593,7 +2626,7 @@
                 <w:sz w:val="14"/>
                 <w:szCs w:val="14"/>
               </w:rPr>
-              <w:t>14</w:t>
+              <w:t>55</w:t>
             </w:r>
           </w:p>
         </w:tc>
@@ -3234,7 +3267,25 @@
                 <w:sz w:val="16"/>
                 <w:szCs w:val="16"/>
               </w:rPr>
-              <w:t>(40T / 206pt)</w:t>
+              <w:t>(40T / 2</w:t>
+            </w:r>
+            <w:r>
+              <w:rPr>
+                <w:rFonts w:ascii="BankGothic Md BT" w:hAnsi="BankGothic Md BT"/>
+                <w:b/>
+                <w:sz w:val="16"/>
+                <w:szCs w:val="16"/>
+              </w:rPr>
+              <w:t>40</w:t>
+            </w:r>
+            <w:r>
+              <w:rPr>
+                <w:rFonts w:ascii="BankGothic Md BT" w:hAnsi="BankGothic Md BT"/>
+                <w:b/>
+                <w:sz w:val="16"/>
+                <w:szCs w:val="16"/>
+              </w:rPr>
+              <w:t>pt)</w:t>
             </w:r>
           </w:p>
         </w:tc>
@@ -3671,7 +3722,7 @@
                 <w:sz w:val="16"/>
                 <w:szCs w:val="16"/>
               </w:rPr>
-              <w:t>8</w:t>
+              <w:t>10</w:t>
             </w:r>
           </w:p>
         </w:tc>
@@ -3694,7 +3745,7 @@
                 <w:sz w:val="14"/>
                 <w:szCs w:val="14"/>
               </w:rPr>
-              <w:t>16</w:t>
+              <w:t>50</w:t>
             </w:r>
           </w:p>
         </w:tc>
@@ -4285,7 +4336,7 @@
                 <w:sz w:val="16"/>
                 <w:szCs w:val="16"/>
               </w:rPr>
-              <w:t>1</w:t>
+              <w:t>232pt</w:t>
             </w:r>
             <w:r>
               <w:rPr>
@@ -4294,25 +4345,7 @@
                 <w:sz w:val="16"/>
                 <w:szCs w:val="16"/>
               </w:rPr>
-              <w:t>9</w:t>
-            </w:r>
-            <w:r>
-              <w:rPr>
-                <w:rFonts w:ascii="BankGothic Md BT" w:hAnsi="BankGothic Md BT"/>
-                <w:b/>
-                <w:sz w:val="16"/>
-                <w:szCs w:val="16"/>
-              </w:rPr>
-              <w:t>7</w:t>
-            </w:r>
-            <w:r>
-              <w:rPr>
-                <w:rFonts w:ascii="BankGothic Md BT" w:hAnsi="BankGothic Md BT"/>
-                <w:b/>
-                <w:sz w:val="16"/>
-                <w:szCs w:val="16"/>
-              </w:rPr>
-              <w:t>pt)</w:t>
+              <w:t>)</w:t>
             </w:r>
           </w:p>
         </w:tc>
@@ -4757,7 +4790,7 @@
                 <w:sz w:val="16"/>
                 <w:szCs w:val="16"/>
               </w:rPr>
-              <w:t>9</w:t>
+              <w:t>11</w:t>
             </w:r>
           </w:p>
         </w:tc>
@@ -5452,7 +5485,7 @@
                 <w:sz w:val="16"/>
                 <w:szCs w:val="16"/>
               </w:rPr>
-              <w:t>192</w:t>
+              <w:t>230</w:t>
             </w:r>
             <w:r>
               <w:rPr>
@@ -5907,7 +5940,7 @@
                 <w:sz w:val="16"/>
                 <w:szCs w:val="16"/>
               </w:rPr>
-              <w:t>6</w:t>
+              <w:t>8</w:t>
             </w:r>
           </w:p>
         </w:tc>
@@ -5930,7 +5963,7 @@
                 <w:sz w:val="14"/>
                 <w:szCs w:val="14"/>
               </w:rPr>
-              <w:t>12</w:t>
+              <w:t>40</w:t>
             </w:r>
           </w:p>
         </w:tc>
@@ -6466,8 +6499,6 @@
           <w:szCs w:val="16"/>
         </w:rPr>
       </w:pPr>
-      <w:bookmarkStart w:id="0" w:name="_GoBack"/>
-      <w:bookmarkEnd w:id="0"/>
     </w:p>
     <w:p>
       <w:pPr>
@@ -6553,7 +6584,7 @@
                 <w:sz w:val="16"/>
                 <w:szCs w:val="16"/>
               </w:rPr>
-              <w:t xml:space="preserve"> / 1</w:t>
+              <w:t xml:space="preserve"> / </w:t>
             </w:r>
             <w:r>
               <w:rPr>
@@ -6562,16 +6593,7 @@
                 <w:sz w:val="16"/>
                 <w:szCs w:val="16"/>
               </w:rPr>
-              <w:t>9</w:t>
-            </w:r>
-            <w:r>
-              <w:rPr>
-                <w:rFonts w:ascii="BankGothic Md BT" w:hAnsi="BankGothic Md BT"/>
-                <w:b/>
-                <w:sz w:val="16"/>
-                <w:szCs w:val="16"/>
-              </w:rPr>
-              <w:t>6</w:t>
+              <w:t>230</w:t>
             </w:r>
             <w:r>
               <w:rPr>
@@ -7034,7 +7056,7 @@
                 <w:sz w:val="16"/>
                 <w:szCs w:val="16"/>
               </w:rPr>
-              <w:t>8</w:t>
+              <w:t>10</w:t>
             </w:r>
           </w:p>
         </w:tc>
@@ -7057,7 +7079,7 @@
                 <w:sz w:val="14"/>
                 <w:szCs w:val="14"/>
               </w:rPr>
-              <w:t>16</w:t>
+              <w:t>50</w:t>
             </w:r>
           </w:p>
         </w:tc>
@@ -7648,25 +7670,7 @@
                 <w:sz w:val="16"/>
                 <w:szCs w:val="16"/>
               </w:rPr>
-              <w:t>2</w:t>
-            </w:r>
-            <w:r>
-              <w:rPr>
-                <w:rFonts w:ascii="BankGothic Md BT" w:hAnsi="BankGothic Md BT"/>
-                <w:b/>
-                <w:sz w:val="16"/>
-                <w:szCs w:val="16"/>
-              </w:rPr>
-              <w:t>6</w:t>
-            </w:r>
-            <w:r>
-              <w:rPr>
-                <w:rFonts w:ascii="BankGothic Md BT" w:hAnsi="BankGothic Md BT"/>
-                <w:b/>
-                <w:sz w:val="16"/>
-                <w:szCs w:val="16"/>
-              </w:rPr>
-              <w:t>0</w:t>
+              <w:t>309</w:t>
             </w:r>
             <w:r>
               <w:rPr>
@@ -8121,7 +8125,15 @@
                 <w:sz w:val="16"/>
                 <w:szCs w:val="16"/>
               </w:rPr>
-              <w:t>13</w:t>
+              <w:t>1</w:t>
+            </w:r>
+            <w:r>
+              <w:rPr>
+                <w:rFonts w:ascii="BankGothic Md BT" w:hAnsi="BankGothic Md BT"/>
+                <w:sz w:val="16"/>
+                <w:szCs w:val="16"/>
+              </w:rPr>
+              <w:t>5</w:t>
             </w:r>
           </w:p>
         </w:tc>
@@ -8144,7 +8156,7 @@
                 <w:sz w:val="14"/>
                 <w:szCs w:val="14"/>
               </w:rPr>
-              <w:t>26</w:t>
+              <w:t>75</w:t>
             </w:r>
           </w:p>
         </w:tc>
@@ -8850,7 +8862,16 @@
                 <w:sz w:val="16"/>
                 <w:szCs w:val="16"/>
               </w:rPr>
-              <w:t>315</w:t>
+              <w:t>3</w:t>
+            </w:r>
+            <w:r>
+              <w:rPr>
+                <w:rFonts w:ascii="BankGothic Md BT" w:hAnsi="BankGothic Md BT"/>
+                <w:b/>
+                <w:sz w:val="16"/>
+                <w:szCs w:val="16"/>
+              </w:rPr>
+              <w:t>85</w:t>
             </w:r>
             <w:r>
               <w:rPr>
@@ -9321,7 +9342,15 @@
                 <w:sz w:val="16"/>
                 <w:szCs w:val="16"/>
               </w:rPr>
-              <w:t>20</w:t>
+              <w:t>2</w:t>
+            </w:r>
+            <w:r>
+              <w:rPr>
+                <w:rFonts w:ascii="BankGothic Md BT" w:hAnsi="BankGothic Md BT"/>
+                <w:sz w:val="16"/>
+                <w:szCs w:val="16"/>
+              </w:rPr>
+              <w:t>2</w:t>
             </w:r>
           </w:p>
         </w:tc>
@@ -9344,7 +9373,7 @@
                 <w:sz w:val="14"/>
                 <w:szCs w:val="14"/>
               </w:rPr>
-              <w:t>40</w:t>
+              <w:t>110</w:t>
             </w:r>
           </w:p>
         </w:tc>
@@ -11962,6 +11991,14 @@
               </w:rPr>
               <w:t>Can increase/decrease speed by 2 with no maneuver</w:t>
             </w:r>
+            <w:r>
+              <w:rPr>
+                <w:rFonts w:ascii="BankGothic Md BT" w:hAnsi="BankGothic Md BT"/>
+                <w:sz w:val="16"/>
+                <w:szCs w:val="16"/>
+              </w:rPr>
+              <w:t>/roll</w:t>
+            </w:r>
           </w:p>
           <w:p>
             <w:pPr>
@@ -12937,7 +12974,7 @@
                 <w:sz w:val="16"/>
                 <w:szCs w:val="16"/>
               </w:rPr>
-              <w:t>3</w:t>
+              <w:t>4</w:t>
             </w:r>
           </w:p>
         </w:tc>
@@ -13148,7 +13185,7 @@
                 <w:sz w:val="16"/>
                 <w:szCs w:val="16"/>
               </w:rPr>
-              <w:t>6</w:t>
+              <w:t>8</w:t>
             </w:r>
           </w:p>
         </w:tc>
@@ -13337,7 +13374,7 @@
                 <w:sz w:val="16"/>
                 <w:szCs w:val="16"/>
               </w:rPr>
-              <w:t>12</w:t>
+              <w:t>16</w:t>
             </w:r>
           </w:p>
         </w:tc>
@@ -13882,7 +13919,15 @@
                 <w:sz w:val="16"/>
                 <w:szCs w:val="16"/>
               </w:rPr>
-              <w:t>3d6</w:t>
+              <w:t>4</w:t>
+            </w:r>
+            <w:r>
+              <w:rPr>
+                <w:rFonts w:ascii="BankGothic Md BT" w:hAnsi="BankGothic Md BT"/>
+                <w:sz w:val="16"/>
+                <w:szCs w:val="16"/>
+              </w:rPr>
+              <w:t>d6</w:t>
             </w:r>
           </w:p>
         </w:tc>
@@ -14047,7 +14092,15 @@
                 <w:sz w:val="16"/>
                 <w:szCs w:val="16"/>
               </w:rPr>
-              <w:t>3d6</w:t>
+              <w:t>4</w:t>
+            </w:r>
+            <w:r>
+              <w:rPr>
+                <w:rFonts w:ascii="BankGothic Md BT" w:hAnsi="BankGothic Md BT"/>
+                <w:sz w:val="16"/>
+                <w:szCs w:val="16"/>
+              </w:rPr>
+              <w:t>d6</w:t>
             </w:r>
           </w:p>
         </w:tc>
@@ -14234,7 +14287,23 @@
                 <w:sz w:val="16"/>
                 <w:szCs w:val="16"/>
               </w:rPr>
-              <w:t>2x2d6</w:t>
+              <w:t>2x</w:t>
+            </w:r>
+            <w:r>
+              <w:rPr>
+                <w:rFonts w:ascii="BankGothic Md BT" w:hAnsi="BankGothic Md BT"/>
+                <w:sz w:val="16"/>
+                <w:szCs w:val="16"/>
+              </w:rPr>
+              <w:t>3</w:t>
+            </w:r>
+            <w:r>
+              <w:rPr>
+                <w:rFonts w:ascii="BankGothic Md BT" w:hAnsi="BankGothic Md BT"/>
+                <w:sz w:val="16"/>
+                <w:szCs w:val="16"/>
+              </w:rPr>
+              <w:t>d6</w:t>
             </w:r>
           </w:p>
         </w:tc>
@@ -14407,7 +14476,15 @@
                 <w:sz w:val="16"/>
                 <w:szCs w:val="16"/>
               </w:rPr>
-              <w:t>2d6</w:t>
+              <w:t>3</w:t>
+            </w:r>
+            <w:r>
+              <w:rPr>
+                <w:rFonts w:ascii="BankGothic Md BT" w:hAnsi="BankGothic Md BT"/>
+                <w:sz w:val="16"/>
+                <w:szCs w:val="16"/>
+              </w:rPr>
+              <w:t>d6</w:t>
             </w:r>
           </w:p>
         </w:tc>
@@ -14594,7 +14671,15 @@
                 <w:sz w:val="16"/>
                 <w:szCs w:val="16"/>
               </w:rPr>
-              <w:t>4d6</w:t>
+              <w:t>5</w:t>
+            </w:r>
+            <w:r>
+              <w:rPr>
+                <w:rFonts w:ascii="BankGothic Md BT" w:hAnsi="BankGothic Md BT"/>
+                <w:sz w:val="16"/>
+                <w:szCs w:val="16"/>
+              </w:rPr>
+              <w:t>d6</w:t>
             </w:r>
           </w:p>
         </w:tc>
@@ -14781,7 +14866,15 @@
                 <w:sz w:val="16"/>
                 <w:szCs w:val="16"/>
               </w:rPr>
-              <w:t>3d6</w:t>
+              <w:t>4</w:t>
+            </w:r>
+            <w:r>
+              <w:rPr>
+                <w:rFonts w:ascii="BankGothic Md BT" w:hAnsi="BankGothic Md BT"/>
+                <w:sz w:val="16"/>
+                <w:szCs w:val="16"/>
+              </w:rPr>
+              <w:t>d6</w:t>
             </w:r>
           </w:p>
         </w:tc>
@@ -14990,7 +15083,15 @@
                 <w:sz w:val="16"/>
                 <w:szCs w:val="16"/>
               </w:rPr>
-              <w:t>4d6</w:t>
+              <w:t>5</w:t>
+            </w:r>
+            <w:r>
+              <w:rPr>
+                <w:rFonts w:ascii="BankGothic Md BT" w:hAnsi="BankGothic Md BT"/>
+                <w:sz w:val="16"/>
+                <w:szCs w:val="16"/>
+              </w:rPr>
+              <w:t>d6</w:t>
             </w:r>
           </w:p>
         </w:tc>
@@ -15303,7 +15404,15 @@
                 <w:sz w:val="16"/>
                 <w:szCs w:val="16"/>
               </w:rPr>
-              <w:t>4d6</w:t>
+              <w:t>5</w:t>
+            </w:r>
+            <w:r>
+              <w:rPr>
+                <w:rFonts w:ascii="BankGothic Md BT" w:hAnsi="BankGothic Md BT"/>
+                <w:sz w:val="16"/>
+                <w:szCs w:val="16"/>
+              </w:rPr>
+              <w:t>d6</w:t>
             </w:r>
           </w:p>
         </w:tc>
@@ -17352,6 +17461,7 @@
             <w:r>
               <w:rPr>
                 <w:rFonts w:ascii="BankGothic Md BT" w:hAnsi="BankGothic Md BT" w:cs="Arial"/>
+                <w:noProof/>
                 <w:sz w:val="16"/>
                 <w:szCs w:val="16"/>
               </w:rPr>
@@ -17533,6 +17643,7 @@
             <w:r>
               <w:rPr>
                 <w:rFonts w:ascii="BankGothic Md BT" w:hAnsi="BankGothic Md BT" w:cs="Arial"/>
+                <w:noProof/>
                 <w:sz w:val="16"/>
                 <w:szCs w:val="16"/>
               </w:rPr>
@@ -17705,6 +17816,7 @@
             <w:r>
               <w:rPr>
                 <w:rFonts w:ascii="BankGothic Md BT" w:hAnsi="BankGothic Md BT" w:cs="Arial"/>
+                <w:noProof/>
                 <w:sz w:val="16"/>
                 <w:szCs w:val="16"/>
               </w:rPr>
@@ -18312,15 +18424,7 @@
                 <w:sz w:val="16"/>
                 <w:szCs w:val="16"/>
               </w:rPr>
-              <w:t xml:space="preserve">Pilot </w:t>
-            </w:r>
-            <w:r>
-              <w:rPr>
-                <w:rFonts w:ascii="BankGothic Md BT" w:hAnsi="BankGothic Md BT" w:cs="Arial"/>
-                <w:sz w:val="16"/>
-                <w:szCs w:val="16"/>
-              </w:rPr>
-              <w:t>(-4)</w:t>
+              <w:t>Pilot (-4)</w:t>
             </w:r>
           </w:p>
         </w:tc>
@@ -18397,6 +18501,7 @@
             <w:r>
               <w:rPr>
                 <w:rFonts w:ascii="BankGothic Md BT" w:hAnsi="BankGothic Md BT" w:cs="Arial"/>
+                <w:noProof/>
                 <w:sz w:val="16"/>
                 <w:szCs w:val="16"/>
               </w:rPr>
@@ -18645,6 +18750,7 @@
             <w:r>
               <w:rPr>
                 <w:rFonts w:ascii="BankGothic Md BT" w:hAnsi="BankGothic Md BT" w:cs="Arial"/>
+                <w:noProof/>
                 <w:sz w:val="16"/>
                 <w:szCs w:val="16"/>
               </w:rPr>
@@ -18687,135 +18793,6 @@
           </w:p>
         </w:tc>
       </w:tr>
-      <w:tr>
-        <w:tc>
-          <w:tcPr>
-            <w:tcW w:w="0" w:type="auto"/>
-          </w:tcPr>
-          <w:p>
-            <w:pPr>
-              <w:rPr>
-                <w:rFonts w:ascii="BankGothic Md BT" w:hAnsi="BankGothic Md BT" w:cs="Arial"/>
-                <w:sz w:val="16"/>
-                <w:szCs w:val="16"/>
-              </w:rPr>
-            </w:pPr>
-            <w:r>
-              <w:rPr>
-                <w:rFonts w:ascii="BankGothic Md BT" w:hAnsi="BankGothic Md BT" w:cs="Arial"/>
-                <w:sz w:val="16"/>
-                <w:szCs w:val="16"/>
-              </w:rPr>
-              <w:t>Slide Back</w:t>
-            </w:r>
-          </w:p>
-        </w:tc>
-        <w:tc>
-          <w:tcPr>
-            <w:tcW w:w="0" w:type="auto"/>
-          </w:tcPr>
-          <w:p>
-            <w:pPr>
-              <w:rPr>
-                <w:rFonts w:ascii="BankGothic Md BT" w:hAnsi="BankGothic Md BT" w:cs="Arial"/>
-                <w:sz w:val="16"/>
-                <w:szCs w:val="16"/>
-              </w:rPr>
-            </w:pPr>
-            <w:r>
-              <w:rPr>
-                <w:rFonts w:ascii="BankGothic Md BT" w:hAnsi="BankGothic Md BT" w:cs="Arial"/>
-                <w:sz w:val="16"/>
-                <w:szCs w:val="16"/>
-              </w:rPr>
-              <w:t>Pilot (-2)</w:t>
-            </w:r>
-          </w:p>
-        </w:tc>
-        <w:tc>
-          <w:tcPr>
-            <w:tcW w:w="0" w:type="auto"/>
-          </w:tcPr>
-          <w:p>
-            <w:pPr>
-              <w:pStyle w:val="ListParagraph"/>
-              <w:numPr>
-                <w:ilvl w:val="0"/>
-                <w:numId w:val="30"/>
-              </w:numPr>
-              <w:rPr>
-                <w:rFonts w:ascii="BankGothic Md BT" w:hAnsi="BankGothic Md BT" w:cs="Arial"/>
-                <w:sz w:val="16"/>
-                <w:szCs w:val="16"/>
-              </w:rPr>
-            </w:pPr>
-            <w:r>
-              <w:rPr>
-                <w:rFonts w:ascii="BankGothic Md BT" w:hAnsi="BankGothic Md BT" w:cs="Arial"/>
-                <w:sz w:val="16"/>
-                <w:szCs w:val="16"/>
-              </w:rPr>
-              <w:t>You sideslip backwards</w:t>
-            </w:r>
-          </w:p>
-        </w:tc>
-        <w:tc>
-          <w:tcPr>
-            <w:tcW w:w="0" w:type="auto"/>
-          </w:tcPr>
-          <w:p>
-            <w:pPr>
-              <w:rPr>
-                <w:rFonts w:ascii="BankGothic Md BT" w:hAnsi="BankGothic Md BT" w:cs="Arial"/>
-                <w:sz w:val="16"/>
-                <w:szCs w:val="16"/>
-              </w:rPr>
-            </w:pPr>
-            <w:r>
-              <w:rPr>
-                <w:rFonts w:ascii="BankGothic Md BT" w:hAnsi="BankGothic Md BT" w:cs="Arial"/>
-                <w:sz w:val="16"/>
-                <w:szCs w:val="16"/>
-              </w:rPr>
-              <w:drawing>
-                <wp:inline distT="0" distB="0" distL="0" distR="0" wp14:anchorId="3E5786F0" wp14:editId="441A30DD">
-                  <wp:extent cx="731520" cy="768096"/>
-                  <wp:effectExtent l="0" t="0" r="0" b="0"/>
-                  <wp:docPr id="7" name="Picture 7"/>
-                  <wp:cNvGraphicFramePr>
-                    <a:graphicFrameLocks xmlns:a="http://schemas.openxmlformats.org/drawingml/2006/main" noChangeAspect="1"/>
-                  </wp:cNvGraphicFramePr>
-                  <a:graphic xmlns:a="http://schemas.openxmlformats.org/drawingml/2006/main">
-                    <a:graphicData uri="http://schemas.openxmlformats.org/drawingml/2006/picture">
-                      <pic:pic xmlns:pic="http://schemas.openxmlformats.org/drawingml/2006/picture">
-                        <pic:nvPicPr>
-                          <pic:cNvPr id="1" name=""/>
-                          <pic:cNvPicPr/>
-                        </pic:nvPicPr>
-                        <pic:blipFill>
-                          <a:blip r:embed="rId11"/>
-                          <a:stretch>
-                            <a:fillRect/>
-                          </a:stretch>
-                        </pic:blipFill>
-                        <pic:spPr>
-                          <a:xfrm>
-                            <a:off x="0" y="0"/>
-                            <a:ext cx="731520" cy="768096"/>
-                          </a:xfrm>
-                          <a:prstGeom prst="rect">
-                            <a:avLst/>
-                          </a:prstGeom>
-                        </pic:spPr>
-                      </pic:pic>
-                    </a:graphicData>
-                  </a:graphic>
-                </wp:inline>
-              </w:drawing>
-            </w:r>
-          </w:p>
-        </w:tc>
-      </w:tr>
     </w:tbl>
     <w:p>
       <w:pPr>
@@ -19371,6 +19348,1270 @@
         <w:t>If a system is destroyed, it is beyond the ability of damage control to do in-combat repairs</w:t>
       </w:r>
     </w:p>
+    <w:p>
+      <w:pPr>
+        <w:rPr>
+          <w:rFonts w:ascii="BankGothic Md BT" w:hAnsi="BankGothic Md BT" w:cs="Arial"/>
+          <w:sz w:val="16"/>
+          <w:szCs w:val="16"/>
+        </w:rPr>
+      </w:pPr>
+    </w:p>
+    <w:p>
+      <w:pPr>
+        <w:rPr>
+          <w:rFonts w:ascii="BankGothic Md BT" w:hAnsi="BankGothic Md BT" w:cs="Arial"/>
+          <w:sz w:val="16"/>
+          <w:szCs w:val="16"/>
+        </w:rPr>
+      </w:pPr>
+      <w:r>
+        <w:rPr>
+          <w:rFonts w:ascii="BankGothic Md BT" w:hAnsi="BankGothic Md BT" w:cs="Arial"/>
+          <w:sz w:val="16"/>
+          <w:szCs w:val="16"/>
+        </w:rPr>
+        <w:t>Status Effects</w:t>
+      </w:r>
+      <w:r>
+        <w:rPr>
+          <w:rFonts w:ascii="BankGothic Md BT" w:hAnsi="BankGothic Md BT" w:cs="Arial"/>
+          <w:sz w:val="16"/>
+          <w:szCs w:val="16"/>
+        </w:rPr>
+        <w:t xml:space="preserve"> and Events</w:t>
+      </w:r>
+    </w:p>
+    <w:tbl>
+      <w:tblPr>
+        <w:tblStyle w:val="TableGrid"/>
+        <w:tblW w:w="0" w:type="auto"/>
+        <w:tblLook w:val="04A0" w:firstRow="1" w:lastRow="0" w:firstColumn="1" w:lastColumn="0" w:noHBand="0" w:noVBand="1"/>
+      </w:tblPr>
+      <w:tblGrid>
+        <w:gridCol w:w="2345"/>
+        <w:gridCol w:w="7005"/>
+      </w:tblGrid>
+      <w:tr>
+        <w:tc>
+          <w:tcPr>
+            <w:tcW w:w="0" w:type="auto"/>
+          </w:tcPr>
+          <w:p>
+            <w:pPr>
+              <w:rPr>
+                <w:rFonts w:ascii="BankGothic Md BT" w:hAnsi="BankGothic Md BT" w:cs="Arial"/>
+                <w:sz w:val="16"/>
+                <w:szCs w:val="16"/>
+              </w:rPr>
+            </w:pPr>
+            <w:r>
+              <w:rPr>
+                <w:rFonts w:ascii="BankGothic Md BT" w:hAnsi="BankGothic Md BT" w:cs="Arial"/>
+                <w:sz w:val="16"/>
+                <w:szCs w:val="16"/>
+              </w:rPr>
+              <w:t>Status</w:t>
+            </w:r>
+          </w:p>
+        </w:tc>
+        <w:tc>
+          <w:tcPr>
+            <w:tcW w:w="0" w:type="auto"/>
+          </w:tcPr>
+          <w:p>
+            <w:pPr>
+              <w:rPr>
+                <w:rFonts w:ascii="BankGothic Md BT" w:hAnsi="BankGothic Md BT" w:cs="Arial"/>
+                <w:sz w:val="16"/>
+                <w:szCs w:val="16"/>
+              </w:rPr>
+            </w:pPr>
+            <w:r>
+              <w:rPr>
+                <w:rFonts w:ascii="BankGothic Md BT" w:hAnsi="BankGothic Md BT" w:cs="Arial"/>
+                <w:sz w:val="16"/>
+                <w:szCs w:val="16"/>
+              </w:rPr>
+              <w:t>Effect</w:t>
+            </w:r>
+          </w:p>
+        </w:tc>
+      </w:tr>
+      <w:tr>
+        <w:tc>
+          <w:tcPr>
+            <w:tcW w:w="0" w:type="auto"/>
+          </w:tcPr>
+          <w:p>
+            <w:pPr>
+              <w:rPr>
+                <w:rFonts w:ascii="BankGothic Md BT" w:hAnsi="BankGothic Md BT" w:cs="Arial"/>
+                <w:sz w:val="16"/>
+                <w:szCs w:val="16"/>
+              </w:rPr>
+            </w:pPr>
+            <w:r>
+              <w:rPr>
+                <w:rFonts w:ascii="BankGothic Md BT" w:hAnsi="BankGothic Md BT" w:cs="Arial"/>
+                <w:sz w:val="16"/>
+                <w:szCs w:val="16"/>
+              </w:rPr>
+              <w:t>Ammo Explosion</w:t>
+            </w:r>
+          </w:p>
+        </w:tc>
+        <w:tc>
+          <w:tcPr>
+            <w:tcW w:w="0" w:type="auto"/>
+          </w:tcPr>
+          <w:p>
+            <w:pPr>
+              <w:pStyle w:val="ListParagraph"/>
+              <w:numPr>
+                <w:ilvl w:val="0"/>
+                <w:numId w:val="32"/>
+              </w:numPr>
+              <w:rPr>
+                <w:rFonts w:ascii="BankGothic Md BT" w:hAnsi="BankGothic Md BT" w:cs="Arial"/>
+                <w:sz w:val="16"/>
+                <w:szCs w:val="16"/>
+              </w:rPr>
+            </w:pPr>
+            <w:r>
+              <w:rPr>
+                <w:rFonts w:ascii="BankGothic Md BT" w:hAnsi="BankGothic Md BT" w:cs="Arial"/>
+                <w:sz w:val="16"/>
+                <w:szCs w:val="16"/>
+              </w:rPr>
+              <w:t>This is the same as a Small Explosion</w:t>
+            </w:r>
+          </w:p>
+          <w:p>
+            <w:pPr>
+              <w:pStyle w:val="ListParagraph"/>
+              <w:numPr>
+                <w:ilvl w:val="0"/>
+                <w:numId w:val="32"/>
+              </w:numPr>
+              <w:rPr>
+                <w:rFonts w:ascii="BankGothic Md BT" w:hAnsi="BankGothic Md BT" w:cs="Arial"/>
+                <w:sz w:val="16"/>
+                <w:szCs w:val="16"/>
+              </w:rPr>
+            </w:pPr>
+            <w:r>
+              <w:rPr>
+                <w:rFonts w:ascii="BankGothic Md BT" w:hAnsi="BankGothic Md BT" w:cs="Arial"/>
+                <w:sz w:val="16"/>
+                <w:szCs w:val="16"/>
+              </w:rPr>
+              <w:t xml:space="preserve">If the device has limited uses, </w:t>
+            </w:r>
+            <w:r>
+              <w:rPr>
+                <w:rFonts w:ascii="BankGothic Md BT" w:hAnsi="BankGothic Md BT" w:cs="Arial"/>
+                <w:sz w:val="16"/>
+                <w:szCs w:val="16"/>
+              </w:rPr>
+              <w:t xml:space="preserve">1d3+1 </w:t>
+            </w:r>
+            <w:r>
+              <w:rPr>
+                <w:rFonts w:ascii="BankGothic Md BT" w:hAnsi="BankGothic Md BT" w:cs="Arial"/>
+                <w:sz w:val="16"/>
+                <w:szCs w:val="16"/>
+              </w:rPr>
+              <w:t>uses</w:t>
+            </w:r>
+            <w:r>
+              <w:rPr>
+                <w:rFonts w:ascii="BankGothic Md BT" w:hAnsi="BankGothic Md BT" w:cs="Arial"/>
+                <w:sz w:val="16"/>
+                <w:szCs w:val="16"/>
+              </w:rPr>
+              <w:t xml:space="preserve"> are lost</w:t>
+            </w:r>
+          </w:p>
+        </w:tc>
+      </w:tr>
+      <w:tr>
+        <w:tc>
+          <w:tcPr>
+            <w:tcW w:w="0" w:type="auto"/>
+          </w:tcPr>
+          <w:p>
+            <w:pPr>
+              <w:rPr>
+                <w:rFonts w:ascii="BankGothic Md BT" w:hAnsi="BankGothic Md BT" w:cs="Arial"/>
+                <w:sz w:val="16"/>
+                <w:szCs w:val="16"/>
+              </w:rPr>
+            </w:pPr>
+            <w:r>
+              <w:rPr>
+                <w:rFonts w:ascii="BankGothic Md BT" w:hAnsi="BankGothic Md BT" w:cs="Arial"/>
+                <w:sz w:val="16"/>
+                <w:szCs w:val="16"/>
+              </w:rPr>
+              <w:t>Battery Fire</w:t>
+            </w:r>
+          </w:p>
+        </w:tc>
+        <w:tc>
+          <w:tcPr>
+            <w:tcW w:w="0" w:type="auto"/>
+          </w:tcPr>
+          <w:p>
+            <w:pPr>
+              <w:pStyle w:val="ListParagraph"/>
+              <w:numPr>
+                <w:ilvl w:val="0"/>
+                <w:numId w:val="32"/>
+              </w:numPr>
+              <w:rPr>
+                <w:rFonts w:ascii="BankGothic Md BT" w:hAnsi="BankGothic Md BT" w:cs="Arial"/>
+                <w:sz w:val="16"/>
+                <w:szCs w:val="16"/>
+              </w:rPr>
+            </w:pPr>
+            <w:r>
+              <w:rPr>
+                <w:rFonts w:ascii="BankGothic Md BT" w:hAnsi="BankGothic Md BT" w:cs="Arial"/>
+                <w:sz w:val="16"/>
+                <w:szCs w:val="16"/>
+              </w:rPr>
+              <w:t>This is the same as a normal fire, but in addition, the battery system that is affected will also lose 1 storage/round until the fire is extinguished</w:t>
+            </w:r>
+          </w:p>
+        </w:tc>
+      </w:tr>
+      <w:tr>
+        <w:tc>
+          <w:tcPr>
+            <w:tcW w:w="0" w:type="auto"/>
+          </w:tcPr>
+          <w:p>
+            <w:pPr>
+              <w:rPr>
+                <w:rFonts w:ascii="BankGothic Md BT" w:hAnsi="BankGothic Md BT" w:cs="Arial"/>
+                <w:sz w:val="16"/>
+                <w:szCs w:val="16"/>
+              </w:rPr>
+            </w:pPr>
+            <w:r>
+              <w:rPr>
+                <w:rFonts w:ascii="BankGothic Md BT" w:hAnsi="BankGothic Md BT" w:cs="Arial"/>
+                <w:sz w:val="16"/>
+                <w:szCs w:val="16"/>
+              </w:rPr>
+              <w:t>Catastrophic Lateral Thruster Failure</w:t>
+            </w:r>
+          </w:p>
+        </w:tc>
+        <w:tc>
+          <w:tcPr>
+            <w:tcW w:w="0" w:type="auto"/>
+          </w:tcPr>
+          <w:p>
+            <w:pPr>
+              <w:pStyle w:val="ListParagraph"/>
+              <w:numPr>
+                <w:ilvl w:val="0"/>
+                <w:numId w:val="32"/>
+              </w:numPr>
+              <w:rPr>
+                <w:rFonts w:ascii="BankGothic Md BT" w:hAnsi="BankGothic Md BT" w:cs="Arial"/>
+                <w:sz w:val="16"/>
+                <w:szCs w:val="16"/>
+              </w:rPr>
+            </w:pPr>
+            <w:r>
+              <w:rPr>
+                <w:rFonts w:ascii="BankGothic Md BT" w:hAnsi="BankGothic Md BT" w:cs="Arial"/>
+                <w:sz w:val="16"/>
+                <w:szCs w:val="16"/>
+              </w:rPr>
+              <w:t>There is massive physical damage to the thruster systems</w:t>
+            </w:r>
+          </w:p>
+          <w:p>
+            <w:pPr>
+              <w:pStyle w:val="ListParagraph"/>
+              <w:numPr>
+                <w:ilvl w:val="0"/>
+                <w:numId w:val="32"/>
+              </w:numPr>
+              <w:rPr>
+                <w:rFonts w:ascii="BankGothic Md BT" w:hAnsi="BankGothic Md BT" w:cs="Arial"/>
+                <w:sz w:val="16"/>
+                <w:szCs w:val="16"/>
+              </w:rPr>
+            </w:pPr>
+            <w:r>
+              <w:rPr>
+                <w:rFonts w:ascii="BankGothic Md BT" w:hAnsi="BankGothic Md BT" w:cs="Arial"/>
+                <w:sz w:val="16"/>
+                <w:szCs w:val="16"/>
+              </w:rPr>
+              <w:t>Fixing the damage will take the use of a damage control system, and a difficult skill roll</w:t>
+            </w:r>
+          </w:p>
+          <w:p>
+            <w:pPr>
+              <w:pStyle w:val="ListParagraph"/>
+              <w:numPr>
+                <w:ilvl w:val="0"/>
+                <w:numId w:val="32"/>
+              </w:numPr>
+              <w:rPr>
+                <w:rFonts w:ascii="BankGothic Md BT" w:hAnsi="BankGothic Md BT" w:cs="Arial"/>
+                <w:sz w:val="16"/>
+                <w:szCs w:val="16"/>
+              </w:rPr>
+            </w:pPr>
+            <w:r>
+              <w:rPr>
+                <w:rFonts w:ascii="BankGothic Md BT" w:hAnsi="BankGothic Md BT" w:cs="Arial"/>
+                <w:sz w:val="16"/>
+                <w:szCs w:val="16"/>
+              </w:rPr>
+              <w:t>For the specific effect roll d6</w:t>
+            </w:r>
+          </w:p>
+          <w:p>
+            <w:pPr>
+              <w:pStyle w:val="ListParagraph"/>
+              <w:numPr>
+                <w:ilvl w:val="1"/>
+                <w:numId w:val="32"/>
+              </w:numPr>
+              <w:rPr>
+                <w:rFonts w:ascii="BankGothic Md BT" w:hAnsi="BankGothic Md BT" w:cs="Arial"/>
+                <w:sz w:val="16"/>
+                <w:szCs w:val="16"/>
+              </w:rPr>
+            </w:pPr>
+            <w:r>
+              <w:rPr>
+                <w:rFonts w:ascii="BankGothic Md BT" w:hAnsi="BankGothic Md BT" w:cs="Arial"/>
+                <w:sz w:val="16"/>
+                <w:szCs w:val="16"/>
+              </w:rPr>
+              <w:t>1-2 = You lose the ability to use evasive stance</w:t>
+            </w:r>
+          </w:p>
+          <w:p>
+            <w:pPr>
+              <w:pStyle w:val="ListParagraph"/>
+              <w:numPr>
+                <w:ilvl w:val="1"/>
+                <w:numId w:val="32"/>
+              </w:numPr>
+              <w:rPr>
+                <w:rFonts w:ascii="BankGothic Md BT" w:hAnsi="BankGothic Md BT" w:cs="Arial"/>
+                <w:sz w:val="16"/>
+                <w:szCs w:val="16"/>
+              </w:rPr>
+            </w:pPr>
+            <w:r>
+              <w:rPr>
+                <w:rFonts w:ascii="BankGothic Md BT" w:hAnsi="BankGothic Md BT" w:cs="Arial"/>
+                <w:sz w:val="16"/>
+                <w:szCs w:val="16"/>
+              </w:rPr>
+              <w:t xml:space="preserve">3-4 = </w:t>
+            </w:r>
+            <w:r>
+              <w:rPr>
+                <w:rFonts w:ascii="BankGothic Md BT" w:hAnsi="BankGothic Md BT" w:cs="Arial"/>
+                <w:sz w:val="16"/>
+                <w:szCs w:val="16"/>
+              </w:rPr>
+              <w:t xml:space="preserve">lateral thrusters are stuck firing in a random direction. You must move laterally 1-3” at the end </w:t>
+            </w:r>
+            <w:r>
+              <w:rPr>
+                <w:rFonts w:ascii="BankGothic Md BT" w:hAnsi="BankGothic Md BT" w:cs="Arial"/>
+                <w:sz w:val="16"/>
+                <w:szCs w:val="16"/>
+              </w:rPr>
+              <w:t>of your move</w:t>
+            </w:r>
+          </w:p>
+          <w:p>
+            <w:pPr>
+              <w:pStyle w:val="ListParagraph"/>
+              <w:numPr>
+                <w:ilvl w:val="1"/>
+                <w:numId w:val="32"/>
+              </w:numPr>
+              <w:rPr>
+                <w:rFonts w:ascii="BankGothic Md BT" w:hAnsi="BankGothic Md BT" w:cs="Arial"/>
+                <w:sz w:val="16"/>
+                <w:szCs w:val="16"/>
+              </w:rPr>
+            </w:pPr>
+            <w:r>
+              <w:rPr>
+                <w:rFonts w:ascii="BankGothic Md BT" w:hAnsi="BankGothic Md BT" w:cs="Arial"/>
+                <w:sz w:val="16"/>
+                <w:szCs w:val="16"/>
+              </w:rPr>
+              <w:t xml:space="preserve">5 = </w:t>
+            </w:r>
+            <w:r>
+              <w:rPr>
+                <w:rFonts w:ascii="BankGothic Md BT" w:hAnsi="BankGothic Md BT" w:cs="Arial"/>
+                <w:sz w:val="16"/>
+                <w:szCs w:val="16"/>
+              </w:rPr>
+              <w:t>you lose the ability to turn,</w:t>
+            </w:r>
+            <w:r>
+              <w:rPr>
+                <w:rFonts w:ascii="BankGothic Md BT" w:hAnsi="BankGothic Md BT" w:cs="Arial"/>
+                <w:sz w:val="16"/>
+                <w:szCs w:val="16"/>
+              </w:rPr>
+              <w:t xml:space="preserve"> or slide in a random direction</w:t>
+            </w:r>
+          </w:p>
+          <w:p>
+            <w:pPr>
+              <w:pStyle w:val="ListParagraph"/>
+              <w:numPr>
+                <w:ilvl w:val="1"/>
+                <w:numId w:val="32"/>
+              </w:numPr>
+              <w:rPr>
+                <w:rFonts w:ascii="BankGothic Md BT" w:hAnsi="BankGothic Md BT" w:cs="Arial"/>
+                <w:sz w:val="16"/>
+                <w:szCs w:val="16"/>
+              </w:rPr>
+            </w:pPr>
+            <w:r>
+              <w:rPr>
+                <w:rFonts w:ascii="BankGothic Md BT" w:hAnsi="BankGothic Md BT" w:cs="Arial"/>
+                <w:sz w:val="16"/>
+                <w:szCs w:val="16"/>
+              </w:rPr>
+              <w:t>6 = when you fail a maneuver roll, you suffer a small explosion</w:t>
+            </w:r>
+          </w:p>
+        </w:tc>
+      </w:tr>
+      <w:tr>
+        <w:tc>
+          <w:tcPr>
+            <w:tcW w:w="0" w:type="auto"/>
+          </w:tcPr>
+          <w:p>
+            <w:pPr>
+              <w:rPr>
+                <w:rFonts w:ascii="BankGothic Md BT" w:hAnsi="BankGothic Md BT" w:cs="Arial"/>
+                <w:sz w:val="16"/>
+                <w:szCs w:val="16"/>
+              </w:rPr>
+            </w:pPr>
+            <w:r>
+              <w:rPr>
+                <w:rFonts w:ascii="BankGothic Md BT" w:hAnsi="BankGothic Md BT" w:cs="Arial"/>
+                <w:sz w:val="16"/>
+                <w:szCs w:val="16"/>
+              </w:rPr>
+              <w:t>Engine Shutdown</w:t>
+            </w:r>
+          </w:p>
+        </w:tc>
+        <w:tc>
+          <w:tcPr>
+            <w:tcW w:w="0" w:type="auto"/>
+          </w:tcPr>
+          <w:p>
+            <w:pPr>
+              <w:pStyle w:val="ListParagraph"/>
+              <w:numPr>
+                <w:ilvl w:val="0"/>
+                <w:numId w:val="32"/>
+              </w:numPr>
+              <w:rPr>
+                <w:rFonts w:ascii="BankGothic Md BT" w:hAnsi="BankGothic Md BT" w:cs="Arial"/>
+                <w:sz w:val="16"/>
+                <w:szCs w:val="16"/>
+              </w:rPr>
+            </w:pPr>
+            <w:r>
+              <w:rPr>
+                <w:rFonts w:ascii="BankGothic Md BT" w:hAnsi="BankGothic Md BT" w:cs="Arial"/>
+                <w:sz w:val="16"/>
+                <w:szCs w:val="16"/>
+              </w:rPr>
+              <w:t>Emergency prot</w:t>
+            </w:r>
+            <w:r>
+              <w:rPr>
+                <w:rFonts w:ascii="BankGothic Md BT" w:hAnsi="BankGothic Md BT" w:cs="Arial"/>
+                <w:sz w:val="16"/>
+                <w:szCs w:val="16"/>
+              </w:rPr>
+              <w:t>ocol triggers an engine shutdown</w:t>
+            </w:r>
+          </w:p>
+          <w:p>
+            <w:pPr>
+              <w:pStyle w:val="ListParagraph"/>
+              <w:numPr>
+                <w:ilvl w:val="0"/>
+                <w:numId w:val="32"/>
+              </w:numPr>
+              <w:rPr>
+                <w:rFonts w:ascii="BankGothic Md BT" w:hAnsi="BankGothic Md BT" w:cs="Arial"/>
+                <w:sz w:val="16"/>
+                <w:szCs w:val="16"/>
+              </w:rPr>
+            </w:pPr>
+            <w:r>
+              <w:rPr>
+                <w:rFonts w:ascii="BankGothic Md BT" w:hAnsi="BankGothic Md BT" w:cs="Arial"/>
+                <w:sz w:val="16"/>
+                <w:szCs w:val="16"/>
+              </w:rPr>
+              <w:t>You</w:t>
+            </w:r>
+            <w:r>
+              <w:rPr>
+                <w:rFonts w:ascii="BankGothic Md BT" w:hAnsi="BankGothic Md BT" w:cs="Arial"/>
+                <w:sz w:val="16"/>
+                <w:szCs w:val="16"/>
+              </w:rPr>
+              <w:t xml:space="preserve"> cannot maneuver, or accelerate</w:t>
+            </w:r>
+          </w:p>
+          <w:p>
+            <w:pPr>
+              <w:pStyle w:val="ListParagraph"/>
+              <w:numPr>
+                <w:ilvl w:val="0"/>
+                <w:numId w:val="32"/>
+              </w:numPr>
+              <w:rPr>
+                <w:rFonts w:ascii="BankGothic Md BT" w:hAnsi="BankGothic Md BT" w:cs="Arial"/>
+                <w:sz w:val="16"/>
+                <w:szCs w:val="16"/>
+              </w:rPr>
+            </w:pPr>
+            <w:r>
+              <w:rPr>
+                <w:rFonts w:ascii="BankGothic Md BT" w:hAnsi="BankGothic Md BT" w:cs="Arial"/>
+                <w:sz w:val="16"/>
+                <w:szCs w:val="16"/>
+              </w:rPr>
+              <w:t>Each round, you can attempt to restart the engine by making a mechanics roll, or relying on the ship’s startup procedure (11-)</w:t>
+            </w:r>
+          </w:p>
+          <w:p>
+            <w:pPr>
+              <w:pStyle w:val="ListParagraph"/>
+              <w:numPr>
+                <w:ilvl w:val="0"/>
+                <w:numId w:val="32"/>
+              </w:numPr>
+              <w:rPr>
+                <w:rFonts w:ascii="BankGothic Md BT" w:hAnsi="BankGothic Md BT" w:cs="Arial"/>
+                <w:sz w:val="16"/>
+                <w:szCs w:val="16"/>
+              </w:rPr>
+            </w:pPr>
+            <w:r>
+              <w:rPr>
+                <w:rFonts w:ascii="BankGothic Md BT" w:hAnsi="BankGothic Md BT" w:cs="Arial"/>
+                <w:sz w:val="16"/>
+                <w:szCs w:val="16"/>
+              </w:rPr>
+              <w:lastRenderedPageBreak/>
+              <w:t>Unlike device fail chance, engine shutdown does not carry over round-to-round. It is a one-time roll/event.</w:t>
+            </w:r>
+          </w:p>
+        </w:tc>
+      </w:tr>
+      <w:tr>
+        <w:tc>
+          <w:tcPr>
+            <w:tcW w:w="0" w:type="auto"/>
+          </w:tcPr>
+          <w:p>
+            <w:pPr>
+              <w:rPr>
+                <w:rFonts w:ascii="BankGothic Md BT" w:hAnsi="BankGothic Md BT" w:cs="Arial"/>
+                <w:sz w:val="16"/>
+                <w:szCs w:val="16"/>
+              </w:rPr>
+            </w:pPr>
+            <w:r>
+              <w:rPr>
+                <w:rFonts w:ascii="BankGothic Md BT" w:hAnsi="BankGothic Md BT" w:cs="Arial"/>
+                <w:sz w:val="16"/>
+                <w:szCs w:val="16"/>
+              </w:rPr>
+              <w:lastRenderedPageBreak/>
+              <w:t>Fail Chance</w:t>
+            </w:r>
+          </w:p>
+        </w:tc>
+        <w:tc>
+          <w:tcPr>
+            <w:tcW w:w="0" w:type="auto"/>
+          </w:tcPr>
+          <w:p>
+            <w:pPr>
+              <w:pStyle w:val="ListParagraph"/>
+              <w:numPr>
+                <w:ilvl w:val="0"/>
+                <w:numId w:val="32"/>
+              </w:numPr>
+              <w:rPr>
+                <w:rFonts w:ascii="BankGothic Md BT" w:hAnsi="BankGothic Md BT" w:cs="Arial"/>
+                <w:sz w:val="16"/>
+                <w:szCs w:val="16"/>
+              </w:rPr>
+            </w:pPr>
+            <w:r>
+              <w:rPr>
+                <w:rFonts w:ascii="BankGothic Md BT" w:hAnsi="BankGothic Md BT" w:cs="Arial"/>
+                <w:sz w:val="16"/>
+                <w:szCs w:val="16"/>
+              </w:rPr>
+              <w:t>The device affected will fail when an attempt is made to use it</w:t>
+            </w:r>
+          </w:p>
+          <w:p>
+            <w:pPr>
+              <w:pStyle w:val="ListParagraph"/>
+              <w:numPr>
+                <w:ilvl w:val="0"/>
+                <w:numId w:val="32"/>
+              </w:numPr>
+              <w:rPr>
+                <w:rFonts w:ascii="BankGothic Md BT" w:hAnsi="BankGothic Md BT" w:cs="Arial"/>
+                <w:sz w:val="16"/>
+                <w:szCs w:val="16"/>
+              </w:rPr>
+            </w:pPr>
+            <w:r>
+              <w:rPr>
+                <w:rFonts w:ascii="BankGothic Md BT" w:hAnsi="BankGothic Md BT" w:cs="Arial"/>
+                <w:sz w:val="16"/>
+                <w:szCs w:val="16"/>
+              </w:rPr>
+              <w:t>The chance starts at 8-</w:t>
+            </w:r>
+          </w:p>
+          <w:p>
+            <w:pPr>
+              <w:pStyle w:val="ListParagraph"/>
+              <w:numPr>
+                <w:ilvl w:val="0"/>
+                <w:numId w:val="32"/>
+              </w:numPr>
+              <w:rPr>
+                <w:rFonts w:ascii="BankGothic Md BT" w:hAnsi="BankGothic Md BT" w:cs="Arial"/>
+                <w:sz w:val="16"/>
+                <w:szCs w:val="16"/>
+              </w:rPr>
+            </w:pPr>
+            <w:r>
+              <w:rPr>
+                <w:rFonts w:ascii="BankGothic Md BT" w:hAnsi="BankGothic Md BT" w:cs="Arial"/>
+                <w:sz w:val="16"/>
+                <w:szCs w:val="16"/>
+              </w:rPr>
+              <w:t>Fail chances stack, increasing by 2 each time (10-, 12-, 14-, etc.)</w:t>
+            </w:r>
+          </w:p>
+          <w:p>
+            <w:pPr>
+              <w:pStyle w:val="ListParagraph"/>
+              <w:numPr>
+                <w:ilvl w:val="0"/>
+                <w:numId w:val="32"/>
+              </w:numPr>
+              <w:rPr>
+                <w:rFonts w:ascii="BankGothic Md BT" w:hAnsi="BankGothic Md BT" w:cs="Arial"/>
+                <w:sz w:val="16"/>
+                <w:szCs w:val="16"/>
+              </w:rPr>
+            </w:pPr>
+            <w:r>
+              <w:rPr>
+                <w:rFonts w:ascii="BankGothic Md BT" w:hAnsi="BankGothic Md BT" w:cs="Arial"/>
+                <w:sz w:val="16"/>
+                <w:szCs w:val="16"/>
+              </w:rPr>
+              <w:t>Once a fail chance occurs, the device is offline</w:t>
+            </w:r>
+          </w:p>
+          <w:p>
+            <w:pPr>
+              <w:pStyle w:val="ListParagraph"/>
+              <w:numPr>
+                <w:ilvl w:val="1"/>
+                <w:numId w:val="32"/>
+              </w:numPr>
+              <w:rPr>
+                <w:rFonts w:ascii="BankGothic Md BT" w:hAnsi="BankGothic Md BT" w:cs="Arial"/>
+                <w:sz w:val="16"/>
+                <w:szCs w:val="16"/>
+              </w:rPr>
+            </w:pPr>
+            <w:r>
+              <w:rPr>
+                <w:rFonts w:ascii="BankGothic Md BT" w:hAnsi="BankGothic Md BT" w:cs="Arial"/>
+                <w:sz w:val="16"/>
+                <w:szCs w:val="16"/>
+              </w:rPr>
+              <w:t>Offline devices can be restored by damage control</w:t>
+            </w:r>
+          </w:p>
+          <w:p>
+            <w:pPr>
+              <w:pStyle w:val="ListParagraph"/>
+              <w:numPr>
+                <w:ilvl w:val="1"/>
+                <w:numId w:val="32"/>
+              </w:numPr>
+              <w:rPr>
+                <w:rFonts w:ascii="BankGothic Md BT" w:hAnsi="BankGothic Md BT" w:cs="Arial"/>
+                <w:sz w:val="16"/>
+                <w:szCs w:val="16"/>
+              </w:rPr>
+            </w:pPr>
+            <w:r>
+              <w:rPr>
+                <w:rFonts w:ascii="BankGothic Md BT" w:hAnsi="BankGothic Md BT" w:cs="Arial"/>
+                <w:sz w:val="16"/>
+                <w:szCs w:val="16"/>
+              </w:rPr>
+              <w:t>A restored device retains its fail chance, but the chance is reduced by 2</w:t>
+            </w:r>
+          </w:p>
+        </w:tc>
+      </w:tr>
+      <w:tr>
+        <w:tc>
+          <w:tcPr>
+            <w:tcW w:w="0" w:type="auto"/>
+          </w:tcPr>
+          <w:p>
+            <w:pPr>
+              <w:rPr>
+                <w:rFonts w:ascii="BankGothic Md BT" w:hAnsi="BankGothic Md BT" w:cs="Arial"/>
+                <w:sz w:val="16"/>
+                <w:szCs w:val="16"/>
+              </w:rPr>
+            </w:pPr>
+            <w:r>
+              <w:rPr>
+                <w:rFonts w:ascii="BankGothic Md BT" w:hAnsi="BankGothic Md BT" w:cs="Arial"/>
+                <w:sz w:val="16"/>
+                <w:szCs w:val="16"/>
+              </w:rPr>
+              <w:t>Fire</w:t>
+            </w:r>
+          </w:p>
+        </w:tc>
+        <w:tc>
+          <w:tcPr>
+            <w:tcW w:w="0" w:type="auto"/>
+          </w:tcPr>
+          <w:p>
+            <w:pPr>
+              <w:pStyle w:val="ListParagraph"/>
+              <w:numPr>
+                <w:ilvl w:val="0"/>
+                <w:numId w:val="32"/>
+              </w:numPr>
+              <w:rPr>
+                <w:rFonts w:ascii="BankGothic Md BT" w:hAnsi="BankGothic Md BT" w:cs="Arial"/>
+                <w:sz w:val="16"/>
+                <w:szCs w:val="16"/>
+              </w:rPr>
+            </w:pPr>
+            <w:r>
+              <w:rPr>
+                <w:rFonts w:ascii="BankGothic Md BT" w:hAnsi="BankGothic Md BT" w:cs="Arial"/>
+                <w:sz w:val="16"/>
+                <w:szCs w:val="16"/>
+              </w:rPr>
+              <w:t>You suffer 1 internal each round until the fire is extinguished</w:t>
+            </w:r>
+          </w:p>
+          <w:p>
+            <w:pPr>
+              <w:pStyle w:val="ListParagraph"/>
+              <w:numPr>
+                <w:ilvl w:val="0"/>
+                <w:numId w:val="32"/>
+              </w:numPr>
+              <w:rPr>
+                <w:rFonts w:ascii="BankGothic Md BT" w:hAnsi="BankGothic Md BT" w:cs="Arial"/>
+                <w:sz w:val="16"/>
+                <w:szCs w:val="16"/>
+              </w:rPr>
+            </w:pPr>
+            <w:r>
+              <w:rPr>
+                <w:rFonts w:ascii="BankGothic Md BT" w:hAnsi="BankGothic Md BT" w:cs="Arial"/>
+                <w:sz w:val="16"/>
+                <w:szCs w:val="16"/>
+              </w:rPr>
+              <w:t>Fires can be extinguished by</w:t>
+            </w:r>
+          </w:p>
+          <w:p>
+            <w:pPr>
+              <w:pStyle w:val="ListParagraph"/>
+              <w:numPr>
+                <w:ilvl w:val="1"/>
+                <w:numId w:val="32"/>
+              </w:numPr>
+              <w:rPr>
+                <w:rFonts w:ascii="BankGothic Md BT" w:hAnsi="BankGothic Md BT" w:cs="Arial"/>
+                <w:sz w:val="16"/>
+                <w:szCs w:val="16"/>
+              </w:rPr>
+            </w:pPr>
+            <w:r>
+              <w:rPr>
+                <w:rFonts w:ascii="BankGothic Md BT" w:hAnsi="BankGothic Md BT" w:cs="Arial"/>
+                <w:sz w:val="16"/>
+                <w:szCs w:val="16"/>
+              </w:rPr>
+              <w:t>A successful use of damage control</w:t>
+            </w:r>
+          </w:p>
+          <w:p>
+            <w:pPr>
+              <w:pStyle w:val="ListParagraph"/>
+              <w:numPr>
+                <w:ilvl w:val="1"/>
+                <w:numId w:val="32"/>
+              </w:numPr>
+              <w:rPr>
+                <w:rFonts w:ascii="BankGothic Md BT" w:hAnsi="BankGothic Md BT" w:cs="Arial"/>
+                <w:sz w:val="16"/>
+                <w:szCs w:val="16"/>
+              </w:rPr>
+            </w:pPr>
+            <w:r>
+              <w:rPr>
+                <w:rFonts w:ascii="BankGothic Md BT" w:hAnsi="BankGothic Md BT" w:cs="Arial"/>
+                <w:sz w:val="16"/>
+                <w:szCs w:val="16"/>
+              </w:rPr>
+              <w:t>Go out on its own (8- chance/round)</w:t>
+            </w:r>
+          </w:p>
+          <w:p>
+            <w:pPr>
+              <w:pStyle w:val="ListParagraph"/>
+              <w:numPr>
+                <w:ilvl w:val="1"/>
+                <w:numId w:val="32"/>
+              </w:numPr>
+              <w:rPr>
+                <w:rFonts w:ascii="BankGothic Md BT" w:hAnsi="BankGothic Md BT" w:cs="Arial"/>
+                <w:sz w:val="16"/>
+                <w:szCs w:val="16"/>
+              </w:rPr>
+            </w:pPr>
+            <w:r>
+              <w:rPr>
+                <w:rFonts w:ascii="BankGothic Md BT" w:hAnsi="BankGothic Md BT" w:cs="Arial"/>
+                <w:sz w:val="16"/>
+                <w:szCs w:val="16"/>
+              </w:rPr>
+              <w:t>By fire suppression systems</w:t>
+            </w:r>
+          </w:p>
+          <w:p>
+            <w:pPr>
+              <w:pStyle w:val="ListParagraph"/>
+              <w:numPr>
+                <w:ilvl w:val="1"/>
+                <w:numId w:val="32"/>
+              </w:numPr>
+              <w:rPr>
+                <w:rFonts w:ascii="BankGothic Md BT" w:hAnsi="BankGothic Md BT" w:cs="Arial"/>
+                <w:sz w:val="16"/>
+                <w:szCs w:val="16"/>
+              </w:rPr>
+            </w:pPr>
+            <w:r>
+              <w:rPr>
+                <w:rFonts w:ascii="BankGothic Md BT" w:hAnsi="BankGothic Md BT" w:cs="Arial"/>
+                <w:sz w:val="16"/>
+                <w:szCs w:val="16"/>
+              </w:rPr>
+              <w:t>By shutting down, not maneuvering or using any systems, the pilot can try to extinguish the fire (14- chance)</w:t>
+            </w:r>
+          </w:p>
+        </w:tc>
+      </w:tr>
+      <w:tr>
+        <w:tc>
+          <w:tcPr>
+            <w:tcW w:w="0" w:type="auto"/>
+          </w:tcPr>
+          <w:p>
+            <w:pPr>
+              <w:rPr>
+                <w:rFonts w:ascii="BankGothic Md BT" w:hAnsi="BankGothic Md BT" w:cs="Arial"/>
+                <w:sz w:val="16"/>
+                <w:szCs w:val="16"/>
+              </w:rPr>
+            </w:pPr>
+            <w:r>
+              <w:rPr>
+                <w:rFonts w:ascii="BankGothic Md BT" w:hAnsi="BankGothic Md BT" w:cs="Arial"/>
+                <w:sz w:val="16"/>
+                <w:szCs w:val="16"/>
+              </w:rPr>
+              <w:t>Large Explosion</w:t>
+            </w:r>
+          </w:p>
+        </w:tc>
+        <w:tc>
+          <w:tcPr>
+            <w:tcW w:w="0" w:type="auto"/>
+          </w:tcPr>
+          <w:p>
+            <w:pPr>
+              <w:pStyle w:val="ListParagraph"/>
+              <w:numPr>
+                <w:ilvl w:val="0"/>
+                <w:numId w:val="32"/>
+              </w:numPr>
+              <w:rPr>
+                <w:rFonts w:ascii="BankGothic Md BT" w:hAnsi="BankGothic Md BT" w:cs="Arial"/>
+                <w:sz w:val="16"/>
+                <w:szCs w:val="16"/>
+              </w:rPr>
+            </w:pPr>
+            <w:r>
+              <w:rPr>
+                <w:rFonts w:ascii="BankGothic Md BT" w:hAnsi="BankGothic Md BT" w:cs="Arial"/>
+                <w:sz w:val="16"/>
+                <w:szCs w:val="16"/>
+              </w:rPr>
+              <w:t>You suffer 2 body</w:t>
+            </w:r>
+          </w:p>
+          <w:p>
+            <w:pPr>
+              <w:pStyle w:val="ListParagraph"/>
+              <w:numPr>
+                <w:ilvl w:val="0"/>
+                <w:numId w:val="32"/>
+              </w:numPr>
+              <w:rPr>
+                <w:rFonts w:ascii="BankGothic Md BT" w:hAnsi="BankGothic Md BT" w:cs="Arial"/>
+                <w:sz w:val="16"/>
+                <w:szCs w:val="16"/>
+              </w:rPr>
+            </w:pPr>
+            <w:r>
+              <w:rPr>
+                <w:rFonts w:ascii="BankGothic Md BT" w:hAnsi="BankGothic Md BT" w:cs="Arial"/>
+                <w:sz w:val="16"/>
+                <w:szCs w:val="16"/>
+              </w:rPr>
+              <w:t>You suffer 2 internals</w:t>
+            </w:r>
+          </w:p>
+          <w:p>
+            <w:pPr>
+              <w:pStyle w:val="ListParagraph"/>
+              <w:numPr>
+                <w:ilvl w:val="0"/>
+                <w:numId w:val="32"/>
+              </w:numPr>
+              <w:rPr>
+                <w:rFonts w:ascii="BankGothic Md BT" w:hAnsi="BankGothic Md BT" w:cs="Arial"/>
+                <w:sz w:val="16"/>
+                <w:szCs w:val="16"/>
+              </w:rPr>
+            </w:pPr>
+            <w:r>
+              <w:rPr>
+                <w:rFonts w:ascii="BankGothic Md BT" w:hAnsi="BankGothic Md BT" w:cs="Arial"/>
+                <w:sz w:val="16"/>
+                <w:szCs w:val="16"/>
+              </w:rPr>
+              <w:t>In a ship &lt; 100t, there is an 11- chance that the explosion reaches the bridge, doing 6d6 damage to everyone there</w:t>
+            </w:r>
+          </w:p>
+        </w:tc>
+      </w:tr>
+      <w:tr>
+        <w:tc>
+          <w:tcPr>
+            <w:tcW w:w="0" w:type="auto"/>
+          </w:tcPr>
+          <w:p>
+            <w:pPr>
+              <w:rPr>
+                <w:rFonts w:ascii="BankGothic Md BT" w:hAnsi="BankGothic Md BT" w:cs="Arial"/>
+                <w:sz w:val="16"/>
+                <w:szCs w:val="16"/>
+              </w:rPr>
+            </w:pPr>
+            <w:r>
+              <w:rPr>
+                <w:rFonts w:ascii="BankGothic Md BT" w:hAnsi="BankGothic Md BT" w:cs="Arial"/>
+                <w:sz w:val="16"/>
+                <w:szCs w:val="16"/>
+              </w:rPr>
+              <w:t>Shield Down</w:t>
+            </w:r>
+          </w:p>
+        </w:tc>
+        <w:tc>
+          <w:tcPr>
+            <w:tcW w:w="0" w:type="auto"/>
+          </w:tcPr>
+          <w:p>
+            <w:pPr>
+              <w:pStyle w:val="ListParagraph"/>
+              <w:numPr>
+                <w:ilvl w:val="0"/>
+                <w:numId w:val="32"/>
+              </w:numPr>
+              <w:rPr>
+                <w:rFonts w:ascii="BankGothic Md BT" w:hAnsi="BankGothic Md BT" w:cs="Arial"/>
+                <w:sz w:val="16"/>
+                <w:szCs w:val="16"/>
+              </w:rPr>
+            </w:pPr>
+            <w:r>
+              <w:rPr>
+                <w:rFonts w:ascii="BankGothic Md BT" w:hAnsi="BankGothic Md BT" w:cs="Arial"/>
+                <w:sz w:val="16"/>
+                <w:szCs w:val="16"/>
+              </w:rPr>
+              <w:t>Emergency protocol triggers and brings your shield down</w:t>
+            </w:r>
+          </w:p>
+          <w:p>
+            <w:pPr>
+              <w:pStyle w:val="ListParagraph"/>
+              <w:numPr>
+                <w:ilvl w:val="0"/>
+                <w:numId w:val="32"/>
+              </w:numPr>
+              <w:rPr>
+                <w:rFonts w:ascii="BankGothic Md BT" w:hAnsi="BankGothic Md BT" w:cs="Arial"/>
+                <w:sz w:val="16"/>
+                <w:szCs w:val="16"/>
+              </w:rPr>
+            </w:pPr>
+            <w:r>
+              <w:rPr>
+                <w:rFonts w:ascii="BankGothic Md BT" w:hAnsi="BankGothic Md BT" w:cs="Arial"/>
+                <w:sz w:val="16"/>
+                <w:szCs w:val="16"/>
+              </w:rPr>
+              <w:t>You cannot use the shield, or recharge it</w:t>
+            </w:r>
+          </w:p>
+          <w:p>
+            <w:pPr>
+              <w:pStyle w:val="ListParagraph"/>
+              <w:numPr>
+                <w:ilvl w:val="0"/>
+                <w:numId w:val="32"/>
+              </w:numPr>
+              <w:rPr>
+                <w:rFonts w:ascii="BankGothic Md BT" w:hAnsi="BankGothic Md BT" w:cs="Arial"/>
+                <w:sz w:val="16"/>
+                <w:szCs w:val="16"/>
+              </w:rPr>
+            </w:pPr>
+            <w:r>
+              <w:rPr>
+                <w:rFonts w:ascii="BankGothic Md BT" w:hAnsi="BankGothic Md BT" w:cs="Arial"/>
+                <w:sz w:val="16"/>
+                <w:szCs w:val="16"/>
+              </w:rPr>
+              <w:t>Each round, you can attempt to restart the shield by making a mechanics roll, or by relying on the ship’s startup procedure (11-)</w:t>
+            </w:r>
+          </w:p>
+          <w:p>
+            <w:pPr>
+              <w:pStyle w:val="ListParagraph"/>
+              <w:numPr>
+                <w:ilvl w:val="0"/>
+                <w:numId w:val="32"/>
+              </w:numPr>
+              <w:rPr>
+                <w:rFonts w:ascii="BankGothic Md BT" w:hAnsi="BankGothic Md BT" w:cs="Arial"/>
+                <w:sz w:val="16"/>
+                <w:szCs w:val="16"/>
+              </w:rPr>
+            </w:pPr>
+            <w:r>
+              <w:rPr>
+                <w:rFonts w:ascii="BankGothic Md BT" w:hAnsi="BankGothic Md BT" w:cs="Arial"/>
+                <w:sz w:val="16"/>
+                <w:szCs w:val="16"/>
+              </w:rPr>
+              <w:t>Restarted shields start at 0 and retain fail chance</w:t>
+            </w:r>
+          </w:p>
+          <w:p>
+            <w:pPr>
+              <w:pStyle w:val="ListParagraph"/>
+              <w:numPr>
+                <w:ilvl w:val="0"/>
+                <w:numId w:val="32"/>
+              </w:numPr>
+              <w:rPr>
+                <w:rFonts w:ascii="BankGothic Md BT" w:hAnsi="BankGothic Md BT" w:cs="Arial"/>
+                <w:sz w:val="16"/>
+                <w:szCs w:val="16"/>
+              </w:rPr>
+            </w:pPr>
+            <w:r>
+              <w:rPr>
+                <w:rFonts w:ascii="BankGothic Md BT" w:hAnsi="BankGothic Md BT" w:cs="Arial"/>
+                <w:sz w:val="16"/>
+                <w:szCs w:val="16"/>
+              </w:rPr>
+              <w:t xml:space="preserve">Unlike device fail chance, </w:t>
+            </w:r>
+            <w:r>
+              <w:rPr>
+                <w:rFonts w:ascii="BankGothic Md BT" w:hAnsi="BankGothic Md BT" w:cs="Arial"/>
+                <w:sz w:val="16"/>
+                <w:szCs w:val="16"/>
+              </w:rPr>
+              <w:t xml:space="preserve">shield down </w:t>
+            </w:r>
+            <w:r>
+              <w:rPr>
+                <w:rFonts w:ascii="BankGothic Md BT" w:hAnsi="BankGothic Md BT" w:cs="Arial"/>
+                <w:sz w:val="16"/>
+                <w:szCs w:val="16"/>
+              </w:rPr>
+              <w:t>does not carry over round-to-round. It is a one-time roll/event.</w:t>
+            </w:r>
+          </w:p>
+        </w:tc>
+      </w:tr>
+      <w:tr>
+        <w:tc>
+          <w:tcPr>
+            <w:tcW w:w="0" w:type="auto"/>
+          </w:tcPr>
+          <w:p>
+            <w:pPr>
+              <w:rPr>
+                <w:rFonts w:ascii="BankGothic Md BT" w:hAnsi="BankGothic Md BT" w:cs="Arial"/>
+                <w:sz w:val="16"/>
+                <w:szCs w:val="16"/>
+              </w:rPr>
+            </w:pPr>
+            <w:r>
+              <w:rPr>
+                <w:rFonts w:ascii="BankGothic Md BT" w:hAnsi="BankGothic Md BT" w:cs="Arial"/>
+                <w:sz w:val="16"/>
+                <w:szCs w:val="16"/>
+              </w:rPr>
+              <w:t>Small Explosion</w:t>
+            </w:r>
+          </w:p>
+        </w:tc>
+        <w:tc>
+          <w:tcPr>
+            <w:tcW w:w="0" w:type="auto"/>
+          </w:tcPr>
+          <w:p>
+            <w:pPr>
+              <w:pStyle w:val="ListParagraph"/>
+              <w:numPr>
+                <w:ilvl w:val="0"/>
+                <w:numId w:val="32"/>
+              </w:numPr>
+              <w:rPr>
+                <w:rFonts w:ascii="BankGothic Md BT" w:hAnsi="BankGothic Md BT" w:cs="Arial"/>
+                <w:sz w:val="16"/>
+                <w:szCs w:val="16"/>
+              </w:rPr>
+            </w:pPr>
+            <w:r>
+              <w:rPr>
+                <w:rFonts w:ascii="BankGothic Md BT" w:hAnsi="BankGothic Md BT" w:cs="Arial"/>
+                <w:sz w:val="16"/>
+                <w:szCs w:val="16"/>
+              </w:rPr>
+              <w:t xml:space="preserve">You suffer </w:t>
+            </w:r>
+            <w:r>
+              <w:rPr>
+                <w:rFonts w:ascii="BankGothic Md BT" w:hAnsi="BankGothic Md BT" w:cs="Arial"/>
+                <w:sz w:val="16"/>
+                <w:szCs w:val="16"/>
+              </w:rPr>
+              <w:t>1 body</w:t>
+            </w:r>
+          </w:p>
+          <w:p>
+            <w:pPr>
+              <w:pStyle w:val="ListParagraph"/>
+              <w:numPr>
+                <w:ilvl w:val="0"/>
+                <w:numId w:val="32"/>
+              </w:numPr>
+              <w:rPr>
+                <w:rFonts w:ascii="BankGothic Md BT" w:hAnsi="BankGothic Md BT" w:cs="Arial"/>
+                <w:sz w:val="16"/>
+                <w:szCs w:val="16"/>
+              </w:rPr>
+            </w:pPr>
+            <w:r>
+              <w:rPr>
+                <w:rFonts w:ascii="BankGothic Md BT" w:hAnsi="BankGothic Md BT" w:cs="Arial"/>
+                <w:sz w:val="16"/>
+                <w:szCs w:val="16"/>
+              </w:rPr>
+              <w:t>You suffer 1 internal</w:t>
+            </w:r>
+          </w:p>
+          <w:p>
+            <w:pPr>
+              <w:pStyle w:val="ListParagraph"/>
+              <w:numPr>
+                <w:ilvl w:val="0"/>
+                <w:numId w:val="32"/>
+              </w:numPr>
+              <w:rPr>
+                <w:rFonts w:ascii="BankGothic Md BT" w:hAnsi="BankGothic Md BT" w:cs="Arial"/>
+                <w:sz w:val="16"/>
+                <w:szCs w:val="16"/>
+              </w:rPr>
+            </w:pPr>
+            <w:r>
+              <w:rPr>
+                <w:rFonts w:ascii="BankGothic Md BT" w:hAnsi="BankGothic Md BT" w:cs="Arial"/>
+                <w:sz w:val="16"/>
+                <w:szCs w:val="16"/>
+              </w:rPr>
+              <w:t>In a ship &lt;100t, there is an 8- chance that the explosion reaches the bridge, doing 6d6 damage to everyone there</w:t>
+            </w:r>
+          </w:p>
+        </w:tc>
+      </w:tr>
+    </w:tbl>
     <w:p>
       <w:pPr>
         <w:rPr>
@@ -19413,14 +20654,14 @@
         <w:tblLook w:val="04A0" w:firstRow="1" w:lastRow="0" w:firstColumn="1" w:lastColumn="0" w:noHBand="0" w:noVBand="1"/>
       </w:tblPr>
       <w:tblGrid>
-        <w:gridCol w:w="636"/>
-        <w:gridCol w:w="1439"/>
-        <w:gridCol w:w="7275"/>
+        <w:gridCol w:w="715"/>
+        <w:gridCol w:w="1363"/>
+        <w:gridCol w:w="6767"/>
       </w:tblGrid>
       <w:tr>
         <w:tc>
           <w:tcPr>
-            <w:tcW w:w="0" w:type="auto"/>
+            <w:tcW w:w="715" w:type="dxa"/>
           </w:tcPr>
           <w:p>
             <w:pPr>
@@ -19444,7 +20685,7 @@
         </w:tc>
         <w:tc>
           <w:tcPr>
-            <w:tcW w:w="0" w:type="auto"/>
+            <w:tcW w:w="1363" w:type="dxa"/>
           </w:tcPr>
           <w:p>
             <w:pPr>
@@ -19494,46 +20735,54 @@
       <w:tr>
         <w:tc>
           <w:tcPr>
+            <w:tcW w:w="715" w:type="dxa"/>
+          </w:tcPr>
+          <w:p>
+            <w:pPr>
+              <w:rPr>
+                <w:rFonts w:ascii="BankGothic Md BT" w:hAnsi="BankGothic Md BT" w:cs="Arial"/>
+                <w:sz w:val="16"/>
+                <w:szCs w:val="16"/>
+              </w:rPr>
+            </w:pPr>
+            <w:r>
+              <w:rPr>
+                <w:rFonts w:ascii="BankGothic Md BT" w:hAnsi="BankGothic Md BT" w:cs="Arial"/>
+                <w:sz w:val="16"/>
+                <w:szCs w:val="16"/>
+              </w:rPr>
+              <w:t>1-2</w:t>
+            </w:r>
+          </w:p>
+        </w:tc>
+        <w:tc>
+          <w:tcPr>
+            <w:tcW w:w="1363" w:type="dxa"/>
+          </w:tcPr>
+          <w:p>
+            <w:pPr>
+              <w:rPr>
+                <w:rFonts w:ascii="BankGothic Md BT" w:hAnsi="BankGothic Md BT" w:cs="Arial"/>
+                <w:sz w:val="16"/>
+                <w:szCs w:val="16"/>
+              </w:rPr>
+            </w:pPr>
+            <w:r>
+              <w:rPr>
+                <w:rFonts w:ascii="BankGothic Md BT" w:hAnsi="BankGothic Md BT" w:cs="Arial"/>
+                <w:sz w:val="16"/>
+                <w:szCs w:val="16"/>
+              </w:rPr>
+              <w:t>Armor Breach</w:t>
+            </w:r>
+          </w:p>
+        </w:tc>
+        <w:tc>
+          <w:tcPr>
             <w:tcW w:w="0" w:type="auto"/>
           </w:tcPr>
           <w:p>
             <w:pPr>
-              <w:rPr>
-                <w:rFonts w:ascii="BankGothic Md BT" w:hAnsi="BankGothic Md BT" w:cs="Arial"/>
-                <w:sz w:val="16"/>
-                <w:szCs w:val="16"/>
-              </w:rPr>
-            </w:pPr>
-          </w:p>
-        </w:tc>
-        <w:tc>
-          <w:tcPr>
-            <w:tcW w:w="0" w:type="auto"/>
-          </w:tcPr>
-          <w:p>
-            <w:pPr>
-              <w:rPr>
-                <w:rFonts w:ascii="BankGothic Md BT" w:hAnsi="BankGothic Md BT" w:cs="Arial"/>
-                <w:sz w:val="16"/>
-                <w:szCs w:val="16"/>
-              </w:rPr>
-            </w:pPr>
-            <w:r>
-              <w:rPr>
-                <w:rFonts w:ascii="BankGothic Md BT" w:hAnsi="BankGothic Md BT" w:cs="Arial"/>
-                <w:sz w:val="16"/>
-                <w:szCs w:val="16"/>
-              </w:rPr>
-              <w:t>Armor Breach</w:t>
-            </w:r>
-          </w:p>
-        </w:tc>
-        <w:tc>
-          <w:tcPr>
-            <w:tcW w:w="0" w:type="auto"/>
-          </w:tcPr>
-          <w:p>
-            <w:pPr>
               <w:pStyle w:val="ListParagraph"/>
               <w:numPr>
                 <w:ilvl w:val="0"/>
@@ -19551,14 +20800,14 @@
                 <w:sz w:val="16"/>
                 <w:szCs w:val="16"/>
               </w:rPr>
-              <w:t>Armor is reduced by (d12)</w:t>
-            </w:r>
-          </w:p>
-          <w:p>
-            <w:pPr>
-              <w:pStyle w:val="ListParagraph"/>
-              <w:numPr>
-                <w:ilvl w:val="1"/>
+              <w:t>Armor is reduced by 1d3 points</w:t>
+            </w:r>
+          </w:p>
+          <w:p>
+            <w:pPr>
+              <w:pStyle w:val="ListParagraph"/>
+              <w:numPr>
+                <w:ilvl w:val="0"/>
                 <w:numId w:val="27"/>
               </w:numPr>
               <w:rPr>
@@ -19573,91 +20822,7 @@
                 <w:sz w:val="16"/>
                 <w:szCs w:val="16"/>
               </w:rPr>
-              <w:t>1-8 = -1 armor; +1 sig</w:t>
-            </w:r>
-          </w:p>
-          <w:p>
-            <w:pPr>
-              <w:pStyle w:val="ListParagraph"/>
-              <w:numPr>
-                <w:ilvl w:val="1"/>
-                <w:numId w:val="27"/>
-              </w:numPr>
-              <w:rPr>
-                <w:rFonts w:ascii="BankGothic Md BT" w:hAnsi="BankGothic Md BT" w:cs="Arial"/>
-                <w:sz w:val="16"/>
-                <w:szCs w:val="16"/>
-              </w:rPr>
-            </w:pPr>
-            <w:r>
-              <w:rPr>
-                <w:rFonts w:ascii="BankGothic Md BT" w:hAnsi="BankGothic Md BT" w:cs="Arial"/>
-                <w:sz w:val="16"/>
-                <w:szCs w:val="16"/>
-              </w:rPr>
-              <w:t>9-11 = -2 armor; +2 sig</w:t>
-            </w:r>
-          </w:p>
-          <w:p>
-            <w:pPr>
-              <w:pStyle w:val="ListParagraph"/>
-              <w:numPr>
-                <w:ilvl w:val="1"/>
-                <w:numId w:val="27"/>
-              </w:numPr>
-              <w:rPr>
-                <w:rFonts w:ascii="BankGothic Md BT" w:hAnsi="BankGothic Md BT" w:cs="Arial"/>
-                <w:sz w:val="16"/>
-                <w:szCs w:val="16"/>
-              </w:rPr>
-            </w:pPr>
-            <w:r>
-              <w:rPr>
-                <w:rFonts w:ascii="BankGothic Md BT" w:hAnsi="BankGothic Md BT" w:cs="Arial"/>
-                <w:sz w:val="16"/>
-                <w:szCs w:val="16"/>
-              </w:rPr>
-              <w:t>12 = -</w:t>
-            </w:r>
-            <w:r>
-              <w:rPr>
-                <w:rFonts w:ascii="BankGothic Md BT" w:hAnsi="BankGothic Md BT" w:cs="Arial"/>
-                <w:sz w:val="16"/>
-                <w:szCs w:val="16"/>
-              </w:rPr>
-              <w:t>2</w:t>
-            </w:r>
-            <w:r>
-              <w:rPr>
-                <w:rFonts w:ascii="BankGothic Md BT" w:hAnsi="BankGothic Md BT" w:cs="Arial"/>
-                <w:sz w:val="16"/>
-                <w:szCs w:val="16"/>
-              </w:rPr>
-              <w:t xml:space="preserve"> armor; +</w:t>
-            </w:r>
-            <w:r>
-              <w:rPr>
-                <w:rFonts w:ascii="BankGothic Md BT" w:hAnsi="BankGothic Md BT" w:cs="Arial"/>
-                <w:sz w:val="16"/>
-                <w:szCs w:val="16"/>
-              </w:rPr>
-              <w:t>2</w:t>
-            </w:r>
-            <w:r>
-              <w:rPr>
-                <w:rFonts w:ascii="BankGothic Md BT" w:hAnsi="BankGothic Md BT" w:cs="Arial"/>
-                <w:sz w:val="16"/>
-                <w:szCs w:val="16"/>
-              </w:rPr>
-              <w:t xml:space="preserve"> sig</w:t>
-            </w:r>
-            <w:r>
-              <w:rPr>
-                <w:rFonts w:ascii="BankGothic Md BT" w:hAnsi="BankGothic Md BT" w:cs="Arial"/>
-                <w:sz w:val="16"/>
-                <w:szCs w:val="16"/>
-              </w:rPr>
-              <w:t>; -1 body</w:t>
+              <w:t>Signature is increased by a like amount</w:t>
             </w:r>
           </w:p>
         </w:tc>
@@ -19665,46 +20830,54 @@
       <w:tr>
         <w:tc>
           <w:tcPr>
+            <w:tcW w:w="715" w:type="dxa"/>
+          </w:tcPr>
+          <w:p>
+            <w:pPr>
+              <w:rPr>
+                <w:rFonts w:ascii="BankGothic Md BT" w:hAnsi="BankGothic Md BT" w:cs="Arial"/>
+                <w:sz w:val="16"/>
+                <w:szCs w:val="16"/>
+              </w:rPr>
+            </w:pPr>
+            <w:r>
+              <w:rPr>
+                <w:rFonts w:ascii="BankGothic Md BT" w:hAnsi="BankGothic Md BT" w:cs="Arial"/>
+                <w:sz w:val="16"/>
+                <w:szCs w:val="16"/>
+              </w:rPr>
+              <w:t>3-4</w:t>
+            </w:r>
+          </w:p>
+        </w:tc>
+        <w:tc>
+          <w:tcPr>
+            <w:tcW w:w="1363" w:type="dxa"/>
+          </w:tcPr>
+          <w:p>
+            <w:pPr>
+              <w:rPr>
+                <w:rFonts w:ascii="BankGothic Md BT" w:hAnsi="BankGothic Md BT" w:cs="Arial"/>
+                <w:sz w:val="16"/>
+                <w:szCs w:val="16"/>
+              </w:rPr>
+            </w:pPr>
+            <w:r>
+              <w:rPr>
+                <w:rFonts w:ascii="BankGothic Md BT" w:hAnsi="BankGothic Md BT" w:cs="Arial"/>
+                <w:sz w:val="16"/>
+                <w:szCs w:val="16"/>
+              </w:rPr>
+              <w:t>Engine Trouble</w:t>
+            </w:r>
+          </w:p>
+        </w:tc>
+        <w:tc>
+          <w:tcPr>
             <w:tcW w:w="0" w:type="auto"/>
           </w:tcPr>
           <w:p>
             <w:pPr>
-              <w:rPr>
-                <w:rFonts w:ascii="BankGothic Md BT" w:hAnsi="BankGothic Md BT" w:cs="Arial"/>
-                <w:sz w:val="16"/>
-                <w:szCs w:val="16"/>
-              </w:rPr>
-            </w:pPr>
-          </w:p>
-        </w:tc>
-        <w:tc>
-          <w:tcPr>
-            <w:tcW w:w="0" w:type="auto"/>
-          </w:tcPr>
-          <w:p>
-            <w:pPr>
-              <w:rPr>
-                <w:rFonts w:ascii="BankGothic Md BT" w:hAnsi="BankGothic Md BT" w:cs="Arial"/>
-                <w:sz w:val="16"/>
-                <w:szCs w:val="16"/>
-              </w:rPr>
-            </w:pPr>
-            <w:r>
-              <w:rPr>
-                <w:rFonts w:ascii="BankGothic Md BT" w:hAnsi="BankGothic Md BT" w:cs="Arial"/>
-                <w:sz w:val="16"/>
-                <w:szCs w:val="16"/>
-              </w:rPr>
-              <w:t>Engine Trouble</w:t>
-            </w:r>
-          </w:p>
-        </w:tc>
-        <w:tc>
-          <w:tcPr>
-            <w:tcW w:w="0" w:type="auto"/>
-          </w:tcPr>
-          <w:p>
-            <w:pPr>
               <w:pStyle w:val="ListParagraph"/>
               <w:numPr>
                 <w:ilvl w:val="0"/>
@@ -19724,13 +20897,49 @@
               </w:rPr>
               <w:t>Your engine is damaged</w:t>
             </w:r>
-            <w:r>
-              <w:rPr>
-                <w:rFonts w:ascii="BankGothic Md BT" w:hAnsi="BankGothic Md BT" w:cs="Arial"/>
-                <w:sz w:val="16"/>
-                <w:szCs w:val="16"/>
-              </w:rPr>
-              <w:t xml:space="preserve"> (d12)</w:t>
+          </w:p>
+          <w:p>
+            <w:pPr>
+              <w:pStyle w:val="ListParagraph"/>
+              <w:numPr>
+                <w:ilvl w:val="0"/>
+                <w:numId w:val="28"/>
+              </w:numPr>
+              <w:rPr>
+                <w:rFonts w:ascii="BankGothic Md BT" w:hAnsi="BankGothic Md BT" w:cs="Arial"/>
+                <w:sz w:val="16"/>
+                <w:szCs w:val="16"/>
+              </w:rPr>
+            </w:pPr>
+            <w:r>
+              <w:rPr>
+                <w:rFonts w:ascii="BankGothic Md BT" w:hAnsi="BankGothic Md BT" w:cs="Arial"/>
+                <w:sz w:val="16"/>
+                <w:szCs w:val="16"/>
+              </w:rPr>
+              <w:t>-1 Piloting rolls; Drop 1 speed; Lose top speed category</w:t>
+            </w:r>
+          </w:p>
+          <w:p>
+            <w:pPr>
+              <w:pStyle w:val="ListParagraph"/>
+              <w:numPr>
+                <w:ilvl w:val="0"/>
+                <w:numId w:val="28"/>
+              </w:numPr>
+              <w:rPr>
+                <w:rFonts w:ascii="BankGothic Md BT" w:hAnsi="BankGothic Md BT" w:cs="Arial"/>
+                <w:sz w:val="16"/>
+                <w:szCs w:val="16"/>
+              </w:rPr>
+            </w:pPr>
+            <w:r>
+              <w:rPr>
+                <w:rFonts w:ascii="BankGothic Md BT" w:hAnsi="BankGothic Md BT" w:cs="Arial"/>
+                <w:sz w:val="16"/>
+                <w:szCs w:val="16"/>
+              </w:rPr>
+              <w:t>Roll d12</w:t>
             </w:r>
           </w:p>
           <w:p>
@@ -19752,7 +20961,7 @@
                 <w:sz w:val="16"/>
                 <w:szCs w:val="16"/>
               </w:rPr>
-              <w:t>1-8 = Lose the top speed category</w:t>
+              <w:t>1-6 = No additional effect</w:t>
             </w:r>
           </w:p>
           <w:p>
@@ -19774,7 +20983,7 @@
                 <w:sz w:val="16"/>
                 <w:szCs w:val="16"/>
               </w:rPr>
-              <w:t>9-11 = Lose the top speed category; -1 piloting rolls; -1 body</w:t>
+              <w:t>7-9 = 8- chance of engine shutdown</w:t>
             </w:r>
           </w:p>
           <w:p>
@@ -19796,71 +21005,45 @@
                 <w:sz w:val="16"/>
                 <w:szCs w:val="16"/>
               </w:rPr>
-              <w:t>12 = Lose the top</w:t>
-            </w:r>
-            <w:r>
-              <w:rPr>
-                <w:rFonts w:ascii="BankGothic Md BT" w:hAnsi="BankGothic Md BT" w:cs="Arial"/>
-                <w:sz w:val="16"/>
-                <w:szCs w:val="16"/>
-              </w:rPr>
-              <w:t xml:space="preserve"> </w:t>
-            </w:r>
-            <w:r>
-              <w:rPr>
-                <w:rFonts w:ascii="BankGothic Md BT" w:hAnsi="BankGothic Md BT" w:cs="Arial"/>
-                <w:sz w:val="16"/>
-                <w:szCs w:val="16"/>
-              </w:rPr>
-              <w:t>speed categor</w:t>
-            </w:r>
-            <w:r>
-              <w:rPr>
-                <w:rFonts w:ascii="BankGothic Md BT" w:hAnsi="BankGothic Md BT" w:cs="Arial"/>
-                <w:sz w:val="16"/>
-                <w:szCs w:val="16"/>
-              </w:rPr>
-              <w:t>ies</w:t>
-            </w:r>
-            <w:r>
-              <w:rPr>
-                <w:rFonts w:ascii="BankGothic Md BT" w:hAnsi="BankGothic Md BT" w:cs="Arial"/>
-                <w:sz w:val="16"/>
-                <w:szCs w:val="16"/>
-              </w:rPr>
-              <w:t>; -</w:t>
-            </w:r>
-            <w:r>
-              <w:rPr>
-                <w:rFonts w:ascii="BankGothic Md BT" w:hAnsi="BankGothic Md BT" w:cs="Arial"/>
-                <w:sz w:val="16"/>
-                <w:szCs w:val="16"/>
-              </w:rPr>
-              <w:t>1</w:t>
-            </w:r>
-            <w:r>
-              <w:rPr>
-                <w:rFonts w:ascii="BankGothic Md BT" w:hAnsi="BankGothic Md BT" w:cs="Arial"/>
-                <w:sz w:val="16"/>
-                <w:szCs w:val="16"/>
-              </w:rPr>
-              <w:t xml:space="preserve"> piloting rolls; -2 body</w:t>
-            </w:r>
-            <w:r>
-              <w:rPr>
-                <w:rFonts w:ascii="BankGothic Md BT" w:hAnsi="BankGothic Md BT" w:cs="Arial"/>
-                <w:sz w:val="16"/>
-                <w:szCs w:val="16"/>
-              </w:rPr>
-              <w:t>; engines shut down until they can be restarted</w:t>
-            </w:r>
-            <w:r>
-              <w:rPr>
-                <w:rFonts w:ascii="BankGothic Md BT" w:hAnsi="BankGothic Md BT" w:cs="Arial"/>
-                <w:sz w:val="16"/>
-                <w:szCs w:val="16"/>
-              </w:rPr>
-              <w:t xml:space="preserve"> (11- or mechanic)</w:t>
+              <w:t>10-11 = Small explosion</w:t>
+            </w:r>
+            <w:r>
+              <w:rPr>
+                <w:rFonts w:ascii="BankGothic Md BT" w:hAnsi="BankGothic Md BT" w:cs="Arial"/>
+                <w:sz w:val="16"/>
+                <w:szCs w:val="16"/>
+              </w:rPr>
+              <w:t>; 11- chance of engine shutdown</w:t>
+            </w:r>
+          </w:p>
+          <w:p>
+            <w:pPr>
+              <w:pStyle w:val="ListParagraph"/>
+              <w:numPr>
+                <w:ilvl w:val="1"/>
+                <w:numId w:val="28"/>
+              </w:numPr>
+              <w:rPr>
+                <w:rFonts w:ascii="BankGothic Md BT" w:hAnsi="BankGothic Md BT" w:cs="Arial"/>
+                <w:sz w:val="16"/>
+                <w:szCs w:val="16"/>
+              </w:rPr>
+            </w:pPr>
+            <w:r>
+              <w:rPr>
+                <w:rFonts w:ascii="BankGothic Md BT" w:hAnsi="BankGothic Md BT" w:cs="Arial"/>
+                <w:sz w:val="16"/>
+                <w:szCs w:val="16"/>
+              </w:rPr>
+              <w:t xml:space="preserve">12 = </w:t>
+            </w:r>
+            <w:r>
+              <w:rPr>
+                <w:rFonts w:ascii="BankGothic Md BT" w:hAnsi="BankGothic Md BT" w:cs="Arial"/>
+                <w:sz w:val="16"/>
+                <w:szCs w:val="16"/>
+              </w:rPr>
+              <w:t>Large explosion; 14- chance of engine shutdown</w:t>
             </w:r>
           </w:p>
         </w:tc>
@@ -19868,46 +21051,54 @@
       <w:tr>
         <w:tc>
           <w:tcPr>
+            <w:tcW w:w="715" w:type="dxa"/>
+          </w:tcPr>
+          <w:p>
+            <w:pPr>
+              <w:rPr>
+                <w:rFonts w:ascii="BankGothic Md BT" w:hAnsi="BankGothic Md BT" w:cs="Arial"/>
+                <w:sz w:val="16"/>
+                <w:szCs w:val="16"/>
+              </w:rPr>
+            </w:pPr>
+            <w:r>
+              <w:rPr>
+                <w:rFonts w:ascii="BankGothic Md BT" w:hAnsi="BankGothic Md BT" w:cs="Arial"/>
+                <w:sz w:val="16"/>
+                <w:szCs w:val="16"/>
+              </w:rPr>
+              <w:t>5-6</w:t>
+            </w:r>
+          </w:p>
+        </w:tc>
+        <w:tc>
+          <w:tcPr>
+            <w:tcW w:w="1363" w:type="dxa"/>
+          </w:tcPr>
+          <w:p>
+            <w:pPr>
+              <w:rPr>
+                <w:rFonts w:ascii="BankGothic Md BT" w:hAnsi="BankGothic Md BT" w:cs="Arial"/>
+                <w:sz w:val="16"/>
+                <w:szCs w:val="16"/>
+              </w:rPr>
+            </w:pPr>
+            <w:r>
+              <w:rPr>
+                <w:rFonts w:ascii="BankGothic Md BT" w:hAnsi="BankGothic Md BT" w:cs="Arial"/>
+                <w:sz w:val="16"/>
+                <w:szCs w:val="16"/>
+              </w:rPr>
+              <w:t>Lateral Thrusters</w:t>
+            </w:r>
+          </w:p>
+        </w:tc>
+        <w:tc>
+          <w:tcPr>
             <w:tcW w:w="0" w:type="auto"/>
           </w:tcPr>
           <w:p>
             <w:pPr>
-              <w:rPr>
-                <w:rFonts w:ascii="BankGothic Md BT" w:hAnsi="BankGothic Md BT" w:cs="Arial"/>
-                <w:sz w:val="16"/>
-                <w:szCs w:val="16"/>
-              </w:rPr>
-            </w:pPr>
-          </w:p>
-        </w:tc>
-        <w:tc>
-          <w:tcPr>
-            <w:tcW w:w="0" w:type="auto"/>
-          </w:tcPr>
-          <w:p>
-            <w:pPr>
-              <w:rPr>
-                <w:rFonts w:ascii="BankGothic Md BT" w:hAnsi="BankGothic Md BT" w:cs="Arial"/>
-                <w:sz w:val="16"/>
-                <w:szCs w:val="16"/>
-              </w:rPr>
-            </w:pPr>
-            <w:r>
-              <w:rPr>
-                <w:rFonts w:ascii="BankGothic Md BT" w:hAnsi="BankGothic Md BT" w:cs="Arial"/>
-                <w:sz w:val="16"/>
-                <w:szCs w:val="16"/>
-              </w:rPr>
-              <w:t>Lateral Thrusters</w:t>
-            </w:r>
-          </w:p>
-        </w:tc>
-        <w:tc>
-          <w:tcPr>
-            <w:tcW w:w="0" w:type="auto"/>
-          </w:tcPr>
-          <w:p>
-            <w:pPr>
               <w:pStyle w:val="ListParagraph"/>
               <w:numPr>
                 <w:ilvl w:val="0"/>
@@ -19925,7 +21116,59 @@
                 <w:sz w:val="16"/>
                 <w:szCs w:val="16"/>
               </w:rPr>
-              <w:t>You lateral thrusters are damaged, affecting your maneuverability (d12)</w:t>
+              <w:t>You lateral thrusters are damaged,</w:t>
+            </w:r>
+            <w:r>
+              <w:rPr>
+                <w:rFonts w:ascii="BankGothic Md BT" w:hAnsi="BankGothic Md BT" w:cs="Arial"/>
+                <w:sz w:val="16"/>
+                <w:szCs w:val="16"/>
+              </w:rPr>
+              <w:t xml:space="preserve"> affecting your maneuverability</w:t>
+            </w:r>
+          </w:p>
+          <w:p>
+            <w:pPr>
+              <w:pStyle w:val="ListParagraph"/>
+              <w:numPr>
+                <w:ilvl w:val="0"/>
+                <w:numId w:val="28"/>
+              </w:numPr>
+              <w:rPr>
+                <w:rFonts w:ascii="BankGothic Md BT" w:hAnsi="BankGothic Md BT" w:cs="Arial"/>
+                <w:sz w:val="16"/>
+                <w:szCs w:val="16"/>
+              </w:rPr>
+            </w:pPr>
+            <w:r>
+              <w:rPr>
+                <w:rFonts w:ascii="BankGothic Md BT" w:hAnsi="BankGothic Md BT" w:cs="Arial"/>
+                <w:sz w:val="16"/>
+                <w:szCs w:val="16"/>
+              </w:rPr>
+              <w:t>-1 Piloting rolls</w:t>
+            </w:r>
+          </w:p>
+          <w:p>
+            <w:pPr>
+              <w:pStyle w:val="ListParagraph"/>
+              <w:numPr>
+                <w:ilvl w:val="0"/>
+                <w:numId w:val="28"/>
+              </w:numPr>
+              <w:rPr>
+                <w:rFonts w:ascii="BankGothic Md BT" w:hAnsi="BankGothic Md BT" w:cs="Arial"/>
+                <w:sz w:val="16"/>
+                <w:szCs w:val="16"/>
+              </w:rPr>
+            </w:pPr>
+            <w:r>
+              <w:rPr>
+                <w:rFonts w:ascii="BankGothic Md BT" w:hAnsi="BankGothic Md BT" w:cs="Arial"/>
+                <w:sz w:val="16"/>
+                <w:szCs w:val="16"/>
+              </w:rPr>
+              <w:t>Roll d12</w:t>
             </w:r>
           </w:p>
           <w:p>
@@ -19947,7 +21190,23 @@
                 <w:sz w:val="16"/>
                 <w:szCs w:val="16"/>
               </w:rPr>
-              <w:t>1-8 = -1 piloting rolls</w:t>
+              <w:t>1-</w:t>
+            </w:r>
+            <w:r>
+              <w:rPr>
+                <w:rFonts w:ascii="BankGothic Md BT" w:hAnsi="BankGothic Md BT" w:cs="Arial"/>
+                <w:sz w:val="16"/>
+                <w:szCs w:val="16"/>
+              </w:rPr>
+              <w:t>6</w:t>
+            </w:r>
+            <w:r>
+              <w:rPr>
+                <w:rFonts w:ascii="BankGothic Md BT" w:hAnsi="BankGothic Md BT" w:cs="Arial"/>
+                <w:sz w:val="16"/>
+                <w:szCs w:val="16"/>
+              </w:rPr>
+              <w:t xml:space="preserve"> = No additional effect</w:t>
             </w:r>
           </w:p>
           <w:p>
@@ -19969,7 +21228,15 @@
                 <w:sz w:val="16"/>
                 <w:szCs w:val="16"/>
               </w:rPr>
-              <w:t>9-10 = -1 maneuver</w:t>
+              <w:t xml:space="preserve">7-8 = </w:t>
+            </w:r>
+            <w:r>
+              <w:rPr>
+                <w:rFonts w:ascii="BankGothic Md BT" w:hAnsi="BankGothic Md BT" w:cs="Arial"/>
+                <w:sz w:val="16"/>
+                <w:szCs w:val="16"/>
+              </w:rPr>
+              <w:t>-1 maneuver</w:t>
             </w:r>
           </w:p>
           <w:p>
@@ -19991,8 +21258,7 @@
                 <w:sz w:val="16"/>
                 <w:szCs w:val="16"/>
               </w:rPr>
-              <w:lastRenderedPageBreak/>
-              <w:t>11 = -1 piloting rolls; -1 maneuver</w:t>
+              <w:t>9-10 = -1 DCV</w:t>
             </w:r>
           </w:p>
           <w:p>
@@ -20014,7 +21280,23 @@
                 <w:sz w:val="16"/>
                 <w:szCs w:val="16"/>
               </w:rPr>
-              <w:t>12 = -1 piloting rolls; -1 maneuver; lateral thrusters are stuck firing in a random direction. You must move laterally 1-3” at the end of your move.</w:t>
+              <w:t>11-12 = catastrophic l</w:t>
+            </w:r>
+            <w:r>
+              <w:rPr>
+                <w:rFonts w:ascii="BankGothic Md BT" w:hAnsi="BankGothic Md BT" w:cs="Arial"/>
+                <w:sz w:val="16"/>
+                <w:szCs w:val="16"/>
+              </w:rPr>
+              <w:t>ateral thruster failure</w:t>
+            </w:r>
+            <w:r>
+              <w:rPr>
+                <w:rFonts w:ascii="BankGothic Md BT" w:hAnsi="BankGothic Md BT" w:cs="Arial"/>
+                <w:sz w:val="16"/>
+                <w:szCs w:val="16"/>
+              </w:rPr>
+              <w:t xml:space="preserve"> </w:t>
             </w:r>
           </w:p>
         </w:tc>
@@ -20022,46 +21304,54 @@
       <w:tr>
         <w:tc>
           <w:tcPr>
+            <w:tcW w:w="715" w:type="dxa"/>
+          </w:tcPr>
+          <w:p>
+            <w:pPr>
+              <w:rPr>
+                <w:rFonts w:ascii="BankGothic Md BT" w:hAnsi="BankGothic Md BT" w:cs="Arial"/>
+                <w:sz w:val="16"/>
+                <w:szCs w:val="16"/>
+              </w:rPr>
+            </w:pPr>
+            <w:r>
+              <w:rPr>
+                <w:rFonts w:ascii="BankGothic Md BT" w:hAnsi="BankGothic Md BT" w:cs="Arial"/>
+                <w:sz w:val="16"/>
+                <w:szCs w:val="16"/>
+              </w:rPr>
+              <w:t>7-8</w:t>
+            </w:r>
+          </w:p>
+        </w:tc>
+        <w:tc>
+          <w:tcPr>
+            <w:tcW w:w="1363" w:type="dxa"/>
+          </w:tcPr>
+          <w:p>
+            <w:pPr>
+              <w:rPr>
+                <w:rFonts w:ascii="BankGothic Md BT" w:hAnsi="BankGothic Md BT" w:cs="Arial"/>
+                <w:sz w:val="16"/>
+                <w:szCs w:val="16"/>
+              </w:rPr>
+            </w:pPr>
+            <w:r>
+              <w:rPr>
+                <w:rFonts w:ascii="BankGothic Md BT" w:hAnsi="BankGothic Md BT" w:cs="Arial"/>
+                <w:sz w:val="16"/>
+                <w:szCs w:val="16"/>
+              </w:rPr>
+              <w:t>Power Plant</w:t>
+            </w:r>
+          </w:p>
+        </w:tc>
+        <w:tc>
+          <w:tcPr>
             <w:tcW w:w="0" w:type="auto"/>
           </w:tcPr>
           <w:p>
             <w:pPr>
-              <w:rPr>
-                <w:rFonts w:ascii="BankGothic Md BT" w:hAnsi="BankGothic Md BT" w:cs="Arial"/>
-                <w:sz w:val="16"/>
-                <w:szCs w:val="16"/>
-              </w:rPr>
-            </w:pPr>
-          </w:p>
-        </w:tc>
-        <w:tc>
-          <w:tcPr>
-            <w:tcW w:w="0" w:type="auto"/>
-          </w:tcPr>
-          <w:p>
-            <w:pPr>
-              <w:rPr>
-                <w:rFonts w:ascii="BankGothic Md BT" w:hAnsi="BankGothic Md BT" w:cs="Arial"/>
-                <w:sz w:val="16"/>
-                <w:szCs w:val="16"/>
-              </w:rPr>
-            </w:pPr>
-            <w:r>
-              <w:rPr>
-                <w:rFonts w:ascii="BankGothic Md BT" w:hAnsi="BankGothic Md BT" w:cs="Arial"/>
-                <w:sz w:val="16"/>
-                <w:szCs w:val="16"/>
-              </w:rPr>
-              <w:t>Power Plant</w:t>
-            </w:r>
-          </w:p>
-        </w:tc>
-        <w:tc>
-          <w:tcPr>
-            <w:tcW w:w="0" w:type="auto"/>
-          </w:tcPr>
-          <w:p>
-            <w:pPr>
               <w:pStyle w:val="ListParagraph"/>
               <w:numPr>
                 <w:ilvl w:val="0"/>
@@ -20079,7 +21369,59 @@
                 <w:sz w:val="16"/>
                 <w:szCs w:val="16"/>
               </w:rPr>
-              <w:t>The lights dim as the attack rips into your power plant (d12)</w:t>
+              <w:t xml:space="preserve">The lights dim as the attack rips into your power </w:t>
+            </w:r>
+            <w:r>
+              <w:rPr>
+                <w:rFonts w:ascii="BankGothic Md BT" w:hAnsi="BankGothic Md BT" w:cs="Arial"/>
+                <w:sz w:val="16"/>
+                <w:szCs w:val="16"/>
+              </w:rPr>
+              <w:t>plant</w:t>
+            </w:r>
+          </w:p>
+          <w:p>
+            <w:pPr>
+              <w:pStyle w:val="ListParagraph"/>
+              <w:numPr>
+                <w:ilvl w:val="0"/>
+                <w:numId w:val="28"/>
+              </w:numPr>
+              <w:rPr>
+                <w:rFonts w:ascii="BankGothic Md BT" w:hAnsi="BankGothic Md BT" w:cs="Arial"/>
+                <w:sz w:val="16"/>
+                <w:szCs w:val="16"/>
+              </w:rPr>
+            </w:pPr>
+            <w:r>
+              <w:rPr>
+                <w:rFonts w:ascii="BankGothic Md BT" w:hAnsi="BankGothic Md BT" w:cs="Arial"/>
+                <w:sz w:val="16"/>
+                <w:szCs w:val="16"/>
+              </w:rPr>
+              <w:t>You power rating is reduced 1d3</w:t>
+            </w:r>
+          </w:p>
+          <w:p>
+            <w:pPr>
+              <w:pStyle w:val="ListParagraph"/>
+              <w:numPr>
+                <w:ilvl w:val="0"/>
+                <w:numId w:val="28"/>
+              </w:numPr>
+              <w:rPr>
+                <w:rFonts w:ascii="BankGothic Md BT" w:hAnsi="BankGothic Md BT" w:cs="Arial"/>
+                <w:sz w:val="16"/>
+                <w:szCs w:val="16"/>
+              </w:rPr>
+            </w:pPr>
+            <w:r>
+              <w:rPr>
+                <w:rFonts w:ascii="BankGothic Md BT" w:hAnsi="BankGothic Md BT" w:cs="Arial"/>
+                <w:sz w:val="16"/>
+                <w:szCs w:val="16"/>
+              </w:rPr>
+              <w:t>Roll d12</w:t>
             </w:r>
           </w:p>
           <w:p>
@@ -20101,7 +21443,7 @@
                 <w:sz w:val="16"/>
                 <w:szCs w:val="16"/>
               </w:rPr>
-              <w:t>1-6 = -1 power</w:t>
+              <w:t>1-8 = No additional effect</w:t>
             </w:r>
           </w:p>
           <w:p>
@@ -20123,23 +21465,7 @@
                 <w:sz w:val="16"/>
                 <w:szCs w:val="16"/>
               </w:rPr>
-              <w:t>7-</w:t>
-            </w:r>
-            <w:r>
-              <w:rPr>
-                <w:rFonts w:ascii="BankGothic Md BT" w:hAnsi="BankGothic Md BT" w:cs="Arial"/>
-                <w:sz w:val="16"/>
-                <w:szCs w:val="16"/>
-              </w:rPr>
-              <w:t>9</w:t>
-            </w:r>
-            <w:r>
-              <w:rPr>
-                <w:rFonts w:ascii="BankGothic Md BT" w:hAnsi="BankGothic Md BT" w:cs="Arial"/>
-                <w:sz w:val="16"/>
-                <w:szCs w:val="16"/>
-              </w:rPr>
-              <w:t xml:space="preserve"> = -2 power</w:t>
+              <w:t>9-10 = Small explosion</w:t>
             </w:r>
           </w:p>
           <w:p>
@@ -20161,7 +21487,7 @@
                 <w:sz w:val="16"/>
                 <w:szCs w:val="16"/>
               </w:rPr>
-              <w:t>10-11 = -2 power; -1 body; feedback causes 1 internal to a random powered system</w:t>
+              <w:t>11 = Large explosion</w:t>
             </w:r>
           </w:p>
           <w:p>
@@ -20183,15 +21509,7 @@
                 <w:sz w:val="16"/>
                 <w:szCs w:val="16"/>
               </w:rPr>
-              <w:t>12 = -2 power; -1 body; fire causes 1 internal/round until extiguished</w:t>
-            </w:r>
-            <w:r>
-              <w:rPr>
-                <w:rFonts w:ascii="BankGothic Md BT" w:hAnsi="BankGothic Md BT" w:cs="Arial"/>
-                <w:sz w:val="16"/>
-                <w:szCs w:val="16"/>
-              </w:rPr>
-              <w:t xml:space="preserve"> (8- to extinguish without damage control)</w:t>
+              <w:t>12 = Large explosion; fire</w:t>
             </w:r>
           </w:p>
         </w:tc>
@@ -20199,21 +21517,29 @@
       <w:tr>
         <w:tc>
           <w:tcPr>
-            <w:tcW w:w="0" w:type="auto"/>
-          </w:tcPr>
-          <w:p>
-            <w:pPr>
-              <w:rPr>
-                <w:rFonts w:ascii="BankGothic Md BT" w:hAnsi="BankGothic Md BT" w:cs="Arial"/>
-                <w:sz w:val="16"/>
-                <w:szCs w:val="16"/>
-              </w:rPr>
-            </w:pPr>
-          </w:p>
-        </w:tc>
-        <w:tc>
-          <w:tcPr>
-            <w:tcW w:w="0" w:type="auto"/>
+            <w:tcW w:w="715" w:type="dxa"/>
+          </w:tcPr>
+          <w:p>
+            <w:pPr>
+              <w:rPr>
+                <w:rFonts w:ascii="BankGothic Md BT" w:hAnsi="BankGothic Md BT" w:cs="Arial"/>
+                <w:sz w:val="16"/>
+                <w:szCs w:val="16"/>
+              </w:rPr>
+            </w:pPr>
+            <w:r>
+              <w:rPr>
+                <w:rFonts w:ascii="BankGothic Md BT" w:hAnsi="BankGothic Md BT" w:cs="Arial"/>
+                <w:sz w:val="16"/>
+                <w:szCs w:val="16"/>
+              </w:rPr>
+              <w:t>9-12</w:t>
+            </w:r>
+          </w:p>
+        </w:tc>
+        <w:tc>
+          <w:tcPr>
+            <w:tcW w:w="1363" w:type="dxa"/>
           </w:tcPr>
           <w:p>
             <w:pPr>
@@ -20278,8 +21604,8 @@
         <w:tblLook w:val="04A0" w:firstRow="1" w:lastRow="0" w:firstColumn="1" w:lastColumn="0" w:noHBand="0" w:noVBand="1"/>
       </w:tblPr>
       <w:tblGrid>
-        <w:gridCol w:w="1944"/>
-        <w:gridCol w:w="7406"/>
+        <w:gridCol w:w="1815"/>
+        <w:gridCol w:w="7535"/>
       </w:tblGrid>
       <w:tr>
         <w:tc>
@@ -20377,7 +21703,7 @@
                 <w:sz w:val="16"/>
                 <w:szCs w:val="16"/>
               </w:rPr>
-              <w:t>1-8 = Power storage reduced 1d6</w:t>
+              <w:t>Fail Chance</w:t>
             </w:r>
           </w:p>
           <w:p>
@@ -20399,6 +21725,81 @@
                 <w:sz w:val="16"/>
                 <w:szCs w:val="16"/>
               </w:rPr>
+              <w:t>Power storage reduced by 1d6</w:t>
+            </w:r>
+          </w:p>
+          <w:p>
+            <w:pPr>
+              <w:pStyle w:val="ListParagraph"/>
+              <w:numPr>
+                <w:ilvl w:val="0"/>
+                <w:numId w:val="28"/>
+              </w:numPr>
+              <w:rPr>
+                <w:rFonts w:ascii="BankGothic Md BT" w:hAnsi="BankGothic Md BT" w:cs="Arial"/>
+                <w:sz w:val="16"/>
+                <w:szCs w:val="16"/>
+              </w:rPr>
+            </w:pPr>
+            <w:r>
+              <w:rPr>
+                <w:rFonts w:ascii="BankGothic Md BT" w:hAnsi="BankGothic Md BT" w:cs="Arial"/>
+                <w:sz w:val="16"/>
+                <w:szCs w:val="16"/>
+              </w:rPr>
+              <w:t>Roll d12</w:t>
+            </w:r>
+          </w:p>
+          <w:p>
+            <w:pPr>
+              <w:pStyle w:val="ListParagraph"/>
+              <w:numPr>
+                <w:ilvl w:val="1"/>
+                <w:numId w:val="28"/>
+              </w:numPr>
+              <w:rPr>
+                <w:rFonts w:ascii="BankGothic Md BT" w:hAnsi="BankGothic Md BT" w:cs="Arial"/>
+                <w:sz w:val="16"/>
+                <w:szCs w:val="16"/>
+              </w:rPr>
+            </w:pPr>
+            <w:r>
+              <w:rPr>
+                <w:rFonts w:ascii="BankGothic Md BT" w:hAnsi="BankGothic Md BT" w:cs="Arial"/>
+                <w:sz w:val="16"/>
+                <w:szCs w:val="16"/>
+              </w:rPr>
+              <w:t xml:space="preserve">1-8 = </w:t>
+            </w:r>
+            <w:r>
+              <w:rPr>
+                <w:rFonts w:ascii="BankGothic Md BT" w:hAnsi="BankGothic Md BT" w:cs="Arial"/>
+                <w:sz w:val="16"/>
+                <w:szCs w:val="16"/>
+              </w:rPr>
+              <w:t>No additional effect</w:t>
+            </w:r>
+          </w:p>
+          <w:p>
+            <w:pPr>
+              <w:pStyle w:val="ListParagraph"/>
+              <w:numPr>
+                <w:ilvl w:val="1"/>
+                <w:numId w:val="28"/>
+              </w:numPr>
+              <w:rPr>
+                <w:rFonts w:ascii="BankGothic Md BT" w:hAnsi="BankGothic Md BT" w:cs="Arial"/>
+                <w:sz w:val="16"/>
+                <w:szCs w:val="16"/>
+              </w:rPr>
+            </w:pPr>
+            <w:r>
+              <w:rPr>
+                <w:rFonts w:ascii="BankGothic Md BT" w:hAnsi="BankGothic Md BT" w:cs="Arial"/>
+                <w:sz w:val="16"/>
+                <w:szCs w:val="16"/>
+              </w:rPr>
+              <w:lastRenderedPageBreak/>
               <w:t xml:space="preserve">9-10 = </w:t>
             </w:r>
             <w:r>
@@ -20407,14 +21808,14 @@
                 <w:sz w:val="16"/>
                 <w:szCs w:val="16"/>
               </w:rPr>
-              <w:t>Power storage reduced; fire for 1 internal/round</w:t>
-            </w:r>
-          </w:p>
-          <w:p>
-            <w:pPr>
-              <w:pStyle w:val="ListParagraph"/>
-              <w:numPr>
-                <w:ilvl w:val="0"/>
+              <w:t>Battery Fire</w:t>
+            </w:r>
+          </w:p>
+          <w:p>
+            <w:pPr>
+              <w:pStyle w:val="ListParagraph"/>
+              <w:numPr>
+                <w:ilvl w:val="1"/>
                 <w:numId w:val="28"/>
               </w:numPr>
               <w:rPr>
@@ -20429,7 +21830,15 @@
                 <w:sz w:val="16"/>
                 <w:szCs w:val="16"/>
               </w:rPr>
-              <w:t>11-12 = Battery destroyed; -1 body; 1 internal</w:t>
+              <w:t xml:space="preserve">11-12 = </w:t>
+            </w:r>
+            <w:r>
+              <w:rPr>
+                <w:rFonts w:ascii="BankGothic Md BT" w:hAnsi="BankGothic Md BT" w:cs="Arial"/>
+                <w:sz w:val="16"/>
+                <w:szCs w:val="16"/>
+              </w:rPr>
+              <w:t>Small Explosion</w:t>
             </w:r>
           </w:p>
         </w:tc>
@@ -20453,6 +21862,7 @@
                 <w:sz w:val="16"/>
                 <w:szCs w:val="16"/>
               </w:rPr>
+              <w:lastRenderedPageBreak/>
               <w:t>Beam, Cannon, flak,</w:t>
             </w:r>
           </w:p>
@@ -20497,6 +21907,94 @@
                 <w:sz w:val="16"/>
                 <w:szCs w:val="16"/>
               </w:rPr>
+              <w:t>Fail Chance</w:t>
+            </w:r>
+          </w:p>
+          <w:p>
+            <w:pPr>
+              <w:pStyle w:val="ListParagraph"/>
+              <w:numPr>
+                <w:ilvl w:val="0"/>
+                <w:numId w:val="28"/>
+              </w:numPr>
+              <w:rPr>
+                <w:rFonts w:ascii="BankGothic Md BT" w:hAnsi="BankGothic Md BT" w:cs="Arial"/>
+                <w:sz w:val="16"/>
+                <w:szCs w:val="16"/>
+              </w:rPr>
+            </w:pPr>
+            <w:r>
+              <w:rPr>
+                <w:rFonts w:ascii="BankGothic Md BT" w:hAnsi="BankGothic Md BT" w:cs="Arial"/>
+                <w:sz w:val="16"/>
+                <w:szCs w:val="16"/>
+              </w:rPr>
+              <w:t>-1 OCV</w:t>
+            </w:r>
+          </w:p>
+          <w:p>
+            <w:pPr>
+              <w:pStyle w:val="ListParagraph"/>
+              <w:numPr>
+                <w:ilvl w:val="0"/>
+                <w:numId w:val="28"/>
+              </w:numPr>
+              <w:rPr>
+                <w:rFonts w:ascii="BankGothic Md BT" w:hAnsi="BankGothic Md BT" w:cs="Arial"/>
+                <w:sz w:val="16"/>
+                <w:szCs w:val="16"/>
+              </w:rPr>
+            </w:pPr>
+            <w:r>
+              <w:rPr>
+                <w:rFonts w:ascii="BankGothic Md BT" w:hAnsi="BankGothic Md BT" w:cs="Arial"/>
+                <w:sz w:val="16"/>
+                <w:szCs w:val="16"/>
+              </w:rPr>
+              <w:t>-1 DC</w:t>
+            </w:r>
+          </w:p>
+          <w:p>
+            <w:pPr>
+              <w:pStyle w:val="ListParagraph"/>
+              <w:numPr>
+                <w:ilvl w:val="0"/>
+                <w:numId w:val="28"/>
+              </w:numPr>
+              <w:rPr>
+                <w:rFonts w:ascii="BankGothic Md BT" w:hAnsi="BankGothic Md BT" w:cs="Arial"/>
+                <w:sz w:val="16"/>
+                <w:szCs w:val="16"/>
+              </w:rPr>
+            </w:pPr>
+            <w:r>
+              <w:rPr>
+                <w:rFonts w:ascii="BankGothic Md BT" w:hAnsi="BankGothic Md BT" w:cs="Arial"/>
+                <w:sz w:val="16"/>
+                <w:szCs w:val="16"/>
+              </w:rPr>
+              <w:t>Roll d12</w:t>
+            </w:r>
+          </w:p>
+          <w:p>
+            <w:pPr>
+              <w:pStyle w:val="ListParagraph"/>
+              <w:numPr>
+                <w:ilvl w:val="0"/>
+                <w:numId w:val="28"/>
+              </w:numPr>
+              <w:rPr>
+                <w:rFonts w:ascii="BankGothic Md BT" w:hAnsi="BankGothic Md BT" w:cs="Arial"/>
+                <w:sz w:val="16"/>
+                <w:szCs w:val="16"/>
+              </w:rPr>
+            </w:pPr>
+            <w:r>
+              <w:rPr>
+                <w:rFonts w:ascii="BankGothic Md BT" w:hAnsi="BankGothic Md BT" w:cs="Arial"/>
+                <w:sz w:val="16"/>
+                <w:szCs w:val="16"/>
+              </w:rPr>
               <w:t>1-</w:t>
             </w:r>
             <w:r>
@@ -20513,15 +22011,7 @@
                 <w:sz w:val="16"/>
                 <w:szCs w:val="16"/>
               </w:rPr>
-              <w:t xml:space="preserve"> = -1 OCV</w:t>
-            </w:r>
-            <w:r>
-              <w:rPr>
-                <w:rFonts w:ascii="BankGothic Md BT" w:hAnsi="BankGothic Md BT" w:cs="Arial"/>
-                <w:sz w:val="16"/>
-                <w:szCs w:val="16"/>
-              </w:rPr>
-              <w:t>; -1 DC</w:t>
+              <w:t xml:space="preserve"> = No additional effect</w:t>
             </w:r>
           </w:p>
           <w:p>
@@ -20551,7 +22041,7 @@
                 <w:sz w:val="16"/>
                 <w:szCs w:val="16"/>
               </w:rPr>
-              <w:t>9</w:t>
+              <w:t>8</w:t>
             </w:r>
             <w:r>
               <w:rPr>
@@ -20567,7 +22057,7 @@
                 <w:sz w:val="16"/>
                 <w:szCs w:val="16"/>
               </w:rPr>
-              <w:t>Fail chance increases</w:t>
+              <w:t>Power consumption increased by 1</w:t>
             </w:r>
           </w:p>
           <w:p>
@@ -20589,7 +22079,53 @@
                 <w:sz w:val="16"/>
                 <w:szCs w:val="16"/>
               </w:rPr>
-              <w:t>10-1</w:t>
+              <w:t xml:space="preserve">9-10 = </w:t>
+            </w:r>
+            <w:r>
+              <w:rPr>
+                <w:rFonts w:ascii="BankGothic Md BT" w:hAnsi="BankGothic Md BT" w:cs="Arial"/>
+                <w:sz w:val="16"/>
+                <w:szCs w:val="16"/>
+              </w:rPr>
+              <w:t>Range band decreased by 1</w:t>
+            </w:r>
+          </w:p>
+          <w:p>
+            <w:pPr>
+              <w:pStyle w:val="ListParagraph"/>
+              <w:numPr>
+                <w:ilvl w:val="0"/>
+                <w:numId w:val="28"/>
+              </w:numPr>
+              <w:rPr>
+                <w:rFonts w:ascii="BankGothic Md BT" w:hAnsi="BankGothic Md BT" w:cs="Arial"/>
+                <w:sz w:val="16"/>
+                <w:szCs w:val="16"/>
+              </w:rPr>
+            </w:pPr>
+            <w:r>
+              <w:rPr>
+                <w:rFonts w:ascii="BankGothic Md BT" w:hAnsi="BankGothic Md BT" w:cs="Arial"/>
+                <w:sz w:val="16"/>
+                <w:szCs w:val="16"/>
+              </w:rPr>
+              <w:t>1</w:t>
+            </w:r>
+            <w:r>
+              <w:rPr>
+                <w:rFonts w:ascii="BankGothic Md BT" w:hAnsi="BankGothic Md BT" w:cs="Arial"/>
+                <w:sz w:val="16"/>
+                <w:szCs w:val="16"/>
+              </w:rPr>
+              <w:t>1</w:t>
+            </w:r>
+            <w:r>
+              <w:rPr>
+                <w:rFonts w:ascii="BankGothic Md BT" w:hAnsi="BankGothic Md BT" w:cs="Arial"/>
+                <w:sz w:val="16"/>
+                <w:szCs w:val="16"/>
+              </w:rPr>
+              <w:t>-1</w:t>
             </w:r>
             <w:r>
               <w:rPr>
@@ -20605,7 +22141,15 @@
                 <w:sz w:val="16"/>
                 <w:szCs w:val="16"/>
               </w:rPr>
-              <w:t xml:space="preserve"> = -1 body; 1 internal to random location; 1d3+1 ammo lost or -1 OCV (if no ammo)</w:t>
+              <w:t xml:space="preserve"> = </w:t>
+            </w:r>
+            <w:r>
+              <w:rPr>
+                <w:rFonts w:ascii="BankGothic Md BT" w:hAnsi="BankGothic Md BT" w:cs="Arial"/>
+                <w:sz w:val="16"/>
+                <w:szCs w:val="16"/>
+              </w:rPr>
+              <w:t>Ammo Explosion</w:t>
             </w:r>
           </w:p>
         </w:tc>
@@ -20656,7 +22200,7 @@
                 <w:sz w:val="16"/>
                 <w:szCs w:val="16"/>
               </w:rPr>
-              <w:t>1-4 = -2 to computer skill</w:t>
+              <w:t>Fail Chance</w:t>
             </w:r>
           </w:p>
           <w:p>
@@ -20678,51 +22222,7 @@
                 <w:sz w:val="16"/>
                 <w:szCs w:val="16"/>
               </w:rPr>
-              <w:t>5-6 = Initiative bonus lost, or -2 to computer skill</w:t>
-            </w:r>
-          </w:p>
-          <w:p>
-            <w:pPr>
-              <w:pStyle w:val="ListParagraph"/>
-              <w:numPr>
-                <w:ilvl w:val="0"/>
-                <w:numId w:val="29"/>
-              </w:numPr>
-              <w:rPr>
-                <w:rFonts w:ascii="BankGothic Md BT" w:hAnsi="BankGothic Md BT" w:cs="Arial"/>
-                <w:sz w:val="16"/>
-                <w:szCs w:val="16"/>
-              </w:rPr>
-            </w:pPr>
-            <w:r>
-              <w:rPr>
-                <w:rFonts w:ascii="BankGothic Md BT" w:hAnsi="BankGothic Md BT" w:cs="Arial"/>
-                <w:sz w:val="16"/>
-                <w:szCs w:val="16"/>
-              </w:rPr>
-              <w:t>7-11 = Fail chance increases</w:t>
-            </w:r>
-          </w:p>
-          <w:p>
-            <w:pPr>
-              <w:pStyle w:val="ListParagraph"/>
-              <w:numPr>
-                <w:ilvl w:val="0"/>
-                <w:numId w:val="29"/>
-              </w:numPr>
-              <w:rPr>
-                <w:rFonts w:ascii="BankGothic Md BT" w:hAnsi="BankGothic Md BT" w:cs="Arial"/>
-                <w:sz w:val="16"/>
-                <w:szCs w:val="16"/>
-              </w:rPr>
-            </w:pPr>
-            <w:r>
-              <w:rPr>
-                <w:rFonts w:ascii="BankGothic Md BT" w:hAnsi="BankGothic Md BT" w:cs="Arial"/>
-                <w:sz w:val="16"/>
-                <w:szCs w:val="16"/>
-              </w:rPr>
-              <w:t>12 = Destroyed</w:t>
+              <w:t>-2 to computer skills</w:t>
             </w:r>
           </w:p>
         </w:tc>
@@ -20773,7 +22273,29 @@
                 <w:sz w:val="16"/>
                 <w:szCs w:val="16"/>
               </w:rPr>
-              <w:t>1-4 = -2 to skill rolls to use</w:t>
+              <w:t>Fail Chance</w:t>
+            </w:r>
+          </w:p>
+          <w:p>
+            <w:pPr>
+              <w:pStyle w:val="ListParagraph"/>
+              <w:numPr>
+                <w:ilvl w:val="0"/>
+                <w:numId w:val="29"/>
+              </w:numPr>
+              <w:rPr>
+                <w:rFonts w:ascii="BankGothic Md BT" w:hAnsi="BankGothic Md BT" w:cs="Arial"/>
+                <w:sz w:val="16"/>
+                <w:szCs w:val="16"/>
+              </w:rPr>
+            </w:pPr>
+            <w:r>
+              <w:rPr>
+                <w:rFonts w:ascii="BankGothic Md BT" w:hAnsi="BankGothic Md BT" w:cs="Arial"/>
+                <w:sz w:val="16"/>
+                <w:szCs w:val="16"/>
+              </w:rPr>
+              <w:t>-2 Skill rolls to use</w:t>
             </w:r>
           </w:p>
         </w:tc>
@@ -20824,7 +22346,7 @@
                 <w:sz w:val="16"/>
                 <w:szCs w:val="16"/>
               </w:rPr>
-              <w:t>1-4 = -2 to skill rolls to use</w:t>
+              <w:t>Fail Chance</w:t>
             </w:r>
           </w:p>
           <w:p>
@@ -20846,51 +22368,7 @@
                 <w:sz w:val="16"/>
                 <w:szCs w:val="16"/>
               </w:rPr>
-              <w:t>5-6 = DCV bonus lost, or -2 to skill rolls to use</w:t>
-            </w:r>
-          </w:p>
-          <w:p>
-            <w:pPr>
-              <w:pStyle w:val="ListParagraph"/>
-              <w:numPr>
-                <w:ilvl w:val="0"/>
-                <w:numId w:val="29"/>
-              </w:numPr>
-              <w:rPr>
-                <w:rFonts w:ascii="BankGothic Md BT" w:hAnsi="BankGothic Md BT" w:cs="Arial"/>
-                <w:sz w:val="16"/>
-                <w:szCs w:val="16"/>
-              </w:rPr>
-            </w:pPr>
-            <w:r>
-              <w:rPr>
-                <w:rFonts w:ascii="BankGothic Md BT" w:hAnsi="BankGothic Md BT" w:cs="Arial"/>
-                <w:sz w:val="16"/>
-                <w:szCs w:val="16"/>
-              </w:rPr>
-              <w:t>7-11 = Fail chance increases</w:t>
-            </w:r>
-          </w:p>
-          <w:p>
-            <w:pPr>
-              <w:pStyle w:val="ListParagraph"/>
-              <w:numPr>
-                <w:ilvl w:val="0"/>
-                <w:numId w:val="29"/>
-              </w:numPr>
-              <w:rPr>
-                <w:rFonts w:ascii="BankGothic Md BT" w:hAnsi="BankGothic Md BT" w:cs="Arial"/>
-                <w:sz w:val="16"/>
-                <w:szCs w:val="16"/>
-              </w:rPr>
-            </w:pPr>
-            <w:r>
-              <w:rPr>
-                <w:rFonts w:ascii="BankGothic Md BT" w:hAnsi="BankGothic Md BT" w:cs="Arial"/>
-                <w:sz w:val="16"/>
-                <w:szCs w:val="16"/>
-              </w:rPr>
-              <w:t>12 = Destroyed</w:t>
+              <w:t>-2 Skill rolls to use</w:t>
             </w:r>
           </w:p>
         </w:tc>
@@ -20941,15 +22419,7 @@
                 <w:sz w:val="16"/>
                 <w:szCs w:val="16"/>
               </w:rPr>
-              <w:t xml:space="preserve">1-8 = </w:t>
-            </w:r>
-            <w:r>
-              <w:rPr>
-                <w:rFonts w:ascii="BankGothic Md BT" w:hAnsi="BankGothic Md BT" w:cs="Arial"/>
-                <w:sz w:val="16"/>
-                <w:szCs w:val="16"/>
-              </w:rPr>
-              <w:t>Fail chance increases</w:t>
+              <w:t>Fail Chance</w:t>
             </w:r>
           </w:p>
           <w:p>
@@ -20971,7 +22441,7 @@
                 <w:sz w:val="16"/>
                 <w:szCs w:val="16"/>
               </w:rPr>
-              <w:t>9-12 = -1 body; 1 internal to random location; 1d3+1 ammo lost or -1 OCV (if no ammo)</w:t>
+              <w:t>4/12 chance of ammo explosion</w:t>
             </w:r>
           </w:p>
         </w:tc>
@@ -21022,23 +22492,7 @@
                 <w:sz w:val="16"/>
                 <w:szCs w:val="16"/>
               </w:rPr>
-              <w:t>1-4 = -</w:t>
-            </w:r>
-            <w:r>
-              <w:rPr>
-                <w:rFonts w:ascii="BankGothic Md BT" w:hAnsi="BankGothic Md BT" w:cs="Arial"/>
-                <w:sz w:val="16"/>
-                <w:szCs w:val="16"/>
-              </w:rPr>
-              <w:t>2</w:t>
-            </w:r>
-            <w:r>
-              <w:rPr>
-                <w:rFonts w:ascii="BankGothic Md BT" w:hAnsi="BankGothic Md BT" w:cs="Arial"/>
-                <w:sz w:val="16"/>
-                <w:szCs w:val="16"/>
-              </w:rPr>
-              <w:t xml:space="preserve"> to lock-on rolls</w:t>
+              <w:t>Fail Chance</w:t>
             </w:r>
           </w:p>
           <w:p>
@@ -21060,15 +22514,7 @@
                 <w:sz w:val="16"/>
                 <w:szCs w:val="16"/>
               </w:rPr>
-              <w:t xml:space="preserve">5-8 = </w:t>
-            </w:r>
-            <w:r>
-              <w:rPr>
-                <w:rFonts w:ascii="BankGothic Md BT" w:hAnsi="BankGothic Md BT" w:cs="Arial"/>
-                <w:sz w:val="16"/>
-                <w:szCs w:val="16"/>
-              </w:rPr>
-              <w:t>Fail chance increases</w:t>
+              <w:t>-2 Lock on rolls</w:t>
             </w:r>
           </w:p>
           <w:p>
@@ -21090,7 +22536,7 @@
                 <w:sz w:val="16"/>
                 <w:szCs w:val="16"/>
               </w:rPr>
-              <w:t>9-12 = -1 body; 1 internal to random location; 1d3+1 ammo lost or -1 OCV (if no ammo)</w:t>
+              <w:t>4/12 chance of ammo explosion</w:t>
             </w:r>
           </w:p>
         </w:tc>
@@ -21141,6 +22587,72 @@
                 <w:sz w:val="16"/>
                 <w:szCs w:val="16"/>
               </w:rPr>
+              <w:t>Fail Chance</w:t>
+            </w:r>
+          </w:p>
+          <w:p>
+            <w:pPr>
+              <w:pStyle w:val="ListParagraph"/>
+              <w:numPr>
+                <w:ilvl w:val="0"/>
+                <w:numId w:val="29"/>
+              </w:numPr>
+              <w:rPr>
+                <w:rFonts w:ascii="BankGothic Md BT" w:hAnsi="BankGothic Md BT" w:cs="Arial"/>
+                <w:sz w:val="16"/>
+                <w:szCs w:val="16"/>
+              </w:rPr>
+            </w:pPr>
+            <w:r>
+              <w:rPr>
+                <w:rFonts w:ascii="BankGothic Md BT" w:hAnsi="BankGothic Md BT" w:cs="Arial"/>
+                <w:sz w:val="16"/>
+                <w:szCs w:val="16"/>
+              </w:rPr>
+              <w:t>Shield damage cap reduced by 1d6</w:t>
+            </w:r>
+          </w:p>
+          <w:p>
+            <w:pPr>
+              <w:pStyle w:val="ListParagraph"/>
+              <w:numPr>
+                <w:ilvl w:val="0"/>
+                <w:numId w:val="29"/>
+              </w:numPr>
+              <w:rPr>
+                <w:rFonts w:ascii="BankGothic Md BT" w:hAnsi="BankGothic Md BT" w:cs="Arial"/>
+                <w:sz w:val="16"/>
+                <w:szCs w:val="16"/>
+              </w:rPr>
+            </w:pPr>
+            <w:r>
+              <w:rPr>
+                <w:rFonts w:ascii="BankGothic Md BT" w:hAnsi="BankGothic Md BT" w:cs="Arial"/>
+                <w:sz w:val="16"/>
+                <w:szCs w:val="16"/>
+              </w:rPr>
+              <w:t>Roll d12</w:t>
+            </w:r>
+          </w:p>
+          <w:p>
+            <w:pPr>
+              <w:pStyle w:val="ListParagraph"/>
+              <w:numPr>
+                <w:ilvl w:val="0"/>
+                <w:numId w:val="29"/>
+              </w:numPr>
+              <w:rPr>
+                <w:rFonts w:ascii="BankGothic Md BT" w:hAnsi="BankGothic Md BT" w:cs="Arial"/>
+                <w:sz w:val="16"/>
+                <w:szCs w:val="16"/>
+              </w:rPr>
+            </w:pPr>
+            <w:r>
+              <w:rPr>
+                <w:rFonts w:ascii="BankGothic Md BT" w:hAnsi="BankGothic Md BT" w:cs="Arial"/>
+                <w:sz w:val="16"/>
+                <w:szCs w:val="16"/>
+              </w:rPr>
               <w:t>1-</w:t>
             </w:r>
             <w:r>
@@ -21157,7 +22669,15 @@
                 <w:sz w:val="16"/>
                 <w:szCs w:val="16"/>
               </w:rPr>
-              <w:t xml:space="preserve"> = Shield damage cap is reduced by 1d6</w:t>
+              <w:t xml:space="preserve"> = </w:t>
+            </w:r>
+            <w:r>
+              <w:rPr>
+                <w:rFonts w:ascii="BankGothic Md BT" w:hAnsi="BankGothic Md BT" w:cs="Arial"/>
+                <w:sz w:val="16"/>
+                <w:szCs w:val="16"/>
+              </w:rPr>
+              <w:t>No additional effect</w:t>
             </w:r>
           </w:p>
           <w:p>
@@ -21195,7 +22715,7 @@
                 <w:sz w:val="16"/>
                 <w:szCs w:val="16"/>
               </w:rPr>
-              <w:t>8</w:t>
+              <w:t>9</w:t>
             </w:r>
             <w:r>
               <w:rPr>
@@ -21205,6 +22725,14 @@
               </w:rPr>
               <w:t xml:space="preserve"> = Shield recharge is -1</w:t>
             </w:r>
+            <w:r>
+              <w:rPr>
+                <w:rFonts w:ascii="BankGothic Md BT" w:hAnsi="BankGothic Md BT" w:cs="Arial"/>
+                <w:sz w:val="16"/>
+                <w:szCs w:val="16"/>
+              </w:rPr>
+              <w:t>; 8- chance of shield down</w:t>
+            </w:r>
           </w:p>
           <w:p>
             <w:pPr>
@@ -21225,23 +22753,31 @@
                 <w:sz w:val="16"/>
                 <w:szCs w:val="16"/>
               </w:rPr>
-              <w:t>9-10</w:t>
-            </w:r>
-            <w:r>
-              <w:rPr>
-                <w:rFonts w:ascii="BankGothic Md BT" w:hAnsi="BankGothic Md BT" w:cs="Arial"/>
-                <w:sz w:val="16"/>
-                <w:szCs w:val="16"/>
-              </w:rPr>
-              <w:t xml:space="preserve"> = </w:t>
-            </w:r>
-            <w:r>
-              <w:rPr>
-                <w:rFonts w:ascii="BankGothic Md BT" w:hAnsi="BankGothic Md BT" w:cs="Arial"/>
-                <w:sz w:val="16"/>
-                <w:szCs w:val="16"/>
-              </w:rPr>
-              <w:t>Fail chance increases</w:t>
+              <w:t>10-11</w:t>
+            </w:r>
+            <w:r>
+              <w:rPr>
+                <w:rFonts w:ascii="BankGothic Md BT" w:hAnsi="BankGothic Md BT" w:cs="Arial"/>
+                <w:sz w:val="16"/>
+                <w:szCs w:val="16"/>
+              </w:rPr>
+              <w:t>=</w:t>
+            </w:r>
+            <w:r>
+              <w:rPr>
+                <w:rFonts w:ascii="BankGothic Md BT" w:hAnsi="BankGothic Md BT" w:cs="Arial"/>
+                <w:sz w:val="16"/>
+                <w:szCs w:val="16"/>
+              </w:rPr>
+              <w:t xml:space="preserve"> Shield power requirement increases by 2/3/4 based on shield class</w:t>
+            </w:r>
+            <w:r>
+              <w:rPr>
+                <w:rFonts w:ascii="BankGothic Md BT" w:hAnsi="BankGothic Md BT" w:cs="Arial"/>
+                <w:sz w:val="16"/>
+                <w:szCs w:val="16"/>
+              </w:rPr>
+              <w:t>; 11- chance of shield down</w:t>
             </w:r>
           </w:p>
           <w:p>
@@ -21263,29 +22799,15 @@
                 <w:sz w:val="16"/>
                 <w:szCs w:val="16"/>
               </w:rPr>
-              <w:t>11 = Shield power requirement increases by 2/3/4 based on shield class</w:t>
-            </w:r>
-          </w:p>
-          <w:p>
-            <w:pPr>
-              <w:pStyle w:val="ListParagraph"/>
-              <w:numPr>
-                <w:ilvl w:val="0"/>
-                <w:numId w:val="29"/>
-              </w:numPr>
-              <w:rPr>
-                <w:rFonts w:ascii="BankGothic Md BT" w:hAnsi="BankGothic Md BT" w:cs="Arial"/>
-                <w:sz w:val="16"/>
-                <w:szCs w:val="16"/>
-              </w:rPr>
-            </w:pPr>
-            <w:r>
-              <w:rPr>
-                <w:rFonts w:ascii="BankGothic Md BT" w:hAnsi="BankGothic Md BT" w:cs="Arial"/>
-                <w:sz w:val="16"/>
-                <w:szCs w:val="16"/>
-              </w:rPr>
-              <w:t>12 = -1 body; 1 internal to random location; Shield down</w:t>
+              <w:t xml:space="preserve">12 = </w:t>
+            </w:r>
+            <w:r>
+              <w:rPr>
+                <w:rFonts w:ascii="BankGothic Md BT" w:hAnsi="BankGothic Md BT" w:cs="Arial"/>
+                <w:sz w:val="16"/>
+                <w:szCs w:val="16"/>
+              </w:rPr>
+              <w:t>Small Explosion; 14- chance of shield down</w:t>
             </w:r>
           </w:p>
         </w:tc>
@@ -21336,7 +22858,7 @@
                 <w:sz w:val="16"/>
                 <w:szCs w:val="16"/>
               </w:rPr>
-              <w:t>1-6 = roll to use -2 (if applicable)</w:t>
+              <w:t>Fail Chance</w:t>
             </w:r>
           </w:p>
           <w:p>
@@ -21358,8 +22880,10 @@
                 <w:sz w:val="16"/>
                 <w:szCs w:val="16"/>
               </w:rPr>
-              <w:t>7-12 = fail chance increases</w:t>
-            </w:r>
+              <w:t>-2 rolls to use</w:t>
+            </w:r>
+            <w:bookmarkStart w:id="0" w:name="_GoBack"/>
+            <w:bookmarkEnd w:id="0"/>
           </w:p>
         </w:tc>
       </w:tr>
@@ -24813,6 +26337,119 @@
       </w:rPr>
     </w:lvl>
     <w:lvl w:ilvl="1" w:tplc="04090003" w:tentative="1">
+      <w:start w:val="1"/>
+      <w:numFmt w:val="bullet"/>
+      <w:lvlText w:val="o"/>
+      <w:lvlJc w:val="left"/>
+      <w:pPr>
+        <w:ind w:left="1080" w:hanging="360"/>
+      </w:pPr>
+      <w:rPr>
+        <w:rFonts w:ascii="Courier New" w:hAnsi="Courier New" w:cs="Courier New" w:hint="default"/>
+      </w:rPr>
+    </w:lvl>
+    <w:lvl w:ilvl="2" w:tplc="04090005" w:tentative="1">
+      <w:start w:val="1"/>
+      <w:numFmt w:val="bullet"/>
+      <w:lvlText w:val=""/>
+      <w:lvlJc w:val="left"/>
+      <w:pPr>
+        <w:ind w:left="1800" w:hanging="360"/>
+      </w:pPr>
+      <w:rPr>
+        <w:rFonts w:ascii="Wingdings" w:hAnsi="Wingdings" w:hint="default"/>
+      </w:rPr>
+    </w:lvl>
+    <w:lvl w:ilvl="3" w:tplc="04090001" w:tentative="1">
+      <w:start w:val="1"/>
+      <w:numFmt w:val="bullet"/>
+      <w:lvlText w:val=""/>
+      <w:lvlJc w:val="left"/>
+      <w:pPr>
+        <w:ind w:left="2520" w:hanging="360"/>
+      </w:pPr>
+      <w:rPr>
+        <w:rFonts w:ascii="Symbol" w:hAnsi="Symbol" w:hint="default"/>
+      </w:rPr>
+    </w:lvl>
+    <w:lvl w:ilvl="4" w:tplc="04090003" w:tentative="1">
+      <w:start w:val="1"/>
+      <w:numFmt w:val="bullet"/>
+      <w:lvlText w:val="o"/>
+      <w:lvlJc w:val="left"/>
+      <w:pPr>
+        <w:ind w:left="3240" w:hanging="360"/>
+      </w:pPr>
+      <w:rPr>
+        <w:rFonts w:ascii="Courier New" w:hAnsi="Courier New" w:cs="Courier New" w:hint="default"/>
+      </w:rPr>
+    </w:lvl>
+    <w:lvl w:ilvl="5" w:tplc="04090005" w:tentative="1">
+      <w:start w:val="1"/>
+      <w:numFmt w:val="bullet"/>
+      <w:lvlText w:val=""/>
+      <w:lvlJc w:val="left"/>
+      <w:pPr>
+        <w:ind w:left="3960" w:hanging="360"/>
+      </w:pPr>
+      <w:rPr>
+        <w:rFonts w:ascii="Wingdings" w:hAnsi="Wingdings" w:hint="default"/>
+      </w:rPr>
+    </w:lvl>
+    <w:lvl w:ilvl="6" w:tplc="04090001" w:tentative="1">
+      <w:start w:val="1"/>
+      <w:numFmt w:val="bullet"/>
+      <w:lvlText w:val=""/>
+      <w:lvlJc w:val="left"/>
+      <w:pPr>
+        <w:ind w:left="4680" w:hanging="360"/>
+      </w:pPr>
+      <w:rPr>
+        <w:rFonts w:ascii="Symbol" w:hAnsi="Symbol" w:hint="default"/>
+      </w:rPr>
+    </w:lvl>
+    <w:lvl w:ilvl="7" w:tplc="04090003" w:tentative="1">
+      <w:start w:val="1"/>
+      <w:numFmt w:val="bullet"/>
+      <w:lvlText w:val="o"/>
+      <w:lvlJc w:val="left"/>
+      <w:pPr>
+        <w:ind w:left="5400" w:hanging="360"/>
+      </w:pPr>
+      <w:rPr>
+        <w:rFonts w:ascii="Courier New" w:hAnsi="Courier New" w:cs="Courier New" w:hint="default"/>
+      </w:rPr>
+    </w:lvl>
+    <w:lvl w:ilvl="8" w:tplc="04090005" w:tentative="1">
+      <w:start w:val="1"/>
+      <w:numFmt w:val="bullet"/>
+      <w:lvlText w:val=""/>
+      <w:lvlJc w:val="left"/>
+      <w:pPr>
+        <w:ind w:left="6120" w:hanging="360"/>
+      </w:pPr>
+      <w:rPr>
+        <w:rFonts w:ascii="Wingdings" w:hAnsi="Wingdings" w:hint="default"/>
+      </w:rPr>
+    </w:lvl>
+  </w:abstractNum>
+  <w:abstractNum w:abstractNumId="31" w15:restartNumberingAfterBreak="0">
+    <w:nsid w:val="7F4263A3"/>
+    <w:multiLevelType w:val="hybridMultilevel"/>
+    <w:tmpl w:val="447CB68C"/>
+    <w:lvl w:ilvl="0" w:tplc="04090001">
+      <w:start w:val="1"/>
+      <w:numFmt w:val="bullet"/>
+      <w:lvlText w:val=""/>
+      <w:lvlJc w:val="left"/>
+      <w:pPr>
+        <w:ind w:left="360" w:hanging="360"/>
+      </w:pPr>
+      <w:rPr>
+        <w:rFonts w:ascii="Symbol" w:hAnsi="Symbol" w:hint="default"/>
+      </w:rPr>
+    </w:lvl>
+    <w:lvl w:ilvl="1" w:tplc="04090003">
       <w:start w:val="1"/>
       <w:numFmt w:val="bullet"/>
       <w:lvlText w:val="o"/>
@@ -25001,6 +26638,9 @@
   </w:num>
   <w:num w:numId="31">
     <w:abstractNumId w:val="5"/>
+  </w:num>
+  <w:num w:numId="32">
+    <w:abstractNumId w:val="31"/>
   </w:num>
 </w:numbering>
 </file>
@@ -25725,7 +27365,7 @@
 </file>
 
 <file path=customXml/itemProps1.xml><?xml version="1.0" encoding="utf-8"?>
-<ds:datastoreItem xmlns:ds="http://schemas.openxmlformats.org/officeDocument/2006/customXml" ds:itemID="{FDAC130A-EC1E-4923-88CA-05AC908A3D89}">
+<ds:datastoreItem xmlns:ds="http://schemas.openxmlformats.org/officeDocument/2006/customXml" ds:itemID="{8888FE42-A757-4F14-A5C9-A236DB46D77B}">
   <ds:schemaRefs>
     <ds:schemaRef ds:uri="http://schemas.openxmlformats.org/officeDocument/2006/bibliography"/>
   </ds:schemaRefs>

</xml_diff>

<commit_message>
More changes to devices
</commit_message>
<xml_diff>
--- a/ShipCombatHero.docx
+++ b/ShipCombatHero.docx
@@ -10179,7 +10179,7 @@
                 <w:sz w:val="16"/>
                 <w:szCs w:val="16"/>
               </w:rPr>
-              <w:t>Afterburner I</w:t>
+              <w:t>Acid Cloud</w:t>
             </w:r>
           </w:p>
         </w:tc>
@@ -10202,7 +10202,7 @@
                 <w:sz w:val="16"/>
                 <w:szCs w:val="16"/>
               </w:rPr>
-              <w:t>3</w:t>
+              <w:t>2</w:t>
             </w:r>
           </w:p>
         </w:tc>
@@ -10251,7 +10251,29 @@
                 <w:sz w:val="16"/>
                 <w:szCs w:val="16"/>
               </w:rPr>
-              <w:t>Engine</w:t>
+              <w:t>Mount</w:t>
+            </w:r>
+          </w:p>
+          <w:p>
+            <w:pPr>
+              <w:pStyle w:val="ListParagraph"/>
+              <w:numPr>
+                <w:ilvl w:val="0"/>
+                <w:numId w:val="13"/>
+              </w:numPr>
+              <w:rPr>
+                <w:rFonts w:ascii="BankGothic Md BT" w:hAnsi="BankGothic Md BT"/>
+                <w:sz w:val="16"/>
+                <w:szCs w:val="16"/>
+              </w:rPr>
+            </w:pPr>
+            <w:r>
+              <w:rPr>
+                <w:rFonts w:ascii="BankGothic Md BT" w:hAnsi="BankGothic Md BT"/>
+                <w:sz w:val="16"/>
+                <w:szCs w:val="16"/>
+              </w:rPr>
+              <w:t>Turret</w:t>
             </w:r>
           </w:p>
         </w:tc>
@@ -10278,23 +10300,23 @@
                 <w:sz w:val="16"/>
                 <w:szCs w:val="16"/>
               </w:rPr>
-              <w:t>+</w:t>
-            </w:r>
-            <w:r>
-              <w:rPr>
-                <w:rFonts w:ascii="BankGothic Md BT" w:hAnsi="BankGothic Md BT"/>
-                <w:sz w:val="16"/>
-                <w:szCs w:val="16"/>
-              </w:rPr>
-              <w:t>2</w:t>
-            </w:r>
-            <w:r>
-              <w:rPr>
-                <w:rFonts w:ascii="BankGothic Md BT" w:hAnsi="BankGothic Md BT"/>
-                <w:sz w:val="16"/>
-                <w:szCs w:val="16"/>
-              </w:rPr>
-              <w:t>” movement</w:t>
+              <w:t xml:space="preserve">Creates 3” radius cloud of </w:t>
+            </w:r>
+            <w:r>
+              <w:rPr>
+                <w:rFonts w:ascii="BankGothic Md BT" w:hAnsi="BankGothic Md BT"/>
+                <w:sz w:val="16"/>
+                <w:szCs w:val="16"/>
+              </w:rPr>
+              <w:t>molecular acid</w:t>
+            </w:r>
+            <w:r>
+              <w:rPr>
+                <w:rFonts w:ascii="BankGothic Md BT" w:hAnsi="BankGothic Md BT"/>
+                <w:sz w:val="16"/>
+                <w:szCs w:val="16"/>
+              </w:rPr>
+              <w:t xml:space="preserve"> centered on a hex up to 3” away from your ship</w:t>
             </w:r>
           </w:p>
           <w:p>
@@ -10316,7 +10338,7 @@
                 <w:sz w:val="16"/>
                 <w:szCs w:val="16"/>
               </w:rPr>
-              <w:t>-1 maneuver</w:t>
+              <w:t>Any ship moving into a cloud hex takes 1 body (no internals)</w:t>
             </w:r>
           </w:p>
           <w:p>
@@ -10338,23 +10360,51 @@
                 <w:sz w:val="16"/>
                 <w:szCs w:val="16"/>
               </w:rPr>
-              <w:t>Limited Uses (</w:t>
-            </w:r>
-            <w:r>
-              <w:rPr>
-                <w:rFonts w:ascii="BankGothic Md BT" w:hAnsi="BankGothic Md BT"/>
-                <w:sz w:val="16"/>
-                <w:szCs w:val="16"/>
-              </w:rPr>
-              <w:t>6</w:t>
-            </w:r>
-            <w:r>
-              <w:rPr>
-                <w:rFonts w:ascii="BankGothic Md BT" w:hAnsi="BankGothic Md BT"/>
-                <w:sz w:val="16"/>
-                <w:szCs w:val="16"/>
-              </w:rPr>
-              <w:t>)</w:t>
+              <w:t>Shields do not affect this damage</w:t>
+            </w:r>
+          </w:p>
+          <w:p>
+            <w:pPr>
+              <w:pStyle w:val="ListParagraph"/>
+              <w:numPr>
+                <w:ilvl w:val="0"/>
+                <w:numId w:val="12"/>
+              </w:numPr>
+              <w:rPr>
+                <w:rFonts w:ascii="BankGothic Md BT" w:hAnsi="BankGothic Md BT"/>
+                <w:sz w:val="16"/>
+                <w:szCs w:val="16"/>
+              </w:rPr>
+            </w:pPr>
+            <w:r>
+              <w:rPr>
+                <w:rFonts w:ascii="BankGothic Md BT" w:hAnsi="BankGothic Md BT"/>
+                <w:sz w:val="16"/>
+                <w:szCs w:val="16"/>
+              </w:rPr>
+              <w:t>Missiles, mines and torpedoes are not affected</w:t>
+            </w:r>
+          </w:p>
+          <w:p>
+            <w:pPr>
+              <w:pStyle w:val="ListParagraph"/>
+              <w:numPr>
+                <w:ilvl w:val="0"/>
+                <w:numId w:val="12"/>
+              </w:numPr>
+              <w:rPr>
+                <w:rFonts w:ascii="BankGothic Md BT" w:hAnsi="BankGothic Md BT"/>
+                <w:sz w:val="16"/>
+                <w:szCs w:val="16"/>
+              </w:rPr>
+            </w:pPr>
+            <w:r>
+              <w:rPr>
+                <w:rFonts w:ascii="BankGothic Md BT" w:hAnsi="BankGothic Md BT"/>
+                <w:sz w:val="16"/>
+                <w:szCs w:val="16"/>
+              </w:rPr>
+              <w:t>Limited Uses (4)</w:t>
             </w:r>
           </w:p>
         </w:tc>
@@ -10378,7 +10428,7 @@
                 <w:sz w:val="16"/>
                 <w:szCs w:val="16"/>
               </w:rPr>
-              <w:t>Afterburner II</w:t>
+              <w:t>Afterburner I</w:t>
             </w:r>
           </w:p>
         </w:tc>
@@ -10401,143 +10451,159 @@
                 <w:sz w:val="16"/>
                 <w:szCs w:val="16"/>
               </w:rPr>
+              <w:t>3</w:t>
+            </w:r>
+          </w:p>
+        </w:tc>
+        <w:tc>
+          <w:tcPr>
+            <w:tcW w:w="0" w:type="auto"/>
+          </w:tcPr>
+          <w:p>
+            <w:pPr>
+              <w:pStyle w:val="ListParagraph"/>
+              <w:numPr>
+                <w:ilvl w:val="0"/>
+                <w:numId w:val="13"/>
+              </w:numPr>
+              <w:rPr>
+                <w:rFonts w:ascii="BankGothic Md BT" w:hAnsi="BankGothic Md BT"/>
+                <w:sz w:val="16"/>
+                <w:szCs w:val="16"/>
+              </w:rPr>
+            </w:pPr>
+            <w:r>
+              <w:rPr>
+                <w:rFonts w:ascii="BankGothic Md BT" w:hAnsi="BankGothic Md BT"/>
+                <w:sz w:val="16"/>
+                <w:szCs w:val="16"/>
+              </w:rPr>
+              <w:t>Body</w:t>
+            </w:r>
+          </w:p>
+          <w:p>
+            <w:pPr>
+              <w:pStyle w:val="ListParagraph"/>
+              <w:numPr>
+                <w:ilvl w:val="0"/>
+                <w:numId w:val="13"/>
+              </w:numPr>
+              <w:rPr>
+                <w:rFonts w:ascii="BankGothic Md BT" w:hAnsi="BankGothic Md BT"/>
+                <w:sz w:val="16"/>
+                <w:szCs w:val="16"/>
+              </w:rPr>
+            </w:pPr>
+            <w:r>
+              <w:rPr>
+                <w:rFonts w:ascii="BankGothic Md BT" w:hAnsi="BankGothic Md BT"/>
+                <w:sz w:val="16"/>
+                <w:szCs w:val="16"/>
+              </w:rPr>
+              <w:t>Engine</w:t>
+            </w:r>
+          </w:p>
+        </w:tc>
+        <w:tc>
+          <w:tcPr>
+            <w:tcW w:w="0" w:type="auto"/>
+          </w:tcPr>
+          <w:p>
+            <w:pPr>
+              <w:pStyle w:val="ListParagraph"/>
+              <w:numPr>
+                <w:ilvl w:val="0"/>
+                <w:numId w:val="12"/>
+              </w:numPr>
+              <w:rPr>
+                <w:rFonts w:ascii="BankGothic Md BT" w:hAnsi="BankGothic Md BT"/>
+                <w:sz w:val="16"/>
+                <w:szCs w:val="16"/>
+              </w:rPr>
+            </w:pPr>
+            <w:r>
+              <w:rPr>
+                <w:rFonts w:ascii="BankGothic Md BT" w:hAnsi="BankGothic Md BT"/>
+                <w:sz w:val="16"/>
+                <w:szCs w:val="16"/>
+              </w:rPr>
+              <w:t>+</w:t>
+            </w:r>
+            <w:r>
+              <w:rPr>
+                <w:rFonts w:ascii="BankGothic Md BT" w:hAnsi="BankGothic Md BT"/>
+                <w:sz w:val="16"/>
+                <w:szCs w:val="16"/>
+              </w:rPr>
+              <w:t>2</w:t>
+            </w:r>
+            <w:r>
+              <w:rPr>
+                <w:rFonts w:ascii="BankGothic Md BT" w:hAnsi="BankGothic Md BT"/>
+                <w:sz w:val="16"/>
+                <w:szCs w:val="16"/>
+              </w:rPr>
+              <w:t>” movement</w:t>
+            </w:r>
+          </w:p>
+          <w:p>
+            <w:pPr>
+              <w:pStyle w:val="ListParagraph"/>
+              <w:numPr>
+                <w:ilvl w:val="0"/>
+                <w:numId w:val="12"/>
+              </w:numPr>
+              <w:rPr>
+                <w:rFonts w:ascii="BankGothic Md BT" w:hAnsi="BankGothic Md BT"/>
+                <w:sz w:val="16"/>
+                <w:szCs w:val="16"/>
+              </w:rPr>
+            </w:pPr>
+            <w:r>
+              <w:rPr>
+                <w:rFonts w:ascii="BankGothic Md BT" w:hAnsi="BankGothic Md BT"/>
+                <w:sz w:val="16"/>
+                <w:szCs w:val="16"/>
+              </w:rPr>
+              <w:t>-1 maneuver</w:t>
+            </w:r>
+          </w:p>
+          <w:p>
+            <w:pPr>
+              <w:pStyle w:val="ListParagraph"/>
+              <w:numPr>
+                <w:ilvl w:val="0"/>
+                <w:numId w:val="12"/>
+              </w:numPr>
+              <w:rPr>
+                <w:rFonts w:ascii="BankGothic Md BT" w:hAnsi="BankGothic Md BT"/>
+                <w:sz w:val="16"/>
+                <w:szCs w:val="16"/>
+              </w:rPr>
+            </w:pPr>
+            <w:r>
+              <w:rPr>
+                <w:rFonts w:ascii="BankGothic Md BT" w:hAnsi="BankGothic Md BT"/>
+                <w:sz w:val="16"/>
+                <w:szCs w:val="16"/>
+              </w:rPr>
+              <w:t>Limited Uses (</w:t>
+            </w:r>
+            <w:r>
+              <w:rPr>
+                <w:rFonts w:ascii="BankGothic Md BT" w:hAnsi="BankGothic Md BT"/>
+                <w:sz w:val="16"/>
+                <w:szCs w:val="16"/>
+              </w:rPr>
               <w:t>6</w:t>
             </w:r>
-          </w:p>
-        </w:tc>
-        <w:tc>
-          <w:tcPr>
-            <w:tcW w:w="0" w:type="auto"/>
-          </w:tcPr>
-          <w:p>
-            <w:pPr>
-              <w:pStyle w:val="ListParagraph"/>
-              <w:numPr>
-                <w:ilvl w:val="0"/>
-                <w:numId w:val="13"/>
-              </w:numPr>
-              <w:rPr>
-                <w:rFonts w:ascii="BankGothic Md BT" w:hAnsi="BankGothic Md BT"/>
-                <w:sz w:val="16"/>
-                <w:szCs w:val="16"/>
-              </w:rPr>
-            </w:pPr>
-            <w:r>
-              <w:rPr>
-                <w:rFonts w:ascii="BankGothic Md BT" w:hAnsi="BankGothic Md BT"/>
-                <w:sz w:val="16"/>
-                <w:szCs w:val="16"/>
-              </w:rPr>
-              <w:t>Engine</w:t>
-            </w:r>
-          </w:p>
-        </w:tc>
-        <w:tc>
-          <w:tcPr>
-            <w:tcW w:w="0" w:type="auto"/>
-          </w:tcPr>
-          <w:p>
-            <w:pPr>
-              <w:pStyle w:val="ListParagraph"/>
-              <w:numPr>
-                <w:ilvl w:val="0"/>
-                <w:numId w:val="12"/>
-              </w:numPr>
-              <w:rPr>
-                <w:rFonts w:ascii="BankGothic Md BT" w:hAnsi="BankGothic Md BT"/>
-                <w:sz w:val="16"/>
-                <w:szCs w:val="16"/>
-              </w:rPr>
-            </w:pPr>
-            <w:r>
-              <w:rPr>
-                <w:rFonts w:ascii="BankGothic Md BT" w:hAnsi="BankGothic Md BT"/>
-                <w:sz w:val="16"/>
-                <w:szCs w:val="16"/>
-              </w:rPr>
-              <w:t>Can be used as Afterburner I</w:t>
-            </w:r>
-          </w:p>
-          <w:p>
-            <w:pPr>
-              <w:pStyle w:val="ListParagraph"/>
-              <w:numPr>
-                <w:ilvl w:val="0"/>
-                <w:numId w:val="12"/>
-              </w:numPr>
-              <w:rPr>
-                <w:rFonts w:ascii="BankGothic Md BT" w:hAnsi="BankGothic Md BT"/>
-                <w:sz w:val="16"/>
-                <w:szCs w:val="16"/>
-              </w:rPr>
-            </w:pPr>
-            <w:r>
-              <w:rPr>
-                <w:rFonts w:ascii="BankGothic Md BT" w:hAnsi="BankGothic Md BT"/>
-                <w:sz w:val="16"/>
-                <w:szCs w:val="16"/>
-              </w:rPr>
-              <w:t>Otherwise gives +</w:t>
-            </w:r>
-            <w:r>
-              <w:rPr>
-                <w:rFonts w:ascii="BankGothic Md BT" w:hAnsi="BankGothic Md BT"/>
-                <w:sz w:val="16"/>
-                <w:szCs w:val="16"/>
-              </w:rPr>
-              <w:t>4</w:t>
-            </w:r>
-            <w:r>
-              <w:rPr>
-                <w:rFonts w:ascii="BankGothic Md BT" w:hAnsi="BankGothic Md BT"/>
-                <w:sz w:val="16"/>
-                <w:szCs w:val="16"/>
-              </w:rPr>
-              <w:t>” movement and</w:t>
-            </w:r>
-          </w:p>
-          <w:p>
-            <w:pPr>
-              <w:pStyle w:val="ListParagraph"/>
-              <w:numPr>
-                <w:ilvl w:val="0"/>
-                <w:numId w:val="12"/>
-              </w:numPr>
-              <w:rPr>
-                <w:rFonts w:ascii="BankGothic Md BT" w:hAnsi="BankGothic Md BT"/>
-                <w:sz w:val="16"/>
-                <w:szCs w:val="16"/>
-              </w:rPr>
-            </w:pPr>
-            <w:r>
-              <w:rPr>
-                <w:rFonts w:ascii="BankGothic Md BT" w:hAnsi="BankGothic Md BT"/>
-                <w:sz w:val="16"/>
-                <w:szCs w:val="16"/>
-              </w:rPr>
-              <w:t>-2 maneuvers</w:t>
-            </w:r>
-          </w:p>
-          <w:p>
-            <w:pPr>
-              <w:pStyle w:val="ListParagraph"/>
-              <w:numPr>
-                <w:ilvl w:val="0"/>
-                <w:numId w:val="12"/>
-              </w:numPr>
-              <w:rPr>
-                <w:rFonts w:ascii="BankGothic Md BT" w:hAnsi="BankGothic Md BT"/>
-                <w:sz w:val="16"/>
-                <w:szCs w:val="16"/>
-              </w:rPr>
-            </w:pPr>
-            <w:r>
-              <w:rPr>
-                <w:rFonts w:ascii="BankGothic Md BT" w:hAnsi="BankGothic Md BT"/>
-                <w:sz w:val="16"/>
-                <w:szCs w:val="16"/>
-              </w:rPr>
-              <w:t>Limited uses (4)</w:t>
+            <w:r>
+              <w:rPr>
+                <w:rFonts w:ascii="BankGothic Md BT" w:hAnsi="BankGothic Md BT"/>
+                <w:sz w:val="16"/>
+                <w:szCs w:val="16"/>
+              </w:rPr>
+              <w:t>)</w:t>
             </w:r>
           </w:p>
         </w:tc>
@@ -10561,7 +10627,7 @@
                 <w:sz w:val="16"/>
                 <w:szCs w:val="16"/>
               </w:rPr>
-              <w:t>Battery</w:t>
+              <w:t>Afterburner II</w:t>
             </w:r>
           </w:p>
         </w:tc>
@@ -10584,7 +10650,7 @@
                 <w:sz w:val="16"/>
                 <w:szCs w:val="16"/>
               </w:rPr>
-              <w:t>1-3</w:t>
+              <w:t>6</w:t>
             </w:r>
           </w:p>
         </w:tc>
@@ -10611,28 +10677,6 @@
                 <w:sz w:val="16"/>
                 <w:szCs w:val="16"/>
               </w:rPr>
-              <w:t>Body</w:t>
-            </w:r>
-          </w:p>
-          <w:p>
-            <w:pPr>
-              <w:pStyle w:val="ListParagraph"/>
-              <w:numPr>
-                <w:ilvl w:val="0"/>
-                <w:numId w:val="13"/>
-              </w:numPr>
-              <w:rPr>
-                <w:rFonts w:ascii="BankGothic Md BT" w:hAnsi="BankGothic Md BT"/>
-                <w:sz w:val="16"/>
-                <w:szCs w:val="16"/>
-              </w:rPr>
-            </w:pPr>
-            <w:r>
-              <w:rPr>
-                <w:rFonts w:ascii="BankGothic Md BT" w:hAnsi="BankGothic Md BT"/>
-                <w:sz w:val="16"/>
-                <w:szCs w:val="16"/>
-              </w:rPr>
               <w:t>Engine</w:t>
             </w:r>
           </w:p>
@@ -10660,7 +10704,7 @@
                 <w:sz w:val="16"/>
                 <w:szCs w:val="16"/>
               </w:rPr>
-              <w:t>Can hold up to 6 power for later use</w:t>
+              <w:t>Can be used as Afterburner I</w:t>
             </w:r>
           </w:p>
           <w:p>
@@ -10682,7 +10726,83 @@
                 <w:sz w:val="16"/>
                 <w:szCs w:val="16"/>
               </w:rPr>
-              <w:t>Can be charged up to 3 power/round</w:t>
+              <w:t>Otherwise gives +</w:t>
+            </w:r>
+            <w:r>
+              <w:rPr>
+                <w:rFonts w:ascii="BankGothic Md BT" w:hAnsi="BankGothic Md BT"/>
+                <w:sz w:val="16"/>
+                <w:szCs w:val="16"/>
+              </w:rPr>
+              <w:t>4</w:t>
+            </w:r>
+            <w:r>
+              <w:rPr>
+                <w:rFonts w:ascii="BankGothic Md BT" w:hAnsi="BankGothic Md BT"/>
+                <w:sz w:val="16"/>
+                <w:szCs w:val="16"/>
+              </w:rPr>
+              <w:t>” movement and</w:t>
+            </w:r>
+          </w:p>
+          <w:p>
+            <w:pPr>
+              <w:pStyle w:val="ListParagraph"/>
+              <w:numPr>
+                <w:ilvl w:val="0"/>
+                <w:numId w:val="12"/>
+              </w:numPr>
+              <w:rPr>
+                <w:rFonts w:ascii="BankGothic Md BT" w:hAnsi="BankGothic Md BT"/>
+                <w:sz w:val="16"/>
+                <w:szCs w:val="16"/>
+              </w:rPr>
+            </w:pPr>
+            <w:r>
+              <w:rPr>
+                <w:rFonts w:ascii="BankGothic Md BT" w:hAnsi="BankGothic Md BT"/>
+                <w:sz w:val="16"/>
+                <w:szCs w:val="16"/>
+              </w:rPr>
+              <w:t>-</w:t>
+            </w:r>
+            <w:r>
+              <w:rPr>
+                <w:rFonts w:ascii="BankGothic Md BT" w:hAnsi="BankGothic Md BT"/>
+                <w:sz w:val="16"/>
+                <w:szCs w:val="16"/>
+              </w:rPr>
+              <w:t>1</w:t>
+            </w:r>
+            <w:r>
+              <w:rPr>
+                <w:rFonts w:ascii="BankGothic Md BT" w:hAnsi="BankGothic Md BT"/>
+                <w:sz w:val="16"/>
+                <w:szCs w:val="16"/>
+              </w:rPr>
+              <w:t xml:space="preserve"> maneuvers</w:t>
+            </w:r>
+          </w:p>
+          <w:p>
+            <w:pPr>
+              <w:pStyle w:val="ListParagraph"/>
+              <w:numPr>
+                <w:ilvl w:val="0"/>
+                <w:numId w:val="12"/>
+              </w:numPr>
+              <w:rPr>
+                <w:rFonts w:ascii="BankGothic Md BT" w:hAnsi="BankGothic Md BT"/>
+                <w:sz w:val="16"/>
+                <w:szCs w:val="16"/>
+              </w:rPr>
+            </w:pPr>
+            <w:r>
+              <w:rPr>
+                <w:rFonts w:ascii="BankGothic Md BT" w:hAnsi="BankGothic Md BT"/>
+                <w:sz w:val="16"/>
+                <w:szCs w:val="16"/>
+              </w:rPr>
+              <w:t>Limited uses (4)</w:t>
             </w:r>
           </w:p>
         </w:tc>
@@ -10706,7 +10826,7 @@
                 <w:sz w:val="16"/>
                 <w:szCs w:val="16"/>
               </w:rPr>
-              <w:t>Chaff</w:t>
+              <w:t>Battery</w:t>
             </w:r>
           </w:p>
         </w:tc>
@@ -10729,7 +10849,7 @@
                 <w:sz w:val="16"/>
                 <w:szCs w:val="16"/>
               </w:rPr>
-              <w:t>1</w:t>
+              <w:t>1-3</w:t>
             </w:r>
           </w:p>
         </w:tc>
@@ -10778,7 +10898,7 @@
                 <w:sz w:val="16"/>
                 <w:szCs w:val="16"/>
               </w:rPr>
-              <w:t>Turret</w:t>
+              <w:t>Engine</w:t>
             </w:r>
           </w:p>
         </w:tc>
@@ -10805,31 +10925,7 @@
                 <w:sz w:val="16"/>
                 <w:szCs w:val="16"/>
               </w:rPr>
-              <w:t xml:space="preserve">Creates </w:t>
-            </w:r>
-            <w:r>
-              <w:rPr>
-                <w:rFonts w:ascii="BankGothic Md BT" w:hAnsi="BankGothic Md BT"/>
-                <w:sz w:val="16"/>
-                <w:szCs w:val="16"/>
-              </w:rPr>
-              <w:t>3</w:t>
-            </w:r>
-            <w:r>
-              <w:rPr>
-                <w:rFonts w:ascii="BankGothic Md BT" w:hAnsi="BankGothic Md BT"/>
-                <w:sz w:val="16"/>
-                <w:szCs w:val="16"/>
-              </w:rPr>
-              <w:t xml:space="preserve">” radius cloud of chaff centered </w:t>
-            </w:r>
-            <w:r>
-              <w:rPr>
-                <w:rFonts w:ascii="BankGothic Md BT" w:hAnsi="BankGothic Md BT"/>
-                <w:sz w:val="16"/>
-                <w:szCs w:val="16"/>
-              </w:rPr>
-              <w:t>on a hex up to 3” away from your ship</w:t>
+              <w:t>Can hold up to 6 power for later use</w:t>
             </w:r>
           </w:p>
           <w:p>
@@ -10851,51 +10947,7 @@
                 <w:sz w:val="16"/>
                 <w:szCs w:val="16"/>
               </w:rPr>
-              <w:t>Missiles that fly through the cloud are destroyed (11- chance/hex)</w:t>
-            </w:r>
-          </w:p>
-          <w:p>
-            <w:pPr>
-              <w:pStyle w:val="ListParagraph"/>
-              <w:numPr>
-                <w:ilvl w:val="0"/>
-                <w:numId w:val="12"/>
-              </w:numPr>
-              <w:rPr>
-                <w:rFonts w:ascii="BankGothic Md BT" w:hAnsi="BankGothic Md BT"/>
-                <w:sz w:val="16"/>
-                <w:szCs w:val="16"/>
-              </w:rPr>
-            </w:pPr>
-            <w:r>
-              <w:rPr>
-                <w:rFonts w:ascii="BankGothic Md BT" w:hAnsi="BankGothic Md BT"/>
-                <w:sz w:val="16"/>
-                <w:szCs w:val="16"/>
-              </w:rPr>
-              <w:t>Torpedos are destroyed on 8-/hex</w:t>
-            </w:r>
-          </w:p>
-          <w:p>
-            <w:pPr>
-              <w:pStyle w:val="ListParagraph"/>
-              <w:numPr>
-                <w:ilvl w:val="0"/>
-                <w:numId w:val="12"/>
-              </w:numPr>
-              <w:rPr>
-                <w:rFonts w:ascii="BankGothic Md BT" w:hAnsi="BankGothic Md BT"/>
-                <w:sz w:val="16"/>
-                <w:szCs w:val="16"/>
-              </w:rPr>
-            </w:pPr>
-            <w:r>
-              <w:rPr>
-                <w:rFonts w:ascii="BankGothic Md BT" w:hAnsi="BankGothic Md BT"/>
-                <w:sz w:val="16"/>
-                <w:szCs w:val="16"/>
-              </w:rPr>
-              <w:t>Limited uses (4)</w:t>
+              <w:t>Can be charged up to 3 power/round</w:t>
             </w:r>
           </w:p>
         </w:tc>
@@ -10919,7 +10971,7 @@
                 <w:sz w:val="16"/>
                 <w:szCs w:val="16"/>
               </w:rPr>
-              <w:t>Computer</w:t>
+              <w:t>Chaff</w:t>
             </w:r>
           </w:p>
         </w:tc>
@@ -10942,7 +10994,7 @@
                 <w:sz w:val="16"/>
                 <w:szCs w:val="16"/>
               </w:rPr>
-              <w:t>2+</w:t>
+              <w:t>1</w:t>
             </w:r>
           </w:p>
         </w:tc>
@@ -10991,7 +11043,29 @@
                 <w:sz w:val="16"/>
                 <w:szCs w:val="16"/>
               </w:rPr>
-              <w:t>Bridge</w:t>
+              <w:t>Mount</w:t>
+            </w:r>
+          </w:p>
+          <w:p>
+            <w:pPr>
+              <w:pStyle w:val="ListParagraph"/>
+              <w:numPr>
+                <w:ilvl w:val="0"/>
+                <w:numId w:val="13"/>
+              </w:numPr>
+              <w:rPr>
+                <w:rFonts w:ascii="BankGothic Md BT" w:hAnsi="BankGothic Md BT"/>
+                <w:sz w:val="16"/>
+                <w:szCs w:val="16"/>
+              </w:rPr>
+            </w:pPr>
+            <w:r>
+              <w:rPr>
+                <w:rFonts w:ascii="BankGothic Md BT" w:hAnsi="BankGothic Md BT"/>
+                <w:sz w:val="16"/>
+                <w:szCs w:val="16"/>
+              </w:rPr>
+              <w:t>Turret</w:t>
             </w:r>
           </w:p>
         </w:tc>
@@ -11018,7 +11092,31 @@
                 <w:sz w:val="16"/>
                 <w:szCs w:val="16"/>
               </w:rPr>
-              <w:t>+1 initiative</w:t>
+              <w:t xml:space="preserve">Creates </w:t>
+            </w:r>
+            <w:r>
+              <w:rPr>
+                <w:rFonts w:ascii="BankGothic Md BT" w:hAnsi="BankGothic Md BT"/>
+                <w:sz w:val="16"/>
+                <w:szCs w:val="16"/>
+              </w:rPr>
+              <w:t>3</w:t>
+            </w:r>
+            <w:r>
+              <w:rPr>
+                <w:rFonts w:ascii="BankGothic Md BT" w:hAnsi="BankGothic Md BT"/>
+                <w:sz w:val="16"/>
+                <w:szCs w:val="16"/>
+              </w:rPr>
+              <w:t xml:space="preserve">” radius cloud of chaff centered </w:t>
+            </w:r>
+            <w:r>
+              <w:rPr>
+                <w:rFonts w:ascii="BankGothic Md BT" w:hAnsi="BankGothic Md BT"/>
+                <w:sz w:val="16"/>
+                <w:szCs w:val="16"/>
+              </w:rPr>
+              <w:t>on a hex up to 3” away from your ship</w:t>
             </w:r>
           </w:p>
           <w:p>
@@ -11040,7 +11138,7 @@
                 <w:sz w:val="16"/>
                 <w:szCs w:val="16"/>
               </w:rPr>
-              <w:t>May run one or more programs that allow the computer to take skill rolls in your place</w:t>
+              <w:t>Missiles that fly through the cloud are destroyed (11- chance/hex)</w:t>
             </w:r>
           </w:p>
           <w:p>
@@ -11062,7 +11160,7 @@
                 <w:sz w:val="16"/>
                 <w:szCs w:val="16"/>
               </w:rPr>
-              <w:t>The computer has a skill of 12-</w:t>
+              <w:t>Torpedos are destroyed on 8-/hex</w:t>
             </w:r>
           </w:p>
           <w:p>
@@ -11084,7 +11182,23 @@
                 <w:sz w:val="16"/>
                 <w:szCs w:val="16"/>
               </w:rPr>
-              <w:t>Each program run costs 1 power in addition to the 2 taken by the computer</w:t>
+              <w:t>Limited uses (</w:t>
+            </w:r>
+            <w:r>
+              <w:rPr>
+                <w:rFonts w:ascii="BankGothic Md BT" w:hAnsi="BankGothic Md BT"/>
+                <w:sz w:val="16"/>
+                <w:szCs w:val="16"/>
+              </w:rPr>
+              <w:t>6</w:t>
+            </w:r>
+            <w:r>
+              <w:rPr>
+                <w:rFonts w:ascii="BankGothic Md BT" w:hAnsi="BankGothic Md BT"/>
+                <w:sz w:val="16"/>
+                <w:szCs w:val="16"/>
+              </w:rPr>
+              <w:t>)</w:t>
             </w:r>
           </w:p>
         </w:tc>
@@ -11108,6 +11222,195 @@
                 <w:sz w:val="16"/>
                 <w:szCs w:val="16"/>
               </w:rPr>
+              <w:t>Computer</w:t>
+            </w:r>
+          </w:p>
+        </w:tc>
+        <w:tc>
+          <w:tcPr>
+            <w:tcW w:w="0" w:type="auto"/>
+          </w:tcPr>
+          <w:p>
+            <w:pPr>
+              <w:jc w:val="right"/>
+              <w:rPr>
+                <w:rFonts w:ascii="BankGothic Md BT" w:hAnsi="BankGothic Md BT"/>
+                <w:sz w:val="16"/>
+                <w:szCs w:val="16"/>
+              </w:rPr>
+            </w:pPr>
+            <w:r>
+              <w:rPr>
+                <w:rFonts w:ascii="BankGothic Md BT" w:hAnsi="BankGothic Md BT"/>
+                <w:sz w:val="16"/>
+                <w:szCs w:val="16"/>
+              </w:rPr>
+              <w:t>2+</w:t>
+            </w:r>
+          </w:p>
+        </w:tc>
+        <w:tc>
+          <w:tcPr>
+            <w:tcW w:w="0" w:type="auto"/>
+          </w:tcPr>
+          <w:p>
+            <w:pPr>
+              <w:pStyle w:val="ListParagraph"/>
+              <w:numPr>
+                <w:ilvl w:val="0"/>
+                <w:numId w:val="13"/>
+              </w:numPr>
+              <w:rPr>
+                <w:rFonts w:ascii="BankGothic Md BT" w:hAnsi="BankGothic Md BT"/>
+                <w:sz w:val="16"/>
+                <w:szCs w:val="16"/>
+              </w:rPr>
+            </w:pPr>
+            <w:r>
+              <w:rPr>
+                <w:rFonts w:ascii="BankGothic Md BT" w:hAnsi="BankGothic Md BT"/>
+                <w:sz w:val="16"/>
+                <w:szCs w:val="16"/>
+              </w:rPr>
+              <w:t>Body</w:t>
+            </w:r>
+          </w:p>
+          <w:p>
+            <w:pPr>
+              <w:pStyle w:val="ListParagraph"/>
+              <w:numPr>
+                <w:ilvl w:val="0"/>
+                <w:numId w:val="13"/>
+              </w:numPr>
+              <w:rPr>
+                <w:rFonts w:ascii="BankGothic Md BT" w:hAnsi="BankGothic Md BT"/>
+                <w:sz w:val="16"/>
+                <w:szCs w:val="16"/>
+              </w:rPr>
+            </w:pPr>
+            <w:r>
+              <w:rPr>
+                <w:rFonts w:ascii="BankGothic Md BT" w:hAnsi="BankGothic Md BT"/>
+                <w:sz w:val="16"/>
+                <w:szCs w:val="16"/>
+              </w:rPr>
+              <w:t>Bridge</w:t>
+            </w:r>
+          </w:p>
+        </w:tc>
+        <w:tc>
+          <w:tcPr>
+            <w:tcW w:w="0" w:type="auto"/>
+          </w:tcPr>
+          <w:p>
+            <w:pPr>
+              <w:pStyle w:val="ListParagraph"/>
+              <w:numPr>
+                <w:ilvl w:val="0"/>
+                <w:numId w:val="12"/>
+              </w:numPr>
+              <w:rPr>
+                <w:rFonts w:ascii="BankGothic Md BT" w:hAnsi="BankGothic Md BT"/>
+                <w:sz w:val="16"/>
+                <w:szCs w:val="16"/>
+              </w:rPr>
+            </w:pPr>
+            <w:r>
+              <w:rPr>
+                <w:rFonts w:ascii="BankGothic Md BT" w:hAnsi="BankGothic Md BT"/>
+                <w:sz w:val="16"/>
+                <w:szCs w:val="16"/>
+              </w:rPr>
+              <w:t>+1 initiative</w:t>
+            </w:r>
+          </w:p>
+          <w:p>
+            <w:pPr>
+              <w:pStyle w:val="ListParagraph"/>
+              <w:numPr>
+                <w:ilvl w:val="0"/>
+                <w:numId w:val="12"/>
+              </w:numPr>
+              <w:rPr>
+                <w:rFonts w:ascii="BankGothic Md BT" w:hAnsi="BankGothic Md BT"/>
+                <w:sz w:val="16"/>
+                <w:szCs w:val="16"/>
+              </w:rPr>
+            </w:pPr>
+            <w:r>
+              <w:rPr>
+                <w:rFonts w:ascii="BankGothic Md BT" w:hAnsi="BankGothic Md BT"/>
+                <w:sz w:val="16"/>
+                <w:szCs w:val="16"/>
+              </w:rPr>
+              <w:t>May run one or more programs that allow the computer to take skill rolls in your place</w:t>
+            </w:r>
+          </w:p>
+          <w:p>
+            <w:pPr>
+              <w:pStyle w:val="ListParagraph"/>
+              <w:numPr>
+                <w:ilvl w:val="0"/>
+                <w:numId w:val="12"/>
+              </w:numPr>
+              <w:rPr>
+                <w:rFonts w:ascii="BankGothic Md BT" w:hAnsi="BankGothic Md BT"/>
+                <w:sz w:val="16"/>
+                <w:szCs w:val="16"/>
+              </w:rPr>
+            </w:pPr>
+            <w:r>
+              <w:rPr>
+                <w:rFonts w:ascii="BankGothic Md BT" w:hAnsi="BankGothic Md BT"/>
+                <w:sz w:val="16"/>
+                <w:szCs w:val="16"/>
+              </w:rPr>
+              <w:t>The computer has a skill of 12-</w:t>
+            </w:r>
+          </w:p>
+          <w:p>
+            <w:pPr>
+              <w:pStyle w:val="ListParagraph"/>
+              <w:numPr>
+                <w:ilvl w:val="0"/>
+                <w:numId w:val="12"/>
+              </w:numPr>
+              <w:rPr>
+                <w:rFonts w:ascii="BankGothic Md BT" w:hAnsi="BankGothic Md BT"/>
+                <w:sz w:val="16"/>
+                <w:szCs w:val="16"/>
+              </w:rPr>
+            </w:pPr>
+            <w:r>
+              <w:rPr>
+                <w:rFonts w:ascii="BankGothic Md BT" w:hAnsi="BankGothic Md BT"/>
+                <w:sz w:val="16"/>
+                <w:szCs w:val="16"/>
+              </w:rPr>
+              <w:t>Each program run costs 1 power in addition to the 2 taken by the computer</w:t>
+            </w:r>
+          </w:p>
+        </w:tc>
+      </w:tr>
+      <w:tr>
+        <w:tc>
+          <w:tcPr>
+            <w:tcW w:w="1594" w:type="dxa"/>
+          </w:tcPr>
+          <w:p>
+            <w:pPr>
+              <w:rPr>
+                <w:rFonts w:ascii="BankGothic Md BT" w:hAnsi="BankGothic Md BT"/>
+                <w:sz w:val="16"/>
+                <w:szCs w:val="16"/>
+              </w:rPr>
+            </w:pPr>
+            <w:r>
+              <w:rPr>
+                <w:rFonts w:ascii="BankGothic Md BT" w:hAnsi="BankGothic Md BT"/>
+                <w:sz w:val="16"/>
+                <w:szCs w:val="16"/>
+              </w:rPr>
               <w:t>Damage Control</w:t>
             </w:r>
           </w:p>
@@ -11131,7 +11434,7 @@
                 <w:sz w:val="16"/>
                 <w:szCs w:val="16"/>
               </w:rPr>
-              <w:t>2</w:t>
+              <w:t>4</w:t>
             </w:r>
           </w:p>
         </w:tc>
@@ -11530,7 +11833,7 @@
                 <w:sz w:val="16"/>
                 <w:szCs w:val="16"/>
               </w:rPr>
-              <w:t>4</w:t>
+              <w:t>6</w:t>
             </w:r>
           </w:p>
         </w:tc>
@@ -11746,6 +12049,50 @@
                 <w:sz w:val="16"/>
                 <w:szCs w:val="16"/>
               </w:rPr>
+              <w:t>Bridge</w:t>
+            </w:r>
+          </w:p>
+          <w:p>
+            <w:pPr>
+              <w:pStyle w:val="ListParagraph"/>
+              <w:numPr>
+                <w:ilvl w:val="0"/>
+                <w:numId w:val="13"/>
+              </w:numPr>
+              <w:rPr>
+                <w:rFonts w:ascii="BankGothic Md BT" w:hAnsi="BankGothic Md BT"/>
+                <w:sz w:val="16"/>
+                <w:szCs w:val="16"/>
+              </w:rPr>
+            </w:pPr>
+            <w:r>
+              <w:rPr>
+                <w:rFonts w:ascii="BankGothic Md BT" w:hAnsi="BankGothic Md BT"/>
+                <w:sz w:val="16"/>
+                <w:szCs w:val="16"/>
+              </w:rPr>
+              <w:t>Mount</w:t>
+            </w:r>
+          </w:p>
+          <w:p>
+            <w:pPr>
+              <w:pStyle w:val="ListParagraph"/>
+              <w:numPr>
+                <w:ilvl w:val="0"/>
+                <w:numId w:val="13"/>
+              </w:numPr>
+              <w:rPr>
+                <w:rFonts w:ascii="BankGothic Md BT" w:hAnsi="BankGothic Md BT"/>
+                <w:sz w:val="16"/>
+                <w:szCs w:val="16"/>
+              </w:rPr>
+            </w:pPr>
+            <w:r>
+              <w:rPr>
+                <w:rFonts w:ascii="BankGothic Md BT" w:hAnsi="BankGothic Md BT"/>
+                <w:sz w:val="16"/>
+                <w:szCs w:val="16"/>
+              </w:rPr>
               <w:t>Turret</w:t>
             </w:r>
           </w:p>
@@ -11826,7 +12173,15 @@
                 <w:sz w:val="16"/>
                 <w:szCs w:val="16"/>
               </w:rPr>
-              <w:t xml:space="preserve"> – Enemy ship loses fire control and cannot fire until they make an opposed sys ops roll</w:t>
+              <w:t xml:space="preserve"> – </w:t>
+            </w:r>
+            <w:r>
+              <w:rPr>
+                <w:rFonts w:ascii="BankGothic Md BT" w:hAnsi="BankGothic Md BT"/>
+                <w:sz w:val="16"/>
+                <w:szCs w:val="16"/>
+              </w:rPr>
+              <w:t>Opposed roll and enemy ship gets -1 ocv for every point by which they lose</w:t>
             </w:r>
           </w:p>
           <w:p>
@@ -12392,7 +12747,7 @@
                 <w:sz w:val="16"/>
                 <w:szCs w:val="16"/>
               </w:rPr>
-              <w:t>Lateral Booster</w:t>
+              <w:t>Impulse Drive Dampener</w:t>
             </w:r>
           </w:p>
         </w:tc>
@@ -12415,7 +12770,7 @@
                 <w:sz w:val="16"/>
                 <w:szCs w:val="16"/>
               </w:rPr>
-              <w:t>3</w:t>
+              <w:t>4</w:t>
             </w:r>
           </w:p>
         </w:tc>
@@ -12464,7 +12819,29 @@
                 <w:sz w:val="16"/>
                 <w:szCs w:val="16"/>
               </w:rPr>
-              <w:t>Engine</w:t>
+              <w:t>Mount</w:t>
+            </w:r>
+          </w:p>
+          <w:p>
+            <w:pPr>
+              <w:pStyle w:val="ListParagraph"/>
+              <w:numPr>
+                <w:ilvl w:val="0"/>
+                <w:numId w:val="13"/>
+              </w:numPr>
+              <w:rPr>
+                <w:rFonts w:ascii="BankGothic Md BT" w:hAnsi="BankGothic Md BT"/>
+                <w:sz w:val="16"/>
+                <w:szCs w:val="16"/>
+              </w:rPr>
+            </w:pPr>
+            <w:r>
+              <w:rPr>
+                <w:rFonts w:ascii="BankGothic Md BT" w:hAnsi="BankGothic Md BT"/>
+                <w:sz w:val="16"/>
+                <w:szCs w:val="16"/>
+              </w:rPr>
+              <w:t>Turret</w:t>
             </w:r>
           </w:p>
         </w:tc>
@@ -12491,7 +12868,73 @@
                 <w:sz w:val="16"/>
                 <w:szCs w:val="16"/>
               </w:rPr>
-              <w:t>Allow 1” movement from side to side at any time during your move</w:t>
+              <w:t>Creates a 5” radius cloud centered on a hex up to 3” away from your ship</w:t>
+            </w:r>
+          </w:p>
+          <w:p>
+            <w:pPr>
+              <w:pStyle w:val="ListParagraph"/>
+              <w:numPr>
+                <w:ilvl w:val="0"/>
+                <w:numId w:val="12"/>
+              </w:numPr>
+              <w:rPr>
+                <w:rFonts w:ascii="BankGothic Md BT" w:hAnsi="BankGothic Md BT"/>
+                <w:sz w:val="16"/>
+                <w:szCs w:val="16"/>
+              </w:rPr>
+            </w:pPr>
+            <w:r>
+              <w:rPr>
+                <w:rFonts w:ascii="BankGothic Md BT" w:hAnsi="BankGothic Md BT"/>
+                <w:sz w:val="16"/>
+                <w:szCs w:val="16"/>
+              </w:rPr>
+              <w:t>Any ship entering this area drop 2 speeds (to a minimum of 1/0)</w:t>
+            </w:r>
+          </w:p>
+          <w:p>
+            <w:pPr>
+              <w:pStyle w:val="ListParagraph"/>
+              <w:numPr>
+                <w:ilvl w:val="0"/>
+                <w:numId w:val="12"/>
+              </w:numPr>
+              <w:rPr>
+                <w:rFonts w:ascii="BankGothic Md BT" w:hAnsi="BankGothic Md BT"/>
+                <w:sz w:val="16"/>
+                <w:szCs w:val="16"/>
+              </w:rPr>
+            </w:pPr>
+            <w:r>
+              <w:rPr>
+                <w:rFonts w:ascii="BankGothic Md BT" w:hAnsi="BankGothic Md BT"/>
+                <w:sz w:val="16"/>
+                <w:szCs w:val="16"/>
+              </w:rPr>
+              <w:t>Any ship entering this area has -1 maneuver</w:t>
+            </w:r>
+          </w:p>
+          <w:p>
+            <w:pPr>
+              <w:pStyle w:val="ListParagraph"/>
+              <w:numPr>
+                <w:ilvl w:val="0"/>
+                <w:numId w:val="12"/>
+              </w:numPr>
+              <w:rPr>
+                <w:rFonts w:ascii="BankGothic Md BT" w:hAnsi="BankGothic Md BT"/>
+                <w:sz w:val="16"/>
+                <w:szCs w:val="16"/>
+              </w:rPr>
+            </w:pPr>
+            <w:r>
+              <w:rPr>
+                <w:rFonts w:ascii="BankGothic Md BT" w:hAnsi="BankGothic Md BT"/>
+                <w:sz w:val="16"/>
+                <w:szCs w:val="16"/>
+              </w:rPr>
+              <w:t>Any ship in this area cannot accelerate</w:t>
             </w:r>
           </w:p>
           <w:p>
@@ -12537,7 +12980,8 @@
                 <w:sz w:val="16"/>
                 <w:szCs w:val="16"/>
               </w:rPr>
-              <w:t>Reload Rack</w:t>
+              <w:lastRenderedPageBreak/>
+              <w:t>Lateral Booster</w:t>
             </w:r>
           </w:p>
         </w:tc>
@@ -12560,7 +13004,7 @@
                 <w:sz w:val="16"/>
                 <w:szCs w:val="16"/>
               </w:rPr>
-              <w:t>0/4</w:t>
+              <w:t>3</w:t>
             </w:r>
           </w:p>
         </w:tc>
@@ -12590,6 +13034,28 @@
               <w:t>Body</w:t>
             </w:r>
           </w:p>
+          <w:p>
+            <w:pPr>
+              <w:pStyle w:val="ListParagraph"/>
+              <w:numPr>
+                <w:ilvl w:val="0"/>
+                <w:numId w:val="13"/>
+              </w:numPr>
+              <w:rPr>
+                <w:rFonts w:ascii="BankGothic Md BT" w:hAnsi="BankGothic Md BT"/>
+                <w:sz w:val="16"/>
+                <w:szCs w:val="16"/>
+              </w:rPr>
+            </w:pPr>
+            <w:r>
+              <w:rPr>
+                <w:rFonts w:ascii="BankGothic Md BT" w:hAnsi="BankGothic Md BT"/>
+                <w:sz w:val="16"/>
+                <w:szCs w:val="16"/>
+              </w:rPr>
+              <w:t>Engine</w:t>
+            </w:r>
+          </w:p>
         </w:tc>
         <w:tc>
           <w:tcPr>
@@ -12608,13 +13074,15 @@
                 <w:szCs w:val="16"/>
               </w:rPr>
             </w:pPr>
-            <w:r>
-              <w:rPr>
-                <w:rFonts w:ascii="BankGothic Md BT" w:hAnsi="BankGothic Md BT"/>
-                <w:sz w:val="16"/>
-                <w:szCs w:val="16"/>
-              </w:rPr>
-              <w:t>Carries an additional magazine of ammo for a limited use weapon</w:t>
+            <w:bookmarkStart w:id="0" w:name="_GoBack"/>
+            <w:bookmarkEnd w:id="0"/>
+            <w:r>
+              <w:rPr>
+                <w:rFonts w:ascii="BankGothic Md BT" w:hAnsi="BankGothic Md BT"/>
+                <w:sz w:val="16"/>
+                <w:szCs w:val="16"/>
+              </w:rPr>
+              <w:t>Allow 1” movement from side to side at any time during your move</w:t>
             </w:r>
           </w:p>
           <w:p>
@@ -12636,7 +13104,7 @@
                 <w:sz w:val="16"/>
                 <w:szCs w:val="16"/>
               </w:rPr>
-              <w:t>Takes 4 power and a full round to reload</w:t>
+              <w:t>Limited Uses (4)</w:t>
             </w:r>
           </w:p>
         </w:tc>
@@ -12660,7 +13128,7 @@
                 <w:sz w:val="16"/>
                 <w:szCs w:val="16"/>
               </w:rPr>
-              <w:t>Sand Caster</w:t>
+              <w:t>Reload Rack</w:t>
             </w:r>
           </w:p>
         </w:tc>
@@ -12683,7 +13151,7 @@
                 <w:sz w:val="16"/>
                 <w:szCs w:val="16"/>
               </w:rPr>
-              <w:t>1</w:t>
+              <w:t>0/4</w:t>
             </w:r>
           </w:p>
         </w:tc>
@@ -12713,28 +13181,6 @@
               <w:t>Body</w:t>
             </w:r>
           </w:p>
-          <w:p>
-            <w:pPr>
-              <w:pStyle w:val="ListParagraph"/>
-              <w:numPr>
-                <w:ilvl w:val="0"/>
-                <w:numId w:val="13"/>
-              </w:numPr>
-              <w:rPr>
-                <w:rFonts w:ascii="BankGothic Md BT" w:hAnsi="BankGothic Md BT"/>
-                <w:sz w:val="16"/>
-                <w:szCs w:val="16"/>
-              </w:rPr>
-            </w:pPr>
-            <w:r>
-              <w:rPr>
-                <w:rFonts w:ascii="BankGothic Md BT" w:hAnsi="BankGothic Md BT"/>
-                <w:sz w:val="16"/>
-                <w:szCs w:val="16"/>
-              </w:rPr>
-              <w:t>Turret</w:t>
-            </w:r>
-          </w:p>
         </w:tc>
         <w:tc>
           <w:tcPr>
@@ -12759,7 +13205,7 @@
                 <w:sz w:val="16"/>
                 <w:szCs w:val="16"/>
               </w:rPr>
-              <w:t>Creates 3” radius cloud of sand centered on a hex up to 3” away from your ship</w:t>
+              <w:t>Carries an additional magazine of ammo for a limited use weapon</w:t>
             </w:r>
           </w:p>
           <w:p>
@@ -12781,29 +13227,7 @@
                 <w:sz w:val="16"/>
                 <w:szCs w:val="16"/>
               </w:rPr>
-              <w:t>Beams/Torpedos that fire through the cloud take -1 dc/hex</w:t>
-            </w:r>
-          </w:p>
-          <w:p>
-            <w:pPr>
-              <w:pStyle w:val="ListParagraph"/>
-              <w:numPr>
-                <w:ilvl w:val="0"/>
-                <w:numId w:val="12"/>
-              </w:numPr>
-              <w:rPr>
-                <w:rFonts w:ascii="BankGothic Md BT" w:hAnsi="BankGothic Md BT"/>
-                <w:sz w:val="16"/>
-                <w:szCs w:val="16"/>
-              </w:rPr>
-            </w:pPr>
-            <w:r>
-              <w:rPr>
-                <w:rFonts w:ascii="BankGothic Md BT" w:hAnsi="BankGothic Md BT"/>
-                <w:sz w:val="16"/>
-                <w:szCs w:val="16"/>
-              </w:rPr>
-              <w:t>Limited uses (4)</w:t>
+              <w:t>Takes 4 power and a full round to reload</w:t>
             </w:r>
           </w:p>
         </w:tc>
@@ -12827,6 +13251,211 @@
                 <w:sz w:val="16"/>
                 <w:szCs w:val="16"/>
               </w:rPr>
+              <w:t>Sand Caster</w:t>
+            </w:r>
+          </w:p>
+        </w:tc>
+        <w:tc>
+          <w:tcPr>
+            <w:tcW w:w="0" w:type="auto"/>
+          </w:tcPr>
+          <w:p>
+            <w:pPr>
+              <w:jc w:val="right"/>
+              <w:rPr>
+                <w:rFonts w:ascii="BankGothic Md BT" w:hAnsi="BankGothic Md BT"/>
+                <w:sz w:val="16"/>
+                <w:szCs w:val="16"/>
+              </w:rPr>
+            </w:pPr>
+            <w:r>
+              <w:rPr>
+                <w:rFonts w:ascii="BankGothic Md BT" w:hAnsi="BankGothic Md BT"/>
+                <w:sz w:val="16"/>
+                <w:szCs w:val="16"/>
+              </w:rPr>
+              <w:t>1</w:t>
+            </w:r>
+          </w:p>
+        </w:tc>
+        <w:tc>
+          <w:tcPr>
+            <w:tcW w:w="0" w:type="auto"/>
+          </w:tcPr>
+          <w:p>
+            <w:pPr>
+              <w:pStyle w:val="ListParagraph"/>
+              <w:numPr>
+                <w:ilvl w:val="0"/>
+                <w:numId w:val="13"/>
+              </w:numPr>
+              <w:rPr>
+                <w:rFonts w:ascii="BankGothic Md BT" w:hAnsi="BankGothic Md BT"/>
+                <w:sz w:val="16"/>
+                <w:szCs w:val="16"/>
+              </w:rPr>
+            </w:pPr>
+            <w:r>
+              <w:rPr>
+                <w:rFonts w:ascii="BankGothic Md BT" w:hAnsi="BankGothic Md BT"/>
+                <w:sz w:val="16"/>
+                <w:szCs w:val="16"/>
+              </w:rPr>
+              <w:t>Body</w:t>
+            </w:r>
+          </w:p>
+          <w:p>
+            <w:pPr>
+              <w:pStyle w:val="ListParagraph"/>
+              <w:numPr>
+                <w:ilvl w:val="0"/>
+                <w:numId w:val="13"/>
+              </w:numPr>
+              <w:rPr>
+                <w:rFonts w:ascii="BankGothic Md BT" w:hAnsi="BankGothic Md BT"/>
+                <w:sz w:val="16"/>
+                <w:szCs w:val="16"/>
+              </w:rPr>
+            </w:pPr>
+            <w:r>
+              <w:rPr>
+                <w:rFonts w:ascii="BankGothic Md BT" w:hAnsi="BankGothic Md BT"/>
+                <w:sz w:val="16"/>
+                <w:szCs w:val="16"/>
+              </w:rPr>
+              <w:t>Mount</w:t>
+            </w:r>
+          </w:p>
+          <w:p>
+            <w:pPr>
+              <w:pStyle w:val="ListParagraph"/>
+              <w:numPr>
+                <w:ilvl w:val="0"/>
+                <w:numId w:val="13"/>
+              </w:numPr>
+              <w:rPr>
+                <w:rFonts w:ascii="BankGothic Md BT" w:hAnsi="BankGothic Md BT"/>
+                <w:sz w:val="16"/>
+                <w:szCs w:val="16"/>
+              </w:rPr>
+            </w:pPr>
+            <w:r>
+              <w:rPr>
+                <w:rFonts w:ascii="BankGothic Md BT" w:hAnsi="BankGothic Md BT"/>
+                <w:sz w:val="16"/>
+                <w:szCs w:val="16"/>
+              </w:rPr>
+              <w:t>Turret</w:t>
+            </w:r>
+          </w:p>
+        </w:tc>
+        <w:tc>
+          <w:tcPr>
+            <w:tcW w:w="0" w:type="auto"/>
+          </w:tcPr>
+          <w:p>
+            <w:pPr>
+              <w:pStyle w:val="ListParagraph"/>
+              <w:numPr>
+                <w:ilvl w:val="0"/>
+                <w:numId w:val="12"/>
+              </w:numPr>
+              <w:rPr>
+                <w:rFonts w:ascii="BankGothic Md BT" w:hAnsi="BankGothic Md BT"/>
+                <w:sz w:val="16"/>
+                <w:szCs w:val="16"/>
+              </w:rPr>
+            </w:pPr>
+            <w:r>
+              <w:rPr>
+                <w:rFonts w:ascii="BankGothic Md BT" w:hAnsi="BankGothic Md BT"/>
+                <w:sz w:val="16"/>
+                <w:szCs w:val="16"/>
+              </w:rPr>
+              <w:t>Creates 3” radius cloud of sand centered on a hex up to 3” away from your ship</w:t>
+            </w:r>
+          </w:p>
+          <w:p>
+            <w:pPr>
+              <w:pStyle w:val="ListParagraph"/>
+              <w:numPr>
+                <w:ilvl w:val="0"/>
+                <w:numId w:val="12"/>
+              </w:numPr>
+              <w:rPr>
+                <w:rFonts w:ascii="BankGothic Md BT" w:hAnsi="BankGothic Md BT"/>
+                <w:sz w:val="16"/>
+                <w:szCs w:val="16"/>
+              </w:rPr>
+            </w:pPr>
+            <w:r>
+              <w:rPr>
+                <w:rFonts w:ascii="BankGothic Md BT" w:hAnsi="BankGothic Md BT"/>
+                <w:sz w:val="16"/>
+                <w:szCs w:val="16"/>
+              </w:rPr>
+              <w:t>Beams/Torpedos that fire through the cloud take -1 dc/hex</w:t>
+            </w:r>
+          </w:p>
+          <w:p>
+            <w:pPr>
+              <w:pStyle w:val="ListParagraph"/>
+              <w:numPr>
+                <w:ilvl w:val="0"/>
+                <w:numId w:val="12"/>
+              </w:numPr>
+              <w:rPr>
+                <w:rFonts w:ascii="BankGothic Md BT" w:hAnsi="BankGothic Md BT"/>
+                <w:sz w:val="16"/>
+                <w:szCs w:val="16"/>
+              </w:rPr>
+            </w:pPr>
+            <w:r>
+              <w:rPr>
+                <w:rFonts w:ascii="BankGothic Md BT" w:hAnsi="BankGothic Md BT"/>
+                <w:sz w:val="16"/>
+                <w:szCs w:val="16"/>
+              </w:rPr>
+              <w:t>Limited uses (</w:t>
+            </w:r>
+            <w:r>
+              <w:rPr>
+                <w:rFonts w:ascii="BankGothic Md BT" w:hAnsi="BankGothic Md BT"/>
+                <w:sz w:val="16"/>
+                <w:szCs w:val="16"/>
+              </w:rPr>
+              <w:t>6</w:t>
+            </w:r>
+            <w:r>
+              <w:rPr>
+                <w:rFonts w:ascii="BankGothic Md BT" w:hAnsi="BankGothic Md BT"/>
+                <w:sz w:val="16"/>
+                <w:szCs w:val="16"/>
+              </w:rPr>
+              <w:t>)</w:t>
+            </w:r>
+          </w:p>
+        </w:tc>
+      </w:tr>
+      <w:tr>
+        <w:tc>
+          <w:tcPr>
+            <w:tcW w:w="1594" w:type="dxa"/>
+          </w:tcPr>
+          <w:p>
+            <w:pPr>
+              <w:rPr>
+                <w:rFonts w:ascii="BankGothic Md BT" w:hAnsi="BankGothic Md BT"/>
+                <w:sz w:val="16"/>
+                <w:szCs w:val="16"/>
+              </w:rPr>
+            </w:pPr>
+            <w:r>
+              <w:rPr>
+                <w:rFonts w:ascii="BankGothic Md BT" w:hAnsi="BankGothic Md BT"/>
+                <w:sz w:val="16"/>
+                <w:szCs w:val="16"/>
+              </w:rPr>
               <w:t>Shield Caster</w:t>
             </w:r>
           </w:p>
@@ -12950,7 +13579,6 @@
                 <w:sz w:val="16"/>
                 <w:szCs w:val="16"/>
               </w:rPr>
-              <w:lastRenderedPageBreak/>
               <w:t>Shield I</w:t>
             </w:r>
           </w:p>
@@ -15288,6 +15916,7 @@
                 <w:sz w:val="16"/>
                 <w:szCs w:val="16"/>
               </w:rPr>
+              <w:lastRenderedPageBreak/>
               <w:t>Limited uses (6)</w:t>
             </w:r>
           </w:p>
@@ -15312,6 +15941,7 @@
                 <w:sz w:val="16"/>
                 <w:szCs w:val="16"/>
               </w:rPr>
+              <w:lastRenderedPageBreak/>
               <w:t>Torpedo</w:t>
             </w:r>
           </w:p>
@@ -15581,7 +16211,23 @@
                 <w:sz w:val="16"/>
                 <w:szCs w:val="16"/>
               </w:rPr>
-              <w:t>Limited uses (6)</w:t>
+              <w:t>Limited uses (</w:t>
+            </w:r>
+            <w:r>
+              <w:rPr>
+                <w:rFonts w:ascii="BankGothic Md BT" w:hAnsi="BankGothic Md BT"/>
+                <w:sz w:val="16"/>
+                <w:szCs w:val="16"/>
+              </w:rPr>
+              <w:t>8</w:t>
+            </w:r>
+            <w:r>
+              <w:rPr>
+                <w:rFonts w:ascii="BankGothic Md BT" w:hAnsi="BankGothic Md BT"/>
+                <w:sz w:val="16"/>
+                <w:szCs w:val="16"/>
+              </w:rPr>
+              <w:t>)</w:t>
             </w:r>
           </w:p>
         </w:tc>
@@ -15790,7 +16436,6 @@
                 <w:sz w:val="16"/>
                 <w:szCs w:val="16"/>
               </w:rPr>
-              <w:lastRenderedPageBreak/>
               <w:t>Can be used for point defense</w:t>
             </w:r>
           </w:p>
@@ -16624,6 +17269,7 @@
           <w:sz w:val="16"/>
           <w:szCs w:val="16"/>
         </w:rPr>
+        <w:lastRenderedPageBreak/>
         <w:t>No one may preempt such a forced move</w:t>
       </w:r>
     </w:p>
@@ -16803,7 +17449,6 @@
           <w:sz w:val="16"/>
           <w:szCs w:val="16"/>
         </w:rPr>
-        <w:lastRenderedPageBreak/>
         <w:t>3/2</w:t>
       </w:r>
     </w:p>
@@ -18140,6 +18785,7 @@
                 <w:sz w:val="16"/>
                 <w:szCs w:val="16"/>
               </w:rPr>
+              <w:lastRenderedPageBreak/>
               <w:t>Evasive Maneuvers</w:t>
             </w:r>
           </w:p>
@@ -18563,7 +19209,6 @@
                 <w:sz w:val="16"/>
                 <w:szCs w:val="16"/>
               </w:rPr>
-              <w:lastRenderedPageBreak/>
               <w:t>Opportunity Fire</w:t>
             </w:r>
           </w:p>
@@ -19676,6 +20321,7 @@
                 <w:sz w:val="16"/>
                 <w:szCs w:val="16"/>
               </w:rPr>
+              <w:lastRenderedPageBreak/>
               <w:t>For the specific effect roll d6</w:t>
             </w:r>
           </w:p>
@@ -19720,23 +20366,7 @@
                 <w:sz w:val="16"/>
                 <w:szCs w:val="16"/>
               </w:rPr>
-              <w:t xml:space="preserve">3-4 = </w:t>
-            </w:r>
-            <w:r>
-              <w:rPr>
-                <w:rFonts w:ascii="BankGothic Md BT" w:hAnsi="BankGothic Md BT" w:cs="Arial"/>
-                <w:sz w:val="16"/>
-                <w:szCs w:val="16"/>
-              </w:rPr>
-              <w:t xml:space="preserve">lateral thrusters are stuck firing in a random direction. You must move laterally 1-3” at the end </w:t>
-            </w:r>
-            <w:r>
-              <w:rPr>
-                <w:rFonts w:ascii="BankGothic Md BT" w:hAnsi="BankGothic Md BT" w:cs="Arial"/>
-                <w:sz w:val="16"/>
-                <w:szCs w:val="16"/>
-              </w:rPr>
-              <w:t>of your move</w:t>
+              <w:t>3-4 = lateral thrusters are stuck firing in a random direction. You must move laterally 1-3” at the end of your move</w:t>
             </w:r>
           </w:p>
           <w:p>
@@ -19758,23 +20388,7 @@
                 <w:sz w:val="16"/>
                 <w:szCs w:val="16"/>
               </w:rPr>
-              <w:t xml:space="preserve">5 = </w:t>
-            </w:r>
-            <w:r>
-              <w:rPr>
-                <w:rFonts w:ascii="BankGothic Md BT" w:hAnsi="BankGothic Md BT" w:cs="Arial"/>
-                <w:sz w:val="16"/>
-                <w:szCs w:val="16"/>
-              </w:rPr>
-              <w:t>you lose the ability to turn,</w:t>
-            </w:r>
-            <w:r>
-              <w:rPr>
-                <w:rFonts w:ascii="BankGothic Md BT" w:hAnsi="BankGothic Md BT" w:cs="Arial"/>
-                <w:sz w:val="16"/>
-                <w:szCs w:val="16"/>
-              </w:rPr>
-              <w:t xml:space="preserve"> or slide in a random direction</w:t>
+              <w:t>5 = you lose the ability to turn, or slide in a random direction</w:t>
             </w:r>
           </w:p>
           <w:p>
@@ -19820,6 +20434,7 @@
                 <w:sz w:val="16"/>
                 <w:szCs w:val="16"/>
               </w:rPr>
+              <w:lastRenderedPageBreak/>
               <w:t>Engine Shutdown</w:t>
             </w:r>
           </w:p>
@@ -19929,7 +20544,6 @@
                 <w:sz w:val="16"/>
                 <w:szCs w:val="16"/>
               </w:rPr>
-              <w:lastRenderedPageBreak/>
               <w:t>Unlike device fail chance, engine shutdown does not carry over round-to-round. It is a one-time roll/event.</w:t>
             </w:r>
           </w:p>
@@ -19954,7 +20568,6 @@
                 <w:sz w:val="16"/>
                 <w:szCs w:val="16"/>
               </w:rPr>
-              <w:lastRenderedPageBreak/>
               <w:t>Fail Chance</w:t>
             </w:r>
           </w:p>
@@ -20487,23 +21100,7 @@
                 <w:sz w:val="16"/>
                 <w:szCs w:val="16"/>
               </w:rPr>
-              <w:t xml:space="preserve">Unlike device fail chance, </w:t>
-            </w:r>
-            <w:r>
-              <w:rPr>
-                <w:rFonts w:ascii="BankGothic Md BT" w:hAnsi="BankGothic Md BT" w:cs="Arial"/>
-                <w:sz w:val="16"/>
-                <w:szCs w:val="16"/>
-              </w:rPr>
-              <w:t xml:space="preserve">shield down </w:t>
-            </w:r>
-            <w:r>
-              <w:rPr>
-                <w:rFonts w:ascii="BankGothic Md BT" w:hAnsi="BankGothic Md BT" w:cs="Arial"/>
-                <w:sz w:val="16"/>
-                <w:szCs w:val="16"/>
-              </w:rPr>
-              <w:t>does not carry over round-to-round. It is a one-time roll/event.</w:t>
+              <w:t>Unlike device fail chance, shield down does not carry over round-to-round. It is a one-time roll/event.</w:t>
             </w:r>
           </w:p>
         </w:tc>
@@ -21421,6 +22018,7 @@
                 <w:sz w:val="16"/>
                 <w:szCs w:val="16"/>
               </w:rPr>
+              <w:lastRenderedPageBreak/>
               <w:t>Roll d12</w:t>
             </w:r>
           </w:p>
@@ -21533,6 +22131,7 @@
                 <w:sz w:val="16"/>
                 <w:szCs w:val="16"/>
               </w:rPr>
+              <w:lastRenderedPageBreak/>
               <w:t>9-12</w:t>
             </w:r>
           </w:p>
@@ -21799,7 +22398,6 @@
                 <w:sz w:val="16"/>
                 <w:szCs w:val="16"/>
               </w:rPr>
-              <w:lastRenderedPageBreak/>
               <w:t xml:space="preserve">9-10 = </w:t>
             </w:r>
             <w:r>
@@ -21862,7 +22460,6 @@
                 <w:sz w:val="16"/>
                 <w:szCs w:val="16"/>
               </w:rPr>
-              <w:lastRenderedPageBreak/>
               <w:t>Beam, Cannon, flak,</w:t>
             </w:r>
           </w:p>
@@ -22882,8 +23479,6 @@
               </w:rPr>
               <w:t>-2 rolls to use</w:t>
             </w:r>
-            <w:bookmarkStart w:id="0" w:name="_GoBack"/>
-            <w:bookmarkEnd w:id="0"/>
           </w:p>
         </w:tc>
       </w:tr>
@@ -27365,7 +27960,7 @@
 </file>
 
 <file path=customXml/itemProps1.xml><?xml version="1.0" encoding="utf-8"?>
-<ds:datastoreItem xmlns:ds="http://schemas.openxmlformats.org/officeDocument/2006/customXml" ds:itemID="{8888FE42-A757-4F14-A5C9-A236DB46D77B}">
+<ds:datastoreItem xmlns:ds="http://schemas.openxmlformats.org/officeDocument/2006/customXml" ds:itemID="{E1E647B1-C243-41EA-8DA4-3B60162866A4}">
   <ds:schemaRefs>
     <ds:schemaRef ds:uri="http://schemas.openxmlformats.org/officeDocument/2006/bibliography"/>
   </ds:schemaRefs>

</xml_diff>

<commit_message>
Added stances. Changed initiative calculation.
</commit_message>
<xml_diff>
--- a/ShipCombatHero.docx
+++ b/ShipCombatHero.docx
@@ -510,7 +510,25 @@
           <w:sz w:val="16"/>
           <w:szCs w:val="16"/>
         </w:rPr>
-        <w:t>The number is parens is the cost per point of figured stat</w:t>
+        <w:t xml:space="preserve">The number is </w:t>
+      </w:r>
+      <w:proofErr w:type="spellStart"/>
+      <w:r>
+        <w:rPr>
+          <w:rFonts w:ascii="BankGothic Md BT" w:hAnsi="BankGothic Md BT"/>
+          <w:sz w:val="16"/>
+          <w:szCs w:val="16"/>
+        </w:rPr>
+        <w:t>parens</w:t>
+      </w:r>
+      <w:proofErr w:type="spellEnd"/>
+      <w:r>
+        <w:rPr>
+          <w:rFonts w:ascii="BankGothic Md BT" w:hAnsi="BankGothic Md BT"/>
+          <w:sz w:val="16"/>
+          <w:szCs w:val="16"/>
+        </w:rPr>
+        <w:t xml:space="preserve"> is the cost per point of figured stat</w:t>
       </w:r>
       <w:r>
         <w:rPr>
@@ -712,7 +730,23 @@
           <w:sz w:val="16"/>
           <w:szCs w:val="16"/>
         </w:rPr>
-        <w:t>Weapon Mounts – Fire down a signle row of hexes</w:t>
+        <w:t xml:space="preserve">Weapon Mounts – Fire down a </w:t>
+      </w:r>
+      <w:r>
+        <w:rPr>
+          <w:rFonts w:ascii="BankGothic Md BT" w:hAnsi="BankGothic Md BT"/>
+          <w:sz w:val="16"/>
+          <w:szCs w:val="16"/>
+        </w:rPr>
+        <w:t>single</w:t>
+      </w:r>
+      <w:r>
+        <w:rPr>
+          <w:rFonts w:ascii="BankGothic Md BT" w:hAnsi="BankGothic Md BT"/>
+          <w:sz w:val="16"/>
+          <w:szCs w:val="16"/>
+        </w:rPr>
+        <w:t xml:space="preserve"> row of hexes</w:t>
       </w:r>
     </w:p>
     <w:p>
@@ -847,7 +881,23 @@
           <w:sz w:val="16"/>
           <w:szCs w:val="16"/>
         </w:rPr>
-        <w:t xml:space="preserve">are somewhat interchangable, and </w:t>
+        <w:t xml:space="preserve">are somewhat </w:t>
+      </w:r>
+      <w:r>
+        <w:rPr>
+          <w:rFonts w:ascii="BankGothic Md BT" w:hAnsi="BankGothic Md BT"/>
+          <w:sz w:val="16"/>
+          <w:szCs w:val="16"/>
+        </w:rPr>
+        <w:t>interchangeable</w:t>
+      </w:r>
+      <w:r>
+        <w:rPr>
+          <w:rFonts w:ascii="BankGothic Md BT" w:hAnsi="BankGothic Md BT"/>
+          <w:sz w:val="16"/>
+          <w:szCs w:val="16"/>
+        </w:rPr>
+        <w:t xml:space="preserve">, and </w:t>
       </w:r>
       <w:r>
         <w:rPr>
@@ -871,7 +921,25 @@
           <w:sz w:val="16"/>
           <w:szCs w:val="16"/>
         </w:rPr>
-        <w:t xml:space="preserve"> by a skilled mechanic in about 1 week’s time.</w:t>
+        <w:t xml:space="preserve"> by a skilled mechanic in about 1 </w:t>
+      </w:r>
+      <w:proofErr w:type="spellStart"/>
+      <w:r>
+        <w:rPr>
+          <w:rFonts w:ascii="BankGothic Md BT" w:hAnsi="BankGothic Md BT"/>
+          <w:sz w:val="16"/>
+          <w:szCs w:val="16"/>
+        </w:rPr>
+        <w:t>week’s time</w:t>
+      </w:r>
+      <w:proofErr w:type="spellEnd"/>
+      <w:r>
+        <w:rPr>
+          <w:rFonts w:ascii="BankGothic Md BT" w:hAnsi="BankGothic Md BT"/>
+          <w:sz w:val="16"/>
+          <w:szCs w:val="16"/>
+        </w:rPr>
+        <w:t>.</w:t>
       </w:r>
       <w:r>
         <w:rPr>
@@ -1583,14 +1651,34 @@
                 <w:szCs w:val="16"/>
               </w:rPr>
             </w:pPr>
-            <w:r>
-              <w:rPr>
-                <w:rFonts w:ascii="BankGothic Md BT" w:hAnsi="BankGothic Md BT"/>
-                <w:sz w:val="16"/>
-                <w:szCs w:val="16"/>
-              </w:rPr>
-              <w:t>Spd/Mvr</w:t>
-            </w:r>
+            <w:proofErr w:type="spellStart"/>
+            <w:r>
+              <w:rPr>
+                <w:rFonts w:ascii="BankGothic Md BT" w:hAnsi="BankGothic Md BT"/>
+                <w:sz w:val="16"/>
+                <w:szCs w:val="16"/>
+              </w:rPr>
+              <w:t>Spd</w:t>
+            </w:r>
+            <w:proofErr w:type="spellEnd"/>
+            <w:r>
+              <w:rPr>
+                <w:rFonts w:ascii="BankGothic Md BT" w:hAnsi="BankGothic Md BT"/>
+                <w:sz w:val="16"/>
+                <w:szCs w:val="16"/>
+              </w:rPr>
+              <w:t>/</w:t>
+            </w:r>
+            <w:proofErr w:type="spellStart"/>
+            <w:r>
+              <w:rPr>
+                <w:rFonts w:ascii="BankGothic Md BT" w:hAnsi="BankGothic Md BT"/>
+                <w:sz w:val="16"/>
+                <w:szCs w:val="16"/>
+              </w:rPr>
+              <w:t>Mvr</w:t>
+            </w:r>
+            <w:proofErr w:type="spellEnd"/>
           </w:p>
         </w:tc>
         <w:tc>
@@ -2034,7 +2122,25 @@
                 <w:sz w:val="16"/>
                 <w:szCs w:val="16"/>
               </w:rPr>
-              <w:t>+1 mechanics rolls (10 pt)</w:t>
+              <w:t xml:space="preserve">+1 mechanics rolls (10 </w:t>
+            </w:r>
+            <w:proofErr w:type="spellStart"/>
+            <w:r>
+              <w:rPr>
+                <w:rFonts w:ascii="BankGothic Md BT" w:hAnsi="BankGothic Md BT"/>
+                <w:sz w:val="16"/>
+                <w:szCs w:val="16"/>
+              </w:rPr>
+              <w:t>pt</w:t>
+            </w:r>
+            <w:proofErr w:type="spellEnd"/>
+            <w:r>
+              <w:rPr>
+                <w:rFonts w:ascii="BankGothic Md BT" w:hAnsi="BankGothic Md BT"/>
+                <w:sz w:val="16"/>
+                <w:szCs w:val="16"/>
+              </w:rPr>
+              <w:t>)</w:t>
             </w:r>
           </w:p>
         </w:tc>
@@ -2764,14 +2870,34 @@
                 <w:szCs w:val="16"/>
               </w:rPr>
             </w:pPr>
-            <w:r>
-              <w:rPr>
-                <w:rFonts w:ascii="BankGothic Md BT" w:hAnsi="BankGothic Md BT"/>
-                <w:sz w:val="16"/>
-                <w:szCs w:val="16"/>
-              </w:rPr>
-              <w:t>Spd/Mvr</w:t>
-            </w:r>
+            <w:proofErr w:type="spellStart"/>
+            <w:r>
+              <w:rPr>
+                <w:rFonts w:ascii="BankGothic Md BT" w:hAnsi="BankGothic Md BT"/>
+                <w:sz w:val="16"/>
+                <w:szCs w:val="16"/>
+              </w:rPr>
+              <w:t>Spd</w:t>
+            </w:r>
+            <w:proofErr w:type="spellEnd"/>
+            <w:r>
+              <w:rPr>
+                <w:rFonts w:ascii="BankGothic Md BT" w:hAnsi="BankGothic Md BT"/>
+                <w:sz w:val="16"/>
+                <w:szCs w:val="16"/>
+              </w:rPr>
+              <w:t>/</w:t>
+            </w:r>
+            <w:proofErr w:type="spellStart"/>
+            <w:r>
+              <w:rPr>
+                <w:rFonts w:ascii="BankGothic Md BT" w:hAnsi="BankGothic Md BT"/>
+                <w:sz w:val="16"/>
+                <w:szCs w:val="16"/>
+              </w:rPr>
+              <w:t>Mvr</w:t>
+            </w:r>
+            <w:proofErr w:type="spellEnd"/>
           </w:p>
         </w:tc>
         <w:tc>
@@ -3151,7 +3277,25 @@
                 <w:sz w:val="16"/>
                 <w:szCs w:val="16"/>
               </w:rPr>
-              <w:t>+1 sys ops rolls (10 pt)</w:t>
+              <w:t xml:space="preserve">+1 sys ops rolls (10 </w:t>
+            </w:r>
+            <w:proofErr w:type="spellStart"/>
+            <w:r>
+              <w:rPr>
+                <w:rFonts w:ascii="BankGothic Md BT" w:hAnsi="BankGothic Md BT"/>
+                <w:sz w:val="16"/>
+                <w:szCs w:val="16"/>
+              </w:rPr>
+              <w:t>pt</w:t>
+            </w:r>
+            <w:proofErr w:type="spellEnd"/>
+            <w:r>
+              <w:rPr>
+                <w:rFonts w:ascii="BankGothic Md BT" w:hAnsi="BankGothic Md BT"/>
+                <w:sz w:val="16"/>
+                <w:szCs w:val="16"/>
+              </w:rPr>
+              <w:t>)</w:t>
             </w:r>
           </w:p>
         </w:tc>
@@ -3883,14 +4027,34 @@
                 <w:szCs w:val="16"/>
               </w:rPr>
             </w:pPr>
-            <w:r>
-              <w:rPr>
-                <w:rFonts w:ascii="BankGothic Md BT" w:hAnsi="BankGothic Md BT"/>
-                <w:sz w:val="16"/>
-                <w:szCs w:val="16"/>
-              </w:rPr>
-              <w:t>Spd/Mvr</w:t>
-            </w:r>
+            <w:proofErr w:type="spellStart"/>
+            <w:r>
+              <w:rPr>
+                <w:rFonts w:ascii="BankGothic Md BT" w:hAnsi="BankGothic Md BT"/>
+                <w:sz w:val="16"/>
+                <w:szCs w:val="16"/>
+              </w:rPr>
+              <w:t>Spd</w:t>
+            </w:r>
+            <w:proofErr w:type="spellEnd"/>
+            <w:r>
+              <w:rPr>
+                <w:rFonts w:ascii="BankGothic Md BT" w:hAnsi="BankGothic Md BT"/>
+                <w:sz w:val="16"/>
+                <w:szCs w:val="16"/>
+              </w:rPr>
+              <w:t>/</w:t>
+            </w:r>
+            <w:proofErr w:type="spellStart"/>
+            <w:r>
+              <w:rPr>
+                <w:rFonts w:ascii="BankGothic Md BT" w:hAnsi="BankGothic Md BT"/>
+                <w:sz w:val="16"/>
+                <w:szCs w:val="16"/>
+              </w:rPr>
+              <w:t>Mvr</w:t>
+            </w:r>
+            <w:proofErr w:type="spellEnd"/>
           </w:p>
         </w:tc>
         <w:tc>
@@ -4248,7 +4412,25 @@
                 <w:sz w:val="16"/>
                 <w:szCs w:val="16"/>
               </w:rPr>
-              <w:t>All weapons have range step increased by 1” (10 pt)</w:t>
+              <w:t xml:space="preserve">All weapons have range step increased by 1” (10 </w:t>
+            </w:r>
+            <w:proofErr w:type="spellStart"/>
+            <w:r>
+              <w:rPr>
+                <w:rFonts w:ascii="BankGothic Md BT" w:hAnsi="BankGothic Md BT"/>
+                <w:sz w:val="16"/>
+                <w:szCs w:val="16"/>
+              </w:rPr>
+              <w:t>pt</w:t>
+            </w:r>
+            <w:proofErr w:type="spellEnd"/>
+            <w:r>
+              <w:rPr>
+                <w:rFonts w:ascii="BankGothic Md BT" w:hAnsi="BankGothic Md BT"/>
+                <w:sz w:val="16"/>
+                <w:szCs w:val="16"/>
+              </w:rPr>
+              <w:t>)</w:t>
             </w:r>
           </w:p>
         </w:tc>
@@ -4967,14 +5149,34 @@
                 <w:szCs w:val="16"/>
               </w:rPr>
             </w:pPr>
-            <w:r>
-              <w:rPr>
-                <w:rFonts w:ascii="BankGothic Md BT" w:hAnsi="BankGothic Md BT"/>
-                <w:sz w:val="16"/>
-                <w:szCs w:val="16"/>
-              </w:rPr>
-              <w:t>Spd/Mvr</w:t>
-            </w:r>
+            <w:proofErr w:type="spellStart"/>
+            <w:r>
+              <w:rPr>
+                <w:rFonts w:ascii="BankGothic Md BT" w:hAnsi="BankGothic Md BT"/>
+                <w:sz w:val="16"/>
+                <w:szCs w:val="16"/>
+              </w:rPr>
+              <w:t>Spd</w:t>
+            </w:r>
+            <w:proofErr w:type="spellEnd"/>
+            <w:r>
+              <w:rPr>
+                <w:rFonts w:ascii="BankGothic Md BT" w:hAnsi="BankGothic Md BT"/>
+                <w:sz w:val="16"/>
+                <w:szCs w:val="16"/>
+              </w:rPr>
+              <w:t>/</w:t>
+            </w:r>
+            <w:proofErr w:type="spellStart"/>
+            <w:r>
+              <w:rPr>
+                <w:rFonts w:ascii="BankGothic Md BT" w:hAnsi="BankGothic Md BT"/>
+                <w:sz w:val="16"/>
+                <w:szCs w:val="16"/>
+              </w:rPr>
+              <w:t>Mvr</w:t>
+            </w:r>
+            <w:proofErr w:type="spellEnd"/>
           </w:p>
         </w:tc>
         <w:tc>
@@ -5386,7 +5588,25 @@
                 <w:sz w:val="16"/>
                 <w:szCs w:val="16"/>
               </w:rPr>
-              <w:t>Has a turret (10 pt)</w:t>
+              <w:t xml:space="preserve">Has a turret (10 </w:t>
+            </w:r>
+            <w:proofErr w:type="spellStart"/>
+            <w:r>
+              <w:rPr>
+                <w:rFonts w:ascii="BankGothic Md BT" w:hAnsi="BankGothic Md BT"/>
+                <w:sz w:val="16"/>
+                <w:szCs w:val="16"/>
+              </w:rPr>
+              <w:t>pt</w:t>
+            </w:r>
+            <w:proofErr w:type="spellEnd"/>
+            <w:r>
+              <w:rPr>
+                <w:rFonts w:ascii="BankGothic Md BT" w:hAnsi="BankGothic Md BT"/>
+                <w:sz w:val="16"/>
+                <w:szCs w:val="16"/>
+              </w:rPr>
+              <w:t>)</w:t>
             </w:r>
           </w:p>
         </w:tc>
@@ -6101,14 +6321,34 @@
                 <w:szCs w:val="16"/>
               </w:rPr>
             </w:pPr>
-            <w:r>
-              <w:rPr>
-                <w:rFonts w:ascii="BankGothic Md BT" w:hAnsi="BankGothic Md BT"/>
-                <w:sz w:val="16"/>
-                <w:szCs w:val="16"/>
-              </w:rPr>
-              <w:t>Spd/Mvr</w:t>
-            </w:r>
+            <w:proofErr w:type="spellStart"/>
+            <w:r>
+              <w:rPr>
+                <w:rFonts w:ascii="BankGothic Md BT" w:hAnsi="BankGothic Md BT"/>
+                <w:sz w:val="16"/>
+                <w:szCs w:val="16"/>
+              </w:rPr>
+              <w:t>Spd</w:t>
+            </w:r>
+            <w:proofErr w:type="spellEnd"/>
+            <w:r>
+              <w:rPr>
+                <w:rFonts w:ascii="BankGothic Md BT" w:hAnsi="BankGothic Md BT"/>
+                <w:sz w:val="16"/>
+                <w:szCs w:val="16"/>
+              </w:rPr>
+              <w:t>/</w:t>
+            </w:r>
+            <w:proofErr w:type="spellStart"/>
+            <w:r>
+              <w:rPr>
+                <w:rFonts w:ascii="BankGothic Md BT" w:hAnsi="BankGothic Md BT"/>
+                <w:sz w:val="16"/>
+                <w:szCs w:val="16"/>
+              </w:rPr>
+              <w:t>Mvr</w:t>
+            </w:r>
+            <w:proofErr w:type="spellEnd"/>
           </w:p>
         </w:tc>
         <w:tc>
@@ -6454,7 +6694,25 @@
                 <w:sz w:val="16"/>
                 <w:szCs w:val="16"/>
               </w:rPr>
-              <w:t>0 pt)</w:t>
+              <w:t xml:space="preserve">0 </w:t>
+            </w:r>
+            <w:proofErr w:type="spellStart"/>
+            <w:r>
+              <w:rPr>
+                <w:rFonts w:ascii="BankGothic Md BT" w:hAnsi="BankGothic Md BT"/>
+                <w:sz w:val="16"/>
+                <w:szCs w:val="16"/>
+              </w:rPr>
+              <w:t>pt</w:t>
+            </w:r>
+            <w:proofErr w:type="spellEnd"/>
+            <w:r>
+              <w:rPr>
+                <w:rFonts w:ascii="BankGothic Md BT" w:hAnsi="BankGothic Md BT"/>
+                <w:sz w:val="16"/>
+                <w:szCs w:val="16"/>
+              </w:rPr>
+              <w:t>)</w:t>
             </w:r>
           </w:p>
         </w:tc>
@@ -7217,6 +7475,7 @@
                 <w:szCs w:val="16"/>
               </w:rPr>
             </w:pPr>
+            <w:proofErr w:type="spellStart"/>
             <w:r>
               <w:rPr>
                 <w:rFonts w:ascii="BankGothic Md BT" w:hAnsi="BankGothic Md BT"/>
@@ -7225,14 +7484,25 @@
               </w:rPr>
               <w:t>Spd</w:t>
             </w:r>
-            <w:r>
-              <w:rPr>
-                <w:rFonts w:ascii="BankGothic Md BT" w:hAnsi="BankGothic Md BT"/>
-                <w:sz w:val="16"/>
-                <w:szCs w:val="16"/>
-              </w:rPr>
-              <w:t>/Mvr</w:t>
-            </w:r>
+            <w:proofErr w:type="spellEnd"/>
+            <w:r>
+              <w:rPr>
+                <w:rFonts w:ascii="BankGothic Md BT" w:hAnsi="BankGothic Md BT"/>
+                <w:sz w:val="16"/>
+                <w:szCs w:val="16"/>
+              </w:rPr>
+              <w:t>/</w:t>
+            </w:r>
+            <w:proofErr w:type="spellStart"/>
+            <w:r>
+              <w:rPr>
+                <w:rFonts w:ascii="BankGothic Md BT" w:hAnsi="BankGothic Md BT"/>
+                <w:sz w:val="16"/>
+                <w:szCs w:val="16"/>
+              </w:rPr>
+              <w:t>Mvr</w:t>
+            </w:r>
+            <w:proofErr w:type="spellEnd"/>
           </w:p>
         </w:tc>
         <w:tc>
@@ -7608,7 +7878,25 @@
                 <w:sz w:val="16"/>
                 <w:szCs w:val="16"/>
               </w:rPr>
-              <w:t>0 pt)</w:t>
+              <w:t xml:space="preserve">0 </w:t>
+            </w:r>
+            <w:proofErr w:type="spellStart"/>
+            <w:r>
+              <w:rPr>
+                <w:rFonts w:ascii="BankGothic Md BT" w:hAnsi="BankGothic Md BT"/>
+                <w:sz w:val="16"/>
+                <w:szCs w:val="16"/>
+              </w:rPr>
+              <w:t>pt</w:t>
+            </w:r>
+            <w:proofErr w:type="spellEnd"/>
+            <w:r>
+              <w:rPr>
+                <w:rFonts w:ascii="BankGothic Md BT" w:hAnsi="BankGothic Md BT"/>
+                <w:sz w:val="16"/>
+                <w:szCs w:val="16"/>
+              </w:rPr>
+              <w:t>)</w:t>
             </w:r>
           </w:p>
         </w:tc>
@@ -8302,14 +8590,34 @@
                 <w:szCs w:val="16"/>
               </w:rPr>
             </w:pPr>
-            <w:r>
-              <w:rPr>
-                <w:rFonts w:ascii="BankGothic Md BT" w:hAnsi="BankGothic Md BT"/>
-                <w:sz w:val="16"/>
-                <w:szCs w:val="16"/>
-              </w:rPr>
-              <w:t>Spd/Mvr</w:t>
-            </w:r>
+            <w:proofErr w:type="spellStart"/>
+            <w:r>
+              <w:rPr>
+                <w:rFonts w:ascii="BankGothic Md BT" w:hAnsi="BankGothic Md BT"/>
+                <w:sz w:val="16"/>
+                <w:szCs w:val="16"/>
+              </w:rPr>
+              <w:t>Spd</w:t>
+            </w:r>
+            <w:proofErr w:type="spellEnd"/>
+            <w:r>
+              <w:rPr>
+                <w:rFonts w:ascii="BankGothic Md BT" w:hAnsi="BankGothic Md BT"/>
+                <w:sz w:val="16"/>
+                <w:szCs w:val="16"/>
+              </w:rPr>
+              <w:t>/</w:t>
+            </w:r>
+            <w:proofErr w:type="spellStart"/>
+            <w:r>
+              <w:rPr>
+                <w:rFonts w:ascii="BankGothic Md BT" w:hAnsi="BankGothic Md BT"/>
+                <w:sz w:val="16"/>
+                <w:szCs w:val="16"/>
+              </w:rPr>
+              <w:t>Mvr</w:t>
+            </w:r>
+            <w:proofErr w:type="spellEnd"/>
           </w:p>
         </w:tc>
         <w:tc>
@@ -8801,7 +9109,25 @@
                 <w:sz w:val="16"/>
                 <w:szCs w:val="16"/>
               </w:rPr>
-              <w:t xml:space="preserve"> (10 pt)</w:t>
+              <w:t xml:space="preserve"> (10 </w:t>
+            </w:r>
+            <w:proofErr w:type="spellStart"/>
+            <w:r>
+              <w:rPr>
+                <w:rFonts w:ascii="BankGothic Md BT" w:hAnsi="BankGothic Md BT"/>
+                <w:sz w:val="16"/>
+                <w:szCs w:val="16"/>
+              </w:rPr>
+              <w:t>pt</w:t>
+            </w:r>
+            <w:proofErr w:type="spellEnd"/>
+            <w:r>
+              <w:rPr>
+                <w:rFonts w:ascii="BankGothic Md BT" w:hAnsi="BankGothic Md BT"/>
+                <w:sz w:val="16"/>
+                <w:szCs w:val="16"/>
+              </w:rPr>
+              <w:t>)</w:t>
             </w:r>
           </w:p>
         </w:tc>
@@ -9511,14 +9837,34 @@
                 <w:szCs w:val="16"/>
               </w:rPr>
             </w:pPr>
-            <w:r>
-              <w:rPr>
-                <w:rFonts w:ascii="BankGothic Md BT" w:hAnsi="BankGothic Md BT"/>
-                <w:sz w:val="16"/>
-                <w:szCs w:val="16"/>
-              </w:rPr>
-              <w:t>Spd/Mvr</w:t>
-            </w:r>
+            <w:proofErr w:type="spellStart"/>
+            <w:r>
+              <w:rPr>
+                <w:rFonts w:ascii="BankGothic Md BT" w:hAnsi="BankGothic Md BT"/>
+                <w:sz w:val="16"/>
+                <w:szCs w:val="16"/>
+              </w:rPr>
+              <w:t>Spd</w:t>
+            </w:r>
+            <w:proofErr w:type="spellEnd"/>
+            <w:r>
+              <w:rPr>
+                <w:rFonts w:ascii="BankGothic Md BT" w:hAnsi="BankGothic Md BT"/>
+                <w:sz w:val="16"/>
+                <w:szCs w:val="16"/>
+              </w:rPr>
+              <w:t>/</w:t>
+            </w:r>
+            <w:proofErr w:type="spellStart"/>
+            <w:r>
+              <w:rPr>
+                <w:rFonts w:ascii="BankGothic Md BT" w:hAnsi="BankGothic Md BT"/>
+                <w:sz w:val="16"/>
+                <w:szCs w:val="16"/>
+              </w:rPr>
+              <w:t>Mvr</w:t>
+            </w:r>
+            <w:proofErr w:type="spellEnd"/>
           </w:p>
         </w:tc>
         <w:tc>
@@ -9684,34 +10030,44 @@
                 <w:szCs w:val="14"/>
               </w:rPr>
             </w:pPr>
+            <w:proofErr w:type="spellStart"/>
             <w:r>
               <w:rPr>
                 <w:rFonts w:ascii="BankGothic Md BT" w:hAnsi="BankGothic Md BT" w:cs="Arial"/>
                 <w:sz w:val="14"/>
                 <w:szCs w:val="14"/>
               </w:rPr>
-              <w:t>Adv Sensors</w:t>
-            </w:r>
-          </w:p>
-          <w:p>
-            <w:pPr>
-              <w:pStyle w:val="ListParagraph"/>
-              <w:numPr>
-                <w:ilvl w:val="0"/>
-                <w:numId w:val="10"/>
-              </w:numPr>
+              <w:t>Adv</w:t>
+            </w:r>
+            <w:proofErr w:type="spellEnd"/>
+            <w:r>
               <w:rPr>
                 <w:rFonts w:ascii="BankGothic Md BT" w:hAnsi="BankGothic Md BT" w:cs="Arial"/>
                 <w:sz w:val="14"/>
                 <w:szCs w:val="14"/>
               </w:rPr>
-            </w:pPr>
-            <w:r>
+              <w:t xml:space="preserve"> Sensors</w:t>
+            </w:r>
+          </w:p>
+          <w:p>
+            <w:pPr>
+              <w:pStyle w:val="ListParagraph"/>
+              <w:numPr>
+                <w:ilvl w:val="0"/>
+                <w:numId w:val="10"/>
+              </w:numPr>
               <w:rPr>
                 <w:rFonts w:ascii="BankGothic Md BT" w:hAnsi="BankGothic Md BT" w:cs="Arial"/>
                 <w:sz w:val="14"/>
                 <w:szCs w:val="14"/>
               </w:rPr>
+            </w:pPr>
+            <w:r>
+              <w:rPr>
+                <w:rFonts w:ascii="BankGothic Md BT" w:hAnsi="BankGothic Md BT" w:cs="Arial"/>
+                <w:sz w:val="14"/>
+                <w:szCs w:val="14"/>
+              </w:rPr>
               <w:t>13x Body</w:t>
             </w:r>
           </w:p>
@@ -9794,13 +10150,23 @@
                 <w:szCs w:val="14"/>
               </w:rPr>
             </w:pPr>
+            <w:proofErr w:type="spellStart"/>
             <w:r>
               <w:rPr>
                 <w:rFonts w:ascii="BankGothic Md BT" w:hAnsi="BankGothic Md BT" w:cs="Arial"/>
                 <w:sz w:val="14"/>
                 <w:szCs w:val="14"/>
               </w:rPr>
-              <w:t>Sci Lab</w:t>
+              <w:t>Sci</w:t>
+            </w:r>
+            <w:proofErr w:type="spellEnd"/>
+            <w:r>
+              <w:rPr>
+                <w:rFonts w:ascii="BankGothic Md BT" w:hAnsi="BankGothic Md BT" w:cs="Arial"/>
+                <w:sz w:val="14"/>
+                <w:szCs w:val="14"/>
+              </w:rPr>
+              <w:t xml:space="preserve"> Lab</w:t>
             </w:r>
           </w:p>
           <w:p>
@@ -9860,13 +10226,23 @@
                 <w:szCs w:val="14"/>
               </w:rPr>
             </w:pPr>
+            <w:proofErr w:type="spellStart"/>
             <w:r>
               <w:rPr>
                 <w:rFonts w:ascii="BankGothic Md BT" w:hAnsi="BankGothic Md BT" w:cs="Arial"/>
                 <w:sz w:val="14"/>
                 <w:szCs w:val="14"/>
               </w:rPr>
-              <w:t>Mech Bay</w:t>
+              <w:t>Mech</w:t>
+            </w:r>
+            <w:proofErr w:type="spellEnd"/>
+            <w:r>
+              <w:rPr>
+                <w:rFonts w:ascii="BankGothic Md BT" w:hAnsi="BankGothic Md BT" w:cs="Arial"/>
+                <w:sz w:val="14"/>
+                <w:szCs w:val="14"/>
+              </w:rPr>
+              <w:t xml:space="preserve"> Bay</w:t>
             </w:r>
           </w:p>
           <w:p>
@@ -10300,23 +10676,7 @@
                 <w:sz w:val="16"/>
                 <w:szCs w:val="16"/>
               </w:rPr>
-              <w:t xml:space="preserve">Creates 3” radius cloud of </w:t>
-            </w:r>
-            <w:r>
-              <w:rPr>
-                <w:rFonts w:ascii="BankGothic Md BT" w:hAnsi="BankGothic Md BT"/>
-                <w:sz w:val="16"/>
-                <w:szCs w:val="16"/>
-              </w:rPr>
-              <w:t>molecular acid</w:t>
-            </w:r>
-            <w:r>
-              <w:rPr>
-                <w:rFonts w:ascii="BankGothic Md BT" w:hAnsi="BankGothic Md BT"/>
-                <w:sz w:val="16"/>
-                <w:szCs w:val="16"/>
-              </w:rPr>
-              <w:t xml:space="preserve"> centered on a hex up to 3” away from your ship</w:t>
+              <w:t>Creates 3” radius cloud of molecular acid centered on a hex up to 3” away from your ship</w:t>
             </w:r>
           </w:p>
           <w:p>
@@ -11154,13 +11514,23 @@
                 <w:szCs w:val="16"/>
               </w:rPr>
             </w:pPr>
-            <w:r>
-              <w:rPr>
-                <w:rFonts w:ascii="BankGothic Md BT" w:hAnsi="BankGothic Md BT"/>
-                <w:sz w:val="16"/>
-                <w:szCs w:val="16"/>
-              </w:rPr>
-              <w:t>Torpedos are destroyed on 8-/hex</w:t>
+            <w:proofErr w:type="spellStart"/>
+            <w:r>
+              <w:rPr>
+                <w:rFonts w:ascii="BankGothic Md BT" w:hAnsi="BankGothic Md BT"/>
+                <w:sz w:val="16"/>
+                <w:szCs w:val="16"/>
+              </w:rPr>
+              <w:t>Torpedos</w:t>
+            </w:r>
+            <w:proofErr w:type="spellEnd"/>
+            <w:r>
+              <w:rPr>
+                <w:rFonts w:ascii="BankGothic Md BT" w:hAnsi="BankGothic Md BT"/>
+                <w:sz w:val="16"/>
+                <w:szCs w:val="16"/>
+              </w:rPr>
+              <w:t xml:space="preserve"> are destroyed on 8-/hex</w:t>
             </w:r>
           </w:p>
           <w:p>
@@ -12181,7 +12551,25 @@
                 <w:sz w:val="16"/>
                 <w:szCs w:val="16"/>
               </w:rPr>
-              <w:t>Opposed roll and enemy ship gets -1 ocv for every point by which they lose</w:t>
+              <w:t xml:space="preserve">Opposed roll and enemy ship gets -1 </w:t>
+            </w:r>
+            <w:proofErr w:type="spellStart"/>
+            <w:r>
+              <w:rPr>
+                <w:rFonts w:ascii="BankGothic Md BT" w:hAnsi="BankGothic Md BT"/>
+                <w:sz w:val="16"/>
+                <w:szCs w:val="16"/>
+              </w:rPr>
+              <w:t>ocv</w:t>
+            </w:r>
+            <w:proofErr w:type="spellEnd"/>
+            <w:r>
+              <w:rPr>
+                <w:rFonts w:ascii="BankGothic Md BT" w:hAnsi="BankGothic Md BT"/>
+                <w:sz w:val="16"/>
+                <w:szCs w:val="16"/>
+              </w:rPr>
+              <w:t xml:space="preserve"> for every point by which they lose</w:t>
             </w:r>
           </w:p>
           <w:p>
@@ -12212,7 +12600,25 @@
                 <w:sz w:val="16"/>
                 <w:szCs w:val="16"/>
               </w:rPr>
-              <w:t xml:space="preserve"> -- +1 ocv to an ally within 10”</w:t>
+              <w:t xml:space="preserve"> -- +1 </w:t>
+            </w:r>
+            <w:proofErr w:type="spellStart"/>
+            <w:r>
+              <w:rPr>
+                <w:rFonts w:ascii="BankGothic Md BT" w:hAnsi="BankGothic Md BT"/>
+                <w:sz w:val="16"/>
+                <w:szCs w:val="16"/>
+              </w:rPr>
+              <w:t>ocv</w:t>
+            </w:r>
+            <w:proofErr w:type="spellEnd"/>
+            <w:r>
+              <w:rPr>
+                <w:rFonts w:ascii="BankGothic Md BT" w:hAnsi="BankGothic Md BT"/>
+                <w:sz w:val="16"/>
+                <w:szCs w:val="16"/>
+              </w:rPr>
+              <w:t xml:space="preserve"> to an ally within 10”</w:t>
             </w:r>
           </w:p>
           <w:p>
@@ -13074,8 +13480,6 @@
                 <w:szCs w:val="16"/>
               </w:rPr>
             </w:pPr>
-            <w:bookmarkStart w:id="0" w:name="_GoBack"/>
-            <w:bookmarkEnd w:id="0"/>
             <w:r>
               <w:rPr>
                 <w:rFonts w:ascii="BankGothic Md BT" w:hAnsi="BankGothic Md BT"/>
@@ -13394,7 +13798,25 @@
                 <w:sz w:val="16"/>
                 <w:szCs w:val="16"/>
               </w:rPr>
-              <w:t>Beams/Torpedos that fire through the cloud take -1 dc/hex</w:t>
+              <w:t>Beams/</w:t>
+            </w:r>
+            <w:proofErr w:type="spellStart"/>
+            <w:r>
+              <w:rPr>
+                <w:rFonts w:ascii="BankGothic Md BT" w:hAnsi="BankGothic Md BT"/>
+                <w:sz w:val="16"/>
+                <w:szCs w:val="16"/>
+              </w:rPr>
+              <w:t>Torpedos</w:t>
+            </w:r>
+            <w:proofErr w:type="spellEnd"/>
+            <w:r>
+              <w:rPr>
+                <w:rFonts w:ascii="BankGothic Md BT" w:hAnsi="BankGothic Md BT"/>
+                <w:sz w:val="16"/>
+                <w:szCs w:val="16"/>
+              </w:rPr>
+              <w:t xml:space="preserve"> that fire through the cloud take -1 dc/hex</w:t>
             </w:r>
           </w:p>
           <w:p>
@@ -14376,6 +14798,7 @@
                 <w:szCs w:val="16"/>
               </w:rPr>
             </w:pPr>
+            <w:proofErr w:type="spellStart"/>
             <w:r>
               <w:rPr>
                 <w:rFonts w:ascii="BankGothic Md BT" w:hAnsi="BankGothic Md BT"/>
@@ -14385,6 +14808,7 @@
               </w:rPr>
               <w:t>Rng</w:t>
             </w:r>
+            <w:proofErr w:type="spellEnd"/>
           </w:p>
         </w:tc>
         <w:tc>
@@ -14400,6 +14824,7 @@
                 <w:szCs w:val="16"/>
               </w:rPr>
             </w:pPr>
+            <w:proofErr w:type="spellStart"/>
             <w:r>
               <w:rPr>
                 <w:rFonts w:ascii="BankGothic Md BT" w:hAnsi="BankGothic Md BT"/>
@@ -14409,6 +14834,7 @@
               </w:rPr>
               <w:t>Dmg</w:t>
             </w:r>
+            <w:proofErr w:type="spellEnd"/>
           </w:p>
         </w:tc>
         <w:tc>
@@ -14582,7 +15008,25 @@
                 <w:sz w:val="16"/>
                 <w:szCs w:val="16"/>
               </w:rPr>
-              <w:t>can be spread for +1 ocv/-1 dc</w:t>
+              <w:t xml:space="preserve">can be spread for +1 </w:t>
+            </w:r>
+            <w:proofErr w:type="spellStart"/>
+            <w:r>
+              <w:rPr>
+                <w:rFonts w:ascii="BankGothic Md BT" w:hAnsi="BankGothic Md BT"/>
+                <w:sz w:val="16"/>
+                <w:szCs w:val="16"/>
+              </w:rPr>
+              <w:t>ocv</w:t>
+            </w:r>
+            <w:proofErr w:type="spellEnd"/>
+            <w:r>
+              <w:rPr>
+                <w:rFonts w:ascii="BankGothic Md BT" w:hAnsi="BankGothic Md BT"/>
+                <w:sz w:val="16"/>
+                <w:szCs w:val="16"/>
+              </w:rPr>
+              <w:t>/-1 dc</w:t>
             </w:r>
           </w:p>
           <w:p>
@@ -14604,7 +15048,25 @@
                 <w:sz w:val="16"/>
                 <w:szCs w:val="16"/>
               </w:rPr>
-              <w:t>can be overcharged for +1 dmg/+1 pow</w:t>
+              <w:t xml:space="preserve">can be overcharged for +1 </w:t>
+            </w:r>
+            <w:proofErr w:type="spellStart"/>
+            <w:r>
+              <w:rPr>
+                <w:rFonts w:ascii="BankGothic Md BT" w:hAnsi="BankGothic Md BT"/>
+                <w:sz w:val="16"/>
+                <w:szCs w:val="16"/>
+              </w:rPr>
+              <w:t>dmg</w:t>
+            </w:r>
+            <w:proofErr w:type="spellEnd"/>
+            <w:r>
+              <w:rPr>
+                <w:rFonts w:ascii="BankGothic Md BT" w:hAnsi="BankGothic Md BT"/>
+                <w:sz w:val="16"/>
+                <w:szCs w:val="16"/>
+              </w:rPr>
+              <w:t>/+1 pow</w:t>
             </w:r>
           </w:p>
         </w:tc>
@@ -14755,7 +15217,25 @@
                 <w:sz w:val="16"/>
                 <w:szCs w:val="16"/>
               </w:rPr>
-              <w:t>can be overcharged for +1 dmg/+1 pow</w:t>
+              <w:t xml:space="preserve">can be overcharged for +1 </w:t>
+            </w:r>
+            <w:proofErr w:type="spellStart"/>
+            <w:r>
+              <w:rPr>
+                <w:rFonts w:ascii="BankGothic Md BT" w:hAnsi="BankGothic Md BT"/>
+                <w:sz w:val="16"/>
+                <w:szCs w:val="16"/>
+              </w:rPr>
+              <w:t>dmg</w:t>
+            </w:r>
+            <w:proofErr w:type="spellEnd"/>
+            <w:r>
+              <w:rPr>
+                <w:rFonts w:ascii="BankGothic Md BT" w:hAnsi="BankGothic Md BT"/>
+                <w:sz w:val="16"/>
+                <w:szCs w:val="16"/>
+              </w:rPr>
+              <w:t>/+1 pow</w:t>
             </w:r>
           </w:p>
           <w:p>
@@ -15139,7 +15619,25 @@
                 <w:sz w:val="16"/>
                 <w:szCs w:val="16"/>
               </w:rPr>
-              <w:t>can be overcharged for +1 dmg/+1 pow</w:t>
+              <w:t xml:space="preserve">can be overcharged for +1 </w:t>
+            </w:r>
+            <w:proofErr w:type="spellStart"/>
+            <w:r>
+              <w:rPr>
+                <w:rFonts w:ascii="BankGothic Md BT" w:hAnsi="BankGothic Md BT"/>
+                <w:sz w:val="16"/>
+                <w:szCs w:val="16"/>
+              </w:rPr>
+              <w:t>dmg</w:t>
+            </w:r>
+            <w:proofErr w:type="spellEnd"/>
+            <w:r>
+              <w:rPr>
+                <w:rFonts w:ascii="BankGothic Md BT" w:hAnsi="BankGothic Md BT"/>
+                <w:sz w:val="16"/>
+                <w:szCs w:val="16"/>
+              </w:rPr>
+              <w:t>/+1 pow</w:t>
             </w:r>
           </w:p>
           <w:p>
@@ -15334,7 +15832,25 @@
                 <w:sz w:val="16"/>
                 <w:szCs w:val="16"/>
               </w:rPr>
-              <w:t>can be overcharged for +1 dmg/+1 pow</w:t>
+              <w:t xml:space="preserve">can be overcharged for +1 </w:t>
+            </w:r>
+            <w:proofErr w:type="spellStart"/>
+            <w:r>
+              <w:rPr>
+                <w:rFonts w:ascii="BankGothic Md BT" w:hAnsi="BankGothic Md BT"/>
+                <w:sz w:val="16"/>
+                <w:szCs w:val="16"/>
+              </w:rPr>
+              <w:t>dmg</w:t>
+            </w:r>
+            <w:proofErr w:type="spellEnd"/>
+            <w:r>
+              <w:rPr>
+                <w:rFonts w:ascii="BankGothic Md BT" w:hAnsi="BankGothic Md BT"/>
+                <w:sz w:val="16"/>
+                <w:szCs w:val="16"/>
+              </w:rPr>
+              <w:t>/+1 pow</w:t>
             </w:r>
           </w:p>
           <w:p>
@@ -15595,7 +16111,25 @@
                 <w:sz w:val="16"/>
                 <w:szCs w:val="16"/>
               </w:rPr>
-              <w:t>Mines can be set to ignore missiles/torpedos/ships at the firing ship’s discretion</w:t>
+              <w:t>Mines can be set to ignore missiles/</w:t>
+            </w:r>
+            <w:proofErr w:type="spellStart"/>
+            <w:r>
+              <w:rPr>
+                <w:rFonts w:ascii="BankGothic Md BT" w:hAnsi="BankGothic Md BT"/>
+                <w:sz w:val="16"/>
+                <w:szCs w:val="16"/>
+              </w:rPr>
+              <w:t>torpedos</w:t>
+            </w:r>
+            <w:proofErr w:type="spellEnd"/>
+            <w:r>
+              <w:rPr>
+                <w:rFonts w:ascii="BankGothic Md BT" w:hAnsi="BankGothic Md BT"/>
+                <w:sz w:val="16"/>
+                <w:szCs w:val="16"/>
+              </w:rPr>
+              <w:t>/ships at the firing ship’s discretion</w:t>
             </w:r>
           </w:p>
         </w:tc>
@@ -16069,7 +16603,25 @@
                 <w:sz w:val="16"/>
                 <w:szCs w:val="16"/>
               </w:rPr>
-              <w:t>Can be overcharged for +1 dmg/+1 pow each round</w:t>
+              <w:t xml:space="preserve">Can be overcharged for +1 </w:t>
+            </w:r>
+            <w:proofErr w:type="spellStart"/>
+            <w:r>
+              <w:rPr>
+                <w:rFonts w:ascii="BankGothic Md BT" w:hAnsi="BankGothic Md BT"/>
+                <w:sz w:val="16"/>
+                <w:szCs w:val="16"/>
+              </w:rPr>
+              <w:t>dmg</w:t>
+            </w:r>
+            <w:proofErr w:type="spellEnd"/>
+            <w:r>
+              <w:rPr>
+                <w:rFonts w:ascii="BankGothic Md BT" w:hAnsi="BankGothic Md BT"/>
+                <w:sz w:val="16"/>
+                <w:szCs w:val="16"/>
+              </w:rPr>
+              <w:t>/+1 pow each round</w:t>
             </w:r>
           </w:p>
           <w:p>
@@ -16474,13 +17026,23 @@
                 <w:szCs w:val="16"/>
               </w:rPr>
             </w:pPr>
-            <w:r>
-              <w:rPr>
-                <w:rFonts w:ascii="BankGothic Md BT" w:hAnsi="BankGothic Md BT"/>
-                <w:sz w:val="16"/>
-                <w:szCs w:val="16"/>
-              </w:rPr>
-              <w:t>Torpedos die after one chance to break out</w:t>
+            <w:proofErr w:type="spellStart"/>
+            <w:r>
+              <w:rPr>
+                <w:rFonts w:ascii="BankGothic Md BT" w:hAnsi="BankGothic Md BT"/>
+                <w:sz w:val="16"/>
+                <w:szCs w:val="16"/>
+              </w:rPr>
+              <w:t>Torpedos</w:t>
+            </w:r>
+            <w:proofErr w:type="spellEnd"/>
+            <w:r>
+              <w:rPr>
+                <w:rFonts w:ascii="BankGothic Md BT" w:hAnsi="BankGothic Md BT"/>
+                <w:sz w:val="16"/>
+                <w:szCs w:val="16"/>
+              </w:rPr>
+              <w:t xml:space="preserve"> die after one chance to break out</w:t>
             </w:r>
           </w:p>
           <w:p>
@@ -16524,7 +17086,25 @@
                 <w:sz w:val="16"/>
                 <w:szCs w:val="16"/>
               </w:rPr>
-              <w:t>Immediately reduce their speed to the tractoring ship</w:t>
+              <w:t xml:space="preserve">Immediately reduce their speed to the </w:t>
+            </w:r>
+            <w:proofErr w:type="spellStart"/>
+            <w:r>
+              <w:rPr>
+                <w:rFonts w:ascii="BankGothic Md BT" w:hAnsi="BankGothic Md BT"/>
+                <w:sz w:val="16"/>
+                <w:szCs w:val="16"/>
+              </w:rPr>
+              <w:t>tractoring</w:t>
+            </w:r>
+            <w:proofErr w:type="spellEnd"/>
+            <w:r>
+              <w:rPr>
+                <w:rFonts w:ascii="BankGothic Md BT" w:hAnsi="BankGothic Md BT"/>
+                <w:sz w:val="16"/>
+                <w:szCs w:val="16"/>
+              </w:rPr>
+              <w:t xml:space="preserve"> ship</w:t>
             </w:r>
           </w:p>
           <w:p>
@@ -16546,7 +17126,25 @@
                 <w:sz w:val="16"/>
                 <w:szCs w:val="16"/>
               </w:rPr>
-              <w:t>Can change speed, but must remain within 6” of the tractoring ship</w:t>
+              <w:t xml:space="preserve">Can change speed, but must remain within 6” of the </w:t>
+            </w:r>
+            <w:proofErr w:type="spellStart"/>
+            <w:r>
+              <w:rPr>
+                <w:rFonts w:ascii="BankGothic Md BT" w:hAnsi="BankGothic Md BT"/>
+                <w:sz w:val="16"/>
+                <w:szCs w:val="16"/>
+              </w:rPr>
+              <w:t>tractoring</w:t>
+            </w:r>
+            <w:proofErr w:type="spellEnd"/>
+            <w:r>
+              <w:rPr>
+                <w:rFonts w:ascii="BankGothic Md BT" w:hAnsi="BankGothic Md BT"/>
+                <w:sz w:val="16"/>
+                <w:szCs w:val="16"/>
+              </w:rPr>
+              <w:t xml:space="preserve"> ship</w:t>
             </w:r>
           </w:p>
           <w:p>
@@ -16678,7 +17276,25 @@
                 <w:sz w:val="16"/>
                 <w:szCs w:val="16"/>
               </w:rPr>
-              <w:t>Move and shoot normally so long as they stay within 6” of the tractoring ship</w:t>
+              <w:t xml:space="preserve">Move and shoot normally so long as they stay within 6” of the </w:t>
+            </w:r>
+            <w:proofErr w:type="spellStart"/>
+            <w:r>
+              <w:rPr>
+                <w:rFonts w:ascii="BankGothic Md BT" w:hAnsi="BankGothic Md BT"/>
+                <w:sz w:val="16"/>
+                <w:szCs w:val="16"/>
+              </w:rPr>
+              <w:t>tractoring</w:t>
+            </w:r>
+            <w:proofErr w:type="spellEnd"/>
+            <w:r>
+              <w:rPr>
+                <w:rFonts w:ascii="BankGothic Md BT" w:hAnsi="BankGothic Md BT"/>
+                <w:sz w:val="16"/>
+                <w:szCs w:val="16"/>
+              </w:rPr>
+              <w:t xml:space="preserve"> ship</w:t>
             </w:r>
           </w:p>
         </w:tc>
@@ -16780,7 +17396,25 @@
           <w:sz w:val="16"/>
           <w:szCs w:val="16"/>
         </w:rPr>
-        <w:t>Each point of attention you have gives a -1 penalty to future skill rolls</w:t>
+        <w:t xml:space="preserve">Each point of attention you have </w:t>
+      </w:r>
+      <w:proofErr w:type="spellStart"/>
+      <w:r>
+        <w:rPr>
+          <w:rFonts w:ascii="BankGothic Md BT" w:hAnsi="BankGothic Md BT" w:cs="Arial"/>
+          <w:sz w:val="16"/>
+          <w:szCs w:val="16"/>
+        </w:rPr>
+        <w:t>gives</w:t>
+      </w:r>
+      <w:proofErr w:type="spellEnd"/>
+      <w:r>
+        <w:rPr>
+          <w:rFonts w:ascii="BankGothic Md BT" w:hAnsi="BankGothic Md BT" w:cs="Arial"/>
+          <w:sz w:val="16"/>
+          <w:szCs w:val="16"/>
+        </w:rPr>
+        <w:t xml:space="preserve"> a -1 penalty to future skill rolls</w:t>
       </w:r>
     </w:p>
     <w:p>
@@ -17039,7 +17673,25 @@
           <w:sz w:val="16"/>
           <w:szCs w:val="16"/>
         </w:rPr>
-        <w:t>+1 for Astrogation 14-</w:t>
+        <w:t xml:space="preserve">+1 for </w:t>
+      </w:r>
+      <w:proofErr w:type="spellStart"/>
+      <w:r>
+        <w:rPr>
+          <w:rFonts w:ascii="BankGothic Md BT" w:hAnsi="BankGothic Md BT"/>
+          <w:sz w:val="16"/>
+          <w:szCs w:val="16"/>
+        </w:rPr>
+        <w:t>Astrogation</w:t>
+      </w:r>
+      <w:proofErr w:type="spellEnd"/>
+      <w:r>
+        <w:rPr>
+          <w:rFonts w:ascii="BankGothic Md BT" w:hAnsi="BankGothic Md BT"/>
+          <w:sz w:val="16"/>
+          <w:szCs w:val="16"/>
+        </w:rPr>
+        <w:t xml:space="preserve"> 14-</w:t>
       </w:r>
     </w:p>
     <w:p>
@@ -17090,6 +17742,30 @@
       <w:pPr>
         <w:pStyle w:val="ListParagraph"/>
         <w:numPr>
+          <w:ilvl w:val="1"/>
+          <w:numId w:val="15"/>
+        </w:numPr>
+        <w:rPr>
+          <w:rFonts w:ascii="BankGothic Md BT" w:hAnsi="BankGothic Md BT"/>
+          <w:sz w:val="16"/>
+          <w:szCs w:val="16"/>
+        </w:rPr>
+      </w:pPr>
+      <w:r>
+        <w:rPr>
+          <w:rFonts w:ascii="BankGothic Md BT" w:hAnsi="BankGothic Md BT"/>
+          <w:sz w:val="16"/>
+          <w:szCs w:val="16"/>
+        </w:rPr>
+        <w:t>+1 for Sys Ops 14-</w:t>
+      </w:r>
+      <w:bookmarkStart w:id="0" w:name="_GoBack"/>
+      <w:bookmarkEnd w:id="0"/>
+    </w:p>
+    <w:p>
+      <w:pPr>
+        <w:pStyle w:val="ListParagraph"/>
+        <w:numPr>
           <w:ilvl w:val="0"/>
           <w:numId w:val="15"/>
         </w:numPr>
@@ -17159,13 +17835,23 @@
           <w:szCs w:val="16"/>
         </w:rPr>
       </w:pPr>
+      <w:proofErr w:type="spellStart"/>
       <w:r>
         <w:rPr>
           <w:rFonts w:ascii="BankGothic Md BT" w:hAnsi="BankGothic Md BT"/>
           <w:sz w:val="16"/>
           <w:szCs w:val="16"/>
         </w:rPr>
-        <w:t>Preemts come as soon as a pilot speaks up (not in initiative order)</w:t>
+        <w:t>Preemts</w:t>
+      </w:r>
+      <w:proofErr w:type="spellEnd"/>
+      <w:r>
+        <w:rPr>
+          <w:rFonts w:ascii="BankGothic Md BT" w:hAnsi="BankGothic Md BT"/>
+          <w:sz w:val="16"/>
+          <w:szCs w:val="16"/>
+        </w:rPr>
+        <w:t xml:space="preserve"> come as soon as a pilot speaks up (not in initiative order)</w:t>
       </w:r>
     </w:p>
     <w:p>
@@ -17247,6 +17933,7 @@
           <w:sz w:val="16"/>
           <w:szCs w:val="16"/>
         </w:rPr>
+        <w:lastRenderedPageBreak/>
         <w:t>The enemy pilot may force another ship to move if they meet these conditions</w:t>
       </w:r>
     </w:p>
@@ -17269,8 +17956,230 @@
           <w:sz w:val="16"/>
           <w:szCs w:val="16"/>
         </w:rPr>
-        <w:lastRenderedPageBreak/>
         <w:t>No one may preempt such a forced move</w:t>
+      </w:r>
+    </w:p>
+    <w:p>
+      <w:pPr>
+        <w:rPr>
+          <w:rFonts w:ascii="BankGothic Md BT" w:hAnsi="BankGothic Md BT" w:cs="Arial"/>
+          <w:sz w:val="16"/>
+          <w:szCs w:val="16"/>
+        </w:rPr>
+      </w:pPr>
+      <w:r>
+        <w:rPr>
+          <w:rFonts w:ascii="BankGothic Md BT" w:hAnsi="BankGothic Md BT" w:cs="Arial"/>
+          <w:sz w:val="16"/>
+          <w:szCs w:val="16"/>
+        </w:rPr>
+        <w:t>Stances</w:t>
+      </w:r>
+    </w:p>
+    <w:p>
+      <w:pPr>
+        <w:pStyle w:val="ListParagraph"/>
+        <w:numPr>
+          <w:ilvl w:val="0"/>
+          <w:numId w:val="33"/>
+        </w:numPr>
+        <w:rPr>
+          <w:rFonts w:ascii="BankGothic Md BT" w:hAnsi="BankGothic Md BT" w:cs="Arial"/>
+          <w:sz w:val="16"/>
+          <w:szCs w:val="16"/>
+        </w:rPr>
+      </w:pPr>
+      <w:r>
+        <w:rPr>
+          <w:rFonts w:ascii="BankGothic Md BT" w:hAnsi="BankGothic Md BT" w:cs="Arial"/>
+          <w:sz w:val="16"/>
+          <w:szCs w:val="16"/>
+        </w:rPr>
+        <w:t xml:space="preserve">A pilot must declare his stance </w:t>
+      </w:r>
+      <w:r>
+        <w:rPr>
+          <w:rFonts w:ascii="BankGothic Md BT" w:hAnsi="BankGothic Md BT" w:cs="Arial"/>
+          <w:sz w:val="16"/>
+          <w:szCs w:val="16"/>
+        </w:rPr>
+        <w:t>before he moves</w:t>
+      </w:r>
+    </w:p>
+    <w:p>
+      <w:pPr>
+        <w:pStyle w:val="ListParagraph"/>
+        <w:numPr>
+          <w:ilvl w:val="0"/>
+          <w:numId w:val="33"/>
+        </w:numPr>
+        <w:rPr>
+          <w:rFonts w:ascii="BankGothic Md BT" w:hAnsi="BankGothic Md BT" w:cs="Arial"/>
+          <w:sz w:val="16"/>
+          <w:szCs w:val="16"/>
+        </w:rPr>
+      </w:pPr>
+      <w:r>
+        <w:rPr>
+          <w:rFonts w:ascii="BankGothic Md BT" w:hAnsi="BankGothic Md BT" w:cs="Arial"/>
+          <w:sz w:val="16"/>
+          <w:szCs w:val="16"/>
+        </w:rPr>
+        <w:t>Once a stance is declared, it is in effect until next round when stance is declared</w:t>
+      </w:r>
+    </w:p>
+    <w:p>
+      <w:pPr>
+        <w:pStyle w:val="ListParagraph"/>
+        <w:numPr>
+          <w:ilvl w:val="0"/>
+          <w:numId w:val="33"/>
+        </w:numPr>
+        <w:rPr>
+          <w:rFonts w:ascii="BankGothic Md BT" w:hAnsi="BankGothic Md BT" w:cs="Arial"/>
+          <w:sz w:val="16"/>
+          <w:szCs w:val="16"/>
+        </w:rPr>
+      </w:pPr>
+      <w:r>
+        <w:rPr>
+          <w:rFonts w:ascii="BankGothic Md BT" w:hAnsi="BankGothic Md BT" w:cs="Arial"/>
+          <w:sz w:val="16"/>
+          <w:szCs w:val="16"/>
+        </w:rPr>
+        <w:t>Possible stances are</w:t>
+      </w:r>
+    </w:p>
+    <w:p>
+      <w:pPr>
+        <w:pStyle w:val="ListParagraph"/>
+        <w:numPr>
+          <w:ilvl w:val="1"/>
+          <w:numId w:val="33"/>
+        </w:numPr>
+        <w:rPr>
+          <w:rFonts w:ascii="BankGothic Md BT" w:hAnsi="BankGothic Md BT" w:cs="Arial"/>
+          <w:sz w:val="16"/>
+          <w:szCs w:val="16"/>
+        </w:rPr>
+      </w:pPr>
+      <w:r>
+        <w:rPr>
+          <w:rFonts w:ascii="BankGothic Md BT" w:hAnsi="BankGothic Md BT" w:cs="Arial"/>
+          <w:sz w:val="16"/>
+          <w:szCs w:val="16"/>
+        </w:rPr>
+        <w:t>Bombing Run -- +2 OCV, -2 DCV, Subject to point defense fire, Choose hit location</w:t>
+      </w:r>
+    </w:p>
+    <w:p>
+      <w:pPr>
+        <w:pStyle w:val="ListParagraph"/>
+        <w:numPr>
+          <w:ilvl w:val="2"/>
+          <w:numId w:val="33"/>
+        </w:numPr>
+        <w:rPr>
+          <w:rFonts w:ascii="BankGothic Md BT" w:hAnsi="BankGothic Md BT" w:cs="Arial"/>
+          <w:sz w:val="16"/>
+          <w:szCs w:val="16"/>
+        </w:rPr>
+      </w:pPr>
+      <w:r>
+        <w:rPr>
+          <w:rFonts w:ascii="BankGothic Md BT" w:hAnsi="BankGothic Md BT" w:cs="Arial"/>
+          <w:sz w:val="16"/>
+          <w:szCs w:val="16"/>
+        </w:rPr>
+        <w:t>Can only be used to attack a large (&gt;1000T) ship</w:t>
+      </w:r>
+    </w:p>
+    <w:p>
+      <w:pPr>
+        <w:pStyle w:val="ListParagraph"/>
+        <w:numPr>
+          <w:ilvl w:val="2"/>
+          <w:numId w:val="33"/>
+        </w:numPr>
+        <w:rPr>
+          <w:rFonts w:ascii="BankGothic Md BT" w:hAnsi="BankGothic Md BT" w:cs="Arial"/>
+          <w:sz w:val="16"/>
+          <w:szCs w:val="16"/>
+        </w:rPr>
+      </w:pPr>
+      <w:r>
+        <w:rPr>
+          <w:rFonts w:ascii="BankGothic Md BT" w:hAnsi="BankGothic Md BT" w:cs="Arial"/>
+          <w:sz w:val="16"/>
+          <w:szCs w:val="16"/>
+        </w:rPr>
+        <w:t>Otherwise, count as Hold Steady</w:t>
+      </w:r>
+    </w:p>
+    <w:p>
+      <w:pPr>
+        <w:pStyle w:val="ListParagraph"/>
+        <w:numPr>
+          <w:ilvl w:val="1"/>
+          <w:numId w:val="33"/>
+        </w:numPr>
+        <w:rPr>
+          <w:rFonts w:ascii="BankGothic Md BT" w:hAnsi="BankGothic Md BT" w:cs="Arial"/>
+          <w:sz w:val="16"/>
+          <w:szCs w:val="16"/>
+        </w:rPr>
+      </w:pPr>
+      <w:r>
+        <w:rPr>
+          <w:rFonts w:ascii="BankGothic Md BT" w:hAnsi="BankGothic Md BT" w:cs="Arial"/>
+          <w:sz w:val="16"/>
+          <w:szCs w:val="16"/>
+        </w:rPr>
+        <w:t>Hold Steady -- +2 OCV, -2 DCV</w:t>
+      </w:r>
+    </w:p>
+    <w:p>
+      <w:pPr>
+        <w:pStyle w:val="ListParagraph"/>
+        <w:numPr>
+          <w:ilvl w:val="1"/>
+          <w:numId w:val="33"/>
+        </w:numPr>
+        <w:rPr>
+          <w:rFonts w:ascii="BankGothic Md BT" w:hAnsi="BankGothic Md BT" w:cs="Arial"/>
+          <w:sz w:val="16"/>
+          <w:szCs w:val="16"/>
+        </w:rPr>
+      </w:pPr>
+      <w:r>
+        <w:rPr>
+          <w:rFonts w:ascii="BankGothic Md BT" w:hAnsi="BankGothic Md BT" w:cs="Arial"/>
+          <w:sz w:val="16"/>
+          <w:szCs w:val="16"/>
+        </w:rPr>
+        <w:t>Evasive Maneuvers -- -2 OCV, +2 DCV</w:t>
+      </w:r>
+    </w:p>
+    <w:p>
+      <w:pPr>
+        <w:pStyle w:val="ListParagraph"/>
+        <w:numPr>
+          <w:ilvl w:val="1"/>
+          <w:numId w:val="33"/>
+        </w:numPr>
+        <w:rPr>
+          <w:rFonts w:ascii="BankGothic Md BT" w:hAnsi="BankGothic Md BT" w:cs="Arial"/>
+          <w:sz w:val="16"/>
+          <w:szCs w:val="16"/>
+        </w:rPr>
+      </w:pPr>
+      <w:r>
+        <w:rPr>
+          <w:rFonts w:ascii="BankGothic Md BT" w:hAnsi="BankGothic Md BT" w:cs="Arial"/>
+          <w:sz w:val="16"/>
+          <w:szCs w:val="16"/>
+        </w:rPr>
+        <w:t>Normal – no modifiers</w:t>
       </w:r>
     </w:p>
     <w:p>
@@ -18350,6 +19259,7 @@
                 <w:sz w:val="16"/>
                 <w:szCs w:val="16"/>
               </w:rPr>
+              <w:lastRenderedPageBreak/>
               <w:t>180</w:t>
             </w:r>
             <w:r>
@@ -18523,7 +19433,7 @@
                 <w:sz w:val="16"/>
                 <w:szCs w:val="16"/>
               </w:rPr>
-              <w:t>Bombing Run</w:t>
+              <w:t>Double Accelerate</w:t>
             </w:r>
           </w:p>
         </w:tc>
@@ -18545,7 +19455,7 @@
                 <w:sz w:val="16"/>
                 <w:szCs w:val="16"/>
               </w:rPr>
-              <w:t>Pilot (-2)</w:t>
+              <w:t>Pilot or mechanic</w:t>
             </w:r>
           </w:p>
         </w:tc>
@@ -18572,445 +19482,7 @@
                 <w:sz w:val="16"/>
                 <w:szCs w:val="16"/>
               </w:rPr>
-              <w:t>You make a close pass at a large ship (1000+T)</w:t>
-            </w:r>
-          </w:p>
-          <w:p>
-            <w:pPr>
-              <w:pStyle w:val="ListParagraph"/>
-              <w:numPr>
-                <w:ilvl w:val="0"/>
-                <w:numId w:val="30"/>
-              </w:numPr>
-              <w:rPr>
-                <w:rFonts w:ascii="BankGothic Md BT" w:hAnsi="BankGothic Md BT" w:cs="Arial"/>
-                <w:sz w:val="16"/>
-                <w:szCs w:val="16"/>
-              </w:rPr>
-            </w:pPr>
-            <w:r>
-              <w:rPr>
-                <w:rFonts w:ascii="BankGothic Md BT" w:hAnsi="BankGothic Md BT" w:cs="Arial"/>
-                <w:sz w:val="16"/>
-                <w:szCs w:val="16"/>
-              </w:rPr>
-              <w:t>You gain +2 OCV</w:t>
-            </w:r>
-          </w:p>
-          <w:p>
-            <w:pPr>
-              <w:pStyle w:val="ListParagraph"/>
-              <w:numPr>
-                <w:ilvl w:val="0"/>
-                <w:numId w:val="30"/>
-              </w:numPr>
-              <w:rPr>
-                <w:rFonts w:ascii="BankGothic Md BT" w:hAnsi="BankGothic Md BT" w:cs="Arial"/>
-                <w:sz w:val="16"/>
-                <w:szCs w:val="16"/>
-              </w:rPr>
-            </w:pPr>
-            <w:r>
-              <w:rPr>
-                <w:rFonts w:ascii="BankGothic Md BT" w:hAnsi="BankGothic Md BT" w:cs="Arial"/>
-                <w:sz w:val="16"/>
-                <w:szCs w:val="16"/>
-              </w:rPr>
-              <w:t>You take -2 DCV</w:t>
-            </w:r>
-          </w:p>
-          <w:p>
-            <w:pPr>
-              <w:pStyle w:val="ListParagraph"/>
-              <w:numPr>
-                <w:ilvl w:val="0"/>
-                <w:numId w:val="30"/>
-              </w:numPr>
-              <w:rPr>
-                <w:rFonts w:ascii="BankGothic Md BT" w:hAnsi="BankGothic Md BT" w:cs="Arial"/>
-                <w:sz w:val="16"/>
-                <w:szCs w:val="16"/>
-              </w:rPr>
-            </w:pPr>
-            <w:r>
-              <w:rPr>
-                <w:rFonts w:ascii="BankGothic Md BT" w:hAnsi="BankGothic Md BT" w:cs="Arial"/>
-                <w:sz w:val="16"/>
-                <w:szCs w:val="16"/>
-              </w:rPr>
-              <w:t>You are subject to point defense</w:t>
-            </w:r>
-          </w:p>
-          <w:p>
-            <w:pPr>
-              <w:pStyle w:val="ListParagraph"/>
-              <w:numPr>
-                <w:ilvl w:val="0"/>
-                <w:numId w:val="30"/>
-              </w:numPr>
-              <w:rPr>
-                <w:rFonts w:ascii="BankGothic Md BT" w:hAnsi="BankGothic Md BT" w:cs="Arial"/>
-                <w:sz w:val="16"/>
-                <w:szCs w:val="16"/>
-              </w:rPr>
-            </w:pPr>
-            <w:r>
-              <w:rPr>
-                <w:rFonts w:ascii="BankGothic Md BT" w:hAnsi="BankGothic Md BT" w:cs="Arial"/>
-                <w:sz w:val="16"/>
-                <w:szCs w:val="16"/>
-              </w:rPr>
-              <w:t>You may choose your hit location</w:t>
-            </w:r>
-          </w:p>
-        </w:tc>
-        <w:tc>
-          <w:tcPr>
-            <w:tcW w:w="0" w:type="auto"/>
-          </w:tcPr>
-          <w:p>
-            <w:pPr>
-              <w:rPr>
-                <w:rFonts w:ascii="BankGothic Md BT" w:hAnsi="BankGothic Md BT" w:cs="Arial"/>
-                <w:sz w:val="16"/>
-                <w:szCs w:val="16"/>
-              </w:rPr>
-            </w:pPr>
-          </w:p>
-        </w:tc>
-      </w:tr>
-      <w:tr>
-        <w:tc>
-          <w:tcPr>
-            <w:tcW w:w="0" w:type="auto"/>
-          </w:tcPr>
-          <w:p>
-            <w:pPr>
-              <w:rPr>
-                <w:rFonts w:ascii="BankGothic Md BT" w:hAnsi="BankGothic Md BT" w:cs="Arial"/>
-                <w:sz w:val="16"/>
-                <w:szCs w:val="16"/>
-              </w:rPr>
-            </w:pPr>
-            <w:r>
-              <w:rPr>
-                <w:rFonts w:ascii="BankGothic Md BT" w:hAnsi="BankGothic Md BT" w:cs="Arial"/>
-                <w:sz w:val="16"/>
-                <w:szCs w:val="16"/>
-              </w:rPr>
-              <w:t>Double Accelerate</w:t>
-            </w:r>
-          </w:p>
-        </w:tc>
-        <w:tc>
-          <w:tcPr>
-            <w:tcW w:w="0" w:type="auto"/>
-          </w:tcPr>
-          <w:p>
-            <w:pPr>
-              <w:rPr>
-                <w:rFonts w:ascii="BankGothic Md BT" w:hAnsi="BankGothic Md BT" w:cs="Arial"/>
-                <w:sz w:val="16"/>
-                <w:szCs w:val="16"/>
-              </w:rPr>
-            </w:pPr>
-            <w:r>
-              <w:rPr>
-                <w:rFonts w:ascii="BankGothic Md BT" w:hAnsi="BankGothic Md BT" w:cs="Arial"/>
-                <w:sz w:val="16"/>
-                <w:szCs w:val="16"/>
-              </w:rPr>
-              <w:t>Pilot or mechanic</w:t>
-            </w:r>
-          </w:p>
-        </w:tc>
-        <w:tc>
-          <w:tcPr>
-            <w:tcW w:w="0" w:type="auto"/>
-          </w:tcPr>
-          <w:p>
-            <w:pPr>
-              <w:pStyle w:val="ListParagraph"/>
-              <w:numPr>
-                <w:ilvl w:val="0"/>
-                <w:numId w:val="30"/>
-              </w:numPr>
-              <w:rPr>
-                <w:rFonts w:ascii="BankGothic Md BT" w:hAnsi="BankGothic Md BT" w:cs="Arial"/>
-                <w:sz w:val="16"/>
-                <w:szCs w:val="16"/>
-              </w:rPr>
-            </w:pPr>
-            <w:r>
-              <w:rPr>
-                <w:rFonts w:ascii="BankGothic Md BT" w:hAnsi="BankGothic Md BT" w:cs="Arial"/>
-                <w:sz w:val="16"/>
-                <w:szCs w:val="16"/>
-              </w:rPr>
               <w:t>You may increase/decrease your speed by 2 categories</w:t>
-            </w:r>
-          </w:p>
-        </w:tc>
-        <w:tc>
-          <w:tcPr>
-            <w:tcW w:w="0" w:type="auto"/>
-          </w:tcPr>
-          <w:p>
-            <w:pPr>
-              <w:rPr>
-                <w:rFonts w:ascii="BankGothic Md BT" w:hAnsi="BankGothic Md BT" w:cs="Arial"/>
-                <w:sz w:val="16"/>
-                <w:szCs w:val="16"/>
-              </w:rPr>
-            </w:pPr>
-          </w:p>
-        </w:tc>
-      </w:tr>
-      <w:tr>
-        <w:tc>
-          <w:tcPr>
-            <w:tcW w:w="0" w:type="auto"/>
-          </w:tcPr>
-          <w:p>
-            <w:pPr>
-              <w:rPr>
-                <w:rFonts w:ascii="BankGothic Md BT" w:hAnsi="BankGothic Md BT" w:cs="Arial"/>
-                <w:sz w:val="16"/>
-                <w:szCs w:val="16"/>
-              </w:rPr>
-            </w:pPr>
-            <w:r>
-              <w:rPr>
-                <w:rFonts w:ascii="BankGothic Md BT" w:hAnsi="BankGothic Md BT" w:cs="Arial"/>
-                <w:sz w:val="16"/>
-                <w:szCs w:val="16"/>
-              </w:rPr>
-              <w:lastRenderedPageBreak/>
-              <w:t>Evasive Maneuvers</w:t>
-            </w:r>
-          </w:p>
-        </w:tc>
-        <w:tc>
-          <w:tcPr>
-            <w:tcW w:w="0" w:type="auto"/>
-          </w:tcPr>
-          <w:p>
-            <w:pPr>
-              <w:rPr>
-                <w:rFonts w:ascii="BankGothic Md BT" w:hAnsi="BankGothic Md BT" w:cs="Arial"/>
-                <w:sz w:val="16"/>
-                <w:szCs w:val="16"/>
-              </w:rPr>
-            </w:pPr>
-            <w:r>
-              <w:rPr>
-                <w:rFonts w:ascii="BankGothic Md BT" w:hAnsi="BankGothic Md BT" w:cs="Arial"/>
-                <w:sz w:val="16"/>
-                <w:szCs w:val="16"/>
-              </w:rPr>
-              <w:t>Pilot</w:t>
-            </w:r>
-          </w:p>
-        </w:tc>
-        <w:tc>
-          <w:tcPr>
-            <w:tcW w:w="0" w:type="auto"/>
-          </w:tcPr>
-          <w:p>
-            <w:pPr>
-              <w:pStyle w:val="ListParagraph"/>
-              <w:numPr>
-                <w:ilvl w:val="0"/>
-                <w:numId w:val="30"/>
-              </w:numPr>
-              <w:rPr>
-                <w:rFonts w:ascii="BankGothic Md BT" w:hAnsi="BankGothic Md BT" w:cs="Arial"/>
-                <w:sz w:val="16"/>
-                <w:szCs w:val="16"/>
-              </w:rPr>
-            </w:pPr>
-            <w:r>
-              <w:rPr>
-                <w:rFonts w:ascii="BankGothic Md BT" w:hAnsi="BankGothic Md BT" w:cs="Arial"/>
-                <w:sz w:val="16"/>
-                <w:szCs w:val="16"/>
-              </w:rPr>
-              <w:t>You gain +2 DCV</w:t>
-            </w:r>
-          </w:p>
-          <w:p>
-            <w:pPr>
-              <w:pStyle w:val="ListParagraph"/>
-              <w:numPr>
-                <w:ilvl w:val="0"/>
-                <w:numId w:val="30"/>
-              </w:numPr>
-              <w:rPr>
-                <w:rFonts w:ascii="BankGothic Md BT" w:hAnsi="BankGothic Md BT" w:cs="Arial"/>
-                <w:sz w:val="16"/>
-                <w:szCs w:val="16"/>
-              </w:rPr>
-            </w:pPr>
-            <w:r>
-              <w:rPr>
-                <w:rFonts w:ascii="BankGothic Md BT" w:hAnsi="BankGothic Md BT" w:cs="Arial"/>
-                <w:sz w:val="16"/>
-                <w:szCs w:val="16"/>
-              </w:rPr>
-              <w:t>You take -2 OCV</w:t>
-            </w:r>
-          </w:p>
-          <w:p>
-            <w:pPr>
-              <w:pStyle w:val="ListParagraph"/>
-              <w:numPr>
-                <w:ilvl w:val="0"/>
-                <w:numId w:val="30"/>
-              </w:numPr>
-              <w:rPr>
-                <w:rFonts w:ascii="BankGothic Md BT" w:hAnsi="BankGothic Md BT" w:cs="Arial"/>
-                <w:sz w:val="16"/>
-                <w:szCs w:val="16"/>
-              </w:rPr>
-            </w:pPr>
-            <w:r>
-              <w:rPr>
-                <w:rFonts w:ascii="BankGothic Md BT" w:hAnsi="BankGothic Md BT" w:cs="Arial"/>
-                <w:sz w:val="16"/>
-                <w:szCs w:val="16"/>
-              </w:rPr>
-              <w:t>May make the modifiers +1/-1 if desired</w:t>
-            </w:r>
-          </w:p>
-        </w:tc>
-        <w:tc>
-          <w:tcPr>
-            <w:tcW w:w="0" w:type="auto"/>
-          </w:tcPr>
-          <w:p>
-            <w:pPr>
-              <w:rPr>
-                <w:rFonts w:ascii="BankGothic Md BT" w:hAnsi="BankGothic Md BT" w:cs="Arial"/>
-                <w:sz w:val="16"/>
-                <w:szCs w:val="16"/>
-              </w:rPr>
-            </w:pPr>
-          </w:p>
-        </w:tc>
-      </w:tr>
-      <w:tr>
-        <w:tc>
-          <w:tcPr>
-            <w:tcW w:w="0" w:type="auto"/>
-          </w:tcPr>
-          <w:p>
-            <w:pPr>
-              <w:rPr>
-                <w:rFonts w:ascii="BankGothic Md BT" w:hAnsi="BankGothic Md BT" w:cs="Arial"/>
-                <w:sz w:val="16"/>
-                <w:szCs w:val="16"/>
-              </w:rPr>
-            </w:pPr>
-            <w:r>
-              <w:rPr>
-                <w:rFonts w:ascii="BankGothic Md BT" w:hAnsi="BankGothic Md BT" w:cs="Arial"/>
-                <w:sz w:val="16"/>
-                <w:szCs w:val="16"/>
-              </w:rPr>
-              <w:t>Hold Steady</w:t>
-            </w:r>
-          </w:p>
-        </w:tc>
-        <w:tc>
-          <w:tcPr>
-            <w:tcW w:w="0" w:type="auto"/>
-          </w:tcPr>
-          <w:p>
-            <w:pPr>
-              <w:rPr>
-                <w:rFonts w:ascii="BankGothic Md BT" w:hAnsi="BankGothic Md BT" w:cs="Arial"/>
-                <w:sz w:val="16"/>
-                <w:szCs w:val="16"/>
-              </w:rPr>
-            </w:pPr>
-            <w:r>
-              <w:rPr>
-                <w:rFonts w:ascii="BankGothic Md BT" w:hAnsi="BankGothic Md BT" w:cs="Arial"/>
-                <w:sz w:val="16"/>
-                <w:szCs w:val="16"/>
-              </w:rPr>
-              <w:t>Pilot</w:t>
-            </w:r>
-          </w:p>
-        </w:tc>
-        <w:tc>
-          <w:tcPr>
-            <w:tcW w:w="0" w:type="auto"/>
-          </w:tcPr>
-          <w:p>
-            <w:pPr>
-              <w:pStyle w:val="ListParagraph"/>
-              <w:numPr>
-                <w:ilvl w:val="0"/>
-                <w:numId w:val="30"/>
-              </w:numPr>
-              <w:rPr>
-                <w:rFonts w:ascii="BankGothic Md BT" w:hAnsi="BankGothic Md BT" w:cs="Arial"/>
-                <w:sz w:val="16"/>
-                <w:szCs w:val="16"/>
-              </w:rPr>
-            </w:pPr>
-            <w:r>
-              <w:rPr>
-                <w:rFonts w:ascii="BankGothic Md BT" w:hAnsi="BankGothic Md BT" w:cs="Arial"/>
-                <w:sz w:val="16"/>
-                <w:szCs w:val="16"/>
-              </w:rPr>
-              <w:t>You gain +2 OCV</w:t>
-            </w:r>
-          </w:p>
-          <w:p>
-            <w:pPr>
-              <w:pStyle w:val="ListParagraph"/>
-              <w:numPr>
-                <w:ilvl w:val="0"/>
-                <w:numId w:val="30"/>
-              </w:numPr>
-              <w:rPr>
-                <w:rFonts w:ascii="BankGothic Md BT" w:hAnsi="BankGothic Md BT" w:cs="Arial"/>
-                <w:sz w:val="16"/>
-                <w:szCs w:val="16"/>
-              </w:rPr>
-            </w:pPr>
-            <w:r>
-              <w:rPr>
-                <w:rFonts w:ascii="BankGothic Md BT" w:hAnsi="BankGothic Md BT" w:cs="Arial"/>
-                <w:sz w:val="16"/>
-                <w:szCs w:val="16"/>
-              </w:rPr>
-              <w:t>You take -2 DCV</w:t>
-            </w:r>
-          </w:p>
-          <w:p>
-            <w:pPr>
-              <w:pStyle w:val="ListParagraph"/>
-              <w:numPr>
-                <w:ilvl w:val="0"/>
-                <w:numId w:val="30"/>
-              </w:numPr>
-              <w:rPr>
-                <w:rFonts w:ascii="BankGothic Md BT" w:hAnsi="BankGothic Md BT" w:cs="Arial"/>
-                <w:sz w:val="16"/>
-                <w:szCs w:val="16"/>
-              </w:rPr>
-            </w:pPr>
-            <w:r>
-              <w:rPr>
-                <w:rFonts w:ascii="BankGothic Md BT" w:hAnsi="BankGothic Md BT" w:cs="Arial"/>
-                <w:sz w:val="16"/>
-                <w:szCs w:val="16"/>
-              </w:rPr>
-              <w:t>May make the modifiers +1/-1 if desired</w:t>
             </w:r>
           </w:p>
         </w:tc>
@@ -19924,7 +20396,25 @@
           <w:sz w:val="16"/>
           <w:szCs w:val="16"/>
         </w:rPr>
-        <w:t>If a system gets a fail chance, it must roll before use</w:t>
+        <w:t xml:space="preserve">If a system gets a </w:t>
+      </w:r>
+      <w:proofErr w:type="spellStart"/>
+      <w:r>
+        <w:rPr>
+          <w:rFonts w:ascii="BankGothic Md BT" w:hAnsi="BankGothic Md BT" w:cs="Arial"/>
+          <w:sz w:val="16"/>
+          <w:szCs w:val="16"/>
+        </w:rPr>
+        <w:t>fail</w:t>
+      </w:r>
+      <w:proofErr w:type="spellEnd"/>
+      <w:r>
+        <w:rPr>
+          <w:rFonts w:ascii="BankGothic Md BT" w:hAnsi="BankGothic Md BT" w:cs="Arial"/>
+          <w:sz w:val="16"/>
+          <w:szCs w:val="16"/>
+        </w:rPr>
+        <w:t xml:space="preserve"> chance, it must roll before use</w:t>
       </w:r>
     </w:p>
     <w:p>
@@ -20250,6 +20740,7 @@
                 <w:sz w:val="16"/>
                 <w:szCs w:val="16"/>
               </w:rPr>
+              <w:lastRenderedPageBreak/>
               <w:t>Catastrophic Lateral Thruster Failure</w:t>
             </w:r>
           </w:p>
@@ -20321,7 +20812,6 @@
                 <w:sz w:val="16"/>
                 <w:szCs w:val="16"/>
               </w:rPr>
-              <w:lastRenderedPageBreak/>
               <w:t>For the specific effect roll d6</w:t>
             </w:r>
           </w:p>
@@ -20434,7 +20924,6 @@
                 <w:sz w:val="16"/>
                 <w:szCs w:val="16"/>
               </w:rPr>
-              <w:lastRenderedPageBreak/>
               <w:t>Engine Shutdown</w:t>
             </w:r>
           </w:p>
@@ -20661,7 +21150,25 @@
                 <w:sz w:val="16"/>
                 <w:szCs w:val="16"/>
               </w:rPr>
-              <w:t>Once a fail chance occurs, the device is offline</w:t>
+              <w:t xml:space="preserve">Once a </w:t>
+            </w:r>
+            <w:proofErr w:type="spellStart"/>
+            <w:r>
+              <w:rPr>
+                <w:rFonts w:ascii="BankGothic Md BT" w:hAnsi="BankGothic Md BT" w:cs="Arial"/>
+                <w:sz w:val="16"/>
+                <w:szCs w:val="16"/>
+              </w:rPr>
+              <w:t>fail</w:t>
+            </w:r>
+            <w:proofErr w:type="spellEnd"/>
+            <w:r>
+              <w:rPr>
+                <w:rFonts w:ascii="BankGothic Md BT" w:hAnsi="BankGothic Md BT" w:cs="Arial"/>
+                <w:sz w:val="16"/>
+                <w:szCs w:val="16"/>
+              </w:rPr>
+              <w:t xml:space="preserve"> chance occurs, the device is offline</w:t>
             </w:r>
           </w:p>
           <w:p>
@@ -21917,6 +22424,7 @@
                 <w:sz w:val="16"/>
                 <w:szCs w:val="16"/>
               </w:rPr>
+              <w:lastRenderedPageBreak/>
               <w:t>7-8</w:t>
             </w:r>
           </w:p>
@@ -22018,7 +22526,6 @@
                 <w:sz w:val="16"/>
                 <w:szCs w:val="16"/>
               </w:rPr>
-              <w:lastRenderedPageBreak/>
               <w:t>Roll d12</w:t>
             </w:r>
           </w:p>
@@ -22131,7 +22638,6 @@
                 <w:sz w:val="16"/>
                 <w:szCs w:val="16"/>
               </w:rPr>
-              <w:lastRenderedPageBreak/>
               <w:t>9-12</w:t>
             </w:r>
           </w:p>
@@ -22477,7 +22983,25 @@
                 <w:sz w:val="16"/>
                 <w:szCs w:val="16"/>
               </w:rPr>
-              <w:t>Ion, Torp, or tractor</w:t>
+              <w:t xml:space="preserve">Ion, </w:t>
+            </w:r>
+            <w:proofErr w:type="spellStart"/>
+            <w:r>
+              <w:rPr>
+                <w:rFonts w:ascii="BankGothic Md BT" w:hAnsi="BankGothic Md BT" w:cs="Arial"/>
+                <w:sz w:val="16"/>
+                <w:szCs w:val="16"/>
+              </w:rPr>
+              <w:t>Torp</w:t>
+            </w:r>
+            <w:proofErr w:type="spellEnd"/>
+            <w:r>
+              <w:rPr>
+                <w:rFonts w:ascii="BankGothic Md BT" w:hAnsi="BankGothic Md BT" w:cs="Arial"/>
+                <w:sz w:val="16"/>
+                <w:szCs w:val="16"/>
+              </w:rPr>
+              <w:t>, or tractor</w:t>
             </w:r>
           </w:p>
         </w:tc>
@@ -26803,6 +27327,119 @@
     </w:lvl>
   </w:abstractNum>
   <w:abstractNum w:abstractNumId="29" w15:restartNumberingAfterBreak="0">
+    <w:nsid w:val="77176FF9"/>
+    <w:multiLevelType w:val="hybridMultilevel"/>
+    <w:tmpl w:val="EEE0C916"/>
+    <w:lvl w:ilvl="0" w:tplc="04090001">
+      <w:start w:val="1"/>
+      <w:numFmt w:val="bullet"/>
+      <w:lvlText w:val=""/>
+      <w:lvlJc w:val="left"/>
+      <w:pPr>
+        <w:ind w:left="360" w:hanging="360"/>
+      </w:pPr>
+      <w:rPr>
+        <w:rFonts w:ascii="Symbol" w:hAnsi="Symbol" w:hint="default"/>
+      </w:rPr>
+    </w:lvl>
+    <w:lvl w:ilvl="1" w:tplc="04090003">
+      <w:start w:val="1"/>
+      <w:numFmt w:val="bullet"/>
+      <w:lvlText w:val="o"/>
+      <w:lvlJc w:val="left"/>
+      <w:pPr>
+        <w:ind w:left="1080" w:hanging="360"/>
+      </w:pPr>
+      <w:rPr>
+        <w:rFonts w:ascii="Courier New" w:hAnsi="Courier New" w:cs="Courier New" w:hint="default"/>
+      </w:rPr>
+    </w:lvl>
+    <w:lvl w:ilvl="2" w:tplc="04090005">
+      <w:start w:val="1"/>
+      <w:numFmt w:val="bullet"/>
+      <w:lvlText w:val=""/>
+      <w:lvlJc w:val="left"/>
+      <w:pPr>
+        <w:ind w:left="1800" w:hanging="360"/>
+      </w:pPr>
+      <w:rPr>
+        <w:rFonts w:ascii="Wingdings" w:hAnsi="Wingdings" w:hint="default"/>
+      </w:rPr>
+    </w:lvl>
+    <w:lvl w:ilvl="3" w:tplc="04090001" w:tentative="1">
+      <w:start w:val="1"/>
+      <w:numFmt w:val="bullet"/>
+      <w:lvlText w:val=""/>
+      <w:lvlJc w:val="left"/>
+      <w:pPr>
+        <w:ind w:left="2520" w:hanging="360"/>
+      </w:pPr>
+      <w:rPr>
+        <w:rFonts w:ascii="Symbol" w:hAnsi="Symbol" w:hint="default"/>
+      </w:rPr>
+    </w:lvl>
+    <w:lvl w:ilvl="4" w:tplc="04090003" w:tentative="1">
+      <w:start w:val="1"/>
+      <w:numFmt w:val="bullet"/>
+      <w:lvlText w:val="o"/>
+      <w:lvlJc w:val="left"/>
+      <w:pPr>
+        <w:ind w:left="3240" w:hanging="360"/>
+      </w:pPr>
+      <w:rPr>
+        <w:rFonts w:ascii="Courier New" w:hAnsi="Courier New" w:cs="Courier New" w:hint="default"/>
+      </w:rPr>
+    </w:lvl>
+    <w:lvl w:ilvl="5" w:tplc="04090005" w:tentative="1">
+      <w:start w:val="1"/>
+      <w:numFmt w:val="bullet"/>
+      <w:lvlText w:val=""/>
+      <w:lvlJc w:val="left"/>
+      <w:pPr>
+        <w:ind w:left="3960" w:hanging="360"/>
+      </w:pPr>
+      <w:rPr>
+        <w:rFonts w:ascii="Wingdings" w:hAnsi="Wingdings" w:hint="default"/>
+      </w:rPr>
+    </w:lvl>
+    <w:lvl w:ilvl="6" w:tplc="04090001" w:tentative="1">
+      <w:start w:val="1"/>
+      <w:numFmt w:val="bullet"/>
+      <w:lvlText w:val=""/>
+      <w:lvlJc w:val="left"/>
+      <w:pPr>
+        <w:ind w:left="4680" w:hanging="360"/>
+      </w:pPr>
+      <w:rPr>
+        <w:rFonts w:ascii="Symbol" w:hAnsi="Symbol" w:hint="default"/>
+      </w:rPr>
+    </w:lvl>
+    <w:lvl w:ilvl="7" w:tplc="04090003" w:tentative="1">
+      <w:start w:val="1"/>
+      <w:numFmt w:val="bullet"/>
+      <w:lvlText w:val="o"/>
+      <w:lvlJc w:val="left"/>
+      <w:pPr>
+        <w:ind w:left="5400" w:hanging="360"/>
+      </w:pPr>
+      <w:rPr>
+        <w:rFonts w:ascii="Courier New" w:hAnsi="Courier New" w:cs="Courier New" w:hint="default"/>
+      </w:rPr>
+    </w:lvl>
+    <w:lvl w:ilvl="8" w:tplc="04090005" w:tentative="1">
+      <w:start w:val="1"/>
+      <w:numFmt w:val="bullet"/>
+      <w:lvlText w:val=""/>
+      <w:lvlJc w:val="left"/>
+      <w:pPr>
+        <w:ind w:left="6120" w:hanging="360"/>
+      </w:pPr>
+      <w:rPr>
+        <w:rFonts w:ascii="Wingdings" w:hAnsi="Wingdings" w:hint="default"/>
+      </w:rPr>
+    </w:lvl>
+  </w:abstractNum>
+  <w:abstractNum w:abstractNumId="30" w15:restartNumberingAfterBreak="0">
     <w:nsid w:val="7CC727FD"/>
     <w:multiLevelType w:val="hybridMultilevel"/>
     <w:tmpl w:val="C1544E40"/>
@@ -26915,7 +27552,7 @@
       </w:rPr>
     </w:lvl>
   </w:abstractNum>
-  <w:abstractNum w:abstractNumId="30" w15:restartNumberingAfterBreak="0">
+  <w:abstractNum w:abstractNumId="31" w15:restartNumberingAfterBreak="0">
     <w:nsid w:val="7D8A7B4C"/>
     <w:multiLevelType w:val="hybridMultilevel"/>
     <w:tmpl w:val="CB58AC64"/>
@@ -27028,7 +27665,7 @@
       </w:rPr>
     </w:lvl>
   </w:abstractNum>
-  <w:abstractNum w:abstractNumId="31" w15:restartNumberingAfterBreak="0">
+  <w:abstractNum w:abstractNumId="32" w15:restartNumberingAfterBreak="0">
     <w:nsid w:val="7F4263A3"/>
     <w:multiLevelType w:val="hybridMultilevel"/>
     <w:tmpl w:val="447CB68C"/>
@@ -27181,7 +27818,7 @@
     <w:abstractNumId w:val="0"/>
   </w:num>
   <w:num w:numId="14">
-    <w:abstractNumId w:val="29"/>
+    <w:abstractNumId w:val="30"/>
   </w:num>
   <w:num w:numId="15">
     <w:abstractNumId w:val="18"/>
@@ -27229,13 +27866,16 @@
     <w:abstractNumId w:val="28"/>
   </w:num>
   <w:num w:numId="30">
-    <w:abstractNumId w:val="30"/>
+    <w:abstractNumId w:val="31"/>
   </w:num>
   <w:num w:numId="31">
     <w:abstractNumId w:val="5"/>
   </w:num>
   <w:num w:numId="32">
-    <w:abstractNumId w:val="31"/>
+    <w:abstractNumId w:val="32"/>
+  </w:num>
+  <w:num w:numId="33">
+    <w:abstractNumId w:val="29"/>
   </w:num>
 </w:numbering>
 </file>
@@ -27960,7 +28600,7 @@
 </file>
 
 <file path=customXml/itemProps1.xml><?xml version="1.0" encoding="utf-8"?>
-<ds:datastoreItem xmlns:ds="http://schemas.openxmlformats.org/officeDocument/2006/customXml" ds:itemID="{E1E647B1-C243-41EA-8DA4-3B60162866A4}">
+<ds:datastoreItem xmlns:ds="http://schemas.openxmlformats.org/officeDocument/2006/customXml" ds:itemID="{762B2C30-804E-43B4-B294-5544BCE8EE36}">
   <ds:schemaRefs>
     <ds:schemaRef ds:uri="http://schemas.openxmlformats.org/officeDocument/2006/bibliography"/>
   </ds:schemaRefs>

</xml_diff>

<commit_message>
Fixed merge issues. Added static field and some small bits to various devices. Clarified missile/point defense rules
</commit_message>
<xml_diff>
--- a/ShipCombatHero.docx
+++ b/ShipCombatHero.docx
@@ -958,52 +958,7 @@
                 <w:sz w:val="16"/>
                 <w:szCs w:val="16"/>
               </w:rPr>
-              <w:t>Hornet</w:t>
-            </w:r>
-            <w:r>
-              <w:rPr>
-                <w:rFonts w:ascii="BankGothic Md BT" w:hAnsi="BankGothic Md BT"/>
-                <w:b/>
-                <w:sz w:val="16"/>
-                <w:szCs w:val="16"/>
-              </w:rPr>
-              <w:t xml:space="preserve"> Class Fighter (</w:t>
-            </w:r>
-            <w:r>
-              <w:rPr>
-                <w:rFonts w:ascii="BankGothic Md BT" w:hAnsi="BankGothic Md BT"/>
-                <w:b/>
-                <w:sz w:val="16"/>
-                <w:szCs w:val="16"/>
-              </w:rPr>
-              <w:t>35T</w:t>
-            </w:r>
-            <w:r>
-              <w:rPr>
-                <w:rFonts w:ascii="BankGothic Md BT" w:hAnsi="BankGothic Md BT"/>
-                <w:b/>
-                <w:sz w:val="16"/>
-                <w:szCs w:val="16"/>
-              </w:rPr>
-              <w:t xml:space="preserve"> / </w:t>
-            </w:r>
-            <w:r>
-              <w:rPr>
-                <w:rFonts w:ascii="BankGothic Md BT" w:hAnsi="BankGothic Md BT"/>
-                <w:b/>
-                <w:sz w:val="16"/>
-                <w:szCs w:val="16"/>
-              </w:rPr>
-              <w:t>212pt</w:t>
-            </w:r>
-            <w:r>
-              <w:rPr>
-                <w:rFonts w:ascii="BankGothic Md BT" w:hAnsi="BankGothic Md BT"/>
-                <w:b/>
-                <w:sz w:val="16"/>
-                <w:szCs w:val="16"/>
-              </w:rPr>
-              <w:t>)</w:t>
+              <w:t>Hornet Class Fighter (35T / 212pt)</w:t>
             </w:r>
           </w:p>
         </w:tc>
@@ -1828,15 +1783,7 @@
                 <w:sz w:val="16"/>
                 <w:szCs w:val="16"/>
               </w:rPr>
-              <w:t>2/</w:t>
-            </w:r>
-            <w:r>
-              <w:rPr>
-                <w:rFonts w:ascii="BankGothic Md BT" w:hAnsi="BankGothic Md BT" w:cs="Arial"/>
-                <w:sz w:val="16"/>
-                <w:szCs w:val="16"/>
-              </w:rPr>
-              <w:t>2</w:t>
+              <w:t>2/2</w:t>
             </w:r>
           </w:p>
           <w:p>
@@ -1858,15 +1805,7 @@
                 <w:sz w:val="16"/>
                 <w:szCs w:val="16"/>
               </w:rPr>
-              <w:t>4</w:t>
-            </w:r>
-            <w:r>
-              <w:rPr>
-                <w:rFonts w:ascii="BankGothic Md BT" w:hAnsi="BankGothic Md BT" w:cs="Arial"/>
-                <w:sz w:val="16"/>
-                <w:szCs w:val="16"/>
-              </w:rPr>
-              <w:t>/3</w:t>
+              <w:t>4/3</w:t>
             </w:r>
           </w:p>
           <w:p>
@@ -7511,8 +7450,6 @@
           <w:szCs w:val="16"/>
         </w:rPr>
       </w:pPr>
-      <w:bookmarkStart w:id="0" w:name="_GoBack"/>
-      <w:bookmarkEnd w:id="0"/>
     </w:p>
     <w:tbl>
       <w:tblPr>
@@ -13134,7 +13071,7 @@
                 <w:sz w:val="16"/>
                 <w:szCs w:val="16"/>
               </w:rPr>
-              <w:t>3</w:t>
+              <w:t>5</w:t>
             </w:r>
             <w:r>
               <w:rPr>
@@ -13150,7 +13087,23 @@
                 <w:sz w:val="16"/>
                 <w:szCs w:val="16"/>
               </w:rPr>
-              <w:t>on a hex up to 3” away from your ship</w:t>
+              <w:t xml:space="preserve">on a hex up to </w:t>
+            </w:r>
+            <w:r>
+              <w:rPr>
+                <w:rFonts w:ascii="BankGothic Md BT" w:hAnsi="BankGothic Md BT"/>
+                <w:sz w:val="16"/>
+                <w:szCs w:val="16"/>
+              </w:rPr>
+              <w:t>5</w:t>
+            </w:r>
+            <w:r>
+              <w:rPr>
+                <w:rFonts w:ascii="BankGothic Md BT" w:hAnsi="BankGothic Md BT"/>
+                <w:sz w:val="16"/>
+                <w:szCs w:val="16"/>
+              </w:rPr>
+              <w:t>” away from your ship</w:t>
             </w:r>
           </w:p>
           <w:p>
@@ -15809,6 +15762,28 @@
                 <w:sz w:val="16"/>
                 <w:szCs w:val="16"/>
               </w:rPr>
+              <w:t>+1 DCV (requires power, but not a charge)</w:t>
+            </w:r>
+          </w:p>
+          <w:p>
+            <w:pPr>
+              <w:pStyle w:val="ListParagraph"/>
+              <w:numPr>
+                <w:ilvl w:val="0"/>
+                <w:numId w:val="12"/>
+              </w:numPr>
+              <w:rPr>
+                <w:rFonts w:ascii="BankGothic Md BT" w:hAnsi="BankGothic Md BT"/>
+                <w:sz w:val="16"/>
+                <w:szCs w:val="16"/>
+              </w:rPr>
+            </w:pPr>
+            <w:r>
+              <w:rPr>
+                <w:rFonts w:ascii="BankGothic Md BT" w:hAnsi="BankGothic Md BT"/>
+                <w:sz w:val="16"/>
+                <w:szCs w:val="16"/>
+              </w:rPr>
               <w:t>Allow 1” movement from side to side at any time during your move</w:t>
             </w:r>
           </w:p>
@@ -15976,7 +15951,23 @@
                 <w:sz w:val="16"/>
                 <w:szCs w:val="16"/>
               </w:rPr>
-              <w:t>Removes the limitation on missile movement</w:t>
+              <w:t>Removes the limitation</w:t>
+            </w:r>
+            <w:r>
+              <w:rPr>
+                <w:rFonts w:ascii="BankGothic Md BT" w:hAnsi="BankGothic Md BT"/>
+                <w:sz w:val="16"/>
+                <w:szCs w:val="16"/>
+              </w:rPr>
+              <w:t>s</w:t>
+            </w:r>
+            <w:r>
+              <w:rPr>
+                <w:rFonts w:ascii="BankGothic Md BT" w:hAnsi="BankGothic Md BT"/>
+                <w:sz w:val="16"/>
+                <w:szCs w:val="16"/>
+              </w:rPr>
+              <w:t xml:space="preserve"> on missile movement</w:t>
             </w:r>
           </w:p>
           <w:p>
@@ -16146,6 +16137,28 @@
               <w:t>Takes 4 power and a full round to reload</w:t>
             </w:r>
           </w:p>
+          <w:p>
+            <w:pPr>
+              <w:pStyle w:val="ListParagraph"/>
+              <w:numPr>
+                <w:ilvl w:val="0"/>
+                <w:numId w:val="12"/>
+              </w:numPr>
+              <w:rPr>
+                <w:rFonts w:ascii="BankGothic Md BT" w:hAnsi="BankGothic Md BT"/>
+                <w:sz w:val="16"/>
+                <w:szCs w:val="16"/>
+              </w:rPr>
+            </w:pPr>
+            <w:r>
+              <w:rPr>
+                <w:rFonts w:ascii="BankGothic Md BT" w:hAnsi="BankGothic Md BT"/>
+                <w:sz w:val="16"/>
+                <w:szCs w:val="16"/>
+              </w:rPr>
+              <w:t>Each rack can reload a single type of device, once per combat</w:t>
+            </w:r>
+          </w:p>
         </w:tc>
       </w:tr>
       <w:tr>
@@ -16288,7 +16301,39 @@
                 <w:sz w:val="16"/>
                 <w:szCs w:val="16"/>
               </w:rPr>
-              <w:t>Creates 3” radius cloud of sand centered on a hex up to 3” away from your ship</w:t>
+              <w:t xml:space="preserve">Creates </w:t>
+            </w:r>
+            <w:r>
+              <w:rPr>
+                <w:rFonts w:ascii="BankGothic Md BT" w:hAnsi="BankGothic Md BT"/>
+                <w:sz w:val="16"/>
+                <w:szCs w:val="16"/>
+              </w:rPr>
+              <w:t>5</w:t>
+            </w:r>
+            <w:r>
+              <w:rPr>
+                <w:rFonts w:ascii="BankGothic Md BT" w:hAnsi="BankGothic Md BT"/>
+                <w:sz w:val="16"/>
+                <w:szCs w:val="16"/>
+              </w:rPr>
+              <w:t xml:space="preserve">” radius cloud of sand centered on a hex up to </w:t>
+            </w:r>
+            <w:r>
+              <w:rPr>
+                <w:rFonts w:ascii="BankGothic Md BT" w:hAnsi="BankGothic Md BT"/>
+                <w:sz w:val="16"/>
+                <w:szCs w:val="16"/>
+              </w:rPr>
+              <w:t>5</w:t>
+            </w:r>
+            <w:r>
+              <w:rPr>
+                <w:rFonts w:ascii="BankGothic Md BT" w:hAnsi="BankGothic Md BT"/>
+                <w:sz w:val="16"/>
+                <w:szCs w:val="16"/>
+              </w:rPr>
+              <w:t>” away from your ship</w:t>
             </w:r>
           </w:p>
           <w:p>
@@ -16865,6 +16910,7 @@
                 <w:sz w:val="16"/>
                 <w:szCs w:val="16"/>
               </w:rPr>
+              <w:lastRenderedPageBreak/>
               <w:t>Can be overcharged +1 recharge for +1 pow</w:t>
             </w:r>
           </w:p>
@@ -17079,6 +17125,213 @@
               </w:rPr>
               <w:t>Can be overcharged to 1d6 recharge for +2 pow</w:t>
             </w:r>
+          </w:p>
+        </w:tc>
+      </w:tr>
+      <w:tr>
+        <w:tc>
+          <w:tcPr>
+            <w:tcW w:w="1594" w:type="dxa"/>
+          </w:tcPr>
+          <w:p>
+            <w:pPr>
+              <w:rPr>
+                <w:rFonts w:ascii="BankGothic Md BT" w:hAnsi="BankGothic Md BT"/>
+                <w:sz w:val="16"/>
+                <w:szCs w:val="16"/>
+              </w:rPr>
+            </w:pPr>
+            <w:r>
+              <w:rPr>
+                <w:rFonts w:ascii="BankGothic Md BT" w:hAnsi="BankGothic Md BT"/>
+                <w:sz w:val="16"/>
+                <w:szCs w:val="16"/>
+              </w:rPr>
+              <w:t>Static Field</w:t>
+            </w:r>
+          </w:p>
+        </w:tc>
+        <w:tc>
+          <w:tcPr>
+            <w:tcW w:w="0" w:type="auto"/>
+          </w:tcPr>
+          <w:p>
+            <w:pPr>
+              <w:jc w:val="right"/>
+              <w:rPr>
+                <w:rFonts w:ascii="BankGothic Md BT" w:hAnsi="BankGothic Md BT"/>
+                <w:sz w:val="16"/>
+                <w:szCs w:val="16"/>
+              </w:rPr>
+            </w:pPr>
+            <w:r>
+              <w:rPr>
+                <w:rFonts w:ascii="BankGothic Md BT" w:hAnsi="BankGothic Md BT"/>
+                <w:sz w:val="16"/>
+                <w:szCs w:val="16"/>
+              </w:rPr>
+              <w:t>3</w:t>
+            </w:r>
+          </w:p>
+        </w:tc>
+        <w:tc>
+          <w:tcPr>
+            <w:tcW w:w="0" w:type="auto"/>
+          </w:tcPr>
+          <w:p>
+            <w:pPr>
+              <w:pStyle w:val="ListParagraph"/>
+              <w:numPr>
+                <w:ilvl w:val="0"/>
+                <w:numId w:val="13"/>
+              </w:numPr>
+              <w:rPr>
+                <w:rFonts w:ascii="BankGothic Md BT" w:hAnsi="BankGothic Md BT"/>
+                <w:sz w:val="16"/>
+                <w:szCs w:val="16"/>
+              </w:rPr>
+            </w:pPr>
+            <w:r>
+              <w:rPr>
+                <w:rFonts w:ascii="BankGothic Md BT" w:hAnsi="BankGothic Md BT"/>
+                <w:sz w:val="16"/>
+                <w:szCs w:val="16"/>
+              </w:rPr>
+              <w:t>Turret</w:t>
+            </w:r>
+          </w:p>
+          <w:p>
+            <w:pPr>
+              <w:pStyle w:val="ListParagraph"/>
+              <w:numPr>
+                <w:ilvl w:val="0"/>
+                <w:numId w:val="13"/>
+              </w:numPr>
+              <w:rPr>
+                <w:rFonts w:ascii="BankGothic Md BT" w:hAnsi="BankGothic Md BT"/>
+                <w:sz w:val="16"/>
+                <w:szCs w:val="16"/>
+              </w:rPr>
+            </w:pPr>
+            <w:r>
+              <w:rPr>
+                <w:rFonts w:ascii="BankGothic Md BT" w:hAnsi="BankGothic Md BT"/>
+                <w:sz w:val="16"/>
+                <w:szCs w:val="16"/>
+              </w:rPr>
+              <w:t>Body</w:t>
+            </w:r>
+          </w:p>
+        </w:tc>
+        <w:tc>
+          <w:tcPr>
+            <w:tcW w:w="0" w:type="auto"/>
+          </w:tcPr>
+          <w:p>
+            <w:pPr>
+              <w:pStyle w:val="ListParagraph"/>
+              <w:numPr>
+                <w:ilvl w:val="0"/>
+                <w:numId w:val="12"/>
+              </w:numPr>
+              <w:rPr>
+                <w:rFonts w:ascii="BankGothic Md BT" w:hAnsi="BankGothic Md BT"/>
+                <w:sz w:val="16"/>
+                <w:szCs w:val="16"/>
+              </w:rPr>
+            </w:pPr>
+            <w:r>
+              <w:rPr>
+                <w:rFonts w:ascii="BankGothic Md BT" w:hAnsi="BankGothic Md BT"/>
+                <w:sz w:val="16"/>
+                <w:szCs w:val="16"/>
+              </w:rPr>
+              <w:t xml:space="preserve">Creates 5” radius </w:t>
+            </w:r>
+            <w:r>
+              <w:rPr>
+                <w:rFonts w:ascii="BankGothic Md BT" w:hAnsi="BankGothic Md BT"/>
+                <w:sz w:val="16"/>
+                <w:szCs w:val="16"/>
+              </w:rPr>
+              <w:t>zone centered</w:t>
+            </w:r>
+            <w:r>
+              <w:rPr>
+                <w:rFonts w:ascii="BankGothic Md BT" w:hAnsi="BankGothic Md BT"/>
+                <w:sz w:val="16"/>
+                <w:szCs w:val="16"/>
+              </w:rPr>
+              <w:t xml:space="preserve"> on a hex up to 5” away from your ship</w:t>
+            </w:r>
+          </w:p>
+          <w:p>
+            <w:pPr>
+              <w:pStyle w:val="ListParagraph"/>
+              <w:numPr>
+                <w:ilvl w:val="0"/>
+                <w:numId w:val="12"/>
+              </w:numPr>
+              <w:rPr>
+                <w:rFonts w:ascii="BankGothic Md BT" w:hAnsi="BankGothic Md BT"/>
+                <w:sz w:val="16"/>
+                <w:szCs w:val="16"/>
+              </w:rPr>
+            </w:pPr>
+            <w:r>
+              <w:rPr>
+                <w:rFonts w:ascii="BankGothic Md BT" w:hAnsi="BankGothic Md BT"/>
+                <w:sz w:val="16"/>
+                <w:szCs w:val="16"/>
+              </w:rPr>
+              <w:t>Anyone firing on a ship through this zone must make a sys ops roll with a -1 penalty/hex</w:t>
+            </w:r>
+          </w:p>
+          <w:p>
+            <w:pPr>
+              <w:pStyle w:val="ListParagraph"/>
+              <w:numPr>
+                <w:ilvl w:val="0"/>
+                <w:numId w:val="12"/>
+              </w:numPr>
+              <w:rPr>
+                <w:rFonts w:ascii="BankGothic Md BT" w:hAnsi="BankGothic Md BT"/>
+                <w:sz w:val="16"/>
+                <w:szCs w:val="16"/>
+              </w:rPr>
+            </w:pPr>
+            <w:r>
+              <w:rPr>
+                <w:rFonts w:ascii="BankGothic Md BT" w:hAnsi="BankGothic Md BT"/>
+                <w:sz w:val="16"/>
+                <w:szCs w:val="16"/>
+              </w:rPr>
+              <w:t>Failing the roll means you lose your attack for that weapon that round</w:t>
+            </w:r>
+          </w:p>
+          <w:p>
+            <w:pPr>
+              <w:pStyle w:val="ListParagraph"/>
+              <w:numPr>
+                <w:ilvl w:val="0"/>
+                <w:numId w:val="12"/>
+              </w:numPr>
+              <w:rPr>
+                <w:rFonts w:ascii="BankGothic Md BT" w:hAnsi="BankGothic Md BT"/>
+                <w:sz w:val="16"/>
+                <w:szCs w:val="16"/>
+              </w:rPr>
+            </w:pPr>
+            <w:r>
+              <w:rPr>
+                <w:rFonts w:ascii="BankGothic Md BT" w:hAnsi="BankGothic Md BT"/>
+                <w:sz w:val="16"/>
+                <w:szCs w:val="16"/>
+              </w:rPr>
+              <w:t>Limited Uses (4)</w:t>
+            </w:r>
+            <w:bookmarkStart w:id="0" w:name="_GoBack"/>
+            <w:bookmarkEnd w:id="0"/>
           </w:p>
         </w:tc>
       </w:tr>
@@ -19272,6 +19525,7 @@
                 <w:sz w:val="16"/>
                 <w:szCs w:val="16"/>
               </w:rPr>
+              <w:lastRenderedPageBreak/>
               <w:t>Limited uses (</w:t>
             </w:r>
             <w:r>
@@ -19312,6 +19566,7 @@
                 <w:sz w:val="16"/>
                 <w:szCs w:val="16"/>
               </w:rPr>
+              <w:lastRenderedPageBreak/>
               <w:t>Tractor Beam</w:t>
             </w:r>
           </w:p>
@@ -19585,7 +19840,6 @@
                 <w:sz w:val="16"/>
                 <w:szCs w:val="16"/>
               </w:rPr>
-              <w:lastRenderedPageBreak/>
               <w:t>Immediately reduce their speed to the tractoring ship</w:t>
             </w:r>
           </w:p>
@@ -20152,6 +20406,28 @@
       <w:pPr>
         <w:pStyle w:val="ListParagraph"/>
         <w:numPr>
+          <w:ilvl w:val="1"/>
+          <w:numId w:val="15"/>
+        </w:numPr>
+        <w:rPr>
+          <w:rFonts w:ascii="BankGothic Md BT" w:hAnsi="BankGothic Md BT"/>
+          <w:sz w:val="16"/>
+          <w:szCs w:val="16"/>
+        </w:rPr>
+      </w:pPr>
+      <w:r>
+        <w:rPr>
+          <w:rFonts w:ascii="BankGothic Md BT" w:hAnsi="BankGothic Md BT"/>
+          <w:sz w:val="16"/>
+          <w:szCs w:val="16"/>
+        </w:rPr>
+        <w:t>+1 for Sys Ops 14-</w:t>
+      </w:r>
+    </w:p>
+    <w:p>
+      <w:pPr>
+        <w:pStyle w:val="ListParagraph"/>
+        <w:numPr>
           <w:ilvl w:val="0"/>
           <w:numId w:val="15"/>
         </w:numPr>
@@ -20348,6 +20624,134 @@
           <w:sz w:val="16"/>
           <w:szCs w:val="16"/>
         </w:rPr>
+        <w:t>Stances</w:t>
+      </w:r>
+    </w:p>
+    <w:p>
+      <w:pPr>
+        <w:pStyle w:val="ListParagraph"/>
+        <w:numPr>
+          <w:ilvl w:val="0"/>
+          <w:numId w:val="33"/>
+        </w:numPr>
+        <w:rPr>
+          <w:rFonts w:ascii="BankGothic Md BT" w:hAnsi="BankGothic Md BT"/>
+          <w:sz w:val="16"/>
+          <w:szCs w:val="16"/>
+        </w:rPr>
+      </w:pPr>
+      <w:r>
+        <w:rPr>
+          <w:rFonts w:ascii="BankGothic Md BT" w:hAnsi="BankGothic Md BT"/>
+          <w:sz w:val="16"/>
+          <w:szCs w:val="16"/>
+        </w:rPr>
+        <w:t>Before moving, a pilot must declare their stance</w:t>
+      </w:r>
+    </w:p>
+    <w:p>
+      <w:pPr>
+        <w:pStyle w:val="ListParagraph"/>
+        <w:numPr>
+          <w:ilvl w:val="1"/>
+          <w:numId w:val="33"/>
+        </w:numPr>
+        <w:rPr>
+          <w:rFonts w:ascii="BankGothic Md BT" w:hAnsi="BankGothic Md BT"/>
+          <w:sz w:val="16"/>
+          <w:szCs w:val="16"/>
+        </w:rPr>
+      </w:pPr>
+      <w:r>
+        <w:rPr>
+          <w:rFonts w:ascii="BankGothic Md BT" w:hAnsi="BankGothic Md BT"/>
+          <w:sz w:val="16"/>
+          <w:szCs w:val="16"/>
+        </w:rPr>
+        <w:t>Offensive: +2 OCV, -2 DCV</w:t>
+      </w:r>
+    </w:p>
+    <w:p>
+      <w:pPr>
+        <w:pStyle w:val="ListParagraph"/>
+        <w:numPr>
+          <w:ilvl w:val="1"/>
+          <w:numId w:val="33"/>
+        </w:numPr>
+        <w:rPr>
+          <w:rFonts w:ascii="BankGothic Md BT" w:hAnsi="BankGothic Md BT"/>
+          <w:sz w:val="16"/>
+          <w:szCs w:val="16"/>
+        </w:rPr>
+      </w:pPr>
+      <w:r>
+        <w:rPr>
+          <w:rFonts w:ascii="BankGothic Md BT" w:hAnsi="BankGothic Md BT"/>
+          <w:sz w:val="16"/>
+          <w:szCs w:val="16"/>
+        </w:rPr>
+        <w:t>Defensive: +2 DCV, -2 OCV</w:t>
+      </w:r>
+    </w:p>
+    <w:p>
+      <w:pPr>
+        <w:pStyle w:val="ListParagraph"/>
+        <w:numPr>
+          <w:ilvl w:val="1"/>
+          <w:numId w:val="33"/>
+        </w:numPr>
+        <w:rPr>
+          <w:rFonts w:ascii="BankGothic Md BT" w:hAnsi="BankGothic Md BT"/>
+          <w:sz w:val="16"/>
+          <w:szCs w:val="16"/>
+        </w:rPr>
+      </w:pPr>
+      <w:r>
+        <w:rPr>
+          <w:rFonts w:ascii="BankGothic Md BT" w:hAnsi="BankGothic Md BT"/>
+          <w:sz w:val="16"/>
+          <w:szCs w:val="16"/>
+        </w:rPr>
+        <w:lastRenderedPageBreak/>
+        <w:t>Full Burn: +2” Move, No maneuvers possible, No weapon fire possible, Can use defensive systems (chaff, sand)</w:t>
+      </w:r>
+    </w:p>
+    <w:p>
+      <w:pPr>
+        <w:pStyle w:val="ListParagraph"/>
+        <w:numPr>
+          <w:ilvl w:val="0"/>
+          <w:numId w:val="33"/>
+        </w:numPr>
+        <w:rPr>
+          <w:rFonts w:ascii="BankGothic Md BT" w:hAnsi="BankGothic Md BT"/>
+          <w:sz w:val="16"/>
+          <w:szCs w:val="16"/>
+        </w:rPr>
+      </w:pPr>
+      <w:r>
+        <w:rPr>
+          <w:rFonts w:ascii="BankGothic Md BT" w:hAnsi="BankGothic Md BT"/>
+          <w:sz w:val="16"/>
+          <w:szCs w:val="16"/>
+        </w:rPr>
+        <w:t>The modifiers last until the beginning of your next turn, when you declare stance again</w:t>
+      </w:r>
+    </w:p>
+    <w:p>
+      <w:pPr>
+        <w:rPr>
+          <w:rFonts w:ascii="BankGothic Md BT" w:hAnsi="BankGothic Md BT"/>
+          <w:sz w:val="16"/>
+          <w:szCs w:val="16"/>
+        </w:rPr>
+      </w:pPr>
+      <w:r>
+        <w:rPr>
+          <w:rFonts w:ascii="BankGothic Md BT" w:hAnsi="BankGothic Md BT"/>
+          <w:sz w:val="16"/>
+          <w:szCs w:val="16"/>
+        </w:rPr>
         <w:t>Speed Chart</w:t>
       </w:r>
     </w:p>
@@ -20639,7 +21043,6 @@
           <w:sz w:val="16"/>
           <w:szCs w:val="16"/>
         </w:rPr>
-        <w:lastRenderedPageBreak/>
         <w:t>Movement and Maneuver</w:t>
       </w:r>
     </w:p>
@@ -20924,6 +21327,489 @@
         </w:rPr>
         <w:t>This includes failed maneuvers</w:t>
       </w:r>
+    </w:p>
+    <w:p>
+      <w:pPr>
+        <w:rPr>
+          <w:rFonts w:ascii="BankGothic Md BT" w:hAnsi="BankGothic Md BT" w:cs="Arial"/>
+          <w:sz w:val="16"/>
+          <w:szCs w:val="16"/>
+        </w:rPr>
+      </w:pPr>
+    </w:p>
+    <w:p>
+      <w:pPr>
+        <w:rPr>
+          <w:rFonts w:ascii="BankGothic Md BT" w:hAnsi="BankGothic Md BT" w:cs="Arial"/>
+          <w:sz w:val="16"/>
+          <w:szCs w:val="16"/>
+        </w:rPr>
+      </w:pPr>
+      <w:r>
+        <w:rPr>
+          <w:rFonts w:ascii="BankGothic Md BT" w:hAnsi="BankGothic Md BT" w:cs="Arial"/>
+          <w:sz w:val="16"/>
+          <w:szCs w:val="16"/>
+        </w:rPr>
+        <w:t>Missile Movement</w:t>
+      </w:r>
+    </w:p>
+    <w:p>
+      <w:pPr>
+        <w:pStyle w:val="ListParagraph"/>
+        <w:numPr>
+          <w:ilvl w:val="0"/>
+          <w:numId w:val="34"/>
+        </w:numPr>
+        <w:rPr>
+          <w:rFonts w:ascii="BankGothic Md BT" w:hAnsi="BankGothic Md BT" w:cs="Arial"/>
+          <w:sz w:val="16"/>
+          <w:szCs w:val="16"/>
+        </w:rPr>
+      </w:pPr>
+      <w:r>
+        <w:rPr>
+          <w:rFonts w:ascii="BankGothic Md BT" w:hAnsi="BankGothic Md BT" w:cs="Arial"/>
+          <w:sz w:val="16"/>
+          <w:szCs w:val="16"/>
+        </w:rPr>
+        <w:t>Missiles move as ships with the 11/5 speed chart</w:t>
+      </w:r>
+    </w:p>
+    <w:p>
+      <w:pPr>
+        <w:pStyle w:val="ListParagraph"/>
+        <w:numPr>
+          <w:ilvl w:val="0"/>
+          <w:numId w:val="34"/>
+        </w:numPr>
+        <w:rPr>
+          <w:rFonts w:ascii="BankGothic Md BT" w:hAnsi="BankGothic Md BT" w:cs="Arial"/>
+          <w:sz w:val="16"/>
+          <w:szCs w:val="16"/>
+        </w:rPr>
+      </w:pPr>
+      <w:r>
+        <w:rPr>
+          <w:rFonts w:ascii="BankGothic Md BT" w:hAnsi="BankGothic Md BT" w:cs="Arial"/>
+          <w:sz w:val="16"/>
+          <w:szCs w:val="16"/>
+        </w:rPr>
+        <w:t>missiles fly the straightest path to the target</w:t>
+      </w:r>
+    </w:p>
+    <w:p>
+      <w:pPr>
+        <w:pStyle w:val="ListParagraph"/>
+        <w:numPr>
+          <w:ilvl w:val="1"/>
+          <w:numId w:val="34"/>
+        </w:numPr>
+        <w:rPr>
+          <w:rFonts w:ascii="BankGothic Md BT" w:hAnsi="BankGothic Md BT" w:cs="Arial"/>
+          <w:sz w:val="16"/>
+          <w:szCs w:val="16"/>
+        </w:rPr>
+      </w:pPr>
+      <w:r>
+        <w:rPr>
+          <w:rFonts w:ascii="BankGothic Md BT" w:hAnsi="BankGothic Md BT" w:cs="Arial"/>
+          <w:sz w:val="16"/>
+          <w:szCs w:val="16"/>
+        </w:rPr>
+        <w:t>Missiles cannot maneuver to avoid chaff, wild weasels, or incoming fire</w:t>
+      </w:r>
+    </w:p>
+    <w:p>
+      <w:pPr>
+        <w:pStyle w:val="ListParagraph"/>
+        <w:numPr>
+          <w:ilvl w:val="1"/>
+          <w:numId w:val="34"/>
+        </w:numPr>
+        <w:rPr>
+          <w:rFonts w:ascii="BankGothic Md BT" w:hAnsi="BankGothic Md BT" w:cs="Arial"/>
+          <w:sz w:val="16"/>
+          <w:szCs w:val="16"/>
+        </w:rPr>
+      </w:pPr>
+      <w:r>
+        <w:rPr>
+          <w:rFonts w:ascii="BankGothic Md BT" w:hAnsi="BankGothic Md BT" w:cs="Arial"/>
+          <w:sz w:val="16"/>
+          <w:szCs w:val="16"/>
+        </w:rPr>
+        <w:t>Missiles do not take stances</w:t>
+      </w:r>
+    </w:p>
+    <w:p>
+      <w:pPr>
+        <w:pStyle w:val="ListParagraph"/>
+        <w:numPr>
+          <w:ilvl w:val="1"/>
+          <w:numId w:val="34"/>
+        </w:numPr>
+        <w:rPr>
+          <w:rFonts w:ascii="BankGothic Md BT" w:hAnsi="BankGothic Md BT" w:cs="Arial"/>
+          <w:sz w:val="16"/>
+          <w:szCs w:val="16"/>
+        </w:rPr>
+      </w:pPr>
+      <w:r>
+        <w:rPr>
+          <w:rFonts w:ascii="BankGothic Md BT" w:hAnsi="BankGothic Md BT" w:cs="Arial"/>
+          <w:sz w:val="16"/>
+          <w:szCs w:val="16"/>
+        </w:rPr>
+        <w:t>Pilots with missile links can direct their missiles to make maneuvers, avoid obstacles, and take stances like a normal ship, but any skill rolls they make earn them attention like other rolls</w:t>
+      </w:r>
+    </w:p>
+    <w:p>
+      <w:pPr>
+        <w:pStyle w:val="ListParagraph"/>
+        <w:numPr>
+          <w:ilvl w:val="0"/>
+          <w:numId w:val="34"/>
+        </w:numPr>
+        <w:rPr>
+          <w:rFonts w:ascii="BankGothic Md BT" w:hAnsi="BankGothic Md BT" w:cs="Arial"/>
+          <w:sz w:val="16"/>
+          <w:szCs w:val="16"/>
+        </w:rPr>
+      </w:pPr>
+      <w:r>
+        <w:rPr>
+          <w:rFonts w:ascii="BankGothic Md BT" w:hAnsi="BankGothic Md BT" w:cs="Arial"/>
+          <w:sz w:val="16"/>
+          <w:szCs w:val="16"/>
+        </w:rPr>
+        <w:t>Missiles can make maneuvers, but only if the maneuvers will allow it to close in on the target</w:t>
+      </w:r>
+    </w:p>
+    <w:p>
+      <w:pPr>
+        <w:pStyle w:val="ListParagraph"/>
+        <w:numPr>
+          <w:ilvl w:val="1"/>
+          <w:numId w:val="34"/>
+        </w:numPr>
+        <w:rPr>
+          <w:rFonts w:ascii="BankGothic Md BT" w:hAnsi="BankGothic Md BT" w:cs="Arial"/>
+          <w:sz w:val="16"/>
+          <w:szCs w:val="16"/>
+        </w:rPr>
+      </w:pPr>
+      <w:r>
+        <w:rPr>
+          <w:rFonts w:ascii="BankGothic Md BT" w:hAnsi="BankGothic Md BT" w:cs="Arial"/>
+          <w:sz w:val="16"/>
+          <w:szCs w:val="16"/>
+        </w:rPr>
+        <w:t>Missiles have a piloting roll of 11-</w:t>
+      </w:r>
+    </w:p>
+    <w:p>
+      <w:pPr>
+        <w:pStyle w:val="ListParagraph"/>
+        <w:numPr>
+          <w:ilvl w:val="0"/>
+          <w:numId w:val="34"/>
+        </w:numPr>
+        <w:rPr>
+          <w:rFonts w:ascii="BankGothic Md BT" w:hAnsi="BankGothic Md BT" w:cs="Arial"/>
+          <w:sz w:val="16"/>
+          <w:szCs w:val="16"/>
+        </w:rPr>
+      </w:pPr>
+      <w:r>
+        <w:rPr>
+          <w:rFonts w:ascii="BankGothic Md BT" w:hAnsi="BankGothic Md BT" w:cs="Arial"/>
+          <w:sz w:val="16"/>
+          <w:szCs w:val="16"/>
+        </w:rPr>
+        <w:t xml:space="preserve">When a missile enters the hex of a target ship, </w:t>
+      </w:r>
+      <w:r>
+        <w:rPr>
+          <w:rFonts w:ascii="BankGothic Md BT" w:hAnsi="BankGothic Md BT" w:cs="Arial"/>
+          <w:sz w:val="16"/>
+          <w:szCs w:val="16"/>
+        </w:rPr>
+        <w:t xml:space="preserve">after it survives any point-defense fire, </w:t>
+      </w:r>
+      <w:r>
+        <w:rPr>
+          <w:rFonts w:ascii="BankGothic Md BT" w:hAnsi="BankGothic Md BT" w:cs="Arial"/>
+          <w:sz w:val="16"/>
+          <w:szCs w:val="16"/>
+        </w:rPr>
+        <w:t>it has to roll to hit with an OCV of 12</w:t>
+      </w:r>
+    </w:p>
+    <w:p>
+      <w:pPr>
+        <w:pStyle w:val="ListParagraph"/>
+        <w:numPr>
+          <w:ilvl w:val="1"/>
+          <w:numId w:val="34"/>
+        </w:numPr>
+        <w:rPr>
+          <w:rFonts w:ascii="BankGothic Md BT" w:hAnsi="BankGothic Md BT" w:cs="Arial"/>
+          <w:sz w:val="16"/>
+          <w:szCs w:val="16"/>
+        </w:rPr>
+      </w:pPr>
+      <w:r>
+        <w:rPr>
+          <w:rFonts w:ascii="BankGothic Md BT" w:hAnsi="BankGothic Md BT" w:cs="Arial"/>
+          <w:sz w:val="16"/>
+          <w:szCs w:val="16"/>
+        </w:rPr>
+        <w:t>A missile that misses its to-hit roll is destroyed</w:t>
+      </w:r>
+    </w:p>
+    <w:p>
+      <w:pPr>
+        <w:rPr>
+          <w:rFonts w:ascii="BankGothic Md BT" w:hAnsi="BankGothic Md BT" w:cs="Arial"/>
+          <w:sz w:val="16"/>
+          <w:szCs w:val="16"/>
+        </w:rPr>
+      </w:pPr>
+      <w:r>
+        <w:rPr>
+          <w:rFonts w:ascii="BankGothic Md BT" w:hAnsi="BankGothic Md BT" w:cs="Arial"/>
+          <w:sz w:val="16"/>
+          <w:szCs w:val="16"/>
+        </w:rPr>
+        <w:t>Point Defense</w:t>
+      </w:r>
+    </w:p>
+    <w:p>
+      <w:pPr>
+        <w:pStyle w:val="ListParagraph"/>
+        <w:numPr>
+          <w:ilvl w:val="0"/>
+          <w:numId w:val="35"/>
+        </w:numPr>
+        <w:rPr>
+          <w:rFonts w:ascii="BankGothic Md BT" w:hAnsi="BankGothic Md BT" w:cs="Arial"/>
+          <w:sz w:val="16"/>
+          <w:szCs w:val="16"/>
+        </w:rPr>
+      </w:pPr>
+      <w:r>
+        <w:rPr>
+          <w:rFonts w:ascii="BankGothic Md BT" w:hAnsi="BankGothic Md BT" w:cs="Arial"/>
+          <w:sz w:val="16"/>
+          <w:szCs w:val="16"/>
+        </w:rPr>
+        <w:t>Weapons that are marked as point defense can fire at incoming missiles and torpedoes</w:t>
+      </w:r>
+    </w:p>
+    <w:p>
+      <w:pPr>
+        <w:pStyle w:val="ListParagraph"/>
+        <w:numPr>
+          <w:ilvl w:val="1"/>
+          <w:numId w:val="35"/>
+        </w:numPr>
+        <w:rPr>
+          <w:rFonts w:ascii="BankGothic Md BT" w:hAnsi="BankGothic Md BT" w:cs="Arial"/>
+          <w:sz w:val="16"/>
+          <w:szCs w:val="16"/>
+        </w:rPr>
+      </w:pPr>
+      <w:r>
+        <w:rPr>
+          <w:rFonts w:ascii="BankGothic Md BT" w:hAnsi="BankGothic Md BT" w:cs="Arial"/>
+          <w:sz w:val="16"/>
+          <w:szCs w:val="16"/>
+        </w:rPr>
+        <w:t>Weapons without point defense cannot fire at missiles and torpedoes regardless of range, chance to hit, or other circumstances</w:t>
+      </w:r>
+    </w:p>
+    <w:p>
+      <w:pPr>
+        <w:pStyle w:val="ListParagraph"/>
+        <w:numPr>
+          <w:ilvl w:val="0"/>
+          <w:numId w:val="35"/>
+        </w:numPr>
+        <w:rPr>
+          <w:rFonts w:ascii="BankGothic Md BT" w:hAnsi="BankGothic Md BT" w:cs="Arial"/>
+          <w:sz w:val="16"/>
+          <w:szCs w:val="16"/>
+        </w:rPr>
+      </w:pPr>
+      <w:r>
+        <w:rPr>
+          <w:rFonts w:ascii="BankGothic Md BT" w:hAnsi="BankGothic Md BT" w:cs="Arial"/>
+          <w:sz w:val="16"/>
+          <w:szCs w:val="16"/>
+        </w:rPr>
+        <w:t>Point defense fire can take place at any time during a round, even if it is not the defending ship’s turn</w:t>
+      </w:r>
+    </w:p>
+    <w:p>
+      <w:pPr>
+        <w:pStyle w:val="ListParagraph"/>
+        <w:numPr>
+          <w:ilvl w:val="1"/>
+          <w:numId w:val="35"/>
+        </w:numPr>
+        <w:rPr>
+          <w:rFonts w:ascii="BankGothic Md BT" w:hAnsi="BankGothic Md BT" w:cs="Arial"/>
+          <w:sz w:val="16"/>
+          <w:szCs w:val="16"/>
+        </w:rPr>
+      </w:pPr>
+      <w:r>
+        <w:rPr>
+          <w:rFonts w:ascii="BankGothic Md BT" w:hAnsi="BankGothic Md BT" w:cs="Arial"/>
+          <w:sz w:val="16"/>
+          <w:szCs w:val="16"/>
+        </w:rPr>
+        <w:t>Against torpedoes, a PD weapon can fire once, at range 0”, just before the torpedo hits</w:t>
+      </w:r>
+    </w:p>
+    <w:p>
+      <w:pPr>
+        <w:pStyle w:val="ListParagraph"/>
+        <w:numPr>
+          <w:ilvl w:val="2"/>
+          <w:numId w:val="35"/>
+        </w:numPr>
+        <w:rPr>
+          <w:rFonts w:ascii="BankGothic Md BT" w:hAnsi="BankGothic Md BT" w:cs="Arial"/>
+          <w:sz w:val="16"/>
+          <w:szCs w:val="16"/>
+        </w:rPr>
+      </w:pPr>
+      <w:r>
+        <w:rPr>
+          <w:rFonts w:ascii="BankGothic Md BT" w:hAnsi="BankGothic Md BT" w:cs="Arial"/>
+          <w:sz w:val="16"/>
+          <w:szCs w:val="16"/>
+        </w:rPr>
+        <w:t>PD can be declared AFTER seeing the result of the to-hit roll</w:t>
+      </w:r>
+    </w:p>
+    <w:p>
+      <w:pPr>
+        <w:pStyle w:val="ListParagraph"/>
+        <w:numPr>
+          <w:ilvl w:val="1"/>
+          <w:numId w:val="35"/>
+        </w:numPr>
+        <w:rPr>
+          <w:rFonts w:ascii="BankGothic Md BT" w:hAnsi="BankGothic Md BT" w:cs="Arial"/>
+          <w:sz w:val="16"/>
+          <w:szCs w:val="16"/>
+        </w:rPr>
+      </w:pPr>
+      <w:r>
+        <w:rPr>
+          <w:rFonts w:ascii="BankGothic Md BT" w:hAnsi="BankGothic Md BT" w:cs="Arial"/>
+          <w:sz w:val="16"/>
+          <w:szCs w:val="16"/>
+        </w:rPr>
+        <w:t xml:space="preserve">Against missiles, a PD weapon can fire </w:t>
+      </w:r>
+      <w:r>
+        <w:rPr>
+          <w:rFonts w:ascii="BankGothic Md BT" w:hAnsi="BankGothic Md BT" w:cs="Arial"/>
+          <w:sz w:val="16"/>
+          <w:szCs w:val="16"/>
+        </w:rPr>
+        <w:t xml:space="preserve">once/turn, possibly getting multiple shots </w:t>
+      </w:r>
+      <w:r>
+        <w:rPr>
+          <w:rFonts w:ascii="BankGothic Md BT" w:hAnsi="BankGothic Md BT" w:cs="Arial"/>
+          <w:sz w:val="16"/>
+          <w:szCs w:val="16"/>
+        </w:rPr>
+        <w:t>as the missile approaches</w:t>
+      </w:r>
+    </w:p>
+    <w:p>
+      <w:pPr>
+        <w:pStyle w:val="ListParagraph"/>
+        <w:numPr>
+          <w:ilvl w:val="2"/>
+          <w:numId w:val="35"/>
+        </w:numPr>
+        <w:rPr>
+          <w:rFonts w:ascii="BankGothic Md BT" w:hAnsi="BankGothic Md BT" w:cs="Arial"/>
+          <w:sz w:val="16"/>
+          <w:szCs w:val="16"/>
+        </w:rPr>
+      </w:pPr>
+      <w:r>
+        <w:rPr>
+          <w:rFonts w:ascii="BankGothic Md BT" w:hAnsi="BankGothic Md BT" w:cs="Arial"/>
+          <w:sz w:val="16"/>
+          <w:szCs w:val="16"/>
+        </w:rPr>
+        <w:t>When the missile reaches 0” range, just before impact, any PD guns that have not fired, and bear on the approach hex, can fire</w:t>
+      </w:r>
+    </w:p>
+    <w:p>
+      <w:pPr>
+        <w:pStyle w:val="ListParagraph"/>
+        <w:numPr>
+          <w:ilvl w:val="2"/>
+          <w:numId w:val="35"/>
+        </w:numPr>
+        <w:rPr>
+          <w:rFonts w:ascii="BankGothic Md BT" w:hAnsi="BankGothic Md BT" w:cs="Arial"/>
+          <w:sz w:val="16"/>
+          <w:szCs w:val="16"/>
+        </w:rPr>
+      </w:pPr>
+      <w:r>
+        <w:rPr>
+          <w:rFonts w:ascii="BankGothic Md BT" w:hAnsi="BankGothic Md BT" w:cs="Arial"/>
+          <w:sz w:val="16"/>
+          <w:szCs w:val="16"/>
+        </w:rPr>
+        <w:lastRenderedPageBreak/>
+        <w:t>However, PD must be declared against missiles BEFORE seeing the to-hit roll</w:t>
+      </w:r>
+    </w:p>
+    <w:p>
+      <w:pPr>
+        <w:pStyle w:val="ListParagraph"/>
+        <w:numPr>
+          <w:ilvl w:val="1"/>
+          <w:numId w:val="35"/>
+        </w:numPr>
+        <w:rPr>
+          <w:rFonts w:ascii="BankGothic Md BT" w:hAnsi="BankGothic Md BT" w:cs="Arial"/>
+          <w:sz w:val="16"/>
+          <w:szCs w:val="16"/>
+        </w:rPr>
+      </w:pPr>
+      <w:r>
+        <w:rPr>
+          <w:rFonts w:ascii="BankGothic Md BT" w:hAnsi="BankGothic Md BT" w:cs="Arial"/>
+          <w:sz w:val="16"/>
+          <w:szCs w:val="16"/>
+        </w:rPr>
+        <w:t>PD weapons can only fire once/round</w:t>
+      </w:r>
+    </w:p>
+    <w:p>
+      <w:pPr>
+        <w:pStyle w:val="ListParagraph"/>
+        <w:ind w:left="1080"/>
+        <w:rPr>
+          <w:rFonts w:ascii="BankGothic Md BT" w:hAnsi="BankGothic Md BT" w:cs="Arial"/>
+          <w:sz w:val="16"/>
+          <w:szCs w:val="16"/>
+        </w:rPr>
+      </w:pPr>
     </w:p>
     <w:p>
       <w:pPr>
@@ -20941,9 +21827,9 @@
         <w:tblLook w:val="04A0" w:firstRow="1" w:lastRow="0" w:firstColumn="1" w:lastColumn="0" w:noHBand="0" w:noVBand="1"/>
       </w:tblPr>
       <w:tblGrid>
-        <w:gridCol w:w="1771"/>
-        <w:gridCol w:w="1602"/>
-        <w:gridCol w:w="4609"/>
+        <w:gridCol w:w="1506"/>
+        <w:gridCol w:w="1252"/>
+        <w:gridCol w:w="5224"/>
         <w:gridCol w:w="1368"/>
       </w:tblGrid>
       <w:tr>
@@ -21656,7 +22542,7 @@
                 <w:sz w:val="16"/>
                 <w:szCs w:val="16"/>
               </w:rPr>
-              <w:t>You gain +2 OCV</w:t>
+              <w:t>Your target may take opportunity fire against you with any weapons that bear on the hex of your approach, including point defense</w:t>
             </w:r>
           </w:p>
           <w:p>
@@ -21678,29 +22564,15 @@
                 <w:sz w:val="16"/>
                 <w:szCs w:val="16"/>
               </w:rPr>
-              <w:t>You take -2 DCV</w:t>
-            </w:r>
-          </w:p>
-          <w:p>
-            <w:pPr>
-              <w:pStyle w:val="ListParagraph"/>
-              <w:numPr>
-                <w:ilvl w:val="0"/>
-                <w:numId w:val="30"/>
-              </w:numPr>
-              <w:rPr>
-                <w:rFonts w:ascii="BankGothic Md BT" w:hAnsi="BankGothic Md BT" w:cs="Arial"/>
-                <w:sz w:val="16"/>
-                <w:szCs w:val="16"/>
-              </w:rPr>
-            </w:pPr>
-            <w:r>
-              <w:rPr>
-                <w:rFonts w:ascii="BankGothic Md BT" w:hAnsi="BankGothic Md BT" w:cs="Arial"/>
-                <w:sz w:val="16"/>
-                <w:szCs w:val="16"/>
-              </w:rPr>
-              <w:t>You are subject to point defense</w:t>
+              <w:t>You attacks get Pierce</w:t>
+            </w:r>
+            <w:r>
+              <w:rPr>
+                <w:rFonts w:ascii="BankGothic Md BT" w:hAnsi="BankGothic Md BT" w:cs="Arial"/>
+                <w:sz w:val="16"/>
+                <w:szCs w:val="16"/>
+              </w:rPr>
+              <w:t xml:space="preserve"> 8-</w:t>
             </w:r>
           </w:p>
           <w:p>
@@ -21810,268 +22682,6 @@
                 <w:szCs w:val="16"/>
               </w:rPr>
               <w:t>You may increase/decrease your speed by 2 categories</w:t>
-            </w:r>
-          </w:p>
-        </w:tc>
-        <w:tc>
-          <w:tcPr>
-            <w:tcW w:w="0" w:type="auto"/>
-          </w:tcPr>
-          <w:p>
-            <w:pPr>
-              <w:rPr>
-                <w:rFonts w:ascii="BankGothic Md BT" w:hAnsi="BankGothic Md BT" w:cs="Arial"/>
-                <w:sz w:val="16"/>
-                <w:szCs w:val="16"/>
-              </w:rPr>
-            </w:pPr>
-          </w:p>
-        </w:tc>
-      </w:tr>
-      <w:tr>
-        <w:tc>
-          <w:tcPr>
-            <w:tcW w:w="0" w:type="auto"/>
-          </w:tcPr>
-          <w:p>
-            <w:pPr>
-              <w:rPr>
-                <w:rFonts w:ascii="BankGothic Md BT" w:hAnsi="BankGothic Md BT" w:cs="Arial"/>
-                <w:sz w:val="16"/>
-                <w:szCs w:val="16"/>
-              </w:rPr>
-            </w:pPr>
-            <w:r>
-              <w:rPr>
-                <w:rFonts w:ascii="BankGothic Md BT" w:hAnsi="BankGothic Md BT" w:cs="Arial"/>
-                <w:sz w:val="16"/>
-                <w:szCs w:val="16"/>
-              </w:rPr>
-              <w:t>Evasive Maneuvers</w:t>
-            </w:r>
-          </w:p>
-        </w:tc>
-        <w:tc>
-          <w:tcPr>
-            <w:tcW w:w="0" w:type="auto"/>
-          </w:tcPr>
-          <w:p>
-            <w:pPr>
-              <w:rPr>
-                <w:rFonts w:ascii="BankGothic Md BT" w:hAnsi="BankGothic Md BT" w:cs="Arial"/>
-                <w:sz w:val="16"/>
-                <w:szCs w:val="16"/>
-              </w:rPr>
-            </w:pPr>
-            <w:r>
-              <w:rPr>
-                <w:rFonts w:ascii="BankGothic Md BT" w:hAnsi="BankGothic Md BT" w:cs="Arial"/>
-                <w:sz w:val="16"/>
-                <w:szCs w:val="16"/>
-              </w:rPr>
-              <w:t>Pilot</w:t>
-            </w:r>
-          </w:p>
-        </w:tc>
-        <w:tc>
-          <w:tcPr>
-            <w:tcW w:w="0" w:type="auto"/>
-          </w:tcPr>
-          <w:p>
-            <w:pPr>
-              <w:pStyle w:val="ListParagraph"/>
-              <w:numPr>
-                <w:ilvl w:val="0"/>
-                <w:numId w:val="30"/>
-              </w:numPr>
-              <w:rPr>
-                <w:rFonts w:ascii="BankGothic Md BT" w:hAnsi="BankGothic Md BT" w:cs="Arial"/>
-                <w:sz w:val="16"/>
-                <w:szCs w:val="16"/>
-              </w:rPr>
-            </w:pPr>
-            <w:r>
-              <w:rPr>
-                <w:rFonts w:ascii="BankGothic Md BT" w:hAnsi="BankGothic Md BT" w:cs="Arial"/>
-                <w:sz w:val="16"/>
-                <w:szCs w:val="16"/>
-              </w:rPr>
-              <w:t>You gain +2 DCV</w:t>
-            </w:r>
-          </w:p>
-          <w:p>
-            <w:pPr>
-              <w:pStyle w:val="ListParagraph"/>
-              <w:numPr>
-                <w:ilvl w:val="0"/>
-                <w:numId w:val="30"/>
-              </w:numPr>
-              <w:rPr>
-                <w:rFonts w:ascii="BankGothic Md BT" w:hAnsi="BankGothic Md BT" w:cs="Arial"/>
-                <w:sz w:val="16"/>
-                <w:szCs w:val="16"/>
-              </w:rPr>
-            </w:pPr>
-            <w:r>
-              <w:rPr>
-                <w:rFonts w:ascii="BankGothic Md BT" w:hAnsi="BankGothic Md BT" w:cs="Arial"/>
-                <w:sz w:val="16"/>
-                <w:szCs w:val="16"/>
-              </w:rPr>
-              <w:t>You take -2 OCV</w:t>
-            </w:r>
-          </w:p>
-          <w:p>
-            <w:pPr>
-              <w:pStyle w:val="ListParagraph"/>
-              <w:numPr>
-                <w:ilvl w:val="0"/>
-                <w:numId w:val="30"/>
-              </w:numPr>
-              <w:rPr>
-                <w:rFonts w:ascii="BankGothic Md BT" w:hAnsi="BankGothic Md BT" w:cs="Arial"/>
-                <w:sz w:val="16"/>
-                <w:szCs w:val="16"/>
-              </w:rPr>
-            </w:pPr>
-            <w:r>
-              <w:rPr>
-                <w:rFonts w:ascii="BankGothic Md BT" w:hAnsi="BankGothic Md BT" w:cs="Arial"/>
-                <w:sz w:val="16"/>
-                <w:szCs w:val="16"/>
-              </w:rPr>
-              <w:t>May make the modifiers +1/-1 if desired</w:t>
-            </w:r>
-          </w:p>
-        </w:tc>
-        <w:tc>
-          <w:tcPr>
-            <w:tcW w:w="0" w:type="auto"/>
-          </w:tcPr>
-          <w:p>
-            <w:pPr>
-              <w:rPr>
-                <w:rFonts w:ascii="BankGothic Md BT" w:hAnsi="BankGothic Md BT" w:cs="Arial"/>
-                <w:sz w:val="16"/>
-                <w:szCs w:val="16"/>
-              </w:rPr>
-            </w:pPr>
-          </w:p>
-        </w:tc>
-      </w:tr>
-      <w:tr>
-        <w:tc>
-          <w:tcPr>
-            <w:tcW w:w="0" w:type="auto"/>
-          </w:tcPr>
-          <w:p>
-            <w:pPr>
-              <w:rPr>
-                <w:rFonts w:ascii="BankGothic Md BT" w:hAnsi="BankGothic Md BT" w:cs="Arial"/>
-                <w:sz w:val="16"/>
-                <w:szCs w:val="16"/>
-              </w:rPr>
-            </w:pPr>
-            <w:r>
-              <w:rPr>
-                <w:rFonts w:ascii="BankGothic Md BT" w:hAnsi="BankGothic Md BT" w:cs="Arial"/>
-                <w:sz w:val="16"/>
-                <w:szCs w:val="16"/>
-              </w:rPr>
-              <w:t>Hold Steady</w:t>
-            </w:r>
-          </w:p>
-        </w:tc>
-        <w:tc>
-          <w:tcPr>
-            <w:tcW w:w="0" w:type="auto"/>
-          </w:tcPr>
-          <w:p>
-            <w:pPr>
-              <w:rPr>
-                <w:rFonts w:ascii="BankGothic Md BT" w:hAnsi="BankGothic Md BT" w:cs="Arial"/>
-                <w:sz w:val="16"/>
-                <w:szCs w:val="16"/>
-              </w:rPr>
-            </w:pPr>
-            <w:r>
-              <w:rPr>
-                <w:rFonts w:ascii="BankGothic Md BT" w:hAnsi="BankGothic Md BT" w:cs="Arial"/>
-                <w:sz w:val="16"/>
-                <w:szCs w:val="16"/>
-              </w:rPr>
-              <w:t>Pilot</w:t>
-            </w:r>
-          </w:p>
-        </w:tc>
-        <w:tc>
-          <w:tcPr>
-            <w:tcW w:w="0" w:type="auto"/>
-          </w:tcPr>
-          <w:p>
-            <w:pPr>
-              <w:pStyle w:val="ListParagraph"/>
-              <w:numPr>
-                <w:ilvl w:val="0"/>
-                <w:numId w:val="30"/>
-              </w:numPr>
-              <w:rPr>
-                <w:rFonts w:ascii="BankGothic Md BT" w:hAnsi="BankGothic Md BT" w:cs="Arial"/>
-                <w:sz w:val="16"/>
-                <w:szCs w:val="16"/>
-              </w:rPr>
-            </w:pPr>
-            <w:r>
-              <w:rPr>
-                <w:rFonts w:ascii="BankGothic Md BT" w:hAnsi="BankGothic Md BT" w:cs="Arial"/>
-                <w:sz w:val="16"/>
-                <w:szCs w:val="16"/>
-              </w:rPr>
-              <w:t>You gain +2 OCV</w:t>
-            </w:r>
-          </w:p>
-          <w:p>
-            <w:pPr>
-              <w:pStyle w:val="ListParagraph"/>
-              <w:numPr>
-                <w:ilvl w:val="0"/>
-                <w:numId w:val="30"/>
-              </w:numPr>
-              <w:rPr>
-                <w:rFonts w:ascii="BankGothic Md BT" w:hAnsi="BankGothic Md BT" w:cs="Arial"/>
-                <w:sz w:val="16"/>
-                <w:szCs w:val="16"/>
-              </w:rPr>
-            </w:pPr>
-            <w:r>
-              <w:rPr>
-                <w:rFonts w:ascii="BankGothic Md BT" w:hAnsi="BankGothic Md BT" w:cs="Arial"/>
-                <w:sz w:val="16"/>
-                <w:szCs w:val="16"/>
-              </w:rPr>
-              <w:t>You take -2 DCV</w:t>
-            </w:r>
-          </w:p>
-          <w:p>
-            <w:pPr>
-              <w:pStyle w:val="ListParagraph"/>
-              <w:numPr>
-                <w:ilvl w:val="0"/>
-                <w:numId w:val="30"/>
-              </w:numPr>
-              <w:rPr>
-                <w:rFonts w:ascii="BankGothic Md BT" w:hAnsi="BankGothic Md BT" w:cs="Arial"/>
-                <w:sz w:val="16"/>
-                <w:szCs w:val="16"/>
-              </w:rPr>
-            </w:pPr>
-            <w:r>
-              <w:rPr>
-                <w:rFonts w:ascii="BankGothic Md BT" w:hAnsi="BankGothic Md BT" w:cs="Arial"/>
-                <w:sz w:val="16"/>
-                <w:szCs w:val="16"/>
-              </w:rPr>
-              <w:t>May make the modifiers +1/-1 if desired</w:t>
             </w:r>
           </w:p>
         </w:tc>
@@ -22379,7 +22989,6 @@
                 <w:sz w:val="16"/>
                 <w:szCs w:val="16"/>
               </w:rPr>
-              <w:lastRenderedPageBreak/>
               <w:t>Slide</w:t>
             </w:r>
           </w:p>
@@ -22822,7 +23431,30 @@
           <w:sz w:val="16"/>
           <w:szCs w:val="16"/>
         </w:rPr>
+        <w:lastRenderedPageBreak/>
         <w:t>Remaining damage is further reduced by armor</w:t>
+      </w:r>
+    </w:p>
+    <w:p>
+      <w:pPr>
+        <w:pStyle w:val="ListParagraph"/>
+        <w:numPr>
+          <w:ilvl w:val="1"/>
+          <w:numId w:val="25"/>
+        </w:numPr>
+        <w:rPr>
+          <w:rFonts w:ascii="BankGothic Md BT" w:hAnsi="BankGothic Md BT" w:cs="Arial"/>
+          <w:sz w:val="16"/>
+          <w:szCs w:val="16"/>
+        </w:rPr>
+      </w:pPr>
+      <w:r>
+        <w:rPr>
+          <w:rFonts w:ascii="BankGothic Md BT" w:hAnsi="BankGothic Md BT" w:cs="Arial"/>
+          <w:sz w:val="16"/>
+          <w:szCs w:val="16"/>
+        </w:rPr>
+        <w:t>Unless the weapon ignores armor, or succeeds a pierce armor check</w:t>
       </w:r>
     </w:p>
     <w:p>
@@ -23008,7 +23640,15 @@
           <w:sz w:val="16"/>
           <w:szCs w:val="16"/>
         </w:rPr>
-        <w:t>Fail chances start at 8-, and increase to 11-, 14-, 16-, Destroyed with subsequent results</w:t>
+        <w:t>Fail chances start at 8-, and incr</w:t>
+      </w:r>
+      <w:r>
+        <w:rPr>
+          <w:rFonts w:ascii="BankGothic Md BT" w:hAnsi="BankGothic Md BT" w:cs="Arial"/>
+          <w:sz w:val="16"/>
+          <w:szCs w:val="16"/>
+        </w:rPr>
+        <w:t>ease by 2 each subsequent hit</w:t>
       </w:r>
     </w:p>
     <w:p>
@@ -23677,7 +24317,6 @@
                 <w:sz w:val="16"/>
                 <w:szCs w:val="16"/>
               </w:rPr>
-              <w:lastRenderedPageBreak/>
               <w:t>The chance starts at 8-</w:t>
             </w:r>
           </w:p>
@@ -23790,7 +24429,6 @@
                 <w:sz w:val="16"/>
                 <w:szCs w:val="16"/>
               </w:rPr>
-              <w:lastRenderedPageBreak/>
               <w:t>Fire</w:t>
             </w:r>
           </w:p>
@@ -24265,6 +24903,7 @@
                 <w:sz w:val="16"/>
                 <w:szCs w:val="16"/>
               </w:rPr>
+              <w:lastRenderedPageBreak/>
               <w:t>In a ship &lt;100t, there is an 8- chance that the explosion reaches the bridge, doing 6d6 damage to everyone there</w:t>
             </w:r>
           </w:p>
@@ -25537,7 +26176,6 @@
                 <w:sz w:val="16"/>
                 <w:szCs w:val="16"/>
               </w:rPr>
-              <w:lastRenderedPageBreak/>
               <w:t>Ion, Torp, or tractor</w:t>
             </w:r>
           </w:p>
@@ -25565,7 +26203,6 @@
                 <w:sz w:val="16"/>
                 <w:szCs w:val="16"/>
               </w:rPr>
-              <w:lastRenderedPageBreak/>
               <w:t>Fail Chance</w:t>
             </w:r>
           </w:p>
@@ -25588,7 +26225,6 @@
                 <w:sz w:val="16"/>
                 <w:szCs w:val="16"/>
               </w:rPr>
-              <w:lastRenderedPageBreak/>
               <w:t>-1 OCV</w:t>
             </w:r>
           </w:p>
@@ -25833,7 +26469,6 @@
                 <w:sz w:val="16"/>
                 <w:szCs w:val="16"/>
               </w:rPr>
-              <w:lastRenderedPageBreak/>
               <w:t>Computer</w:t>
             </w:r>
           </w:p>
@@ -26460,6 +27095,7 @@
                 <w:sz w:val="16"/>
                 <w:szCs w:val="16"/>
               </w:rPr>
+              <w:lastRenderedPageBreak/>
               <w:t xml:space="preserve">12 = </w:t>
             </w:r>
             <w:r>
@@ -26492,6 +27128,7 @@
                 <w:sz w:val="16"/>
                 <w:szCs w:val="16"/>
               </w:rPr>
+              <w:lastRenderedPageBreak/>
               <w:t>Systems Not Listed</w:t>
             </w:r>
           </w:p>
@@ -27042,9 +27679,9 @@
     </w:lvl>
   </w:abstractNum>
   <w:abstractNum w:abstractNumId="4" w15:restartNumberingAfterBreak="0">
-    <w:nsid w:val="19C548DD"/>
+    <w:nsid w:val="190B6CF9"/>
     <w:multiLevelType w:val="hybridMultilevel"/>
-    <w:tmpl w:val="1520C1B8"/>
+    <w:tmpl w:val="9E662ED8"/>
     <w:lvl w:ilvl="0" w:tplc="04090001">
       <w:start w:val="1"/>
       <w:numFmt w:val="bullet"/>
@@ -27155,6 +27792,119 @@
     </w:lvl>
   </w:abstractNum>
   <w:abstractNum w:abstractNumId="5" w15:restartNumberingAfterBreak="0">
+    <w:nsid w:val="19C548DD"/>
+    <w:multiLevelType w:val="hybridMultilevel"/>
+    <w:tmpl w:val="1520C1B8"/>
+    <w:lvl w:ilvl="0" w:tplc="04090001">
+      <w:start w:val="1"/>
+      <w:numFmt w:val="bullet"/>
+      <w:lvlText w:val=""/>
+      <w:lvlJc w:val="left"/>
+      <w:pPr>
+        <w:ind w:left="360" w:hanging="360"/>
+      </w:pPr>
+      <w:rPr>
+        <w:rFonts w:ascii="Symbol" w:hAnsi="Symbol" w:hint="default"/>
+      </w:rPr>
+    </w:lvl>
+    <w:lvl w:ilvl="1" w:tplc="04090003">
+      <w:start w:val="1"/>
+      <w:numFmt w:val="bullet"/>
+      <w:lvlText w:val="o"/>
+      <w:lvlJc w:val="left"/>
+      <w:pPr>
+        <w:ind w:left="1080" w:hanging="360"/>
+      </w:pPr>
+      <w:rPr>
+        <w:rFonts w:ascii="Courier New" w:hAnsi="Courier New" w:cs="Courier New" w:hint="default"/>
+      </w:rPr>
+    </w:lvl>
+    <w:lvl w:ilvl="2" w:tplc="04090005" w:tentative="1">
+      <w:start w:val="1"/>
+      <w:numFmt w:val="bullet"/>
+      <w:lvlText w:val=""/>
+      <w:lvlJc w:val="left"/>
+      <w:pPr>
+        <w:ind w:left="1800" w:hanging="360"/>
+      </w:pPr>
+      <w:rPr>
+        <w:rFonts w:ascii="Wingdings" w:hAnsi="Wingdings" w:hint="default"/>
+      </w:rPr>
+    </w:lvl>
+    <w:lvl w:ilvl="3" w:tplc="04090001" w:tentative="1">
+      <w:start w:val="1"/>
+      <w:numFmt w:val="bullet"/>
+      <w:lvlText w:val=""/>
+      <w:lvlJc w:val="left"/>
+      <w:pPr>
+        <w:ind w:left="2520" w:hanging="360"/>
+      </w:pPr>
+      <w:rPr>
+        <w:rFonts w:ascii="Symbol" w:hAnsi="Symbol" w:hint="default"/>
+      </w:rPr>
+    </w:lvl>
+    <w:lvl w:ilvl="4" w:tplc="04090003" w:tentative="1">
+      <w:start w:val="1"/>
+      <w:numFmt w:val="bullet"/>
+      <w:lvlText w:val="o"/>
+      <w:lvlJc w:val="left"/>
+      <w:pPr>
+        <w:ind w:left="3240" w:hanging="360"/>
+      </w:pPr>
+      <w:rPr>
+        <w:rFonts w:ascii="Courier New" w:hAnsi="Courier New" w:cs="Courier New" w:hint="default"/>
+      </w:rPr>
+    </w:lvl>
+    <w:lvl w:ilvl="5" w:tplc="04090005" w:tentative="1">
+      <w:start w:val="1"/>
+      <w:numFmt w:val="bullet"/>
+      <w:lvlText w:val=""/>
+      <w:lvlJc w:val="left"/>
+      <w:pPr>
+        <w:ind w:left="3960" w:hanging="360"/>
+      </w:pPr>
+      <w:rPr>
+        <w:rFonts w:ascii="Wingdings" w:hAnsi="Wingdings" w:hint="default"/>
+      </w:rPr>
+    </w:lvl>
+    <w:lvl w:ilvl="6" w:tplc="04090001" w:tentative="1">
+      <w:start w:val="1"/>
+      <w:numFmt w:val="bullet"/>
+      <w:lvlText w:val=""/>
+      <w:lvlJc w:val="left"/>
+      <w:pPr>
+        <w:ind w:left="4680" w:hanging="360"/>
+      </w:pPr>
+      <w:rPr>
+        <w:rFonts w:ascii="Symbol" w:hAnsi="Symbol" w:hint="default"/>
+      </w:rPr>
+    </w:lvl>
+    <w:lvl w:ilvl="7" w:tplc="04090003" w:tentative="1">
+      <w:start w:val="1"/>
+      <w:numFmt w:val="bullet"/>
+      <w:lvlText w:val="o"/>
+      <w:lvlJc w:val="left"/>
+      <w:pPr>
+        <w:ind w:left="5400" w:hanging="360"/>
+      </w:pPr>
+      <w:rPr>
+        <w:rFonts w:ascii="Courier New" w:hAnsi="Courier New" w:cs="Courier New" w:hint="default"/>
+      </w:rPr>
+    </w:lvl>
+    <w:lvl w:ilvl="8" w:tplc="04090005" w:tentative="1">
+      <w:start w:val="1"/>
+      <w:numFmt w:val="bullet"/>
+      <w:lvlText w:val=""/>
+      <w:lvlJc w:val="left"/>
+      <w:pPr>
+        <w:ind w:left="6120" w:hanging="360"/>
+      </w:pPr>
+      <w:rPr>
+        <w:rFonts w:ascii="Wingdings" w:hAnsi="Wingdings" w:hint="default"/>
+      </w:rPr>
+    </w:lvl>
+  </w:abstractNum>
+  <w:abstractNum w:abstractNumId="6" w15:restartNumberingAfterBreak="0">
     <w:nsid w:val="1AF6083F"/>
     <w:multiLevelType w:val="hybridMultilevel"/>
     <w:tmpl w:val="0BDC34EE"/>
@@ -27267,7 +28017,7 @@
       </w:rPr>
     </w:lvl>
   </w:abstractNum>
-  <w:abstractNum w:abstractNumId="6" w15:restartNumberingAfterBreak="0">
+  <w:abstractNum w:abstractNumId="7" w15:restartNumberingAfterBreak="0">
     <w:nsid w:val="1D267EC2"/>
     <w:multiLevelType w:val="hybridMultilevel"/>
     <w:tmpl w:val="3F62F706"/>
@@ -27380,7 +28130,7 @@
       </w:rPr>
     </w:lvl>
   </w:abstractNum>
-  <w:abstractNum w:abstractNumId="7" w15:restartNumberingAfterBreak="0">
+  <w:abstractNum w:abstractNumId="8" w15:restartNumberingAfterBreak="0">
     <w:nsid w:val="25BD6D0E"/>
     <w:multiLevelType w:val="hybridMultilevel"/>
     <w:tmpl w:val="27D8EF34"/>
@@ -27493,7 +28243,7 @@
       </w:rPr>
     </w:lvl>
   </w:abstractNum>
-  <w:abstractNum w:abstractNumId="8" w15:restartNumberingAfterBreak="0">
+  <w:abstractNum w:abstractNumId="9" w15:restartNumberingAfterBreak="0">
     <w:nsid w:val="32466D98"/>
     <w:multiLevelType w:val="hybridMultilevel"/>
     <w:tmpl w:val="79924630"/>
@@ -27606,7 +28356,7 @@
       </w:rPr>
     </w:lvl>
   </w:abstractNum>
-  <w:abstractNum w:abstractNumId="9" w15:restartNumberingAfterBreak="0">
+  <w:abstractNum w:abstractNumId="10" w15:restartNumberingAfterBreak="0">
     <w:nsid w:val="32663275"/>
     <w:multiLevelType w:val="hybridMultilevel"/>
     <w:tmpl w:val="C4D82398"/>
@@ -27719,7 +28469,7 @@
       </w:rPr>
     </w:lvl>
   </w:abstractNum>
-  <w:abstractNum w:abstractNumId="10" w15:restartNumberingAfterBreak="0">
+  <w:abstractNum w:abstractNumId="11" w15:restartNumberingAfterBreak="0">
     <w:nsid w:val="3C496D4F"/>
     <w:multiLevelType w:val="hybridMultilevel"/>
     <w:tmpl w:val="945887B2"/>
@@ -27832,7 +28582,7 @@
       </w:rPr>
     </w:lvl>
   </w:abstractNum>
-  <w:abstractNum w:abstractNumId="11" w15:restartNumberingAfterBreak="0">
+  <w:abstractNum w:abstractNumId="12" w15:restartNumberingAfterBreak="0">
     <w:nsid w:val="40595AC6"/>
     <w:multiLevelType w:val="hybridMultilevel"/>
     <w:tmpl w:val="626E7722"/>
@@ -27945,7 +28695,7 @@
       </w:rPr>
     </w:lvl>
   </w:abstractNum>
-  <w:abstractNum w:abstractNumId="12" w15:restartNumberingAfterBreak="0">
+  <w:abstractNum w:abstractNumId="13" w15:restartNumberingAfterBreak="0">
     <w:nsid w:val="41BD20EC"/>
     <w:multiLevelType w:val="hybridMultilevel"/>
     <w:tmpl w:val="62FE0B6C"/>
@@ -28058,7 +28808,7 @@
       </w:rPr>
     </w:lvl>
   </w:abstractNum>
-  <w:abstractNum w:abstractNumId="13" w15:restartNumberingAfterBreak="0">
+  <w:abstractNum w:abstractNumId="14" w15:restartNumberingAfterBreak="0">
     <w:nsid w:val="481C296E"/>
     <w:multiLevelType w:val="hybridMultilevel"/>
     <w:tmpl w:val="31D2C8E2"/>
@@ -28171,7 +28921,7 @@
       </w:rPr>
     </w:lvl>
   </w:abstractNum>
-  <w:abstractNum w:abstractNumId="14" w15:restartNumberingAfterBreak="0">
+  <w:abstractNum w:abstractNumId="15" w15:restartNumberingAfterBreak="0">
     <w:nsid w:val="49EF2495"/>
     <w:multiLevelType w:val="hybridMultilevel"/>
     <w:tmpl w:val="4E520594"/>
@@ -28284,7 +29034,7 @@
       </w:rPr>
     </w:lvl>
   </w:abstractNum>
-  <w:abstractNum w:abstractNumId="15" w15:restartNumberingAfterBreak="0">
+  <w:abstractNum w:abstractNumId="16" w15:restartNumberingAfterBreak="0">
     <w:nsid w:val="512E10C0"/>
     <w:multiLevelType w:val="hybridMultilevel"/>
     <w:tmpl w:val="DD5A7AEC"/>
@@ -28397,7 +29147,7 @@
       </w:rPr>
     </w:lvl>
   </w:abstractNum>
-  <w:abstractNum w:abstractNumId="16" w15:restartNumberingAfterBreak="0">
+  <w:abstractNum w:abstractNumId="17" w15:restartNumberingAfterBreak="0">
     <w:nsid w:val="57911219"/>
     <w:multiLevelType w:val="hybridMultilevel"/>
     <w:tmpl w:val="EBF6C94A"/>
@@ -28510,7 +29260,7 @@
       </w:rPr>
     </w:lvl>
   </w:abstractNum>
-  <w:abstractNum w:abstractNumId="17" w15:restartNumberingAfterBreak="0">
+  <w:abstractNum w:abstractNumId="18" w15:restartNumberingAfterBreak="0">
     <w:nsid w:val="5B6D3EE1"/>
     <w:multiLevelType w:val="hybridMultilevel"/>
     <w:tmpl w:val="1798759A"/>
@@ -28623,7 +29373,7 @@
       </w:rPr>
     </w:lvl>
   </w:abstractNum>
-  <w:abstractNum w:abstractNumId="18" w15:restartNumberingAfterBreak="0">
+  <w:abstractNum w:abstractNumId="19" w15:restartNumberingAfterBreak="0">
     <w:nsid w:val="5C8C1F7C"/>
     <w:multiLevelType w:val="hybridMultilevel"/>
     <w:tmpl w:val="0868BA38"/>
@@ -28736,7 +29486,7 @@
       </w:rPr>
     </w:lvl>
   </w:abstractNum>
-  <w:abstractNum w:abstractNumId="19" w15:restartNumberingAfterBreak="0">
+  <w:abstractNum w:abstractNumId="20" w15:restartNumberingAfterBreak="0">
     <w:nsid w:val="5EDD1A8F"/>
     <w:multiLevelType w:val="hybridMultilevel"/>
     <w:tmpl w:val="06B83DA8"/>
@@ -28849,7 +29599,7 @@
       </w:rPr>
     </w:lvl>
   </w:abstractNum>
-  <w:abstractNum w:abstractNumId="20" w15:restartNumberingAfterBreak="0">
+  <w:abstractNum w:abstractNumId="21" w15:restartNumberingAfterBreak="0">
     <w:nsid w:val="5FF4707F"/>
     <w:multiLevelType w:val="hybridMultilevel"/>
     <w:tmpl w:val="2F28A14A"/>
@@ -28962,7 +29712,7 @@
       </w:rPr>
     </w:lvl>
   </w:abstractNum>
-  <w:abstractNum w:abstractNumId="21" w15:restartNumberingAfterBreak="0">
+  <w:abstractNum w:abstractNumId="22" w15:restartNumberingAfterBreak="0">
     <w:nsid w:val="60892D6A"/>
     <w:multiLevelType w:val="hybridMultilevel"/>
     <w:tmpl w:val="0EA2B2E2"/>
@@ -29075,7 +29825,7 @@
       </w:rPr>
     </w:lvl>
   </w:abstractNum>
-  <w:abstractNum w:abstractNumId="22" w15:restartNumberingAfterBreak="0">
+  <w:abstractNum w:abstractNumId="23" w15:restartNumberingAfterBreak="0">
     <w:nsid w:val="635B61B7"/>
     <w:multiLevelType w:val="hybridMultilevel"/>
     <w:tmpl w:val="0870321E"/>
@@ -29188,7 +29938,7 @@
       </w:rPr>
     </w:lvl>
   </w:abstractNum>
-  <w:abstractNum w:abstractNumId="23" w15:restartNumberingAfterBreak="0">
+  <w:abstractNum w:abstractNumId="24" w15:restartNumberingAfterBreak="0">
     <w:nsid w:val="64A85633"/>
     <w:multiLevelType w:val="hybridMultilevel"/>
     <w:tmpl w:val="4502AE26"/>
@@ -29301,7 +30051,7 @@
       </w:rPr>
     </w:lvl>
   </w:abstractNum>
-  <w:abstractNum w:abstractNumId="24" w15:restartNumberingAfterBreak="0">
+  <w:abstractNum w:abstractNumId="25" w15:restartNumberingAfterBreak="0">
     <w:nsid w:val="64DC213C"/>
     <w:multiLevelType w:val="hybridMultilevel"/>
     <w:tmpl w:val="7D161630"/>
@@ -29414,7 +30164,7 @@
       </w:rPr>
     </w:lvl>
   </w:abstractNum>
-  <w:abstractNum w:abstractNumId="25" w15:restartNumberingAfterBreak="0">
+  <w:abstractNum w:abstractNumId="26" w15:restartNumberingAfterBreak="0">
     <w:nsid w:val="6B0862E2"/>
     <w:multiLevelType w:val="hybridMultilevel"/>
     <w:tmpl w:val="7F9ADF44"/>
@@ -29527,7 +30277,7 @@
       </w:rPr>
     </w:lvl>
   </w:abstractNum>
-  <w:abstractNum w:abstractNumId="26" w15:restartNumberingAfterBreak="0">
+  <w:abstractNum w:abstractNumId="27" w15:restartNumberingAfterBreak="0">
     <w:nsid w:val="6DD83E75"/>
     <w:multiLevelType w:val="hybridMultilevel"/>
     <w:tmpl w:val="93C0D8DC"/>
@@ -29640,7 +30390,7 @@
       </w:rPr>
     </w:lvl>
   </w:abstractNum>
-  <w:abstractNum w:abstractNumId="27" w15:restartNumberingAfterBreak="0">
+  <w:abstractNum w:abstractNumId="28" w15:restartNumberingAfterBreak="0">
     <w:nsid w:val="6F6F3A6C"/>
     <w:multiLevelType w:val="hybridMultilevel"/>
     <w:tmpl w:val="1B36323E"/>
@@ -29753,7 +30503,120 @@
       </w:rPr>
     </w:lvl>
   </w:abstractNum>
-  <w:abstractNum w:abstractNumId="28" w15:restartNumberingAfterBreak="0">
+  <w:abstractNum w:abstractNumId="29" w15:restartNumberingAfterBreak="0">
+    <w:nsid w:val="745003EC"/>
+    <w:multiLevelType w:val="hybridMultilevel"/>
+    <w:tmpl w:val="615A2C26"/>
+    <w:lvl w:ilvl="0" w:tplc="04090001">
+      <w:start w:val="1"/>
+      <w:numFmt w:val="bullet"/>
+      <w:lvlText w:val=""/>
+      <w:lvlJc w:val="left"/>
+      <w:pPr>
+        <w:ind w:left="360" w:hanging="360"/>
+      </w:pPr>
+      <w:rPr>
+        <w:rFonts w:ascii="Symbol" w:hAnsi="Symbol" w:hint="default"/>
+      </w:rPr>
+    </w:lvl>
+    <w:lvl w:ilvl="1" w:tplc="04090003">
+      <w:start w:val="1"/>
+      <w:numFmt w:val="bullet"/>
+      <w:lvlText w:val="o"/>
+      <w:lvlJc w:val="left"/>
+      <w:pPr>
+        <w:ind w:left="1080" w:hanging="360"/>
+      </w:pPr>
+      <w:rPr>
+        <w:rFonts w:ascii="Courier New" w:hAnsi="Courier New" w:cs="Courier New" w:hint="default"/>
+      </w:rPr>
+    </w:lvl>
+    <w:lvl w:ilvl="2" w:tplc="04090005" w:tentative="1">
+      <w:start w:val="1"/>
+      <w:numFmt w:val="bullet"/>
+      <w:lvlText w:val=""/>
+      <w:lvlJc w:val="left"/>
+      <w:pPr>
+        <w:ind w:left="1800" w:hanging="360"/>
+      </w:pPr>
+      <w:rPr>
+        <w:rFonts w:ascii="Wingdings" w:hAnsi="Wingdings" w:hint="default"/>
+      </w:rPr>
+    </w:lvl>
+    <w:lvl w:ilvl="3" w:tplc="04090001" w:tentative="1">
+      <w:start w:val="1"/>
+      <w:numFmt w:val="bullet"/>
+      <w:lvlText w:val=""/>
+      <w:lvlJc w:val="left"/>
+      <w:pPr>
+        <w:ind w:left="2520" w:hanging="360"/>
+      </w:pPr>
+      <w:rPr>
+        <w:rFonts w:ascii="Symbol" w:hAnsi="Symbol" w:hint="default"/>
+      </w:rPr>
+    </w:lvl>
+    <w:lvl w:ilvl="4" w:tplc="04090003" w:tentative="1">
+      <w:start w:val="1"/>
+      <w:numFmt w:val="bullet"/>
+      <w:lvlText w:val="o"/>
+      <w:lvlJc w:val="left"/>
+      <w:pPr>
+        <w:ind w:left="3240" w:hanging="360"/>
+      </w:pPr>
+      <w:rPr>
+        <w:rFonts w:ascii="Courier New" w:hAnsi="Courier New" w:cs="Courier New" w:hint="default"/>
+      </w:rPr>
+    </w:lvl>
+    <w:lvl w:ilvl="5" w:tplc="04090005" w:tentative="1">
+      <w:start w:val="1"/>
+      <w:numFmt w:val="bullet"/>
+      <w:lvlText w:val=""/>
+      <w:lvlJc w:val="left"/>
+      <w:pPr>
+        <w:ind w:left="3960" w:hanging="360"/>
+      </w:pPr>
+      <w:rPr>
+        <w:rFonts w:ascii="Wingdings" w:hAnsi="Wingdings" w:hint="default"/>
+      </w:rPr>
+    </w:lvl>
+    <w:lvl w:ilvl="6" w:tplc="04090001" w:tentative="1">
+      <w:start w:val="1"/>
+      <w:numFmt w:val="bullet"/>
+      <w:lvlText w:val=""/>
+      <w:lvlJc w:val="left"/>
+      <w:pPr>
+        <w:ind w:left="4680" w:hanging="360"/>
+      </w:pPr>
+      <w:rPr>
+        <w:rFonts w:ascii="Symbol" w:hAnsi="Symbol" w:hint="default"/>
+      </w:rPr>
+    </w:lvl>
+    <w:lvl w:ilvl="7" w:tplc="04090003" w:tentative="1">
+      <w:start w:val="1"/>
+      <w:numFmt w:val="bullet"/>
+      <w:lvlText w:val="o"/>
+      <w:lvlJc w:val="left"/>
+      <w:pPr>
+        <w:ind w:left="5400" w:hanging="360"/>
+      </w:pPr>
+      <w:rPr>
+        <w:rFonts w:ascii="Courier New" w:hAnsi="Courier New" w:cs="Courier New" w:hint="default"/>
+      </w:rPr>
+    </w:lvl>
+    <w:lvl w:ilvl="8" w:tplc="04090005" w:tentative="1">
+      <w:start w:val="1"/>
+      <w:numFmt w:val="bullet"/>
+      <w:lvlText w:val=""/>
+      <w:lvlJc w:val="left"/>
+      <w:pPr>
+        <w:ind w:left="6120" w:hanging="360"/>
+      </w:pPr>
+      <w:rPr>
+        <w:rFonts w:ascii="Wingdings" w:hAnsi="Wingdings" w:hint="default"/>
+      </w:rPr>
+    </w:lvl>
+  </w:abstractNum>
+  <w:abstractNum w:abstractNumId="30" w15:restartNumberingAfterBreak="0">
     <w:nsid w:val="764E6708"/>
     <w:multiLevelType w:val="hybridMultilevel"/>
     <w:tmpl w:val="BA247E34"/>
@@ -29866,17 +30729,17 @@
       </w:rPr>
     </w:lvl>
   </w:abstractNum>
-  <w:abstractNum w:abstractNumId="29" w15:restartNumberingAfterBreak="0">
-    <w:nsid w:val="7CC727FD"/>
+  <w:abstractNum w:abstractNumId="31" w15:restartNumberingAfterBreak="0">
+    <w:nsid w:val="788545B2"/>
     <w:multiLevelType w:val="hybridMultilevel"/>
-    <w:tmpl w:val="C1544E40"/>
+    <w:tmpl w:val="0464D5A8"/>
     <w:lvl w:ilvl="0" w:tplc="04090001">
       <w:start w:val="1"/>
       <w:numFmt w:val="bullet"/>
       <w:lvlText w:val=""/>
       <w:lvlJc w:val="left"/>
       <w:pPr>
-        <w:ind w:left="720" w:hanging="360"/>
+        <w:ind w:left="360" w:hanging="360"/>
       </w:pPr>
       <w:rPr>
         <w:rFonts w:ascii="Symbol" w:hAnsi="Symbol" w:hint="default"/>
@@ -29888,6 +30751,119 @@
       <w:lvlText w:val="o"/>
       <w:lvlJc w:val="left"/>
       <w:pPr>
+        <w:ind w:left="1080" w:hanging="360"/>
+      </w:pPr>
+      <w:rPr>
+        <w:rFonts w:ascii="Courier New" w:hAnsi="Courier New" w:cs="Courier New" w:hint="default"/>
+      </w:rPr>
+    </w:lvl>
+    <w:lvl w:ilvl="2" w:tplc="04090005">
+      <w:start w:val="1"/>
+      <w:numFmt w:val="bullet"/>
+      <w:lvlText w:val=""/>
+      <w:lvlJc w:val="left"/>
+      <w:pPr>
+        <w:ind w:left="1800" w:hanging="360"/>
+      </w:pPr>
+      <w:rPr>
+        <w:rFonts w:ascii="Wingdings" w:hAnsi="Wingdings" w:hint="default"/>
+      </w:rPr>
+    </w:lvl>
+    <w:lvl w:ilvl="3" w:tplc="04090001" w:tentative="1">
+      <w:start w:val="1"/>
+      <w:numFmt w:val="bullet"/>
+      <w:lvlText w:val=""/>
+      <w:lvlJc w:val="left"/>
+      <w:pPr>
+        <w:ind w:left="2520" w:hanging="360"/>
+      </w:pPr>
+      <w:rPr>
+        <w:rFonts w:ascii="Symbol" w:hAnsi="Symbol" w:hint="default"/>
+      </w:rPr>
+    </w:lvl>
+    <w:lvl w:ilvl="4" w:tplc="04090003" w:tentative="1">
+      <w:start w:val="1"/>
+      <w:numFmt w:val="bullet"/>
+      <w:lvlText w:val="o"/>
+      <w:lvlJc w:val="left"/>
+      <w:pPr>
+        <w:ind w:left="3240" w:hanging="360"/>
+      </w:pPr>
+      <w:rPr>
+        <w:rFonts w:ascii="Courier New" w:hAnsi="Courier New" w:cs="Courier New" w:hint="default"/>
+      </w:rPr>
+    </w:lvl>
+    <w:lvl w:ilvl="5" w:tplc="04090005" w:tentative="1">
+      <w:start w:val="1"/>
+      <w:numFmt w:val="bullet"/>
+      <w:lvlText w:val=""/>
+      <w:lvlJc w:val="left"/>
+      <w:pPr>
+        <w:ind w:left="3960" w:hanging="360"/>
+      </w:pPr>
+      <w:rPr>
+        <w:rFonts w:ascii="Wingdings" w:hAnsi="Wingdings" w:hint="default"/>
+      </w:rPr>
+    </w:lvl>
+    <w:lvl w:ilvl="6" w:tplc="04090001" w:tentative="1">
+      <w:start w:val="1"/>
+      <w:numFmt w:val="bullet"/>
+      <w:lvlText w:val=""/>
+      <w:lvlJc w:val="left"/>
+      <w:pPr>
+        <w:ind w:left="4680" w:hanging="360"/>
+      </w:pPr>
+      <w:rPr>
+        <w:rFonts w:ascii="Symbol" w:hAnsi="Symbol" w:hint="default"/>
+      </w:rPr>
+    </w:lvl>
+    <w:lvl w:ilvl="7" w:tplc="04090003" w:tentative="1">
+      <w:start w:val="1"/>
+      <w:numFmt w:val="bullet"/>
+      <w:lvlText w:val="o"/>
+      <w:lvlJc w:val="left"/>
+      <w:pPr>
+        <w:ind w:left="5400" w:hanging="360"/>
+      </w:pPr>
+      <w:rPr>
+        <w:rFonts w:ascii="Courier New" w:hAnsi="Courier New" w:cs="Courier New" w:hint="default"/>
+      </w:rPr>
+    </w:lvl>
+    <w:lvl w:ilvl="8" w:tplc="04090005" w:tentative="1">
+      <w:start w:val="1"/>
+      <w:numFmt w:val="bullet"/>
+      <w:lvlText w:val=""/>
+      <w:lvlJc w:val="left"/>
+      <w:pPr>
+        <w:ind w:left="6120" w:hanging="360"/>
+      </w:pPr>
+      <w:rPr>
+        <w:rFonts w:ascii="Wingdings" w:hAnsi="Wingdings" w:hint="default"/>
+      </w:rPr>
+    </w:lvl>
+  </w:abstractNum>
+  <w:abstractNum w:abstractNumId="32" w15:restartNumberingAfterBreak="0">
+    <w:nsid w:val="7CC727FD"/>
+    <w:multiLevelType w:val="hybridMultilevel"/>
+    <w:tmpl w:val="C1544E40"/>
+    <w:lvl w:ilvl="0" w:tplc="04090001">
+      <w:start w:val="1"/>
+      <w:numFmt w:val="bullet"/>
+      <w:lvlText w:val=""/>
+      <w:lvlJc w:val="left"/>
+      <w:pPr>
+        <w:ind w:left="720" w:hanging="360"/>
+      </w:pPr>
+      <w:rPr>
+        <w:rFonts w:ascii="Symbol" w:hAnsi="Symbol" w:hint="default"/>
+      </w:rPr>
+    </w:lvl>
+    <w:lvl w:ilvl="1" w:tplc="04090003">
+      <w:start w:val="1"/>
+      <w:numFmt w:val="bullet"/>
+      <w:lvlText w:val="o"/>
+      <w:lvlJc w:val="left"/>
+      <w:pPr>
         <w:ind w:left="1440" w:hanging="360"/>
       </w:pPr>
       <w:rPr>
@@ -29979,7 +30955,7 @@
       </w:rPr>
     </w:lvl>
   </w:abstractNum>
-  <w:abstractNum w:abstractNumId="30" w15:restartNumberingAfterBreak="0">
+  <w:abstractNum w:abstractNumId="33" w15:restartNumberingAfterBreak="0">
     <w:nsid w:val="7D8A7B4C"/>
     <w:multiLevelType w:val="hybridMultilevel"/>
     <w:tmpl w:val="CB58AC64"/>
@@ -30092,7 +31068,7 @@
       </w:rPr>
     </w:lvl>
   </w:abstractNum>
-  <w:abstractNum w:abstractNumId="31" w15:restartNumberingAfterBreak="0">
+  <w:abstractNum w:abstractNumId="34" w15:restartNumberingAfterBreak="0">
     <w:nsid w:val="7F4263A3"/>
     <w:multiLevelType w:val="hybridMultilevel"/>
     <w:tmpl w:val="447CB68C"/>
@@ -30206,37 +31182,37 @@
     </w:lvl>
   </w:abstractNum>
   <w:num w:numId="1">
-    <w:abstractNumId w:val="27"/>
+    <w:abstractNumId w:val="28"/>
   </w:num>
   <w:num w:numId="2">
-    <w:abstractNumId w:val="21"/>
+    <w:abstractNumId w:val="22"/>
   </w:num>
   <w:num w:numId="3">
-    <w:abstractNumId w:val="16"/>
+    <w:abstractNumId w:val="17"/>
   </w:num>
   <w:num w:numId="4">
-    <w:abstractNumId w:val="12"/>
+    <w:abstractNumId w:val="13"/>
   </w:num>
   <w:num w:numId="5">
-    <w:abstractNumId w:val="7"/>
+    <w:abstractNumId w:val="8"/>
   </w:num>
   <w:num w:numId="6">
-    <w:abstractNumId w:val="15"/>
+    <w:abstractNumId w:val="16"/>
   </w:num>
   <w:num w:numId="7">
     <w:abstractNumId w:val="1"/>
   </w:num>
   <w:num w:numId="8">
-    <w:abstractNumId w:val="8"/>
+    <w:abstractNumId w:val="9"/>
   </w:num>
   <w:num w:numId="9">
-    <w:abstractNumId w:val="13"/>
+    <w:abstractNumId w:val="14"/>
   </w:num>
   <w:num w:numId="10">
-    <w:abstractNumId w:val="4"/>
+    <w:abstractNumId w:val="5"/>
   </w:num>
   <w:num w:numId="11">
-    <w:abstractNumId w:val="20"/>
+    <w:abstractNumId w:val="21"/>
   </w:num>
   <w:num w:numId="12">
     <w:abstractNumId w:val="2"/>
@@ -30245,60 +31221,69 @@
     <w:abstractNumId w:val="0"/>
   </w:num>
   <w:num w:numId="14">
-    <w:abstractNumId w:val="29"/>
+    <w:abstractNumId w:val="32"/>
   </w:num>
   <w:num w:numId="15">
+    <w:abstractNumId w:val="19"/>
+  </w:num>
+  <w:num w:numId="16">
+    <w:abstractNumId w:val="26"/>
+  </w:num>
+  <w:num w:numId="17">
     <w:abstractNumId w:val="18"/>
   </w:num>
-  <w:num w:numId="16">
+  <w:num w:numId="18">
+    <w:abstractNumId w:val="27"/>
+  </w:num>
+  <w:num w:numId="19">
+    <w:abstractNumId w:val="7"/>
+  </w:num>
+  <w:num w:numId="20">
+    <w:abstractNumId w:val="11"/>
+  </w:num>
+  <w:num w:numId="21">
     <w:abstractNumId w:val="25"/>
   </w:num>
-  <w:num w:numId="17">
-    <w:abstractNumId w:val="17"/>
-  </w:num>
-  <w:num w:numId="18">
-    <w:abstractNumId w:val="26"/>
-  </w:num>
-  <w:num w:numId="19">
-    <w:abstractNumId w:val="6"/>
-  </w:num>
-  <w:num w:numId="20">
-    <w:abstractNumId w:val="10"/>
-  </w:num>
-  <w:num w:numId="21">
-    <w:abstractNumId w:val="24"/>
-  </w:num>
   <w:num w:numId="22">
-    <w:abstractNumId w:val="11"/>
+    <w:abstractNumId w:val="12"/>
   </w:num>
   <w:num w:numId="23">
-    <w:abstractNumId w:val="22"/>
+    <w:abstractNumId w:val="23"/>
   </w:num>
   <w:num w:numId="24">
-    <w:abstractNumId w:val="19"/>
+    <w:abstractNumId w:val="20"/>
   </w:num>
   <w:num w:numId="25">
     <w:abstractNumId w:val="3"/>
   </w:num>
   <w:num w:numId="26">
-    <w:abstractNumId w:val="23"/>
+    <w:abstractNumId w:val="24"/>
   </w:num>
   <w:num w:numId="27">
-    <w:abstractNumId w:val="9"/>
+    <w:abstractNumId w:val="10"/>
   </w:num>
   <w:num w:numId="28">
-    <w:abstractNumId w:val="14"/>
+    <w:abstractNumId w:val="15"/>
   </w:num>
   <w:num w:numId="29">
-    <w:abstractNumId w:val="28"/>
+    <w:abstractNumId w:val="30"/>
   </w:num>
   <w:num w:numId="30">
-    <w:abstractNumId w:val="30"/>
+    <w:abstractNumId w:val="33"/>
   </w:num>
   <w:num w:numId="31">
-    <w:abstractNumId w:val="5"/>
+    <w:abstractNumId w:val="6"/>
   </w:num>
   <w:num w:numId="32">
+    <w:abstractNumId w:val="34"/>
+  </w:num>
+  <w:num w:numId="33">
+    <w:abstractNumId w:val="4"/>
+  </w:num>
+  <w:num w:numId="34">
+    <w:abstractNumId w:val="29"/>
+  </w:num>
+  <w:num w:numId="35">
     <w:abstractNumId w:val="31"/>
   </w:num>
 </w:numbering>
@@ -31024,7 +32009,7 @@
 </file>
 
 <file path=customXml/itemProps1.xml><?xml version="1.0" encoding="utf-8"?>
-<ds:datastoreItem xmlns:ds="http://schemas.openxmlformats.org/officeDocument/2006/customXml" ds:itemID="{9ACAE548-E72F-4AAB-904B-4FA94FD649C4}">
+<ds:datastoreItem xmlns:ds="http://schemas.openxmlformats.org/officeDocument/2006/customXml" ds:itemID="{B8D944BC-D610-46E2-8846-3184EB02127C}">
   <ds:schemaRefs>
     <ds:schemaRef ds:uri="http://schemas.openxmlformats.org/officeDocument/2006/bibliography"/>
   </ds:schemaRefs>

</xml_diff>